<commit_message>
tested volume 1 and trimmed..stilll wrong..idk
Former-commit-id: 9385975febc54b28377b2656a5112518b03f30ca
</commit_message>
<xml_diff>
--- a/Intern-Logs/Week 5.docx
+++ b/Intern-Logs/Week 5.docx
@@ -124,15 +124,7 @@
         </w:numPr>
       </w:pPr>
       <w:r>
-        <w:t xml:space="preserve">automate baking with 1 button to </w:t>
-      </w:r>
-      <w:proofErr w:type="gramStart"/>
-      <w:r>
-        <w:t>streamline</w:t>
-      </w:r>
-      <w:proofErr w:type="gramEnd"/>
-      <w:r>
-        <w:t xml:space="preserve"> </w:t>
+        <w:t xml:space="preserve">automate baking with 1 button to streamline </w:t>
       </w:r>
     </w:p>
     <w:p>
@@ -144,13 +136,8 @@
         </w:numPr>
       </w:pPr>
       <w:r>
-        <w:t xml:space="preserve">Add lighting indicator for when steam audio is </w:t>
-      </w:r>
-      <w:proofErr w:type="gramStart"/>
-      <w:r>
-        <w:t>working</w:t>
-      </w:r>
-      <w:proofErr w:type="gramEnd"/>
+        <w:t>Add lighting indicator for when steam audio is working</w:t>
+      </w:r>
     </w:p>
     <w:p>
       <w:pPr>
@@ -161,15 +148,13 @@
         </w:numPr>
       </w:pPr>
       <w:r>
-        <w:t xml:space="preserve">Generate all </w:t>
-      </w:r>
-      <w:proofErr w:type="gramStart"/>
-      <w:r>
-        <w:t>audio</w:t>
-      </w:r>
-      <w:proofErr w:type="gramEnd"/>
-      <w:r>
-        <w:t xml:space="preserve"> </w:t>
+        <w:t xml:space="preserve">Generate all audio </w:t>
+      </w:r>
+      <w:r>
+        <w:rPr>
+          <w:color w:val="70AD47" w:themeColor="accent6"/>
+        </w:rPr>
+        <w:t>done</w:t>
       </w:r>
     </w:p>
     <w:p>
@@ -181,15 +166,7 @@
         </w:numPr>
       </w:pPr>
       <w:r>
-        <w:t xml:space="preserve">Do analysis using provided </w:t>
-      </w:r>
-      <w:proofErr w:type="spellStart"/>
-      <w:r>
-        <w:t>matlab</w:t>
-      </w:r>
-      <w:proofErr w:type="spellEnd"/>
-      <w:r>
-        <w:t>, have proper report and findings for meeting.</w:t>
+        <w:t>Do analysis using provided matlab, have proper report and findings for meeting.</w:t>
       </w:r>
     </w:p>
     <w:p>
@@ -201,21 +178,8 @@
         </w:numPr>
       </w:pPr>
       <w:r>
-        <w:t>Create unity scenes for all scenes and its category (</w:t>
-      </w:r>
-      <w:proofErr w:type="spellStart"/>
-      <w:r>
-        <w:t>VRDemo</w:t>
-      </w:r>
-      <w:proofErr w:type="spellEnd"/>
-      <w:r>
-        <w:t xml:space="preserve">, </w:t>
-      </w:r>
-      <w:proofErr w:type="spellStart"/>
-      <w:r>
-        <w:t>nonVRDemo</w:t>
-      </w:r>
-      <w:proofErr w:type="spellEnd"/>
+        <w:t>Create unity scenes for all scenes and its category (VRDemo, nonVRDemo</w:t>
+      </w:r>
       <w:r>
         <w:t>)</w:t>
       </w:r>
@@ -229,24 +193,14 @@
         </w:numPr>
       </w:pPr>
       <w:r>
-        <w:t xml:space="preserve">Add Rachel and Joao for Demo for more immersive VR </w:t>
-      </w:r>
-      <w:proofErr w:type="gramStart"/>
-      <w:r>
-        <w:t>demo ,</w:t>
-      </w:r>
-      <w:proofErr w:type="gramEnd"/>
-      <w:r>
-        <w:t xml:space="preserve"> and probably have more audio cue. </w:t>
-      </w:r>
-      <w:proofErr w:type="spellStart"/>
+        <w:t xml:space="preserve">Add Rachel and Joao for Demo for more immersive VR demo , and probably have more audio cue. </w:t>
+      </w:r>
       <w:r>
         <w:rPr>
           <w:color w:val="70AD47" w:themeColor="accent6"/>
         </w:rPr>
         <w:t>otw</w:t>
       </w:r>
-      <w:proofErr w:type="spellEnd"/>
     </w:p>
     <w:p>
       <w:pPr>
@@ -257,21 +211,8 @@
         </w:numPr>
       </w:pPr>
       <w:r>
-        <w:t xml:space="preserve">Continue </w:t>
-      </w:r>
-      <w:proofErr w:type="spellStart"/>
-      <w:r>
-        <w:t>monodepth</w:t>
-      </w:r>
-      <w:proofErr w:type="spellEnd"/>
-      <w:r>
-        <w:t xml:space="preserve"> optimisation using </w:t>
-      </w:r>
-      <w:proofErr w:type="gramStart"/>
-      <w:r>
-        <w:t>enhance360debug.py</w:t>
-      </w:r>
-      <w:proofErr w:type="gramEnd"/>
+        <w:t>Continue monodepth optimisation using enhance360debug.py</w:t>
+      </w:r>
     </w:p>
     <w:p>
       <w:pPr>
@@ -282,13 +223,8 @@
         </w:numPr>
       </w:pPr>
       <w:r>
-        <w:t xml:space="preserve">Remove docker clutter </w:t>
-      </w:r>
-      <w:proofErr w:type="gramStart"/>
-      <w:r>
-        <w:t>automatically</w:t>
-      </w:r>
-      <w:proofErr w:type="gramEnd"/>
+        <w:t>Remove docker clutter automatically</w:t>
+      </w:r>
     </w:p>
     <w:p>
       <w:pPr>
@@ -464,15 +400,7 @@
         <w:t>regarding audio quality and compression of using external softwar</w:t>
       </w:r>
       <w:r>
-        <w:t xml:space="preserve">e instead of directly through Unity but unfortunately there’s no simple way with Steam Audio compared to Google Resonance. (Need to confirm with </w:t>
-      </w:r>
-      <w:proofErr w:type="spellStart"/>
-      <w:r>
-        <w:t>Dr.</w:t>
-      </w:r>
-      <w:proofErr w:type="spellEnd"/>
-      <w:r>
-        <w:t xml:space="preserve"> Hansung if this is acceptable)</w:t>
+        <w:t>e instead of directly through Unity but unfortunately there’s no simple way with Steam Audio compared to Google Resonance. (Need to confirm with Dr. Hansung if this is acceptable)</w:t>
       </w:r>
     </w:p>
     <w:p>
@@ -618,13 +546,8 @@
           </wp:anchor>
         </w:drawing>
       </w:r>
-      <w:proofErr w:type="spellStart"/>
-      <w:r>
-        <w:t>Matlab</w:t>
-      </w:r>
-      <w:proofErr w:type="spellEnd"/>
-      <w:r>
-        <w:t xml:space="preserve"> changes on octave band </w:t>
+      <w:r>
+        <w:t xml:space="preserve">Matlab changes on octave band </w:t>
       </w:r>
       <w:r>
         <w:t>from 2:6 to 3:8 to follow previous paper methodology (as advised by Mona). To analyse the sound, just change directory definition and run the Main file (Main_Immersive_EDT_RT60.m)</w:t>
@@ -638,41 +561,12 @@
         <w:t xml:space="preserve"> for analysis</w:t>
       </w:r>
       <w:r>
-        <w:t xml:space="preserve">, run </w:t>
-      </w:r>
-      <w:proofErr w:type="gramStart"/>
-      <w:r>
-        <w:t>the .</w:t>
-      </w:r>
-      <w:proofErr w:type="spellStart"/>
-      <w:r>
-        <w:t>ipynb</w:t>
-      </w:r>
-      <w:proofErr w:type="spellEnd"/>
-      <w:proofErr w:type="gramEnd"/>
-      <w:r>
-        <w:t xml:space="preserve"> coded by Mona in respective scene folders.</w:t>
-      </w:r>
-    </w:p>
-    <w:p>
-      <w:r>
-        <w:t xml:space="preserve">Honestly my brain </w:t>
-      </w:r>
-      <w:proofErr w:type="spellStart"/>
-      <w:r>
-        <w:t>kinda</w:t>
-      </w:r>
-      <w:proofErr w:type="spellEnd"/>
-      <w:r>
-        <w:t xml:space="preserve"> fried </w:t>
-      </w:r>
-      <w:proofErr w:type="spellStart"/>
-      <w:r>
-        <w:t>alr</w:t>
-      </w:r>
-      <w:proofErr w:type="spellEnd"/>
-      <w:r>
-        <w:t xml:space="preserve"> today so will continue tomorrow instead.</w:t>
+        <w:t>, run the .ipynb coded by Mona in respective scene folders.</w:t>
+      </w:r>
+    </w:p>
+    <w:p>
+      <w:r>
+        <w:t>Honestly my brain kinda fried alr today so will continue tomorrow instead.</w:t>
       </w:r>
     </w:p>
     <w:p>
@@ -685,39 +579,1421 @@
     </w:p>
     <w:p>
       <w:r>
-        <w:t xml:space="preserve">Interesting to note, one of the most important </w:t>
-      </w:r>
-      <w:proofErr w:type="gramStart"/>
-      <w:r>
-        <w:t>factor</w:t>
-      </w:r>
-      <w:proofErr w:type="gramEnd"/>
-      <w:r>
-        <w:t xml:space="preserve"> for room reverb properties is its size, and the material properties inside it, </w:t>
-      </w:r>
-      <w:proofErr w:type="spellStart"/>
-      <w:r>
-        <w:t>imo</w:t>
-      </w:r>
-      <w:proofErr w:type="spellEnd"/>
-      <w:r>
-        <w:t xml:space="preserve"> the furniture shape etc is not as they only serve purpose to make room smaller (less echo) and depending on type of furniture/objects.</w:t>
-      </w:r>
-    </w:p>
-    <w:p>
-      <w:r>
-        <w:t xml:space="preserve">Another interesting thing to note, is that sometimes the reverb effect is not applied for first few second when game is play (for example, speech on ST), especially apparent when there supposed to be strong reverb. </w:t>
-      </w:r>
-      <w:proofErr w:type="gramStart"/>
-      <w:r>
-        <w:t>So</w:t>
-      </w:r>
-      <w:proofErr w:type="gramEnd"/>
-      <w:r>
-        <w:t xml:space="preserve"> using loop and having very long silence at the end might be needed.</w:t>
-      </w:r>
-    </w:p>
-    <w:p/>
+        <w:t>Interesting to note, one of the most important factor for room reverb properties is its size, and the material properties inside it, imo the furniture shape etc is not as they only serve purpose to make room smaller (less echo) and depending on type of furniture/objects.</w:t>
+      </w:r>
+    </w:p>
+    <w:p>
+      <w:r>
+        <w:t>Another interesting thing to note, is that sometimes the reverb effect is not applied for first few second when game is play (for example, speech on ST), especially apparent when there supposed to be strong reverb. So using loop and having very long silence at the end might be needed.</w:t>
+      </w:r>
+    </w:p>
+    <w:p>
+      <w:r>
+        <w:t>Generated all audio!</w:t>
+      </w:r>
+    </w:p>
+    <w:p>
+      <w:pPr>
+        <w:pStyle w:val="Heading2"/>
+        <w:rPr>
+          <w:b/>
+          <w:bCs/>
+        </w:rPr>
+      </w:pPr>
+      <w:r>
+        <w:rPr>
+          <w:b/>
+          <w:bCs/>
+        </w:rPr>
+        <w:t>UPDATED TODO:</w:t>
+      </w:r>
+    </w:p>
+    <w:p>
+      <w:pPr>
+        <w:pStyle w:val="ListParagraph"/>
+        <w:numPr>
+          <w:ilvl w:val="0"/>
+          <w:numId w:val="2"/>
+        </w:numPr>
+      </w:pPr>
+      <w:r>
+        <w:t>Do analysis using provided matlab, have proper report and findings for meeting.</w:t>
+      </w:r>
+    </w:p>
+    <w:p>
+      <w:pPr>
+        <w:pStyle w:val="ListParagraph"/>
+        <w:numPr>
+          <w:ilvl w:val="0"/>
+          <w:numId w:val="2"/>
+        </w:numPr>
+      </w:pPr>
+      <w:r>
+        <w:t>Confirm steam audio setting and standardize/clean project directory to be less convoluted and organised (Mona gave her project as reference)</w:t>
+      </w:r>
+    </w:p>
+    <w:p>
+      <w:pPr>
+        <w:pStyle w:val="ListParagraph"/>
+        <w:numPr>
+          <w:ilvl w:val="1"/>
+          <w:numId w:val="2"/>
+        </w:numPr>
+      </w:pPr>
+      <w:r>
+        <w:t xml:space="preserve">automate baking with 1 button to streamline </w:t>
+      </w:r>
+    </w:p>
+    <w:p>
+      <w:pPr>
+        <w:pStyle w:val="ListParagraph"/>
+        <w:numPr>
+          <w:ilvl w:val="1"/>
+          <w:numId w:val="2"/>
+        </w:numPr>
+      </w:pPr>
+      <w:r>
+        <w:t xml:space="preserve">Add lighting indicator for when steam audio is working </w:t>
+      </w:r>
+    </w:p>
+    <w:p>
+      <w:pPr>
+        <w:pStyle w:val="ListParagraph"/>
+        <w:numPr>
+          <w:ilvl w:val="0"/>
+          <w:numId w:val="2"/>
+        </w:numPr>
+      </w:pPr>
+      <w:r>
+        <w:t>Create unity scenes for all scenes and its category (VRDemo, nonVRDemo)</w:t>
+      </w:r>
+    </w:p>
+    <w:p>
+      <w:pPr>
+        <w:pStyle w:val="ListParagraph"/>
+        <w:numPr>
+          <w:ilvl w:val="0"/>
+          <w:numId w:val="2"/>
+        </w:numPr>
+      </w:pPr>
+      <w:r>
+        <w:t xml:space="preserve">Add Rachel and Joao for Demo for more immersive VR demo , and probably have more audio cue. </w:t>
+      </w:r>
+      <w:r>
+        <w:rPr>
+          <w:color w:val="70AD47" w:themeColor="accent6"/>
+        </w:rPr>
+        <w:t>otw</w:t>
+      </w:r>
+    </w:p>
+    <w:p>
+      <w:pPr>
+        <w:pStyle w:val="ListParagraph"/>
+        <w:numPr>
+          <w:ilvl w:val="0"/>
+          <w:numId w:val="2"/>
+        </w:numPr>
+      </w:pPr>
+      <w:r>
+        <w:t>Continue monodepth optimisation using enhance360debug.py</w:t>
+      </w:r>
+    </w:p>
+    <w:p>
+      <w:pPr>
+        <w:pStyle w:val="ListParagraph"/>
+        <w:numPr>
+          <w:ilvl w:val="0"/>
+          <w:numId w:val="2"/>
+        </w:numPr>
+      </w:pPr>
+      <w:r>
+        <w:t>Remove docker clutter automatically</w:t>
+      </w:r>
+    </w:p>
+    <w:p>
+      <w:pPr>
+        <w:pStyle w:val="ListParagraph"/>
+        <w:numPr>
+          <w:ilvl w:val="0"/>
+          <w:numId w:val="2"/>
+        </w:numPr>
+      </w:pPr>
+      <w:r>
+        <w:t>Remove LiDAR from LFS, and use separate cloud service to download that, or use MeshLab to optimize it.</w:t>
+      </w:r>
+    </w:p>
+    <w:p>
+      <w:r>
+        <w:t>Copied the RIR analysis folder one by one for commit and organisation to remove clutter (unneeded files), and also to make sure the original form Mona is unchanged for reference. It is also easier to have everything related to this internship in one repo instead of two.</w:t>
+      </w:r>
+      <w:r>
+        <w:br/>
+        <w:t>Changed absolute paths to relative paths in Kitchen .ipynb for RIR generation form sine sweep deconvolve using Mona provided .ipynb. Using Python version 3.8.19 after asking Mona (she uses 3.8.9, major version is what matters the most imo so no less compatibility/discrepancy issue).</w:t>
+      </w:r>
+    </w:p>
+    <w:p>
+      <w:r>
+        <w:t>Added Atiyeh-matlab folder for sounds output path. Added Main matlab file for RT60 and EDT analysis. Now modifying it to work with new folder in sounds folder (KT_GDP etc)</w:t>
+      </w:r>
+    </w:p>
+    <w:p>
+      <w:r>
+        <w:lastRenderedPageBreak/>
+        <w:t>Copied dependencies folder (IoSR Toolbox, RIRs, and octave)</w:t>
+      </w:r>
+      <w:r>
+        <w:t xml:space="preserve"> from original repo to working repo</w:t>
+      </w:r>
+    </w:p>
+    <w:p>
+      <w:r>
+        <w:t>Got this error</w:t>
+      </w:r>
+      <w:r>
+        <w:t>…</w:t>
+      </w:r>
+    </w:p>
+    <w:p>
+      <w:r>
+        <w:drawing>
+          <wp:inline distT="0" distB="0" distL="0" distR="0" wp14:anchorId="27499546" wp14:editId="0C1285C8">
+            <wp:extent cx="5731510" cy="1266825"/>
+            <wp:effectExtent l="0" t="0" r="2540" b="9525"/>
+            <wp:docPr id="3" name="Picture 3"/>
+            <wp:cNvGraphicFramePr>
+              <a:graphicFrameLocks xmlns:a="http://schemas.openxmlformats.org/drawingml/2006/main" noChangeAspect="1"/>
+            </wp:cNvGraphicFramePr>
+            <a:graphic xmlns:a="http://schemas.openxmlformats.org/drawingml/2006/main">
+              <a:graphicData uri="http://schemas.openxmlformats.org/drawingml/2006/picture">
+                <pic:pic xmlns:pic="http://schemas.openxmlformats.org/drawingml/2006/picture">
+                  <pic:nvPicPr>
+                    <pic:cNvPr id="1" name=""/>
+                    <pic:cNvPicPr/>
+                  </pic:nvPicPr>
+                  <pic:blipFill>
+                    <a:blip r:embed="rId9"/>
+                    <a:stretch>
+                      <a:fillRect/>
+                    </a:stretch>
+                  </pic:blipFill>
+                  <pic:spPr>
+                    <a:xfrm>
+                      <a:off x="0" y="0"/>
+                      <a:ext cx="5731510" cy="1266825"/>
+                    </a:xfrm>
+                    <a:prstGeom prst="rect">
+                      <a:avLst/>
+                    </a:prstGeom>
+                  </pic:spPr>
+                </pic:pic>
+              </a:graphicData>
+            </a:graphic>
+          </wp:inline>
+        </w:drawing>
+      </w:r>
+    </w:p>
+    <w:p>
+      <w:r>
+        <w:t>Found out the culprit, it is the sampling rate. It should be 48kHz instead of 44.1kHz. This is confirmed by looking into sampling rate of Mona audio files (cus they work), and after converting mine to 48kHz using Audacity (right click track, rate to 48kHz, then change export setting to 48kHz), it also works</w:t>
+      </w:r>
+    </w:p>
+    <w:p>
+      <w:pPr>
+        <w:rPr>
+          <w:noProof/>
+        </w:rPr>
+      </w:pPr>
+      <w:r>
+        <w:drawing>
+          <wp:anchor distT="0" distB="0" distL="114300" distR="114300" simplePos="0" relativeHeight="251664384" behindDoc="1" locked="0" layoutInCell="1" allowOverlap="1" wp14:anchorId="74BD7EDC" wp14:editId="2C9B30F2">
+            <wp:simplePos x="0" y="0"/>
+            <wp:positionH relativeFrom="margin">
+              <wp:align>left</wp:align>
+            </wp:positionH>
+            <wp:positionV relativeFrom="paragraph">
+              <wp:posOffset>1885950</wp:posOffset>
+            </wp:positionV>
+            <wp:extent cx="3708400" cy="2766060"/>
+            <wp:effectExtent l="0" t="0" r="6350" b="0"/>
+            <wp:wrapTight wrapText="bothSides">
+              <wp:wrapPolygon edited="0">
+                <wp:start x="0" y="0"/>
+                <wp:lineTo x="0" y="21421"/>
+                <wp:lineTo x="21526" y="21421"/>
+                <wp:lineTo x="21526" y="0"/>
+                <wp:lineTo x="0" y="0"/>
+              </wp:wrapPolygon>
+            </wp:wrapTight>
+            <wp:docPr id="7" name="Picture 7"/>
+            <wp:cNvGraphicFramePr>
+              <a:graphicFrameLocks xmlns:a="http://schemas.openxmlformats.org/drawingml/2006/main" noChangeAspect="1"/>
+            </wp:cNvGraphicFramePr>
+            <a:graphic xmlns:a="http://schemas.openxmlformats.org/drawingml/2006/main">
+              <a:graphicData uri="http://schemas.openxmlformats.org/drawingml/2006/picture">
+                <pic:pic xmlns:pic="http://schemas.openxmlformats.org/drawingml/2006/picture">
+                  <pic:nvPicPr>
+                    <pic:cNvPr id="1" name=""/>
+                    <pic:cNvPicPr/>
+                  </pic:nvPicPr>
+                  <pic:blipFill>
+                    <a:blip r:embed="rId10">
+                      <a:extLst>
+                        <a:ext uri="{28A0092B-C50C-407E-A947-70E740481C1C}">
+                          <a14:useLocalDpi xmlns:a14="http://schemas.microsoft.com/office/drawing/2010/main" val="0"/>
+                        </a:ext>
+                      </a:extLst>
+                    </a:blip>
+                    <a:stretch>
+                      <a:fillRect/>
+                    </a:stretch>
+                  </pic:blipFill>
+                  <pic:spPr>
+                    <a:xfrm>
+                      <a:off x="0" y="0"/>
+                      <a:ext cx="3708400" cy="2766060"/>
+                    </a:xfrm>
+                    <a:prstGeom prst="rect">
+                      <a:avLst/>
+                    </a:prstGeom>
+                  </pic:spPr>
+                </pic:pic>
+              </a:graphicData>
+            </a:graphic>
+            <wp14:sizeRelH relativeFrom="margin">
+              <wp14:pctWidth>0</wp14:pctWidth>
+            </wp14:sizeRelH>
+            <wp14:sizeRelV relativeFrom="margin">
+              <wp14:pctHeight>0</wp14:pctHeight>
+            </wp14:sizeRelV>
+          </wp:anchor>
+        </w:drawing>
+      </w:r>
+      <w:r>
+        <w:drawing>
+          <wp:anchor distT="0" distB="0" distL="114300" distR="114300" simplePos="0" relativeHeight="251665408" behindDoc="1" locked="0" layoutInCell="1" allowOverlap="1" wp14:anchorId="3AEC84BE" wp14:editId="644CFFC1">
+            <wp:simplePos x="0" y="0"/>
+            <wp:positionH relativeFrom="column">
+              <wp:posOffset>0</wp:posOffset>
+            </wp:positionH>
+            <wp:positionV relativeFrom="paragraph">
+              <wp:posOffset>0</wp:posOffset>
+            </wp:positionV>
+            <wp:extent cx="5731510" cy="1875155"/>
+            <wp:effectExtent l="0" t="0" r="2540" b="0"/>
+            <wp:wrapTight wrapText="bothSides">
+              <wp:wrapPolygon edited="0">
+                <wp:start x="0" y="0"/>
+                <wp:lineTo x="0" y="21285"/>
+                <wp:lineTo x="21538" y="21285"/>
+                <wp:lineTo x="21538" y="0"/>
+                <wp:lineTo x="0" y="0"/>
+              </wp:wrapPolygon>
+            </wp:wrapTight>
+            <wp:docPr id="6" name="Picture 6"/>
+            <wp:cNvGraphicFramePr>
+              <a:graphicFrameLocks xmlns:a="http://schemas.openxmlformats.org/drawingml/2006/main" noChangeAspect="1"/>
+            </wp:cNvGraphicFramePr>
+            <a:graphic xmlns:a="http://schemas.openxmlformats.org/drawingml/2006/main">
+              <a:graphicData uri="http://schemas.openxmlformats.org/drawingml/2006/picture">
+                <pic:pic xmlns:pic="http://schemas.openxmlformats.org/drawingml/2006/picture">
+                  <pic:nvPicPr>
+                    <pic:cNvPr id="1" name=""/>
+                    <pic:cNvPicPr/>
+                  </pic:nvPicPr>
+                  <pic:blipFill>
+                    <a:blip r:embed="rId11">
+                      <a:extLst>
+                        <a:ext uri="{28A0092B-C50C-407E-A947-70E740481C1C}">
+                          <a14:useLocalDpi xmlns:a14="http://schemas.microsoft.com/office/drawing/2010/main" val="0"/>
+                        </a:ext>
+                      </a:extLst>
+                    </a:blip>
+                    <a:stretch>
+                      <a:fillRect/>
+                    </a:stretch>
+                  </pic:blipFill>
+                  <pic:spPr>
+                    <a:xfrm>
+                      <a:off x="0" y="0"/>
+                      <a:ext cx="5731510" cy="1875155"/>
+                    </a:xfrm>
+                    <a:prstGeom prst="rect">
+                      <a:avLst/>
+                    </a:prstGeom>
+                  </pic:spPr>
+                </pic:pic>
+              </a:graphicData>
+            </a:graphic>
+          </wp:anchor>
+        </w:drawing>
+      </w:r>
+      <w:r>
+        <w:rPr>
+          <w:noProof/>
+        </w:rPr>
+        <w:t xml:space="preserve"> </w:t>
+      </w:r>
+      <w:r>
+        <w:rPr>
+          <w:noProof/>
+        </w:rPr>
+        <w:t>The problem is whether or not this affect the result in meaningful way, should I just rerecord everything at 48kHz in the first place?</w:t>
+      </w:r>
+    </w:p>
+    <w:p>
+      <w:pPr>
+        <w:rPr>
+          <w:noProof/>
+        </w:rPr>
+      </w:pPr>
+      <w:r>
+        <w:rPr>
+          <w:noProof/>
+        </w:rPr>
+        <w:t>Will need to do some testing on KT first to see if I should rerecord or if its okay to just convert after.</w:t>
+      </w:r>
+      <w:r>
+        <w:rPr>
+          <w:noProof/>
+        </w:rPr>
+        <w:t xml:space="preserve"> </w:t>
+      </w:r>
+    </w:p>
+    <w:p>
+      <w:pPr>
+        <w:rPr>
+          <w:noProof/>
+        </w:rPr>
+      </w:pPr>
+      <w:r>
+        <w:rPr>
+          <w:noProof/>
+        </w:rPr>
+        <w:drawing>
+          <wp:anchor distT="0" distB="0" distL="114300" distR="114300" simplePos="0" relativeHeight="251666432" behindDoc="1" locked="0" layoutInCell="1" allowOverlap="1" wp14:anchorId="25CE1D84" wp14:editId="1CEFCDD0">
+            <wp:simplePos x="0" y="0"/>
+            <wp:positionH relativeFrom="column">
+              <wp:posOffset>3126740</wp:posOffset>
+            </wp:positionH>
+            <wp:positionV relativeFrom="paragraph">
+              <wp:posOffset>194945</wp:posOffset>
+            </wp:positionV>
+            <wp:extent cx="3248025" cy="2190750"/>
+            <wp:effectExtent l="0" t="0" r="9525" b="0"/>
+            <wp:wrapTight wrapText="bothSides">
+              <wp:wrapPolygon edited="0">
+                <wp:start x="0" y="0"/>
+                <wp:lineTo x="0" y="21412"/>
+                <wp:lineTo x="21537" y="21412"/>
+                <wp:lineTo x="21537" y="0"/>
+                <wp:lineTo x="0" y="0"/>
+              </wp:wrapPolygon>
+            </wp:wrapTight>
+            <wp:docPr id="8" name="Picture 8"/>
+            <wp:cNvGraphicFramePr>
+              <a:graphicFrameLocks xmlns:a="http://schemas.openxmlformats.org/drawingml/2006/main" noChangeAspect="1"/>
+            </wp:cNvGraphicFramePr>
+            <a:graphic xmlns:a="http://schemas.openxmlformats.org/drawingml/2006/main">
+              <a:graphicData uri="http://schemas.openxmlformats.org/drawingml/2006/picture">
+                <pic:pic xmlns:pic="http://schemas.openxmlformats.org/drawingml/2006/picture">
+                  <pic:nvPicPr>
+                    <pic:cNvPr id="1" name=""/>
+                    <pic:cNvPicPr/>
+                  </pic:nvPicPr>
+                  <pic:blipFill>
+                    <a:blip r:embed="rId12">
+                      <a:extLst>
+                        <a:ext uri="{28A0092B-C50C-407E-A947-70E740481C1C}">
+                          <a14:useLocalDpi xmlns:a14="http://schemas.microsoft.com/office/drawing/2010/main" val="0"/>
+                        </a:ext>
+                      </a:extLst>
+                    </a:blip>
+                    <a:stretch>
+                      <a:fillRect/>
+                    </a:stretch>
+                  </pic:blipFill>
+                  <pic:spPr>
+                    <a:xfrm>
+                      <a:off x="0" y="0"/>
+                      <a:ext cx="3248025" cy="2190750"/>
+                    </a:xfrm>
+                    <a:prstGeom prst="rect">
+                      <a:avLst/>
+                    </a:prstGeom>
+                  </pic:spPr>
+                </pic:pic>
+              </a:graphicData>
+            </a:graphic>
+            <wp14:sizeRelH relativeFrom="margin">
+              <wp14:pctWidth>0</wp14:pctWidth>
+            </wp14:sizeRelH>
+            <wp14:sizeRelV relativeFrom="margin">
+              <wp14:pctHeight>0</wp14:pctHeight>
+            </wp14:sizeRelV>
+          </wp:anchor>
+        </w:drawing>
+      </w:r>
+      <w:r>
+        <w:rPr>
+          <w:noProof/>
+        </w:rPr>
+        <w:t>It is most likely not alright, as seen on the right, the EDT is way off…</w:t>
+      </w:r>
+    </w:p>
+    <w:p>
+      <w:pPr>
+        <w:rPr>
+          <w:noProof/>
+        </w:rPr>
+      </w:pPr>
+      <w:r>
+        <w:rPr>
+          <w:noProof/>
+        </w:rPr>
+        <w:drawing>
+          <wp:anchor distT="0" distB="0" distL="114300" distR="114300" simplePos="0" relativeHeight="251667456" behindDoc="1" locked="0" layoutInCell="1" allowOverlap="1" wp14:anchorId="6B87C9A7" wp14:editId="3E8C6388">
+            <wp:simplePos x="0" y="0"/>
+            <wp:positionH relativeFrom="margin">
+              <wp:posOffset>-82550</wp:posOffset>
+            </wp:positionH>
+            <wp:positionV relativeFrom="paragraph">
+              <wp:posOffset>0</wp:posOffset>
+            </wp:positionV>
+            <wp:extent cx="2051050" cy="1025525"/>
+            <wp:effectExtent l="0" t="0" r="6350" b="3175"/>
+            <wp:wrapTight wrapText="bothSides">
+              <wp:wrapPolygon edited="0">
+                <wp:start x="0" y="0"/>
+                <wp:lineTo x="0" y="21266"/>
+                <wp:lineTo x="21466" y="21266"/>
+                <wp:lineTo x="21466" y="0"/>
+                <wp:lineTo x="0" y="0"/>
+              </wp:wrapPolygon>
+            </wp:wrapTight>
+            <wp:docPr id="9" name="Picture 9"/>
+            <wp:cNvGraphicFramePr>
+              <a:graphicFrameLocks xmlns:a="http://schemas.openxmlformats.org/drawingml/2006/main" noChangeAspect="1"/>
+            </wp:cNvGraphicFramePr>
+            <a:graphic xmlns:a="http://schemas.openxmlformats.org/drawingml/2006/main">
+              <a:graphicData uri="http://schemas.openxmlformats.org/drawingml/2006/picture">
+                <pic:pic xmlns:pic="http://schemas.openxmlformats.org/drawingml/2006/picture">
+                  <pic:nvPicPr>
+                    <pic:cNvPr id="1" name=""/>
+                    <pic:cNvPicPr/>
+                  </pic:nvPicPr>
+                  <pic:blipFill>
+                    <a:blip r:embed="rId13">
+                      <a:extLst>
+                        <a:ext uri="{28A0092B-C50C-407E-A947-70E740481C1C}">
+                          <a14:useLocalDpi xmlns:a14="http://schemas.microsoft.com/office/drawing/2010/main" val="0"/>
+                        </a:ext>
+                      </a:extLst>
+                    </a:blip>
+                    <a:stretch>
+                      <a:fillRect/>
+                    </a:stretch>
+                  </pic:blipFill>
+                  <pic:spPr>
+                    <a:xfrm>
+                      <a:off x="0" y="0"/>
+                      <a:ext cx="2051050" cy="1025525"/>
+                    </a:xfrm>
+                    <a:prstGeom prst="rect">
+                      <a:avLst/>
+                    </a:prstGeom>
+                  </pic:spPr>
+                </pic:pic>
+              </a:graphicData>
+            </a:graphic>
+            <wp14:sizeRelH relativeFrom="margin">
+              <wp14:pctWidth>0</wp14:pctWidth>
+            </wp14:sizeRelH>
+            <wp14:sizeRelV relativeFrom="margin">
+              <wp14:pctHeight>0</wp14:pctHeight>
+            </wp14:sizeRelV>
+          </wp:anchor>
+        </w:drawing>
+      </w:r>
+      <w:r>
+        <w:rPr>
+          <w:noProof/>
+        </w:rPr>
+        <w:t>For reference this is EDT and RT60 Mona got for KT…</w:t>
+      </w:r>
+    </w:p>
+    <w:p>
+      <w:pPr>
+        <w:rPr>
+          <w:noProof/>
+        </w:rPr>
+      </w:pPr>
+    </w:p>
+    <w:p>
+      <w:r>
+        <w:rPr>
+          <w:noProof/>
+        </w:rPr>
+        <w:lastRenderedPageBreak/>
+        <w:drawing>
+          <wp:anchor distT="0" distB="0" distL="114300" distR="114300" simplePos="0" relativeHeight="251668480" behindDoc="1" locked="0" layoutInCell="1" allowOverlap="1" wp14:anchorId="38693764" wp14:editId="080E0E4E">
+            <wp:simplePos x="0" y="0"/>
+            <wp:positionH relativeFrom="column">
+              <wp:posOffset>0</wp:posOffset>
+            </wp:positionH>
+            <wp:positionV relativeFrom="paragraph">
+              <wp:posOffset>0</wp:posOffset>
+            </wp:positionV>
+            <wp:extent cx="3437890" cy="1618615"/>
+            <wp:effectExtent l="0" t="0" r="0" b="635"/>
+            <wp:wrapTight wrapText="bothSides">
+              <wp:wrapPolygon edited="0">
+                <wp:start x="0" y="0"/>
+                <wp:lineTo x="0" y="21354"/>
+                <wp:lineTo x="21424" y="21354"/>
+                <wp:lineTo x="21424" y="0"/>
+                <wp:lineTo x="0" y="0"/>
+              </wp:wrapPolygon>
+            </wp:wrapTight>
+            <wp:docPr id="10" name="Picture 10"/>
+            <wp:cNvGraphicFramePr>
+              <a:graphicFrameLocks xmlns:a="http://schemas.openxmlformats.org/drawingml/2006/main" noChangeAspect="1"/>
+            </wp:cNvGraphicFramePr>
+            <a:graphic xmlns:a="http://schemas.openxmlformats.org/drawingml/2006/main">
+              <a:graphicData uri="http://schemas.openxmlformats.org/drawingml/2006/picture">
+                <pic:pic xmlns:pic="http://schemas.openxmlformats.org/drawingml/2006/picture">
+                  <pic:nvPicPr>
+                    <pic:cNvPr id="1" name=""/>
+                    <pic:cNvPicPr/>
+                  </pic:nvPicPr>
+                  <pic:blipFill>
+                    <a:blip r:embed="rId14">
+                      <a:extLst>
+                        <a:ext uri="{28A0092B-C50C-407E-A947-70E740481C1C}">
+                          <a14:useLocalDpi xmlns:a14="http://schemas.microsoft.com/office/drawing/2010/main" val="0"/>
+                        </a:ext>
+                      </a:extLst>
+                    </a:blip>
+                    <a:stretch>
+                      <a:fillRect/>
+                    </a:stretch>
+                  </pic:blipFill>
+                  <pic:spPr>
+                    <a:xfrm>
+                      <a:off x="0" y="0"/>
+                      <a:ext cx="3437890" cy="1618615"/>
+                    </a:xfrm>
+                    <a:prstGeom prst="rect">
+                      <a:avLst/>
+                    </a:prstGeom>
+                  </pic:spPr>
+                </pic:pic>
+              </a:graphicData>
+            </a:graphic>
+          </wp:anchor>
+        </w:drawing>
+      </w:r>
+      <w:r>
+        <w:t>No difference…</w:t>
+      </w:r>
+    </w:p>
+    <w:p>
+      <w:r>
+        <w:t>After looking  back into the waveform of generated audio and input audio etc. I think the problem is that I used wrong sine sweep. Should’ve used linear sine sweep audio file instead, as seen, the second track (Mona) starts earlier, which coincide with linear.</w:t>
+      </w:r>
+    </w:p>
+    <w:p>
+      <w:pPr>
+        <w:rPr>
+          <w:noProof/>
+        </w:rPr>
+      </w:pPr>
+      <w:r>
+        <w:drawing>
+          <wp:anchor distT="0" distB="0" distL="114300" distR="114300" simplePos="0" relativeHeight="251670528" behindDoc="1" locked="0" layoutInCell="1" allowOverlap="1" wp14:anchorId="591372A2" wp14:editId="3B768A87">
+            <wp:simplePos x="0" y="0"/>
+            <wp:positionH relativeFrom="column">
+              <wp:posOffset>2901950</wp:posOffset>
+            </wp:positionH>
+            <wp:positionV relativeFrom="paragraph">
+              <wp:posOffset>292735</wp:posOffset>
+            </wp:positionV>
+            <wp:extent cx="3524250" cy="1571625"/>
+            <wp:effectExtent l="0" t="0" r="0" b="9525"/>
+            <wp:wrapTight wrapText="bothSides">
+              <wp:wrapPolygon edited="0">
+                <wp:start x="0" y="0"/>
+                <wp:lineTo x="0" y="21469"/>
+                <wp:lineTo x="21483" y="21469"/>
+                <wp:lineTo x="21483" y="0"/>
+                <wp:lineTo x="0" y="0"/>
+              </wp:wrapPolygon>
+            </wp:wrapTight>
+            <wp:docPr id="13" name="Picture 13"/>
+            <wp:cNvGraphicFramePr>
+              <a:graphicFrameLocks xmlns:a="http://schemas.openxmlformats.org/drawingml/2006/main" noChangeAspect="1"/>
+            </wp:cNvGraphicFramePr>
+            <a:graphic xmlns:a="http://schemas.openxmlformats.org/drawingml/2006/main">
+              <a:graphicData uri="http://schemas.openxmlformats.org/drawingml/2006/picture">
+                <pic:pic xmlns:pic="http://schemas.openxmlformats.org/drawingml/2006/picture">
+                  <pic:nvPicPr>
+                    <pic:cNvPr id="1" name=""/>
+                    <pic:cNvPicPr/>
+                  </pic:nvPicPr>
+                  <pic:blipFill>
+                    <a:blip r:embed="rId15">
+                      <a:extLst>
+                        <a:ext uri="{28A0092B-C50C-407E-A947-70E740481C1C}">
+                          <a14:useLocalDpi xmlns:a14="http://schemas.microsoft.com/office/drawing/2010/main" val="0"/>
+                        </a:ext>
+                      </a:extLst>
+                    </a:blip>
+                    <a:stretch>
+                      <a:fillRect/>
+                    </a:stretch>
+                  </pic:blipFill>
+                  <pic:spPr>
+                    <a:xfrm>
+                      <a:off x="0" y="0"/>
+                      <a:ext cx="3524250" cy="1571625"/>
+                    </a:xfrm>
+                    <a:prstGeom prst="rect">
+                      <a:avLst/>
+                    </a:prstGeom>
+                  </pic:spPr>
+                </pic:pic>
+              </a:graphicData>
+            </a:graphic>
+          </wp:anchor>
+        </w:drawing>
+      </w:r>
+      <w:r>
+        <w:rPr>
+          <w:noProof/>
+        </w:rPr>
+        <w:drawing>
+          <wp:anchor distT="0" distB="0" distL="114300" distR="114300" simplePos="0" relativeHeight="251669504" behindDoc="1" locked="0" layoutInCell="1" allowOverlap="1" wp14:anchorId="77108A6C" wp14:editId="4314CB9B">
+            <wp:simplePos x="0" y="0"/>
+            <wp:positionH relativeFrom="margin">
+              <wp:align>left</wp:align>
+            </wp:positionH>
+            <wp:positionV relativeFrom="paragraph">
+              <wp:posOffset>6985</wp:posOffset>
+            </wp:positionV>
+            <wp:extent cx="3206750" cy="2463165"/>
+            <wp:effectExtent l="0" t="0" r="0" b="0"/>
+            <wp:wrapTight wrapText="bothSides">
+              <wp:wrapPolygon edited="0">
+                <wp:start x="0" y="0"/>
+                <wp:lineTo x="0" y="21383"/>
+                <wp:lineTo x="21429" y="21383"/>
+                <wp:lineTo x="21429" y="0"/>
+                <wp:lineTo x="0" y="0"/>
+              </wp:wrapPolygon>
+            </wp:wrapTight>
+            <wp:docPr id="12" name="Picture 12"/>
+            <wp:cNvGraphicFramePr>
+              <a:graphicFrameLocks xmlns:a="http://schemas.openxmlformats.org/drawingml/2006/main" noChangeAspect="1"/>
+            </wp:cNvGraphicFramePr>
+            <a:graphic xmlns:a="http://schemas.openxmlformats.org/drawingml/2006/main">
+              <a:graphicData uri="http://schemas.openxmlformats.org/drawingml/2006/picture">
+                <pic:pic xmlns:pic="http://schemas.openxmlformats.org/drawingml/2006/picture">
+                  <pic:nvPicPr>
+                    <pic:cNvPr id="1" name=""/>
+                    <pic:cNvPicPr/>
+                  </pic:nvPicPr>
+                  <pic:blipFill>
+                    <a:blip r:embed="rId16" cstate="print">
+                      <a:extLst>
+                        <a:ext uri="{28A0092B-C50C-407E-A947-70E740481C1C}">
+                          <a14:useLocalDpi xmlns:a14="http://schemas.microsoft.com/office/drawing/2010/main" val="0"/>
+                        </a:ext>
+                      </a:extLst>
+                    </a:blip>
+                    <a:stretch>
+                      <a:fillRect/>
+                    </a:stretch>
+                  </pic:blipFill>
+                  <pic:spPr>
+                    <a:xfrm>
+                      <a:off x="0" y="0"/>
+                      <a:ext cx="3206750" cy="2463165"/>
+                    </a:xfrm>
+                    <a:prstGeom prst="rect">
+                      <a:avLst/>
+                    </a:prstGeom>
+                  </pic:spPr>
+                </pic:pic>
+              </a:graphicData>
+            </a:graphic>
+            <wp14:sizeRelH relativeFrom="margin">
+              <wp14:pctWidth>0</wp14:pctWidth>
+            </wp14:sizeRelH>
+            <wp14:sizeRelV relativeFrom="margin">
+              <wp14:pctHeight>0</wp14:pctHeight>
+            </wp14:sizeRelV>
+          </wp:anchor>
+        </w:drawing>
+      </w:r>
+      <w:r>
+        <w:t>Ok nvm, this give even worse result…</w:t>
+      </w:r>
+      <w:r>
+        <w:rPr>
+          <w:noProof/>
+        </w:rPr>
+        <w:t xml:space="preserve"> </w:t>
+      </w:r>
+    </w:p>
+    <w:p>
+      <w:r>
+        <w:t>Ok after looking at the generated matlab charts and also RIR on audacity.</w:t>
+      </w:r>
+    </w:p>
+    <w:p>
+      <w:r>
+        <w:drawing>
+          <wp:inline distT="0" distB="0" distL="0" distR="0" wp14:anchorId="282EE2F9" wp14:editId="4E40509B">
+            <wp:extent cx="5731510" cy="3399155"/>
+            <wp:effectExtent l="0" t="0" r="2540" b="0"/>
+            <wp:docPr id="14" name="Picture 14"/>
+            <wp:cNvGraphicFramePr>
+              <a:graphicFrameLocks xmlns:a="http://schemas.openxmlformats.org/drawingml/2006/main" noChangeAspect="1"/>
+            </wp:cNvGraphicFramePr>
+            <a:graphic xmlns:a="http://schemas.openxmlformats.org/drawingml/2006/main">
+              <a:graphicData uri="http://schemas.openxmlformats.org/drawingml/2006/picture">
+                <pic:pic xmlns:pic="http://schemas.openxmlformats.org/drawingml/2006/picture">
+                  <pic:nvPicPr>
+                    <pic:cNvPr id="1" name=""/>
+                    <pic:cNvPicPr/>
+                  </pic:nvPicPr>
+                  <pic:blipFill>
+                    <a:blip r:embed="rId17"/>
+                    <a:stretch>
+                      <a:fillRect/>
+                    </a:stretch>
+                  </pic:blipFill>
+                  <pic:spPr>
+                    <a:xfrm>
+                      <a:off x="0" y="0"/>
+                      <a:ext cx="5731510" cy="3399155"/>
+                    </a:xfrm>
+                    <a:prstGeom prst="rect">
+                      <a:avLst/>
+                    </a:prstGeom>
+                  </pic:spPr>
+                </pic:pic>
+              </a:graphicData>
+            </a:graphic>
+          </wp:inline>
+        </w:drawing>
+      </w:r>
+    </w:p>
+    <w:p>
+      <w:r>
+        <w:drawing>
+          <wp:inline distT="0" distB="0" distL="0" distR="0" wp14:anchorId="079070BA" wp14:editId="730410DC">
+            <wp:extent cx="5731510" cy="1099820"/>
+            <wp:effectExtent l="0" t="0" r="2540" b="5080"/>
+            <wp:docPr id="15" name="Picture 15"/>
+            <wp:cNvGraphicFramePr>
+              <a:graphicFrameLocks xmlns:a="http://schemas.openxmlformats.org/drawingml/2006/main" noChangeAspect="1"/>
+            </wp:cNvGraphicFramePr>
+            <a:graphic xmlns:a="http://schemas.openxmlformats.org/drawingml/2006/main">
+              <a:graphicData uri="http://schemas.openxmlformats.org/drawingml/2006/picture">
+                <pic:pic xmlns:pic="http://schemas.openxmlformats.org/drawingml/2006/picture">
+                  <pic:nvPicPr>
+                    <pic:cNvPr id="1" name=""/>
+                    <pic:cNvPicPr/>
+                  </pic:nvPicPr>
+                  <pic:blipFill>
+                    <a:blip r:embed="rId18"/>
+                    <a:stretch>
+                      <a:fillRect/>
+                    </a:stretch>
+                  </pic:blipFill>
+                  <pic:spPr>
+                    <a:xfrm>
+                      <a:off x="0" y="0"/>
+                      <a:ext cx="5731510" cy="1099820"/>
+                    </a:xfrm>
+                    <a:prstGeom prst="rect">
+                      <a:avLst/>
+                    </a:prstGeom>
+                  </pic:spPr>
+                </pic:pic>
+              </a:graphicData>
+            </a:graphic>
+          </wp:inline>
+        </w:drawing>
+      </w:r>
+    </w:p>
+    <w:p>
+      <w:r>
+        <w:lastRenderedPageBreak/>
+        <w:t>Top is correct (Mona’s), bottom is what I got, its obvious that’s the wrong file as deconvolve obviously not working</w:t>
+      </w:r>
+      <w:r>
+        <w:t xml:space="preserve"> to get RIR.</w:t>
+      </w:r>
+      <w:r>
+        <w:t xml:space="preserve"> So linear sweep is wrong. </w:t>
+      </w:r>
+      <w:r>
+        <w:br/>
+        <w:t>Lets try increasing probe number (decrease horizontal spacing</w:t>
+      </w:r>
+      <w:r>
+        <w:t xml:space="preserve"> in probe batch box</w:t>
+      </w:r>
+      <w:r>
+        <w:t xml:space="preserve"> to see if accuracy improves)</w:t>
+      </w:r>
+    </w:p>
+    <w:p>
+      <w:r>
+        <w:drawing>
+          <wp:anchor distT="0" distB="0" distL="114300" distR="114300" simplePos="0" relativeHeight="251672576" behindDoc="1" locked="0" layoutInCell="1" allowOverlap="1" wp14:anchorId="5601043C" wp14:editId="3C84F543">
+            <wp:simplePos x="0" y="0"/>
+            <wp:positionH relativeFrom="column">
+              <wp:posOffset>4152900</wp:posOffset>
+            </wp:positionH>
+            <wp:positionV relativeFrom="paragraph">
+              <wp:posOffset>2229485</wp:posOffset>
+            </wp:positionV>
+            <wp:extent cx="1962150" cy="893445"/>
+            <wp:effectExtent l="0" t="0" r="0" b="1905"/>
+            <wp:wrapTight wrapText="bothSides">
+              <wp:wrapPolygon edited="0">
+                <wp:start x="0" y="0"/>
+                <wp:lineTo x="0" y="21186"/>
+                <wp:lineTo x="21390" y="21186"/>
+                <wp:lineTo x="21390" y="0"/>
+                <wp:lineTo x="0" y="0"/>
+              </wp:wrapPolygon>
+            </wp:wrapTight>
+            <wp:docPr id="18" name="Picture 18"/>
+            <wp:cNvGraphicFramePr>
+              <a:graphicFrameLocks xmlns:a="http://schemas.openxmlformats.org/drawingml/2006/main" noChangeAspect="1"/>
+            </wp:cNvGraphicFramePr>
+            <a:graphic xmlns:a="http://schemas.openxmlformats.org/drawingml/2006/main">
+              <a:graphicData uri="http://schemas.openxmlformats.org/drawingml/2006/picture">
+                <pic:pic xmlns:pic="http://schemas.openxmlformats.org/drawingml/2006/picture">
+                  <pic:nvPicPr>
+                    <pic:cNvPr id="1" name=""/>
+                    <pic:cNvPicPr/>
+                  </pic:nvPicPr>
+                  <pic:blipFill>
+                    <a:blip r:embed="rId19">
+                      <a:extLst>
+                        <a:ext uri="{28A0092B-C50C-407E-A947-70E740481C1C}">
+                          <a14:useLocalDpi xmlns:a14="http://schemas.microsoft.com/office/drawing/2010/main" val="0"/>
+                        </a:ext>
+                      </a:extLst>
+                    </a:blip>
+                    <a:stretch>
+                      <a:fillRect/>
+                    </a:stretch>
+                  </pic:blipFill>
+                  <pic:spPr>
+                    <a:xfrm>
+                      <a:off x="0" y="0"/>
+                      <a:ext cx="1962150" cy="893445"/>
+                    </a:xfrm>
+                    <a:prstGeom prst="rect">
+                      <a:avLst/>
+                    </a:prstGeom>
+                  </pic:spPr>
+                </pic:pic>
+              </a:graphicData>
+            </a:graphic>
+            <wp14:sizeRelH relativeFrom="margin">
+              <wp14:pctWidth>0</wp14:pctWidth>
+            </wp14:sizeRelH>
+            <wp14:sizeRelV relativeFrom="margin">
+              <wp14:pctHeight>0</wp14:pctHeight>
+            </wp14:sizeRelV>
+          </wp:anchor>
+        </w:drawing>
+      </w:r>
+      <w:r>
+        <w:drawing>
+          <wp:anchor distT="0" distB="0" distL="114300" distR="114300" simplePos="0" relativeHeight="251671552" behindDoc="1" locked="0" layoutInCell="1" allowOverlap="1" wp14:anchorId="06026DF9" wp14:editId="3C64E144">
+            <wp:simplePos x="0" y="0"/>
+            <wp:positionH relativeFrom="margin">
+              <wp:align>left</wp:align>
+            </wp:positionH>
+            <wp:positionV relativeFrom="paragraph">
+              <wp:posOffset>286385</wp:posOffset>
+            </wp:positionV>
+            <wp:extent cx="4076700" cy="5080000"/>
+            <wp:effectExtent l="0" t="0" r="0" b="6350"/>
+            <wp:wrapTight wrapText="bothSides">
+              <wp:wrapPolygon edited="0">
+                <wp:start x="0" y="0"/>
+                <wp:lineTo x="0" y="21546"/>
+                <wp:lineTo x="21499" y="21546"/>
+                <wp:lineTo x="21499" y="0"/>
+                <wp:lineTo x="0" y="0"/>
+              </wp:wrapPolygon>
+            </wp:wrapTight>
+            <wp:docPr id="16" name="Picture 16"/>
+            <wp:cNvGraphicFramePr>
+              <a:graphicFrameLocks xmlns:a="http://schemas.openxmlformats.org/drawingml/2006/main" noChangeAspect="1"/>
+            </wp:cNvGraphicFramePr>
+            <a:graphic xmlns:a="http://schemas.openxmlformats.org/drawingml/2006/main">
+              <a:graphicData uri="http://schemas.openxmlformats.org/drawingml/2006/picture">
+                <pic:pic xmlns:pic="http://schemas.openxmlformats.org/drawingml/2006/picture">
+                  <pic:nvPicPr>
+                    <pic:cNvPr id="1" name=""/>
+                    <pic:cNvPicPr/>
+                  </pic:nvPicPr>
+                  <pic:blipFill>
+                    <a:blip r:embed="rId20" cstate="print">
+                      <a:extLst>
+                        <a:ext uri="{28A0092B-C50C-407E-A947-70E740481C1C}">
+                          <a14:useLocalDpi xmlns:a14="http://schemas.microsoft.com/office/drawing/2010/main" val="0"/>
+                        </a:ext>
+                      </a:extLst>
+                    </a:blip>
+                    <a:stretch>
+                      <a:fillRect/>
+                    </a:stretch>
+                  </pic:blipFill>
+                  <pic:spPr>
+                    <a:xfrm>
+                      <a:off x="0" y="0"/>
+                      <a:ext cx="4076700" cy="5080000"/>
+                    </a:xfrm>
+                    <a:prstGeom prst="rect">
+                      <a:avLst/>
+                    </a:prstGeom>
+                  </pic:spPr>
+                </pic:pic>
+              </a:graphicData>
+            </a:graphic>
+            <wp14:sizeRelH relativeFrom="margin">
+              <wp14:pctWidth>0</wp14:pctWidth>
+            </wp14:sizeRelH>
+            <wp14:sizeRelV relativeFrom="margin">
+              <wp14:pctHeight>0</wp14:pctHeight>
+            </wp14:sizeRelV>
+          </wp:anchor>
+        </w:drawing>
+      </w:r>
+      <w:r>
+        <w:t xml:space="preserve">OK after looking into </w:t>
+      </w:r>
+      <w:r>
+        <w:t>my generated audio</w:t>
+      </w:r>
+      <w:r>
+        <w:t xml:space="preserve"> EDT graph more, im confident this high EDT value is due to the bug mentioned before (where the reverb doesn’t take effect until few </w:t>
+      </w:r>
+      <w:r>
+        <w:t>milli</w:t>
+      </w:r>
+      <w:r>
+        <w:t xml:space="preserve">second into the </w:t>
+      </w:r>
+      <w:r>
+        <w:t xml:space="preserve">game </w:t>
+      </w:r>
+      <w:r>
+        <w:t>play</w:t>
+      </w:r>
+      <w:r>
+        <w:t xml:space="preserve"> mode</w:t>
+      </w:r>
+      <w:r>
+        <w:t>, which causes very bad reverb effect, in turn bad EDT/RT60 (theory)</w:t>
+      </w:r>
+      <w:r>
+        <w:t>, interesting enough, this only prevalent for higher octave band (frequencies)</w:t>
+      </w:r>
+    </w:p>
+    <w:p>
+      <w:r>
+        <w:t>Ig the fix is to delay the audio playback a bit by either adding more silence in front (I don’t want to), or not play on awake, instead call it using custom script after 1 sec of awake or something (this can also be used to internally record audio via unity scripting later instead of external software)</w:t>
+      </w:r>
+    </w:p>
+    <w:p>
+      <w:pPr>
+        <w:tabs>
+          <w:tab w:val="right" w:pos="3357"/>
+        </w:tabs>
+      </w:pPr>
+      <w:r>
+        <w:drawing>
+          <wp:anchor distT="0" distB="0" distL="114300" distR="114300" simplePos="0" relativeHeight="251673600" behindDoc="1" locked="0" layoutInCell="1" allowOverlap="1" wp14:anchorId="29972DBB" wp14:editId="613A7959">
+            <wp:simplePos x="0" y="0"/>
+            <wp:positionH relativeFrom="column">
+              <wp:posOffset>0</wp:posOffset>
+            </wp:positionH>
+            <wp:positionV relativeFrom="paragraph">
+              <wp:posOffset>1270</wp:posOffset>
+            </wp:positionV>
+            <wp:extent cx="3496163" cy="1657581"/>
+            <wp:effectExtent l="0" t="0" r="9525" b="0"/>
+            <wp:wrapTight wrapText="bothSides">
+              <wp:wrapPolygon edited="0">
+                <wp:start x="0" y="0"/>
+                <wp:lineTo x="0" y="21352"/>
+                <wp:lineTo x="21541" y="21352"/>
+                <wp:lineTo x="21541" y="0"/>
+                <wp:lineTo x="0" y="0"/>
+              </wp:wrapPolygon>
+            </wp:wrapTight>
+            <wp:docPr id="19" name="Picture 19"/>
+            <wp:cNvGraphicFramePr>
+              <a:graphicFrameLocks xmlns:a="http://schemas.openxmlformats.org/drawingml/2006/main" noChangeAspect="1"/>
+            </wp:cNvGraphicFramePr>
+            <a:graphic xmlns:a="http://schemas.openxmlformats.org/drawingml/2006/main">
+              <a:graphicData uri="http://schemas.openxmlformats.org/drawingml/2006/picture">
+                <pic:pic xmlns:pic="http://schemas.openxmlformats.org/drawingml/2006/picture">
+                  <pic:nvPicPr>
+                    <pic:cNvPr id="1" name=""/>
+                    <pic:cNvPicPr/>
+                  </pic:nvPicPr>
+                  <pic:blipFill>
+                    <a:blip r:embed="rId21">
+                      <a:extLst>
+                        <a:ext uri="{28A0092B-C50C-407E-A947-70E740481C1C}">
+                          <a14:useLocalDpi xmlns:a14="http://schemas.microsoft.com/office/drawing/2010/main" val="0"/>
+                        </a:ext>
+                      </a:extLst>
+                    </a:blip>
+                    <a:stretch>
+                      <a:fillRect/>
+                    </a:stretch>
+                  </pic:blipFill>
+                  <pic:spPr>
+                    <a:xfrm>
+                      <a:off x="0" y="0"/>
+                      <a:ext cx="3496163" cy="1657581"/>
+                    </a:xfrm>
+                    <a:prstGeom prst="rect">
+                      <a:avLst/>
+                    </a:prstGeom>
+                  </pic:spPr>
+                </pic:pic>
+              </a:graphicData>
+            </a:graphic>
+          </wp:anchor>
+        </w:drawing>
+      </w:r>
+      <w:r>
+        <w:t>Unfortunately, even after audio delay playback, still got same value, and same EDT graphs as before…</w:t>
+      </w:r>
+    </w:p>
+    <w:p>
+      <w:pPr>
+        <w:tabs>
+          <w:tab w:val="right" w:pos="3357"/>
+        </w:tabs>
+      </w:pPr>
+      <w:r>
+        <w:t>Maybe I need to trim the start? Wavepad have this option easily and that’s what it looks to get Mona’s audio file. Also, maybe I should use higher volume (unlikely the culprit but worth checking)</w:t>
+      </w:r>
+    </w:p>
+    <w:p>
+      <w:pPr>
+        <w:tabs>
+          <w:tab w:val="right" w:pos="3357"/>
+        </w:tabs>
+        <w:rPr>
+          <w:noProof/>
+        </w:rPr>
+      </w:pPr>
+      <w:r>
+        <w:lastRenderedPageBreak/>
+        <w:t>Ok trimming start did nothing, but interesting enough, changing volume on audio source from 0.13 to 1 causes some frequency to cutoff…</w:t>
+      </w:r>
+      <w:r>
+        <w:rPr>
+          <w:noProof/>
+        </w:rPr>
+        <w:t xml:space="preserve"> </w:t>
+      </w:r>
+      <w:r>
+        <w:drawing>
+          <wp:inline distT="0" distB="0" distL="0" distR="0" wp14:anchorId="1A10E9B7" wp14:editId="5E22DB81">
+            <wp:extent cx="5731510" cy="1964055"/>
+            <wp:effectExtent l="0" t="0" r="2540" b="0"/>
+            <wp:docPr id="20" name="Picture 20"/>
+            <wp:cNvGraphicFramePr>
+              <a:graphicFrameLocks xmlns:a="http://schemas.openxmlformats.org/drawingml/2006/main" noChangeAspect="1"/>
+            </wp:cNvGraphicFramePr>
+            <a:graphic xmlns:a="http://schemas.openxmlformats.org/drawingml/2006/main">
+              <a:graphicData uri="http://schemas.openxmlformats.org/drawingml/2006/picture">
+                <pic:pic xmlns:pic="http://schemas.openxmlformats.org/drawingml/2006/picture">
+                  <pic:nvPicPr>
+                    <pic:cNvPr id="1" name=""/>
+                    <pic:cNvPicPr/>
+                  </pic:nvPicPr>
+                  <pic:blipFill>
+                    <a:blip r:embed="rId22"/>
+                    <a:stretch>
+                      <a:fillRect/>
+                    </a:stretch>
+                  </pic:blipFill>
+                  <pic:spPr>
+                    <a:xfrm>
+                      <a:off x="0" y="0"/>
+                      <a:ext cx="5731510" cy="1964055"/>
+                    </a:xfrm>
+                    <a:prstGeom prst="rect">
+                      <a:avLst/>
+                    </a:prstGeom>
+                  </pic:spPr>
+                </pic:pic>
+              </a:graphicData>
+            </a:graphic>
+          </wp:inline>
+        </w:drawing>
+      </w:r>
+    </w:p>
+    <w:p>
+      <w:pPr>
+        <w:tabs>
+          <w:tab w:val="right" w:pos="3357"/>
+        </w:tabs>
+        <w:rPr>
+          <w:noProof/>
+        </w:rPr>
+      </w:pPr>
+      <w:r>
+        <w:drawing>
+          <wp:anchor distT="0" distB="0" distL="114300" distR="114300" simplePos="0" relativeHeight="251674624" behindDoc="1" locked="0" layoutInCell="1" allowOverlap="1" wp14:anchorId="5475270E" wp14:editId="390B7B5D">
+            <wp:simplePos x="0" y="0"/>
+            <wp:positionH relativeFrom="margin">
+              <wp:align>left</wp:align>
+            </wp:positionH>
+            <wp:positionV relativeFrom="paragraph">
+              <wp:posOffset>3990975</wp:posOffset>
+            </wp:positionV>
+            <wp:extent cx="2339975" cy="2419350"/>
+            <wp:effectExtent l="0" t="0" r="3175" b="0"/>
+            <wp:wrapTight wrapText="bothSides">
+              <wp:wrapPolygon edited="0">
+                <wp:start x="0" y="0"/>
+                <wp:lineTo x="0" y="21430"/>
+                <wp:lineTo x="21453" y="21430"/>
+                <wp:lineTo x="21453" y="0"/>
+                <wp:lineTo x="0" y="0"/>
+              </wp:wrapPolygon>
+            </wp:wrapTight>
+            <wp:docPr id="22" name="Picture 22"/>
+            <wp:cNvGraphicFramePr>
+              <a:graphicFrameLocks xmlns:a="http://schemas.openxmlformats.org/drawingml/2006/main" noChangeAspect="1"/>
+            </wp:cNvGraphicFramePr>
+            <a:graphic xmlns:a="http://schemas.openxmlformats.org/drawingml/2006/main">
+              <a:graphicData uri="http://schemas.openxmlformats.org/drawingml/2006/picture">
+                <pic:pic xmlns:pic="http://schemas.openxmlformats.org/drawingml/2006/picture">
+                  <pic:nvPicPr>
+                    <pic:cNvPr id="1" name=""/>
+                    <pic:cNvPicPr/>
+                  </pic:nvPicPr>
+                  <pic:blipFill>
+                    <a:blip r:embed="rId23">
+                      <a:extLst>
+                        <a:ext uri="{28A0092B-C50C-407E-A947-70E740481C1C}">
+                          <a14:useLocalDpi xmlns:a14="http://schemas.microsoft.com/office/drawing/2010/main" val="0"/>
+                        </a:ext>
+                      </a:extLst>
+                    </a:blip>
+                    <a:stretch>
+                      <a:fillRect/>
+                    </a:stretch>
+                  </pic:blipFill>
+                  <pic:spPr>
+                    <a:xfrm>
+                      <a:off x="0" y="0"/>
+                      <a:ext cx="2339975" cy="2419350"/>
+                    </a:xfrm>
+                    <a:prstGeom prst="rect">
+                      <a:avLst/>
+                    </a:prstGeom>
+                  </pic:spPr>
+                </pic:pic>
+              </a:graphicData>
+            </a:graphic>
+            <wp14:sizeRelH relativeFrom="margin">
+              <wp14:pctWidth>0</wp14:pctWidth>
+            </wp14:sizeRelH>
+            <wp14:sizeRelV relativeFrom="margin">
+              <wp14:pctHeight>0</wp14:pctHeight>
+            </wp14:sizeRelV>
+          </wp:anchor>
+        </w:drawing>
+      </w:r>
+      <w:r>
+        <w:drawing>
+          <wp:anchor distT="0" distB="0" distL="114300" distR="114300" simplePos="0" relativeHeight="251659263" behindDoc="1" locked="0" layoutInCell="1" allowOverlap="1" wp14:anchorId="041C2F40" wp14:editId="07602BCE">
+            <wp:simplePos x="0" y="0"/>
+            <wp:positionH relativeFrom="margin">
+              <wp:align>center</wp:align>
+            </wp:positionH>
+            <wp:positionV relativeFrom="paragraph">
+              <wp:posOffset>454660</wp:posOffset>
+            </wp:positionV>
+            <wp:extent cx="5731510" cy="3676650"/>
+            <wp:effectExtent l="0" t="0" r="2540" b="0"/>
+            <wp:wrapTight wrapText="bothSides">
+              <wp:wrapPolygon edited="0">
+                <wp:start x="0" y="0"/>
+                <wp:lineTo x="0" y="21488"/>
+                <wp:lineTo x="21538" y="21488"/>
+                <wp:lineTo x="21538" y="0"/>
+                <wp:lineTo x="0" y="0"/>
+              </wp:wrapPolygon>
+            </wp:wrapTight>
+            <wp:docPr id="21" name="Picture 21"/>
+            <wp:cNvGraphicFramePr>
+              <a:graphicFrameLocks xmlns:a="http://schemas.openxmlformats.org/drawingml/2006/main" noChangeAspect="1"/>
+            </wp:cNvGraphicFramePr>
+            <a:graphic xmlns:a="http://schemas.openxmlformats.org/drawingml/2006/main">
+              <a:graphicData uri="http://schemas.openxmlformats.org/drawingml/2006/picture">
+                <pic:pic xmlns:pic="http://schemas.openxmlformats.org/drawingml/2006/picture">
+                  <pic:nvPicPr>
+                    <pic:cNvPr id="1" name=""/>
+                    <pic:cNvPicPr/>
+                  </pic:nvPicPr>
+                  <pic:blipFill>
+                    <a:blip r:embed="rId24" cstate="print">
+                      <a:extLst>
+                        <a:ext uri="{28A0092B-C50C-407E-A947-70E740481C1C}">
+                          <a14:useLocalDpi xmlns:a14="http://schemas.microsoft.com/office/drawing/2010/main" val="0"/>
+                        </a:ext>
+                      </a:extLst>
+                    </a:blip>
+                    <a:stretch>
+                      <a:fillRect/>
+                    </a:stretch>
+                  </pic:blipFill>
+                  <pic:spPr>
+                    <a:xfrm>
+                      <a:off x="0" y="0"/>
+                      <a:ext cx="5731510" cy="3676650"/>
+                    </a:xfrm>
+                    <a:prstGeom prst="rect">
+                      <a:avLst/>
+                    </a:prstGeom>
+                  </pic:spPr>
+                </pic:pic>
+              </a:graphicData>
+            </a:graphic>
+          </wp:anchor>
+        </w:drawing>
+      </w:r>
+      <w:r>
+        <w:rPr>
+          <w:noProof/>
+        </w:rPr>
+        <w:t>And when comparing to Mona’s recorded audio, notice how its shorter.. Did she remove the first part??</w:t>
+      </w:r>
+    </w:p>
+    <w:p>
+      <w:pPr>
+        <w:tabs>
+          <w:tab w:val="right" w:pos="3357"/>
+        </w:tabs>
+      </w:pPr>
+      <w:r>
+        <w:t>Another thought, maybe the encoding also matters, it was at signed 16 bit PCM all this time, but I think wavepad default/highest is at 32bit PCM, so im changing to that.</w:t>
+      </w:r>
+    </w:p>
+    <w:p>
+      <w:pPr>
+        <w:tabs>
+          <w:tab w:val="right" w:pos="3357"/>
+        </w:tabs>
+      </w:pPr>
+      <w:r>
+        <w:drawing>
+          <wp:anchor distT="0" distB="0" distL="114300" distR="114300" simplePos="0" relativeHeight="251675648" behindDoc="1" locked="0" layoutInCell="1" allowOverlap="1" wp14:anchorId="133BAB47" wp14:editId="5ED7C95C">
+            <wp:simplePos x="0" y="0"/>
+            <wp:positionH relativeFrom="margin">
+              <wp:posOffset>2457450</wp:posOffset>
+            </wp:positionH>
+            <wp:positionV relativeFrom="paragraph">
+              <wp:posOffset>437515</wp:posOffset>
+            </wp:positionV>
+            <wp:extent cx="1811655" cy="951865"/>
+            <wp:effectExtent l="0" t="0" r="0" b="635"/>
+            <wp:wrapTight wrapText="bothSides">
+              <wp:wrapPolygon edited="0">
+                <wp:start x="0" y="0"/>
+                <wp:lineTo x="0" y="21182"/>
+                <wp:lineTo x="21350" y="21182"/>
+                <wp:lineTo x="21350" y="0"/>
+                <wp:lineTo x="0" y="0"/>
+              </wp:wrapPolygon>
+            </wp:wrapTight>
+            <wp:docPr id="23" name="Picture 23"/>
+            <wp:cNvGraphicFramePr>
+              <a:graphicFrameLocks xmlns:a="http://schemas.openxmlformats.org/drawingml/2006/main" noChangeAspect="1"/>
+            </wp:cNvGraphicFramePr>
+            <a:graphic xmlns:a="http://schemas.openxmlformats.org/drawingml/2006/main">
+              <a:graphicData uri="http://schemas.openxmlformats.org/drawingml/2006/picture">
+                <pic:pic xmlns:pic="http://schemas.openxmlformats.org/drawingml/2006/picture">
+                  <pic:nvPicPr>
+                    <pic:cNvPr id="1" name=""/>
+                    <pic:cNvPicPr/>
+                  </pic:nvPicPr>
+                  <pic:blipFill>
+                    <a:blip r:embed="rId25">
+                      <a:extLst>
+                        <a:ext uri="{28A0092B-C50C-407E-A947-70E740481C1C}">
+                          <a14:useLocalDpi xmlns:a14="http://schemas.microsoft.com/office/drawing/2010/main" val="0"/>
+                        </a:ext>
+                      </a:extLst>
+                    </a:blip>
+                    <a:stretch>
+                      <a:fillRect/>
+                    </a:stretch>
+                  </pic:blipFill>
+                  <pic:spPr>
+                    <a:xfrm>
+                      <a:off x="0" y="0"/>
+                      <a:ext cx="1811655" cy="951865"/>
+                    </a:xfrm>
+                    <a:prstGeom prst="rect">
+                      <a:avLst/>
+                    </a:prstGeom>
+                  </pic:spPr>
+                </pic:pic>
+              </a:graphicData>
+            </a:graphic>
+            <wp14:sizeRelH relativeFrom="margin">
+              <wp14:pctWidth>0</wp14:pctWidth>
+            </wp14:sizeRelH>
+            <wp14:sizeRelV relativeFrom="margin">
+              <wp14:pctHeight>0</wp14:pctHeight>
+            </wp14:sizeRelV>
+          </wp:anchor>
+        </w:drawing>
+      </w:r>
+      <w:r>
+        <w:t>Ok even after removing the early part, and trimming, and at volume 1.0 instead of 0.13, I still get very wrong, in fact it is now worse…</w:t>
+      </w:r>
+    </w:p>
+    <w:p>
+      <w:pPr>
+        <w:tabs>
+          <w:tab w:val="right" w:pos="3357"/>
+        </w:tabs>
+      </w:pPr>
+      <w:r>
+        <w:t>There must be something wrong somewhere but im tired so off for now…</w:t>
+      </w:r>
+    </w:p>
+    <w:p>
+      <w:pPr>
+        <w:tabs>
+          <w:tab w:val="right" w:pos="3357"/>
+        </w:tabs>
+      </w:pPr>
+    </w:p>
     <w:sectPr>
       <w:pgSz w:w="11906" w:h="16838"/>
       <w:pgMar w:top="1440" w:right="1440" w:bottom="1440" w:left="1440" w:header="708" w:footer="708" w:gutter="0"/>
@@ -731,6 +2007,92 @@
 <file path=word/numbering.xml><?xml version="1.0" encoding="utf-8"?>
 <w:numbering xmlns:wpc="http://schemas.microsoft.com/office/word/2010/wordprocessingCanvas" xmlns:cx="http://schemas.microsoft.com/office/drawing/2014/chartex" xmlns:cx1="http://schemas.microsoft.com/office/drawing/2015/9/8/chartex" xmlns:cx2="http://schemas.microsoft.com/office/drawing/2015/10/21/chartex" xmlns:cx3="http://schemas.microsoft.com/office/drawing/2016/5/9/chartex" xmlns:cx4="http://schemas.microsoft.com/office/drawing/2016/5/10/chartex" xmlns:cx5="http://schemas.microsoft.com/office/drawing/2016/5/11/chartex" xmlns:cx6="http://schemas.microsoft.com/office/drawing/2016/5/12/chartex" xmlns:cx7="http://schemas.microsoft.com/office/drawing/2016/5/13/chartex" xmlns:cx8="http://schemas.microsoft.com/office/drawing/2016/5/14/chartex" xmlns:mc="http://schemas.openxmlformats.org/markup-compatibility/2006" xmlns:aink="http://schemas.microsoft.com/office/drawing/2016/ink" xmlns:am3d="http://schemas.microsoft.com/office/drawing/2017/model3d" xmlns:o="urn:schemas-microsoft-com:office:office" xmlns:oel="http://schemas.microsoft.com/office/2019/extlst" xmlns:r="http://schemas.openxmlformats.org/officeDocument/2006/relationships" xmlns:m="http://schemas.openxmlformats.org/officeDocument/2006/math" xmlns:v="urn:schemas-microsoft-com:vml" xmlns:wp14="http://schemas.microsoft.com/office/word/2010/wordprocessingDrawing" xmlns:wp="http://schemas.openxmlformats.org/drawingml/2006/wordprocessingDrawing" xmlns:w10="urn:schemas-microsoft-com:office:word" xmlns:w="http://schemas.openxmlformats.org/wordprocessingml/2006/main" xmlns:w14="http://schemas.microsoft.com/office/word/2010/wordml" xmlns:w15="http://schemas.microsoft.com/office/word/2012/wordml" xmlns:w16cex="http://schemas.microsoft.com/office/word/2018/wordml/cex" xmlns:w16cid="http://schemas.microsoft.com/office/word/2016/wordml/cid" xmlns:w16="http://schemas.microsoft.com/office/word/2018/wordml" xmlns:w16sdtdh="http://schemas.microsoft.com/office/word/2020/wordml/sdtdatahash" xmlns:w16se="http://schemas.microsoft.com/office/word/2015/wordml/symex" xmlns:wpg="http://schemas.microsoft.com/office/word/2010/wordprocessingGroup" xmlns:wpi="http://schemas.microsoft.com/office/word/2010/wordprocessingInk" xmlns:wne="http://schemas.microsoft.com/office/word/2006/wordml" xmlns:wps="http://schemas.microsoft.com/office/word/2010/wordprocessingShape" mc:Ignorable="w14 w15 w16se w16cid w16 w16cex w16sdtdh wp14">
   <w:abstractNum w:abstractNumId="0" w15:restartNumberingAfterBreak="0">
+    <w:nsid w:val="3AEA6098"/>
+    <w:multiLevelType w:val="hybridMultilevel"/>
+    <w:tmpl w:val="0304FDEC"/>
+    <w:lvl w:ilvl="0" w:tplc="FFFFFFFF">
+      <w:start w:val="1"/>
+      <w:numFmt w:val="decimal"/>
+      <w:lvlText w:val="%1."/>
+      <w:lvlJc w:val="left"/>
+      <w:pPr>
+        <w:ind w:left="720" w:hanging="360"/>
+      </w:pPr>
+    </w:lvl>
+    <w:lvl w:ilvl="1" w:tplc="FFFFFFFF">
+      <w:start w:val="1"/>
+      <w:numFmt w:val="lowerLetter"/>
+      <w:lvlText w:val="%2."/>
+      <w:lvlJc w:val="left"/>
+      <w:pPr>
+        <w:ind w:left="1440" w:hanging="360"/>
+      </w:pPr>
+    </w:lvl>
+    <w:lvl w:ilvl="2" w:tplc="FFFFFFFF">
+      <w:start w:val="1"/>
+      <w:numFmt w:val="lowerRoman"/>
+      <w:lvlText w:val="%3."/>
+      <w:lvlJc w:val="right"/>
+      <w:pPr>
+        <w:ind w:left="2160" w:hanging="180"/>
+      </w:pPr>
+    </w:lvl>
+    <w:lvl w:ilvl="3" w:tplc="FFFFFFFF">
+      <w:start w:val="1"/>
+      <w:numFmt w:val="decimal"/>
+      <w:lvlText w:val="%4."/>
+      <w:lvlJc w:val="left"/>
+      <w:pPr>
+        <w:ind w:left="2880" w:hanging="360"/>
+      </w:pPr>
+    </w:lvl>
+    <w:lvl w:ilvl="4" w:tplc="FFFFFFFF">
+      <w:start w:val="1"/>
+      <w:numFmt w:val="lowerLetter"/>
+      <w:lvlText w:val="%5."/>
+      <w:lvlJc w:val="left"/>
+      <w:pPr>
+        <w:ind w:left="3600" w:hanging="360"/>
+      </w:pPr>
+    </w:lvl>
+    <w:lvl w:ilvl="5" w:tplc="FFFFFFFF">
+      <w:start w:val="1"/>
+      <w:numFmt w:val="lowerRoman"/>
+      <w:lvlText w:val="%6."/>
+      <w:lvlJc w:val="right"/>
+      <w:pPr>
+        <w:ind w:left="4320" w:hanging="180"/>
+      </w:pPr>
+    </w:lvl>
+    <w:lvl w:ilvl="6" w:tplc="FFFFFFFF">
+      <w:start w:val="1"/>
+      <w:numFmt w:val="decimal"/>
+      <w:lvlText w:val="%7."/>
+      <w:lvlJc w:val="left"/>
+      <w:pPr>
+        <w:ind w:left="5040" w:hanging="360"/>
+      </w:pPr>
+    </w:lvl>
+    <w:lvl w:ilvl="7" w:tplc="FFFFFFFF">
+      <w:start w:val="1"/>
+      <w:numFmt w:val="lowerLetter"/>
+      <w:lvlText w:val="%8."/>
+      <w:lvlJc w:val="left"/>
+      <w:pPr>
+        <w:ind w:left="5760" w:hanging="360"/>
+      </w:pPr>
+    </w:lvl>
+    <w:lvl w:ilvl="8" w:tplc="FFFFFFFF">
+      <w:start w:val="1"/>
+      <w:numFmt w:val="lowerRoman"/>
+      <w:lvlText w:val="%9."/>
+      <w:lvlJc w:val="right"/>
+      <w:pPr>
+        <w:ind w:left="6480" w:hanging="180"/>
+      </w:pPr>
+    </w:lvl>
+  </w:abstractNum>
+  <w:abstractNum w:abstractNumId="1" w15:restartNumberingAfterBreak="0">
     <w:nsid w:val="4BFC5914"/>
     <w:multiLevelType w:val="hybridMultilevel"/>
     <w:tmpl w:val="0304FDEC"/>
@@ -817,6 +2179,9 @@
     </w:lvl>
   </w:abstractNum>
   <w:num w:numId="1" w16cid:durableId="345719557">
+    <w:abstractNumId w:val="1"/>
+  </w:num>
+  <w:num w:numId="2" w16cid:durableId="1813863892">
     <w:abstractNumId w:val="0"/>
   </w:num>
 </w:numbering>

</xml_diff>

<commit_message>
analysed converted 44.1kHz MR sweep (RT60 correct, EDT problematic)
Former-commit-id: ad42d7eb5ac15d6c101e287280503680195c88f3
</commit_message>
<xml_diff>
--- a/Intern-Logs/Week 5.docx
+++ b/Intern-Logs/Week 5.docx
@@ -124,7 +124,15 @@
         </w:numPr>
       </w:pPr>
       <w:r>
-        <w:t xml:space="preserve">automate baking with 1 button to streamline </w:t>
+        <w:t xml:space="preserve">automate baking with 1 button to </w:t>
+      </w:r>
+      <w:proofErr w:type="gramStart"/>
+      <w:r>
+        <w:t>streamline</w:t>
+      </w:r>
+      <w:proofErr w:type="gramEnd"/>
+      <w:r>
+        <w:t xml:space="preserve"> </w:t>
       </w:r>
     </w:p>
     <w:p>
@@ -136,8 +144,13 @@
         </w:numPr>
       </w:pPr>
       <w:r>
-        <w:t>Add lighting indicator for when steam audio is working</w:t>
-      </w:r>
+        <w:t xml:space="preserve">Add lighting indicator for when steam audio is </w:t>
+      </w:r>
+      <w:proofErr w:type="gramStart"/>
+      <w:r>
+        <w:t>working</w:t>
+      </w:r>
+      <w:proofErr w:type="gramEnd"/>
     </w:p>
     <w:p>
       <w:pPr>
@@ -150,12 +163,14 @@
       <w:r>
         <w:t xml:space="preserve">Generate all audio </w:t>
       </w:r>
+      <w:proofErr w:type="gramStart"/>
       <w:r>
         <w:rPr>
           <w:color w:val="70AD47" w:themeColor="accent6"/>
         </w:rPr>
         <w:t>done</w:t>
       </w:r>
+      <w:proofErr w:type="gramEnd"/>
     </w:p>
     <w:p>
       <w:pPr>
@@ -166,7 +181,15 @@
         </w:numPr>
       </w:pPr>
       <w:r>
-        <w:t>Do analysis using provided matlab, have proper report and findings for meeting.</w:t>
+        <w:t xml:space="preserve">Do analysis using provided </w:t>
+      </w:r>
+      <w:proofErr w:type="spellStart"/>
+      <w:r>
+        <w:t>matlab</w:t>
+      </w:r>
+      <w:proofErr w:type="spellEnd"/>
+      <w:r>
+        <w:t>, have proper report and findings for meeting.</w:t>
       </w:r>
     </w:p>
     <w:p>
@@ -178,8 +201,21 @@
         </w:numPr>
       </w:pPr>
       <w:r>
-        <w:t>Create unity scenes for all scenes and its category (VRDemo, nonVRDemo</w:t>
-      </w:r>
+        <w:t>Create unity scenes for all scenes and its category (</w:t>
+      </w:r>
+      <w:proofErr w:type="spellStart"/>
+      <w:r>
+        <w:t>VRDemo</w:t>
+      </w:r>
+      <w:proofErr w:type="spellEnd"/>
+      <w:r>
+        <w:t xml:space="preserve">, </w:t>
+      </w:r>
+      <w:proofErr w:type="spellStart"/>
+      <w:r>
+        <w:t>nonVRDemo</w:t>
+      </w:r>
+      <w:proofErr w:type="spellEnd"/>
       <w:r>
         <w:t>)</w:t>
       </w:r>
@@ -193,14 +229,24 @@
         </w:numPr>
       </w:pPr>
       <w:r>
-        <w:t xml:space="preserve">Add Rachel and Joao for Demo for more immersive VR demo , and probably have more audio cue. </w:t>
-      </w:r>
+        <w:t xml:space="preserve">Add Rachel and Joao for Demo for more immersive VR </w:t>
+      </w:r>
+      <w:proofErr w:type="gramStart"/>
+      <w:r>
+        <w:t>demo ,</w:t>
+      </w:r>
+      <w:proofErr w:type="gramEnd"/>
+      <w:r>
+        <w:t xml:space="preserve"> and probably have more audio cue. </w:t>
+      </w:r>
+      <w:proofErr w:type="spellStart"/>
       <w:r>
         <w:rPr>
           <w:color w:val="70AD47" w:themeColor="accent6"/>
         </w:rPr>
         <w:t>otw</w:t>
       </w:r>
+      <w:proofErr w:type="spellEnd"/>
     </w:p>
     <w:p>
       <w:pPr>
@@ -211,8 +257,21 @@
         </w:numPr>
       </w:pPr>
       <w:r>
-        <w:t>Continue monodepth optimisation using enhance360debug.py</w:t>
-      </w:r>
+        <w:t xml:space="preserve">Continue </w:t>
+      </w:r>
+      <w:proofErr w:type="spellStart"/>
+      <w:r>
+        <w:t>monodepth</w:t>
+      </w:r>
+      <w:proofErr w:type="spellEnd"/>
+      <w:r>
+        <w:t xml:space="preserve"> optimisation using </w:t>
+      </w:r>
+      <w:proofErr w:type="gramStart"/>
+      <w:r>
+        <w:t>enhance360debug.py</w:t>
+      </w:r>
+      <w:proofErr w:type="gramEnd"/>
     </w:p>
     <w:p>
       <w:pPr>
@@ -223,8 +282,13 @@
         </w:numPr>
       </w:pPr>
       <w:r>
-        <w:t>Remove docker clutter automatically</w:t>
-      </w:r>
+        <w:t xml:space="preserve">Remove docker clutter </w:t>
+      </w:r>
+      <w:proofErr w:type="gramStart"/>
+      <w:r>
+        <w:t>automatically</w:t>
+      </w:r>
+      <w:proofErr w:type="gramEnd"/>
     </w:p>
     <w:p>
       <w:pPr>
@@ -400,7 +464,15 @@
         <w:t>regarding audio quality and compression of using external softwar</w:t>
       </w:r>
       <w:r>
-        <w:t>e instead of directly through Unity but unfortunately there’s no simple way with Steam Audio compared to Google Resonance. (Need to confirm with Dr. Hansung if this is acceptable)</w:t>
+        <w:t xml:space="preserve">e instead of directly through Unity but unfortunately there’s no simple way with Steam Audio compared to Google Resonance. (Need to confirm with </w:t>
+      </w:r>
+      <w:proofErr w:type="spellStart"/>
+      <w:r>
+        <w:t>Dr.</w:t>
+      </w:r>
+      <w:proofErr w:type="spellEnd"/>
+      <w:r>
+        <w:t xml:space="preserve"> Hansung if this is acceptable)</w:t>
       </w:r>
     </w:p>
     <w:p>
@@ -546,8 +618,13 @@
           </wp:anchor>
         </w:drawing>
       </w:r>
-      <w:r>
-        <w:t xml:space="preserve">Matlab changes on octave band </w:t>
+      <w:proofErr w:type="spellStart"/>
+      <w:r>
+        <w:t>Matlab</w:t>
+      </w:r>
+      <w:proofErr w:type="spellEnd"/>
+      <w:r>
+        <w:t xml:space="preserve"> changes on octave band </w:t>
       </w:r>
       <w:r>
         <w:t>from 2:6 to 3:8 to follow previous paper methodology (as advised by Mona). To analyse the sound, just change directory definition and run the Main file (Main_Immersive_EDT_RT60.m)</w:t>
@@ -561,12 +638,41 @@
         <w:t xml:space="preserve"> for analysis</w:t>
       </w:r>
       <w:r>
-        <w:t>, run the .ipynb coded by Mona in respective scene folders.</w:t>
-      </w:r>
-    </w:p>
-    <w:p>
-      <w:r>
-        <w:t>Honestly my brain kinda fried alr today so will continue tomorrow instead.</w:t>
+        <w:t xml:space="preserve">, run </w:t>
+      </w:r>
+      <w:proofErr w:type="gramStart"/>
+      <w:r>
+        <w:t>the .</w:t>
+      </w:r>
+      <w:proofErr w:type="spellStart"/>
+      <w:r>
+        <w:t>ipynb</w:t>
+      </w:r>
+      <w:proofErr w:type="spellEnd"/>
+      <w:proofErr w:type="gramEnd"/>
+      <w:r>
+        <w:t xml:space="preserve"> coded by Mona in respective scene folders.</w:t>
+      </w:r>
+    </w:p>
+    <w:p>
+      <w:r>
+        <w:t xml:space="preserve">Honestly my brain </w:t>
+      </w:r>
+      <w:proofErr w:type="spellStart"/>
+      <w:r>
+        <w:t>kinda</w:t>
+      </w:r>
+      <w:proofErr w:type="spellEnd"/>
+      <w:r>
+        <w:t xml:space="preserve"> fried </w:t>
+      </w:r>
+      <w:proofErr w:type="spellStart"/>
+      <w:r>
+        <w:t>alr</w:t>
+      </w:r>
+      <w:proofErr w:type="spellEnd"/>
+      <w:r>
+        <w:t xml:space="preserve"> today so will continue tomorrow instead.</w:t>
       </w:r>
     </w:p>
     <w:p>
@@ -579,17 +685,57 @@
     </w:p>
     <w:p>
       <w:r>
-        <w:t>Interesting to note, one of the most important factor for room reverb properties is its size, and the material properties inside it, imo the furniture shape etc is not as they only serve purpose to make room smaller (less echo) and depending on type of furniture/objects.</w:t>
-      </w:r>
-    </w:p>
-    <w:p>
-      <w:r>
-        <w:t>Another interesting thing to note, is that sometimes the reverb effect is not applied for first few second when game is play (for example, speech on ST), especially apparent when there supposed to be strong reverb. So using loop and having very long silence at the end might be needed.</w:t>
-      </w:r>
-    </w:p>
-    <w:p>
-      <w:r>
-        <w:t>Generated all audio!</w:t>
+        <w:t xml:space="preserve">Interesting to note, one of the most important </w:t>
+      </w:r>
+      <w:proofErr w:type="gramStart"/>
+      <w:r>
+        <w:t>factor</w:t>
+      </w:r>
+      <w:proofErr w:type="gramEnd"/>
+      <w:r>
+        <w:t xml:space="preserve"> for room reverb properties is its size, and the material properties inside it, </w:t>
+      </w:r>
+      <w:proofErr w:type="spellStart"/>
+      <w:r>
+        <w:t>imo</w:t>
+      </w:r>
+      <w:proofErr w:type="spellEnd"/>
+      <w:r>
+        <w:t xml:space="preserve"> the furniture shape etc is not as they only serve purpose to make room smaller (less echo) and depending on type of furniture/objects.</w:t>
+      </w:r>
+    </w:p>
+    <w:p>
+      <w:r>
+        <w:t xml:space="preserve">Another interesting thing to note, is that sometimes the reverb effect is not applied for first few second when game is play (for example, speech on ST), especially apparent when </w:t>
+      </w:r>
+      <w:proofErr w:type="spellStart"/>
+      <w:r>
+        <w:t>there</w:t>
+      </w:r>
+      <w:proofErr w:type="spellEnd"/>
+      <w:r>
+        <w:t xml:space="preserve"> supposed to be strong reverb. </w:t>
+      </w:r>
+      <w:proofErr w:type="gramStart"/>
+      <w:r>
+        <w:t>So</w:t>
+      </w:r>
+      <w:proofErr w:type="gramEnd"/>
+      <w:r>
+        <w:t xml:space="preserve"> using loop and having very long silence at the end might be needed.</w:t>
+      </w:r>
+    </w:p>
+    <w:p>
+      <w:r>
+        <w:t xml:space="preserve">Generated all </w:t>
+      </w:r>
+      <w:proofErr w:type="gramStart"/>
+      <w:r>
+        <w:t>audio</w:t>
+      </w:r>
+      <w:proofErr w:type="gramEnd"/>
+      <w:r>
+        <w:t>!</w:t>
       </w:r>
     </w:p>
     <w:p>
@@ -617,7 +763,15 @@
         </w:numPr>
       </w:pPr>
       <w:r>
-        <w:t>Do analysis using provided matlab, have proper report and findings for meeting.</w:t>
+        <w:t xml:space="preserve">Do analysis using provided </w:t>
+      </w:r>
+      <w:proofErr w:type="spellStart"/>
+      <w:r>
+        <w:t>matlab</w:t>
+      </w:r>
+      <w:proofErr w:type="spellEnd"/>
+      <w:r>
+        <w:t>, have proper report and findings for meeting.</w:t>
       </w:r>
     </w:p>
     <w:p>
@@ -641,7 +795,15 @@
         </w:numPr>
       </w:pPr>
       <w:r>
-        <w:t xml:space="preserve">automate baking with 1 button to streamline </w:t>
+        <w:t xml:space="preserve">automate baking with 1 button to </w:t>
+      </w:r>
+      <w:proofErr w:type="gramStart"/>
+      <w:r>
+        <w:t>streamline</w:t>
+      </w:r>
+      <w:proofErr w:type="gramEnd"/>
+      <w:r>
+        <w:t xml:space="preserve"> </w:t>
       </w:r>
     </w:p>
     <w:p>
@@ -653,7 +815,15 @@
         </w:numPr>
       </w:pPr>
       <w:r>
-        <w:t xml:space="preserve">Add lighting indicator for when steam audio is working </w:t>
+        <w:t xml:space="preserve">Add lighting indicator for when steam audio is </w:t>
+      </w:r>
+      <w:proofErr w:type="gramStart"/>
+      <w:r>
+        <w:t>working</w:t>
+      </w:r>
+      <w:proofErr w:type="gramEnd"/>
+      <w:r>
+        <w:t xml:space="preserve"> </w:t>
       </w:r>
     </w:p>
     <w:p>
@@ -665,7 +835,23 @@
         </w:numPr>
       </w:pPr>
       <w:r>
-        <w:t>Create unity scenes for all scenes and its category (VRDemo, nonVRDemo)</w:t>
+        <w:t>Create unity scenes for all scenes and its category (</w:t>
+      </w:r>
+      <w:proofErr w:type="spellStart"/>
+      <w:r>
+        <w:t>VRDemo</w:t>
+      </w:r>
+      <w:proofErr w:type="spellEnd"/>
+      <w:r>
+        <w:t xml:space="preserve">, </w:t>
+      </w:r>
+      <w:proofErr w:type="spellStart"/>
+      <w:r>
+        <w:t>nonVRDemo</w:t>
+      </w:r>
+      <w:proofErr w:type="spellEnd"/>
+      <w:r>
+        <w:t>)</w:t>
       </w:r>
     </w:p>
     <w:p>
@@ -677,14 +863,24 @@
         </w:numPr>
       </w:pPr>
       <w:r>
-        <w:t xml:space="preserve">Add Rachel and Joao for Demo for more immersive VR demo , and probably have more audio cue. </w:t>
-      </w:r>
+        <w:t xml:space="preserve">Add Rachel and Joao for Demo for more immersive VR </w:t>
+      </w:r>
+      <w:proofErr w:type="gramStart"/>
+      <w:r>
+        <w:t>demo ,</w:t>
+      </w:r>
+      <w:proofErr w:type="gramEnd"/>
+      <w:r>
+        <w:t xml:space="preserve"> and probably have more audio cue. </w:t>
+      </w:r>
+      <w:proofErr w:type="spellStart"/>
       <w:r>
         <w:rPr>
           <w:color w:val="70AD47" w:themeColor="accent6"/>
         </w:rPr>
         <w:t>otw</w:t>
       </w:r>
+      <w:proofErr w:type="spellEnd"/>
     </w:p>
     <w:p>
       <w:pPr>
@@ -695,8 +891,21 @@
         </w:numPr>
       </w:pPr>
       <w:r>
-        <w:t>Continue monodepth optimisation using enhance360debug.py</w:t>
-      </w:r>
+        <w:t xml:space="preserve">Continue </w:t>
+      </w:r>
+      <w:proofErr w:type="spellStart"/>
+      <w:r>
+        <w:t>monodepth</w:t>
+      </w:r>
+      <w:proofErr w:type="spellEnd"/>
+      <w:r>
+        <w:t xml:space="preserve"> optimisation using </w:t>
+      </w:r>
+      <w:proofErr w:type="gramStart"/>
+      <w:r>
+        <w:t>enhance360debug.py</w:t>
+      </w:r>
+      <w:proofErr w:type="gramEnd"/>
     </w:p>
     <w:p>
       <w:pPr>
@@ -707,8 +916,13 @@
         </w:numPr>
       </w:pPr>
       <w:r>
-        <w:t>Remove docker clutter automatically</w:t>
-      </w:r>
+        <w:t xml:space="preserve">Remove docker clutter </w:t>
+      </w:r>
+      <w:proofErr w:type="gramStart"/>
+      <w:r>
+        <w:t>automatically</w:t>
+      </w:r>
+      <w:proofErr w:type="gramEnd"/>
     </w:p>
     <w:p>
       <w:pPr>
@@ -724,26 +938,92 @@
     </w:p>
     <w:p>
       <w:r>
-        <w:t>Copied the RIR analysis folder one by one for commit and organisation to remove clutter (unneeded files), and also to make sure the original form Mona is unchanged for reference. It is also easier to have everything related to this internship in one repo instead of two.</w:t>
+        <w:t xml:space="preserve">Copied the RIR analysis folder one by one for commit and organisation to remove clutter (unneeded files), </w:t>
+      </w:r>
+      <w:proofErr w:type="gramStart"/>
+      <w:r>
+        <w:t>and also</w:t>
+      </w:r>
+      <w:proofErr w:type="gramEnd"/>
+      <w:r>
+        <w:t xml:space="preserve"> to make sure the original form Mona is unchanged for reference. It is also easier to have everything related to this internship in one repo instead of two.</w:t>
       </w:r>
       <w:r>
         <w:br/>
-        <w:t>Changed absolute paths to relative paths in Kitchen .ipynb for RIR generation form sine sweep deconvolve using Mona provided .ipynb. Using Python version 3.8.19 after asking Mona (she uses 3.8.9, major version is what matters the most imo so no less compatibility/discrepancy issue).</w:t>
-      </w:r>
-    </w:p>
-    <w:p>
-      <w:r>
-        <w:t>Added Atiyeh-matlab folder for sounds output path. Added Main matlab file for RT60 and EDT analysis. Now modifying it to work with new folder in sounds folder (KT_GDP etc)</w:t>
+        <w:t xml:space="preserve">Changed absolute paths to relative paths in </w:t>
+      </w:r>
+      <w:proofErr w:type="gramStart"/>
+      <w:r>
+        <w:t>Kitchen .</w:t>
+      </w:r>
+      <w:proofErr w:type="spellStart"/>
+      <w:r>
+        <w:t>ipynb</w:t>
+      </w:r>
+      <w:proofErr w:type="spellEnd"/>
+      <w:proofErr w:type="gramEnd"/>
+      <w:r>
+        <w:t xml:space="preserve"> for RIR generation form sine sweep deconvolve using Mona provided .</w:t>
+      </w:r>
+      <w:proofErr w:type="spellStart"/>
+      <w:r>
+        <w:t>ipynb</w:t>
+      </w:r>
+      <w:proofErr w:type="spellEnd"/>
+      <w:r>
+        <w:t xml:space="preserve">. Using Python version 3.8.19 after asking Mona (she uses 3.8.9, major version is what matters the most </w:t>
+      </w:r>
+      <w:proofErr w:type="spellStart"/>
+      <w:r>
+        <w:t>imo</w:t>
+      </w:r>
+      <w:proofErr w:type="spellEnd"/>
+      <w:r>
+        <w:t xml:space="preserve"> so no less compatibility/discrepancy issue).</w:t>
+      </w:r>
+    </w:p>
+    <w:p>
+      <w:r>
+        <w:t>Added Atiyeh-</w:t>
+      </w:r>
+      <w:proofErr w:type="spellStart"/>
+      <w:r>
+        <w:t>matlab</w:t>
+      </w:r>
+      <w:proofErr w:type="spellEnd"/>
+      <w:r>
+        <w:t xml:space="preserve"> folder for sounds output path. Added Main </w:t>
+      </w:r>
+      <w:proofErr w:type="spellStart"/>
+      <w:r>
+        <w:t>matlab</w:t>
+      </w:r>
+      <w:proofErr w:type="spellEnd"/>
+      <w:r>
+        <w:t xml:space="preserve"> file for RT60 and EDT analysis. Now modifying it to work with new folder in sounds folder (KT_GDP etc)</w:t>
       </w:r>
     </w:p>
     <w:p>
       <w:r>
         <w:lastRenderedPageBreak/>
-        <w:t>Copied dependencies folder (IoSR Toolbox, RIRs, and octave)</w:t>
-      </w:r>
-      <w:r>
-        <w:t xml:space="preserve"> from original repo to working repo</w:t>
-      </w:r>
+        <w:t>Copied dependencies folder (</w:t>
+      </w:r>
+      <w:proofErr w:type="spellStart"/>
+      <w:r>
+        <w:t>IoSR</w:t>
+      </w:r>
+      <w:proofErr w:type="spellEnd"/>
+      <w:r>
+        <w:t xml:space="preserve"> Toolbox, RIRs, and octave)</w:t>
+      </w:r>
+      <w:r>
+        <w:t xml:space="preserve"> from original repo to working </w:t>
+      </w:r>
+      <w:proofErr w:type="gramStart"/>
+      <w:r>
+        <w:t>repo</w:t>
+      </w:r>
+      <w:proofErr w:type="gramEnd"/>
     </w:p>
     <w:p>
       <w:r>
@@ -755,6 +1035,9 @@
     </w:p>
     <w:p>
       <w:r>
+        <w:rPr>
+          <w:noProof/>
+        </w:rPr>
         <w:drawing>
           <wp:inline distT="0" distB="0" distL="0" distR="0" wp14:anchorId="27499546" wp14:editId="0C1285C8">
             <wp:extent cx="5731510" cy="1266825"/>
@@ -794,8 +1077,21 @@
     </w:p>
     <w:p>
       <w:r>
-        <w:t>Found out the culprit, it is the sampling rate. It should be 48kHz instead of 44.1kHz. This is confirmed by looking into sampling rate of Mona audio files (cus they work), and after converting mine to 48kHz using Audacity (right click track, rate to 48kHz, then change export setting to 48kHz), it also works</w:t>
-      </w:r>
+        <w:t>Found out the culprit, it is the sampling rate. It should be 48kHz instead of 44.1kHz. This is confirmed by looking into sampling rate of Mona audio files (</w:t>
+      </w:r>
+      <w:proofErr w:type="spellStart"/>
+      <w:r>
+        <w:t>cus</w:t>
+      </w:r>
+      <w:proofErr w:type="spellEnd"/>
+      <w:r>
+        <w:t xml:space="preserve"> they work), and after converting mine to 48kHz using Audacity (right click track, rate to 48kHz, then change export setting to 48kHz), it also </w:t>
+      </w:r>
+      <w:proofErr w:type="gramStart"/>
+      <w:r>
+        <w:t>works</w:t>
+      </w:r>
+      <w:proofErr w:type="gramEnd"/>
     </w:p>
     <w:p>
       <w:pPr>
@@ -804,6 +1100,9 @@
         </w:rPr>
       </w:pPr>
       <w:r>
+        <w:rPr>
+          <w:noProof/>
+        </w:rPr>
         <w:drawing>
           <wp:anchor distT="0" distB="0" distL="114300" distR="114300" simplePos="0" relativeHeight="251664384" behindDoc="1" locked="0" layoutInCell="1" allowOverlap="1" wp14:anchorId="74BD7EDC" wp14:editId="2C9B30F2">
             <wp:simplePos x="0" y="0"/>
@@ -869,6 +1168,9 @@
         </w:drawing>
       </w:r>
       <w:r>
+        <w:rPr>
+          <w:noProof/>
+        </w:rPr>
         <w:drawing>
           <wp:anchor distT="0" distB="0" distL="114300" distR="114300" simplePos="0" relativeHeight="251665408" behindDoc="1" locked="0" layoutInCell="1" allowOverlap="1" wp14:anchorId="3AEC84BE" wp14:editId="644CFFC1">
             <wp:simplePos x="0" y="0"/>
@@ -1198,7 +1500,15 @@
     </w:p>
     <w:p>
       <w:r>
-        <w:t>After looking  back into the waveform of generated audio and input audio etc. I think the problem is that I used wrong sine sweep. Should’ve used linear sine sweep audio file instead, as seen, the second track (Mona) starts earlier, which coincide with linear.</w:t>
+        <w:t xml:space="preserve">After </w:t>
+      </w:r>
+      <w:proofErr w:type="gramStart"/>
+      <w:r>
+        <w:t>looking  back</w:t>
+      </w:r>
+      <w:proofErr w:type="gramEnd"/>
+      <w:r>
+        <w:t xml:space="preserve"> into the waveform of generated audio and input audio etc. I think the problem is that I used wrong sine sweep. Should’ve used linear sine sweep audio file instead, as seen, the second track (Mona) starts earlier, which coincide with linear.</w:t>
       </w:r>
     </w:p>
     <w:p>
@@ -1208,6 +1518,9 @@
         </w:rPr>
       </w:pPr>
       <w:r>
+        <w:rPr>
+          <w:noProof/>
+        </w:rPr>
         <w:drawing>
           <wp:anchor distT="0" distB="0" distL="114300" distR="114300" simplePos="0" relativeHeight="251670528" behindDoc="1" locked="0" layoutInCell="1" allowOverlap="1" wp14:anchorId="591372A2" wp14:editId="3B768A87">
             <wp:simplePos x="0" y="0"/>
@@ -1335,7 +1648,23 @@
         </w:drawing>
       </w:r>
       <w:r>
-        <w:t>Ok nvm, this give even worse result…</w:t>
+        <w:t xml:space="preserve">Ok </w:t>
+      </w:r>
+      <w:proofErr w:type="spellStart"/>
+      <w:r>
+        <w:t>nvm</w:t>
+      </w:r>
+      <w:proofErr w:type="spellEnd"/>
+      <w:r>
+        <w:t xml:space="preserve">, this </w:t>
+      </w:r>
+      <w:proofErr w:type="gramStart"/>
+      <w:r>
+        <w:t>give</w:t>
+      </w:r>
+      <w:proofErr w:type="gramEnd"/>
+      <w:r>
+        <w:t xml:space="preserve"> even worse result…</w:t>
       </w:r>
       <w:r>
         <w:rPr>
@@ -1346,11 +1675,30 @@
     </w:p>
     <w:p>
       <w:r>
-        <w:t>Ok after looking at the generated matlab charts and also RIR on audacity.</w:t>
-      </w:r>
-    </w:p>
-    <w:p>
-      <w:r>
+        <w:t xml:space="preserve">Ok after looking at the generated </w:t>
+      </w:r>
+      <w:proofErr w:type="spellStart"/>
+      <w:r>
+        <w:t>matlab</w:t>
+      </w:r>
+      <w:proofErr w:type="spellEnd"/>
+      <w:r>
+        <w:t xml:space="preserve"> charts </w:t>
+      </w:r>
+      <w:proofErr w:type="gramStart"/>
+      <w:r>
+        <w:t>and also</w:t>
+      </w:r>
+      <w:proofErr w:type="gramEnd"/>
+      <w:r>
+        <w:t xml:space="preserve"> RIR on audacity.</w:t>
+      </w:r>
+    </w:p>
+    <w:p>
+      <w:r>
+        <w:rPr>
+          <w:noProof/>
+        </w:rPr>
         <w:drawing>
           <wp:inline distT="0" distB="0" distL="0" distR="0" wp14:anchorId="282EE2F9" wp14:editId="4E40509B">
             <wp:extent cx="5731510" cy="3399155"/>
@@ -1390,6 +1738,9 @@
     </w:p>
     <w:p>
       <w:r>
+        <w:rPr>
+          <w:noProof/>
+        </w:rPr>
         <w:drawing>
           <wp:inline distT="0" distB="0" distL="0" distR="0" wp14:anchorId="079070BA" wp14:editId="730410DC">
             <wp:extent cx="5731510" cy="1099820"/>
@@ -1430,7 +1781,15 @@
     <w:p>
       <w:r>
         <w:lastRenderedPageBreak/>
-        <w:t>Top is correct (Mona’s), bottom is what I got, its obvious that’s the wrong file as deconvolve obviously not working</w:t>
+        <w:t xml:space="preserve">Top is correct (Mona’s), bottom is what I got, </w:t>
+      </w:r>
+      <w:proofErr w:type="spellStart"/>
+      <w:r>
+        <w:t>its</w:t>
+      </w:r>
+      <w:proofErr w:type="spellEnd"/>
+      <w:r>
+        <w:t xml:space="preserve"> obvious that’s the wrong file as deconvolve obviously not working</w:t>
       </w:r>
       <w:r>
         <w:t xml:space="preserve"> to get RIR.</w:t>
@@ -1440,7 +1799,16 @@
       </w:r>
       <w:r>
         <w:br/>
-        <w:t>Lets try increasing probe number (decrease horizontal spacing</w:t>
+      </w:r>
+      <w:proofErr w:type="spellStart"/>
+      <w:proofErr w:type="gramStart"/>
+      <w:r>
+        <w:t>Lets</w:t>
+      </w:r>
+      <w:proofErr w:type="spellEnd"/>
+      <w:proofErr w:type="gramEnd"/>
+      <w:r>
+        <w:t xml:space="preserve"> try increasing probe number (decrease horizontal spacing</w:t>
       </w:r>
       <w:r>
         <w:t xml:space="preserve"> in probe batch box</w:t>
@@ -1451,6 +1819,9 @@
     </w:p>
     <w:p>
       <w:r>
+        <w:rPr>
+          <w:noProof/>
+        </w:rPr>
         <w:drawing>
           <wp:anchor distT="0" distB="0" distL="114300" distR="114300" simplePos="0" relativeHeight="251672576" behindDoc="1" locked="0" layoutInCell="1" allowOverlap="1" wp14:anchorId="5601043C" wp14:editId="3C84F543">
             <wp:simplePos x="0" y="0"/>
@@ -1516,8 +1887,11 @@
         </w:drawing>
       </w:r>
       <w:r>
+        <w:rPr>
+          <w:noProof/>
+        </w:rPr>
         <w:drawing>
-          <wp:anchor distT="0" distB="0" distL="114300" distR="114300" simplePos="0" relativeHeight="251671552" behindDoc="1" locked="0" layoutInCell="1" allowOverlap="1" wp14:anchorId="06026DF9" wp14:editId="3C64E144">
+          <wp:anchor distT="0" distB="0" distL="114300" distR="114300" simplePos="0" relativeHeight="251671552" behindDoc="1" locked="0" layoutInCell="1" allowOverlap="1" wp14:anchorId="06026DF9" wp14:editId="161F7A79">
             <wp:simplePos x="0" y="0"/>
             <wp:positionH relativeFrom="margin">
               <wp:align>left</wp:align>
@@ -1587,13 +1961,26 @@
         <w:t>my generated audio</w:t>
       </w:r>
       <w:r>
-        <w:t xml:space="preserve"> EDT graph more, im confident this high EDT value is due to the bug mentioned before (where the reverb doesn’t take effect until few </w:t>
-      </w:r>
+        <w:t xml:space="preserve"> EDT graph more, </w:t>
+      </w:r>
+      <w:proofErr w:type="spellStart"/>
+      <w:r>
+        <w:t>im</w:t>
+      </w:r>
+      <w:proofErr w:type="spellEnd"/>
+      <w:r>
+        <w:t xml:space="preserve"> confident this high EDT value is due to the bug mentioned before (where the reverb doesn’t take effect until few </w:t>
+      </w:r>
+      <w:proofErr w:type="gramStart"/>
       <w:r>
         <w:t>milli</w:t>
       </w:r>
       <w:r>
-        <w:t xml:space="preserve">second into the </w:t>
+        <w:t>second</w:t>
+      </w:r>
+      <w:proofErr w:type="gramEnd"/>
+      <w:r>
+        <w:t xml:space="preserve"> into the </w:t>
       </w:r>
       <w:r>
         <w:t xml:space="preserve">game </w:t>
@@ -1623,6 +2010,9 @@
         </w:tabs>
       </w:pPr>
       <w:r>
+        <w:rPr>
+          <w:noProof/>
+        </w:rPr>
         <w:drawing>
           <wp:anchor distT="0" distB="0" distL="114300" distR="114300" simplePos="0" relativeHeight="251673600" behindDoc="1" locked="0" layoutInCell="1" allowOverlap="1" wp14:anchorId="29972DBB" wp14:editId="613A7959">
             <wp:simplePos x="0" y="0"/>
@@ -1692,7 +2082,15 @@
         </w:tabs>
       </w:pPr>
       <w:r>
-        <w:t>Maybe I need to trim the start? Wavepad have this option easily and that’s what it looks to get Mona’s audio file. Also, maybe I should use higher volume (unlikely the culprit but worth checking)</w:t>
+        <w:t xml:space="preserve">Maybe I need to trim the start? </w:t>
+      </w:r>
+      <w:proofErr w:type="spellStart"/>
+      <w:r>
+        <w:t>Wavepad</w:t>
+      </w:r>
+      <w:proofErr w:type="spellEnd"/>
+      <w:r>
+        <w:t xml:space="preserve"> have this option easily and that’s what it looks to get Mona’s audio file. Also, maybe I should use higher volume (unlikely the culprit but worth checking)</w:t>
       </w:r>
     </w:p>
     <w:p>
@@ -1715,6 +2113,9 @@
         <w:t xml:space="preserve"> </w:t>
       </w:r>
       <w:r>
+        <w:rPr>
+          <w:noProof/>
+        </w:rPr>
         <w:drawing>
           <wp:inline distT="0" distB="0" distL="0" distR="0" wp14:anchorId="1A10E9B7" wp14:editId="5E22DB81">
             <wp:extent cx="5731510" cy="1964055"/>
@@ -1762,6 +2163,9 @@
         </w:rPr>
       </w:pPr>
       <w:r>
+        <w:rPr>
+          <w:noProof/>
+        </w:rPr>
         <w:drawing>
           <wp:anchor distT="0" distB="0" distL="114300" distR="114300" simplePos="0" relativeHeight="251674624" behindDoc="1" locked="0" layoutInCell="1" allowOverlap="1" wp14:anchorId="5475270E" wp14:editId="390B7B5D">
             <wp:simplePos x="0" y="0"/>
@@ -1827,8 +2231,11 @@
         </w:drawing>
       </w:r>
       <w:r>
+        <w:rPr>
+          <w:noProof/>
+        </w:rPr>
         <w:drawing>
-          <wp:anchor distT="0" distB="0" distL="114300" distR="114300" simplePos="0" relativeHeight="251659263" behindDoc="1" locked="0" layoutInCell="1" allowOverlap="1" wp14:anchorId="041C2F40" wp14:editId="07602BCE">
+          <wp:anchor distT="0" distB="0" distL="114300" distR="114300" simplePos="0" relativeHeight="251659263" behindDoc="1" locked="0" layoutInCell="1" allowOverlap="1" wp14:anchorId="041C2F40" wp14:editId="6AECB66E">
             <wp:simplePos x="0" y="0"/>
             <wp:positionH relativeFrom="margin">
               <wp:align>center</wp:align>
@@ -1899,7 +2306,31 @@
         </w:tabs>
       </w:pPr>
       <w:r>
-        <w:t>Another thought, maybe the encoding also matters, it was at signed 16 bit PCM all this time, but I think wavepad default/highest is at 32bit PCM, so im changing to that.</w:t>
+        <w:t xml:space="preserve">Another thought, maybe the encoding also matters, it was at signed </w:t>
+      </w:r>
+      <w:proofErr w:type="gramStart"/>
+      <w:r>
+        <w:t>16 bit</w:t>
+      </w:r>
+      <w:proofErr w:type="gramEnd"/>
+      <w:r>
+        <w:t xml:space="preserve"> PCM all this time, but I think </w:t>
+      </w:r>
+      <w:proofErr w:type="spellStart"/>
+      <w:r>
+        <w:t>wavepad</w:t>
+      </w:r>
+      <w:proofErr w:type="spellEnd"/>
+      <w:r>
+        <w:t xml:space="preserve"> default/highest is at 32bit PCM, so </w:t>
+      </w:r>
+      <w:proofErr w:type="spellStart"/>
+      <w:r>
+        <w:t>im</w:t>
+      </w:r>
+      <w:proofErr w:type="spellEnd"/>
+      <w:r>
+        <w:t xml:space="preserve"> changing to that.</w:t>
       </w:r>
     </w:p>
     <w:p>
@@ -1909,6 +2340,9 @@
         </w:tabs>
       </w:pPr>
       <w:r>
+        <w:rPr>
+          <w:noProof/>
+        </w:rPr>
         <w:drawing>
           <wp:anchor distT="0" distB="0" distL="114300" distR="114300" simplePos="0" relativeHeight="251675648" behindDoc="1" locked="0" layoutInCell="1" allowOverlap="1" wp14:anchorId="133BAB47" wp14:editId="5ED7C95C">
             <wp:simplePos x="0" y="0"/>
@@ -1984,16 +2418,1232 @@
         </w:tabs>
       </w:pPr>
       <w:r>
-        <w:t>There must be something wrong somewhere but im tired so off for now…</w:t>
+        <w:t xml:space="preserve">There must be something wrong somewhere but </w:t>
+      </w:r>
+      <w:proofErr w:type="spellStart"/>
+      <w:r>
+        <w:t>im</w:t>
+      </w:r>
+      <w:proofErr w:type="spellEnd"/>
+      <w:r>
+        <w:t xml:space="preserve"> tired so off for now…</w:t>
+      </w:r>
+    </w:p>
+    <w:p>
+      <w:pPr>
+        <w:pStyle w:val="Heading1"/>
+      </w:pPr>
+      <w:r>
+        <w:lastRenderedPageBreak/>
+        <w:t>Wednesday, 24 July 2024</w:t>
+      </w:r>
+    </w:p>
+    <w:p>
+      <w:r>
+        <w:t>Emailed Mona for advice, she suggested using her settings in Unity</w:t>
+      </w:r>
+      <w:r>
+        <w:t xml:space="preserve"> instead of S3A</w:t>
+      </w:r>
+      <w:r>
+        <w:t>.</w:t>
+      </w:r>
+    </w:p>
+    <w:p>
+      <w:pPr>
+        <w:pStyle w:val="Heading2"/>
+      </w:pPr>
+      <w:r>
+        <w:t>Prep for Meeting with Dr Hansung Kim:</w:t>
+      </w:r>
+    </w:p>
+    <w:p>
+      <w:pPr>
+        <w:pStyle w:val="Heading3"/>
+      </w:pPr>
+      <w:r>
+        <w:t>What I did:</w:t>
+      </w:r>
+    </w:p>
+    <w:p>
+      <w:pPr>
+        <w:pStyle w:val="ListParagraph"/>
+        <w:numPr>
+          <w:ilvl w:val="0"/>
+          <w:numId w:val="3"/>
+        </w:numPr>
+      </w:pPr>
+      <w:r>
+        <w:t>Continued refining and debugging the pipeline, focusing on depth map enhancement and mesh generation.</w:t>
+      </w:r>
+      <w:r>
+        <w:t xml:space="preserve"> </w:t>
+      </w:r>
+    </w:p>
+    <w:p>
+      <w:pPr>
+        <w:pStyle w:val="ListParagraph"/>
+        <w:numPr>
+          <w:ilvl w:val="0"/>
+          <w:numId w:val="3"/>
+        </w:numPr>
+      </w:pPr>
+      <w:r>
+        <w:t xml:space="preserve">Set up and debugged Steam Audio components in Unity (from Mona, </w:t>
+      </w:r>
+      <w:proofErr w:type="spellStart"/>
+      <w:r>
+        <w:t>its</w:t>
+      </w:r>
+      <w:proofErr w:type="spellEnd"/>
+      <w:r>
+        <w:t xml:space="preserve"> better to use baked instead of </w:t>
+      </w:r>
+      <w:proofErr w:type="spellStart"/>
+      <w:r>
+        <w:t>realtime</w:t>
+      </w:r>
+      <w:proofErr w:type="spellEnd"/>
+      <w:r>
+        <w:t xml:space="preserve">, also what S3A uses, the only option for Steam Audio </w:t>
+      </w:r>
+      <w:proofErr w:type="spellStart"/>
+      <w:r>
+        <w:t>atp</w:t>
+      </w:r>
+      <w:proofErr w:type="spellEnd"/>
+      <w:r>
+        <w:t>)</w:t>
+      </w:r>
+    </w:p>
+    <w:p>
+      <w:pPr>
+        <w:pStyle w:val="ListParagraph"/>
+        <w:numPr>
+          <w:ilvl w:val="0"/>
+          <w:numId w:val="3"/>
+        </w:numPr>
+      </w:pPr>
+      <w:r>
+        <w:t>Created helper unity scripts for model dimension calculation and positioning.</w:t>
+      </w:r>
+    </w:p>
+    <w:p>
+      <w:pPr>
+        <w:pStyle w:val="ListParagraph"/>
+        <w:numPr>
+          <w:ilvl w:val="0"/>
+          <w:numId w:val="3"/>
+        </w:numPr>
+      </w:pPr>
+      <w:r>
+        <w:t xml:space="preserve">Standardized scene scaling </w:t>
+      </w:r>
+      <w:r>
+        <w:t xml:space="preserve">ratio </w:t>
+      </w:r>
+      <w:r>
+        <w:t>and</w:t>
+      </w:r>
+      <w:r>
+        <w:t xml:space="preserve"> probe positioning and</w:t>
+      </w:r>
+      <w:r>
+        <w:t xml:space="preserve"> alignment for 5 evaluation scenes</w:t>
+      </w:r>
+      <w:r>
+        <w:t xml:space="preserve">, </w:t>
+      </w:r>
+      <w:proofErr w:type="gramStart"/>
+      <w:r>
+        <w:t>table</w:t>
+      </w:r>
+      <w:proofErr w:type="gramEnd"/>
+      <w:r>
+        <w:t xml:space="preserve"> and instruction</w:t>
+      </w:r>
+      <w:r>
+        <w:t xml:space="preserve"> from week 4</w:t>
+      </w:r>
+      <w:r>
+        <w:t xml:space="preserve"> for reference</w:t>
+      </w:r>
+      <w:r>
+        <w:t>.</w:t>
+      </w:r>
+    </w:p>
+    <w:p>
+      <w:pPr>
+        <w:pStyle w:val="Heading2"/>
+      </w:pPr>
+      <w:r>
+        <w:t xml:space="preserve">Dimension (x, y, z) of scene meshes from original enhance360.py and 360monodepth to calculate scale ratio needed as follows: </w:t>
+      </w:r>
+    </w:p>
+    <w:p>
+      <w:pPr>
+        <w:pStyle w:val="ListParagraph"/>
+        <w:numPr>
+          <w:ilvl w:val="0"/>
+          <w:numId w:val="5"/>
+        </w:numPr>
+      </w:pPr>
+      <w:r>
+        <w:t>KT – (4.16, 2.08, 5.44) enter scale (0.83, 1.28, 1.22</w:t>
+      </w:r>
+      <w:proofErr w:type="gramStart"/>
+      <w:r>
+        <w:t>)</w:t>
+      </w:r>
+      <w:r>
+        <w:t xml:space="preserve"> </w:t>
+      </w:r>
+      <w:r>
+        <w:t>,</w:t>
+      </w:r>
+      <w:proofErr w:type="gramEnd"/>
+      <w:r>
+        <w:t xml:space="preserve"> align corner 2,</w:t>
+      </w:r>
+    </w:p>
+    <w:p>
+      <w:pPr>
+        <w:pStyle w:val="ListParagraph"/>
+        <w:numPr>
+          <w:ilvl w:val="0"/>
+          <w:numId w:val="5"/>
+        </w:numPr>
+      </w:pPr>
+      <w:r>
+        <w:t xml:space="preserve">MR – (4.64, 1.84, 5.28), first rotate -90, enter scale (1.06, 1.27, 0.92), align corner </w:t>
+      </w:r>
+      <w:proofErr w:type="gramStart"/>
+      <w:r>
+        <w:t>3</w:t>
+      </w:r>
+      <w:proofErr w:type="gramEnd"/>
+    </w:p>
+    <w:p>
+      <w:pPr>
+        <w:pStyle w:val="ListParagraph"/>
+        <w:numPr>
+          <w:ilvl w:val="0"/>
+          <w:numId w:val="5"/>
+        </w:numPr>
+      </w:pPr>
+      <w:r>
+        <w:t>LR – (5.12, 2.08, 5.60), enter scale in table, align corner 0, swap X and Z for coords place.</w:t>
+      </w:r>
+    </w:p>
+    <w:p>
+      <w:pPr>
+        <w:pStyle w:val="ListParagraph"/>
+        <w:numPr>
+          <w:ilvl w:val="0"/>
+          <w:numId w:val="5"/>
+        </w:numPr>
+      </w:pPr>
+      <w:r>
+        <w:t>ST – (6.08, 2.08, 6.40), first rotate -90, enter scale (2.67, 3.125, 2.39)</w:t>
+      </w:r>
+    </w:p>
+    <w:p>
+      <w:pPr>
+        <w:pStyle w:val="ListParagraph"/>
+        <w:numPr>
+          <w:ilvl w:val="0"/>
+          <w:numId w:val="5"/>
+        </w:numPr>
+      </w:pPr>
+      <w:r>
+        <w:t xml:space="preserve">UL – (4.48, 1.92, 4.24), enter scale in table, align corner </w:t>
+      </w:r>
+      <w:proofErr w:type="gramStart"/>
+      <w:r>
+        <w:t>0</w:t>
+      </w:r>
+      <w:proofErr w:type="gramEnd"/>
+    </w:p>
+    <w:tbl>
+      <w:tblPr>
+        <w:tblStyle w:val="TableGrid"/>
+        <w:tblW w:w="0" w:type="auto"/>
+        <w:tblLook w:val="04A0" w:firstRow="1" w:lastRow="0" w:firstColumn="1" w:lastColumn="0" w:noHBand="0" w:noVBand="1"/>
+      </w:tblPr>
+      <w:tblGrid>
+        <w:gridCol w:w="2254"/>
+        <w:gridCol w:w="2254"/>
+        <w:gridCol w:w="2254"/>
+        <w:gridCol w:w="2254"/>
+      </w:tblGrid>
+      <w:tr>
+        <w:tc>
+          <w:tcPr>
+            <w:tcW w:w="2254" w:type="dxa"/>
+          </w:tcPr>
+          <w:p>
+            <w:r>
+              <w:t>Scene and ratio (x, y, z)</w:t>
+            </w:r>
+          </w:p>
+        </w:tc>
+        <w:tc>
+          <w:tcPr>
+            <w:tcW w:w="2254" w:type="dxa"/>
+          </w:tcPr>
+          <w:p>
+            <w:r>
+              <w:t>Cam/Listener coords</w:t>
+            </w:r>
+          </w:p>
+        </w:tc>
+        <w:tc>
+          <w:tcPr>
+            <w:tcW w:w="2254" w:type="dxa"/>
+          </w:tcPr>
+          <w:p>
+            <w:r>
+              <w:t>Audio/Source coords</w:t>
+            </w:r>
+          </w:p>
+        </w:tc>
+        <w:tc>
+          <w:tcPr>
+            <w:tcW w:w="2254" w:type="dxa"/>
+          </w:tcPr>
+          <w:p>
+            <w:r>
+              <w:t xml:space="preserve">Ground Truth </w:t>
+            </w:r>
+            <w:proofErr w:type="spellStart"/>
+            <w:r>
+              <w:t>Dimen</w:t>
+            </w:r>
+            <w:proofErr w:type="spellEnd"/>
+          </w:p>
+        </w:tc>
+      </w:tr>
+      <w:tr>
+        <w:tc>
+          <w:tcPr>
+            <w:tcW w:w="2254" w:type="dxa"/>
+          </w:tcPr>
+          <w:p>
+            <w:r>
+              <w:t>KT (0.83, 1.28, 1.22)</w:t>
+            </w:r>
+          </w:p>
+        </w:tc>
+        <w:tc>
+          <w:tcPr>
+            <w:tcW w:w="2254" w:type="dxa"/>
+          </w:tcPr>
+          <w:p>
+            <w:r>
+              <w:t>(4.100, 1.705, 1.585)</w:t>
+            </w:r>
+          </w:p>
+        </w:tc>
+        <w:tc>
+          <w:tcPr>
+            <w:tcW w:w="2254" w:type="dxa"/>
+          </w:tcPr>
+          <w:p>
+            <w:r>
+              <w:t>(1.953, 1.676, 1.982)</w:t>
+            </w:r>
+          </w:p>
+        </w:tc>
+        <w:tc>
+          <w:tcPr>
+            <w:tcW w:w="2254" w:type="dxa"/>
+          </w:tcPr>
+          <w:p>
+            <w:r>
+              <w:t>(3.46, 2.67, 6.64)</w:t>
+            </w:r>
+          </w:p>
+        </w:tc>
+      </w:tr>
+      <w:tr>
+        <w:tc>
+          <w:tcPr>
+            <w:tcW w:w="2254" w:type="dxa"/>
+          </w:tcPr>
+          <w:p>
+            <w:r>
+              <w:t>MR (0.92, 1.27, 1.06)</w:t>
+            </w:r>
+          </w:p>
+        </w:tc>
+        <w:tc>
+          <w:tcPr>
+            <w:tcW w:w="2254" w:type="dxa"/>
+          </w:tcPr>
+          <w:p>
+            <w:r>
+              <w:t>(2.12, 1.00, 0.33)</w:t>
+            </w:r>
+          </w:p>
+        </w:tc>
+        <w:tc>
+          <w:tcPr>
+            <w:tcW w:w="2254" w:type="dxa"/>
+          </w:tcPr>
+          <w:p>
+            <w:r>
+              <w:t>(2.12, 1.00, 3.00)</w:t>
+            </w:r>
+          </w:p>
+        </w:tc>
+        <w:tc>
+          <w:tcPr>
+            <w:tcW w:w="2254" w:type="dxa"/>
+          </w:tcPr>
+          <w:p>
+            <w:r>
+              <w:t>(4.28, 2.33, 5.61)</w:t>
+            </w:r>
+          </w:p>
+        </w:tc>
+      </w:tr>
+      <w:tr>
+        <w:tc>
+          <w:tcPr>
+            <w:tcW w:w="2254" w:type="dxa"/>
+          </w:tcPr>
+          <w:p>
+            <w:r>
+              <w:t>LR (0.99, 1.39, 1.01)</w:t>
+            </w:r>
+          </w:p>
+        </w:tc>
+        <w:tc>
+          <w:tcPr>
+            <w:tcW w:w="2254" w:type="dxa"/>
+          </w:tcPr>
+          <w:p>
+            <w:r>
+              <w:t>(2.55, 1.08, 2.79)</w:t>
+            </w:r>
+          </w:p>
+        </w:tc>
+        <w:tc>
+          <w:tcPr>
+            <w:tcW w:w="2254" w:type="dxa"/>
+          </w:tcPr>
+          <w:p>
+            <w:r>
+              <w:t>(0.51, 1.20, 2.80)</w:t>
+            </w:r>
+          </w:p>
+        </w:tc>
+        <w:tc>
+          <w:tcPr>
+            <w:tcW w:w="2254" w:type="dxa"/>
+          </w:tcPr>
+          <w:p>
+            <w:r>
+              <w:t>(5.05, 2.90, 5.64)</w:t>
+            </w:r>
+          </w:p>
+        </w:tc>
+      </w:tr>
+      <w:tr>
+        <w:tc>
+          <w:tcPr>
+            <w:tcW w:w="2254" w:type="dxa"/>
+          </w:tcPr>
+          <w:p>
+            <w:r>
+              <w:t>ST (2.39</w:t>
+            </w:r>
+            <w:proofErr w:type="gramStart"/>
+            <w:r>
+              <w:t>,  3.125</w:t>
+            </w:r>
+            <w:proofErr w:type="gramEnd"/>
+            <w:r>
+              <w:t>, 2.67)</w:t>
+            </w:r>
+          </w:p>
+        </w:tc>
+        <w:tc>
+          <w:tcPr>
+            <w:tcW w:w="2254" w:type="dxa"/>
+          </w:tcPr>
+          <w:p>
+            <w:r>
+              <w:t>(6.94, 1.50, 5.00)</w:t>
+            </w:r>
+          </w:p>
+        </w:tc>
+        <w:tc>
+          <w:tcPr>
+            <w:tcW w:w="2254" w:type="dxa"/>
+          </w:tcPr>
+          <w:p>
+            <w:r>
+              <w:t>(4.94, 1.50, 5.00)</w:t>
+            </w:r>
+          </w:p>
+        </w:tc>
+        <w:tc>
+          <w:tcPr>
+            <w:tcW w:w="2254" w:type="dxa"/>
+          </w:tcPr>
+          <w:p>
+            <w:r>
+              <w:t>(14.55, 6.50, 17.08)</w:t>
+            </w:r>
+          </w:p>
+        </w:tc>
+      </w:tr>
+      <w:tr>
+        <w:tc>
+          <w:tcPr>
+            <w:tcW w:w="2254" w:type="dxa"/>
+          </w:tcPr>
+          <w:p>
+            <w:r>
+              <w:t>UL (1.16, 1.52, 1.31)</w:t>
+            </w:r>
+          </w:p>
+        </w:tc>
+        <w:tc>
+          <w:tcPr>
+            <w:tcW w:w="2254" w:type="dxa"/>
+          </w:tcPr>
+          <w:p>
+            <w:r>
+              <w:t>(3.58, 1.07, 2.27)</w:t>
+            </w:r>
+          </w:p>
+        </w:tc>
+        <w:tc>
+          <w:tcPr>
+            <w:tcW w:w="2254" w:type="dxa"/>
+          </w:tcPr>
+          <w:p>
+            <w:r>
+              <w:t>(1.32, 1.07, 2.24)</w:t>
+            </w:r>
+          </w:p>
+        </w:tc>
+        <w:tc>
+          <w:tcPr>
+            <w:tcW w:w="2254" w:type="dxa"/>
+          </w:tcPr>
+          <w:p>
+            <w:r>
+              <w:t>(5.20, 2.91, 5.57)</w:t>
+            </w:r>
+          </w:p>
+        </w:tc>
+      </w:tr>
+    </w:tbl>
+    <w:p>
+      <w:r>
+        <w:rPr>
+          <w:noProof/>
+        </w:rPr>
+        <w:drawing>
+          <wp:inline distT="0" distB="0" distL="0" distR="0" wp14:anchorId="3834ACEA" wp14:editId="57DA638D">
+            <wp:extent cx="5731510" cy="1600200"/>
+            <wp:effectExtent l="0" t="0" r="2540" b="0"/>
+            <wp:docPr id="26" name="Picture 26"/>
+            <wp:cNvGraphicFramePr>
+              <a:graphicFrameLocks xmlns:a="http://schemas.openxmlformats.org/drawingml/2006/main" noChangeAspect="1"/>
+            </wp:cNvGraphicFramePr>
+            <a:graphic xmlns:a="http://schemas.openxmlformats.org/drawingml/2006/main">
+              <a:graphicData uri="http://schemas.openxmlformats.org/drawingml/2006/picture">
+                <pic:pic xmlns:pic="http://schemas.openxmlformats.org/drawingml/2006/picture">
+                  <pic:nvPicPr>
+                    <pic:cNvPr id="1" name=""/>
+                    <pic:cNvPicPr/>
+                  </pic:nvPicPr>
+                  <pic:blipFill>
+                    <a:blip r:embed="rId26"/>
+                    <a:stretch>
+                      <a:fillRect/>
+                    </a:stretch>
+                  </pic:blipFill>
+                  <pic:spPr>
+                    <a:xfrm>
+                      <a:off x="0" y="0"/>
+                      <a:ext cx="5731510" cy="1600200"/>
+                    </a:xfrm>
+                    <a:prstGeom prst="rect">
+                      <a:avLst/>
+                    </a:prstGeom>
+                  </pic:spPr>
+                </pic:pic>
+              </a:graphicData>
+            </a:graphic>
+          </wp:inline>
+        </w:drawing>
       </w:r>
     </w:p>
     <w:p>
       <w:pPr>
         <w:tabs>
-          <w:tab w:val="right" w:pos="3357"/>
+          <w:tab w:val="right" w:pos="9026"/>
         </w:tabs>
       </w:pPr>
-    </w:p>
+      <w:r>
+        <w:t xml:space="preserve">From </w:t>
+      </w:r>
+      <w:hyperlink r:id="rId27" w:history="1">
+        <w:r>
+          <w:rPr>
+            <w:rStyle w:val="Hyperlink"/>
+          </w:rPr>
+          <w:t>https://doi.org/10.1007/s10055-021-00594-3</w:t>
+        </w:r>
+      </w:hyperlink>
+      <w:r>
+        <w:t xml:space="preserve">, </w:t>
+      </w:r>
+      <w:proofErr w:type="gramStart"/>
+      <w:r>
+        <w:t>in  Z</w:t>
+      </w:r>
+      <w:proofErr w:type="gramEnd"/>
+      <w:r>
+        <w:t>, X, Y ( Length, Width, Height).</w:t>
+      </w:r>
+    </w:p>
+    <w:p>
+      <w:pPr>
+        <w:pStyle w:val="ListParagraph"/>
+        <w:numPr>
+          <w:ilvl w:val="0"/>
+          <w:numId w:val="3"/>
+        </w:numPr>
+      </w:pPr>
+      <w:r>
+        <w:t>Generated audio for all scenes and set up the audio recording process</w:t>
+      </w:r>
+      <w:r>
+        <w:t xml:space="preserve"> (using</w:t>
+      </w:r>
+      <w:r>
+        <w:t xml:space="preserve"> external software:</w:t>
+      </w:r>
+      <w:r>
+        <w:t xml:space="preserve"> Audacity</w:t>
+      </w:r>
+      <w:r>
+        <w:t xml:space="preserve">, Mona uses </w:t>
+      </w:r>
+      <w:proofErr w:type="spellStart"/>
+      <w:proofErr w:type="gramStart"/>
+      <w:r>
+        <w:t>Wavepad</w:t>
+      </w:r>
+      <w:proofErr w:type="spellEnd"/>
+      <w:r>
+        <w:t>)</w:t>
+      </w:r>
+      <w:r>
+        <w:t>…</w:t>
+      </w:r>
+      <w:proofErr w:type="gramEnd"/>
+      <w:r>
+        <w:t xml:space="preserve"> concerns regarding audio compression?</w:t>
+      </w:r>
+    </w:p>
+    <w:p>
+      <w:pPr>
+        <w:pStyle w:val="ListParagraph"/>
+        <w:numPr>
+          <w:ilvl w:val="0"/>
+          <w:numId w:val="3"/>
+        </w:numPr>
+      </w:pPr>
+      <w:r>
+        <w:t>Organized RIR analysis folders and modified MATLAB scripts for compatibility</w:t>
+      </w:r>
+      <w:r>
+        <w:t xml:space="preserve"> (absolute path to relative)</w:t>
+      </w:r>
+      <w:r>
+        <w:t>.</w:t>
+      </w:r>
+    </w:p>
+    <w:p>
+      <w:pPr>
+        <w:pStyle w:val="ListParagraph"/>
+        <w:numPr>
+          <w:ilvl w:val="0"/>
+          <w:numId w:val="3"/>
+        </w:numPr>
+      </w:pPr>
+      <w:r>
+        <w:t>Reorganised GDP unity project folders to be more clear and easier to navigate.</w:t>
+      </w:r>
+      <w:r>
+        <w:t xml:space="preserve"> (</w:t>
+      </w:r>
+      <w:r>
+        <w:t xml:space="preserve">scene folders, _scripts etc </w:t>
+      </w:r>
+      <w:r>
+        <w:t>WIP)</w:t>
+      </w:r>
+    </w:p>
+    <w:p>
+      <w:pPr>
+        <w:pStyle w:val="ListParagraph"/>
+        <w:numPr>
+          <w:ilvl w:val="0"/>
+          <w:numId w:val="3"/>
+        </w:numPr>
+      </w:pPr>
+      <w:r>
+        <w:t>Began troubleshooting EDT/RT60 analysis issues.</w:t>
+      </w:r>
+    </w:p>
+    <w:p>
+      <w:pPr>
+        <w:pStyle w:val="Heading3"/>
+      </w:pPr>
+      <w:r>
+        <w:lastRenderedPageBreak/>
+        <w:t>Problems encountered (unsolved):</w:t>
+      </w:r>
+    </w:p>
+    <w:p>
+      <w:pPr>
+        <w:pStyle w:val="ListParagraph"/>
+        <w:numPr>
+          <w:ilvl w:val="0"/>
+          <w:numId w:val="4"/>
+        </w:numPr>
+      </w:pPr>
+      <w:r>
+        <w:t>Issues with mono depth enhancement and mesh quality.</w:t>
+      </w:r>
+      <w:r>
+        <w:t xml:space="preserve"> </w:t>
+      </w:r>
+      <w:r>
+        <w:t xml:space="preserve">-&gt; </w:t>
+      </w:r>
+      <w:proofErr w:type="spellStart"/>
+      <w:r>
+        <w:t>fix_limits</w:t>
+      </w:r>
+      <w:proofErr w:type="spellEnd"/>
+      <w:r>
+        <w:t xml:space="preserve"> function in </w:t>
+      </w:r>
+      <w:proofErr w:type="spellStart"/>
+      <w:r>
+        <w:t>preproc</w:t>
+      </w:r>
+      <w:proofErr w:type="spellEnd"/>
+      <w:r>
+        <w:t xml:space="preserve"> is the culprit, it causes the issue on close limits, but needed for far limits (for mirrors and proper room scale)</w:t>
+      </w:r>
+    </w:p>
+    <w:p>
+      <w:pPr>
+        <w:pStyle w:val="ListParagraph"/>
+        <w:numPr>
+          <w:ilvl w:val="0"/>
+          <w:numId w:val="4"/>
+        </w:numPr>
+      </w:pPr>
+      <w:proofErr w:type="spellStart"/>
+      <w:r>
+        <w:t>ModelDimension</w:t>
+      </w:r>
+      <w:proofErr w:type="spellEnd"/>
+      <w:r>
+        <w:t xml:space="preserve"> calculation bugs in Unity.</w:t>
+      </w:r>
+      <w:r>
+        <w:t xml:space="preserve"> </w:t>
+      </w:r>
+      <w:r>
+        <w:t>(</w:t>
+      </w:r>
+      <w:proofErr w:type="gramStart"/>
+      <w:r>
+        <w:t>it</w:t>
+      </w:r>
+      <w:proofErr w:type="gramEnd"/>
+      <w:r>
+        <w:t xml:space="preserve"> shows dimension depending on the axes, but the model can be on wrong rotation initially, giving wrong width and length reversed.)</w:t>
+      </w:r>
+    </w:p>
+    <w:p>
+      <w:pPr>
+        <w:pStyle w:val="ListParagraph"/>
+        <w:numPr>
+          <w:ilvl w:val="0"/>
+          <w:numId w:val="4"/>
+        </w:numPr>
+      </w:pPr>
+      <w:r>
+        <w:t>Persistent problems with audio analysis results, despite trying various audio settings.</w:t>
+      </w:r>
+      <w:r>
+        <w:t xml:space="preserve"> (tried, trimmed, higher volume, different software), EDT and RT60 is too high.</w:t>
+      </w:r>
+    </w:p>
+    <w:p>
+      <w:pPr>
+        <w:pStyle w:val="Heading3"/>
+      </w:pPr>
+      <w:r>
+        <w:t>Plan for following week:</w:t>
+      </w:r>
+    </w:p>
+    <w:p>
+      <w:pPr>
+        <w:pStyle w:val="ListParagraph"/>
+        <w:numPr>
+          <w:ilvl w:val="0"/>
+          <w:numId w:val="6"/>
+        </w:numPr>
+      </w:pPr>
+      <w:r>
+        <w:t>Continue investigating and resolving EDT/RT60 analysis issues.</w:t>
+      </w:r>
+      <w:r>
+        <w:t xml:space="preserve"> (</w:t>
+      </w:r>
+      <w:proofErr w:type="gramStart"/>
+      <w:r>
+        <w:t>test</w:t>
+      </w:r>
+      <w:proofErr w:type="gramEnd"/>
+      <w:r>
+        <w:t xml:space="preserve"> other scenes, could be isolated KT scene issue?</w:t>
+      </w:r>
+      <w:r>
+        <w:t xml:space="preserve"> It seems EDT is most problematic, find out how EDT calculation works, is it due to audio reverb delay bug</w:t>
+      </w:r>
+      <w:proofErr w:type="gramStart"/>
+      <w:r>
+        <w:t xml:space="preserve">? </w:t>
+      </w:r>
+      <w:r>
+        <w:t>)</w:t>
+      </w:r>
+      <w:proofErr w:type="gramEnd"/>
+    </w:p>
+    <w:p>
+      <w:pPr>
+        <w:pStyle w:val="ListParagraph"/>
+        <w:numPr>
+          <w:ilvl w:val="0"/>
+          <w:numId w:val="6"/>
+        </w:numPr>
+      </w:pPr>
+      <w:r>
+        <w:t>Further optimize the audio recording and analysis process</w:t>
+      </w:r>
+      <w:r>
+        <w:t xml:space="preserve"> (if needed)</w:t>
+      </w:r>
+    </w:p>
+    <w:p>
+      <w:pPr>
+        <w:pStyle w:val="ListParagraph"/>
+        <w:numPr>
+          <w:ilvl w:val="0"/>
+          <w:numId w:val="6"/>
+        </w:numPr>
+      </w:pPr>
+      <w:r>
+        <w:t>Refine Unity project organization and Steam Audio settings.</w:t>
+      </w:r>
+      <w:r>
+        <w:t xml:space="preserve"> (standardisation/constant for all scenes? Or have proper table/list to refer.</w:t>
+      </w:r>
+    </w:p>
+    <w:p>
+      <w:pPr>
+        <w:pStyle w:val="ListParagraph"/>
+        <w:numPr>
+          <w:ilvl w:val="0"/>
+          <w:numId w:val="6"/>
+        </w:numPr>
+      </w:pPr>
+      <w:r>
+        <w:t>Explore additional methods for improving mono depth map quality.</w:t>
+      </w:r>
+      <w:r>
+        <w:t xml:space="preserve"> (delve deeper into </w:t>
+      </w:r>
+      <w:proofErr w:type="spellStart"/>
+      <w:r>
+        <w:t>fix_limits</w:t>
+      </w:r>
+      <w:proofErr w:type="spellEnd"/>
+      <w:r>
+        <w:t xml:space="preserve"> function and modify for mono</w:t>
+      </w:r>
+      <w:r>
+        <w:t xml:space="preserve">, </w:t>
+      </w:r>
+      <w:proofErr w:type="spellStart"/>
+      <w:r>
+        <w:t>monodepth</w:t>
+      </w:r>
+      <w:proofErr w:type="spellEnd"/>
+      <w:r>
+        <w:t xml:space="preserve"> map looks good, just incompatible with </w:t>
+      </w:r>
+      <w:proofErr w:type="spellStart"/>
+      <w:r>
+        <w:t>edgenet</w:t>
+      </w:r>
+      <w:proofErr w:type="spellEnd"/>
+      <w:r>
+        <w:t xml:space="preserve"> as noted by GDP, just CV problem </w:t>
+      </w:r>
+      <w:proofErr w:type="spellStart"/>
+      <w:r>
+        <w:t>atm</w:t>
+      </w:r>
+      <w:proofErr w:type="spellEnd"/>
+      <w:r>
+        <w:t>)</w:t>
+      </w:r>
+    </w:p>
+    <w:p>
+      <w:pPr>
+        <w:pStyle w:val="ListParagraph"/>
+        <w:numPr>
+          <w:ilvl w:val="0"/>
+          <w:numId w:val="6"/>
+        </w:numPr>
+      </w:pPr>
+      <w:r>
+        <w:t>Implement automation for audio baking in Unity.</w:t>
+      </w:r>
+    </w:p>
+    <w:p>
+      <w:pPr>
+        <w:pStyle w:val="ListParagraph"/>
+        <w:numPr>
+          <w:ilvl w:val="0"/>
+          <w:numId w:val="6"/>
+        </w:numPr>
+      </w:pPr>
+      <w:r>
+        <w:t>Create separate Unity scenes for VR and non-VR demos.</w:t>
+      </w:r>
+    </w:p>
+    <w:p>
+      <w:pPr>
+        <w:pStyle w:val="ListParagraph"/>
+        <w:numPr>
+          <w:ilvl w:val="0"/>
+          <w:numId w:val="6"/>
+        </w:numPr>
+      </w:pPr>
+      <w:r>
+        <w:t>Add more immersive elements (e.g., Rachel and Joao) to the VR demo.</w:t>
+      </w:r>
+      <w:r>
+        <w:t xml:space="preserve"> (following S3A)</w:t>
+      </w:r>
+    </w:p>
+    <w:p>
+      <w:pPr>
+        <w:pStyle w:val="ListParagraph"/>
+        <w:numPr>
+          <w:ilvl w:val="0"/>
+          <w:numId w:val="6"/>
+        </w:numPr>
+      </w:pPr>
+      <w:r>
+        <w:t>Continue working on pipeline optimization, including Docker clutter removal and LiDAR file management.</w:t>
+      </w:r>
+    </w:p>
+    <w:p>
+      <w:pPr>
+        <w:pStyle w:val="Heading2"/>
+      </w:pPr>
+      <w:r>
+        <w:t xml:space="preserve">Meeting with </w:t>
+      </w:r>
+      <w:proofErr w:type="spellStart"/>
+      <w:r>
+        <w:t>Dr.</w:t>
+      </w:r>
+      <w:proofErr w:type="spellEnd"/>
+      <w:r>
+        <w:t xml:space="preserve"> Hansung notes:</w:t>
+      </w:r>
+    </w:p>
+    <w:p>
+      <w:pPr>
+        <w:pStyle w:val="ListParagraph"/>
+        <w:numPr>
+          <w:ilvl w:val="0"/>
+          <w:numId w:val="7"/>
+        </w:numPr>
+      </w:pPr>
+      <w:r>
+        <w:t xml:space="preserve">Continue with </w:t>
+      </w:r>
+      <w:proofErr w:type="gramStart"/>
+      <w:r>
+        <w:t>plan</w:t>
+      </w:r>
+      <w:proofErr w:type="gramEnd"/>
+    </w:p>
+    <w:p>
+      <w:pPr>
+        <w:pStyle w:val="ListParagraph"/>
+        <w:numPr>
+          <w:ilvl w:val="0"/>
+          <w:numId w:val="7"/>
+        </w:numPr>
+      </w:pPr>
+      <w:r>
+        <w:t>No meeting next week. (next meetin</w:t>
+      </w:r>
+      <w:r>
+        <w:t>g</w:t>
+      </w:r>
+      <w:r>
+        <w:t xml:space="preserve"> maybe around 6/7</w:t>
+      </w:r>
+      <w:r>
+        <w:rPr>
+          <w:vertAlign w:val="superscript"/>
+        </w:rPr>
+        <w:t>th</w:t>
+      </w:r>
+      <w:r>
+        <w:t xml:space="preserve"> August)</w:t>
+      </w:r>
+    </w:p>
+    <w:p>
+      <w:pPr>
+        <w:pStyle w:val="ListParagraph"/>
+        <w:numPr>
+          <w:ilvl w:val="0"/>
+          <w:numId w:val="7"/>
+        </w:numPr>
+      </w:pPr>
+      <w:r>
+        <w:t xml:space="preserve">Finish audio evaluation and analysis perfectly first (with graph etc), Mona’ SSC part a bit different right now so optional </w:t>
+      </w:r>
+      <w:proofErr w:type="gramStart"/>
+      <w:r>
+        <w:t>instead</w:t>
+      </w:r>
+      <w:proofErr w:type="gramEnd"/>
+    </w:p>
+    <w:p>
+      <w:r>
+        <w:drawing>
+          <wp:anchor distT="0" distB="0" distL="114300" distR="114300" simplePos="0" relativeHeight="251676672" behindDoc="1" locked="0" layoutInCell="1" allowOverlap="1" wp14:anchorId="15E25282" wp14:editId="45255EC7">
+            <wp:simplePos x="0" y="0"/>
+            <wp:positionH relativeFrom="column">
+              <wp:posOffset>3419475</wp:posOffset>
+            </wp:positionH>
+            <wp:positionV relativeFrom="paragraph">
+              <wp:posOffset>301625</wp:posOffset>
+            </wp:positionV>
+            <wp:extent cx="2193925" cy="3001645"/>
+            <wp:effectExtent l="0" t="0" r="0" b="8255"/>
+            <wp:wrapTight wrapText="bothSides">
+              <wp:wrapPolygon edited="0">
+                <wp:start x="0" y="0"/>
+                <wp:lineTo x="0" y="21522"/>
+                <wp:lineTo x="21381" y="21522"/>
+                <wp:lineTo x="21381" y="0"/>
+                <wp:lineTo x="0" y="0"/>
+              </wp:wrapPolygon>
+            </wp:wrapTight>
+            <wp:docPr id="11" name="Picture 11"/>
+            <wp:cNvGraphicFramePr>
+              <a:graphicFrameLocks xmlns:a="http://schemas.openxmlformats.org/drawingml/2006/main" noChangeAspect="1"/>
+            </wp:cNvGraphicFramePr>
+            <a:graphic xmlns:a="http://schemas.openxmlformats.org/drawingml/2006/main">
+              <a:graphicData uri="http://schemas.openxmlformats.org/drawingml/2006/picture">
+                <pic:pic xmlns:pic="http://schemas.openxmlformats.org/drawingml/2006/picture">
+                  <pic:nvPicPr>
+                    <pic:cNvPr id="1" name=""/>
+                    <pic:cNvPicPr/>
+                  </pic:nvPicPr>
+                  <pic:blipFill>
+                    <a:blip r:embed="rId28" cstate="print">
+                      <a:extLst>
+                        <a:ext uri="{28A0092B-C50C-407E-A947-70E740481C1C}">
+                          <a14:useLocalDpi xmlns:a14="http://schemas.microsoft.com/office/drawing/2010/main" val="0"/>
+                        </a:ext>
+                      </a:extLst>
+                    </a:blip>
+                    <a:stretch>
+                      <a:fillRect/>
+                    </a:stretch>
+                  </pic:blipFill>
+                  <pic:spPr>
+                    <a:xfrm>
+                      <a:off x="0" y="0"/>
+                      <a:ext cx="2193925" cy="3001645"/>
+                    </a:xfrm>
+                    <a:prstGeom prst="rect">
+                      <a:avLst/>
+                    </a:prstGeom>
+                  </pic:spPr>
+                </pic:pic>
+              </a:graphicData>
+            </a:graphic>
+            <wp14:sizeRelH relativeFrom="margin">
+              <wp14:pctWidth>0</wp14:pctWidth>
+            </wp14:sizeRelH>
+            <wp14:sizeRelV relativeFrom="margin">
+              <wp14:pctHeight>0</wp14:pctHeight>
+            </wp14:sizeRelV>
+          </wp:anchor>
+        </w:drawing>
+      </w:r>
+      <w:r>
+        <w:t xml:space="preserve">Verdict: figure out the EDT weird bug, must be something wrong with deconvolve or my recorded audio somewhere. </w:t>
+      </w:r>
+      <w:proofErr w:type="gramStart"/>
+      <w:r>
+        <w:t>Lets</w:t>
+      </w:r>
+      <w:proofErr w:type="gramEnd"/>
+      <w:r>
+        <w:t xml:space="preserve"> try delayed audio again</w:t>
+      </w:r>
+      <w:r>
+        <w:t xml:space="preserve"> on normal setting (S3A), then Mona’s setting</w:t>
+      </w:r>
+      <w:r>
+        <w:t>.</w:t>
+      </w:r>
+      <w:r>
+        <w:t xml:space="preserve"> Also, rerecord audio for other scenes on 48kHz sampling rate.</w:t>
+      </w:r>
+    </w:p>
+    <w:p>
+      <w:r>
+        <w:t xml:space="preserve">Also, maybe </w:t>
+      </w:r>
+      <w:proofErr w:type="spellStart"/>
+      <w:proofErr w:type="gramStart"/>
+      <w:r>
+        <w:t>lets</w:t>
+      </w:r>
+      <w:proofErr w:type="spellEnd"/>
+      <w:proofErr w:type="gramEnd"/>
+      <w:r>
+        <w:t xml:space="preserve"> try record S3A and see if its probably my recording workflow </w:t>
+      </w:r>
+      <w:r>
+        <w:t xml:space="preserve">is </w:t>
+      </w:r>
+      <w:r>
+        <w:t>the problem</w:t>
+      </w:r>
+      <w:r>
+        <w:t>.</w:t>
+      </w:r>
+    </w:p>
+    <w:p>
+      <w:proofErr w:type="gramStart"/>
+      <w:r>
+        <w:t>Interestingly enough, RT60</w:t>
+      </w:r>
+      <w:proofErr w:type="gramEnd"/>
+      <w:r>
+        <w:t xml:space="preserve"> might be correct and only EDT is problematic, and when analysing MR scene audio, it proves that its not isolated issue to only KT scene. Here is the result for MR.</w:t>
+      </w:r>
+    </w:p>
+    <w:p>
+      <w:r>
+        <w:drawing>
+          <wp:anchor distT="0" distB="0" distL="114300" distR="114300" simplePos="0" relativeHeight="251677696" behindDoc="1" locked="0" layoutInCell="1" allowOverlap="1" wp14:anchorId="1DDCC4DF" wp14:editId="292EE86E">
+            <wp:simplePos x="0" y="0"/>
+            <wp:positionH relativeFrom="margin">
+              <wp:posOffset>-28575</wp:posOffset>
+            </wp:positionH>
+            <wp:positionV relativeFrom="paragraph">
+              <wp:posOffset>38100</wp:posOffset>
+            </wp:positionV>
+            <wp:extent cx="2219325" cy="1130300"/>
+            <wp:effectExtent l="0" t="0" r="0" b="0"/>
+            <wp:wrapTight wrapText="bothSides">
+              <wp:wrapPolygon edited="0">
+                <wp:start x="0" y="0"/>
+                <wp:lineTo x="0" y="21115"/>
+                <wp:lineTo x="21322" y="21115"/>
+                <wp:lineTo x="21322" y="0"/>
+                <wp:lineTo x="0" y="0"/>
+              </wp:wrapPolygon>
+            </wp:wrapTight>
+            <wp:docPr id="17" name="Picture 17"/>
+            <wp:cNvGraphicFramePr>
+              <a:graphicFrameLocks xmlns:a="http://schemas.openxmlformats.org/drawingml/2006/main" noChangeAspect="1"/>
+            </wp:cNvGraphicFramePr>
+            <a:graphic xmlns:a="http://schemas.openxmlformats.org/drawingml/2006/main">
+              <a:graphicData uri="http://schemas.openxmlformats.org/drawingml/2006/picture">
+                <pic:pic xmlns:pic="http://schemas.openxmlformats.org/drawingml/2006/picture">
+                  <pic:nvPicPr>
+                    <pic:cNvPr id="1" name=""/>
+                    <pic:cNvPicPr/>
+                  </pic:nvPicPr>
+                  <pic:blipFill>
+                    <a:blip r:embed="rId29">
+                      <a:extLst>
+                        <a:ext uri="{28A0092B-C50C-407E-A947-70E740481C1C}">
+                          <a14:useLocalDpi xmlns:a14="http://schemas.microsoft.com/office/drawing/2010/main" val="0"/>
+                        </a:ext>
+                      </a:extLst>
+                    </a:blip>
+                    <a:stretch>
+                      <a:fillRect/>
+                    </a:stretch>
+                  </pic:blipFill>
+                  <pic:spPr>
+                    <a:xfrm>
+                      <a:off x="0" y="0"/>
+                      <a:ext cx="2219325" cy="1130300"/>
+                    </a:xfrm>
+                    <a:prstGeom prst="rect">
+                      <a:avLst/>
+                    </a:prstGeom>
+                  </pic:spPr>
+                </pic:pic>
+              </a:graphicData>
+            </a:graphic>
+            <wp14:sizeRelH relativeFrom="margin">
+              <wp14:pctWidth>0</wp14:pctWidth>
+            </wp14:sizeRelH>
+            <wp14:sizeRelV relativeFrom="margin">
+              <wp14:pctHeight>0</wp14:pctHeight>
+            </wp14:sizeRelV>
+          </wp:anchor>
+        </w:drawing>
+      </w:r>
+      <w:r>
+        <w:t xml:space="preserve">As seen, RT60 is fairly accurate and within range and from right, EDT is </w:t>
+      </w:r>
+      <w:proofErr w:type="gramStart"/>
+      <w:r>
+        <w:t>absolutely wrong</w:t>
+      </w:r>
+      <w:proofErr w:type="gramEnd"/>
+      <w:r>
+        <w:t xml:space="preserve"> line fit…</w:t>
+      </w:r>
+    </w:p>
+    <w:p/>
+    <w:p/>
     <w:sectPr>
       <w:pgSz w:w="11906" w:h="16838"/>
       <w:pgMar w:top="1440" w:right="1440" w:bottom="1440" w:left="1440" w:header="708" w:footer="708" w:gutter="0"/>
@@ -2007,6 +3657,92 @@
 <file path=word/numbering.xml><?xml version="1.0" encoding="utf-8"?>
 <w:numbering xmlns:wpc="http://schemas.microsoft.com/office/word/2010/wordprocessingCanvas" xmlns:cx="http://schemas.microsoft.com/office/drawing/2014/chartex" xmlns:cx1="http://schemas.microsoft.com/office/drawing/2015/9/8/chartex" xmlns:cx2="http://schemas.microsoft.com/office/drawing/2015/10/21/chartex" xmlns:cx3="http://schemas.microsoft.com/office/drawing/2016/5/9/chartex" xmlns:cx4="http://schemas.microsoft.com/office/drawing/2016/5/10/chartex" xmlns:cx5="http://schemas.microsoft.com/office/drawing/2016/5/11/chartex" xmlns:cx6="http://schemas.microsoft.com/office/drawing/2016/5/12/chartex" xmlns:cx7="http://schemas.microsoft.com/office/drawing/2016/5/13/chartex" xmlns:cx8="http://schemas.microsoft.com/office/drawing/2016/5/14/chartex" xmlns:mc="http://schemas.openxmlformats.org/markup-compatibility/2006" xmlns:aink="http://schemas.microsoft.com/office/drawing/2016/ink" xmlns:am3d="http://schemas.microsoft.com/office/drawing/2017/model3d" xmlns:o="urn:schemas-microsoft-com:office:office" xmlns:oel="http://schemas.microsoft.com/office/2019/extlst" xmlns:r="http://schemas.openxmlformats.org/officeDocument/2006/relationships" xmlns:m="http://schemas.openxmlformats.org/officeDocument/2006/math" xmlns:v="urn:schemas-microsoft-com:vml" xmlns:wp14="http://schemas.microsoft.com/office/word/2010/wordprocessingDrawing" xmlns:wp="http://schemas.openxmlformats.org/drawingml/2006/wordprocessingDrawing" xmlns:w10="urn:schemas-microsoft-com:office:word" xmlns:w="http://schemas.openxmlformats.org/wordprocessingml/2006/main" xmlns:w14="http://schemas.microsoft.com/office/word/2010/wordml" xmlns:w15="http://schemas.microsoft.com/office/word/2012/wordml" xmlns:w16cex="http://schemas.microsoft.com/office/word/2018/wordml/cex" xmlns:w16cid="http://schemas.microsoft.com/office/word/2016/wordml/cid" xmlns:w16="http://schemas.microsoft.com/office/word/2018/wordml" xmlns:w16sdtdh="http://schemas.microsoft.com/office/word/2020/wordml/sdtdatahash" xmlns:w16se="http://schemas.microsoft.com/office/word/2015/wordml/symex" xmlns:wpg="http://schemas.microsoft.com/office/word/2010/wordprocessingGroup" xmlns:wpi="http://schemas.microsoft.com/office/word/2010/wordprocessingInk" xmlns:wne="http://schemas.microsoft.com/office/word/2006/wordml" xmlns:wps="http://schemas.microsoft.com/office/word/2010/wordprocessingShape" mc:Ignorable="w14 w15 w16se w16cid w16 w16cex w16sdtdh wp14">
   <w:abstractNum w:abstractNumId="0" w15:restartNumberingAfterBreak="0">
+    <w:nsid w:val="2E29256B"/>
+    <w:multiLevelType w:val="hybridMultilevel"/>
+    <w:tmpl w:val="8B0CB3B6"/>
+    <w:lvl w:ilvl="0" w:tplc="0809000F">
+      <w:start w:val="1"/>
+      <w:numFmt w:val="decimal"/>
+      <w:lvlText w:val="%1."/>
+      <w:lvlJc w:val="left"/>
+      <w:pPr>
+        <w:ind w:left="720" w:hanging="360"/>
+      </w:pPr>
+    </w:lvl>
+    <w:lvl w:ilvl="1" w:tplc="08090019" w:tentative="1">
+      <w:start w:val="1"/>
+      <w:numFmt w:val="lowerLetter"/>
+      <w:lvlText w:val="%2."/>
+      <w:lvlJc w:val="left"/>
+      <w:pPr>
+        <w:ind w:left="1440" w:hanging="360"/>
+      </w:pPr>
+    </w:lvl>
+    <w:lvl w:ilvl="2" w:tplc="0809001B" w:tentative="1">
+      <w:start w:val="1"/>
+      <w:numFmt w:val="lowerRoman"/>
+      <w:lvlText w:val="%3."/>
+      <w:lvlJc w:val="right"/>
+      <w:pPr>
+        <w:ind w:left="2160" w:hanging="180"/>
+      </w:pPr>
+    </w:lvl>
+    <w:lvl w:ilvl="3" w:tplc="0809000F" w:tentative="1">
+      <w:start w:val="1"/>
+      <w:numFmt w:val="decimal"/>
+      <w:lvlText w:val="%4."/>
+      <w:lvlJc w:val="left"/>
+      <w:pPr>
+        <w:ind w:left="2880" w:hanging="360"/>
+      </w:pPr>
+    </w:lvl>
+    <w:lvl w:ilvl="4" w:tplc="08090019" w:tentative="1">
+      <w:start w:val="1"/>
+      <w:numFmt w:val="lowerLetter"/>
+      <w:lvlText w:val="%5."/>
+      <w:lvlJc w:val="left"/>
+      <w:pPr>
+        <w:ind w:left="3600" w:hanging="360"/>
+      </w:pPr>
+    </w:lvl>
+    <w:lvl w:ilvl="5" w:tplc="0809001B" w:tentative="1">
+      <w:start w:val="1"/>
+      <w:numFmt w:val="lowerRoman"/>
+      <w:lvlText w:val="%6."/>
+      <w:lvlJc w:val="right"/>
+      <w:pPr>
+        <w:ind w:left="4320" w:hanging="180"/>
+      </w:pPr>
+    </w:lvl>
+    <w:lvl w:ilvl="6" w:tplc="0809000F" w:tentative="1">
+      <w:start w:val="1"/>
+      <w:numFmt w:val="decimal"/>
+      <w:lvlText w:val="%7."/>
+      <w:lvlJc w:val="left"/>
+      <w:pPr>
+        <w:ind w:left="5040" w:hanging="360"/>
+      </w:pPr>
+    </w:lvl>
+    <w:lvl w:ilvl="7" w:tplc="08090019" w:tentative="1">
+      <w:start w:val="1"/>
+      <w:numFmt w:val="lowerLetter"/>
+      <w:lvlText w:val="%8."/>
+      <w:lvlJc w:val="left"/>
+      <w:pPr>
+        <w:ind w:left="5760" w:hanging="360"/>
+      </w:pPr>
+    </w:lvl>
+    <w:lvl w:ilvl="8" w:tplc="0809001B" w:tentative="1">
+      <w:start w:val="1"/>
+      <w:numFmt w:val="lowerRoman"/>
+      <w:lvlText w:val="%9."/>
+      <w:lvlJc w:val="right"/>
+      <w:pPr>
+        <w:ind w:left="6480" w:hanging="180"/>
+      </w:pPr>
+    </w:lvl>
+  </w:abstractNum>
+  <w:abstractNum w:abstractNumId="1" w15:restartNumberingAfterBreak="0">
     <w:nsid w:val="3AEA6098"/>
     <w:multiLevelType w:val="hybridMultilevel"/>
     <w:tmpl w:val="0304FDEC"/>
@@ -2092,7 +3828,93 @@
       </w:pPr>
     </w:lvl>
   </w:abstractNum>
-  <w:abstractNum w:abstractNumId="1" w15:restartNumberingAfterBreak="0">
+  <w:abstractNum w:abstractNumId="2" w15:restartNumberingAfterBreak="0">
+    <w:nsid w:val="3B1A1BB9"/>
+    <w:multiLevelType w:val="hybridMultilevel"/>
+    <w:tmpl w:val="7F28A3F0"/>
+    <w:lvl w:ilvl="0" w:tplc="0809000F">
+      <w:start w:val="1"/>
+      <w:numFmt w:val="decimal"/>
+      <w:lvlText w:val="%1."/>
+      <w:lvlJc w:val="left"/>
+      <w:pPr>
+        <w:ind w:left="720" w:hanging="360"/>
+      </w:pPr>
+    </w:lvl>
+    <w:lvl w:ilvl="1" w:tplc="08090019" w:tentative="1">
+      <w:start w:val="1"/>
+      <w:numFmt w:val="lowerLetter"/>
+      <w:lvlText w:val="%2."/>
+      <w:lvlJc w:val="left"/>
+      <w:pPr>
+        <w:ind w:left="1440" w:hanging="360"/>
+      </w:pPr>
+    </w:lvl>
+    <w:lvl w:ilvl="2" w:tplc="0809001B" w:tentative="1">
+      <w:start w:val="1"/>
+      <w:numFmt w:val="lowerRoman"/>
+      <w:lvlText w:val="%3."/>
+      <w:lvlJc w:val="right"/>
+      <w:pPr>
+        <w:ind w:left="2160" w:hanging="180"/>
+      </w:pPr>
+    </w:lvl>
+    <w:lvl w:ilvl="3" w:tplc="0809000F" w:tentative="1">
+      <w:start w:val="1"/>
+      <w:numFmt w:val="decimal"/>
+      <w:lvlText w:val="%4."/>
+      <w:lvlJc w:val="left"/>
+      <w:pPr>
+        <w:ind w:left="2880" w:hanging="360"/>
+      </w:pPr>
+    </w:lvl>
+    <w:lvl w:ilvl="4" w:tplc="08090019" w:tentative="1">
+      <w:start w:val="1"/>
+      <w:numFmt w:val="lowerLetter"/>
+      <w:lvlText w:val="%5."/>
+      <w:lvlJc w:val="left"/>
+      <w:pPr>
+        <w:ind w:left="3600" w:hanging="360"/>
+      </w:pPr>
+    </w:lvl>
+    <w:lvl w:ilvl="5" w:tplc="0809001B" w:tentative="1">
+      <w:start w:val="1"/>
+      <w:numFmt w:val="lowerRoman"/>
+      <w:lvlText w:val="%6."/>
+      <w:lvlJc w:val="right"/>
+      <w:pPr>
+        <w:ind w:left="4320" w:hanging="180"/>
+      </w:pPr>
+    </w:lvl>
+    <w:lvl w:ilvl="6" w:tplc="0809000F" w:tentative="1">
+      <w:start w:val="1"/>
+      <w:numFmt w:val="decimal"/>
+      <w:lvlText w:val="%7."/>
+      <w:lvlJc w:val="left"/>
+      <w:pPr>
+        <w:ind w:left="5040" w:hanging="360"/>
+      </w:pPr>
+    </w:lvl>
+    <w:lvl w:ilvl="7" w:tplc="08090019" w:tentative="1">
+      <w:start w:val="1"/>
+      <w:numFmt w:val="lowerLetter"/>
+      <w:lvlText w:val="%8."/>
+      <w:lvlJc w:val="left"/>
+      <w:pPr>
+        <w:ind w:left="5760" w:hanging="360"/>
+      </w:pPr>
+    </w:lvl>
+    <w:lvl w:ilvl="8" w:tplc="0809001B" w:tentative="1">
+      <w:start w:val="1"/>
+      <w:numFmt w:val="lowerRoman"/>
+      <w:lvlText w:val="%9."/>
+      <w:lvlJc w:val="right"/>
+      <w:pPr>
+        <w:ind w:left="6480" w:hanging="180"/>
+      </w:pPr>
+    </w:lvl>
+  </w:abstractNum>
+  <w:abstractNum w:abstractNumId="3" w15:restartNumberingAfterBreak="0">
     <w:nsid w:val="4BFC5914"/>
     <w:multiLevelType w:val="hybridMultilevel"/>
     <w:tmpl w:val="0304FDEC"/>
@@ -2178,11 +4000,314 @@
       </w:pPr>
     </w:lvl>
   </w:abstractNum>
+  <w:abstractNum w:abstractNumId="4" w15:restartNumberingAfterBreak="0">
+    <w:nsid w:val="65D02D83"/>
+    <w:multiLevelType w:val="hybridMultilevel"/>
+    <w:tmpl w:val="916EC160"/>
+    <w:lvl w:ilvl="0" w:tplc="0809000F">
+      <w:start w:val="1"/>
+      <w:numFmt w:val="decimal"/>
+      <w:lvlText w:val="%1."/>
+      <w:lvlJc w:val="left"/>
+      <w:pPr>
+        <w:ind w:left="1080" w:hanging="360"/>
+      </w:pPr>
+    </w:lvl>
+    <w:lvl w:ilvl="1" w:tplc="08090019" w:tentative="1">
+      <w:start w:val="1"/>
+      <w:numFmt w:val="lowerLetter"/>
+      <w:lvlText w:val="%2."/>
+      <w:lvlJc w:val="left"/>
+      <w:pPr>
+        <w:ind w:left="1800" w:hanging="360"/>
+      </w:pPr>
+    </w:lvl>
+    <w:lvl w:ilvl="2" w:tplc="0809001B" w:tentative="1">
+      <w:start w:val="1"/>
+      <w:numFmt w:val="lowerRoman"/>
+      <w:lvlText w:val="%3."/>
+      <w:lvlJc w:val="right"/>
+      <w:pPr>
+        <w:ind w:left="2520" w:hanging="180"/>
+      </w:pPr>
+    </w:lvl>
+    <w:lvl w:ilvl="3" w:tplc="0809000F" w:tentative="1">
+      <w:start w:val="1"/>
+      <w:numFmt w:val="decimal"/>
+      <w:lvlText w:val="%4."/>
+      <w:lvlJc w:val="left"/>
+      <w:pPr>
+        <w:ind w:left="3240" w:hanging="360"/>
+      </w:pPr>
+    </w:lvl>
+    <w:lvl w:ilvl="4" w:tplc="08090019" w:tentative="1">
+      <w:start w:val="1"/>
+      <w:numFmt w:val="lowerLetter"/>
+      <w:lvlText w:val="%5."/>
+      <w:lvlJc w:val="left"/>
+      <w:pPr>
+        <w:ind w:left="3960" w:hanging="360"/>
+      </w:pPr>
+    </w:lvl>
+    <w:lvl w:ilvl="5" w:tplc="0809001B" w:tentative="1">
+      <w:start w:val="1"/>
+      <w:numFmt w:val="lowerRoman"/>
+      <w:lvlText w:val="%6."/>
+      <w:lvlJc w:val="right"/>
+      <w:pPr>
+        <w:ind w:left="4680" w:hanging="180"/>
+      </w:pPr>
+    </w:lvl>
+    <w:lvl w:ilvl="6" w:tplc="0809000F" w:tentative="1">
+      <w:start w:val="1"/>
+      <w:numFmt w:val="decimal"/>
+      <w:lvlText w:val="%7."/>
+      <w:lvlJc w:val="left"/>
+      <w:pPr>
+        <w:ind w:left="5400" w:hanging="360"/>
+      </w:pPr>
+    </w:lvl>
+    <w:lvl w:ilvl="7" w:tplc="08090019" w:tentative="1">
+      <w:start w:val="1"/>
+      <w:numFmt w:val="lowerLetter"/>
+      <w:lvlText w:val="%8."/>
+      <w:lvlJc w:val="left"/>
+      <w:pPr>
+        <w:ind w:left="6120" w:hanging="360"/>
+      </w:pPr>
+    </w:lvl>
+    <w:lvl w:ilvl="8" w:tplc="0809001B" w:tentative="1">
+      <w:start w:val="1"/>
+      <w:numFmt w:val="lowerRoman"/>
+      <w:lvlText w:val="%9."/>
+      <w:lvlJc w:val="right"/>
+      <w:pPr>
+        <w:ind w:left="6840" w:hanging="180"/>
+      </w:pPr>
+    </w:lvl>
+  </w:abstractNum>
+  <w:abstractNum w:abstractNumId="5" w15:restartNumberingAfterBreak="0">
+    <w:nsid w:val="66034551"/>
+    <w:multiLevelType w:val="hybridMultilevel"/>
+    <w:tmpl w:val="1D36F7A6"/>
+    <w:lvl w:ilvl="0" w:tplc="0809000F">
+      <w:start w:val="1"/>
+      <w:numFmt w:val="decimal"/>
+      <w:lvlText w:val="%1."/>
+      <w:lvlJc w:val="left"/>
+      <w:pPr>
+        <w:ind w:left="720" w:hanging="360"/>
+      </w:pPr>
+      <w:rPr>
+        <w:rFonts w:hint="default"/>
+      </w:rPr>
+    </w:lvl>
+    <w:lvl w:ilvl="1" w:tplc="08090019" w:tentative="1">
+      <w:start w:val="1"/>
+      <w:numFmt w:val="lowerLetter"/>
+      <w:lvlText w:val="%2."/>
+      <w:lvlJc w:val="left"/>
+      <w:pPr>
+        <w:ind w:left="1440" w:hanging="360"/>
+      </w:pPr>
+    </w:lvl>
+    <w:lvl w:ilvl="2" w:tplc="0809001B" w:tentative="1">
+      <w:start w:val="1"/>
+      <w:numFmt w:val="lowerRoman"/>
+      <w:lvlText w:val="%3."/>
+      <w:lvlJc w:val="right"/>
+      <w:pPr>
+        <w:ind w:left="2160" w:hanging="180"/>
+      </w:pPr>
+    </w:lvl>
+    <w:lvl w:ilvl="3" w:tplc="0809000F" w:tentative="1">
+      <w:start w:val="1"/>
+      <w:numFmt w:val="decimal"/>
+      <w:lvlText w:val="%4."/>
+      <w:lvlJc w:val="left"/>
+      <w:pPr>
+        <w:ind w:left="2880" w:hanging="360"/>
+      </w:pPr>
+    </w:lvl>
+    <w:lvl w:ilvl="4" w:tplc="08090019" w:tentative="1">
+      <w:start w:val="1"/>
+      <w:numFmt w:val="lowerLetter"/>
+      <w:lvlText w:val="%5."/>
+      <w:lvlJc w:val="left"/>
+      <w:pPr>
+        <w:ind w:left="3600" w:hanging="360"/>
+      </w:pPr>
+    </w:lvl>
+    <w:lvl w:ilvl="5" w:tplc="0809001B" w:tentative="1">
+      <w:start w:val="1"/>
+      <w:numFmt w:val="lowerRoman"/>
+      <w:lvlText w:val="%6."/>
+      <w:lvlJc w:val="right"/>
+      <w:pPr>
+        <w:ind w:left="4320" w:hanging="180"/>
+      </w:pPr>
+    </w:lvl>
+    <w:lvl w:ilvl="6" w:tplc="0809000F" w:tentative="1">
+      <w:start w:val="1"/>
+      <w:numFmt w:val="decimal"/>
+      <w:lvlText w:val="%7."/>
+      <w:lvlJc w:val="left"/>
+      <w:pPr>
+        <w:ind w:left="5040" w:hanging="360"/>
+      </w:pPr>
+    </w:lvl>
+    <w:lvl w:ilvl="7" w:tplc="08090019" w:tentative="1">
+      <w:start w:val="1"/>
+      <w:numFmt w:val="lowerLetter"/>
+      <w:lvlText w:val="%8."/>
+      <w:lvlJc w:val="left"/>
+      <w:pPr>
+        <w:ind w:left="5760" w:hanging="360"/>
+      </w:pPr>
+    </w:lvl>
+    <w:lvl w:ilvl="8" w:tplc="0809001B" w:tentative="1">
+      <w:start w:val="1"/>
+      <w:numFmt w:val="lowerRoman"/>
+      <w:lvlText w:val="%9."/>
+      <w:lvlJc w:val="right"/>
+      <w:pPr>
+        <w:ind w:left="6480" w:hanging="180"/>
+      </w:pPr>
+    </w:lvl>
+  </w:abstractNum>
+  <w:abstractNum w:abstractNumId="6" w15:restartNumberingAfterBreak="0">
+    <w:nsid w:val="6D214DAA"/>
+    <w:multiLevelType w:val="hybridMultilevel"/>
+    <w:tmpl w:val="5984B0F6"/>
+    <w:lvl w:ilvl="0" w:tplc="08090001">
+      <w:start w:val="1"/>
+      <w:numFmt w:val="bullet"/>
+      <w:lvlText w:val=""/>
+      <w:lvlJc w:val="left"/>
+      <w:pPr>
+        <w:ind w:left="720" w:hanging="360"/>
+      </w:pPr>
+      <w:rPr>
+        <w:rFonts w:ascii="Symbol" w:hAnsi="Symbol" w:hint="default"/>
+      </w:rPr>
+    </w:lvl>
+    <w:lvl w:ilvl="1" w:tplc="08090003" w:tentative="1">
+      <w:start w:val="1"/>
+      <w:numFmt w:val="bullet"/>
+      <w:lvlText w:val="o"/>
+      <w:lvlJc w:val="left"/>
+      <w:pPr>
+        <w:ind w:left="1440" w:hanging="360"/>
+      </w:pPr>
+      <w:rPr>
+        <w:rFonts w:ascii="Courier New" w:hAnsi="Courier New" w:cs="Courier New" w:hint="default"/>
+      </w:rPr>
+    </w:lvl>
+    <w:lvl w:ilvl="2" w:tplc="08090005" w:tentative="1">
+      <w:start w:val="1"/>
+      <w:numFmt w:val="bullet"/>
+      <w:lvlText w:val=""/>
+      <w:lvlJc w:val="left"/>
+      <w:pPr>
+        <w:ind w:left="2160" w:hanging="360"/>
+      </w:pPr>
+      <w:rPr>
+        <w:rFonts w:ascii="Wingdings" w:hAnsi="Wingdings" w:hint="default"/>
+      </w:rPr>
+    </w:lvl>
+    <w:lvl w:ilvl="3" w:tplc="08090001" w:tentative="1">
+      <w:start w:val="1"/>
+      <w:numFmt w:val="bullet"/>
+      <w:lvlText w:val=""/>
+      <w:lvlJc w:val="left"/>
+      <w:pPr>
+        <w:ind w:left="2880" w:hanging="360"/>
+      </w:pPr>
+      <w:rPr>
+        <w:rFonts w:ascii="Symbol" w:hAnsi="Symbol" w:hint="default"/>
+      </w:rPr>
+    </w:lvl>
+    <w:lvl w:ilvl="4" w:tplc="08090003" w:tentative="1">
+      <w:start w:val="1"/>
+      <w:numFmt w:val="bullet"/>
+      <w:lvlText w:val="o"/>
+      <w:lvlJc w:val="left"/>
+      <w:pPr>
+        <w:ind w:left="3600" w:hanging="360"/>
+      </w:pPr>
+      <w:rPr>
+        <w:rFonts w:ascii="Courier New" w:hAnsi="Courier New" w:cs="Courier New" w:hint="default"/>
+      </w:rPr>
+    </w:lvl>
+    <w:lvl w:ilvl="5" w:tplc="08090005" w:tentative="1">
+      <w:start w:val="1"/>
+      <w:numFmt w:val="bullet"/>
+      <w:lvlText w:val=""/>
+      <w:lvlJc w:val="left"/>
+      <w:pPr>
+        <w:ind w:left="4320" w:hanging="360"/>
+      </w:pPr>
+      <w:rPr>
+        <w:rFonts w:ascii="Wingdings" w:hAnsi="Wingdings" w:hint="default"/>
+      </w:rPr>
+    </w:lvl>
+    <w:lvl w:ilvl="6" w:tplc="08090001" w:tentative="1">
+      <w:start w:val="1"/>
+      <w:numFmt w:val="bullet"/>
+      <w:lvlText w:val=""/>
+      <w:lvlJc w:val="left"/>
+      <w:pPr>
+        <w:ind w:left="5040" w:hanging="360"/>
+      </w:pPr>
+      <w:rPr>
+        <w:rFonts w:ascii="Symbol" w:hAnsi="Symbol" w:hint="default"/>
+      </w:rPr>
+    </w:lvl>
+    <w:lvl w:ilvl="7" w:tplc="08090003" w:tentative="1">
+      <w:start w:val="1"/>
+      <w:numFmt w:val="bullet"/>
+      <w:lvlText w:val="o"/>
+      <w:lvlJc w:val="left"/>
+      <w:pPr>
+        <w:ind w:left="5760" w:hanging="360"/>
+      </w:pPr>
+      <w:rPr>
+        <w:rFonts w:ascii="Courier New" w:hAnsi="Courier New" w:cs="Courier New" w:hint="default"/>
+      </w:rPr>
+    </w:lvl>
+    <w:lvl w:ilvl="8" w:tplc="08090005" w:tentative="1">
+      <w:start w:val="1"/>
+      <w:numFmt w:val="bullet"/>
+      <w:lvlText w:val=""/>
+      <w:lvlJc w:val="left"/>
+      <w:pPr>
+        <w:ind w:left="6480" w:hanging="360"/>
+      </w:pPr>
+      <w:rPr>
+        <w:rFonts w:ascii="Wingdings" w:hAnsi="Wingdings" w:hint="default"/>
+      </w:rPr>
+    </w:lvl>
+  </w:abstractNum>
   <w:num w:numId="1" w16cid:durableId="345719557">
+    <w:abstractNumId w:val="3"/>
+  </w:num>
+  <w:num w:numId="2" w16cid:durableId="1813863892">
     <w:abstractNumId w:val="1"/>
   </w:num>
-  <w:num w:numId="2" w16cid:durableId="1813863892">
+  <w:num w:numId="3" w16cid:durableId="1728527268">
+    <w:abstractNumId w:val="2"/>
+  </w:num>
+  <w:num w:numId="4" w16cid:durableId="367071126">
     <w:abstractNumId w:val="0"/>
+  </w:num>
+  <w:num w:numId="5" w16cid:durableId="1530290629">
+    <w:abstractNumId w:val="5"/>
+  </w:num>
+  <w:num w:numId="6" w16cid:durableId="930940710">
+    <w:abstractNumId w:val="4"/>
+  </w:num>
+  <w:num w:numId="7" w16cid:durableId="455374187">
+    <w:abstractNumId w:val="6"/>
   </w:num>
 </w:numbering>
 </file>
@@ -2631,6 +4756,28 @@
       <w:szCs w:val="26"/>
     </w:rPr>
   </w:style>
+  <w:style w:type="paragraph" w:styleId="Heading3">
+    <w:name w:val="heading 3"/>
+    <w:basedOn w:val="Normal"/>
+    <w:next w:val="Normal"/>
+    <w:link w:val="Heading3Char"/>
+    <w:uiPriority w:val="9"/>
+    <w:unhideWhenUsed/>
+    <w:qFormat/>
+    <w:rsid w:val="00240039"/>
+    <w:pPr>
+      <w:keepNext/>
+      <w:keepLines/>
+      <w:spacing w:before="40" w:after="0"/>
+      <w:outlineLvl w:val="2"/>
+    </w:pPr>
+    <w:rPr>
+      <w:rFonts w:asciiTheme="majorHAnsi" w:eastAsiaTheme="majorEastAsia" w:hAnsiTheme="majorHAnsi" w:cstheme="majorBidi"/>
+      <w:color w:val="1F3763" w:themeColor="accent1" w:themeShade="7F"/>
+      <w:sz w:val="24"/>
+      <w:szCs w:val="24"/>
+    </w:rPr>
+  </w:style>
   <w:style w:type="character" w:default="1" w:styleId="DefaultParagraphFont">
     <w:name w:val="Default Paragraph Font"/>
     <w:uiPriority w:val="1"/>
@@ -2725,6 +4872,49 @@
       <w:ind w:left="720"/>
       <w:contextualSpacing/>
     </w:pPr>
+  </w:style>
+  <w:style w:type="character" w:customStyle="1" w:styleId="Heading3Char">
+    <w:name w:val="Heading 3 Char"/>
+    <w:basedOn w:val="DefaultParagraphFont"/>
+    <w:link w:val="Heading3"/>
+    <w:uiPriority w:val="9"/>
+    <w:rsid w:val="00240039"/>
+    <w:rPr>
+      <w:rFonts w:asciiTheme="majorHAnsi" w:eastAsiaTheme="majorEastAsia" w:hAnsiTheme="majorHAnsi" w:cstheme="majorBidi"/>
+      <w:color w:val="1F3763" w:themeColor="accent1" w:themeShade="7F"/>
+      <w:sz w:val="24"/>
+      <w:szCs w:val="24"/>
+    </w:rPr>
+  </w:style>
+  <w:style w:type="character" w:styleId="Hyperlink">
+    <w:name w:val="Hyperlink"/>
+    <w:basedOn w:val="DefaultParagraphFont"/>
+    <w:uiPriority w:val="99"/>
+    <w:unhideWhenUsed/>
+    <w:rsid w:val="00D641A7"/>
+    <w:rPr>
+      <w:color w:val="0000FF"/>
+      <w:u w:val="single"/>
+    </w:rPr>
+  </w:style>
+  <w:style w:type="table" w:styleId="TableGrid">
+    <w:name w:val="Table Grid"/>
+    <w:basedOn w:val="TableNormal"/>
+    <w:uiPriority w:val="39"/>
+    <w:rsid w:val="00D641A7"/>
+    <w:pPr>
+      <w:spacing w:after="0" w:line="240" w:lineRule="auto"/>
+    </w:pPr>
+    <w:tblPr>
+      <w:tblBorders>
+        <w:top w:val="single" w:sz="4" w:space="0" w:color="auto"/>
+        <w:left w:val="single" w:sz="4" w:space="0" w:color="auto"/>
+        <w:bottom w:val="single" w:sz="4" w:space="0" w:color="auto"/>
+        <w:right w:val="single" w:sz="4" w:space="0" w:color="auto"/>
+        <w:insideH w:val="single" w:sz="4" w:space="0" w:color="auto"/>
+        <w:insideV w:val="single" w:sz="4" w:space="0" w:color="auto"/>
+      </w:tblBorders>
+    </w:tblPr>
   </w:style>
 </w:styles>
 </file>

</xml_diff>

<commit_message>
lots of testing but still not fixed (RT60 now too high, noise floor too high)
Former-commit-id: 591ee0bb52367131361280e18c640f6687d8813c
</commit_message>
<xml_diff>
--- a/Intern-Logs/Week 5.docx
+++ b/Intern-Logs/Week 5.docx
@@ -124,15 +124,7 @@
         </w:numPr>
       </w:pPr>
       <w:r>
-        <w:t xml:space="preserve">automate baking with 1 button to </w:t>
-      </w:r>
-      <w:proofErr w:type="gramStart"/>
-      <w:r>
-        <w:t>streamline</w:t>
-      </w:r>
-      <w:proofErr w:type="gramEnd"/>
-      <w:r>
-        <w:t xml:space="preserve"> </w:t>
+        <w:t xml:space="preserve">automate baking with 1 button to streamline </w:t>
       </w:r>
     </w:p>
     <w:p>
@@ -144,13 +136,8 @@
         </w:numPr>
       </w:pPr>
       <w:r>
-        <w:t xml:space="preserve">Add lighting indicator for when steam audio is </w:t>
-      </w:r>
-      <w:proofErr w:type="gramStart"/>
-      <w:r>
-        <w:t>working</w:t>
-      </w:r>
-      <w:proofErr w:type="gramEnd"/>
+        <w:t>Add lighting indicator for when steam audio is working</w:t>
+      </w:r>
     </w:p>
     <w:p>
       <w:pPr>
@@ -163,14 +150,12 @@
       <w:r>
         <w:t xml:space="preserve">Generate all audio </w:t>
       </w:r>
-      <w:proofErr w:type="gramStart"/>
       <w:r>
         <w:rPr>
           <w:color w:val="70AD47" w:themeColor="accent6"/>
         </w:rPr>
         <w:t>done</w:t>
       </w:r>
-      <w:proofErr w:type="gramEnd"/>
     </w:p>
     <w:p>
       <w:pPr>
@@ -181,15 +166,7 @@
         </w:numPr>
       </w:pPr>
       <w:r>
-        <w:t xml:space="preserve">Do analysis using provided </w:t>
-      </w:r>
-      <w:proofErr w:type="spellStart"/>
-      <w:r>
-        <w:t>matlab</w:t>
-      </w:r>
-      <w:proofErr w:type="spellEnd"/>
-      <w:r>
-        <w:t>, have proper report and findings for meeting.</w:t>
+        <w:t>Do analysis using provided matlab, have proper report and findings for meeting.</w:t>
       </w:r>
     </w:p>
     <w:p>
@@ -201,21 +178,8 @@
         </w:numPr>
       </w:pPr>
       <w:r>
-        <w:t>Create unity scenes for all scenes and its category (</w:t>
-      </w:r>
-      <w:proofErr w:type="spellStart"/>
-      <w:r>
-        <w:t>VRDemo</w:t>
-      </w:r>
-      <w:proofErr w:type="spellEnd"/>
-      <w:r>
-        <w:t xml:space="preserve">, </w:t>
-      </w:r>
-      <w:proofErr w:type="spellStart"/>
-      <w:r>
-        <w:t>nonVRDemo</w:t>
-      </w:r>
-      <w:proofErr w:type="spellEnd"/>
+        <w:t>Create unity scenes for all scenes and its category (VRDemo, nonVRDemo</w:t>
+      </w:r>
       <w:r>
         <w:t>)</w:t>
       </w:r>
@@ -229,24 +193,14 @@
         </w:numPr>
       </w:pPr>
       <w:r>
-        <w:t xml:space="preserve">Add Rachel and Joao for Demo for more immersive VR </w:t>
-      </w:r>
-      <w:proofErr w:type="gramStart"/>
-      <w:r>
-        <w:t>demo ,</w:t>
-      </w:r>
-      <w:proofErr w:type="gramEnd"/>
-      <w:r>
-        <w:t xml:space="preserve"> and probably have more audio cue. </w:t>
-      </w:r>
-      <w:proofErr w:type="spellStart"/>
+        <w:t xml:space="preserve">Add Rachel and Joao for Demo for more immersive VR demo , and probably have more audio cue. </w:t>
+      </w:r>
       <w:r>
         <w:rPr>
           <w:color w:val="70AD47" w:themeColor="accent6"/>
         </w:rPr>
         <w:t>otw</w:t>
       </w:r>
-      <w:proofErr w:type="spellEnd"/>
     </w:p>
     <w:p>
       <w:pPr>
@@ -257,21 +211,8 @@
         </w:numPr>
       </w:pPr>
       <w:r>
-        <w:t xml:space="preserve">Continue </w:t>
-      </w:r>
-      <w:proofErr w:type="spellStart"/>
-      <w:r>
-        <w:t>monodepth</w:t>
-      </w:r>
-      <w:proofErr w:type="spellEnd"/>
-      <w:r>
-        <w:t xml:space="preserve"> optimisation using </w:t>
-      </w:r>
-      <w:proofErr w:type="gramStart"/>
-      <w:r>
-        <w:t>enhance360debug.py</w:t>
-      </w:r>
-      <w:proofErr w:type="gramEnd"/>
+        <w:t>Continue monodepth optimisation using enhance360debug.py</w:t>
+      </w:r>
     </w:p>
     <w:p>
       <w:pPr>
@@ -282,13 +223,8 @@
         </w:numPr>
       </w:pPr>
       <w:r>
-        <w:t xml:space="preserve">Remove docker clutter </w:t>
-      </w:r>
-      <w:proofErr w:type="gramStart"/>
-      <w:r>
-        <w:t>automatically</w:t>
-      </w:r>
-      <w:proofErr w:type="gramEnd"/>
+        <w:t>Remove docker clutter automatically</w:t>
+      </w:r>
     </w:p>
     <w:p>
       <w:pPr>
@@ -464,15 +400,7 @@
         <w:t>regarding audio quality and compression of using external softwar</w:t>
       </w:r>
       <w:r>
-        <w:t xml:space="preserve">e instead of directly through Unity but unfortunately there’s no simple way with Steam Audio compared to Google Resonance. (Need to confirm with </w:t>
-      </w:r>
-      <w:proofErr w:type="spellStart"/>
-      <w:r>
-        <w:t>Dr.</w:t>
-      </w:r>
-      <w:proofErr w:type="spellEnd"/>
-      <w:r>
-        <w:t xml:space="preserve"> Hansung if this is acceptable)</w:t>
+        <w:t>e instead of directly through Unity but unfortunately there’s no simple way with Steam Audio compared to Google Resonance. (Need to confirm with Dr. Hansung if this is acceptable)</w:t>
       </w:r>
     </w:p>
     <w:p>
@@ -618,13 +546,8 @@
           </wp:anchor>
         </w:drawing>
       </w:r>
-      <w:proofErr w:type="spellStart"/>
-      <w:r>
-        <w:t>Matlab</w:t>
-      </w:r>
-      <w:proofErr w:type="spellEnd"/>
-      <w:r>
-        <w:t xml:space="preserve"> changes on octave band </w:t>
+      <w:r>
+        <w:t xml:space="preserve">Matlab changes on octave band </w:t>
       </w:r>
       <w:r>
         <w:t>from 2:6 to 3:8 to follow previous paper methodology (as advised by Mona). To analyse the sound, just change directory definition and run the Main file (Main_Immersive_EDT_RT60.m)</w:t>
@@ -638,41 +561,12 @@
         <w:t xml:space="preserve"> for analysis</w:t>
       </w:r>
       <w:r>
-        <w:t xml:space="preserve">, run </w:t>
-      </w:r>
-      <w:proofErr w:type="gramStart"/>
-      <w:r>
-        <w:t>the .</w:t>
-      </w:r>
-      <w:proofErr w:type="spellStart"/>
-      <w:r>
-        <w:t>ipynb</w:t>
-      </w:r>
-      <w:proofErr w:type="spellEnd"/>
-      <w:proofErr w:type="gramEnd"/>
-      <w:r>
-        <w:t xml:space="preserve"> coded by Mona in respective scene folders.</w:t>
-      </w:r>
-    </w:p>
-    <w:p>
-      <w:r>
-        <w:t xml:space="preserve">Honestly my brain </w:t>
-      </w:r>
-      <w:proofErr w:type="spellStart"/>
-      <w:r>
-        <w:t>kinda</w:t>
-      </w:r>
-      <w:proofErr w:type="spellEnd"/>
-      <w:r>
-        <w:t xml:space="preserve"> fried </w:t>
-      </w:r>
-      <w:proofErr w:type="spellStart"/>
-      <w:r>
-        <w:t>alr</w:t>
-      </w:r>
-      <w:proofErr w:type="spellEnd"/>
-      <w:r>
-        <w:t xml:space="preserve"> today so will continue tomorrow instead.</w:t>
+        <w:t>, run the .ipynb coded by Mona in respective scene folders.</w:t>
+      </w:r>
+    </w:p>
+    <w:p>
+      <w:r>
+        <w:t>Honestly my brain kinda fried alr today so will continue tomorrow instead.</w:t>
       </w:r>
     </w:p>
     <w:p>
@@ -685,57 +579,17 @@
     </w:p>
     <w:p>
       <w:r>
-        <w:t xml:space="preserve">Interesting to note, one of the most important </w:t>
-      </w:r>
-      <w:proofErr w:type="gramStart"/>
-      <w:r>
-        <w:t>factor</w:t>
-      </w:r>
-      <w:proofErr w:type="gramEnd"/>
-      <w:r>
-        <w:t xml:space="preserve"> for room reverb properties is its size, and the material properties inside it, </w:t>
-      </w:r>
-      <w:proofErr w:type="spellStart"/>
-      <w:r>
-        <w:t>imo</w:t>
-      </w:r>
-      <w:proofErr w:type="spellEnd"/>
-      <w:r>
-        <w:t xml:space="preserve"> the furniture shape etc is not as they only serve purpose to make room smaller (less echo) and depending on type of furniture/objects.</w:t>
-      </w:r>
-    </w:p>
-    <w:p>
-      <w:r>
-        <w:t xml:space="preserve">Another interesting thing to note, is that sometimes the reverb effect is not applied for first few second when game is play (for example, speech on ST), especially apparent when </w:t>
-      </w:r>
-      <w:proofErr w:type="spellStart"/>
-      <w:r>
-        <w:t>there</w:t>
-      </w:r>
-      <w:proofErr w:type="spellEnd"/>
-      <w:r>
-        <w:t xml:space="preserve"> supposed to be strong reverb. </w:t>
-      </w:r>
-      <w:proofErr w:type="gramStart"/>
-      <w:r>
-        <w:t>So</w:t>
-      </w:r>
-      <w:proofErr w:type="gramEnd"/>
-      <w:r>
-        <w:t xml:space="preserve"> using loop and having very long silence at the end might be needed.</w:t>
-      </w:r>
-    </w:p>
-    <w:p>
-      <w:r>
-        <w:t xml:space="preserve">Generated all </w:t>
-      </w:r>
-      <w:proofErr w:type="gramStart"/>
-      <w:r>
-        <w:t>audio</w:t>
-      </w:r>
-      <w:proofErr w:type="gramEnd"/>
-      <w:r>
-        <w:t>!</w:t>
+        <w:t>Interesting to note, one of the most important factor for room reverb properties is its size, and the material properties inside it, imo the furniture shape etc is not as they only serve purpose to make room smaller (less echo) and depending on type of furniture/objects.</w:t>
+      </w:r>
+    </w:p>
+    <w:p>
+      <w:r>
+        <w:t>Another interesting thing to note, is that sometimes the reverb effect is not applied for first few second when game is play (for example, speech on ST), especially apparent when there supposed to be strong reverb. So using loop and having very long silence at the end might be needed.</w:t>
+      </w:r>
+    </w:p>
+    <w:p>
+      <w:r>
+        <w:t>Generated all audio!</w:t>
       </w:r>
     </w:p>
     <w:p>
@@ -763,15 +617,7 @@
         </w:numPr>
       </w:pPr>
       <w:r>
-        <w:t xml:space="preserve">Do analysis using provided </w:t>
-      </w:r>
-      <w:proofErr w:type="spellStart"/>
-      <w:r>
-        <w:t>matlab</w:t>
-      </w:r>
-      <w:proofErr w:type="spellEnd"/>
-      <w:r>
-        <w:t>, have proper report and findings for meeting.</w:t>
+        <w:t>Do analysis using provided matlab, have proper report and findings for meeting.</w:t>
       </w:r>
     </w:p>
     <w:p>
@@ -795,15 +641,7 @@
         </w:numPr>
       </w:pPr>
       <w:r>
-        <w:t xml:space="preserve">automate baking with 1 button to </w:t>
-      </w:r>
-      <w:proofErr w:type="gramStart"/>
-      <w:r>
-        <w:t>streamline</w:t>
-      </w:r>
-      <w:proofErr w:type="gramEnd"/>
-      <w:r>
-        <w:t xml:space="preserve"> </w:t>
+        <w:t xml:space="preserve">automate baking with 1 button to streamline </w:t>
       </w:r>
     </w:p>
     <w:p>
@@ -815,15 +653,7 @@
         </w:numPr>
       </w:pPr>
       <w:r>
-        <w:t xml:space="preserve">Add lighting indicator for when steam audio is </w:t>
-      </w:r>
-      <w:proofErr w:type="gramStart"/>
-      <w:r>
-        <w:t>working</w:t>
-      </w:r>
-      <w:proofErr w:type="gramEnd"/>
-      <w:r>
-        <w:t xml:space="preserve"> </w:t>
+        <w:t xml:space="preserve">Add lighting indicator for when steam audio is working </w:t>
       </w:r>
     </w:p>
     <w:p>
@@ -835,23 +665,7 @@
         </w:numPr>
       </w:pPr>
       <w:r>
-        <w:t>Create unity scenes for all scenes and its category (</w:t>
-      </w:r>
-      <w:proofErr w:type="spellStart"/>
-      <w:r>
-        <w:t>VRDemo</w:t>
-      </w:r>
-      <w:proofErr w:type="spellEnd"/>
-      <w:r>
-        <w:t xml:space="preserve">, </w:t>
-      </w:r>
-      <w:proofErr w:type="spellStart"/>
-      <w:r>
-        <w:t>nonVRDemo</w:t>
-      </w:r>
-      <w:proofErr w:type="spellEnd"/>
-      <w:r>
-        <w:t>)</w:t>
+        <w:t>Create unity scenes for all scenes and its category (VRDemo, nonVRDemo)</w:t>
       </w:r>
     </w:p>
     <w:p>
@@ -863,24 +677,14 @@
         </w:numPr>
       </w:pPr>
       <w:r>
-        <w:t xml:space="preserve">Add Rachel and Joao for Demo for more immersive VR </w:t>
-      </w:r>
-      <w:proofErr w:type="gramStart"/>
-      <w:r>
-        <w:t>demo ,</w:t>
-      </w:r>
-      <w:proofErr w:type="gramEnd"/>
-      <w:r>
-        <w:t xml:space="preserve"> and probably have more audio cue. </w:t>
-      </w:r>
-      <w:proofErr w:type="spellStart"/>
+        <w:t xml:space="preserve">Add Rachel and Joao for Demo for more immersive VR demo , and probably have more audio cue. </w:t>
+      </w:r>
       <w:r>
         <w:rPr>
           <w:color w:val="70AD47" w:themeColor="accent6"/>
         </w:rPr>
         <w:t>otw</w:t>
       </w:r>
-      <w:proofErr w:type="spellEnd"/>
     </w:p>
     <w:p>
       <w:pPr>
@@ -891,21 +695,8 @@
         </w:numPr>
       </w:pPr>
       <w:r>
-        <w:t xml:space="preserve">Continue </w:t>
-      </w:r>
-      <w:proofErr w:type="spellStart"/>
-      <w:r>
-        <w:t>monodepth</w:t>
-      </w:r>
-      <w:proofErr w:type="spellEnd"/>
-      <w:r>
-        <w:t xml:space="preserve"> optimisation using </w:t>
-      </w:r>
-      <w:proofErr w:type="gramStart"/>
-      <w:r>
-        <w:t>enhance360debug.py</w:t>
-      </w:r>
-      <w:proofErr w:type="gramEnd"/>
+        <w:t>Continue monodepth optimisation using enhance360debug.py</w:t>
+      </w:r>
     </w:p>
     <w:p>
       <w:pPr>
@@ -916,13 +707,8 @@
         </w:numPr>
       </w:pPr>
       <w:r>
-        <w:t xml:space="preserve">Remove docker clutter </w:t>
-      </w:r>
-      <w:proofErr w:type="gramStart"/>
-      <w:r>
-        <w:t>automatically</w:t>
-      </w:r>
-      <w:proofErr w:type="gramEnd"/>
+        <w:t>Remove docker clutter automatically</w:t>
+      </w:r>
     </w:p>
     <w:p>
       <w:pPr>
@@ -938,92 +724,26 @@
     </w:p>
     <w:p>
       <w:r>
-        <w:t xml:space="preserve">Copied the RIR analysis folder one by one for commit and organisation to remove clutter (unneeded files), </w:t>
-      </w:r>
-      <w:proofErr w:type="gramStart"/>
-      <w:r>
-        <w:t>and also</w:t>
-      </w:r>
-      <w:proofErr w:type="gramEnd"/>
-      <w:r>
-        <w:t xml:space="preserve"> to make sure the original form Mona is unchanged for reference. It is also easier to have everything related to this internship in one repo instead of two.</w:t>
+        <w:t>Copied the RIR analysis folder one by one for commit and organisation to remove clutter (unneeded files), and also to make sure the original form Mona is unchanged for reference. It is also easier to have everything related to this internship in one repo instead of two.</w:t>
       </w:r>
       <w:r>
         <w:br/>
-        <w:t xml:space="preserve">Changed absolute paths to relative paths in </w:t>
-      </w:r>
-      <w:proofErr w:type="gramStart"/>
-      <w:r>
-        <w:t>Kitchen .</w:t>
-      </w:r>
-      <w:proofErr w:type="spellStart"/>
-      <w:r>
-        <w:t>ipynb</w:t>
-      </w:r>
-      <w:proofErr w:type="spellEnd"/>
-      <w:proofErr w:type="gramEnd"/>
-      <w:r>
-        <w:t xml:space="preserve"> for RIR generation form sine sweep deconvolve using Mona provided .</w:t>
-      </w:r>
-      <w:proofErr w:type="spellStart"/>
-      <w:r>
-        <w:t>ipynb</w:t>
-      </w:r>
-      <w:proofErr w:type="spellEnd"/>
-      <w:r>
-        <w:t xml:space="preserve">. Using Python version 3.8.19 after asking Mona (she uses 3.8.9, major version is what matters the most </w:t>
-      </w:r>
-      <w:proofErr w:type="spellStart"/>
-      <w:r>
-        <w:t>imo</w:t>
-      </w:r>
-      <w:proofErr w:type="spellEnd"/>
-      <w:r>
-        <w:t xml:space="preserve"> so no less compatibility/discrepancy issue).</w:t>
-      </w:r>
-    </w:p>
-    <w:p>
-      <w:r>
-        <w:t>Added Atiyeh-</w:t>
-      </w:r>
-      <w:proofErr w:type="spellStart"/>
-      <w:r>
-        <w:t>matlab</w:t>
-      </w:r>
-      <w:proofErr w:type="spellEnd"/>
-      <w:r>
-        <w:t xml:space="preserve"> folder for sounds output path. Added Main </w:t>
-      </w:r>
-      <w:proofErr w:type="spellStart"/>
-      <w:r>
-        <w:t>matlab</w:t>
-      </w:r>
-      <w:proofErr w:type="spellEnd"/>
-      <w:r>
-        <w:t xml:space="preserve"> file for RT60 and EDT analysis. Now modifying it to work with new folder in sounds folder (KT_GDP etc)</w:t>
+        <w:t>Changed absolute paths to relative paths in Kitchen .ipynb for RIR generation form sine sweep deconvolve using Mona provided .ipynb. Using Python version 3.8.19 after asking Mona (she uses 3.8.9, major version is what matters the most imo so no less compatibility/discrepancy issue).</w:t>
+      </w:r>
+    </w:p>
+    <w:p>
+      <w:r>
+        <w:t>Added Atiyeh-matlab folder for sounds output path. Added Main matlab file for RT60 and EDT analysis. Now modifying it to work with new folder in sounds folder (KT_GDP etc)</w:t>
       </w:r>
     </w:p>
     <w:p>
       <w:r>
         <w:lastRenderedPageBreak/>
-        <w:t>Copied dependencies folder (</w:t>
-      </w:r>
-      <w:proofErr w:type="spellStart"/>
-      <w:r>
-        <w:t>IoSR</w:t>
-      </w:r>
-      <w:proofErr w:type="spellEnd"/>
-      <w:r>
-        <w:t xml:space="preserve"> Toolbox, RIRs, and octave)</w:t>
-      </w:r>
-      <w:r>
-        <w:t xml:space="preserve"> from original repo to working </w:t>
-      </w:r>
-      <w:proofErr w:type="gramStart"/>
-      <w:r>
-        <w:t>repo</w:t>
-      </w:r>
-      <w:proofErr w:type="gramEnd"/>
+        <w:t>Copied dependencies folder (IoSR Toolbox, RIRs, and octave)</w:t>
+      </w:r>
+      <w:r>
+        <w:t xml:space="preserve"> from original repo to working repo</w:t>
+      </w:r>
     </w:p>
     <w:p>
       <w:r>
@@ -1077,21 +797,8 @@
     </w:p>
     <w:p>
       <w:r>
-        <w:t>Found out the culprit, it is the sampling rate. It should be 48kHz instead of 44.1kHz. This is confirmed by looking into sampling rate of Mona audio files (</w:t>
-      </w:r>
-      <w:proofErr w:type="spellStart"/>
-      <w:r>
-        <w:t>cus</w:t>
-      </w:r>
-      <w:proofErr w:type="spellEnd"/>
-      <w:r>
-        <w:t xml:space="preserve"> they work), and after converting mine to 48kHz using Audacity (right click track, rate to 48kHz, then change export setting to 48kHz), it also </w:t>
-      </w:r>
-      <w:proofErr w:type="gramStart"/>
-      <w:r>
-        <w:t>works</w:t>
-      </w:r>
-      <w:proofErr w:type="gramEnd"/>
+        <w:t>Found out the culprit, it is the sampling rate. It should be 48kHz instead of 44.1kHz. This is confirmed by looking into sampling rate of Mona audio files (cus they work), and after converting mine to 48kHz using Audacity (right click track, rate to 48kHz, then change export setting to 48kHz), it also works</w:t>
+      </w:r>
     </w:p>
     <w:p>
       <w:pPr>
@@ -1500,15 +1207,7 @@
     </w:p>
     <w:p>
       <w:r>
-        <w:t xml:space="preserve">After </w:t>
-      </w:r>
-      <w:proofErr w:type="gramStart"/>
-      <w:r>
-        <w:t>looking  back</w:t>
-      </w:r>
-      <w:proofErr w:type="gramEnd"/>
-      <w:r>
-        <w:t xml:space="preserve"> into the waveform of generated audio and input audio etc. I think the problem is that I used wrong sine sweep. Should’ve used linear sine sweep audio file instead, as seen, the second track (Mona) starts earlier, which coincide with linear.</w:t>
+        <w:t>After looking  back into the waveform of generated audio and input audio etc. I think the problem is that I used wrong sine sweep. Should’ve used linear sine sweep audio file instead, as seen, the second track (Mona) starts earlier, which coincide with linear.</w:t>
       </w:r>
     </w:p>
     <w:p>
@@ -1648,23 +1347,7 @@
         </w:drawing>
       </w:r>
       <w:r>
-        <w:t xml:space="preserve">Ok </w:t>
-      </w:r>
-      <w:proofErr w:type="spellStart"/>
-      <w:r>
-        <w:t>nvm</w:t>
-      </w:r>
-      <w:proofErr w:type="spellEnd"/>
-      <w:r>
-        <w:t xml:space="preserve">, this </w:t>
-      </w:r>
-      <w:proofErr w:type="gramStart"/>
-      <w:r>
-        <w:t>give</w:t>
-      </w:r>
-      <w:proofErr w:type="gramEnd"/>
-      <w:r>
-        <w:t xml:space="preserve"> even worse result…</w:t>
+        <w:t>Ok nvm, this give even worse result…</w:t>
       </w:r>
       <w:r>
         <w:rPr>
@@ -1675,23 +1358,7 @@
     </w:p>
     <w:p>
       <w:r>
-        <w:t xml:space="preserve">Ok after looking at the generated </w:t>
-      </w:r>
-      <w:proofErr w:type="spellStart"/>
-      <w:r>
-        <w:t>matlab</w:t>
-      </w:r>
-      <w:proofErr w:type="spellEnd"/>
-      <w:r>
-        <w:t xml:space="preserve"> charts </w:t>
-      </w:r>
-      <w:proofErr w:type="gramStart"/>
-      <w:r>
-        <w:t>and also</w:t>
-      </w:r>
-      <w:proofErr w:type="gramEnd"/>
-      <w:r>
-        <w:t xml:space="preserve"> RIR on audacity.</w:t>
+        <w:t>Ok after looking at the generated matlab charts and also RIR on audacity.</w:t>
       </w:r>
     </w:p>
     <w:p>
@@ -1781,15 +1448,7 @@
     <w:p>
       <w:r>
         <w:lastRenderedPageBreak/>
-        <w:t xml:space="preserve">Top is correct (Mona’s), bottom is what I got, </w:t>
-      </w:r>
-      <w:proofErr w:type="spellStart"/>
-      <w:r>
-        <w:t>its</w:t>
-      </w:r>
-      <w:proofErr w:type="spellEnd"/>
-      <w:r>
-        <w:t xml:space="preserve"> obvious that’s the wrong file as deconvolve obviously not working</w:t>
+        <w:t>Top is correct (Mona’s), bottom is what I got, its obvious that’s the wrong file as deconvolve obviously not working</w:t>
       </w:r>
       <w:r>
         <w:t xml:space="preserve"> to get RIR.</w:t>
@@ -1799,16 +1458,7 @@
       </w:r>
       <w:r>
         <w:br/>
-      </w:r>
-      <w:proofErr w:type="spellStart"/>
-      <w:proofErr w:type="gramStart"/>
-      <w:r>
-        <w:t>Lets</w:t>
-      </w:r>
-      <w:proofErr w:type="spellEnd"/>
-      <w:proofErr w:type="gramEnd"/>
-      <w:r>
-        <w:t xml:space="preserve"> try increasing probe number (decrease horizontal spacing</w:t>
+        <w:t>Lets try increasing probe number (decrease horizontal spacing</w:t>
       </w:r>
       <w:r>
         <w:t xml:space="preserve"> in probe batch box</w:t>
@@ -1891,7 +1541,7 @@
           <w:noProof/>
         </w:rPr>
         <w:drawing>
-          <wp:anchor distT="0" distB="0" distL="114300" distR="114300" simplePos="0" relativeHeight="251671552" behindDoc="1" locked="0" layoutInCell="1" allowOverlap="1" wp14:anchorId="06026DF9" wp14:editId="161F7A79">
+          <wp:anchor distT="0" distB="0" distL="114300" distR="114300" simplePos="0" relativeHeight="251671552" behindDoc="1" locked="0" layoutInCell="1" allowOverlap="1" wp14:anchorId="06026DF9" wp14:editId="6A2EFAC8">
             <wp:simplePos x="0" y="0"/>
             <wp:positionH relativeFrom="margin">
               <wp:align>left</wp:align>
@@ -1961,26 +1611,13 @@
         <w:t>my generated audio</w:t>
       </w:r>
       <w:r>
-        <w:t xml:space="preserve"> EDT graph more, </w:t>
-      </w:r>
-      <w:proofErr w:type="spellStart"/>
-      <w:r>
-        <w:t>im</w:t>
-      </w:r>
-      <w:proofErr w:type="spellEnd"/>
-      <w:r>
-        <w:t xml:space="preserve"> confident this high EDT value is due to the bug mentioned before (where the reverb doesn’t take effect until few </w:t>
-      </w:r>
-      <w:proofErr w:type="gramStart"/>
+        <w:t xml:space="preserve"> EDT graph more, im confident this high EDT value is due to the bug mentioned before (where the reverb doesn’t take effect until few </w:t>
+      </w:r>
       <w:r>
         <w:t>milli</w:t>
       </w:r>
       <w:r>
-        <w:t>second</w:t>
-      </w:r>
-      <w:proofErr w:type="gramEnd"/>
-      <w:r>
-        <w:t xml:space="preserve"> into the </w:t>
+        <w:t xml:space="preserve">second into the </w:t>
       </w:r>
       <w:r>
         <w:t xml:space="preserve">game </w:t>
@@ -2082,15 +1719,7 @@
         </w:tabs>
       </w:pPr>
       <w:r>
-        <w:t xml:space="preserve">Maybe I need to trim the start? </w:t>
-      </w:r>
-      <w:proofErr w:type="spellStart"/>
-      <w:r>
-        <w:t>Wavepad</w:t>
-      </w:r>
-      <w:proofErr w:type="spellEnd"/>
-      <w:r>
-        <w:t xml:space="preserve"> have this option easily and that’s what it looks to get Mona’s audio file. Also, maybe I should use higher volume (unlikely the culprit but worth checking)</w:t>
+        <w:t>Maybe I need to trim the start? Wavepad have this option easily and that’s what it looks to get Mona’s audio file. Also, maybe I should use higher volume (unlikely the culprit but worth checking)</w:t>
       </w:r>
     </w:p>
     <w:p>
@@ -2235,7 +1864,7 @@
           <w:noProof/>
         </w:rPr>
         <w:drawing>
-          <wp:anchor distT="0" distB="0" distL="114300" distR="114300" simplePos="0" relativeHeight="251659263" behindDoc="1" locked="0" layoutInCell="1" allowOverlap="1" wp14:anchorId="041C2F40" wp14:editId="6AECB66E">
+          <wp:anchor distT="0" distB="0" distL="114300" distR="114300" simplePos="0" relativeHeight="251659263" behindDoc="1" locked="0" layoutInCell="1" allowOverlap="1" wp14:anchorId="041C2F40" wp14:editId="78302601">
             <wp:simplePos x="0" y="0"/>
             <wp:positionH relativeFrom="margin">
               <wp:align>center</wp:align>
@@ -2306,31 +1935,7 @@
         </w:tabs>
       </w:pPr>
       <w:r>
-        <w:t xml:space="preserve">Another thought, maybe the encoding also matters, it was at signed </w:t>
-      </w:r>
-      <w:proofErr w:type="gramStart"/>
-      <w:r>
-        <w:t>16 bit</w:t>
-      </w:r>
-      <w:proofErr w:type="gramEnd"/>
-      <w:r>
-        <w:t xml:space="preserve"> PCM all this time, but I think </w:t>
-      </w:r>
-      <w:proofErr w:type="spellStart"/>
-      <w:r>
-        <w:t>wavepad</w:t>
-      </w:r>
-      <w:proofErr w:type="spellEnd"/>
-      <w:r>
-        <w:t xml:space="preserve"> default/highest is at 32bit PCM, so </w:t>
-      </w:r>
-      <w:proofErr w:type="spellStart"/>
-      <w:r>
-        <w:t>im</w:t>
-      </w:r>
-      <w:proofErr w:type="spellEnd"/>
-      <w:r>
-        <w:t xml:space="preserve"> changing to that.</w:t>
+        <w:t>Another thought, maybe the encoding also matters, it was at signed 16 bit PCM all this time, but I think wavepad default/highest is at 32bit PCM, so im changing to that.</w:t>
       </w:r>
     </w:p>
     <w:p>
@@ -2418,15 +2023,7 @@
         </w:tabs>
       </w:pPr>
       <w:r>
-        <w:t xml:space="preserve">There must be something wrong somewhere but </w:t>
-      </w:r>
-      <w:proofErr w:type="spellStart"/>
-      <w:r>
-        <w:t>im</w:t>
-      </w:r>
-      <w:proofErr w:type="spellEnd"/>
-      <w:r>
-        <w:t xml:space="preserve"> tired so off for now…</w:t>
+        <w:t>There must be something wrong somewhere but im tired so off for now…</w:t>
       </w:r>
     </w:p>
     <w:p>
@@ -2474,10 +2071,7 @@
         </w:numPr>
       </w:pPr>
       <w:r>
-        <w:t>Continued refining and debugging the pipeline, focusing on depth map enhancement and mesh generation.</w:t>
-      </w:r>
-      <w:r>
-        <w:t xml:space="preserve"> </w:t>
+        <w:t xml:space="preserve">Continued refining and debugging the pipeline, focusing on depth map enhancement and mesh generation. </w:t>
       </w:r>
     </w:p>
     <w:p>
@@ -2489,31 +2083,7 @@
         </w:numPr>
       </w:pPr>
       <w:r>
-        <w:t xml:space="preserve">Set up and debugged Steam Audio components in Unity (from Mona, </w:t>
-      </w:r>
-      <w:proofErr w:type="spellStart"/>
-      <w:r>
-        <w:t>its</w:t>
-      </w:r>
-      <w:proofErr w:type="spellEnd"/>
-      <w:r>
-        <w:t xml:space="preserve"> better to use baked instead of </w:t>
-      </w:r>
-      <w:proofErr w:type="spellStart"/>
-      <w:r>
-        <w:t>realtime</w:t>
-      </w:r>
-      <w:proofErr w:type="spellEnd"/>
-      <w:r>
-        <w:t xml:space="preserve">, also what S3A uses, the only option for Steam Audio </w:t>
-      </w:r>
-      <w:proofErr w:type="spellStart"/>
-      <w:r>
-        <w:t>atp</w:t>
-      </w:r>
-      <w:proofErr w:type="spellEnd"/>
-      <w:r>
-        <w:t>)</w:t>
+        <w:t>Set up and debugged Steam Audio components in Unity (from Mona, its better to use baked instead of realtime, also what S3A uses, the only option for Steam Audio atp)</w:t>
       </w:r>
     </w:p>
     <w:p>
@@ -2552,13 +2122,8 @@
         <w:t xml:space="preserve"> alignment for 5 evaluation scenes</w:t>
       </w:r>
       <w:r>
-        <w:t xml:space="preserve">, </w:t>
-      </w:r>
-      <w:proofErr w:type="gramStart"/>
-      <w:r>
-        <w:t>table</w:t>
-      </w:r>
-      <w:proofErr w:type="gramEnd"/>
+        <w:t>, table</w:t>
+      </w:r>
       <w:r>
         <w:t xml:space="preserve"> and instruction</w:t>
       </w:r>
@@ -2589,21 +2154,13 @@
         </w:numPr>
       </w:pPr>
       <w:r>
-        <w:t>KT – (4.16, 2.08, 5.44) enter scale (0.83, 1.28, 1.22</w:t>
-      </w:r>
-      <w:proofErr w:type="gramStart"/>
-      <w:r>
-        <w:t>)</w:t>
+        <w:t>KT – (4.16, 2.08, 5.44) enter scale (0.83, 1.28, 1.22)</w:t>
       </w:r>
       <w:r>
         <w:t xml:space="preserve"> </w:t>
       </w:r>
       <w:r>
-        <w:t>,</w:t>
-      </w:r>
-      <w:proofErr w:type="gramEnd"/>
-      <w:r>
-        <w:t xml:space="preserve"> align corner 2,</w:t>
+        <w:t>, align corner 2,</w:t>
       </w:r>
     </w:p>
     <w:p>
@@ -2615,13 +2172,8 @@
         </w:numPr>
       </w:pPr>
       <w:r>
-        <w:t xml:space="preserve">MR – (4.64, 1.84, 5.28), first rotate -90, enter scale (1.06, 1.27, 0.92), align corner </w:t>
-      </w:r>
-      <w:proofErr w:type="gramStart"/>
-      <w:r>
-        <w:t>3</w:t>
-      </w:r>
-      <w:proofErr w:type="gramEnd"/>
+        <w:t>MR – (4.64, 1.84, 5.28), first rotate -90, enter scale (1.06, 1.27, 0.92), align corner 3</w:t>
+      </w:r>
     </w:p>
     <w:p>
       <w:pPr>
@@ -2656,13 +2208,8 @@
         </w:numPr>
       </w:pPr>
       <w:r>
-        <w:t xml:space="preserve">UL – (4.48, 1.92, 4.24), enter scale in table, align corner </w:t>
-      </w:r>
-      <w:proofErr w:type="gramStart"/>
-      <w:r>
-        <w:t>0</w:t>
-      </w:r>
-      <w:proofErr w:type="gramEnd"/>
+        <w:t>UL – (4.48, 1.92, 4.24), enter scale in table, align corner 0</w:t>
+      </w:r>
     </w:p>
     <w:tbl>
       <w:tblPr>
@@ -2713,13 +2260,8 @@
           </w:tcPr>
           <w:p>
             <w:r>
-              <w:t xml:space="preserve">Ground Truth </w:t>
+              <w:t>Ground Truth Dimen</w:t>
             </w:r>
-            <w:proofErr w:type="spellStart"/>
-            <w:r>
-              <w:t>Dimen</w:t>
-            </w:r>
-            <w:proofErr w:type="spellEnd"/>
           </w:p>
         </w:tc>
       </w:tr>
@@ -2856,15 +2398,7 @@
           </w:tcPr>
           <w:p>
             <w:r>
-              <w:t>ST (2.39</w:t>
-            </w:r>
-            <w:proofErr w:type="gramStart"/>
-            <w:r>
-              <w:t>,  3.125</w:t>
-            </w:r>
-            <w:proofErr w:type="gramEnd"/>
-            <w:r>
-              <w:t>, 2.67)</w:t>
+              <w:t>ST (2.39,  3.125, 2.67)</w:t>
             </w:r>
           </w:p>
         </w:tc>
@@ -3002,15 +2536,7 @@
         </w:r>
       </w:hyperlink>
       <w:r>
-        <w:t xml:space="preserve">, </w:t>
-      </w:r>
-      <w:proofErr w:type="gramStart"/>
-      <w:r>
-        <w:t>in  Z</w:t>
-      </w:r>
-      <w:proofErr w:type="gramEnd"/>
-      <w:r>
-        <w:t>, X, Y ( Length, Width, Height).</w:t>
+        <w:t>, in  Z, X, Y ( Length, Width, Height).</w:t>
       </w:r>
     </w:p>
     <w:p>
@@ -3034,23 +2560,13 @@
         <w:t xml:space="preserve"> Audacity</w:t>
       </w:r>
       <w:r>
-        <w:t xml:space="preserve">, Mona uses </w:t>
-      </w:r>
-      <w:proofErr w:type="spellStart"/>
-      <w:proofErr w:type="gramStart"/>
-      <w:r>
-        <w:t>Wavepad</w:t>
-      </w:r>
-      <w:proofErr w:type="spellEnd"/>
+        <w:t>, Mona uses Wavepad</w:t>
+      </w:r>
       <w:r>
         <w:t>)</w:t>
       </w:r>
       <w:r>
-        <w:t>…</w:t>
-      </w:r>
-      <w:proofErr w:type="gramEnd"/>
-      <w:r>
-        <w:t xml:space="preserve"> concerns regarding audio compression?</w:t>
+        <w:t>… concerns regarding audio compression?</w:t>
       </w:r>
     </w:p>
     <w:p>
@@ -3122,29 +2638,7 @@
         </w:numPr>
       </w:pPr>
       <w:r>
-        <w:t>Issues with mono depth enhancement and mesh quality.</w:t>
-      </w:r>
-      <w:r>
-        <w:t xml:space="preserve"> </w:t>
-      </w:r>
-      <w:r>
-        <w:t xml:space="preserve">-&gt; </w:t>
-      </w:r>
-      <w:proofErr w:type="spellStart"/>
-      <w:r>
-        <w:t>fix_limits</w:t>
-      </w:r>
-      <w:proofErr w:type="spellEnd"/>
-      <w:r>
-        <w:t xml:space="preserve"> function in </w:t>
-      </w:r>
-      <w:proofErr w:type="spellStart"/>
-      <w:r>
-        <w:t>preproc</w:t>
-      </w:r>
-      <w:proofErr w:type="spellEnd"/>
-      <w:r>
-        <w:t xml:space="preserve"> is the culprit, it causes the issue on close limits, but needed for far limits (for mirrors and proper room scale)</w:t>
+        <w:t>Issues with mono depth enhancement and mesh quality. -&gt; fix_limits function in preproc is the culprit, it causes the issue on close limits, but needed for far limits (for mirrors and proper room scale)</w:t>
       </w:r>
     </w:p>
     <w:p>
@@ -3155,27 +2649,11 @@
           <w:numId w:val="4"/>
         </w:numPr>
       </w:pPr>
-      <w:proofErr w:type="spellStart"/>
-      <w:r>
-        <w:t>ModelDimension</w:t>
-      </w:r>
-      <w:proofErr w:type="spellEnd"/>
-      <w:r>
-        <w:t xml:space="preserve"> calculation bugs in Unity.</w:t>
-      </w:r>
-      <w:r>
-        <w:t xml:space="preserve"> </w:t>
-      </w:r>
-      <w:r>
-        <w:t>(</w:t>
-      </w:r>
-      <w:proofErr w:type="gramStart"/>
-      <w:r>
-        <w:t>it</w:t>
-      </w:r>
-      <w:proofErr w:type="gramEnd"/>
-      <w:r>
-        <w:t xml:space="preserve"> shows dimension depending on the axes, but the model can be on wrong rotation initially, giving wrong width and length reversed.)</w:t>
+      <w:r>
+        <w:t xml:space="preserve">ModelDimension calculation bugs in Unity. </w:t>
+      </w:r>
+      <w:r>
+        <w:t>(it shows dimension depending on the axes, but the model can be on wrong rotation initially, giving wrong width and length reversed.)</w:t>
       </w:r>
     </w:p>
     <w:p>
@@ -3213,27 +2691,14 @@
         <w:t>Continue investigating and resolving EDT/RT60 analysis issues.</w:t>
       </w:r>
       <w:r>
-        <w:t xml:space="preserve"> (</w:t>
-      </w:r>
-      <w:proofErr w:type="gramStart"/>
-      <w:r>
-        <w:t>test</w:t>
-      </w:r>
-      <w:proofErr w:type="gramEnd"/>
-      <w:r>
-        <w:t xml:space="preserve"> other scenes, could be isolated KT scene issue?</w:t>
-      </w:r>
-      <w:r>
-        <w:t xml:space="preserve"> It seems EDT is most problematic, find out how EDT calculation works, is it due to audio reverb delay bug</w:t>
-      </w:r>
-      <w:proofErr w:type="gramStart"/>
-      <w:r>
-        <w:t xml:space="preserve">? </w:t>
+        <w:t xml:space="preserve"> (test other scenes, could be isolated KT scene issue?</w:t>
+      </w:r>
+      <w:r>
+        <w:t xml:space="preserve"> It seems EDT is most problematic, find out how EDT calculation works, is it due to audio reverb delay bug? </w:t>
       </w:r>
       <w:r>
         <w:t>)</w:t>
       </w:r>
-      <w:proofErr w:type="gramEnd"/>
     </w:p>
     <w:p>
       <w:pPr>
@@ -3244,10 +2709,7 @@
         </w:numPr>
       </w:pPr>
       <w:r>
-        <w:t>Further optimize the audio recording and analysis process</w:t>
-      </w:r>
-      <w:r>
-        <w:t xml:space="preserve"> (if needed)</w:t>
+        <w:t>Further optimize the audio recording and analysis process (if needed)</w:t>
       </w:r>
     </w:p>
     <w:p>
@@ -3277,40 +2739,11 @@
         <w:t>Explore additional methods for improving mono depth map quality.</w:t>
       </w:r>
       <w:r>
-        <w:t xml:space="preserve"> (delve deeper into </w:t>
-      </w:r>
-      <w:proofErr w:type="spellStart"/>
-      <w:r>
-        <w:t>fix_limits</w:t>
-      </w:r>
-      <w:proofErr w:type="spellEnd"/>
-      <w:r>
-        <w:t xml:space="preserve"> function and modify for mono</w:t>
-      </w:r>
-      <w:r>
-        <w:t xml:space="preserve">, </w:t>
-      </w:r>
-      <w:proofErr w:type="spellStart"/>
-      <w:r>
-        <w:t>monodepth</w:t>
-      </w:r>
-      <w:proofErr w:type="spellEnd"/>
-      <w:r>
-        <w:t xml:space="preserve"> map looks good, just incompatible with </w:t>
-      </w:r>
-      <w:proofErr w:type="spellStart"/>
-      <w:r>
-        <w:t>edgenet</w:t>
-      </w:r>
-      <w:proofErr w:type="spellEnd"/>
-      <w:r>
-        <w:t xml:space="preserve"> as noted by GDP, just CV problem </w:t>
-      </w:r>
-      <w:proofErr w:type="spellStart"/>
-      <w:r>
-        <w:t>atm</w:t>
-      </w:r>
-      <w:proofErr w:type="spellEnd"/>
+        <w:t xml:space="preserve"> (delve deeper into fix_limits function and modify for mono</w:t>
+      </w:r>
+      <w:r>
+        <w:t>, monodepth map looks good, just incompatible with edgenet as noted by GDP, just CV problem atm</w:t>
+      </w:r>
       <w:r>
         <w:t>)</w:t>
       </w:r>
@@ -3371,15 +2804,7 @@
         <w:pStyle w:val="Heading2"/>
       </w:pPr>
       <w:r>
-        <w:t xml:space="preserve">Meeting with </w:t>
-      </w:r>
-      <w:proofErr w:type="spellStart"/>
-      <w:r>
-        <w:t>Dr.</w:t>
-      </w:r>
-      <w:proofErr w:type="spellEnd"/>
-      <w:r>
-        <w:t xml:space="preserve"> Hansung notes:</w:t>
+        <w:t>Meeting with Dr. Hansung notes:</w:t>
       </w:r>
     </w:p>
     <w:p>
@@ -3391,13 +2816,8 @@
         </w:numPr>
       </w:pPr>
       <w:r>
-        <w:t xml:space="preserve">Continue with </w:t>
-      </w:r>
-      <w:proofErr w:type="gramStart"/>
-      <w:r>
-        <w:t>plan</w:t>
-      </w:r>
-      <w:proofErr w:type="gramEnd"/>
+        <w:t>Continue with plan</w:t>
+      </w:r>
     </w:p>
     <w:p>
       <w:pPr>
@@ -3435,16 +2855,14 @@
         </w:numPr>
       </w:pPr>
       <w:r>
-        <w:t xml:space="preserve">Finish audio evaluation and analysis perfectly first (with graph etc), Mona’ SSC part a bit different right now so optional </w:t>
-      </w:r>
-      <w:proofErr w:type="gramStart"/>
-      <w:r>
-        <w:t>instead</w:t>
-      </w:r>
-      <w:proofErr w:type="gramEnd"/>
-    </w:p>
-    <w:p>
-      <w:r>
+        <w:t>Finish audio evaluation and analysis perfectly first (with graph etc), Mona’ SSC part a bit different right now so optional instead</w:t>
+      </w:r>
+    </w:p>
+    <w:p>
+      <w:r>
+        <w:rPr>
+          <w:noProof/>
+        </w:rPr>
         <w:drawing>
           <wp:anchor distT="0" distB="0" distL="114300" distR="114300" simplePos="0" relativeHeight="251676672" behindDoc="1" locked="0" layoutInCell="1" allowOverlap="1" wp14:anchorId="15E25282" wp14:editId="45255EC7">
             <wp:simplePos x="0" y="0"/>
@@ -3510,15 +2928,7 @@
         </w:drawing>
       </w:r>
       <w:r>
-        <w:t xml:space="preserve">Verdict: figure out the EDT weird bug, must be something wrong with deconvolve or my recorded audio somewhere. </w:t>
-      </w:r>
-      <w:proofErr w:type="gramStart"/>
-      <w:r>
-        <w:t>Lets</w:t>
-      </w:r>
-      <w:proofErr w:type="gramEnd"/>
-      <w:r>
-        <w:t xml:space="preserve"> try delayed audio again</w:t>
+        <w:t>Verdict: figure out the EDT weird bug, must be something wrong with deconvolve or my recorded audio somewhere. Lets try delayed audio again</w:t>
       </w:r>
       <w:r>
         <w:t xml:space="preserve"> on normal setting (S3A), then Mona’s setting</w:t>
@@ -3532,17 +2942,7 @@
     </w:p>
     <w:p>
       <w:r>
-        <w:t xml:space="preserve">Also, maybe </w:t>
-      </w:r>
-      <w:proofErr w:type="spellStart"/>
-      <w:proofErr w:type="gramStart"/>
-      <w:r>
-        <w:t>lets</w:t>
-      </w:r>
-      <w:proofErr w:type="spellEnd"/>
-      <w:proofErr w:type="gramEnd"/>
-      <w:r>
-        <w:t xml:space="preserve"> try record S3A and see if its probably my recording workflow </w:t>
+        <w:t xml:space="preserve">Also, maybe lets try record S3A and see if its probably my recording workflow </w:t>
       </w:r>
       <w:r>
         <w:t xml:space="preserve">is </w:t>
@@ -3555,17 +2955,15 @@
       </w:r>
     </w:p>
     <w:p>
-      <w:proofErr w:type="gramStart"/>
-      <w:r>
-        <w:t>Interestingly enough, RT60</w:t>
-      </w:r>
-      <w:proofErr w:type="gramEnd"/>
-      <w:r>
-        <w:t xml:space="preserve"> might be correct and only EDT is problematic, and when analysing MR scene audio, it proves that its not isolated issue to only KT scene. Here is the result for MR.</w:t>
-      </w:r>
-    </w:p>
-    <w:p>
-      <w:r>
+      <w:r>
+        <w:t>Interestingly enough, RT60 might be correct and only EDT is problematic, and when analysing MR scene audio, it proves that its not isolated issue to only KT scene. Here is the result for MR.</w:t>
+      </w:r>
+    </w:p>
+    <w:p>
+      <w:r>
+        <w:rPr>
+          <w:noProof/>
+        </w:rPr>
         <w:drawing>
           <wp:anchor distT="0" distB="0" distL="114300" distR="114300" simplePos="0" relativeHeight="251677696" behindDoc="1" locked="0" layoutInCell="1" allowOverlap="1" wp14:anchorId="1DDCC4DF" wp14:editId="292EE86E">
             <wp:simplePos x="0" y="0"/>
@@ -3631,19 +3029,905 @@
         </w:drawing>
       </w:r>
       <w:r>
-        <w:t xml:space="preserve">As seen, RT60 is fairly accurate and within range and from right, EDT is </w:t>
-      </w:r>
-      <w:proofErr w:type="gramStart"/>
-      <w:r>
-        <w:t>absolutely wrong</w:t>
-      </w:r>
-      <w:proofErr w:type="gramEnd"/>
-      <w:r>
-        <w:t xml:space="preserve"> line fit…</w:t>
-      </w:r>
-    </w:p>
-    <w:p/>
-    <w:p/>
+        <w:t>As seen, RT60 is fairly accurate and within range and from right, EDT is absolutely wrong line fit…</w:t>
+      </w:r>
+    </w:p>
+    <w:p>
+      <w:r>
+        <w:lastRenderedPageBreak/>
+        <w:t xml:space="preserve">NEW BIG FINDING! The </w:t>
+      </w:r>
+      <w:r>
+        <w:t xml:space="preserve">audio </w:t>
+      </w:r>
+      <w:r>
+        <w:t>cutoff at low frequency</w:t>
+      </w:r>
+      <w:r>
+        <w:t xml:space="preserve"> (bottom waveform)</w:t>
+      </w:r>
+      <w:r>
+        <w:t xml:space="preserve"> is due to audio reverb delay bug mentioned before..</w:t>
+      </w:r>
+      <w:r>
+        <w:t xml:space="preserve"> Compare it to the delayed version!</w:t>
+      </w:r>
+    </w:p>
+    <w:p>
+      <w:r>
+        <w:drawing>
+          <wp:inline distT="0" distB="0" distL="0" distR="0" wp14:anchorId="78E85A06" wp14:editId="36F99D4C">
+            <wp:extent cx="5731510" cy="2111375"/>
+            <wp:effectExtent l="0" t="0" r="2540" b="3175"/>
+            <wp:docPr id="24" name="Picture 24"/>
+            <wp:cNvGraphicFramePr>
+              <a:graphicFrameLocks xmlns:a="http://schemas.openxmlformats.org/drawingml/2006/main" noChangeAspect="1"/>
+            </wp:cNvGraphicFramePr>
+            <a:graphic xmlns:a="http://schemas.openxmlformats.org/drawingml/2006/main">
+              <a:graphicData uri="http://schemas.openxmlformats.org/drawingml/2006/picture">
+                <pic:pic xmlns:pic="http://schemas.openxmlformats.org/drawingml/2006/picture">
+                  <pic:nvPicPr>
+                    <pic:cNvPr id="1" name=""/>
+                    <pic:cNvPicPr/>
+                  </pic:nvPicPr>
+                  <pic:blipFill>
+                    <a:blip r:embed="rId30"/>
+                    <a:stretch>
+                      <a:fillRect/>
+                    </a:stretch>
+                  </pic:blipFill>
+                  <pic:spPr>
+                    <a:xfrm>
+                      <a:off x="0" y="0"/>
+                      <a:ext cx="5731510" cy="2111375"/>
+                    </a:xfrm>
+                    <a:prstGeom prst="rect">
+                      <a:avLst/>
+                    </a:prstGeom>
+                  </pic:spPr>
+                </pic:pic>
+              </a:graphicData>
+            </a:graphic>
+          </wp:inline>
+        </w:drawing>
+      </w:r>
+    </w:p>
+    <w:p>
+      <w:r>
+        <w:drawing>
+          <wp:anchor distT="0" distB="0" distL="114300" distR="114300" simplePos="0" relativeHeight="251682816" behindDoc="1" locked="0" layoutInCell="1" allowOverlap="1" wp14:anchorId="70AD2E60" wp14:editId="77686600">
+            <wp:simplePos x="0" y="0"/>
+            <wp:positionH relativeFrom="margin">
+              <wp:posOffset>4276725</wp:posOffset>
+            </wp:positionH>
+            <wp:positionV relativeFrom="paragraph">
+              <wp:posOffset>701040</wp:posOffset>
+            </wp:positionV>
+            <wp:extent cx="2138680" cy="2914650"/>
+            <wp:effectExtent l="0" t="0" r="0" b="0"/>
+            <wp:wrapTight wrapText="bothSides">
+              <wp:wrapPolygon edited="0">
+                <wp:start x="0" y="0"/>
+                <wp:lineTo x="0" y="21459"/>
+                <wp:lineTo x="21356" y="21459"/>
+                <wp:lineTo x="21356" y="0"/>
+                <wp:lineTo x="0" y="0"/>
+              </wp:wrapPolygon>
+            </wp:wrapTight>
+            <wp:docPr id="30" name="Picture 30"/>
+            <wp:cNvGraphicFramePr>
+              <a:graphicFrameLocks xmlns:a="http://schemas.openxmlformats.org/drawingml/2006/main" noChangeAspect="1"/>
+            </wp:cNvGraphicFramePr>
+            <a:graphic xmlns:a="http://schemas.openxmlformats.org/drawingml/2006/main">
+              <a:graphicData uri="http://schemas.openxmlformats.org/drawingml/2006/picture">
+                <pic:pic xmlns:pic="http://schemas.openxmlformats.org/drawingml/2006/picture">
+                  <pic:nvPicPr>
+                    <pic:cNvPr id="1" name=""/>
+                    <pic:cNvPicPr/>
+                  </pic:nvPicPr>
+                  <pic:blipFill>
+                    <a:blip r:embed="rId31">
+                      <a:extLst>
+                        <a:ext uri="{28A0092B-C50C-407E-A947-70E740481C1C}">
+                          <a14:useLocalDpi xmlns:a14="http://schemas.microsoft.com/office/drawing/2010/main" val="0"/>
+                        </a:ext>
+                      </a:extLst>
+                    </a:blip>
+                    <a:stretch>
+                      <a:fillRect/>
+                    </a:stretch>
+                  </pic:blipFill>
+                  <pic:spPr>
+                    <a:xfrm>
+                      <a:off x="0" y="0"/>
+                      <a:ext cx="2138680" cy="2914650"/>
+                    </a:xfrm>
+                    <a:prstGeom prst="rect">
+                      <a:avLst/>
+                    </a:prstGeom>
+                  </pic:spPr>
+                </pic:pic>
+              </a:graphicData>
+            </a:graphic>
+            <wp14:sizeRelH relativeFrom="margin">
+              <wp14:pctWidth>0</wp14:pctWidth>
+            </wp14:sizeRelH>
+            <wp14:sizeRelV relativeFrom="margin">
+              <wp14:pctHeight>0</wp14:pctHeight>
+            </wp14:sizeRelV>
+          </wp:anchor>
+        </w:drawing>
+      </w:r>
+      <w:r>
+        <w:t>This is using Mona’s setting</w:t>
+      </w:r>
+      <w:r>
+        <w:t xml:space="preserve"> (top waveform used my delayedaudiodelay.cs script and turn of play on awake) </w:t>
+      </w:r>
+      <w:r>
+        <w:t xml:space="preserve"> instead of S3A settings (which is unreliable/not standardised/tuned to latest steam audio and might have changed from actual used for evaluation):</w:t>
+      </w:r>
+    </w:p>
+    <w:p>
+      <w:r>
+        <w:drawing>
+          <wp:anchor distT="0" distB="0" distL="114300" distR="114300" simplePos="0" relativeHeight="251679744" behindDoc="1" locked="0" layoutInCell="1" allowOverlap="1" wp14:anchorId="63E35F8D" wp14:editId="5176B7D8">
+            <wp:simplePos x="0" y="0"/>
+            <wp:positionH relativeFrom="column">
+              <wp:posOffset>-285750</wp:posOffset>
+            </wp:positionH>
+            <wp:positionV relativeFrom="paragraph">
+              <wp:posOffset>3945255</wp:posOffset>
+            </wp:positionV>
+            <wp:extent cx="2552700" cy="1384935"/>
+            <wp:effectExtent l="0" t="0" r="0" b="5715"/>
+            <wp:wrapTight wrapText="bothSides">
+              <wp:wrapPolygon edited="0">
+                <wp:start x="0" y="0"/>
+                <wp:lineTo x="0" y="21392"/>
+                <wp:lineTo x="21439" y="21392"/>
+                <wp:lineTo x="21439" y="0"/>
+                <wp:lineTo x="0" y="0"/>
+              </wp:wrapPolygon>
+            </wp:wrapTight>
+            <wp:docPr id="27" name="Picture 27"/>
+            <wp:cNvGraphicFramePr>
+              <a:graphicFrameLocks xmlns:a="http://schemas.openxmlformats.org/drawingml/2006/main" noChangeAspect="1"/>
+            </wp:cNvGraphicFramePr>
+            <a:graphic xmlns:a="http://schemas.openxmlformats.org/drawingml/2006/main">
+              <a:graphicData uri="http://schemas.openxmlformats.org/drawingml/2006/picture">
+                <pic:pic xmlns:pic="http://schemas.openxmlformats.org/drawingml/2006/picture">
+                  <pic:nvPicPr>
+                    <pic:cNvPr id="1" name=""/>
+                    <pic:cNvPicPr/>
+                  </pic:nvPicPr>
+                  <pic:blipFill>
+                    <a:blip r:embed="rId32">
+                      <a:extLst>
+                        <a:ext uri="{28A0092B-C50C-407E-A947-70E740481C1C}">
+                          <a14:useLocalDpi xmlns:a14="http://schemas.microsoft.com/office/drawing/2010/main" val="0"/>
+                        </a:ext>
+                      </a:extLst>
+                    </a:blip>
+                    <a:stretch>
+                      <a:fillRect/>
+                    </a:stretch>
+                  </pic:blipFill>
+                  <pic:spPr>
+                    <a:xfrm>
+                      <a:off x="0" y="0"/>
+                      <a:ext cx="2552700" cy="1384935"/>
+                    </a:xfrm>
+                    <a:prstGeom prst="rect">
+                      <a:avLst/>
+                    </a:prstGeom>
+                  </pic:spPr>
+                </pic:pic>
+              </a:graphicData>
+            </a:graphic>
+            <wp14:sizeRelH relativeFrom="margin">
+              <wp14:pctWidth>0</wp14:pctWidth>
+            </wp14:sizeRelH>
+            <wp14:sizeRelV relativeFrom="margin">
+              <wp14:pctHeight>0</wp14:pctHeight>
+            </wp14:sizeRelV>
+          </wp:anchor>
+        </w:drawing>
+      </w:r>
+      <w:r>
+        <w:drawing>
+          <wp:anchor distT="0" distB="0" distL="114300" distR="114300" simplePos="0" relativeHeight="251681792" behindDoc="1" locked="0" layoutInCell="1" allowOverlap="1" wp14:anchorId="7B3953ED" wp14:editId="2809981E">
+            <wp:simplePos x="0" y="0"/>
+            <wp:positionH relativeFrom="margin">
+              <wp:posOffset>2400300</wp:posOffset>
+            </wp:positionH>
+            <wp:positionV relativeFrom="paragraph">
+              <wp:posOffset>3647440</wp:posOffset>
+            </wp:positionV>
+            <wp:extent cx="1809750" cy="1849120"/>
+            <wp:effectExtent l="0" t="0" r="0" b="0"/>
+            <wp:wrapTight wrapText="bothSides">
+              <wp:wrapPolygon edited="0">
+                <wp:start x="0" y="0"/>
+                <wp:lineTo x="0" y="21363"/>
+                <wp:lineTo x="21373" y="21363"/>
+                <wp:lineTo x="21373" y="0"/>
+                <wp:lineTo x="0" y="0"/>
+              </wp:wrapPolygon>
+            </wp:wrapTight>
+            <wp:docPr id="29" name="Picture 29"/>
+            <wp:cNvGraphicFramePr>
+              <a:graphicFrameLocks xmlns:a="http://schemas.openxmlformats.org/drawingml/2006/main" noChangeAspect="1"/>
+            </wp:cNvGraphicFramePr>
+            <a:graphic xmlns:a="http://schemas.openxmlformats.org/drawingml/2006/main">
+              <a:graphicData uri="http://schemas.openxmlformats.org/drawingml/2006/picture">
+                <pic:pic xmlns:pic="http://schemas.openxmlformats.org/drawingml/2006/picture">
+                  <pic:nvPicPr>
+                    <pic:cNvPr id="1" name=""/>
+                    <pic:cNvPicPr/>
+                  </pic:nvPicPr>
+                  <pic:blipFill>
+                    <a:blip r:embed="rId33">
+                      <a:extLst>
+                        <a:ext uri="{28A0092B-C50C-407E-A947-70E740481C1C}">
+                          <a14:useLocalDpi xmlns:a14="http://schemas.microsoft.com/office/drawing/2010/main" val="0"/>
+                        </a:ext>
+                      </a:extLst>
+                    </a:blip>
+                    <a:stretch>
+                      <a:fillRect/>
+                    </a:stretch>
+                  </pic:blipFill>
+                  <pic:spPr>
+                    <a:xfrm>
+                      <a:off x="0" y="0"/>
+                      <a:ext cx="1809750" cy="1849120"/>
+                    </a:xfrm>
+                    <a:prstGeom prst="rect">
+                      <a:avLst/>
+                    </a:prstGeom>
+                  </pic:spPr>
+                </pic:pic>
+              </a:graphicData>
+            </a:graphic>
+            <wp14:sizeRelH relativeFrom="margin">
+              <wp14:pctWidth>0</wp14:pctWidth>
+            </wp14:sizeRelH>
+            <wp14:sizeRelV relativeFrom="margin">
+              <wp14:pctHeight>0</wp14:pctHeight>
+            </wp14:sizeRelV>
+          </wp:anchor>
+        </w:drawing>
+      </w:r>
+      <w:r>
+        <w:drawing>
+          <wp:anchor distT="0" distB="0" distL="114300" distR="114300" simplePos="0" relativeHeight="251680768" behindDoc="1" locked="0" layoutInCell="1" allowOverlap="1" wp14:anchorId="62F5E8E3" wp14:editId="5FD6C0BE">
+            <wp:simplePos x="0" y="0"/>
+            <wp:positionH relativeFrom="margin">
+              <wp:posOffset>2371725</wp:posOffset>
+            </wp:positionH>
+            <wp:positionV relativeFrom="paragraph">
+              <wp:posOffset>9525</wp:posOffset>
+            </wp:positionV>
+            <wp:extent cx="1840230" cy="3609975"/>
+            <wp:effectExtent l="0" t="0" r="7620" b="9525"/>
+            <wp:wrapTight wrapText="bothSides">
+              <wp:wrapPolygon edited="0">
+                <wp:start x="0" y="0"/>
+                <wp:lineTo x="0" y="21543"/>
+                <wp:lineTo x="21466" y="21543"/>
+                <wp:lineTo x="21466" y="0"/>
+                <wp:lineTo x="0" y="0"/>
+              </wp:wrapPolygon>
+            </wp:wrapTight>
+            <wp:docPr id="28" name="Picture 28"/>
+            <wp:cNvGraphicFramePr>
+              <a:graphicFrameLocks xmlns:a="http://schemas.openxmlformats.org/drawingml/2006/main" noChangeAspect="1"/>
+            </wp:cNvGraphicFramePr>
+            <a:graphic xmlns:a="http://schemas.openxmlformats.org/drawingml/2006/main">
+              <a:graphicData uri="http://schemas.openxmlformats.org/drawingml/2006/picture">
+                <pic:pic xmlns:pic="http://schemas.openxmlformats.org/drawingml/2006/picture">
+                  <pic:nvPicPr>
+                    <pic:cNvPr id="1" name=""/>
+                    <pic:cNvPicPr/>
+                  </pic:nvPicPr>
+                  <pic:blipFill>
+                    <a:blip r:embed="rId34">
+                      <a:extLst>
+                        <a:ext uri="{28A0092B-C50C-407E-A947-70E740481C1C}">
+                          <a14:useLocalDpi xmlns:a14="http://schemas.microsoft.com/office/drawing/2010/main" val="0"/>
+                        </a:ext>
+                      </a:extLst>
+                    </a:blip>
+                    <a:stretch>
+                      <a:fillRect/>
+                    </a:stretch>
+                  </pic:blipFill>
+                  <pic:spPr>
+                    <a:xfrm>
+                      <a:off x="0" y="0"/>
+                      <a:ext cx="1840230" cy="3609975"/>
+                    </a:xfrm>
+                    <a:prstGeom prst="rect">
+                      <a:avLst/>
+                    </a:prstGeom>
+                  </pic:spPr>
+                </pic:pic>
+              </a:graphicData>
+            </a:graphic>
+            <wp14:sizeRelH relativeFrom="margin">
+              <wp14:pctWidth>0</wp14:pctWidth>
+            </wp14:sizeRelH>
+            <wp14:sizeRelV relativeFrom="margin">
+              <wp14:pctHeight>0</wp14:pctHeight>
+            </wp14:sizeRelV>
+          </wp:anchor>
+        </w:drawing>
+      </w:r>
+      <w:r>
+        <w:drawing>
+          <wp:anchor distT="0" distB="0" distL="114300" distR="114300" simplePos="0" relativeHeight="251678720" behindDoc="1" locked="0" layoutInCell="1" allowOverlap="1" wp14:anchorId="159EAC48" wp14:editId="54B2ED40">
+            <wp:simplePos x="0" y="0"/>
+            <wp:positionH relativeFrom="margin">
+              <wp:align>left</wp:align>
+            </wp:positionH>
+            <wp:positionV relativeFrom="paragraph">
+              <wp:posOffset>9525</wp:posOffset>
+            </wp:positionV>
+            <wp:extent cx="2211705" cy="3876675"/>
+            <wp:effectExtent l="0" t="0" r="0" b="9525"/>
+            <wp:wrapTight wrapText="bothSides">
+              <wp:wrapPolygon edited="0">
+                <wp:start x="0" y="0"/>
+                <wp:lineTo x="0" y="21547"/>
+                <wp:lineTo x="21395" y="21547"/>
+                <wp:lineTo x="21395" y="0"/>
+                <wp:lineTo x="0" y="0"/>
+              </wp:wrapPolygon>
+            </wp:wrapTight>
+            <wp:docPr id="25" name="Picture 25"/>
+            <wp:cNvGraphicFramePr>
+              <a:graphicFrameLocks xmlns:a="http://schemas.openxmlformats.org/drawingml/2006/main" noChangeAspect="1"/>
+            </wp:cNvGraphicFramePr>
+            <a:graphic xmlns:a="http://schemas.openxmlformats.org/drawingml/2006/main">
+              <a:graphicData uri="http://schemas.openxmlformats.org/drawingml/2006/picture">
+                <pic:pic xmlns:pic="http://schemas.openxmlformats.org/drawingml/2006/picture">
+                  <pic:nvPicPr>
+                    <pic:cNvPr id="1" name=""/>
+                    <pic:cNvPicPr/>
+                  </pic:nvPicPr>
+                  <pic:blipFill>
+                    <a:blip r:embed="rId35">
+                      <a:extLst>
+                        <a:ext uri="{28A0092B-C50C-407E-A947-70E740481C1C}">
+                          <a14:useLocalDpi xmlns:a14="http://schemas.microsoft.com/office/drawing/2010/main" val="0"/>
+                        </a:ext>
+                      </a:extLst>
+                    </a:blip>
+                    <a:stretch>
+                      <a:fillRect/>
+                    </a:stretch>
+                  </pic:blipFill>
+                  <pic:spPr>
+                    <a:xfrm>
+                      <a:off x="0" y="0"/>
+                      <a:ext cx="2211705" cy="3876675"/>
+                    </a:xfrm>
+                    <a:prstGeom prst="rect">
+                      <a:avLst/>
+                    </a:prstGeom>
+                  </pic:spPr>
+                </pic:pic>
+              </a:graphicData>
+            </a:graphic>
+            <wp14:sizeRelH relativeFrom="margin">
+              <wp14:pctWidth>0</wp14:pctWidth>
+            </wp14:sizeRelH>
+            <wp14:sizeRelV relativeFrom="margin">
+              <wp14:pctHeight>0</wp14:pctHeight>
+            </wp14:sizeRelV>
+          </wp:anchor>
+        </w:drawing>
+      </w:r>
+      <w:r>
+        <w:t>This might also be the noise source on the RIR… This is obviously a bug due to the way Steam audio initialise and for play on awake audio source..</w:t>
+      </w:r>
+    </w:p>
+    <w:p>
+      <w:r>
+        <w:t>Let’s analyse it to make sure.</w:t>
+      </w:r>
+    </w:p>
+    <w:p>
+      <w:r>
+        <w:t>I’m trimming the start as well to follow Mona’s waveform shape.</w:t>
+      </w:r>
+    </w:p>
+    <w:p>
+      <w:r>
+        <w:lastRenderedPageBreak/>
+        <w:drawing>
+          <wp:anchor distT="0" distB="0" distL="114300" distR="114300" simplePos="0" relativeHeight="251684864" behindDoc="1" locked="0" layoutInCell="1" allowOverlap="1" wp14:anchorId="11DEDC4A" wp14:editId="5B383D1B">
+            <wp:simplePos x="0" y="0"/>
+            <wp:positionH relativeFrom="margin">
+              <wp:align>right</wp:align>
+            </wp:positionH>
+            <wp:positionV relativeFrom="paragraph">
+              <wp:posOffset>419100</wp:posOffset>
+            </wp:positionV>
+            <wp:extent cx="2724150" cy="1616075"/>
+            <wp:effectExtent l="0" t="0" r="0" b="3175"/>
+            <wp:wrapTight wrapText="bothSides">
+              <wp:wrapPolygon edited="0">
+                <wp:start x="0" y="0"/>
+                <wp:lineTo x="0" y="21388"/>
+                <wp:lineTo x="21449" y="21388"/>
+                <wp:lineTo x="21449" y="0"/>
+                <wp:lineTo x="0" y="0"/>
+              </wp:wrapPolygon>
+            </wp:wrapTight>
+            <wp:docPr id="32" name="Picture 32"/>
+            <wp:cNvGraphicFramePr>
+              <a:graphicFrameLocks xmlns:a="http://schemas.openxmlformats.org/drawingml/2006/main" noChangeAspect="1"/>
+            </wp:cNvGraphicFramePr>
+            <a:graphic xmlns:a="http://schemas.openxmlformats.org/drawingml/2006/main">
+              <a:graphicData uri="http://schemas.openxmlformats.org/drawingml/2006/picture">
+                <pic:pic xmlns:pic="http://schemas.openxmlformats.org/drawingml/2006/picture">
+                  <pic:nvPicPr>
+                    <pic:cNvPr id="1" name=""/>
+                    <pic:cNvPicPr/>
+                  </pic:nvPicPr>
+                  <pic:blipFill>
+                    <a:blip r:embed="rId36">
+                      <a:extLst>
+                        <a:ext uri="{28A0092B-C50C-407E-A947-70E740481C1C}">
+                          <a14:useLocalDpi xmlns:a14="http://schemas.microsoft.com/office/drawing/2010/main" val="0"/>
+                        </a:ext>
+                      </a:extLst>
+                    </a:blip>
+                    <a:stretch>
+                      <a:fillRect/>
+                    </a:stretch>
+                  </pic:blipFill>
+                  <pic:spPr>
+                    <a:xfrm>
+                      <a:off x="0" y="0"/>
+                      <a:ext cx="2724150" cy="1616075"/>
+                    </a:xfrm>
+                    <a:prstGeom prst="rect">
+                      <a:avLst/>
+                    </a:prstGeom>
+                  </pic:spPr>
+                </pic:pic>
+              </a:graphicData>
+            </a:graphic>
+            <wp14:sizeRelH relativeFrom="margin">
+              <wp14:pctWidth>0</wp14:pctWidth>
+            </wp14:sizeRelH>
+            <wp14:sizeRelV relativeFrom="margin">
+              <wp14:pctHeight>0</wp14:pctHeight>
+            </wp14:sizeRelV>
+          </wp:anchor>
+        </w:drawing>
+      </w:r>
+      <w:r>
+        <w:drawing>
+          <wp:anchor distT="0" distB="0" distL="114300" distR="114300" simplePos="0" relativeHeight="251683840" behindDoc="1" locked="0" layoutInCell="1" allowOverlap="1" wp14:anchorId="56507018" wp14:editId="1FEB5F37">
+            <wp:simplePos x="0" y="0"/>
+            <wp:positionH relativeFrom="margin">
+              <wp:align>left</wp:align>
+            </wp:positionH>
+            <wp:positionV relativeFrom="paragraph">
+              <wp:posOffset>0</wp:posOffset>
+            </wp:positionV>
+            <wp:extent cx="3038475" cy="2550795"/>
+            <wp:effectExtent l="0" t="0" r="9525" b="1905"/>
+            <wp:wrapTight wrapText="bothSides">
+              <wp:wrapPolygon edited="0">
+                <wp:start x="0" y="0"/>
+                <wp:lineTo x="0" y="21455"/>
+                <wp:lineTo x="21532" y="21455"/>
+                <wp:lineTo x="21532" y="0"/>
+                <wp:lineTo x="0" y="0"/>
+              </wp:wrapPolygon>
+            </wp:wrapTight>
+            <wp:docPr id="31" name="Picture 31"/>
+            <wp:cNvGraphicFramePr>
+              <a:graphicFrameLocks xmlns:a="http://schemas.openxmlformats.org/drawingml/2006/main" noChangeAspect="1"/>
+            </wp:cNvGraphicFramePr>
+            <a:graphic xmlns:a="http://schemas.openxmlformats.org/drawingml/2006/main">
+              <a:graphicData uri="http://schemas.openxmlformats.org/drawingml/2006/picture">
+                <pic:pic xmlns:pic="http://schemas.openxmlformats.org/drawingml/2006/picture">
+                  <pic:nvPicPr>
+                    <pic:cNvPr id="1" name=""/>
+                    <pic:cNvPicPr/>
+                  </pic:nvPicPr>
+                  <pic:blipFill>
+                    <a:blip r:embed="rId37" cstate="print">
+                      <a:extLst>
+                        <a:ext uri="{28A0092B-C50C-407E-A947-70E740481C1C}">
+                          <a14:useLocalDpi xmlns:a14="http://schemas.microsoft.com/office/drawing/2010/main" val="0"/>
+                        </a:ext>
+                      </a:extLst>
+                    </a:blip>
+                    <a:stretch>
+                      <a:fillRect/>
+                    </a:stretch>
+                  </pic:blipFill>
+                  <pic:spPr>
+                    <a:xfrm>
+                      <a:off x="0" y="0"/>
+                      <a:ext cx="3038475" cy="2550795"/>
+                    </a:xfrm>
+                    <a:prstGeom prst="rect">
+                      <a:avLst/>
+                    </a:prstGeom>
+                  </pic:spPr>
+                </pic:pic>
+              </a:graphicData>
+            </a:graphic>
+            <wp14:sizeRelH relativeFrom="margin">
+              <wp14:pctWidth>0</wp14:pctWidth>
+            </wp14:sizeRelH>
+            <wp14:sizeRelV relativeFrom="margin">
+              <wp14:pctHeight>0</wp14:pctHeight>
+            </wp14:sizeRelV>
+          </wp:anchor>
+        </w:drawing>
+      </w:r>
+      <w:r>
+        <w:t>On Audacity, I used Detach at silences and when exporting, trim blank space.</w:t>
+      </w:r>
+      <w:r>
+        <w:t xml:space="preserve"> This is needed or else would get above RT60.</w:t>
+      </w:r>
+      <w:r>
+        <w:t xml:space="preserve"> EDT NOW FIXED THO!!!</w:t>
+      </w:r>
+    </w:p>
+    <w:p>
+      <w:r>
+        <w:drawing>
+          <wp:anchor distT="0" distB="0" distL="114300" distR="114300" simplePos="0" relativeHeight="251686912" behindDoc="1" locked="0" layoutInCell="1" allowOverlap="1" wp14:anchorId="3393F85E" wp14:editId="3FEA4C14">
+            <wp:simplePos x="0" y="0"/>
+            <wp:positionH relativeFrom="column">
+              <wp:posOffset>2419350</wp:posOffset>
+            </wp:positionH>
+            <wp:positionV relativeFrom="paragraph">
+              <wp:posOffset>1143000</wp:posOffset>
+            </wp:positionV>
+            <wp:extent cx="3333750" cy="1600200"/>
+            <wp:effectExtent l="0" t="0" r="0" b="0"/>
+            <wp:wrapTight wrapText="bothSides">
+              <wp:wrapPolygon edited="0">
+                <wp:start x="0" y="0"/>
+                <wp:lineTo x="0" y="21343"/>
+                <wp:lineTo x="21477" y="21343"/>
+                <wp:lineTo x="21477" y="0"/>
+                <wp:lineTo x="0" y="0"/>
+              </wp:wrapPolygon>
+            </wp:wrapTight>
+            <wp:docPr id="34" name="Picture 34"/>
+            <wp:cNvGraphicFramePr>
+              <a:graphicFrameLocks xmlns:a="http://schemas.openxmlformats.org/drawingml/2006/main" noChangeAspect="1"/>
+            </wp:cNvGraphicFramePr>
+            <a:graphic xmlns:a="http://schemas.openxmlformats.org/drawingml/2006/main">
+              <a:graphicData uri="http://schemas.openxmlformats.org/drawingml/2006/picture">
+                <pic:pic xmlns:pic="http://schemas.openxmlformats.org/drawingml/2006/picture">
+                  <pic:nvPicPr>
+                    <pic:cNvPr id="1" name=""/>
+                    <pic:cNvPicPr/>
+                  </pic:nvPicPr>
+                  <pic:blipFill>
+                    <a:blip r:embed="rId38">
+                      <a:extLst>
+                        <a:ext uri="{28A0092B-C50C-407E-A947-70E740481C1C}">
+                          <a14:useLocalDpi xmlns:a14="http://schemas.microsoft.com/office/drawing/2010/main" val="0"/>
+                        </a:ext>
+                      </a:extLst>
+                    </a:blip>
+                    <a:stretch>
+                      <a:fillRect/>
+                    </a:stretch>
+                  </pic:blipFill>
+                  <pic:spPr>
+                    <a:xfrm>
+                      <a:off x="0" y="0"/>
+                      <a:ext cx="3333750" cy="1600200"/>
+                    </a:xfrm>
+                    <a:prstGeom prst="rect">
+                      <a:avLst/>
+                    </a:prstGeom>
+                  </pic:spPr>
+                </pic:pic>
+              </a:graphicData>
+            </a:graphic>
+          </wp:anchor>
+        </w:drawing>
+      </w:r>
+      <w:r>
+        <w:drawing>
+          <wp:anchor distT="0" distB="0" distL="114300" distR="114300" simplePos="0" relativeHeight="251685888" behindDoc="1" locked="0" layoutInCell="1" allowOverlap="1" wp14:anchorId="60B6CA09" wp14:editId="06E6B9DB">
+            <wp:simplePos x="0" y="0"/>
+            <wp:positionH relativeFrom="column">
+              <wp:posOffset>-152400</wp:posOffset>
+            </wp:positionH>
+            <wp:positionV relativeFrom="paragraph">
+              <wp:posOffset>19050</wp:posOffset>
+            </wp:positionV>
+            <wp:extent cx="4038600" cy="790575"/>
+            <wp:effectExtent l="0" t="0" r="0" b="9525"/>
+            <wp:wrapTight wrapText="bothSides">
+              <wp:wrapPolygon edited="0">
+                <wp:start x="0" y="0"/>
+                <wp:lineTo x="0" y="21340"/>
+                <wp:lineTo x="21498" y="21340"/>
+                <wp:lineTo x="21498" y="0"/>
+                <wp:lineTo x="0" y="0"/>
+              </wp:wrapPolygon>
+            </wp:wrapTight>
+            <wp:docPr id="33" name="Picture 33"/>
+            <wp:cNvGraphicFramePr>
+              <a:graphicFrameLocks xmlns:a="http://schemas.openxmlformats.org/drawingml/2006/main" noChangeAspect="1"/>
+            </wp:cNvGraphicFramePr>
+            <a:graphic xmlns:a="http://schemas.openxmlformats.org/drawingml/2006/main">
+              <a:graphicData uri="http://schemas.openxmlformats.org/drawingml/2006/picture">
+                <pic:pic xmlns:pic="http://schemas.openxmlformats.org/drawingml/2006/picture">
+                  <pic:nvPicPr>
+                    <pic:cNvPr id="1" name=""/>
+                    <pic:cNvPicPr/>
+                  </pic:nvPicPr>
+                  <pic:blipFill>
+                    <a:blip r:embed="rId39">
+                      <a:extLst>
+                        <a:ext uri="{28A0092B-C50C-407E-A947-70E740481C1C}">
+                          <a14:useLocalDpi xmlns:a14="http://schemas.microsoft.com/office/drawing/2010/main" val="0"/>
+                        </a:ext>
+                      </a:extLst>
+                    </a:blip>
+                    <a:stretch>
+                      <a:fillRect/>
+                    </a:stretch>
+                  </pic:blipFill>
+                  <pic:spPr>
+                    <a:xfrm>
+                      <a:off x="0" y="0"/>
+                      <a:ext cx="4038600" cy="790575"/>
+                    </a:xfrm>
+                    <a:prstGeom prst="rect">
+                      <a:avLst/>
+                    </a:prstGeom>
+                  </pic:spPr>
+                </pic:pic>
+              </a:graphicData>
+            </a:graphic>
+          </wp:anchor>
+        </w:drawing>
+      </w:r>
+      <w:r>
+        <w:t xml:space="preserve"> Nvm, even trimmed version got same RT60… Could it be the volume its recorded?</w:t>
+      </w:r>
+      <w:r>
+        <w:t xml:space="preserve"> Trying on 10% windows Volume instead of 50%</w:t>
+      </w:r>
+      <w:r>
+        <w:t>.. Ok idk if im tripping but I got exactly same result. All 3 variant of mona setting have exact same Mean RT60 and EDT as above… confirmed!</w:t>
+      </w:r>
+    </w:p>
+    <w:p>
+      <w:r>
+        <w:t>Lets try with custom setting, go back to previous 0.5 vol on listener using 1 min dist and 30 max distance, 1 direct mix, 1 indirect mix level and 50% windows volume.</w:t>
+      </w:r>
+      <w:r>
+        <w:t xml:space="preserve"> Lets call this customsetting1.</w:t>
+      </w:r>
+      <w:r>
+        <w:t xml:space="preserve"> Ok this bring us back to previous result -&gt;</w:t>
+      </w:r>
+    </w:p>
+    <w:p>
+      <w:r>
+        <w:t>Im convinced this result mix is better but the EDT best fit line is buggy..</w:t>
+      </w:r>
+    </w:p>
+    <w:p>
+      <w:r>
+        <w:rPr>
+          <w:noProof/>
+        </w:rPr>
+        <w:drawing>
+          <wp:anchor distT="0" distB="0" distL="114300" distR="114300" simplePos="0" relativeHeight="251688960" behindDoc="1" locked="0" layoutInCell="1" allowOverlap="1" wp14:anchorId="1981CCFB" wp14:editId="15B745C5">
+            <wp:simplePos x="0" y="0"/>
+            <wp:positionH relativeFrom="column">
+              <wp:posOffset>4150360</wp:posOffset>
+            </wp:positionH>
+            <wp:positionV relativeFrom="paragraph">
+              <wp:posOffset>28575</wp:posOffset>
+            </wp:positionV>
+            <wp:extent cx="2495550" cy="3223260"/>
+            <wp:effectExtent l="0" t="0" r="0" b="0"/>
+            <wp:wrapTight wrapText="bothSides">
+              <wp:wrapPolygon edited="0">
+                <wp:start x="0" y="0"/>
+                <wp:lineTo x="0" y="21447"/>
+                <wp:lineTo x="21435" y="21447"/>
+                <wp:lineTo x="21435" y="0"/>
+                <wp:lineTo x="0" y="0"/>
+              </wp:wrapPolygon>
+            </wp:wrapTight>
+            <wp:docPr id="36" name="Picture 36"/>
+            <wp:cNvGraphicFramePr>
+              <a:graphicFrameLocks xmlns:a="http://schemas.openxmlformats.org/drawingml/2006/main" noChangeAspect="1"/>
+            </wp:cNvGraphicFramePr>
+            <a:graphic xmlns:a="http://schemas.openxmlformats.org/drawingml/2006/main">
+              <a:graphicData uri="http://schemas.openxmlformats.org/drawingml/2006/picture">
+                <pic:pic xmlns:pic="http://schemas.openxmlformats.org/drawingml/2006/picture">
+                  <pic:nvPicPr>
+                    <pic:cNvPr id="1" name=""/>
+                    <pic:cNvPicPr/>
+                  </pic:nvPicPr>
+                  <pic:blipFill>
+                    <a:blip r:embed="rId40" cstate="print">
+                      <a:extLst>
+                        <a:ext uri="{28A0092B-C50C-407E-A947-70E740481C1C}">
+                          <a14:useLocalDpi xmlns:a14="http://schemas.microsoft.com/office/drawing/2010/main" val="0"/>
+                        </a:ext>
+                      </a:extLst>
+                    </a:blip>
+                    <a:stretch>
+                      <a:fillRect/>
+                    </a:stretch>
+                  </pic:blipFill>
+                  <pic:spPr>
+                    <a:xfrm>
+                      <a:off x="0" y="0"/>
+                      <a:ext cx="2495550" cy="3223260"/>
+                    </a:xfrm>
+                    <a:prstGeom prst="rect">
+                      <a:avLst/>
+                    </a:prstGeom>
+                  </pic:spPr>
+                </pic:pic>
+              </a:graphicData>
+            </a:graphic>
+            <wp14:sizeRelH relativeFrom="margin">
+              <wp14:pctWidth>0</wp14:pctWidth>
+            </wp14:sizeRelH>
+            <wp14:sizeRelV relativeFrom="margin">
+              <wp14:pctHeight>0</wp14:pctHeight>
+            </wp14:sizeRelV>
+          </wp:anchor>
+        </w:drawing>
+      </w:r>
+      <w:r>
+        <w:t>Ok NVM, I think Mona’s setting (stronger mix level for reflections is better in this case), because 1 and 1 mix level gives strong early reflections which what gives very high EDT and RT60 as the best line fit is absolutely broken due to strong early reflections.</w:t>
+      </w:r>
+    </w:p>
+    <w:p>
+      <w:pPr>
+        <w:rPr>
+          <w:noProof/>
+        </w:rPr>
+      </w:pPr>
+      <w:r>
+        <w:drawing>
+          <wp:anchor distT="0" distB="0" distL="114300" distR="114300" simplePos="0" relativeHeight="251687936" behindDoc="1" locked="0" layoutInCell="1" allowOverlap="1" wp14:anchorId="2EB8FA63" wp14:editId="5155581D">
+            <wp:simplePos x="0" y="0"/>
+            <wp:positionH relativeFrom="column">
+              <wp:posOffset>-9525</wp:posOffset>
+            </wp:positionH>
+            <wp:positionV relativeFrom="paragraph">
+              <wp:posOffset>883920</wp:posOffset>
+            </wp:positionV>
+            <wp:extent cx="1962150" cy="1708150"/>
+            <wp:effectExtent l="0" t="0" r="0" b="6350"/>
+            <wp:wrapTight wrapText="bothSides">
+              <wp:wrapPolygon edited="0">
+                <wp:start x="0" y="0"/>
+                <wp:lineTo x="0" y="21439"/>
+                <wp:lineTo x="21390" y="21439"/>
+                <wp:lineTo x="21390" y="0"/>
+                <wp:lineTo x="0" y="0"/>
+              </wp:wrapPolygon>
+            </wp:wrapTight>
+            <wp:docPr id="35" name="Picture 35"/>
+            <wp:cNvGraphicFramePr>
+              <a:graphicFrameLocks xmlns:a="http://schemas.openxmlformats.org/drawingml/2006/main" noChangeAspect="1"/>
+            </wp:cNvGraphicFramePr>
+            <a:graphic xmlns:a="http://schemas.openxmlformats.org/drawingml/2006/main">
+              <a:graphicData uri="http://schemas.openxmlformats.org/drawingml/2006/picture">
+                <pic:pic xmlns:pic="http://schemas.openxmlformats.org/drawingml/2006/picture">
+                  <pic:nvPicPr>
+                    <pic:cNvPr id="1" name=""/>
+                    <pic:cNvPicPr/>
+                  </pic:nvPicPr>
+                  <pic:blipFill>
+                    <a:blip r:embed="rId41">
+                      <a:extLst>
+                        <a:ext uri="{28A0092B-C50C-407E-A947-70E740481C1C}">
+                          <a14:useLocalDpi xmlns:a14="http://schemas.microsoft.com/office/drawing/2010/main" val="0"/>
+                        </a:ext>
+                      </a:extLst>
+                    </a:blip>
+                    <a:stretch>
+                      <a:fillRect/>
+                    </a:stretch>
+                  </pic:blipFill>
+                  <pic:spPr>
+                    <a:xfrm>
+                      <a:off x="0" y="0"/>
+                      <a:ext cx="1962150" cy="1708150"/>
+                    </a:xfrm>
+                    <a:prstGeom prst="rect">
+                      <a:avLst/>
+                    </a:prstGeom>
+                  </pic:spPr>
+                </pic:pic>
+              </a:graphicData>
+            </a:graphic>
+            <wp14:sizeRelH relativeFrom="margin">
+              <wp14:pctWidth>0</wp14:pctWidth>
+            </wp14:sizeRelH>
+            <wp14:sizeRelV relativeFrom="margin">
+              <wp14:pctHeight>0</wp14:pctHeight>
+            </wp14:sizeRelV>
+          </wp:anchor>
+        </w:drawing>
+      </w:r>
+      <w:r>
+        <w:t>Now I think about it, volume does matter, atleast I shouldn’t let it clip, but not too low that some audio cant be heard. Also stupid windows 11, for some reason, my headphone volume don’t do anything, I need to change it on volume mixer. Unity volume mixer at 20% seems good to not clipping. Also, as proven before, no need trimming/detach at silence.</w:t>
+      </w:r>
+      <w:r>
+        <w:rPr>
+          <w:noProof/>
+        </w:rPr>
+        <w:t xml:space="preserve"> </w:t>
+      </w:r>
+      <w:r>
+        <w:rPr>
+          <w:noProof/>
+        </w:rPr>
+        <w:br/>
+      </w:r>
+      <w:r>
+        <w:rPr>
+          <w:noProof/>
+        </w:rPr>
+        <w:sym w:font="Wingdings" w:char="F0DF"/>
+      </w:r>
+      <w:r>
+        <w:rPr>
+          <w:noProof/>
+        </w:rPr>
+        <w:t xml:space="preserve"> Unfortunately, that still doesn’t fix the RT60 issue, idk why there’s the flat line around -30db on almost all frequency except highest frequency as seen </w:t>
+      </w:r>
+      <w:r>
+        <w:rPr>
+          <w:noProof/>
+        </w:rPr>
+        <w:sym w:font="Wingdings" w:char="F0E0"/>
+      </w:r>
+    </w:p>
+    <w:p>
+      <w:pPr>
+        <w:rPr>
+          <w:noProof/>
+        </w:rPr>
+      </w:pPr>
+      <w:r>
+        <w:rPr>
+          <w:noProof/>
+        </w:rPr>
+        <w:lastRenderedPageBreak/>
+        <w:t>Can also confirm using wavepad vs audacity have no difference.</w:t>
+      </w:r>
+      <w:r>
+        <w:rPr>
+          <w:noProof/>
+        </w:rPr>
+        <w:t xml:space="preserve"> Using max vol to clip some freq also doesn’t work, in fact, it increases EDT to higher value (1.5s)… idk man, continue tomorrow. </w:t>
+      </w:r>
+    </w:p>
     <w:sectPr>
       <w:pgSz w:w="11906" w:h="16838"/>
       <w:pgMar w:top="1440" w:right="1440" w:bottom="1440" w:left="1440" w:header="708" w:footer="708" w:gutter="0"/>

</xml_diff>

<commit_message>
Testing MR using Mona settings and different direct/reflection mix ratio
</commit_message>
<xml_diff>
--- a/Intern-Logs/Week 5.docx
+++ b/Intern-Logs/Week 5.docx
@@ -124,7 +124,15 @@
         </w:numPr>
       </w:pPr>
       <w:r>
-        <w:t xml:space="preserve">automate baking with 1 button to streamline </w:t>
+        <w:t xml:space="preserve">automate baking with 1 button to </w:t>
+      </w:r>
+      <w:proofErr w:type="gramStart"/>
+      <w:r>
+        <w:t>streamline</w:t>
+      </w:r>
+      <w:proofErr w:type="gramEnd"/>
+      <w:r>
+        <w:t xml:space="preserve"> </w:t>
       </w:r>
     </w:p>
     <w:p>
@@ -136,8 +144,13 @@
         </w:numPr>
       </w:pPr>
       <w:r>
-        <w:t>Add lighting indicator for when steam audio is working</w:t>
-      </w:r>
+        <w:t xml:space="preserve">Add lighting indicator for when steam audio is </w:t>
+      </w:r>
+      <w:proofErr w:type="gramStart"/>
+      <w:r>
+        <w:t>working</w:t>
+      </w:r>
+      <w:proofErr w:type="gramEnd"/>
     </w:p>
     <w:p>
       <w:pPr>
@@ -150,12 +163,14 @@
       <w:r>
         <w:t xml:space="preserve">Generate all audio </w:t>
       </w:r>
+      <w:proofErr w:type="gramStart"/>
       <w:r>
         <w:rPr>
           <w:color w:val="70AD47" w:themeColor="accent6"/>
         </w:rPr>
         <w:t>done</w:t>
       </w:r>
+      <w:proofErr w:type="gramEnd"/>
     </w:p>
     <w:p>
       <w:pPr>
@@ -166,7 +181,15 @@
         </w:numPr>
       </w:pPr>
       <w:r>
-        <w:t>Do analysis using provided matlab, have proper report and findings for meeting.</w:t>
+        <w:t xml:space="preserve">Do analysis using provided </w:t>
+      </w:r>
+      <w:proofErr w:type="spellStart"/>
+      <w:r>
+        <w:t>matlab</w:t>
+      </w:r>
+      <w:proofErr w:type="spellEnd"/>
+      <w:r>
+        <w:t>, have proper report and findings for meeting.</w:t>
       </w:r>
     </w:p>
     <w:p>
@@ -178,8 +201,21 @@
         </w:numPr>
       </w:pPr>
       <w:r>
-        <w:t>Create unity scenes for all scenes and its category (VRDemo, nonVRDemo</w:t>
-      </w:r>
+        <w:t>Create unity scenes for all scenes and its category (</w:t>
+      </w:r>
+      <w:proofErr w:type="spellStart"/>
+      <w:r>
+        <w:t>VRDemo</w:t>
+      </w:r>
+      <w:proofErr w:type="spellEnd"/>
+      <w:r>
+        <w:t xml:space="preserve">, </w:t>
+      </w:r>
+      <w:proofErr w:type="spellStart"/>
+      <w:r>
+        <w:t>nonVRDemo</w:t>
+      </w:r>
+      <w:proofErr w:type="spellEnd"/>
       <w:r>
         <w:t>)</w:t>
       </w:r>
@@ -193,14 +229,24 @@
         </w:numPr>
       </w:pPr>
       <w:r>
-        <w:t xml:space="preserve">Add Rachel and Joao for Demo for more immersive VR demo , and probably have more audio cue. </w:t>
-      </w:r>
+        <w:t xml:space="preserve">Add Rachel and Joao for Demo for more immersive VR </w:t>
+      </w:r>
+      <w:proofErr w:type="gramStart"/>
+      <w:r>
+        <w:t>demo ,</w:t>
+      </w:r>
+      <w:proofErr w:type="gramEnd"/>
+      <w:r>
+        <w:t xml:space="preserve"> and probably have more audio cue. </w:t>
+      </w:r>
+      <w:proofErr w:type="spellStart"/>
       <w:r>
         <w:rPr>
           <w:color w:val="70AD47" w:themeColor="accent6"/>
         </w:rPr>
         <w:t>otw</w:t>
       </w:r>
+      <w:proofErr w:type="spellEnd"/>
     </w:p>
     <w:p>
       <w:pPr>
@@ -211,8 +257,21 @@
         </w:numPr>
       </w:pPr>
       <w:r>
-        <w:t>Continue monodepth optimisation using enhance360debug.py</w:t>
-      </w:r>
+        <w:t xml:space="preserve">Continue </w:t>
+      </w:r>
+      <w:proofErr w:type="spellStart"/>
+      <w:r>
+        <w:t>monodepth</w:t>
+      </w:r>
+      <w:proofErr w:type="spellEnd"/>
+      <w:r>
+        <w:t xml:space="preserve"> optimisation using </w:t>
+      </w:r>
+      <w:proofErr w:type="gramStart"/>
+      <w:r>
+        <w:t>enhance360debug.py</w:t>
+      </w:r>
+      <w:proofErr w:type="gramEnd"/>
     </w:p>
     <w:p>
       <w:pPr>
@@ -223,8 +282,13 @@
         </w:numPr>
       </w:pPr>
       <w:r>
-        <w:t>Remove docker clutter automatically</w:t>
-      </w:r>
+        <w:t xml:space="preserve">Remove docker clutter </w:t>
+      </w:r>
+      <w:proofErr w:type="gramStart"/>
+      <w:r>
+        <w:t>automatically</w:t>
+      </w:r>
+      <w:proofErr w:type="gramEnd"/>
     </w:p>
     <w:p>
       <w:pPr>
@@ -275,7 +339,7 @@
                     <pic:cNvPicPr/>
                   </pic:nvPicPr>
                   <pic:blipFill>
-                    <a:blip r:embed="rId5">
+                    <a:blip r:embed="rId6">
                       <a:extLst>
                         <a:ext uri="{28A0092B-C50C-407E-A947-70E740481C1C}">
                           <a14:useLocalDpi xmlns:a14="http://schemas.microsoft.com/office/drawing/2010/main" val="0"/>
@@ -343,7 +407,7 @@
                     <pic:cNvPicPr/>
                   </pic:nvPicPr>
                   <pic:blipFill>
-                    <a:blip r:embed="rId6">
+                    <a:blip r:embed="rId7">
                       <a:extLst>
                         <a:ext uri="{28A0092B-C50C-407E-A947-70E740481C1C}">
                           <a14:useLocalDpi xmlns:a14="http://schemas.microsoft.com/office/drawing/2010/main" val="0"/>
@@ -400,7 +464,15 @@
         <w:t>regarding audio quality and compression of using external softwar</w:t>
       </w:r>
       <w:r>
-        <w:t>e instead of directly through Unity but unfortunately there’s no simple way with Steam Audio compared to Google Resonance. (Need to confirm with Dr. Hansung if this is acceptable)</w:t>
+        <w:t xml:space="preserve">e instead of directly through Unity but unfortunately there’s no simple way with Steam Audio compared to Google Resonance. (Need to confirm with </w:t>
+      </w:r>
+      <w:proofErr w:type="spellStart"/>
+      <w:r>
+        <w:t>Dr.</w:t>
+      </w:r>
+      <w:proofErr w:type="spellEnd"/>
+      <w:r>
+        <w:t xml:space="preserve"> Hansung if this is acceptable)</w:t>
       </w:r>
     </w:p>
     <w:p>
@@ -441,7 +513,7 @@
                     <pic:cNvPicPr/>
                   </pic:nvPicPr>
                   <pic:blipFill>
-                    <a:blip r:embed="rId7" cstate="print">
+                    <a:blip r:embed="rId8" cstate="print">
                       <a:extLst>
                         <a:ext uri="{28A0092B-C50C-407E-A947-70E740481C1C}">
                           <a14:useLocalDpi xmlns:a14="http://schemas.microsoft.com/office/drawing/2010/main" val="0"/>
@@ -520,7 +592,7 @@
                     <pic:cNvPicPr/>
                   </pic:nvPicPr>
                   <pic:blipFill>
-                    <a:blip r:embed="rId8">
+                    <a:blip r:embed="rId9">
                       <a:extLst>
                         <a:ext uri="{28A0092B-C50C-407E-A947-70E740481C1C}">
                           <a14:useLocalDpi xmlns:a14="http://schemas.microsoft.com/office/drawing/2010/main" val="0"/>
@@ -546,8 +618,13 @@
           </wp:anchor>
         </w:drawing>
       </w:r>
-      <w:r>
-        <w:t xml:space="preserve">Matlab changes on octave band </w:t>
+      <w:proofErr w:type="spellStart"/>
+      <w:r>
+        <w:t>Matlab</w:t>
+      </w:r>
+      <w:proofErr w:type="spellEnd"/>
+      <w:r>
+        <w:t xml:space="preserve"> changes on octave band </w:t>
       </w:r>
       <w:r>
         <w:t>from 2:6 to 3:8 to follow previous paper methodology (as advised by Mona). To analyse the sound, just change directory definition and run the Main file (Main_Immersive_EDT_RT60.m)</w:t>
@@ -561,12 +638,41 @@
         <w:t xml:space="preserve"> for analysis</w:t>
       </w:r>
       <w:r>
-        <w:t>, run the .ipynb coded by Mona in respective scene folders.</w:t>
-      </w:r>
-    </w:p>
-    <w:p>
-      <w:r>
-        <w:t>Honestly my brain kinda fried alr today so will continue tomorrow instead.</w:t>
+        <w:t xml:space="preserve">, run </w:t>
+      </w:r>
+      <w:proofErr w:type="gramStart"/>
+      <w:r>
+        <w:t>the .</w:t>
+      </w:r>
+      <w:proofErr w:type="spellStart"/>
+      <w:r>
+        <w:t>ipynb</w:t>
+      </w:r>
+      <w:proofErr w:type="spellEnd"/>
+      <w:proofErr w:type="gramEnd"/>
+      <w:r>
+        <w:t xml:space="preserve"> coded by Mona in respective scene folders.</w:t>
+      </w:r>
+    </w:p>
+    <w:p>
+      <w:r>
+        <w:t xml:space="preserve">Honestly my brain </w:t>
+      </w:r>
+      <w:proofErr w:type="spellStart"/>
+      <w:r>
+        <w:t>kinda</w:t>
+      </w:r>
+      <w:proofErr w:type="spellEnd"/>
+      <w:r>
+        <w:t xml:space="preserve"> fried </w:t>
+      </w:r>
+      <w:proofErr w:type="spellStart"/>
+      <w:r>
+        <w:t>alr</w:t>
+      </w:r>
+      <w:proofErr w:type="spellEnd"/>
+      <w:r>
+        <w:t xml:space="preserve"> today so will continue tomorrow instead.</w:t>
       </w:r>
     </w:p>
     <w:p>
@@ -579,17 +685,57 @@
     </w:p>
     <w:p>
       <w:r>
-        <w:t>Interesting to note, one of the most important factor for room reverb properties is its size, and the material properties inside it, imo the furniture shape etc is not as they only serve purpose to make room smaller (less echo) and depending on type of furniture/objects.</w:t>
-      </w:r>
-    </w:p>
-    <w:p>
-      <w:r>
-        <w:t>Another interesting thing to note, is that sometimes the reverb effect is not applied for first few second when game is play (for example, speech on ST), especially apparent when there supposed to be strong reverb. So using loop and having very long silence at the end might be needed.</w:t>
-      </w:r>
-    </w:p>
-    <w:p>
-      <w:r>
-        <w:t>Generated all audio!</w:t>
+        <w:t xml:space="preserve">Interesting to note, one of the most important </w:t>
+      </w:r>
+      <w:proofErr w:type="gramStart"/>
+      <w:r>
+        <w:t>factor</w:t>
+      </w:r>
+      <w:proofErr w:type="gramEnd"/>
+      <w:r>
+        <w:t xml:space="preserve"> for room reverb properties is its size, and the material properties inside it, </w:t>
+      </w:r>
+      <w:proofErr w:type="spellStart"/>
+      <w:r>
+        <w:t>imo</w:t>
+      </w:r>
+      <w:proofErr w:type="spellEnd"/>
+      <w:r>
+        <w:t xml:space="preserve"> the furniture shape etc is not as they only serve purpose to make room smaller (less echo) and depending on type of furniture/objects.</w:t>
+      </w:r>
+    </w:p>
+    <w:p>
+      <w:r>
+        <w:t xml:space="preserve">Another interesting thing to note, is that sometimes the reverb effect is not applied for first few second when game is play (for example, speech on ST), especially apparent when </w:t>
+      </w:r>
+      <w:proofErr w:type="spellStart"/>
+      <w:r>
+        <w:t>there</w:t>
+      </w:r>
+      <w:proofErr w:type="spellEnd"/>
+      <w:r>
+        <w:t xml:space="preserve"> supposed to be strong reverb. </w:t>
+      </w:r>
+      <w:proofErr w:type="gramStart"/>
+      <w:r>
+        <w:t>So</w:t>
+      </w:r>
+      <w:proofErr w:type="gramEnd"/>
+      <w:r>
+        <w:t xml:space="preserve"> using loop and having very long silence at the end might be needed.</w:t>
+      </w:r>
+    </w:p>
+    <w:p>
+      <w:r>
+        <w:t xml:space="preserve">Generated all </w:t>
+      </w:r>
+      <w:proofErr w:type="gramStart"/>
+      <w:r>
+        <w:t>audio</w:t>
+      </w:r>
+      <w:proofErr w:type="gramEnd"/>
+      <w:r>
+        <w:t>!</w:t>
       </w:r>
     </w:p>
     <w:p>
@@ -617,7 +763,15 @@
         </w:numPr>
       </w:pPr>
       <w:r>
-        <w:t>Do analysis using provided matlab, have proper report and findings for meeting.</w:t>
+        <w:t xml:space="preserve">Do analysis using provided </w:t>
+      </w:r>
+      <w:proofErr w:type="spellStart"/>
+      <w:r>
+        <w:t>matlab</w:t>
+      </w:r>
+      <w:proofErr w:type="spellEnd"/>
+      <w:r>
+        <w:t>, have proper report and findings for meeting.</w:t>
       </w:r>
     </w:p>
     <w:p>
@@ -641,7 +795,15 @@
         </w:numPr>
       </w:pPr>
       <w:r>
-        <w:t xml:space="preserve">automate baking with 1 button to streamline </w:t>
+        <w:t xml:space="preserve">automate baking with 1 button to </w:t>
+      </w:r>
+      <w:proofErr w:type="gramStart"/>
+      <w:r>
+        <w:t>streamline</w:t>
+      </w:r>
+      <w:proofErr w:type="gramEnd"/>
+      <w:r>
+        <w:t xml:space="preserve"> </w:t>
       </w:r>
     </w:p>
     <w:p>
@@ -653,7 +815,15 @@
         </w:numPr>
       </w:pPr>
       <w:r>
-        <w:t xml:space="preserve">Add lighting indicator for when steam audio is working </w:t>
+        <w:t xml:space="preserve">Add lighting indicator for when steam audio is </w:t>
+      </w:r>
+      <w:proofErr w:type="gramStart"/>
+      <w:r>
+        <w:t>working</w:t>
+      </w:r>
+      <w:proofErr w:type="gramEnd"/>
+      <w:r>
+        <w:t xml:space="preserve"> </w:t>
       </w:r>
     </w:p>
     <w:p>
@@ -665,7 +835,23 @@
         </w:numPr>
       </w:pPr>
       <w:r>
-        <w:t>Create unity scenes for all scenes and its category (VRDemo, nonVRDemo)</w:t>
+        <w:t>Create unity scenes for all scenes and its category (</w:t>
+      </w:r>
+      <w:proofErr w:type="spellStart"/>
+      <w:r>
+        <w:t>VRDemo</w:t>
+      </w:r>
+      <w:proofErr w:type="spellEnd"/>
+      <w:r>
+        <w:t xml:space="preserve">, </w:t>
+      </w:r>
+      <w:proofErr w:type="spellStart"/>
+      <w:r>
+        <w:t>nonVRDemo</w:t>
+      </w:r>
+      <w:proofErr w:type="spellEnd"/>
+      <w:r>
+        <w:t>)</w:t>
       </w:r>
     </w:p>
     <w:p>
@@ -677,14 +863,24 @@
         </w:numPr>
       </w:pPr>
       <w:r>
-        <w:t xml:space="preserve">Add Rachel and Joao for Demo for more immersive VR demo , and probably have more audio cue. </w:t>
-      </w:r>
+        <w:t xml:space="preserve">Add Rachel and Joao for Demo for more immersive VR </w:t>
+      </w:r>
+      <w:proofErr w:type="gramStart"/>
+      <w:r>
+        <w:t>demo ,</w:t>
+      </w:r>
+      <w:proofErr w:type="gramEnd"/>
+      <w:r>
+        <w:t xml:space="preserve"> and probably have more audio cue. </w:t>
+      </w:r>
+      <w:proofErr w:type="spellStart"/>
       <w:r>
         <w:rPr>
           <w:color w:val="70AD47" w:themeColor="accent6"/>
         </w:rPr>
         <w:t>otw</w:t>
       </w:r>
+      <w:proofErr w:type="spellEnd"/>
     </w:p>
     <w:p>
       <w:pPr>
@@ -695,8 +891,21 @@
         </w:numPr>
       </w:pPr>
       <w:r>
-        <w:t>Continue monodepth optimisation using enhance360debug.py</w:t>
-      </w:r>
+        <w:t xml:space="preserve">Continue </w:t>
+      </w:r>
+      <w:proofErr w:type="spellStart"/>
+      <w:r>
+        <w:t>monodepth</w:t>
+      </w:r>
+      <w:proofErr w:type="spellEnd"/>
+      <w:r>
+        <w:t xml:space="preserve"> optimisation using </w:t>
+      </w:r>
+      <w:proofErr w:type="gramStart"/>
+      <w:r>
+        <w:t>enhance360debug.py</w:t>
+      </w:r>
+      <w:proofErr w:type="gramEnd"/>
     </w:p>
     <w:p>
       <w:pPr>
@@ -707,8 +916,13 @@
         </w:numPr>
       </w:pPr>
       <w:r>
-        <w:t>Remove docker clutter automatically</w:t>
-      </w:r>
+        <w:t xml:space="preserve">Remove docker clutter </w:t>
+      </w:r>
+      <w:proofErr w:type="gramStart"/>
+      <w:r>
+        <w:t>automatically</w:t>
+      </w:r>
+      <w:proofErr w:type="gramEnd"/>
     </w:p>
     <w:p>
       <w:pPr>
@@ -724,26 +938,92 @@
     </w:p>
     <w:p>
       <w:r>
-        <w:t>Copied the RIR analysis folder one by one for commit and organisation to remove clutter (unneeded files), and also to make sure the original form Mona is unchanged for reference. It is also easier to have everything related to this internship in one repo instead of two.</w:t>
+        <w:t xml:space="preserve">Copied the RIR analysis folder one by one for commit and organisation to remove clutter (unneeded files), </w:t>
+      </w:r>
+      <w:proofErr w:type="gramStart"/>
+      <w:r>
+        <w:t>and also</w:t>
+      </w:r>
+      <w:proofErr w:type="gramEnd"/>
+      <w:r>
+        <w:t xml:space="preserve"> to make sure the original form Mona is unchanged for reference. It is also easier to have everything related to this internship in one repo instead of two.</w:t>
       </w:r>
       <w:r>
         <w:br/>
-        <w:t>Changed absolute paths to relative paths in Kitchen .ipynb for RIR generation form sine sweep deconvolve using Mona provided .ipynb. Using Python version 3.8.19 after asking Mona (she uses 3.8.9, major version is what matters the most imo so no less compatibility/discrepancy issue).</w:t>
-      </w:r>
-    </w:p>
-    <w:p>
-      <w:r>
-        <w:t>Added Atiyeh-matlab folder for sounds output path. Added Main matlab file for RT60 and EDT analysis. Now modifying it to work with new folder in sounds folder (KT_GDP etc)</w:t>
+        <w:t xml:space="preserve">Changed absolute paths to relative paths in </w:t>
+      </w:r>
+      <w:proofErr w:type="gramStart"/>
+      <w:r>
+        <w:t>Kitchen .</w:t>
+      </w:r>
+      <w:proofErr w:type="spellStart"/>
+      <w:r>
+        <w:t>ipynb</w:t>
+      </w:r>
+      <w:proofErr w:type="spellEnd"/>
+      <w:proofErr w:type="gramEnd"/>
+      <w:r>
+        <w:t xml:space="preserve"> for RIR generation form sine sweep deconvolve using Mona provided .</w:t>
+      </w:r>
+      <w:proofErr w:type="spellStart"/>
+      <w:r>
+        <w:t>ipynb</w:t>
+      </w:r>
+      <w:proofErr w:type="spellEnd"/>
+      <w:r>
+        <w:t xml:space="preserve">. Using Python version 3.8.19 after asking Mona (she uses 3.8.9, major version is what matters the most </w:t>
+      </w:r>
+      <w:proofErr w:type="spellStart"/>
+      <w:r>
+        <w:t>imo</w:t>
+      </w:r>
+      <w:proofErr w:type="spellEnd"/>
+      <w:r>
+        <w:t xml:space="preserve"> so no less compatibility/discrepancy issue).</w:t>
+      </w:r>
+    </w:p>
+    <w:p>
+      <w:r>
+        <w:t>Added Atiyeh-</w:t>
+      </w:r>
+      <w:proofErr w:type="spellStart"/>
+      <w:r>
+        <w:t>matlab</w:t>
+      </w:r>
+      <w:proofErr w:type="spellEnd"/>
+      <w:r>
+        <w:t xml:space="preserve"> folder for sounds output path. Added Main </w:t>
+      </w:r>
+      <w:proofErr w:type="spellStart"/>
+      <w:r>
+        <w:t>matlab</w:t>
+      </w:r>
+      <w:proofErr w:type="spellEnd"/>
+      <w:r>
+        <w:t xml:space="preserve"> file for RT60 and EDT analysis. Now modifying it to work with new folder in sounds folder (KT_GDP etc)</w:t>
       </w:r>
     </w:p>
     <w:p>
       <w:r>
         <w:lastRenderedPageBreak/>
-        <w:t>Copied dependencies folder (IoSR Toolbox, RIRs, and octave)</w:t>
-      </w:r>
-      <w:r>
-        <w:t xml:space="preserve"> from original repo to working repo</w:t>
-      </w:r>
+        <w:t>Copied dependencies folder (</w:t>
+      </w:r>
+      <w:proofErr w:type="spellStart"/>
+      <w:r>
+        <w:t>IoSR</w:t>
+      </w:r>
+      <w:proofErr w:type="spellEnd"/>
+      <w:r>
+        <w:t xml:space="preserve"> Toolbox, RIRs, and octave)</w:t>
+      </w:r>
+      <w:r>
+        <w:t xml:space="preserve"> from original repo to working </w:t>
+      </w:r>
+      <w:proofErr w:type="gramStart"/>
+      <w:r>
+        <w:t>repo</w:t>
+      </w:r>
+      <w:proofErr w:type="gramEnd"/>
     </w:p>
     <w:p>
       <w:r>
@@ -774,7 +1054,7 @@
                     <pic:cNvPicPr/>
                   </pic:nvPicPr>
                   <pic:blipFill>
-                    <a:blip r:embed="rId9"/>
+                    <a:blip r:embed="rId10"/>
                     <a:stretch>
                       <a:fillRect/>
                     </a:stretch>
@@ -797,8 +1077,21 @@
     </w:p>
     <w:p>
       <w:r>
-        <w:t>Found out the culprit, it is the sampling rate. It should be 48kHz instead of 44.1kHz. This is confirmed by looking into sampling rate of Mona audio files (cus they work), and after converting mine to 48kHz using Audacity (right click track, rate to 48kHz, then change export setting to 48kHz), it also works</w:t>
-      </w:r>
+        <w:t>Found out the culprit, it is the sampling rate. It should be 48kHz instead of 44.1kHz. This is confirmed by looking into sampling rate of Mona audio files (</w:t>
+      </w:r>
+      <w:proofErr w:type="spellStart"/>
+      <w:r>
+        <w:t>cus</w:t>
+      </w:r>
+      <w:proofErr w:type="spellEnd"/>
+      <w:r>
+        <w:t xml:space="preserve"> they work), and after converting mine to 48kHz using Audacity (right click track, rate to 48kHz, then change export setting to 48kHz), it also </w:t>
+      </w:r>
+      <w:proofErr w:type="gramStart"/>
+      <w:r>
+        <w:t>works</w:t>
+      </w:r>
+      <w:proofErr w:type="gramEnd"/>
     </w:p>
     <w:p>
       <w:pPr>
@@ -842,7 +1135,7 @@
                     <pic:cNvPicPr/>
                   </pic:nvPicPr>
                   <pic:blipFill>
-                    <a:blip r:embed="rId10">
+                    <a:blip r:embed="rId11">
                       <a:extLst>
                         <a:ext uri="{28A0092B-C50C-407E-A947-70E740481C1C}">
                           <a14:useLocalDpi xmlns:a14="http://schemas.microsoft.com/office/drawing/2010/main" val="0"/>
@@ -910,7 +1203,7 @@
                     <pic:cNvPicPr/>
                   </pic:nvPicPr>
                   <pic:blipFill>
-                    <a:blip r:embed="rId11">
+                    <a:blip r:embed="rId12">
                       <a:extLst>
                         <a:ext uri="{28A0092B-C50C-407E-A947-70E740481C1C}">
                           <a14:useLocalDpi xmlns:a14="http://schemas.microsoft.com/office/drawing/2010/main" val="0"/>
@@ -1010,7 +1303,7 @@
                     <pic:cNvPicPr/>
                   </pic:nvPicPr>
                   <pic:blipFill>
-                    <a:blip r:embed="rId12">
+                    <a:blip r:embed="rId13">
                       <a:extLst>
                         <a:ext uri="{28A0092B-C50C-407E-A947-70E740481C1C}">
                           <a14:useLocalDpi xmlns:a14="http://schemas.microsoft.com/office/drawing/2010/main" val="0"/>
@@ -1091,7 +1384,7 @@
                     <pic:cNvPicPr/>
                   </pic:nvPicPr>
                   <pic:blipFill>
-                    <a:blip r:embed="rId13">
+                    <a:blip r:embed="rId14">
                       <a:extLst>
                         <a:ext uri="{28A0092B-C50C-407E-A947-70E740481C1C}">
                           <a14:useLocalDpi xmlns:a14="http://schemas.microsoft.com/office/drawing/2010/main" val="0"/>
@@ -1175,7 +1468,7 @@
                     <pic:cNvPicPr/>
                   </pic:nvPicPr>
                   <pic:blipFill>
-                    <a:blip r:embed="rId14">
+                    <a:blip r:embed="rId15">
                       <a:extLst>
                         <a:ext uri="{28A0092B-C50C-407E-A947-70E740481C1C}">
                           <a14:useLocalDpi xmlns:a14="http://schemas.microsoft.com/office/drawing/2010/main" val="0"/>
@@ -1207,7 +1500,15 @@
     </w:p>
     <w:p>
       <w:r>
-        <w:t>After looking  back into the waveform of generated audio and input audio etc. I think the problem is that I used wrong sine sweep. Should’ve used linear sine sweep audio file instead, as seen, the second track (Mona) starts earlier, which coincide with linear.</w:t>
+        <w:t xml:space="preserve">After </w:t>
+      </w:r>
+      <w:proofErr w:type="gramStart"/>
+      <w:r>
+        <w:t>looking  back</w:t>
+      </w:r>
+      <w:proofErr w:type="gramEnd"/>
+      <w:r>
+        <w:t xml:space="preserve"> into the waveform of generated audio and input audio etc. I think the problem is that I used wrong sine sweep. Should’ve used linear sine sweep audio file instead, as seen, the second track (Mona) starts earlier, which coincide with linear.</w:t>
       </w:r>
     </w:p>
     <w:p>
@@ -1252,7 +1553,7 @@
                     <pic:cNvPicPr/>
                   </pic:nvPicPr>
                   <pic:blipFill>
-                    <a:blip r:embed="rId15">
+                    <a:blip r:embed="rId16">
                       <a:extLst>
                         <a:ext uri="{28A0092B-C50C-407E-A947-70E740481C1C}">
                           <a14:useLocalDpi xmlns:a14="http://schemas.microsoft.com/office/drawing/2010/main" val="0"/>
@@ -1314,7 +1615,7 @@
                     <pic:cNvPicPr/>
                   </pic:nvPicPr>
                   <pic:blipFill>
-                    <a:blip r:embed="rId16" cstate="print">
+                    <a:blip r:embed="rId17" cstate="print">
                       <a:extLst>
                         <a:ext uri="{28A0092B-C50C-407E-A947-70E740481C1C}">
                           <a14:useLocalDpi xmlns:a14="http://schemas.microsoft.com/office/drawing/2010/main" val="0"/>
@@ -1347,7 +1648,23 @@
         </w:drawing>
       </w:r>
       <w:r>
-        <w:t>Ok nvm, this give even worse result…</w:t>
+        <w:t xml:space="preserve">Ok </w:t>
+      </w:r>
+      <w:proofErr w:type="spellStart"/>
+      <w:r>
+        <w:t>nvm</w:t>
+      </w:r>
+      <w:proofErr w:type="spellEnd"/>
+      <w:r>
+        <w:t xml:space="preserve">, this </w:t>
+      </w:r>
+      <w:proofErr w:type="gramStart"/>
+      <w:r>
+        <w:t>give</w:t>
+      </w:r>
+      <w:proofErr w:type="gramEnd"/>
+      <w:r>
+        <w:t xml:space="preserve"> even worse result…</w:t>
       </w:r>
       <w:r>
         <w:rPr>
@@ -1358,7 +1675,23 @@
     </w:p>
     <w:p>
       <w:r>
-        <w:t>Ok after looking at the generated matlab charts and also RIR on audacity.</w:t>
+        <w:t xml:space="preserve">Ok after looking at the generated </w:t>
+      </w:r>
+      <w:proofErr w:type="spellStart"/>
+      <w:r>
+        <w:t>matlab</w:t>
+      </w:r>
+      <w:proofErr w:type="spellEnd"/>
+      <w:r>
+        <w:t xml:space="preserve"> charts </w:t>
+      </w:r>
+      <w:proofErr w:type="gramStart"/>
+      <w:r>
+        <w:t>and also</w:t>
+      </w:r>
+      <w:proofErr w:type="gramEnd"/>
+      <w:r>
+        <w:t xml:space="preserve"> RIR on audacity.</w:t>
       </w:r>
     </w:p>
     <w:p>
@@ -1371,48 +1704,6 @@
             <wp:extent cx="5731510" cy="3399155"/>
             <wp:effectExtent l="0" t="0" r="2540" b="0"/>
             <wp:docPr id="14" name="Picture 14"/>
-            <wp:cNvGraphicFramePr>
-              <a:graphicFrameLocks xmlns:a="http://schemas.openxmlformats.org/drawingml/2006/main" noChangeAspect="1"/>
-            </wp:cNvGraphicFramePr>
-            <a:graphic xmlns:a="http://schemas.openxmlformats.org/drawingml/2006/main">
-              <a:graphicData uri="http://schemas.openxmlformats.org/drawingml/2006/picture">
-                <pic:pic xmlns:pic="http://schemas.openxmlformats.org/drawingml/2006/picture">
-                  <pic:nvPicPr>
-                    <pic:cNvPr id="1" name=""/>
-                    <pic:cNvPicPr/>
-                  </pic:nvPicPr>
-                  <pic:blipFill>
-                    <a:blip r:embed="rId17"/>
-                    <a:stretch>
-                      <a:fillRect/>
-                    </a:stretch>
-                  </pic:blipFill>
-                  <pic:spPr>
-                    <a:xfrm>
-                      <a:off x="0" y="0"/>
-                      <a:ext cx="5731510" cy="3399155"/>
-                    </a:xfrm>
-                    <a:prstGeom prst="rect">
-                      <a:avLst/>
-                    </a:prstGeom>
-                  </pic:spPr>
-                </pic:pic>
-              </a:graphicData>
-            </a:graphic>
-          </wp:inline>
-        </w:drawing>
-      </w:r>
-    </w:p>
-    <w:p>
-      <w:r>
-        <w:rPr>
-          <w:noProof/>
-        </w:rPr>
-        <w:drawing>
-          <wp:inline distT="0" distB="0" distL="0" distR="0" wp14:anchorId="079070BA" wp14:editId="730410DC">
-            <wp:extent cx="5731510" cy="1099820"/>
-            <wp:effectExtent l="0" t="0" r="2540" b="5080"/>
-            <wp:docPr id="15" name="Picture 15"/>
             <wp:cNvGraphicFramePr>
               <a:graphicFrameLocks xmlns:a="http://schemas.openxmlformats.org/drawingml/2006/main" noChangeAspect="1"/>
             </wp:cNvGraphicFramePr>
@@ -1432,6 +1723,48 @@
                   <pic:spPr>
                     <a:xfrm>
                       <a:off x="0" y="0"/>
+                      <a:ext cx="5731510" cy="3399155"/>
+                    </a:xfrm>
+                    <a:prstGeom prst="rect">
+                      <a:avLst/>
+                    </a:prstGeom>
+                  </pic:spPr>
+                </pic:pic>
+              </a:graphicData>
+            </a:graphic>
+          </wp:inline>
+        </w:drawing>
+      </w:r>
+    </w:p>
+    <w:p>
+      <w:r>
+        <w:rPr>
+          <w:noProof/>
+        </w:rPr>
+        <w:drawing>
+          <wp:inline distT="0" distB="0" distL="0" distR="0" wp14:anchorId="079070BA" wp14:editId="730410DC">
+            <wp:extent cx="5731510" cy="1099820"/>
+            <wp:effectExtent l="0" t="0" r="2540" b="5080"/>
+            <wp:docPr id="15" name="Picture 15"/>
+            <wp:cNvGraphicFramePr>
+              <a:graphicFrameLocks xmlns:a="http://schemas.openxmlformats.org/drawingml/2006/main" noChangeAspect="1"/>
+            </wp:cNvGraphicFramePr>
+            <a:graphic xmlns:a="http://schemas.openxmlformats.org/drawingml/2006/main">
+              <a:graphicData uri="http://schemas.openxmlformats.org/drawingml/2006/picture">
+                <pic:pic xmlns:pic="http://schemas.openxmlformats.org/drawingml/2006/picture">
+                  <pic:nvPicPr>
+                    <pic:cNvPr id="1" name=""/>
+                    <pic:cNvPicPr/>
+                  </pic:nvPicPr>
+                  <pic:blipFill>
+                    <a:blip r:embed="rId19"/>
+                    <a:stretch>
+                      <a:fillRect/>
+                    </a:stretch>
+                  </pic:blipFill>
+                  <pic:spPr>
+                    <a:xfrm>
+                      <a:off x="0" y="0"/>
                       <a:ext cx="5731510" cy="1099820"/>
                     </a:xfrm>
                     <a:prstGeom prst="rect">
@@ -1448,7 +1781,15 @@
     <w:p>
       <w:r>
         <w:lastRenderedPageBreak/>
-        <w:t>Top is correct (Mona’s), bottom is what I got, its obvious that’s the wrong file as deconvolve obviously not working</w:t>
+        <w:t xml:space="preserve">Top is correct (Mona’s), bottom is what I got, </w:t>
+      </w:r>
+      <w:proofErr w:type="spellStart"/>
+      <w:r>
+        <w:t>its</w:t>
+      </w:r>
+      <w:proofErr w:type="spellEnd"/>
+      <w:r>
+        <w:t xml:space="preserve"> obvious that’s the wrong file as deconvolve obviously not working</w:t>
       </w:r>
       <w:r>
         <w:t xml:space="preserve"> to get RIR.</w:t>
@@ -1458,7 +1799,16 @@
       </w:r>
       <w:r>
         <w:br/>
-        <w:t>Lets try increasing probe number (decrease horizontal spacing</w:t>
+      </w:r>
+      <w:proofErr w:type="spellStart"/>
+      <w:proofErr w:type="gramStart"/>
+      <w:r>
+        <w:t>Lets</w:t>
+      </w:r>
+      <w:proofErr w:type="spellEnd"/>
+      <w:proofErr w:type="gramEnd"/>
+      <w:r>
+        <w:t xml:space="preserve"> try increasing probe number (decrease horizontal spacing</w:t>
       </w:r>
       <w:r>
         <w:t xml:space="preserve"> in probe batch box</w:t>
@@ -1504,7 +1854,7 @@
                     <pic:cNvPicPr/>
                   </pic:nvPicPr>
                   <pic:blipFill>
-                    <a:blip r:embed="rId19">
+                    <a:blip r:embed="rId20">
                       <a:extLst>
                         <a:ext uri="{28A0092B-C50C-407E-A947-70E740481C1C}">
                           <a14:useLocalDpi xmlns:a14="http://schemas.microsoft.com/office/drawing/2010/main" val="0"/>
@@ -1541,7 +1891,7 @@
           <w:noProof/>
         </w:rPr>
         <w:drawing>
-          <wp:anchor distT="0" distB="0" distL="114300" distR="114300" simplePos="0" relativeHeight="251671552" behindDoc="1" locked="0" layoutInCell="1" allowOverlap="1" wp14:anchorId="06026DF9" wp14:editId="6A2EFAC8">
+          <wp:anchor distT="0" distB="0" distL="114300" distR="114300" simplePos="0" relativeHeight="251671552" behindDoc="1" locked="0" layoutInCell="1" allowOverlap="1" wp14:anchorId="06026DF9" wp14:editId="4EBA4BF1">
             <wp:simplePos x="0" y="0"/>
             <wp:positionH relativeFrom="margin">
               <wp:align>left</wp:align>
@@ -1572,7 +1922,7 @@
                     <pic:cNvPicPr/>
                   </pic:nvPicPr>
                   <pic:blipFill>
-                    <a:blip r:embed="rId20" cstate="print">
+                    <a:blip r:embed="rId21" cstate="print">
                       <a:extLst>
                         <a:ext uri="{28A0092B-C50C-407E-A947-70E740481C1C}">
                           <a14:useLocalDpi xmlns:a14="http://schemas.microsoft.com/office/drawing/2010/main" val="0"/>
@@ -1611,13 +1961,26 @@
         <w:t>my generated audio</w:t>
       </w:r>
       <w:r>
-        <w:t xml:space="preserve"> EDT graph more, im confident this high EDT value is due to the bug mentioned before (where the reverb doesn’t take effect until few </w:t>
-      </w:r>
+        <w:t xml:space="preserve"> EDT graph more, </w:t>
+      </w:r>
+      <w:proofErr w:type="spellStart"/>
+      <w:r>
+        <w:t>im</w:t>
+      </w:r>
+      <w:proofErr w:type="spellEnd"/>
+      <w:r>
+        <w:t xml:space="preserve"> confident this high EDT value is due to the bug mentioned before (where the reverb doesn’t take effect until few </w:t>
+      </w:r>
+      <w:proofErr w:type="gramStart"/>
       <w:r>
         <w:t>milli</w:t>
       </w:r>
       <w:r>
-        <w:t xml:space="preserve">second into the </w:t>
+        <w:t>second</w:t>
+      </w:r>
+      <w:proofErr w:type="gramEnd"/>
+      <w:r>
+        <w:t xml:space="preserve"> into the </w:t>
       </w:r>
       <w:r>
         <w:t xml:space="preserve">game </w:t>
@@ -1682,7 +2045,7 @@
                     <pic:cNvPicPr/>
                   </pic:nvPicPr>
                   <pic:blipFill>
-                    <a:blip r:embed="rId21">
+                    <a:blip r:embed="rId22">
                       <a:extLst>
                         <a:ext uri="{28A0092B-C50C-407E-A947-70E740481C1C}">
                           <a14:useLocalDpi xmlns:a14="http://schemas.microsoft.com/office/drawing/2010/main" val="0"/>
@@ -1719,7 +2082,15 @@
         </w:tabs>
       </w:pPr>
       <w:r>
-        <w:t>Maybe I need to trim the start? Wavepad have this option easily and that’s what it looks to get Mona’s audio file. Also, maybe I should use higher volume (unlikely the culprit but worth checking)</w:t>
+        <w:t xml:space="preserve">Maybe I need to trim the start? </w:t>
+      </w:r>
+      <w:proofErr w:type="spellStart"/>
+      <w:r>
+        <w:t>Wavepad</w:t>
+      </w:r>
+      <w:proofErr w:type="spellEnd"/>
+      <w:r>
+        <w:t xml:space="preserve"> have this option easily and that’s what it looks to get Mona’s audio file. Also, maybe I should use higher volume (unlikely the culprit but worth checking)</w:t>
       </w:r>
     </w:p>
     <w:p>
@@ -1761,7 +2132,7 @@
                     <pic:cNvPicPr/>
                   </pic:nvPicPr>
                   <pic:blipFill>
-                    <a:blip r:embed="rId22"/>
+                    <a:blip r:embed="rId23"/>
                     <a:stretch>
                       <a:fillRect/>
                     </a:stretch>
@@ -1827,7 +2198,7 @@
                     <pic:cNvPicPr/>
                   </pic:nvPicPr>
                   <pic:blipFill>
-                    <a:blip r:embed="rId23">
+                    <a:blip r:embed="rId24">
                       <a:extLst>
                         <a:ext uri="{28A0092B-C50C-407E-A947-70E740481C1C}">
                           <a14:useLocalDpi xmlns:a14="http://schemas.microsoft.com/office/drawing/2010/main" val="0"/>
@@ -1864,7 +2235,7 @@
           <w:noProof/>
         </w:rPr>
         <w:drawing>
-          <wp:anchor distT="0" distB="0" distL="114300" distR="114300" simplePos="0" relativeHeight="251659263" behindDoc="1" locked="0" layoutInCell="1" allowOverlap="1" wp14:anchorId="041C2F40" wp14:editId="78302601">
+          <wp:anchor distT="0" distB="0" distL="114300" distR="114300" simplePos="0" relativeHeight="251659263" behindDoc="1" locked="0" layoutInCell="1" allowOverlap="1" wp14:anchorId="041C2F40" wp14:editId="12BBEE86">
             <wp:simplePos x="0" y="0"/>
             <wp:positionH relativeFrom="margin">
               <wp:align>center</wp:align>
@@ -1895,7 +2266,7 @@
                     <pic:cNvPicPr/>
                   </pic:nvPicPr>
                   <pic:blipFill>
-                    <a:blip r:embed="rId24" cstate="print">
+                    <a:blip r:embed="rId25" cstate="print">
                       <a:extLst>
                         <a:ext uri="{28A0092B-C50C-407E-A947-70E740481C1C}">
                           <a14:useLocalDpi xmlns:a14="http://schemas.microsoft.com/office/drawing/2010/main" val="0"/>
@@ -1935,7 +2306,31 @@
         </w:tabs>
       </w:pPr>
       <w:r>
-        <w:t>Another thought, maybe the encoding also matters, it was at signed 16 bit PCM all this time, but I think wavepad default/highest is at 32bit PCM, so im changing to that.</w:t>
+        <w:t xml:space="preserve">Another thought, maybe the encoding also matters, it was at signed </w:t>
+      </w:r>
+      <w:proofErr w:type="gramStart"/>
+      <w:r>
+        <w:t>16 bit</w:t>
+      </w:r>
+      <w:proofErr w:type="gramEnd"/>
+      <w:r>
+        <w:t xml:space="preserve"> PCM all this time, but I think </w:t>
+      </w:r>
+      <w:proofErr w:type="spellStart"/>
+      <w:r>
+        <w:t>wavepad</w:t>
+      </w:r>
+      <w:proofErr w:type="spellEnd"/>
+      <w:r>
+        <w:t xml:space="preserve"> default/highest is at 32bit PCM, so </w:t>
+      </w:r>
+      <w:proofErr w:type="spellStart"/>
+      <w:r>
+        <w:t>im</w:t>
+      </w:r>
+      <w:proofErr w:type="spellEnd"/>
+      <w:r>
+        <w:t xml:space="preserve"> changing to that.</w:t>
       </w:r>
     </w:p>
     <w:p>
@@ -1980,7 +2375,7 @@
                     <pic:cNvPicPr/>
                   </pic:nvPicPr>
                   <pic:blipFill>
-                    <a:blip r:embed="rId25">
+                    <a:blip r:embed="rId26">
                       <a:extLst>
                         <a:ext uri="{28A0092B-C50C-407E-A947-70E740481C1C}">
                           <a14:useLocalDpi xmlns:a14="http://schemas.microsoft.com/office/drawing/2010/main" val="0"/>
@@ -2023,7 +2418,15 @@
         </w:tabs>
       </w:pPr>
       <w:r>
-        <w:t>There must be something wrong somewhere but im tired so off for now…</w:t>
+        <w:t xml:space="preserve">There must be something wrong somewhere but </w:t>
+      </w:r>
+      <w:proofErr w:type="spellStart"/>
+      <w:r>
+        <w:t>im</w:t>
+      </w:r>
+      <w:proofErr w:type="spellEnd"/>
+      <w:r>
+        <w:t xml:space="preserve"> tired so off for now…</w:t>
       </w:r>
     </w:p>
     <w:p>
@@ -2083,7 +2486,31 @@
         </w:numPr>
       </w:pPr>
       <w:r>
-        <w:t>Set up and debugged Steam Audio components in Unity (from Mona, its better to use baked instead of realtime, also what S3A uses, the only option for Steam Audio atp)</w:t>
+        <w:t xml:space="preserve">Set up and debugged Steam Audio components in Unity (from Mona, </w:t>
+      </w:r>
+      <w:proofErr w:type="spellStart"/>
+      <w:r>
+        <w:t>its</w:t>
+      </w:r>
+      <w:proofErr w:type="spellEnd"/>
+      <w:r>
+        <w:t xml:space="preserve"> better to use baked instead of </w:t>
+      </w:r>
+      <w:proofErr w:type="spellStart"/>
+      <w:r>
+        <w:t>realtime</w:t>
+      </w:r>
+      <w:proofErr w:type="spellEnd"/>
+      <w:r>
+        <w:t xml:space="preserve">, also what S3A uses, the only option for Steam Audio </w:t>
+      </w:r>
+      <w:proofErr w:type="spellStart"/>
+      <w:r>
+        <w:t>atp</w:t>
+      </w:r>
+      <w:proofErr w:type="spellEnd"/>
+      <w:r>
+        <w:t>)</w:t>
       </w:r>
     </w:p>
     <w:p>
@@ -2122,8 +2549,13 @@
         <w:t xml:space="preserve"> alignment for 5 evaluation scenes</w:t>
       </w:r>
       <w:r>
-        <w:t>, table</w:t>
-      </w:r>
+        <w:t xml:space="preserve">, </w:t>
+      </w:r>
+      <w:proofErr w:type="gramStart"/>
+      <w:r>
+        <w:t>table</w:t>
+      </w:r>
+      <w:proofErr w:type="gramEnd"/>
       <w:r>
         <w:t xml:space="preserve"> and instruction</w:t>
       </w:r>
@@ -2154,13 +2586,21 @@
         </w:numPr>
       </w:pPr>
       <w:r>
-        <w:t>KT – (4.16, 2.08, 5.44) enter scale (0.83, 1.28, 1.22)</w:t>
+        <w:t>KT – (4.16, 2.08, 5.44) enter scale (0.83, 1.28, 1.22</w:t>
+      </w:r>
+      <w:proofErr w:type="gramStart"/>
+      <w:r>
+        <w:t>)</w:t>
       </w:r>
       <w:r>
         <w:t xml:space="preserve"> </w:t>
       </w:r>
       <w:r>
-        <w:t>, align corner 2,</w:t>
+        <w:t>,</w:t>
+      </w:r>
+      <w:proofErr w:type="gramEnd"/>
+      <w:r>
+        <w:t xml:space="preserve"> align corner 2,</w:t>
       </w:r>
     </w:p>
     <w:p>
@@ -2172,8 +2612,13 @@
         </w:numPr>
       </w:pPr>
       <w:r>
-        <w:t>MR – (4.64, 1.84, 5.28), first rotate -90, enter scale (1.06, 1.27, 0.92), align corner 3</w:t>
-      </w:r>
+        <w:t xml:space="preserve">MR – (4.64, 1.84, 5.28), first rotate -90, enter scale (1.06, 1.27, 0.92), align corner </w:t>
+      </w:r>
+      <w:proofErr w:type="gramStart"/>
+      <w:r>
+        <w:t>3</w:t>
+      </w:r>
+      <w:proofErr w:type="gramEnd"/>
     </w:p>
     <w:p>
       <w:pPr>
@@ -2208,8 +2653,13 @@
         </w:numPr>
       </w:pPr>
       <w:r>
-        <w:t>UL – (4.48, 1.92, 4.24), enter scale in table, align corner 0</w:t>
-      </w:r>
+        <w:t xml:space="preserve">UL – (4.48, 1.92, 4.24), enter scale in table, align corner </w:t>
+      </w:r>
+      <w:proofErr w:type="gramStart"/>
+      <w:r>
+        <w:t>0</w:t>
+      </w:r>
+      <w:proofErr w:type="gramEnd"/>
     </w:p>
     <w:tbl>
       <w:tblPr>
@@ -2260,8 +2710,13 @@
           </w:tcPr>
           <w:p>
             <w:r>
-              <w:t>Ground Truth Dimen</w:t>
+              <w:t xml:space="preserve">Ground Truth </w:t>
             </w:r>
+            <w:proofErr w:type="spellStart"/>
+            <w:r>
+              <w:t>Dimen</w:t>
+            </w:r>
+            <w:proofErr w:type="spellEnd"/>
           </w:p>
         </w:tc>
       </w:tr>
@@ -2398,7 +2853,15 @@
           </w:tcPr>
           <w:p>
             <w:r>
-              <w:t>ST (2.39,  3.125, 2.67)</w:t>
+              <w:t>ST (2.39</w:t>
+            </w:r>
+            <w:proofErr w:type="gramStart"/>
+            <w:r>
+              <w:t>,  3.125</w:t>
+            </w:r>
+            <w:proofErr w:type="gramEnd"/>
+            <w:r>
+              <w:t>, 2.67)</w:t>
             </w:r>
           </w:p>
         </w:tc>
@@ -2497,7 +2960,7 @@
                     <pic:cNvPicPr/>
                   </pic:nvPicPr>
                   <pic:blipFill>
-                    <a:blip r:embed="rId26"/>
+                    <a:blip r:embed="rId27"/>
                     <a:stretch>
                       <a:fillRect/>
                     </a:stretch>
@@ -2527,7 +2990,7 @@
       <w:r>
         <w:t xml:space="preserve">From </w:t>
       </w:r>
-      <w:hyperlink r:id="rId27" w:history="1">
+      <w:hyperlink r:id="rId28" w:history="1">
         <w:r>
           <w:rPr>
             <w:rStyle w:val="Hyperlink"/>
@@ -2536,7 +2999,15 @@
         </w:r>
       </w:hyperlink>
       <w:r>
-        <w:t>, in  Z, X, Y ( Length, Width, Height).</w:t>
+        <w:t xml:space="preserve">, </w:t>
+      </w:r>
+      <w:proofErr w:type="gramStart"/>
+      <w:r>
+        <w:t>in  Z</w:t>
+      </w:r>
+      <w:proofErr w:type="gramEnd"/>
+      <w:r>
+        <w:t>, X, Y ( Length, Width, Height).</w:t>
       </w:r>
     </w:p>
     <w:p>
@@ -2560,13 +3031,23 @@
         <w:t xml:space="preserve"> Audacity</w:t>
       </w:r>
       <w:r>
-        <w:t>, Mona uses Wavepad</w:t>
-      </w:r>
+        <w:t xml:space="preserve">, Mona uses </w:t>
+      </w:r>
+      <w:proofErr w:type="spellStart"/>
+      <w:proofErr w:type="gramStart"/>
+      <w:r>
+        <w:t>Wavepad</w:t>
+      </w:r>
+      <w:proofErr w:type="spellEnd"/>
       <w:r>
         <w:t>)</w:t>
       </w:r>
       <w:r>
-        <w:t>… concerns regarding audio compression?</w:t>
+        <w:t>…</w:t>
+      </w:r>
+      <w:proofErr w:type="gramEnd"/>
+      <w:r>
+        <w:t xml:space="preserve"> concerns regarding audio compression?</w:t>
       </w:r>
     </w:p>
     <w:p>
@@ -2638,7 +3119,23 @@
         </w:numPr>
       </w:pPr>
       <w:r>
-        <w:t>Issues with mono depth enhancement and mesh quality. -&gt; fix_limits function in preproc is the culprit, it causes the issue on close limits, but needed for far limits (for mirrors and proper room scale)</w:t>
+        <w:t xml:space="preserve">Issues with mono depth enhancement and mesh quality. -&gt; </w:t>
+      </w:r>
+      <w:proofErr w:type="spellStart"/>
+      <w:r>
+        <w:t>fix_limits</w:t>
+      </w:r>
+      <w:proofErr w:type="spellEnd"/>
+      <w:r>
+        <w:t xml:space="preserve"> function in </w:t>
+      </w:r>
+      <w:proofErr w:type="spellStart"/>
+      <w:r>
+        <w:t>preproc</w:t>
+      </w:r>
+      <w:proofErr w:type="spellEnd"/>
+      <w:r>
+        <w:t xml:space="preserve"> is the culprit, it causes the issue on close limits, but needed for far limits (for mirrors and proper room scale)</w:t>
       </w:r>
     </w:p>
     <w:p>
@@ -2649,11 +3146,24 @@
           <w:numId w:val="4"/>
         </w:numPr>
       </w:pPr>
-      <w:r>
-        <w:t xml:space="preserve">ModelDimension calculation bugs in Unity. </w:t>
-      </w:r>
-      <w:r>
-        <w:t>(it shows dimension depending on the axes, but the model can be on wrong rotation initially, giving wrong width and length reversed.)</w:t>
+      <w:proofErr w:type="spellStart"/>
+      <w:r>
+        <w:t>ModelDimension</w:t>
+      </w:r>
+      <w:proofErr w:type="spellEnd"/>
+      <w:r>
+        <w:t xml:space="preserve"> calculation bugs in Unity. </w:t>
+      </w:r>
+      <w:r>
+        <w:t>(</w:t>
+      </w:r>
+      <w:proofErr w:type="gramStart"/>
+      <w:r>
+        <w:t>it</w:t>
+      </w:r>
+      <w:proofErr w:type="gramEnd"/>
+      <w:r>
+        <w:t xml:space="preserve"> shows dimension depending on the axes, but the model can be on wrong rotation initially, giving wrong width and length reversed.)</w:t>
       </w:r>
     </w:p>
     <w:p>
@@ -2691,14 +3201,27 @@
         <w:t>Continue investigating and resolving EDT/RT60 analysis issues.</w:t>
       </w:r>
       <w:r>
-        <w:t xml:space="preserve"> (test other scenes, could be isolated KT scene issue?</w:t>
-      </w:r>
-      <w:r>
-        <w:t xml:space="preserve"> It seems EDT is most problematic, find out how EDT calculation works, is it due to audio reverb delay bug? </w:t>
+        <w:t xml:space="preserve"> (</w:t>
+      </w:r>
+      <w:proofErr w:type="gramStart"/>
+      <w:r>
+        <w:t>test</w:t>
+      </w:r>
+      <w:proofErr w:type="gramEnd"/>
+      <w:r>
+        <w:t xml:space="preserve"> other scenes, could be isolated KT scene issue?</w:t>
+      </w:r>
+      <w:r>
+        <w:t xml:space="preserve"> It seems EDT is most problematic, find out how EDT calculation works, is it due to audio reverb delay bug</w:t>
+      </w:r>
+      <w:proofErr w:type="gramStart"/>
+      <w:r>
+        <w:t xml:space="preserve">? </w:t>
       </w:r>
       <w:r>
         <w:t>)</w:t>
       </w:r>
+      <w:proofErr w:type="gramEnd"/>
     </w:p>
     <w:p>
       <w:pPr>
@@ -2739,11 +3262,40 @@
         <w:t>Explore additional methods for improving mono depth map quality.</w:t>
       </w:r>
       <w:r>
-        <w:t xml:space="preserve"> (delve deeper into fix_limits function and modify for mono</w:t>
-      </w:r>
-      <w:r>
-        <w:t>, monodepth map looks good, just incompatible with edgenet as noted by GDP, just CV problem atm</w:t>
-      </w:r>
+        <w:t xml:space="preserve"> (delve deeper into </w:t>
+      </w:r>
+      <w:proofErr w:type="spellStart"/>
+      <w:r>
+        <w:t>fix_limits</w:t>
+      </w:r>
+      <w:proofErr w:type="spellEnd"/>
+      <w:r>
+        <w:t xml:space="preserve"> function and modify for mono</w:t>
+      </w:r>
+      <w:r>
+        <w:t xml:space="preserve">, </w:t>
+      </w:r>
+      <w:proofErr w:type="spellStart"/>
+      <w:r>
+        <w:t>monodepth</w:t>
+      </w:r>
+      <w:proofErr w:type="spellEnd"/>
+      <w:r>
+        <w:t xml:space="preserve"> map looks good, just incompatible with </w:t>
+      </w:r>
+      <w:proofErr w:type="spellStart"/>
+      <w:r>
+        <w:t>edgenet</w:t>
+      </w:r>
+      <w:proofErr w:type="spellEnd"/>
+      <w:r>
+        <w:t xml:space="preserve"> as noted by GDP, just CV problem </w:t>
+      </w:r>
+      <w:proofErr w:type="spellStart"/>
+      <w:r>
+        <w:t>atm</w:t>
+      </w:r>
+      <w:proofErr w:type="spellEnd"/>
       <w:r>
         <w:t>)</w:t>
       </w:r>
@@ -2804,7 +3356,15 @@
         <w:pStyle w:val="Heading2"/>
       </w:pPr>
       <w:r>
-        <w:t>Meeting with Dr. Hansung notes:</w:t>
+        <w:t xml:space="preserve">Meeting with </w:t>
+      </w:r>
+      <w:proofErr w:type="spellStart"/>
+      <w:r>
+        <w:t>Dr.</w:t>
+      </w:r>
+      <w:proofErr w:type="spellEnd"/>
+      <w:r>
+        <w:t xml:space="preserve"> Hansung notes:</w:t>
       </w:r>
     </w:p>
     <w:p>
@@ -2816,8 +3376,13 @@
         </w:numPr>
       </w:pPr>
       <w:r>
-        <w:t>Continue with plan</w:t>
-      </w:r>
+        <w:t xml:space="preserve">Continue with </w:t>
+      </w:r>
+      <w:proofErr w:type="gramStart"/>
+      <w:r>
+        <w:t>plan</w:t>
+      </w:r>
+      <w:proofErr w:type="gramEnd"/>
     </w:p>
     <w:p>
       <w:pPr>
@@ -2855,8 +3420,13 @@
         </w:numPr>
       </w:pPr>
       <w:r>
-        <w:t>Finish audio evaluation and analysis perfectly first (with graph etc), Mona’ SSC part a bit different right now so optional instead</w:t>
-      </w:r>
+        <w:t xml:space="preserve">Finish audio evaluation and analysis perfectly first (with graph etc), Mona’ SSC part a bit different right now so optional </w:t>
+      </w:r>
+      <w:proofErr w:type="gramStart"/>
+      <w:r>
+        <w:t>instead</w:t>
+      </w:r>
+      <w:proofErr w:type="gramEnd"/>
     </w:p>
     <w:p>
       <w:r>
@@ -2895,7 +3465,7 @@
                     <pic:cNvPicPr/>
                   </pic:nvPicPr>
                   <pic:blipFill>
-                    <a:blip r:embed="rId28" cstate="print">
+                    <a:blip r:embed="rId29" cstate="print">
                       <a:extLst>
                         <a:ext uri="{28A0092B-C50C-407E-A947-70E740481C1C}">
                           <a14:useLocalDpi xmlns:a14="http://schemas.microsoft.com/office/drawing/2010/main" val="0"/>
@@ -2928,7 +3498,17 @@
         </w:drawing>
       </w:r>
       <w:r>
-        <w:t>Verdict: figure out the EDT weird bug, must be something wrong with deconvolve or my recorded audio somewhere. Lets try delayed audio again</w:t>
+        <w:t xml:space="preserve">Verdict: figure out the EDT weird bug, must be something wrong with deconvolve or my recorded audio somewhere. </w:t>
+      </w:r>
+      <w:proofErr w:type="spellStart"/>
+      <w:proofErr w:type="gramStart"/>
+      <w:r>
+        <w:t>Lets</w:t>
+      </w:r>
+      <w:proofErr w:type="spellEnd"/>
+      <w:proofErr w:type="gramEnd"/>
+      <w:r>
+        <w:t xml:space="preserve"> try delayed audio again</w:t>
       </w:r>
       <w:r>
         <w:t xml:space="preserve"> on normal setting (S3A), then Mona’s setting</w:t>
@@ -2942,7 +3522,25 @@
     </w:p>
     <w:p>
       <w:r>
-        <w:t xml:space="preserve">Also, maybe lets try record S3A and see if its probably my recording workflow </w:t>
+        <w:t xml:space="preserve">Also, maybe </w:t>
+      </w:r>
+      <w:proofErr w:type="spellStart"/>
+      <w:proofErr w:type="gramStart"/>
+      <w:r>
+        <w:t>lets</w:t>
+      </w:r>
+      <w:proofErr w:type="spellEnd"/>
+      <w:proofErr w:type="gramEnd"/>
+      <w:r>
+        <w:t xml:space="preserve"> try record S3A and see if </w:t>
+      </w:r>
+      <w:proofErr w:type="spellStart"/>
+      <w:r>
+        <w:t>its</w:t>
+      </w:r>
+      <w:proofErr w:type="spellEnd"/>
+      <w:r>
+        <w:t xml:space="preserve"> probably my recording workflow </w:t>
       </w:r>
       <w:r>
         <w:t xml:space="preserve">is </w:t>
@@ -2955,8 +3553,21 @@
       </w:r>
     </w:p>
     <w:p>
-      <w:r>
-        <w:t>Interestingly enough, RT60 might be correct and only EDT is problematic, and when analysing MR scene audio, it proves that its not isolated issue to only KT scene. Here is the result for MR.</w:t>
+      <w:proofErr w:type="gramStart"/>
+      <w:r>
+        <w:t>Interestingly enough, RT60</w:t>
+      </w:r>
+      <w:proofErr w:type="gramEnd"/>
+      <w:r>
+        <w:t xml:space="preserve"> might be correct and only EDT is problematic, and when analysing MR scene audio, it proves that </w:t>
+      </w:r>
+      <w:proofErr w:type="spellStart"/>
+      <w:r>
+        <w:t>its</w:t>
+      </w:r>
+      <w:proofErr w:type="spellEnd"/>
+      <w:r>
+        <w:t xml:space="preserve"> not isolated issue to only KT scene. Here is the result for MR.</w:t>
       </w:r>
     </w:p>
     <w:p>
@@ -2996,7 +3607,7 @@
                     <pic:cNvPicPr/>
                   </pic:nvPicPr>
                   <pic:blipFill>
-                    <a:blip r:embed="rId29">
+                    <a:blip r:embed="rId30">
                       <a:extLst>
                         <a:ext uri="{28A0092B-C50C-407E-A947-70E740481C1C}">
                           <a14:useLocalDpi xmlns:a14="http://schemas.microsoft.com/office/drawing/2010/main" val="0"/>
@@ -3029,7 +3640,15 @@
         </w:drawing>
       </w:r>
       <w:r>
-        <w:t>As seen, RT60 is fairly accurate and within range and from right, EDT is absolutely wrong line fit…</w:t>
+        <w:t xml:space="preserve">As seen, RT60 is fairly accurate and within range and from right, EDT is </w:t>
+      </w:r>
+      <w:proofErr w:type="gramStart"/>
+      <w:r>
+        <w:t>absolutely wrong</w:t>
+      </w:r>
+      <w:proofErr w:type="gramEnd"/>
+      <w:r>
+        <w:t xml:space="preserve"> line fit…</w:t>
       </w:r>
     </w:p>
     <w:p>
@@ -3047,14 +3666,22 @@
         <w:t xml:space="preserve"> (bottom waveform)</w:t>
       </w:r>
       <w:r>
-        <w:t xml:space="preserve"> is due to audio reverb delay bug mentioned before..</w:t>
-      </w:r>
+        <w:t xml:space="preserve"> is due to audio reverb delay bug mentioned </w:t>
+      </w:r>
+      <w:proofErr w:type="gramStart"/>
+      <w:r>
+        <w:t>before..</w:t>
+      </w:r>
+      <w:proofErr w:type="gramEnd"/>
       <w:r>
         <w:t xml:space="preserve"> Compare it to the delayed version!</w:t>
       </w:r>
     </w:p>
     <w:p>
       <w:r>
+        <w:rPr>
+          <w:noProof/>
+        </w:rPr>
         <w:drawing>
           <wp:inline distT="0" distB="0" distL="0" distR="0" wp14:anchorId="78E85A06" wp14:editId="36F99D4C">
             <wp:extent cx="5731510" cy="2111375"/>
@@ -3071,7 +3698,7 @@
                     <pic:cNvPicPr/>
                   </pic:nvPicPr>
                   <pic:blipFill>
-                    <a:blip r:embed="rId30"/>
+                    <a:blip r:embed="rId31"/>
                     <a:stretch>
                       <a:fillRect/>
                     </a:stretch>
@@ -3094,6 +3721,9 @@
     </w:p>
     <w:p>
       <w:r>
+        <w:rPr>
+          <w:noProof/>
+        </w:rPr>
         <w:drawing>
           <wp:anchor distT="0" distB="0" distL="114300" distR="114300" simplePos="0" relativeHeight="251682816" behindDoc="1" locked="0" layoutInCell="1" allowOverlap="1" wp14:anchorId="70AD2E60" wp14:editId="77686600">
             <wp:simplePos x="0" y="0"/>
@@ -3126,7 +3756,7 @@
                     <pic:cNvPicPr/>
                   </pic:nvPicPr>
                   <pic:blipFill>
-                    <a:blip r:embed="rId31">
+                    <a:blip r:embed="rId32">
                       <a:extLst>
                         <a:ext uri="{28A0092B-C50C-407E-A947-70E740481C1C}">
                           <a14:useLocalDpi xmlns:a14="http://schemas.microsoft.com/office/drawing/2010/main" val="0"/>
@@ -3162,14 +3792,33 @@
         <w:t>This is using Mona’s setting</w:t>
       </w:r>
       <w:r>
-        <w:t xml:space="preserve"> (top waveform used my delayedaudiodelay.cs script and turn of play on awake) </w:t>
-      </w:r>
-      <w:r>
-        <w:t xml:space="preserve"> instead of S3A settings (which is unreliable/not standardised/tuned to latest steam audio and might have changed from actual used for evaluation):</w:t>
-      </w:r>
-    </w:p>
-    <w:p>
-      <w:r>
+        <w:t xml:space="preserve"> (top waveform used my </w:t>
+      </w:r>
+      <w:proofErr w:type="spellStart"/>
+      <w:r>
+        <w:t>delayedaudiodelay.cs</w:t>
+      </w:r>
+      <w:proofErr w:type="spellEnd"/>
+      <w:r>
+        <w:t xml:space="preserve"> script and turn of play on </w:t>
+      </w:r>
+      <w:proofErr w:type="gramStart"/>
+      <w:r>
+        <w:t xml:space="preserve">awake) </w:t>
+      </w:r>
+      <w:r>
+        <w:t xml:space="preserve"> instead</w:t>
+      </w:r>
+      <w:proofErr w:type="gramEnd"/>
+      <w:r>
+        <w:t xml:space="preserve"> of S3A settings (which is unreliable/not standardised/tuned to latest steam audio and might have changed from actual used for evaluation):</w:t>
+      </w:r>
+    </w:p>
+    <w:p>
+      <w:r>
+        <w:rPr>
+          <w:noProof/>
+        </w:rPr>
         <w:drawing>
           <wp:anchor distT="0" distB="0" distL="114300" distR="114300" simplePos="0" relativeHeight="251679744" behindDoc="1" locked="0" layoutInCell="1" allowOverlap="1" wp14:anchorId="63E35F8D" wp14:editId="5176B7D8">
             <wp:simplePos x="0" y="0"/>
@@ -3202,7 +3851,7 @@
                     <pic:cNvPicPr/>
                   </pic:nvPicPr>
                   <pic:blipFill>
-                    <a:blip r:embed="rId32">
+                    <a:blip r:embed="rId33">
                       <a:extLst>
                         <a:ext uri="{28A0092B-C50C-407E-A947-70E740481C1C}">
                           <a14:useLocalDpi xmlns:a14="http://schemas.microsoft.com/office/drawing/2010/main" val="0"/>
@@ -3235,6 +3884,9 @@
         </w:drawing>
       </w:r>
       <w:r>
+        <w:rPr>
+          <w:noProof/>
+        </w:rPr>
         <w:drawing>
           <wp:anchor distT="0" distB="0" distL="114300" distR="114300" simplePos="0" relativeHeight="251681792" behindDoc="1" locked="0" layoutInCell="1" allowOverlap="1" wp14:anchorId="7B3953ED" wp14:editId="2809981E">
             <wp:simplePos x="0" y="0"/>
@@ -3267,7 +3919,7 @@
                     <pic:cNvPicPr/>
                   </pic:nvPicPr>
                   <pic:blipFill>
-                    <a:blip r:embed="rId33">
+                    <a:blip r:embed="rId34">
                       <a:extLst>
                         <a:ext uri="{28A0092B-C50C-407E-A947-70E740481C1C}">
                           <a14:useLocalDpi xmlns:a14="http://schemas.microsoft.com/office/drawing/2010/main" val="0"/>
@@ -3300,6 +3952,9 @@
         </w:drawing>
       </w:r>
       <w:r>
+        <w:rPr>
+          <w:noProof/>
+        </w:rPr>
         <w:drawing>
           <wp:anchor distT="0" distB="0" distL="114300" distR="114300" simplePos="0" relativeHeight="251680768" behindDoc="1" locked="0" layoutInCell="1" allowOverlap="1" wp14:anchorId="62F5E8E3" wp14:editId="5FD6C0BE">
             <wp:simplePos x="0" y="0"/>
@@ -3332,7 +3987,7 @@
                     <pic:cNvPicPr/>
                   </pic:nvPicPr>
                   <pic:blipFill>
-                    <a:blip r:embed="rId34">
+                    <a:blip r:embed="rId35">
                       <a:extLst>
                         <a:ext uri="{28A0092B-C50C-407E-A947-70E740481C1C}">
                           <a14:useLocalDpi xmlns:a14="http://schemas.microsoft.com/office/drawing/2010/main" val="0"/>
@@ -3365,6 +4020,9 @@
         </w:drawing>
       </w:r>
       <w:r>
+        <w:rPr>
+          <w:noProof/>
+        </w:rPr>
         <w:drawing>
           <wp:anchor distT="0" distB="0" distL="114300" distR="114300" simplePos="0" relativeHeight="251678720" behindDoc="1" locked="0" layoutInCell="1" allowOverlap="1" wp14:anchorId="159EAC48" wp14:editId="54B2ED40">
             <wp:simplePos x="0" y="0"/>
@@ -3397,7 +4055,7 @@
                     <pic:cNvPicPr/>
                   </pic:nvPicPr>
                   <pic:blipFill>
-                    <a:blip r:embed="rId35">
+                    <a:blip r:embed="rId36">
                       <a:extLst>
                         <a:ext uri="{28A0092B-C50C-407E-A947-70E740481C1C}">
                           <a14:useLocalDpi xmlns:a14="http://schemas.microsoft.com/office/drawing/2010/main" val="0"/>
@@ -3430,8 +4088,13 @@
         </w:drawing>
       </w:r>
       <w:r>
-        <w:t>This might also be the noise source on the RIR… This is obviously a bug due to the way Steam audio initialise and for play on awake audio source..</w:t>
-      </w:r>
+        <w:t xml:space="preserve">This might also be the noise source on the RIR… This is obviously a bug due to the way Steam audio initialise and for play on awake audio </w:t>
+      </w:r>
+      <w:proofErr w:type="gramStart"/>
+      <w:r>
+        <w:t>source..</w:t>
+      </w:r>
+      <w:proofErr w:type="gramEnd"/>
     </w:p>
     <w:p>
       <w:r>
@@ -3445,6 +4108,9 @@
     </w:p>
     <w:p>
       <w:r>
+        <w:rPr>
+          <w:noProof/>
+        </w:rPr>
         <w:lastRenderedPageBreak/>
         <w:drawing>
           <wp:anchor distT="0" distB="0" distL="114300" distR="114300" simplePos="0" relativeHeight="251684864" behindDoc="1" locked="0" layoutInCell="1" allowOverlap="1" wp14:anchorId="11DEDC4A" wp14:editId="5B383D1B">
@@ -3478,7 +4144,7 @@
                     <pic:cNvPicPr/>
                   </pic:nvPicPr>
                   <pic:blipFill>
-                    <a:blip r:embed="rId36">
+                    <a:blip r:embed="rId37">
                       <a:extLst>
                         <a:ext uri="{28A0092B-C50C-407E-A947-70E740481C1C}">
                           <a14:useLocalDpi xmlns:a14="http://schemas.microsoft.com/office/drawing/2010/main" val="0"/>
@@ -3511,6 +4177,9 @@
         </w:drawing>
       </w:r>
       <w:r>
+        <w:rPr>
+          <w:noProof/>
+        </w:rPr>
         <w:drawing>
           <wp:anchor distT="0" distB="0" distL="114300" distR="114300" simplePos="0" relativeHeight="251683840" behindDoc="1" locked="0" layoutInCell="1" allowOverlap="1" wp14:anchorId="56507018" wp14:editId="1FEB5F37">
             <wp:simplePos x="0" y="0"/>
@@ -3543,7 +4212,7 @@
                     <pic:cNvPicPr/>
                   </pic:nvPicPr>
                   <pic:blipFill>
-                    <a:blip r:embed="rId37" cstate="print">
+                    <a:blip r:embed="rId38" cstate="print">
                       <a:extLst>
                         <a:ext uri="{28A0092B-C50C-407E-A947-70E740481C1C}">
                           <a14:useLocalDpi xmlns:a14="http://schemas.microsoft.com/office/drawing/2010/main" val="0"/>
@@ -3587,6 +4256,9 @@
     </w:p>
     <w:p>
       <w:r>
+        <w:rPr>
+          <w:noProof/>
+        </w:rPr>
         <w:drawing>
           <wp:anchor distT="0" distB="0" distL="114300" distR="114300" simplePos="0" relativeHeight="251686912" behindDoc="1" locked="0" layoutInCell="1" allowOverlap="1" wp14:anchorId="3393F85E" wp14:editId="3FEA4C14">
             <wp:simplePos x="0" y="0"/>
@@ -3619,7 +4291,7 @@
                     <pic:cNvPicPr/>
                   </pic:nvPicPr>
                   <pic:blipFill>
-                    <a:blip r:embed="rId38">
+                    <a:blip r:embed="rId39">
                       <a:extLst>
                         <a:ext uri="{28A0092B-C50C-407E-A947-70E740481C1C}">
                           <a14:useLocalDpi xmlns:a14="http://schemas.microsoft.com/office/drawing/2010/main" val="0"/>
@@ -3646,6 +4318,9 @@
         </w:drawing>
       </w:r>
       <w:r>
+        <w:rPr>
+          <w:noProof/>
+        </w:rPr>
         <w:drawing>
           <wp:anchor distT="0" distB="0" distL="114300" distR="114300" simplePos="0" relativeHeight="251685888" behindDoc="1" locked="0" layoutInCell="1" allowOverlap="1" wp14:anchorId="60B6CA09" wp14:editId="06E6B9DB">
             <wp:simplePos x="0" y="0"/>
@@ -3678,7 +4353,7 @@
                     <pic:cNvPicPr/>
                   </pic:nvPicPr>
                   <pic:blipFill>
-                    <a:blip r:embed="rId39">
+                    <a:blip r:embed="rId40">
                       <a:extLst>
                         <a:ext uri="{28A0092B-C50C-407E-A947-70E740481C1C}">
                           <a14:useLocalDpi xmlns:a14="http://schemas.microsoft.com/office/drawing/2010/main" val="0"/>
@@ -3705,30 +4380,97 @@
         </w:drawing>
       </w:r>
       <w:r>
-        <w:t xml:space="preserve"> Nvm, even trimmed version got same RT60… Could it be the volume its recorded?</w:t>
-      </w:r>
-      <w:r>
-        <w:t xml:space="preserve"> Trying on 10% windows Volume instead of 50%</w:t>
-      </w:r>
-      <w:r>
-        <w:t>.. Ok idk if im tripping but I got exactly same result. All 3 variant of mona setting have exact same Mean RT60 and EDT as above… confirmed!</w:t>
-      </w:r>
-    </w:p>
-    <w:p>
-      <w:r>
-        <w:t>Lets try with custom setting, go back to previous 0.5 vol on listener using 1 min dist and 30 max distance, 1 direct mix, 1 indirect mix level and 50% windows volume.</w:t>
-      </w:r>
-      <w:r>
-        <w:t xml:space="preserve"> Lets call this customsetting1.</w:t>
-      </w:r>
-      <w:r>
-        <w:t xml:space="preserve"> Ok this bring us back to previous result -&gt;</w:t>
-      </w:r>
-    </w:p>
-    <w:p>
-      <w:r>
-        <w:t>Im convinced this result mix is better but the EDT best fit line is buggy..</w:t>
-      </w:r>
+        <w:t xml:space="preserve"> </w:t>
+      </w:r>
+      <w:proofErr w:type="spellStart"/>
+      <w:r>
+        <w:t>Nvm</w:t>
+      </w:r>
+      <w:proofErr w:type="spellEnd"/>
+      <w:r>
+        <w:t>, even trimmed version got same RT60… Could it be the volume its recorded?</w:t>
+      </w:r>
+      <w:r>
+        <w:t xml:space="preserve"> Trying on 10% windows Volume instead of 50</w:t>
+      </w:r>
+      <w:proofErr w:type="gramStart"/>
+      <w:r>
+        <w:t>%</w:t>
+      </w:r>
+      <w:r>
+        <w:t>..</w:t>
+      </w:r>
+      <w:proofErr w:type="gramEnd"/>
+      <w:r>
+        <w:t xml:space="preserve"> Ok idk if </w:t>
+      </w:r>
+      <w:proofErr w:type="spellStart"/>
+      <w:r>
+        <w:t>im</w:t>
+      </w:r>
+      <w:proofErr w:type="spellEnd"/>
+      <w:r>
+        <w:t xml:space="preserve"> tripping but I got exactly same result. All 3 variant of mona setting have exact same Mean RT60 and EDT as above… confirmed!</w:t>
+      </w:r>
+    </w:p>
+    <w:p>
+      <w:proofErr w:type="spellStart"/>
+      <w:proofErr w:type="gramStart"/>
+      <w:r>
+        <w:t>Lets</w:t>
+      </w:r>
+      <w:proofErr w:type="spellEnd"/>
+      <w:proofErr w:type="gramEnd"/>
+      <w:r>
+        <w:t xml:space="preserve"> try with custom setting, go back to previous 0.5 vol on listener using 1 min </w:t>
+      </w:r>
+      <w:proofErr w:type="spellStart"/>
+      <w:r>
+        <w:t>dist</w:t>
+      </w:r>
+      <w:proofErr w:type="spellEnd"/>
+      <w:r>
+        <w:t xml:space="preserve"> and 30 max distance, 1 direct mix, 1 indirect mix level and 50% windows volume.</w:t>
+      </w:r>
+      <w:r>
+        <w:t xml:space="preserve"> </w:t>
+      </w:r>
+      <w:proofErr w:type="spellStart"/>
+      <w:proofErr w:type="gramStart"/>
+      <w:r>
+        <w:t>Lets</w:t>
+      </w:r>
+      <w:proofErr w:type="spellEnd"/>
+      <w:proofErr w:type="gramEnd"/>
+      <w:r>
+        <w:t xml:space="preserve"> call this customsetting1.</w:t>
+      </w:r>
+      <w:r>
+        <w:t xml:space="preserve"> Ok this </w:t>
+      </w:r>
+      <w:proofErr w:type="gramStart"/>
+      <w:r>
+        <w:t>bring</w:t>
+      </w:r>
+      <w:proofErr w:type="gramEnd"/>
+      <w:r>
+        <w:t xml:space="preserve"> us back to previous result -&gt;</w:t>
+      </w:r>
+    </w:p>
+    <w:p>
+      <w:proofErr w:type="spellStart"/>
+      <w:r>
+        <w:t>Im</w:t>
+      </w:r>
+      <w:proofErr w:type="spellEnd"/>
+      <w:r>
+        <w:t xml:space="preserve"> convinced this result mix is better but the EDT best fit line is </w:t>
+      </w:r>
+      <w:proofErr w:type="gramStart"/>
+      <w:r>
+        <w:t>buggy..</w:t>
+      </w:r>
+      <w:proofErr w:type="gramEnd"/>
     </w:p>
     <w:p>
       <w:r>
@@ -3767,7 +4509,7 @@
                     <pic:cNvPicPr/>
                   </pic:nvPicPr>
                   <pic:blipFill>
-                    <a:blip r:embed="rId40" cstate="print">
+                    <a:blip r:embed="rId41" cstate="print">
                       <a:extLst>
                         <a:ext uri="{28A0092B-C50C-407E-A947-70E740481C1C}">
                           <a14:useLocalDpi xmlns:a14="http://schemas.microsoft.com/office/drawing/2010/main" val="0"/>
@@ -3810,6 +4552,9 @@
         </w:rPr>
       </w:pPr>
       <w:r>
+        <w:rPr>
+          <w:noProof/>
+        </w:rPr>
         <w:drawing>
           <wp:anchor distT="0" distB="0" distL="114300" distR="114300" simplePos="0" relativeHeight="251687936" behindDoc="1" locked="0" layoutInCell="1" allowOverlap="1" wp14:anchorId="2EB8FA63" wp14:editId="5155581D">
             <wp:simplePos x="0" y="0"/>
@@ -3842,7 +4587,7 @@
                     <pic:cNvPicPr/>
                   </pic:nvPicPr>
                   <pic:blipFill>
-                    <a:blip r:embed="rId41">
+                    <a:blip r:embed="rId42">
                       <a:extLst>
                         <a:ext uri="{28A0092B-C50C-407E-A947-70E740481C1C}">
                           <a14:useLocalDpi xmlns:a14="http://schemas.microsoft.com/office/drawing/2010/main" val="0"/>
@@ -3875,7 +4620,33 @@
         </w:drawing>
       </w:r>
       <w:r>
-        <w:t>Now I think about it, volume does matter, atleast I shouldn’t let it clip, but not too low that some audio cant be heard. Also stupid windows 11, for some reason, my headphone volume don’t do anything, I need to change it on volume mixer. Unity volume mixer at 20% seems good to not clipping. Also, as proven before, no need trimming/detach at silence.</w:t>
+        <w:t xml:space="preserve">Now I think about it, volume does matter, </w:t>
+      </w:r>
+      <w:proofErr w:type="spellStart"/>
+      <w:r>
+        <w:t>atleast</w:t>
+      </w:r>
+      <w:proofErr w:type="spellEnd"/>
+      <w:r>
+        <w:t xml:space="preserve"> I shouldn’t let it clip, but not too low that some audio </w:t>
+      </w:r>
+      <w:proofErr w:type="spellStart"/>
+      <w:proofErr w:type="gramStart"/>
+      <w:r>
+        <w:t>cant</w:t>
+      </w:r>
+      <w:proofErr w:type="spellEnd"/>
+      <w:proofErr w:type="gramEnd"/>
+      <w:r>
+        <w:t xml:space="preserve"> be heard. </w:t>
+      </w:r>
+      <w:proofErr w:type="gramStart"/>
+      <w:r>
+        <w:t>Also</w:t>
+      </w:r>
+      <w:proofErr w:type="gramEnd"/>
+      <w:r>
+        <w:t xml:space="preserve"> stupid windows 11, for some reason, my headphone volume don’t do anything, I need to change it on volume mixer. Unity volume mixer at 20% seems good to not clipping. Also, as proven before, no need trimming/detach at silence.</w:t>
       </w:r>
       <w:r>
         <w:rPr>
@@ -3926,6 +4697,163 @@
           <w:noProof/>
         </w:rPr>
         <w:t xml:space="preserve"> Using max vol to clip some freq also doesn’t work, in fact, it increases EDT to higher value (1.5s)… idk man, continue tomorrow. </w:t>
+      </w:r>
+    </w:p>
+    <w:p>
+      <w:pPr>
+        <w:pStyle w:val="Heading1"/>
+        <w:rPr>
+          <w:noProof/>
+        </w:rPr>
+      </w:pPr>
+      <w:r>
+        <w:rPr>
+          <w:noProof/>
+        </w:rPr>
+        <w:t>Thursday, 25 July 2024</w:t>
+      </w:r>
+    </w:p>
+    <w:p>
+      <w:r>
+        <w:t>Ok, just realised I should probably try Mona’s setting on MR scene as well to see if the issue is isolated/only for KT.</w:t>
+      </w:r>
+      <w:r>
+        <w:t xml:space="preserve"> Same problem</w:t>
+      </w:r>
+      <w:r>
+        <w:t xml:space="preserve"> (too high RT60)</w:t>
+      </w:r>
+      <w:r>
+        <w:t>, but I just realised I haven’t tried Mona settings but only change mix ratio (Direct to reflections)</w:t>
+      </w:r>
+      <w:r>
+        <w:t>.</w:t>
+      </w:r>
+      <w:r>
+        <w:br/>
+        <w:t>Here is 1 to 1 Mix ratio instead of 0.5 to 5</w:t>
+      </w:r>
+      <w:r>
+        <w:t xml:space="preserve"> in MR</w:t>
+      </w:r>
+      <w:r>
+        <w:t>.</w:t>
+      </w:r>
+    </w:p>
+    <w:p>
+      <w:r>
+        <w:drawing>
+          <wp:anchor distT="0" distB="0" distL="114300" distR="114300" simplePos="0" relativeHeight="251689984" behindDoc="1" locked="0" layoutInCell="1" allowOverlap="1" wp14:anchorId="2F644E9B" wp14:editId="254B407E">
+            <wp:simplePos x="0" y="0"/>
+            <wp:positionH relativeFrom="column">
+              <wp:posOffset>0</wp:posOffset>
+            </wp:positionH>
+            <wp:positionV relativeFrom="paragraph">
+              <wp:posOffset>3175</wp:posOffset>
+            </wp:positionV>
+            <wp:extent cx="3448531" cy="1619476"/>
+            <wp:effectExtent l="0" t="0" r="0" b="0"/>
+            <wp:wrapTight wrapText="bothSides">
+              <wp:wrapPolygon edited="0">
+                <wp:start x="0" y="0"/>
+                <wp:lineTo x="0" y="21346"/>
+                <wp:lineTo x="21481" y="21346"/>
+                <wp:lineTo x="21481" y="0"/>
+                <wp:lineTo x="0" y="0"/>
+              </wp:wrapPolygon>
+            </wp:wrapTight>
+            <wp:docPr id="37" name="Picture 37"/>
+            <wp:cNvGraphicFramePr>
+              <a:graphicFrameLocks xmlns:a="http://schemas.openxmlformats.org/drawingml/2006/main" noChangeAspect="1"/>
+            </wp:cNvGraphicFramePr>
+            <a:graphic xmlns:a="http://schemas.openxmlformats.org/drawingml/2006/main">
+              <a:graphicData uri="http://schemas.openxmlformats.org/drawingml/2006/picture">
+                <pic:pic xmlns:pic="http://schemas.openxmlformats.org/drawingml/2006/picture">
+                  <pic:nvPicPr>
+                    <pic:cNvPr id="1" name=""/>
+                    <pic:cNvPicPr/>
+                  </pic:nvPicPr>
+                  <pic:blipFill>
+                    <a:blip r:embed="rId43">
+                      <a:extLst>
+                        <a:ext uri="{28A0092B-C50C-407E-A947-70E740481C1C}">
+                          <a14:useLocalDpi xmlns:a14="http://schemas.microsoft.com/office/drawing/2010/main" val="0"/>
+                        </a:ext>
+                      </a:extLst>
+                    </a:blip>
+                    <a:stretch>
+                      <a:fillRect/>
+                    </a:stretch>
+                  </pic:blipFill>
+                  <pic:spPr>
+                    <a:xfrm>
+                      <a:off x="0" y="0"/>
+                      <a:ext cx="3448531" cy="1619476"/>
+                    </a:xfrm>
+                    <a:prstGeom prst="rect">
+                      <a:avLst/>
+                    </a:prstGeom>
+                  </pic:spPr>
+                </pic:pic>
+              </a:graphicData>
+            </a:graphic>
+          </wp:anchor>
+        </w:drawing>
+      </w:r>
+      <w:r>
+        <w:t xml:space="preserve">As seen, interestingly, it seems fairly accurate now (RT60 still so high, but </w:t>
+      </w:r>
+      <w:proofErr w:type="spellStart"/>
+      <w:r>
+        <w:t>atleast</w:t>
+      </w:r>
+      <w:proofErr w:type="spellEnd"/>
+      <w:r>
+        <w:t xml:space="preserve"> EDT is very accurate.</w:t>
+      </w:r>
+      <w:r>
+        <w:t xml:space="preserve"> Let’s try 0.75 to 2.5 </w:t>
+      </w:r>
+      <w:proofErr w:type="gramStart"/>
+      <w:r>
+        <w:t>next, and</w:t>
+      </w:r>
+      <w:proofErr w:type="gramEnd"/>
+      <w:r>
+        <w:t xml:space="preserve"> find sweet spot &gt; This feels very bad but </w:t>
+      </w:r>
+      <w:proofErr w:type="spellStart"/>
+      <w:r>
+        <w:t>ig</w:t>
+      </w:r>
+      <w:proofErr w:type="spellEnd"/>
+      <w:r>
+        <w:t xml:space="preserve"> </w:t>
+      </w:r>
+      <w:proofErr w:type="spellStart"/>
+      <w:r>
+        <w:t>atleast</w:t>
+      </w:r>
+      <w:proofErr w:type="spellEnd"/>
+      <w:r>
+        <w:t xml:space="preserve"> all scenes should have same setting in the end to make this more ‘scientific’ or not too tuned, or else the resulting mesh would not really mean much.</w:t>
+      </w:r>
+      <w:r>
+        <w:t xml:space="preserve"> Maybe I should tune and calibrate on </w:t>
+      </w:r>
+      <w:proofErr w:type="gramStart"/>
+      <w:r>
+        <w:t>LR</w:t>
+      </w:r>
+      <w:proofErr w:type="gramEnd"/>
+    </w:p>
+    <w:p>
+      <w:r>
+        <w:t>But for now, lets test same 1 to 1 setting on KT scene and see what happens.</w:t>
+      </w:r>
+      <w:r>
+        <w:br/>
+        <w:t>Also to note, from last day testing and Mona’s email, it seems that volume mixer level (on windows at least, even clipping) don’t really affect much on the result, there’s some but not as prevalent as changing the ratio so far.</w:t>
       </w:r>
     </w:p>
     <w:sectPr>
@@ -5496,4 +6424,16 @@
     </a:ext>
   </a:extLst>
 </a:theme>
+</file>
+
+<file path=customXml/item1.xml><?xml version="1.0" encoding="utf-8"?>
+<b:Sources xmlns:b="http://schemas.openxmlformats.org/officeDocument/2006/bibliography" xmlns="http://schemas.openxmlformats.org/officeDocument/2006/bibliography" SelectedStyle="\APASixthEditionOfficeOnline.xsl" StyleName="APA" Version="6"/>
+</file>
+
+<file path=customXml/itemProps1.xml><?xml version="1.0" encoding="utf-8"?>
+<ds:datastoreItem xmlns:ds="http://schemas.openxmlformats.org/officeDocument/2006/customXml" ds:itemID="{A8D2D5C3-4B82-4DA5-B688-30577B334D4F}">
+  <ds:schemaRefs>
+    <ds:schemaRef ds:uri="http://schemas.openxmlformats.org/officeDocument/2006/bibliography"/>
+  </ds:schemaRefs>
+</ds:datastoreItem>
 </file>
</xml_diff>

<commit_message>
Testing 1to1 mix ratio level using mona settings on KT to prove a point
</commit_message>
<xml_diff>
--- a/Intern-Logs/Week 5.docx
+++ b/Intern-Logs/Week 5.docx
@@ -124,15 +124,7 @@
         </w:numPr>
       </w:pPr>
       <w:r>
-        <w:t xml:space="preserve">automate baking with 1 button to </w:t>
-      </w:r>
-      <w:proofErr w:type="gramStart"/>
-      <w:r>
-        <w:t>streamline</w:t>
-      </w:r>
-      <w:proofErr w:type="gramEnd"/>
-      <w:r>
-        <w:t xml:space="preserve"> </w:t>
+        <w:t xml:space="preserve">automate baking with 1 button to streamline </w:t>
       </w:r>
     </w:p>
     <w:p>
@@ -144,13 +136,8 @@
         </w:numPr>
       </w:pPr>
       <w:r>
-        <w:t xml:space="preserve">Add lighting indicator for when steam audio is </w:t>
-      </w:r>
-      <w:proofErr w:type="gramStart"/>
-      <w:r>
-        <w:t>working</w:t>
-      </w:r>
-      <w:proofErr w:type="gramEnd"/>
+        <w:t>Add lighting indicator for when steam audio is working</w:t>
+      </w:r>
     </w:p>
     <w:p>
       <w:pPr>
@@ -163,14 +150,12 @@
       <w:r>
         <w:t xml:space="preserve">Generate all audio </w:t>
       </w:r>
-      <w:proofErr w:type="gramStart"/>
       <w:r>
         <w:rPr>
           <w:color w:val="70AD47" w:themeColor="accent6"/>
         </w:rPr>
         <w:t>done</w:t>
       </w:r>
-      <w:proofErr w:type="gramEnd"/>
     </w:p>
     <w:p>
       <w:pPr>
@@ -229,15 +214,7 @@
         </w:numPr>
       </w:pPr>
       <w:r>
-        <w:t xml:space="preserve">Add Rachel and Joao for Demo for more immersive VR </w:t>
-      </w:r>
-      <w:proofErr w:type="gramStart"/>
-      <w:r>
-        <w:t>demo ,</w:t>
-      </w:r>
-      <w:proofErr w:type="gramEnd"/>
-      <w:r>
-        <w:t xml:space="preserve"> and probably have more audio cue. </w:t>
+        <w:t xml:space="preserve">Add Rachel and Joao for Demo for more immersive VR demo , and probably have more audio cue. </w:t>
       </w:r>
       <w:proofErr w:type="spellStart"/>
       <w:r>
@@ -265,13 +242,8 @@
       </w:r>
       <w:proofErr w:type="spellEnd"/>
       <w:r>
-        <w:t xml:space="preserve"> optimisation using </w:t>
-      </w:r>
-      <w:proofErr w:type="gramStart"/>
-      <w:r>
-        <w:t>enhance360debug.py</w:t>
-      </w:r>
-      <w:proofErr w:type="gramEnd"/>
+        <w:t xml:space="preserve"> optimisation using enhance360debug.py</w:t>
+      </w:r>
     </w:p>
     <w:p>
       <w:pPr>
@@ -282,13 +254,8 @@
         </w:numPr>
       </w:pPr>
       <w:r>
-        <w:t xml:space="preserve">Remove docker clutter </w:t>
-      </w:r>
-      <w:proofErr w:type="gramStart"/>
-      <w:r>
-        <w:t>automatically</w:t>
-      </w:r>
-      <w:proofErr w:type="gramEnd"/>
+        <w:t>Remove docker clutter automatically</w:t>
+      </w:r>
     </w:p>
     <w:p>
       <w:pPr>
@@ -638,18 +605,13 @@
         <w:t xml:space="preserve"> for analysis</w:t>
       </w:r>
       <w:r>
-        <w:t xml:space="preserve">, run </w:t>
-      </w:r>
-      <w:proofErr w:type="gramStart"/>
-      <w:r>
-        <w:t>the .</w:t>
+        <w:t>, run the .</w:t>
       </w:r>
       <w:proofErr w:type="spellStart"/>
       <w:r>
         <w:t>ipynb</w:t>
       </w:r>
       <w:proofErr w:type="spellEnd"/>
-      <w:proofErr w:type="gramEnd"/>
       <w:r>
         <w:t xml:space="preserve"> coded by Mona in respective scene folders.</w:t>
       </w:r>
@@ -685,15 +647,7 @@
     </w:p>
     <w:p>
       <w:r>
-        <w:t xml:space="preserve">Interesting to note, one of the most important </w:t>
-      </w:r>
-      <w:proofErr w:type="gramStart"/>
-      <w:r>
-        <w:t>factor</w:t>
-      </w:r>
-      <w:proofErr w:type="gramEnd"/>
-      <w:r>
-        <w:t xml:space="preserve"> for room reverb properties is its size, and the material properties inside it, </w:t>
+        <w:t xml:space="preserve">Interesting to note, one of the most important factor for room reverb properties is its size, and the material properties inside it, </w:t>
       </w:r>
       <w:proofErr w:type="spellStart"/>
       <w:r>
@@ -714,28 +668,12 @@
       </w:r>
       <w:proofErr w:type="spellEnd"/>
       <w:r>
-        <w:t xml:space="preserve"> supposed to be strong reverb. </w:t>
-      </w:r>
-      <w:proofErr w:type="gramStart"/>
-      <w:r>
-        <w:t>So</w:t>
-      </w:r>
-      <w:proofErr w:type="gramEnd"/>
-      <w:r>
-        <w:t xml:space="preserve"> using loop and having very long silence at the end might be needed.</w:t>
-      </w:r>
-    </w:p>
-    <w:p>
-      <w:r>
-        <w:t xml:space="preserve">Generated all </w:t>
-      </w:r>
-      <w:proofErr w:type="gramStart"/>
-      <w:r>
-        <w:t>audio</w:t>
-      </w:r>
-      <w:proofErr w:type="gramEnd"/>
-      <w:r>
-        <w:t>!</w:t>
+        <w:t xml:space="preserve"> supposed to be strong reverb. So using loop and having very long silence at the end might be needed.</w:t>
+      </w:r>
+    </w:p>
+    <w:p>
+      <w:r>
+        <w:t>Generated all audio!</w:t>
       </w:r>
     </w:p>
     <w:p>
@@ -795,15 +733,7 @@
         </w:numPr>
       </w:pPr>
       <w:r>
-        <w:t xml:space="preserve">automate baking with 1 button to </w:t>
-      </w:r>
-      <w:proofErr w:type="gramStart"/>
-      <w:r>
-        <w:t>streamline</w:t>
-      </w:r>
-      <w:proofErr w:type="gramEnd"/>
-      <w:r>
-        <w:t xml:space="preserve"> </w:t>
+        <w:t xml:space="preserve">automate baking with 1 button to streamline </w:t>
       </w:r>
     </w:p>
     <w:p>
@@ -815,15 +745,7 @@
         </w:numPr>
       </w:pPr>
       <w:r>
-        <w:t xml:space="preserve">Add lighting indicator for when steam audio is </w:t>
-      </w:r>
-      <w:proofErr w:type="gramStart"/>
-      <w:r>
-        <w:t>working</w:t>
-      </w:r>
-      <w:proofErr w:type="gramEnd"/>
-      <w:r>
-        <w:t xml:space="preserve"> </w:t>
+        <w:t xml:space="preserve">Add lighting indicator for when steam audio is working </w:t>
       </w:r>
     </w:p>
     <w:p>
@@ -863,15 +785,7 @@
         </w:numPr>
       </w:pPr>
       <w:r>
-        <w:t xml:space="preserve">Add Rachel and Joao for Demo for more immersive VR </w:t>
-      </w:r>
-      <w:proofErr w:type="gramStart"/>
-      <w:r>
-        <w:t>demo ,</w:t>
-      </w:r>
-      <w:proofErr w:type="gramEnd"/>
-      <w:r>
-        <w:t xml:space="preserve"> and probably have more audio cue. </w:t>
+        <w:t xml:space="preserve">Add Rachel and Joao for Demo for more immersive VR demo , and probably have more audio cue. </w:t>
       </w:r>
       <w:proofErr w:type="spellStart"/>
       <w:r>
@@ -899,13 +813,8 @@
       </w:r>
       <w:proofErr w:type="spellEnd"/>
       <w:r>
-        <w:t xml:space="preserve"> optimisation using </w:t>
-      </w:r>
-      <w:proofErr w:type="gramStart"/>
-      <w:r>
-        <w:t>enhance360debug.py</w:t>
-      </w:r>
-      <w:proofErr w:type="gramEnd"/>
+        <w:t xml:space="preserve"> optimisation using enhance360debug.py</w:t>
+      </w:r>
     </w:p>
     <w:p>
       <w:pPr>
@@ -916,13 +825,8 @@
         </w:numPr>
       </w:pPr>
       <w:r>
-        <w:t xml:space="preserve">Remove docker clutter </w:t>
-      </w:r>
-      <w:proofErr w:type="gramStart"/>
-      <w:r>
-        <w:t>automatically</w:t>
-      </w:r>
-      <w:proofErr w:type="gramEnd"/>
+        <w:t>Remove docker clutter automatically</w:t>
+      </w:r>
     </w:p>
     <w:p>
       <w:pPr>
@@ -938,30 +842,17 @@
     </w:p>
     <w:p>
       <w:r>
-        <w:t xml:space="preserve">Copied the RIR analysis folder one by one for commit and organisation to remove clutter (unneeded files), </w:t>
-      </w:r>
-      <w:proofErr w:type="gramStart"/>
-      <w:r>
-        <w:t>and also</w:t>
-      </w:r>
-      <w:proofErr w:type="gramEnd"/>
-      <w:r>
-        <w:t xml:space="preserve"> to make sure the original form Mona is unchanged for reference. It is also easier to have everything related to this internship in one repo instead of two.</w:t>
+        <w:t>Copied the RIR analysis folder one by one for commit and organisation to remove clutter (unneeded files), and also to make sure the original form Mona is unchanged for reference. It is also easier to have everything related to this internship in one repo instead of two.</w:t>
       </w:r>
       <w:r>
         <w:br/>
-        <w:t xml:space="preserve">Changed absolute paths to relative paths in </w:t>
-      </w:r>
-      <w:proofErr w:type="gramStart"/>
-      <w:r>
-        <w:t>Kitchen .</w:t>
+        <w:t>Changed absolute paths to relative paths in Kitchen .</w:t>
       </w:r>
       <w:proofErr w:type="spellStart"/>
       <w:r>
         <w:t>ipynb</w:t>
       </w:r>
       <w:proofErr w:type="spellEnd"/>
-      <w:proofErr w:type="gramEnd"/>
       <w:r>
         <w:t xml:space="preserve"> for RIR generation form sine sweep deconvolve using Mona provided .</w:t>
       </w:r>
@@ -1017,13 +908,8 @@
         <w:t xml:space="preserve"> Toolbox, RIRs, and octave)</w:t>
       </w:r>
       <w:r>
-        <w:t xml:space="preserve"> from original repo to working </w:t>
-      </w:r>
-      <w:proofErr w:type="gramStart"/>
-      <w:r>
-        <w:t>repo</w:t>
-      </w:r>
-      <w:proofErr w:type="gramEnd"/>
+        <w:t xml:space="preserve"> from original repo to working repo</w:t>
+      </w:r>
     </w:p>
     <w:p>
       <w:r>
@@ -1085,13 +971,8 @@
       </w:r>
       <w:proofErr w:type="spellEnd"/>
       <w:r>
-        <w:t xml:space="preserve"> they work), and after converting mine to 48kHz using Audacity (right click track, rate to 48kHz, then change export setting to 48kHz), it also </w:t>
-      </w:r>
-      <w:proofErr w:type="gramStart"/>
-      <w:r>
-        <w:t>works</w:t>
-      </w:r>
-      <w:proofErr w:type="gramEnd"/>
+        <w:t xml:space="preserve"> they work), and after converting mine to 48kHz using Audacity (right click track, rate to 48kHz, then change export setting to 48kHz), it also works</w:t>
+      </w:r>
     </w:p>
     <w:p>
       <w:pPr>
@@ -1500,15 +1381,7 @@
     </w:p>
     <w:p>
       <w:r>
-        <w:t xml:space="preserve">After </w:t>
-      </w:r>
-      <w:proofErr w:type="gramStart"/>
-      <w:r>
-        <w:t>looking  back</w:t>
-      </w:r>
-      <w:proofErr w:type="gramEnd"/>
-      <w:r>
-        <w:t xml:space="preserve"> into the waveform of generated audio and input audio etc. I think the problem is that I used wrong sine sweep. Should’ve used linear sine sweep audio file instead, as seen, the second track (Mona) starts earlier, which coincide with linear.</w:t>
+        <w:t>After looking  back into the waveform of generated audio and input audio etc. I think the problem is that I used wrong sine sweep. Should’ve used linear sine sweep audio file instead, as seen, the second track (Mona) starts earlier, which coincide with linear.</w:t>
       </w:r>
     </w:p>
     <w:p>
@@ -1656,15 +1529,7 @@
       </w:r>
       <w:proofErr w:type="spellEnd"/>
       <w:r>
-        <w:t xml:space="preserve">, this </w:t>
-      </w:r>
-      <w:proofErr w:type="gramStart"/>
-      <w:r>
-        <w:t>give</w:t>
-      </w:r>
-      <w:proofErr w:type="gramEnd"/>
-      <w:r>
-        <w:t xml:space="preserve"> even worse result…</w:t>
+        <w:t>, this give even worse result…</w:t>
       </w:r>
       <w:r>
         <w:rPr>
@@ -1683,15 +1548,7 @@
       </w:r>
       <w:proofErr w:type="spellEnd"/>
       <w:r>
-        <w:t xml:space="preserve"> charts </w:t>
-      </w:r>
-      <w:proofErr w:type="gramStart"/>
-      <w:r>
-        <w:t>and also</w:t>
-      </w:r>
-      <w:proofErr w:type="gramEnd"/>
-      <w:r>
-        <w:t xml:space="preserve"> RIR on audacity.</w:t>
+        <w:t xml:space="preserve"> charts and also RIR on audacity.</w:t>
       </w:r>
     </w:p>
     <w:p>
@@ -1801,12 +1658,10 @@
         <w:br/>
       </w:r>
       <w:proofErr w:type="spellStart"/>
-      <w:proofErr w:type="gramStart"/>
       <w:r>
         <w:t>Lets</w:t>
       </w:r>
       <w:proofErr w:type="spellEnd"/>
-      <w:proofErr w:type="gramEnd"/>
       <w:r>
         <w:t xml:space="preserve"> try increasing probe number (decrease horizontal spacing</w:t>
       </w:r>
@@ -1971,16 +1826,11 @@
       <w:r>
         <w:t xml:space="preserve"> confident this high EDT value is due to the bug mentioned before (where the reverb doesn’t take effect until few </w:t>
       </w:r>
-      <w:proofErr w:type="gramStart"/>
       <w:r>
         <w:t>milli</w:t>
       </w:r>
       <w:r>
-        <w:t>second</w:t>
-      </w:r>
-      <w:proofErr w:type="gramEnd"/>
-      <w:r>
-        <w:t xml:space="preserve"> into the </w:t>
+        <w:t xml:space="preserve">second into the </w:t>
       </w:r>
       <w:r>
         <w:t xml:space="preserve">game </w:t>
@@ -2306,15 +2156,7 @@
         </w:tabs>
       </w:pPr>
       <w:r>
-        <w:t xml:space="preserve">Another thought, maybe the encoding also matters, it was at signed </w:t>
-      </w:r>
-      <w:proofErr w:type="gramStart"/>
-      <w:r>
-        <w:t>16 bit</w:t>
-      </w:r>
-      <w:proofErr w:type="gramEnd"/>
-      <w:r>
-        <w:t xml:space="preserve"> PCM all this time, but I think </w:t>
+        <w:t xml:space="preserve">Another thought, maybe the encoding also matters, it was at signed 16 bit PCM all this time, but I think </w:t>
       </w:r>
       <w:proofErr w:type="spellStart"/>
       <w:r>
@@ -2549,13 +2391,8 @@
         <w:t xml:space="preserve"> alignment for 5 evaluation scenes</w:t>
       </w:r>
       <w:r>
-        <w:t xml:space="preserve">, </w:t>
-      </w:r>
-      <w:proofErr w:type="gramStart"/>
-      <w:r>
-        <w:t>table</w:t>
-      </w:r>
-      <w:proofErr w:type="gramEnd"/>
+        <w:t>, table</w:t>
+      </w:r>
       <w:r>
         <w:t xml:space="preserve"> and instruction</w:t>
       </w:r>
@@ -2586,21 +2423,13 @@
         </w:numPr>
       </w:pPr>
       <w:r>
-        <w:t>KT – (4.16, 2.08, 5.44) enter scale (0.83, 1.28, 1.22</w:t>
-      </w:r>
-      <w:proofErr w:type="gramStart"/>
-      <w:r>
-        <w:t>)</w:t>
+        <w:t>KT – (4.16, 2.08, 5.44) enter scale (0.83, 1.28, 1.22)</w:t>
       </w:r>
       <w:r>
         <w:t xml:space="preserve"> </w:t>
       </w:r>
       <w:r>
-        <w:t>,</w:t>
-      </w:r>
-      <w:proofErr w:type="gramEnd"/>
-      <w:r>
-        <w:t xml:space="preserve"> align corner 2,</w:t>
+        <w:t>, align corner 2,</w:t>
       </w:r>
     </w:p>
     <w:p>
@@ -2612,13 +2441,8 @@
         </w:numPr>
       </w:pPr>
       <w:r>
-        <w:t xml:space="preserve">MR – (4.64, 1.84, 5.28), first rotate -90, enter scale (1.06, 1.27, 0.92), align corner </w:t>
-      </w:r>
-      <w:proofErr w:type="gramStart"/>
-      <w:r>
-        <w:t>3</w:t>
-      </w:r>
-      <w:proofErr w:type="gramEnd"/>
+        <w:t>MR – (4.64, 1.84, 5.28), first rotate -90, enter scale (1.06, 1.27, 0.92), align corner 3</w:t>
+      </w:r>
     </w:p>
     <w:p>
       <w:pPr>
@@ -2653,13 +2477,8 @@
         </w:numPr>
       </w:pPr>
       <w:r>
-        <w:t xml:space="preserve">UL – (4.48, 1.92, 4.24), enter scale in table, align corner </w:t>
-      </w:r>
-      <w:proofErr w:type="gramStart"/>
-      <w:r>
-        <w:t>0</w:t>
-      </w:r>
-      <w:proofErr w:type="gramEnd"/>
+        <w:t>UL – (4.48, 1.92, 4.24), enter scale in table, align corner 0</w:t>
+      </w:r>
     </w:p>
     <w:tbl>
       <w:tblPr>
@@ -2853,15 +2672,7 @@
           </w:tcPr>
           <w:p>
             <w:r>
-              <w:t>ST (2.39</w:t>
-            </w:r>
-            <w:proofErr w:type="gramStart"/>
-            <w:r>
-              <w:t>,  3.125</w:t>
-            </w:r>
-            <w:proofErr w:type="gramEnd"/>
-            <w:r>
-              <w:t>, 2.67)</w:t>
+              <w:t>ST (2.39,  3.125, 2.67)</w:t>
             </w:r>
           </w:p>
         </w:tc>
@@ -2999,15 +2810,7 @@
         </w:r>
       </w:hyperlink>
       <w:r>
-        <w:t xml:space="preserve">, </w:t>
-      </w:r>
-      <w:proofErr w:type="gramStart"/>
-      <w:r>
-        <w:t>in  Z</w:t>
-      </w:r>
-      <w:proofErr w:type="gramEnd"/>
-      <w:r>
-        <w:t>, X, Y ( Length, Width, Height).</w:t>
+        <w:t>, in  Z, X, Y ( Length, Width, Height).</w:t>
       </w:r>
     </w:p>
     <w:p>
@@ -3034,7 +2837,6 @@
         <w:t xml:space="preserve">, Mona uses </w:t>
       </w:r>
       <w:proofErr w:type="spellStart"/>
-      <w:proofErr w:type="gramStart"/>
       <w:r>
         <w:t>Wavepad</w:t>
       </w:r>
@@ -3043,11 +2845,7 @@
         <w:t>)</w:t>
       </w:r>
       <w:r>
-        <w:t>…</w:t>
-      </w:r>
-      <w:proofErr w:type="gramEnd"/>
-      <w:r>
-        <w:t xml:space="preserve"> concerns regarding audio compression?</w:t>
+        <w:t>… concerns regarding audio compression?</w:t>
       </w:r>
     </w:p>
     <w:p>
@@ -3155,15 +2953,7 @@
         <w:t xml:space="preserve"> calculation bugs in Unity. </w:t>
       </w:r>
       <w:r>
-        <w:t>(</w:t>
-      </w:r>
-      <w:proofErr w:type="gramStart"/>
-      <w:r>
-        <w:t>it</w:t>
-      </w:r>
-      <w:proofErr w:type="gramEnd"/>
-      <w:r>
-        <w:t xml:space="preserve"> shows dimension depending on the axes, but the model can be on wrong rotation initially, giving wrong width and length reversed.)</w:t>
+        <w:t>(it shows dimension depending on the axes, but the model can be on wrong rotation initially, giving wrong width and length reversed.)</w:t>
       </w:r>
     </w:p>
     <w:p>
@@ -3201,27 +2991,14 @@
         <w:t>Continue investigating and resolving EDT/RT60 analysis issues.</w:t>
       </w:r>
       <w:r>
-        <w:t xml:space="preserve"> (</w:t>
-      </w:r>
-      <w:proofErr w:type="gramStart"/>
-      <w:r>
-        <w:t>test</w:t>
-      </w:r>
-      <w:proofErr w:type="gramEnd"/>
-      <w:r>
-        <w:t xml:space="preserve"> other scenes, could be isolated KT scene issue?</w:t>
-      </w:r>
-      <w:r>
-        <w:t xml:space="preserve"> It seems EDT is most problematic, find out how EDT calculation works, is it due to audio reverb delay bug</w:t>
-      </w:r>
-      <w:proofErr w:type="gramStart"/>
-      <w:r>
-        <w:t xml:space="preserve">? </w:t>
+        <w:t xml:space="preserve"> (test other scenes, could be isolated KT scene issue?</w:t>
+      </w:r>
+      <w:r>
+        <w:t xml:space="preserve"> It seems EDT is most problematic, find out how EDT calculation works, is it due to audio reverb delay bug? </w:t>
       </w:r>
       <w:r>
         <w:t>)</w:t>
       </w:r>
-      <w:proofErr w:type="gramEnd"/>
     </w:p>
     <w:p>
       <w:pPr>
@@ -3376,13 +3153,8 @@
         </w:numPr>
       </w:pPr>
       <w:r>
-        <w:t xml:space="preserve">Continue with </w:t>
-      </w:r>
-      <w:proofErr w:type="gramStart"/>
-      <w:r>
-        <w:t>plan</w:t>
-      </w:r>
-      <w:proofErr w:type="gramEnd"/>
+        <w:t>Continue with plan</w:t>
+      </w:r>
     </w:p>
     <w:p>
       <w:pPr>
@@ -3420,13 +3192,8 @@
         </w:numPr>
       </w:pPr>
       <w:r>
-        <w:t xml:space="preserve">Finish audio evaluation and analysis perfectly first (with graph etc), Mona’ SSC part a bit different right now so optional </w:t>
-      </w:r>
-      <w:proofErr w:type="gramStart"/>
-      <w:r>
-        <w:t>instead</w:t>
-      </w:r>
-      <w:proofErr w:type="gramEnd"/>
+        <w:t>Finish audio evaluation and analysis perfectly first (with graph etc), Mona’ SSC part a bit different right now so optional instead</w:t>
+      </w:r>
     </w:p>
     <w:p>
       <w:r>
@@ -3501,12 +3268,10 @@
         <w:t xml:space="preserve">Verdict: figure out the EDT weird bug, must be something wrong with deconvolve or my recorded audio somewhere. </w:t>
       </w:r>
       <w:proofErr w:type="spellStart"/>
-      <w:proofErr w:type="gramStart"/>
       <w:r>
         <w:t>Lets</w:t>
       </w:r>
       <w:proofErr w:type="spellEnd"/>
-      <w:proofErr w:type="gramEnd"/>
       <w:r>
         <w:t xml:space="preserve"> try delayed audio again</w:t>
       </w:r>
@@ -3525,12 +3290,10 @@
         <w:t xml:space="preserve">Also, maybe </w:t>
       </w:r>
       <w:proofErr w:type="spellStart"/>
-      <w:proofErr w:type="gramStart"/>
       <w:r>
         <w:t>lets</w:t>
       </w:r>
       <w:proofErr w:type="spellEnd"/>
-      <w:proofErr w:type="gramEnd"/>
       <w:r>
         <w:t xml:space="preserve"> try record S3A and see if </w:t>
       </w:r>
@@ -3553,13 +3316,8 @@
       </w:r>
     </w:p>
     <w:p>
-      <w:proofErr w:type="gramStart"/>
-      <w:r>
-        <w:t>Interestingly enough, RT60</w:t>
-      </w:r>
-      <w:proofErr w:type="gramEnd"/>
-      <w:r>
-        <w:t xml:space="preserve"> might be correct and only EDT is problematic, and when analysing MR scene audio, it proves that </w:t>
+      <w:r>
+        <w:t xml:space="preserve">Interestingly enough, RT60 might be correct and only EDT is problematic, and when analysing MR scene audio, it proves that </w:t>
       </w:r>
       <w:proofErr w:type="spellStart"/>
       <w:r>
@@ -3640,15 +3398,7 @@
         </w:drawing>
       </w:r>
       <w:r>
-        <w:t xml:space="preserve">As seen, RT60 is fairly accurate and within range and from right, EDT is </w:t>
-      </w:r>
-      <w:proofErr w:type="gramStart"/>
-      <w:r>
-        <w:t>absolutely wrong</w:t>
-      </w:r>
-      <w:proofErr w:type="gramEnd"/>
-      <w:r>
-        <w:t xml:space="preserve"> line fit…</w:t>
+        <w:t>As seen, RT60 is fairly accurate and within range and from right, EDT is absolutely wrong line fit…</w:t>
       </w:r>
     </w:p>
     <w:p>
@@ -3666,13 +3416,8 @@
         <w:t xml:space="preserve"> (bottom waveform)</w:t>
       </w:r>
       <w:r>
-        <w:t xml:space="preserve"> is due to audio reverb delay bug mentioned </w:t>
-      </w:r>
-      <w:proofErr w:type="gramStart"/>
-      <w:r>
-        <w:t>before..</w:t>
-      </w:r>
-      <w:proofErr w:type="gramEnd"/>
+        <w:t xml:space="preserve"> is due to audio reverb delay bug mentioned before..</w:t>
+      </w:r>
       <w:r>
         <w:t xml:space="preserve"> Compare it to the delayed version!</w:t>
       </w:r>
@@ -3800,18 +3545,10 @@
       </w:r>
       <w:proofErr w:type="spellEnd"/>
       <w:r>
-        <w:t xml:space="preserve"> script and turn of play on </w:t>
-      </w:r>
-      <w:proofErr w:type="gramStart"/>
-      <w:r>
-        <w:t xml:space="preserve">awake) </w:t>
-      </w:r>
-      <w:r>
-        <w:t xml:space="preserve"> instead</w:t>
-      </w:r>
-      <w:proofErr w:type="gramEnd"/>
-      <w:r>
-        <w:t xml:space="preserve"> of S3A settings (which is unreliable/not standardised/tuned to latest steam audio and might have changed from actual used for evaluation):</w:t>
+        <w:t xml:space="preserve"> script and turn of play on awake) </w:t>
+      </w:r>
+      <w:r>
+        <w:t xml:space="preserve"> instead of S3A settings (which is unreliable/not standardised/tuned to latest steam audio and might have changed from actual used for evaluation):</w:t>
       </w:r>
     </w:p>
     <w:p>
@@ -4088,13 +3825,8 @@
         </w:drawing>
       </w:r>
       <w:r>
-        <w:t xml:space="preserve">This might also be the noise source on the RIR… This is obviously a bug due to the way Steam audio initialise and for play on awake audio </w:t>
-      </w:r>
-      <w:proofErr w:type="gramStart"/>
-      <w:r>
-        <w:t>source..</w:t>
-      </w:r>
-      <w:proofErr w:type="gramEnd"/>
+        <w:t>This might also be the noise source on the RIR… This is obviously a bug due to the way Steam audio initialise and for play on awake audio source..</w:t>
+      </w:r>
     </w:p>
     <w:p>
       <w:r>
@@ -4391,18 +4123,10 @@
         <w:t>, even trimmed version got same RT60… Could it be the volume its recorded?</w:t>
       </w:r>
       <w:r>
-        <w:t xml:space="preserve"> Trying on 10% windows Volume instead of 50</w:t>
-      </w:r>
-      <w:proofErr w:type="gramStart"/>
-      <w:r>
-        <w:t>%</w:t>
-      </w:r>
-      <w:r>
-        <w:t>..</w:t>
-      </w:r>
-      <w:proofErr w:type="gramEnd"/>
-      <w:r>
-        <w:t xml:space="preserve"> Ok idk if </w:t>
+        <w:t xml:space="preserve"> Trying on 10% windows Volume instead of 50%</w:t>
+      </w:r>
+      <w:r>
+        <w:t xml:space="preserve">.. Ok idk if </w:t>
       </w:r>
       <w:proofErr w:type="spellStart"/>
       <w:r>
@@ -4415,12 +4139,10 @@
     </w:p>
     <w:p>
       <w:proofErr w:type="spellStart"/>
-      <w:proofErr w:type="gramStart"/>
       <w:r>
         <w:t>Lets</w:t>
       </w:r>
       <w:proofErr w:type="spellEnd"/>
-      <w:proofErr w:type="gramEnd"/>
       <w:r>
         <w:t xml:space="preserve"> try with custom setting, go back to previous 0.5 vol on listener using 1 min </w:t>
       </w:r>
@@ -4436,25 +4158,15 @@
         <w:t xml:space="preserve"> </w:t>
       </w:r>
       <w:proofErr w:type="spellStart"/>
-      <w:proofErr w:type="gramStart"/>
       <w:r>
         <w:t>Lets</w:t>
       </w:r>
       <w:proofErr w:type="spellEnd"/>
-      <w:proofErr w:type="gramEnd"/>
       <w:r>
         <w:t xml:space="preserve"> call this customsetting1.</w:t>
       </w:r>
       <w:r>
-        <w:t xml:space="preserve"> Ok this </w:t>
-      </w:r>
-      <w:proofErr w:type="gramStart"/>
-      <w:r>
-        <w:t>bring</w:t>
-      </w:r>
-      <w:proofErr w:type="gramEnd"/>
-      <w:r>
-        <w:t xml:space="preserve"> us back to previous result -&gt;</w:t>
+        <w:t xml:space="preserve"> Ok this bring us back to previous result -&gt;</w:t>
       </w:r>
     </w:p>
     <w:p>
@@ -4464,13 +4176,8 @@
       </w:r>
       <w:proofErr w:type="spellEnd"/>
       <w:r>
-        <w:t xml:space="preserve"> convinced this result mix is better but the EDT best fit line is </w:t>
-      </w:r>
-      <w:proofErr w:type="gramStart"/>
-      <w:r>
-        <w:t>buggy..</w:t>
-      </w:r>
-      <w:proofErr w:type="gramEnd"/>
+        <w:t xml:space="preserve"> convinced this result mix is better but the EDT best fit line is buggy..</w:t>
+      </w:r>
     </w:p>
     <w:p>
       <w:r>
@@ -4631,22 +4338,12 @@
         <w:t xml:space="preserve"> I shouldn’t let it clip, but not too low that some audio </w:t>
       </w:r>
       <w:proofErr w:type="spellStart"/>
-      <w:proofErr w:type="gramStart"/>
       <w:r>
         <w:t>cant</w:t>
       </w:r>
       <w:proofErr w:type="spellEnd"/>
-      <w:proofErr w:type="gramEnd"/>
-      <w:r>
-        <w:t xml:space="preserve"> be heard. </w:t>
-      </w:r>
-      <w:proofErr w:type="gramStart"/>
-      <w:r>
-        <w:t>Also</w:t>
-      </w:r>
-      <w:proofErr w:type="gramEnd"/>
-      <w:r>
-        <w:t xml:space="preserve"> stupid windows 11, for some reason, my headphone volume don’t do anything, I need to change it on volume mixer. Unity volume mixer at 20% seems good to not clipping. Also, as proven before, no need trimming/detach at silence.</w:t>
+      <w:r>
+        <w:t xml:space="preserve"> be heard. Also stupid windows 11, for some reason, my headphone volume don’t do anything, I need to change it on volume mixer. Unity volume mixer at 20% seems good to not clipping. Also, as proven before, no need trimming/detach at silence.</w:t>
       </w:r>
       <w:r>
         <w:rPr>
@@ -4812,15 +4509,7 @@
         <w:t xml:space="preserve"> EDT is very accurate.</w:t>
       </w:r>
       <w:r>
-        <w:t xml:space="preserve"> Let’s try 0.75 to 2.5 </w:t>
-      </w:r>
-      <w:proofErr w:type="gramStart"/>
-      <w:r>
-        <w:t>next, and</w:t>
-      </w:r>
-      <w:proofErr w:type="gramEnd"/>
-      <w:r>
-        <w:t xml:space="preserve"> find sweet spot &gt; This feels very bad but </w:t>
+        <w:t xml:space="preserve"> Let’s try 0.75 to 2.5 next, and find sweet spot &gt; This feels very bad but </w:t>
       </w:r>
       <w:proofErr w:type="spellStart"/>
       <w:r>
@@ -4839,21 +4528,120 @@
         <w:t xml:space="preserve"> all scenes should have same setting in the end to make this more ‘scientific’ or not too tuned, or else the resulting mesh would not really mean much.</w:t>
       </w:r>
       <w:r>
-        <w:t xml:space="preserve"> Maybe I should tune and calibrate on </w:t>
-      </w:r>
-      <w:proofErr w:type="gramStart"/>
-      <w:r>
-        <w:t>LR</w:t>
-      </w:r>
-      <w:proofErr w:type="gramEnd"/>
-    </w:p>
-    <w:p>
-      <w:r>
-        <w:t>But for now, lets test same 1 to 1 setting on KT scene and see what happens.</w:t>
+        <w:t xml:space="preserve"> Maybe I should tune and calibrate on LR</w:t>
+      </w:r>
+    </w:p>
+    <w:p>
+      <w:pPr>
+        <w:rPr>
+          <w:noProof/>
+        </w:rPr>
+      </w:pPr>
+      <w:r>
+        <w:drawing>
+          <wp:anchor distT="0" distB="0" distL="114300" distR="114300" simplePos="0" relativeHeight="251691008" behindDoc="1" locked="0" layoutInCell="1" allowOverlap="1" wp14:anchorId="664A458E" wp14:editId="5181AD6D">
+            <wp:simplePos x="0" y="0"/>
+            <wp:positionH relativeFrom="margin">
+              <wp:align>left</wp:align>
+            </wp:positionH>
+            <wp:positionV relativeFrom="paragraph">
+              <wp:posOffset>842010</wp:posOffset>
+            </wp:positionV>
+            <wp:extent cx="3581400" cy="1571625"/>
+            <wp:effectExtent l="0" t="0" r="0" b="9525"/>
+            <wp:wrapTight wrapText="bothSides">
+              <wp:wrapPolygon edited="0">
+                <wp:start x="0" y="0"/>
+                <wp:lineTo x="0" y="21469"/>
+                <wp:lineTo x="21485" y="21469"/>
+                <wp:lineTo x="21485" y="0"/>
+                <wp:lineTo x="0" y="0"/>
+              </wp:wrapPolygon>
+            </wp:wrapTight>
+            <wp:docPr id="38" name="Picture 38"/>
+            <wp:cNvGraphicFramePr>
+              <a:graphicFrameLocks xmlns:a="http://schemas.openxmlformats.org/drawingml/2006/main" noChangeAspect="1"/>
+            </wp:cNvGraphicFramePr>
+            <a:graphic xmlns:a="http://schemas.openxmlformats.org/drawingml/2006/main">
+              <a:graphicData uri="http://schemas.openxmlformats.org/drawingml/2006/picture">
+                <pic:pic xmlns:pic="http://schemas.openxmlformats.org/drawingml/2006/picture">
+                  <pic:nvPicPr>
+                    <pic:cNvPr id="1" name=""/>
+                    <pic:cNvPicPr/>
+                  </pic:nvPicPr>
+                  <pic:blipFill>
+                    <a:blip r:embed="rId44">
+                      <a:extLst>
+                        <a:ext uri="{28A0092B-C50C-407E-A947-70E740481C1C}">
+                          <a14:useLocalDpi xmlns:a14="http://schemas.microsoft.com/office/drawing/2010/main" val="0"/>
+                        </a:ext>
+                      </a:extLst>
+                    </a:blip>
+                    <a:stretch>
+                      <a:fillRect/>
+                    </a:stretch>
+                  </pic:blipFill>
+                  <pic:spPr>
+                    <a:xfrm>
+                      <a:off x="0" y="0"/>
+                      <a:ext cx="3581400" cy="1571625"/>
+                    </a:xfrm>
+                    <a:prstGeom prst="rect">
+                      <a:avLst/>
+                    </a:prstGeom>
+                  </pic:spPr>
+                </pic:pic>
+              </a:graphicData>
+            </a:graphic>
+          </wp:anchor>
+        </w:drawing>
+      </w:r>
+      <w:r>
+        <w:t xml:space="preserve">But for now, </w:t>
+      </w:r>
+      <w:proofErr w:type="spellStart"/>
+      <w:r>
+        <w:t>lets</w:t>
+      </w:r>
+      <w:proofErr w:type="spellEnd"/>
+      <w:r>
+        <w:t xml:space="preserve"> test same 1 to 1 setting on KT scene and see what happens.</w:t>
       </w:r>
       <w:r>
         <w:br/>
         <w:t>Also to note, from last day testing and Mona’s email, it seems that volume mixer level (on windows at least, even clipping) don’t really affect much on the result, there’s some but not as prevalent as changing the ratio so far.</w:t>
+      </w:r>
+      <w:r>
+        <w:rPr>
+          <w:noProof/>
+        </w:rPr>
+        <w:t xml:space="preserve"> </w:t>
+      </w:r>
+    </w:p>
+    <w:p>
+      <w:pPr>
+        <w:rPr>
+          <w:noProof/>
+        </w:rPr>
+      </w:pPr>
+      <w:r>
+        <w:rPr>
+          <w:noProof/>
+        </w:rPr>
+        <w:t>As seen, KT using 1to1 mix ratio and mona setting give very similar result to MR, which means now we just need to find the best mix ratio parameter (direct and reflection mix level). In hindsight, this is obvious because Mona’s mesh is still voxel but mine is not so there should be vast different somehow even when using latest Steam Audio plugins, the same can be said with S3A setting.</w:t>
+      </w:r>
+    </w:p>
+    <w:p>
+      <w:pPr>
+        <w:rPr>
+          <w:noProof/>
+        </w:rPr>
+      </w:pPr>
+      <w:r>
+        <w:rPr>
+          <w:noProof/>
+        </w:rPr>
+        <w:t xml:space="preserve">Next, </w:t>
       </w:r>
     </w:p>
     <w:sectPr>

</xml_diff>

<commit_message>
testing lower direct mix (0.5), nothing virtually changes
Former-commit-id: 7fa17d0b170f912f21d7fe7e8b56fcda3d09b946
</commit_message>
<xml_diff>
--- a/Intern-Logs/Week 5.docx
+++ b/Intern-Logs/Week 5.docx
@@ -124,7 +124,15 @@
         </w:numPr>
       </w:pPr>
       <w:r>
-        <w:t xml:space="preserve">automate baking with 1 button to streamline </w:t>
+        <w:t xml:space="preserve">automate baking with 1 button to </w:t>
+      </w:r>
+      <w:proofErr w:type="gramStart"/>
+      <w:r>
+        <w:t>streamline</w:t>
+      </w:r>
+      <w:proofErr w:type="gramEnd"/>
+      <w:r>
+        <w:t xml:space="preserve"> </w:t>
       </w:r>
     </w:p>
     <w:p>
@@ -136,8 +144,13 @@
         </w:numPr>
       </w:pPr>
       <w:r>
-        <w:t>Add lighting indicator for when steam audio is working</w:t>
-      </w:r>
+        <w:t xml:space="preserve">Add lighting indicator for when steam audio is </w:t>
+      </w:r>
+      <w:proofErr w:type="gramStart"/>
+      <w:r>
+        <w:t>working</w:t>
+      </w:r>
+      <w:proofErr w:type="gramEnd"/>
     </w:p>
     <w:p>
       <w:pPr>
@@ -150,12 +163,14 @@
       <w:r>
         <w:t xml:space="preserve">Generate all audio </w:t>
       </w:r>
+      <w:proofErr w:type="gramStart"/>
       <w:r>
         <w:rPr>
           <w:color w:val="70AD47" w:themeColor="accent6"/>
         </w:rPr>
         <w:t>done</w:t>
       </w:r>
+      <w:proofErr w:type="gramEnd"/>
     </w:p>
     <w:p>
       <w:pPr>
@@ -214,7 +229,15 @@
         </w:numPr>
       </w:pPr>
       <w:r>
-        <w:t xml:space="preserve">Add Rachel and Joao for Demo for more immersive VR demo , and probably have more audio cue. </w:t>
+        <w:t xml:space="preserve">Add Rachel and Joao for Demo for more immersive VR </w:t>
+      </w:r>
+      <w:proofErr w:type="gramStart"/>
+      <w:r>
+        <w:t>demo ,</w:t>
+      </w:r>
+      <w:proofErr w:type="gramEnd"/>
+      <w:r>
+        <w:t xml:space="preserve"> and probably have more audio cue. </w:t>
       </w:r>
       <w:proofErr w:type="spellStart"/>
       <w:r>
@@ -242,8 +265,13 @@
       </w:r>
       <w:proofErr w:type="spellEnd"/>
       <w:r>
-        <w:t xml:space="preserve"> optimisation using enhance360debug.py</w:t>
-      </w:r>
+        <w:t xml:space="preserve"> optimisation using </w:t>
+      </w:r>
+      <w:proofErr w:type="gramStart"/>
+      <w:r>
+        <w:t>enhance360debug.py</w:t>
+      </w:r>
+      <w:proofErr w:type="gramEnd"/>
     </w:p>
     <w:p>
       <w:pPr>
@@ -254,8 +282,13 @@
         </w:numPr>
       </w:pPr>
       <w:r>
-        <w:t>Remove docker clutter automatically</w:t>
-      </w:r>
+        <w:t xml:space="preserve">Remove docker clutter </w:t>
+      </w:r>
+      <w:proofErr w:type="gramStart"/>
+      <w:r>
+        <w:t>automatically</w:t>
+      </w:r>
+      <w:proofErr w:type="gramEnd"/>
     </w:p>
     <w:p>
       <w:pPr>
@@ -605,13 +638,18 @@
         <w:t xml:space="preserve"> for analysis</w:t>
       </w:r>
       <w:r>
-        <w:t>, run the .</w:t>
+        <w:t xml:space="preserve">, run </w:t>
+      </w:r>
+      <w:proofErr w:type="gramStart"/>
+      <w:r>
+        <w:t>the .</w:t>
       </w:r>
       <w:proofErr w:type="spellStart"/>
       <w:r>
         <w:t>ipynb</w:t>
       </w:r>
       <w:proofErr w:type="spellEnd"/>
+      <w:proofErr w:type="gramEnd"/>
       <w:r>
         <w:t xml:space="preserve"> coded by Mona in respective scene folders.</w:t>
       </w:r>
@@ -647,7 +685,15 @@
     </w:p>
     <w:p>
       <w:r>
-        <w:t xml:space="preserve">Interesting to note, one of the most important factor for room reverb properties is its size, and the material properties inside it, </w:t>
+        <w:t xml:space="preserve">Interesting to note, one of the most important </w:t>
+      </w:r>
+      <w:proofErr w:type="gramStart"/>
+      <w:r>
+        <w:t>factor</w:t>
+      </w:r>
+      <w:proofErr w:type="gramEnd"/>
+      <w:r>
+        <w:t xml:space="preserve"> for room reverb properties is its size, and the material properties inside it, </w:t>
       </w:r>
       <w:proofErr w:type="spellStart"/>
       <w:r>
@@ -668,12 +714,28 @@
       </w:r>
       <w:proofErr w:type="spellEnd"/>
       <w:r>
-        <w:t xml:space="preserve"> supposed to be strong reverb. So using loop and having very long silence at the end might be needed.</w:t>
-      </w:r>
-    </w:p>
-    <w:p>
-      <w:r>
-        <w:t>Generated all audio!</w:t>
+        <w:t xml:space="preserve"> supposed to be strong reverb. </w:t>
+      </w:r>
+      <w:proofErr w:type="gramStart"/>
+      <w:r>
+        <w:t>So</w:t>
+      </w:r>
+      <w:proofErr w:type="gramEnd"/>
+      <w:r>
+        <w:t xml:space="preserve"> using loop and having very long silence at the end might be needed.</w:t>
+      </w:r>
+    </w:p>
+    <w:p>
+      <w:r>
+        <w:t xml:space="preserve">Generated all </w:t>
+      </w:r>
+      <w:proofErr w:type="gramStart"/>
+      <w:r>
+        <w:t>audio</w:t>
+      </w:r>
+      <w:proofErr w:type="gramEnd"/>
+      <w:r>
+        <w:t>!</w:t>
       </w:r>
     </w:p>
     <w:p>
@@ -733,7 +795,15 @@
         </w:numPr>
       </w:pPr>
       <w:r>
-        <w:t xml:space="preserve">automate baking with 1 button to streamline </w:t>
+        <w:t xml:space="preserve">automate baking with 1 button to </w:t>
+      </w:r>
+      <w:proofErr w:type="gramStart"/>
+      <w:r>
+        <w:t>streamline</w:t>
+      </w:r>
+      <w:proofErr w:type="gramEnd"/>
+      <w:r>
+        <w:t xml:space="preserve"> </w:t>
       </w:r>
     </w:p>
     <w:p>
@@ -745,7 +815,15 @@
         </w:numPr>
       </w:pPr>
       <w:r>
-        <w:t xml:space="preserve">Add lighting indicator for when steam audio is working </w:t>
+        <w:t xml:space="preserve">Add lighting indicator for when steam audio is </w:t>
+      </w:r>
+      <w:proofErr w:type="gramStart"/>
+      <w:r>
+        <w:t>working</w:t>
+      </w:r>
+      <w:proofErr w:type="gramEnd"/>
+      <w:r>
+        <w:t xml:space="preserve"> </w:t>
       </w:r>
     </w:p>
     <w:p>
@@ -785,7 +863,15 @@
         </w:numPr>
       </w:pPr>
       <w:r>
-        <w:t xml:space="preserve">Add Rachel and Joao for Demo for more immersive VR demo , and probably have more audio cue. </w:t>
+        <w:t xml:space="preserve">Add Rachel and Joao for Demo for more immersive VR </w:t>
+      </w:r>
+      <w:proofErr w:type="gramStart"/>
+      <w:r>
+        <w:t>demo ,</w:t>
+      </w:r>
+      <w:proofErr w:type="gramEnd"/>
+      <w:r>
+        <w:t xml:space="preserve"> and probably have more audio cue. </w:t>
       </w:r>
       <w:proofErr w:type="spellStart"/>
       <w:r>
@@ -813,8 +899,13 @@
       </w:r>
       <w:proofErr w:type="spellEnd"/>
       <w:r>
-        <w:t xml:space="preserve"> optimisation using enhance360debug.py</w:t>
-      </w:r>
+        <w:t xml:space="preserve"> optimisation using </w:t>
+      </w:r>
+      <w:proofErr w:type="gramStart"/>
+      <w:r>
+        <w:t>enhance360debug.py</w:t>
+      </w:r>
+      <w:proofErr w:type="gramEnd"/>
     </w:p>
     <w:p>
       <w:pPr>
@@ -825,8 +916,13 @@
         </w:numPr>
       </w:pPr>
       <w:r>
-        <w:t>Remove docker clutter automatically</w:t>
-      </w:r>
+        <w:t xml:space="preserve">Remove docker clutter </w:t>
+      </w:r>
+      <w:proofErr w:type="gramStart"/>
+      <w:r>
+        <w:t>automatically</w:t>
+      </w:r>
+      <w:proofErr w:type="gramEnd"/>
     </w:p>
     <w:p>
       <w:pPr>
@@ -842,17 +938,30 @@
     </w:p>
     <w:p>
       <w:r>
-        <w:t>Copied the RIR analysis folder one by one for commit and organisation to remove clutter (unneeded files), and also to make sure the original form Mona is unchanged for reference. It is also easier to have everything related to this internship in one repo instead of two.</w:t>
+        <w:t xml:space="preserve">Copied the RIR analysis folder one by one for commit and organisation to remove clutter (unneeded files), </w:t>
+      </w:r>
+      <w:proofErr w:type="gramStart"/>
+      <w:r>
+        <w:t>and also</w:t>
+      </w:r>
+      <w:proofErr w:type="gramEnd"/>
+      <w:r>
+        <w:t xml:space="preserve"> to make sure the original form Mona is unchanged for reference. It is also easier to have everything related to this internship in one repo instead of two.</w:t>
       </w:r>
       <w:r>
         <w:br/>
-        <w:t>Changed absolute paths to relative paths in Kitchen .</w:t>
+        <w:t xml:space="preserve">Changed absolute paths to relative paths in </w:t>
+      </w:r>
+      <w:proofErr w:type="gramStart"/>
+      <w:r>
+        <w:t>Kitchen .</w:t>
       </w:r>
       <w:proofErr w:type="spellStart"/>
       <w:r>
         <w:t>ipynb</w:t>
       </w:r>
       <w:proofErr w:type="spellEnd"/>
+      <w:proofErr w:type="gramEnd"/>
       <w:r>
         <w:t xml:space="preserve"> for RIR generation form sine sweep deconvolve using Mona provided .</w:t>
       </w:r>
@@ -908,8 +1017,13 @@
         <w:t xml:space="preserve"> Toolbox, RIRs, and octave)</w:t>
       </w:r>
       <w:r>
-        <w:t xml:space="preserve"> from original repo to working repo</w:t>
-      </w:r>
+        <w:t xml:space="preserve"> from original repo to working </w:t>
+      </w:r>
+      <w:proofErr w:type="gramStart"/>
+      <w:r>
+        <w:t>repo</w:t>
+      </w:r>
+      <w:proofErr w:type="gramEnd"/>
     </w:p>
     <w:p>
       <w:r>
@@ -971,8 +1085,13 @@
       </w:r>
       <w:proofErr w:type="spellEnd"/>
       <w:r>
-        <w:t xml:space="preserve"> they work), and after converting mine to 48kHz using Audacity (right click track, rate to 48kHz, then change export setting to 48kHz), it also works</w:t>
-      </w:r>
+        <w:t xml:space="preserve"> they work), and after converting mine to 48kHz using Audacity (right click track, rate to 48kHz, then change export setting to 48kHz), it also </w:t>
+      </w:r>
+      <w:proofErr w:type="gramStart"/>
+      <w:r>
+        <w:t>works</w:t>
+      </w:r>
+      <w:proofErr w:type="gramEnd"/>
     </w:p>
     <w:p>
       <w:pPr>
@@ -1381,7 +1500,15 @@
     </w:p>
     <w:p>
       <w:r>
-        <w:t>After looking  back into the waveform of generated audio and input audio etc. I think the problem is that I used wrong sine sweep. Should’ve used linear sine sweep audio file instead, as seen, the second track (Mona) starts earlier, which coincide with linear.</w:t>
+        <w:t xml:space="preserve">After </w:t>
+      </w:r>
+      <w:proofErr w:type="gramStart"/>
+      <w:r>
+        <w:t>looking  back</w:t>
+      </w:r>
+      <w:proofErr w:type="gramEnd"/>
+      <w:r>
+        <w:t xml:space="preserve"> into the waveform of generated audio and input audio etc. I think the problem is that I used wrong sine sweep. Should’ve used linear sine sweep audio file instead, as seen, the second track (Mona) starts earlier, which coincide with linear.</w:t>
       </w:r>
     </w:p>
     <w:p>
@@ -1529,7 +1656,15 @@
       </w:r>
       <w:proofErr w:type="spellEnd"/>
       <w:r>
-        <w:t>, this give even worse result…</w:t>
+        <w:t xml:space="preserve">, this </w:t>
+      </w:r>
+      <w:proofErr w:type="gramStart"/>
+      <w:r>
+        <w:t>give</w:t>
+      </w:r>
+      <w:proofErr w:type="gramEnd"/>
+      <w:r>
+        <w:t xml:space="preserve"> even worse result…</w:t>
       </w:r>
       <w:r>
         <w:rPr>
@@ -1548,7 +1683,15 @@
       </w:r>
       <w:proofErr w:type="spellEnd"/>
       <w:r>
-        <w:t xml:space="preserve"> charts and also RIR on audacity.</w:t>
+        <w:t xml:space="preserve"> charts </w:t>
+      </w:r>
+      <w:proofErr w:type="gramStart"/>
+      <w:r>
+        <w:t>and also</w:t>
+      </w:r>
+      <w:proofErr w:type="gramEnd"/>
+      <w:r>
+        <w:t xml:space="preserve"> RIR on audacity.</w:t>
       </w:r>
     </w:p>
     <w:p>
@@ -1658,10 +1801,12 @@
         <w:br/>
       </w:r>
       <w:proofErr w:type="spellStart"/>
+      <w:proofErr w:type="gramStart"/>
       <w:r>
         <w:t>Lets</w:t>
       </w:r>
       <w:proofErr w:type="spellEnd"/>
+      <w:proofErr w:type="gramEnd"/>
       <w:r>
         <w:t xml:space="preserve"> try increasing probe number (decrease horizontal spacing</w:t>
       </w:r>
@@ -1826,11 +1971,16 @@
       <w:r>
         <w:t xml:space="preserve"> confident this high EDT value is due to the bug mentioned before (where the reverb doesn’t take effect until few </w:t>
       </w:r>
+      <w:proofErr w:type="gramStart"/>
       <w:r>
         <w:t>milli</w:t>
       </w:r>
       <w:r>
-        <w:t xml:space="preserve">second into the </w:t>
+        <w:t>second</w:t>
+      </w:r>
+      <w:proofErr w:type="gramEnd"/>
+      <w:r>
+        <w:t xml:space="preserve"> into the </w:t>
       </w:r>
       <w:r>
         <w:t xml:space="preserve">game </w:t>
@@ -2156,7 +2306,15 @@
         </w:tabs>
       </w:pPr>
       <w:r>
-        <w:t xml:space="preserve">Another thought, maybe the encoding also matters, it was at signed 16 bit PCM all this time, but I think </w:t>
+        <w:t xml:space="preserve">Another thought, maybe the encoding also matters, it was at signed </w:t>
+      </w:r>
+      <w:proofErr w:type="gramStart"/>
+      <w:r>
+        <w:t>16 bit</w:t>
+      </w:r>
+      <w:proofErr w:type="gramEnd"/>
+      <w:r>
+        <w:t xml:space="preserve"> PCM all this time, but I think </w:t>
       </w:r>
       <w:proofErr w:type="spellStart"/>
       <w:r>
@@ -2391,8 +2549,13 @@
         <w:t xml:space="preserve"> alignment for 5 evaluation scenes</w:t>
       </w:r>
       <w:r>
-        <w:t>, table</w:t>
-      </w:r>
+        <w:t xml:space="preserve">, </w:t>
+      </w:r>
+      <w:proofErr w:type="gramStart"/>
+      <w:r>
+        <w:t>table</w:t>
+      </w:r>
+      <w:proofErr w:type="gramEnd"/>
       <w:r>
         <w:t xml:space="preserve"> and instruction</w:t>
       </w:r>
@@ -2423,13 +2586,21 @@
         </w:numPr>
       </w:pPr>
       <w:r>
-        <w:t>KT – (4.16, 2.08, 5.44) enter scale (0.83, 1.28, 1.22)</w:t>
+        <w:t>KT – (4.16, 2.08, 5.44) enter scale (0.83, 1.28, 1.22</w:t>
+      </w:r>
+      <w:proofErr w:type="gramStart"/>
+      <w:r>
+        <w:t>)</w:t>
       </w:r>
       <w:r>
         <w:t xml:space="preserve"> </w:t>
       </w:r>
       <w:r>
-        <w:t>, align corner 2,</w:t>
+        <w:t>,</w:t>
+      </w:r>
+      <w:proofErr w:type="gramEnd"/>
+      <w:r>
+        <w:t xml:space="preserve"> align corner 2,</w:t>
       </w:r>
     </w:p>
     <w:p>
@@ -2441,8 +2612,13 @@
         </w:numPr>
       </w:pPr>
       <w:r>
-        <w:t>MR – (4.64, 1.84, 5.28), first rotate -90, enter scale (1.06, 1.27, 0.92), align corner 3</w:t>
-      </w:r>
+        <w:t xml:space="preserve">MR – (4.64, 1.84, 5.28), first rotate -90, enter scale (1.06, 1.27, 0.92), align corner </w:t>
+      </w:r>
+      <w:proofErr w:type="gramStart"/>
+      <w:r>
+        <w:t>3</w:t>
+      </w:r>
+      <w:proofErr w:type="gramEnd"/>
     </w:p>
     <w:p>
       <w:pPr>
@@ -2477,8 +2653,13 @@
         </w:numPr>
       </w:pPr>
       <w:r>
-        <w:t>UL – (4.48, 1.92, 4.24), enter scale in table, align corner 0</w:t>
-      </w:r>
+        <w:t xml:space="preserve">UL – (4.48, 1.92, 4.24), enter scale in table, align corner </w:t>
+      </w:r>
+      <w:proofErr w:type="gramStart"/>
+      <w:r>
+        <w:t>0</w:t>
+      </w:r>
+      <w:proofErr w:type="gramEnd"/>
     </w:p>
     <w:tbl>
       <w:tblPr>
@@ -2672,7 +2853,15 @@
           </w:tcPr>
           <w:p>
             <w:r>
-              <w:t>ST (2.39,  3.125, 2.67)</w:t>
+              <w:t>ST (2.39</w:t>
+            </w:r>
+            <w:proofErr w:type="gramStart"/>
+            <w:r>
+              <w:t>,  3.125</w:t>
+            </w:r>
+            <w:proofErr w:type="gramEnd"/>
+            <w:r>
+              <w:t>, 2.67)</w:t>
             </w:r>
           </w:p>
         </w:tc>
@@ -2810,7 +2999,15 @@
         </w:r>
       </w:hyperlink>
       <w:r>
-        <w:t>, in  Z, X, Y ( Length, Width, Height).</w:t>
+        <w:t xml:space="preserve">, </w:t>
+      </w:r>
+      <w:proofErr w:type="gramStart"/>
+      <w:r>
+        <w:t>in  Z</w:t>
+      </w:r>
+      <w:proofErr w:type="gramEnd"/>
+      <w:r>
+        <w:t>, X, Y ( Length, Width, Height).</w:t>
       </w:r>
     </w:p>
     <w:p>
@@ -2837,6 +3034,7 @@
         <w:t xml:space="preserve">, Mona uses </w:t>
       </w:r>
       <w:proofErr w:type="spellStart"/>
+      <w:proofErr w:type="gramStart"/>
       <w:r>
         <w:t>Wavepad</w:t>
       </w:r>
@@ -2845,7 +3043,11 @@
         <w:t>)</w:t>
       </w:r>
       <w:r>
-        <w:t>… concerns regarding audio compression?</w:t>
+        <w:t>…</w:t>
+      </w:r>
+      <w:proofErr w:type="gramEnd"/>
+      <w:r>
+        <w:t xml:space="preserve"> concerns regarding audio compression?</w:t>
       </w:r>
     </w:p>
     <w:p>
@@ -2953,7 +3155,15 @@
         <w:t xml:space="preserve"> calculation bugs in Unity. </w:t>
       </w:r>
       <w:r>
-        <w:t>(it shows dimension depending on the axes, but the model can be on wrong rotation initially, giving wrong width and length reversed.)</w:t>
+        <w:t>(</w:t>
+      </w:r>
+      <w:proofErr w:type="gramStart"/>
+      <w:r>
+        <w:t>it</w:t>
+      </w:r>
+      <w:proofErr w:type="gramEnd"/>
+      <w:r>
+        <w:t xml:space="preserve"> shows dimension depending on the axes, but the model can be on wrong rotation initially, giving wrong width and length reversed.)</w:t>
       </w:r>
     </w:p>
     <w:p>
@@ -2991,14 +3201,27 @@
         <w:t>Continue investigating and resolving EDT/RT60 analysis issues.</w:t>
       </w:r>
       <w:r>
-        <w:t xml:space="preserve"> (test other scenes, could be isolated KT scene issue?</w:t>
-      </w:r>
-      <w:r>
-        <w:t xml:space="preserve"> It seems EDT is most problematic, find out how EDT calculation works, is it due to audio reverb delay bug? </w:t>
+        <w:t xml:space="preserve"> (</w:t>
+      </w:r>
+      <w:proofErr w:type="gramStart"/>
+      <w:r>
+        <w:t>test</w:t>
+      </w:r>
+      <w:proofErr w:type="gramEnd"/>
+      <w:r>
+        <w:t xml:space="preserve"> other scenes, could be isolated KT scene issue?</w:t>
+      </w:r>
+      <w:r>
+        <w:t xml:space="preserve"> It seems EDT is most problematic, find out how EDT calculation works, is it due to audio reverb delay bug</w:t>
+      </w:r>
+      <w:proofErr w:type="gramStart"/>
+      <w:r>
+        <w:t xml:space="preserve">? </w:t>
       </w:r>
       <w:r>
         <w:t>)</w:t>
       </w:r>
+      <w:proofErr w:type="gramEnd"/>
     </w:p>
     <w:p>
       <w:pPr>
@@ -3153,8 +3376,13 @@
         </w:numPr>
       </w:pPr>
       <w:r>
-        <w:t>Continue with plan</w:t>
-      </w:r>
+        <w:t xml:space="preserve">Continue with </w:t>
+      </w:r>
+      <w:proofErr w:type="gramStart"/>
+      <w:r>
+        <w:t>plan</w:t>
+      </w:r>
+      <w:proofErr w:type="gramEnd"/>
     </w:p>
     <w:p>
       <w:pPr>
@@ -3192,8 +3420,13 @@
         </w:numPr>
       </w:pPr>
       <w:r>
-        <w:t>Finish audio evaluation and analysis perfectly first (with graph etc), Mona’ SSC part a bit different right now so optional instead</w:t>
-      </w:r>
+        <w:t xml:space="preserve">Finish audio evaluation and analysis perfectly first (with graph etc), Mona’ SSC part a bit different right now so optional </w:t>
+      </w:r>
+      <w:proofErr w:type="gramStart"/>
+      <w:r>
+        <w:t>instead</w:t>
+      </w:r>
+      <w:proofErr w:type="gramEnd"/>
     </w:p>
     <w:p>
       <w:r>
@@ -3268,10 +3501,12 @@
         <w:t xml:space="preserve">Verdict: figure out the EDT weird bug, must be something wrong with deconvolve or my recorded audio somewhere. </w:t>
       </w:r>
       <w:proofErr w:type="spellStart"/>
+      <w:proofErr w:type="gramStart"/>
       <w:r>
         <w:t>Lets</w:t>
       </w:r>
       <w:proofErr w:type="spellEnd"/>
+      <w:proofErr w:type="gramEnd"/>
       <w:r>
         <w:t xml:space="preserve"> try delayed audio again</w:t>
       </w:r>
@@ -3290,10 +3525,12 @@
         <w:t xml:space="preserve">Also, maybe </w:t>
       </w:r>
       <w:proofErr w:type="spellStart"/>
+      <w:proofErr w:type="gramStart"/>
       <w:r>
         <w:t>lets</w:t>
       </w:r>
       <w:proofErr w:type="spellEnd"/>
+      <w:proofErr w:type="gramEnd"/>
       <w:r>
         <w:t xml:space="preserve"> try record S3A and see if </w:t>
       </w:r>
@@ -3316,8 +3553,13 @@
       </w:r>
     </w:p>
     <w:p>
-      <w:r>
-        <w:t xml:space="preserve">Interestingly enough, RT60 might be correct and only EDT is problematic, and when analysing MR scene audio, it proves that </w:t>
+      <w:proofErr w:type="gramStart"/>
+      <w:r>
+        <w:t>Interestingly enough, RT60</w:t>
+      </w:r>
+      <w:proofErr w:type="gramEnd"/>
+      <w:r>
+        <w:t xml:space="preserve"> might be correct and only EDT is problematic, and when analysing MR scene audio, it proves that </w:t>
       </w:r>
       <w:proofErr w:type="spellStart"/>
       <w:r>
@@ -3398,7 +3640,15 @@
         </w:drawing>
       </w:r>
       <w:r>
-        <w:t>As seen, RT60 is fairly accurate and within range and from right, EDT is absolutely wrong line fit…</w:t>
+        <w:t xml:space="preserve">As seen, RT60 is fairly accurate and within range and from right, EDT is </w:t>
+      </w:r>
+      <w:proofErr w:type="gramStart"/>
+      <w:r>
+        <w:t>absolutely wrong</w:t>
+      </w:r>
+      <w:proofErr w:type="gramEnd"/>
+      <w:r>
+        <w:t xml:space="preserve"> line fit…</w:t>
       </w:r>
     </w:p>
     <w:p>
@@ -3416,8 +3666,13 @@
         <w:t xml:space="preserve"> (bottom waveform)</w:t>
       </w:r>
       <w:r>
-        <w:t xml:space="preserve"> is due to audio reverb delay bug mentioned before..</w:t>
-      </w:r>
+        <w:t xml:space="preserve"> is due to audio reverb delay bug mentioned </w:t>
+      </w:r>
+      <w:proofErr w:type="gramStart"/>
+      <w:r>
+        <w:t>before..</w:t>
+      </w:r>
+      <w:proofErr w:type="gramEnd"/>
       <w:r>
         <w:t xml:space="preserve"> Compare it to the delayed version!</w:t>
       </w:r>
@@ -3545,10 +3800,18 @@
       </w:r>
       <w:proofErr w:type="spellEnd"/>
       <w:r>
-        <w:t xml:space="preserve"> script and turn of play on awake) </w:t>
-      </w:r>
-      <w:r>
-        <w:t xml:space="preserve"> instead of S3A settings (which is unreliable/not standardised/tuned to latest steam audio and might have changed from actual used for evaluation):</w:t>
+        <w:t xml:space="preserve"> script and turn of play on </w:t>
+      </w:r>
+      <w:proofErr w:type="gramStart"/>
+      <w:r>
+        <w:t xml:space="preserve">awake) </w:t>
+      </w:r>
+      <w:r>
+        <w:t xml:space="preserve"> instead</w:t>
+      </w:r>
+      <w:proofErr w:type="gramEnd"/>
+      <w:r>
+        <w:t xml:space="preserve"> of S3A settings (which is unreliable/not standardised/tuned to latest steam audio and might have changed from actual used for evaluation):</w:t>
       </w:r>
     </w:p>
     <w:p>
@@ -3825,8 +4088,13 @@
         </w:drawing>
       </w:r>
       <w:r>
-        <w:t>This might also be the noise source on the RIR… This is obviously a bug due to the way Steam audio initialise and for play on awake audio source..</w:t>
-      </w:r>
+        <w:t xml:space="preserve">This might also be the noise source on the RIR… This is obviously a bug due to the way Steam audio initialise and for play on awake audio </w:t>
+      </w:r>
+      <w:proofErr w:type="gramStart"/>
+      <w:r>
+        <w:t>source..</w:t>
+      </w:r>
+      <w:proofErr w:type="gramEnd"/>
     </w:p>
     <w:p>
       <w:r>
@@ -4123,10 +4391,18 @@
         <w:t>, even trimmed version got same RT60… Could it be the volume its recorded?</w:t>
       </w:r>
       <w:r>
-        <w:t xml:space="preserve"> Trying on 10% windows Volume instead of 50%</w:t>
-      </w:r>
-      <w:r>
-        <w:t xml:space="preserve">.. Ok idk if </w:t>
+        <w:t xml:space="preserve"> Trying on 10% windows Volume instead of 50</w:t>
+      </w:r>
+      <w:proofErr w:type="gramStart"/>
+      <w:r>
+        <w:t>%</w:t>
+      </w:r>
+      <w:r>
+        <w:t>..</w:t>
+      </w:r>
+      <w:proofErr w:type="gramEnd"/>
+      <w:r>
+        <w:t xml:space="preserve"> Ok idk if </w:t>
       </w:r>
       <w:proofErr w:type="spellStart"/>
       <w:r>
@@ -4139,10 +4415,12 @@
     </w:p>
     <w:p>
       <w:proofErr w:type="spellStart"/>
+      <w:proofErr w:type="gramStart"/>
       <w:r>
         <w:t>Lets</w:t>
       </w:r>
       <w:proofErr w:type="spellEnd"/>
+      <w:proofErr w:type="gramEnd"/>
       <w:r>
         <w:t xml:space="preserve"> try with custom setting, go back to previous 0.5 vol on listener using 1 min </w:t>
       </w:r>
@@ -4158,15 +4436,25 @@
         <w:t xml:space="preserve"> </w:t>
       </w:r>
       <w:proofErr w:type="spellStart"/>
+      <w:proofErr w:type="gramStart"/>
       <w:r>
         <w:t>Lets</w:t>
       </w:r>
       <w:proofErr w:type="spellEnd"/>
+      <w:proofErr w:type="gramEnd"/>
       <w:r>
         <w:t xml:space="preserve"> call this customsetting1.</w:t>
       </w:r>
       <w:r>
-        <w:t xml:space="preserve"> Ok this bring us back to previous result -&gt;</w:t>
+        <w:t xml:space="preserve"> Ok this </w:t>
+      </w:r>
+      <w:proofErr w:type="gramStart"/>
+      <w:r>
+        <w:t>bring</w:t>
+      </w:r>
+      <w:proofErr w:type="gramEnd"/>
+      <w:r>
+        <w:t xml:space="preserve"> us back to previous result -&gt;</w:t>
       </w:r>
     </w:p>
     <w:p>
@@ -4176,8 +4464,13 @@
       </w:r>
       <w:proofErr w:type="spellEnd"/>
       <w:r>
-        <w:t xml:space="preserve"> convinced this result mix is better but the EDT best fit line is buggy..</w:t>
-      </w:r>
+        <w:t xml:space="preserve"> convinced this result mix is better but the EDT best fit line is </w:t>
+      </w:r>
+      <w:proofErr w:type="gramStart"/>
+      <w:r>
+        <w:t>buggy..</w:t>
+      </w:r>
+      <w:proofErr w:type="gramEnd"/>
     </w:p>
     <w:p>
       <w:r>
@@ -4338,12 +4631,22 @@
         <w:t xml:space="preserve"> I shouldn’t let it clip, but not too low that some audio </w:t>
       </w:r>
       <w:proofErr w:type="spellStart"/>
+      <w:proofErr w:type="gramStart"/>
       <w:r>
         <w:t>cant</w:t>
       </w:r>
       <w:proofErr w:type="spellEnd"/>
-      <w:r>
-        <w:t xml:space="preserve"> be heard. Also stupid windows 11, for some reason, my headphone volume don’t do anything, I need to change it on volume mixer. Unity volume mixer at 20% seems good to not clipping. Also, as proven before, no need trimming/detach at silence.</w:t>
+      <w:proofErr w:type="gramEnd"/>
+      <w:r>
+        <w:t xml:space="preserve"> be heard. </w:t>
+      </w:r>
+      <w:proofErr w:type="gramStart"/>
+      <w:r>
+        <w:t>Also</w:t>
+      </w:r>
+      <w:proofErr w:type="gramEnd"/>
+      <w:r>
+        <w:t xml:space="preserve"> stupid windows 11, for some reason, my headphone volume don’t do anything, I need to change it on volume mixer. Unity volume mixer at 20% seems good to not clipping. Also, as proven before, no need trimming/detach at silence.</w:t>
       </w:r>
       <w:r>
         <w:rPr>
@@ -4509,7 +4812,15 @@
         <w:t xml:space="preserve"> EDT is very accurate.</w:t>
       </w:r>
       <w:r>
-        <w:t xml:space="preserve"> Let’s try 0.75 to 2.5 next, and find sweet spot &gt; This feels very bad but </w:t>
+        <w:t xml:space="preserve"> Let’s try 0.75 to 2.5 </w:t>
+      </w:r>
+      <w:proofErr w:type="gramStart"/>
+      <w:r>
+        <w:t>next, and</w:t>
+      </w:r>
+      <w:proofErr w:type="gramEnd"/>
+      <w:r>
+        <w:t xml:space="preserve"> find sweet spot &gt; This feels very bad but </w:t>
       </w:r>
       <w:proofErr w:type="spellStart"/>
       <w:r>
@@ -4528,8 +4839,13 @@
         <w:t xml:space="preserve"> all scenes should have same setting in the end to make this more ‘scientific’ or not too tuned, or else the resulting mesh would not really mean much.</w:t>
       </w:r>
       <w:r>
-        <w:t xml:space="preserve"> Maybe I should tune and calibrate on LR</w:t>
-      </w:r>
+        <w:t xml:space="preserve"> Maybe I should tune and calibrate on </w:t>
+      </w:r>
+      <w:proofErr w:type="gramStart"/>
+      <w:r>
+        <w:t>LR</w:t>
+      </w:r>
+      <w:proofErr w:type="gramEnd"/>
     </w:p>
     <w:p>
       <w:pPr>
@@ -4630,18 +4946,153 @@
         </w:rPr>
         <w:t>As seen, KT using 1to1 mix ratio and mona setting give very similar result to MR, which means now we just need to find the best mix ratio parameter (direct and reflection mix level). In hindsight, this is obvious because Mona’s mesh is still voxel but mine is not so there should be vast different somehow even when using latest Steam Audio plugins, the same can be said with S3A setting.</w:t>
       </w:r>
-    </w:p>
-    <w:p>
-      <w:pPr>
-        <w:rPr>
-          <w:noProof/>
-        </w:rPr>
-      </w:pPr>
+      <w:r>
+        <w:rPr>
+          <w:noProof/>
+        </w:rPr>
+        <w:t xml:space="preserve"> Tho, interestingly Mona setting do fix way too high EDT (which means S3A settings have issue with EDT, due to strong early reflections messing up the line fit, while Mona settings atm gives too high RT60.)</w:t>
+      </w:r>
+    </w:p>
+    <w:p>
+      <w:pPr>
+        <w:rPr>
+          <w:noProof/>
+        </w:rPr>
+      </w:pPr>
+      <w:r>
+        <w:rPr>
+          <w:noProof/>
+        </w:rPr>
+        <w:drawing>
+          <wp:anchor distT="0" distB="0" distL="114300" distR="114300" simplePos="0" relativeHeight="251692032" behindDoc="1" locked="0" layoutInCell="1" allowOverlap="1" wp14:anchorId="52C74896" wp14:editId="707B5633">
+            <wp:simplePos x="0" y="0"/>
+            <wp:positionH relativeFrom="margin">
+              <wp:align>left</wp:align>
+            </wp:positionH>
+            <wp:positionV relativeFrom="paragraph">
+              <wp:posOffset>75565</wp:posOffset>
+            </wp:positionV>
+            <wp:extent cx="2333625" cy="1205865"/>
+            <wp:effectExtent l="0" t="0" r="9525" b="0"/>
+            <wp:wrapTight wrapText="bothSides">
+              <wp:wrapPolygon edited="0">
+                <wp:start x="0" y="0"/>
+                <wp:lineTo x="0" y="21156"/>
+                <wp:lineTo x="21512" y="21156"/>
+                <wp:lineTo x="21512" y="0"/>
+                <wp:lineTo x="0" y="0"/>
+              </wp:wrapPolygon>
+            </wp:wrapTight>
+            <wp:docPr id="39" name="Picture 39"/>
+            <wp:cNvGraphicFramePr>
+              <a:graphicFrameLocks xmlns:a="http://schemas.openxmlformats.org/drawingml/2006/main" noChangeAspect="1"/>
+            </wp:cNvGraphicFramePr>
+            <a:graphic xmlns:a="http://schemas.openxmlformats.org/drawingml/2006/main">
+              <a:graphicData uri="http://schemas.openxmlformats.org/drawingml/2006/picture">
+                <pic:pic xmlns:pic="http://schemas.openxmlformats.org/drawingml/2006/picture">
+                  <pic:nvPicPr>
+                    <pic:cNvPr id="1" name=""/>
+                    <pic:cNvPicPr/>
+                  </pic:nvPicPr>
+                  <pic:blipFill>
+                    <a:blip r:embed="rId45">
+                      <a:extLst>
+                        <a:ext uri="{28A0092B-C50C-407E-A947-70E740481C1C}">
+                          <a14:useLocalDpi xmlns:a14="http://schemas.microsoft.com/office/drawing/2010/main" val="0"/>
+                        </a:ext>
+                      </a:extLst>
+                    </a:blip>
+                    <a:stretch>
+                      <a:fillRect/>
+                    </a:stretch>
+                  </pic:blipFill>
+                  <pic:spPr>
+                    <a:xfrm>
+                      <a:off x="0" y="0"/>
+                      <a:ext cx="2333625" cy="1205865"/>
+                    </a:xfrm>
+                    <a:prstGeom prst="rect">
+                      <a:avLst/>
+                    </a:prstGeom>
+                  </pic:spPr>
+                </pic:pic>
+              </a:graphicData>
+            </a:graphic>
+            <wp14:sizeRelH relativeFrom="margin">
+              <wp14:pctWidth>0</wp14:pctWidth>
+            </wp14:sizeRelH>
+            <wp14:sizeRelV relativeFrom="margin">
+              <wp14:pctHeight>0</wp14:pctHeight>
+            </wp14:sizeRelV>
+          </wp:anchor>
+        </w:drawing>
+      </w:r>
       <w:r>
         <w:rPr>
           <w:noProof/>
         </w:rPr>
         <w:t xml:space="preserve">Next, </w:t>
+      </w:r>
+      <w:r>
+        <w:rPr>
+          <w:noProof/>
+        </w:rPr>
+        <w:t>lets try 0.</w:t>
+      </w:r>
+      <w:r>
+        <w:rPr>
+          <w:noProof/>
+        </w:rPr>
+        <w:t>5</w:t>
+      </w:r>
+      <w:r>
+        <w:rPr>
+          <w:noProof/>
+        </w:rPr>
+        <w:t xml:space="preserve"> on direct mix level and </w:t>
+      </w:r>
+      <w:r>
+        <w:rPr>
+          <w:noProof/>
+        </w:rPr>
+        <w:t>1</w:t>
+      </w:r>
+      <w:r>
+        <w:rPr>
+          <w:noProof/>
+        </w:rPr>
+        <w:t xml:space="preserve"> on reflections mix level</w:t>
+      </w:r>
+      <w:r>
+        <w:rPr>
+          <w:noProof/>
+        </w:rPr>
+        <w:t xml:space="preserve"> to see the effect of lower direct mix.</w:t>
+      </w:r>
+      <w:r>
+        <w:rPr>
+          <w:noProof/>
+        </w:rPr>
+        <w:t xml:space="preserve"> </w:t>
+      </w:r>
+    </w:p>
+    <w:p>
+      <w:pPr>
+        <w:rPr>
+          <w:noProof/>
+        </w:rPr>
+      </w:pPr>
+      <w:r>
+        <w:rPr>
+          <w:noProof/>
+        </w:rPr>
+        <w:sym w:font="Wingdings" w:char="F0DF"/>
+      </w:r>
+      <w:r>
+        <w:rPr>
+          <w:noProof/>
+        </w:rPr>
+        <w:t>Result, it did virtually nothing. Next lets try 1 on direct mix and 0.5 on reflections mix level.</w:t>
       </w:r>
     </w:p>
     <w:sectPr>

</xml_diff>

<commit_message>
testing lower reflections level, working but verdict to usr RT30 and extrapolate instead (check ST for Mona, doesnt look right either, mean coincidence lucky?)
Former-commit-id: 709b9a05456aad680e7ef37d91fee3ebc6f0b0f9
</commit_message>
<xml_diff>
--- a/Intern-Logs/Week 5.docx
+++ b/Intern-Logs/Week 5.docx
@@ -124,15 +124,7 @@
         </w:numPr>
       </w:pPr>
       <w:r>
-        <w:t xml:space="preserve">automate baking with 1 button to </w:t>
-      </w:r>
-      <w:proofErr w:type="gramStart"/>
-      <w:r>
-        <w:t>streamline</w:t>
-      </w:r>
-      <w:proofErr w:type="gramEnd"/>
-      <w:r>
-        <w:t xml:space="preserve"> </w:t>
+        <w:t xml:space="preserve">automate baking with 1 button to streamline </w:t>
       </w:r>
     </w:p>
     <w:p>
@@ -144,13 +136,8 @@
         </w:numPr>
       </w:pPr>
       <w:r>
-        <w:t xml:space="preserve">Add lighting indicator for when steam audio is </w:t>
-      </w:r>
-      <w:proofErr w:type="gramStart"/>
-      <w:r>
-        <w:t>working</w:t>
-      </w:r>
-      <w:proofErr w:type="gramEnd"/>
+        <w:t>Add lighting indicator for when steam audio is working</w:t>
+      </w:r>
     </w:p>
     <w:p>
       <w:pPr>
@@ -163,14 +150,12 @@
       <w:r>
         <w:t xml:space="preserve">Generate all audio </w:t>
       </w:r>
-      <w:proofErr w:type="gramStart"/>
       <w:r>
         <w:rPr>
           <w:color w:val="70AD47" w:themeColor="accent6"/>
         </w:rPr>
         <w:t>done</w:t>
       </w:r>
-      <w:proofErr w:type="gramEnd"/>
     </w:p>
     <w:p>
       <w:pPr>
@@ -181,15 +166,7 @@
         </w:numPr>
       </w:pPr>
       <w:r>
-        <w:t xml:space="preserve">Do analysis using provided </w:t>
-      </w:r>
-      <w:proofErr w:type="spellStart"/>
-      <w:r>
-        <w:t>matlab</w:t>
-      </w:r>
-      <w:proofErr w:type="spellEnd"/>
-      <w:r>
-        <w:t>, have proper report and findings for meeting.</w:t>
+        <w:t>Do analysis using provided matlab, have proper report and findings for meeting.</w:t>
       </w:r>
     </w:p>
     <w:p>
@@ -201,21 +178,8 @@
         </w:numPr>
       </w:pPr>
       <w:r>
-        <w:t>Create unity scenes for all scenes and its category (</w:t>
-      </w:r>
-      <w:proofErr w:type="spellStart"/>
-      <w:r>
-        <w:t>VRDemo</w:t>
-      </w:r>
-      <w:proofErr w:type="spellEnd"/>
-      <w:r>
-        <w:t xml:space="preserve">, </w:t>
-      </w:r>
-      <w:proofErr w:type="spellStart"/>
-      <w:r>
-        <w:t>nonVRDemo</w:t>
-      </w:r>
-      <w:proofErr w:type="spellEnd"/>
+        <w:t>Create unity scenes for all scenes and its category (VRDemo, nonVRDemo</w:t>
+      </w:r>
       <w:r>
         <w:t>)</w:t>
       </w:r>
@@ -229,24 +193,14 @@
         </w:numPr>
       </w:pPr>
       <w:r>
-        <w:t xml:space="preserve">Add Rachel and Joao for Demo for more immersive VR </w:t>
-      </w:r>
-      <w:proofErr w:type="gramStart"/>
-      <w:r>
-        <w:t>demo ,</w:t>
-      </w:r>
-      <w:proofErr w:type="gramEnd"/>
-      <w:r>
-        <w:t xml:space="preserve"> and probably have more audio cue. </w:t>
-      </w:r>
-      <w:proofErr w:type="spellStart"/>
+        <w:t xml:space="preserve">Add Rachel and Joao for Demo for more immersive VR demo , and probably have more audio cue. </w:t>
+      </w:r>
       <w:r>
         <w:rPr>
           <w:color w:val="70AD47" w:themeColor="accent6"/>
         </w:rPr>
         <w:t>otw</w:t>
       </w:r>
-      <w:proofErr w:type="spellEnd"/>
     </w:p>
     <w:p>
       <w:pPr>
@@ -257,21 +211,8 @@
         </w:numPr>
       </w:pPr>
       <w:r>
-        <w:t xml:space="preserve">Continue </w:t>
-      </w:r>
-      <w:proofErr w:type="spellStart"/>
-      <w:r>
-        <w:t>monodepth</w:t>
-      </w:r>
-      <w:proofErr w:type="spellEnd"/>
-      <w:r>
-        <w:t xml:space="preserve"> optimisation using </w:t>
-      </w:r>
-      <w:proofErr w:type="gramStart"/>
-      <w:r>
-        <w:t>enhance360debug.py</w:t>
-      </w:r>
-      <w:proofErr w:type="gramEnd"/>
+        <w:t>Continue monodepth optimisation using enhance360debug.py</w:t>
+      </w:r>
     </w:p>
     <w:p>
       <w:pPr>
@@ -282,13 +223,8 @@
         </w:numPr>
       </w:pPr>
       <w:r>
-        <w:t xml:space="preserve">Remove docker clutter </w:t>
-      </w:r>
-      <w:proofErr w:type="gramStart"/>
-      <w:r>
-        <w:t>automatically</w:t>
-      </w:r>
-      <w:proofErr w:type="gramEnd"/>
+        <w:t>Remove docker clutter automatically</w:t>
+      </w:r>
     </w:p>
     <w:p>
       <w:pPr>
@@ -464,15 +400,7 @@
         <w:t>regarding audio quality and compression of using external softwar</w:t>
       </w:r>
       <w:r>
-        <w:t xml:space="preserve">e instead of directly through Unity but unfortunately there’s no simple way with Steam Audio compared to Google Resonance. (Need to confirm with </w:t>
-      </w:r>
-      <w:proofErr w:type="spellStart"/>
-      <w:r>
-        <w:t>Dr.</w:t>
-      </w:r>
-      <w:proofErr w:type="spellEnd"/>
-      <w:r>
-        <w:t xml:space="preserve"> Hansung if this is acceptable)</w:t>
+        <w:t>e instead of directly through Unity but unfortunately there’s no simple way with Steam Audio compared to Google Resonance. (Need to confirm with Dr. Hansung if this is acceptable)</w:t>
       </w:r>
     </w:p>
     <w:p>
@@ -618,13 +546,8 @@
           </wp:anchor>
         </w:drawing>
       </w:r>
-      <w:proofErr w:type="spellStart"/>
-      <w:r>
-        <w:t>Matlab</w:t>
-      </w:r>
-      <w:proofErr w:type="spellEnd"/>
-      <w:r>
-        <w:t xml:space="preserve"> changes on octave band </w:t>
+      <w:r>
+        <w:t xml:space="preserve">Matlab changes on octave band </w:t>
       </w:r>
       <w:r>
         <w:t>from 2:6 to 3:8 to follow previous paper methodology (as advised by Mona). To analyse the sound, just change directory definition and run the Main file (Main_Immersive_EDT_RT60.m)</w:t>
@@ -638,41 +561,12 @@
         <w:t xml:space="preserve"> for analysis</w:t>
       </w:r>
       <w:r>
-        <w:t xml:space="preserve">, run </w:t>
-      </w:r>
-      <w:proofErr w:type="gramStart"/>
-      <w:r>
-        <w:t>the .</w:t>
-      </w:r>
-      <w:proofErr w:type="spellStart"/>
-      <w:r>
-        <w:t>ipynb</w:t>
-      </w:r>
-      <w:proofErr w:type="spellEnd"/>
-      <w:proofErr w:type="gramEnd"/>
-      <w:r>
-        <w:t xml:space="preserve"> coded by Mona in respective scene folders.</w:t>
-      </w:r>
-    </w:p>
-    <w:p>
-      <w:r>
-        <w:t xml:space="preserve">Honestly my brain </w:t>
-      </w:r>
-      <w:proofErr w:type="spellStart"/>
-      <w:r>
-        <w:t>kinda</w:t>
-      </w:r>
-      <w:proofErr w:type="spellEnd"/>
-      <w:r>
-        <w:t xml:space="preserve"> fried </w:t>
-      </w:r>
-      <w:proofErr w:type="spellStart"/>
-      <w:r>
-        <w:t>alr</w:t>
-      </w:r>
-      <w:proofErr w:type="spellEnd"/>
-      <w:r>
-        <w:t xml:space="preserve"> today so will continue tomorrow instead.</w:t>
+        <w:t>, run the .ipynb coded by Mona in respective scene folders.</w:t>
+      </w:r>
+    </w:p>
+    <w:p>
+      <w:r>
+        <w:t>Honestly my brain kinda fried alr today so will continue tomorrow instead.</w:t>
       </w:r>
     </w:p>
     <w:p>
@@ -685,57 +579,17 @@
     </w:p>
     <w:p>
       <w:r>
-        <w:t xml:space="preserve">Interesting to note, one of the most important </w:t>
-      </w:r>
-      <w:proofErr w:type="gramStart"/>
-      <w:r>
-        <w:t>factor</w:t>
-      </w:r>
-      <w:proofErr w:type="gramEnd"/>
-      <w:r>
-        <w:t xml:space="preserve"> for room reverb properties is its size, and the material properties inside it, </w:t>
-      </w:r>
-      <w:proofErr w:type="spellStart"/>
-      <w:r>
-        <w:t>imo</w:t>
-      </w:r>
-      <w:proofErr w:type="spellEnd"/>
-      <w:r>
-        <w:t xml:space="preserve"> the furniture shape etc is not as they only serve purpose to make room smaller (less echo) and depending on type of furniture/objects.</w:t>
-      </w:r>
-    </w:p>
-    <w:p>
-      <w:r>
-        <w:t xml:space="preserve">Another interesting thing to note, is that sometimes the reverb effect is not applied for first few second when game is play (for example, speech on ST), especially apparent when </w:t>
-      </w:r>
-      <w:proofErr w:type="spellStart"/>
-      <w:r>
-        <w:t>there</w:t>
-      </w:r>
-      <w:proofErr w:type="spellEnd"/>
-      <w:r>
-        <w:t xml:space="preserve"> supposed to be strong reverb. </w:t>
-      </w:r>
-      <w:proofErr w:type="gramStart"/>
-      <w:r>
-        <w:t>So</w:t>
-      </w:r>
-      <w:proofErr w:type="gramEnd"/>
-      <w:r>
-        <w:t xml:space="preserve"> using loop and having very long silence at the end might be needed.</w:t>
-      </w:r>
-    </w:p>
-    <w:p>
-      <w:r>
-        <w:t xml:space="preserve">Generated all </w:t>
-      </w:r>
-      <w:proofErr w:type="gramStart"/>
-      <w:r>
-        <w:t>audio</w:t>
-      </w:r>
-      <w:proofErr w:type="gramEnd"/>
-      <w:r>
-        <w:t>!</w:t>
+        <w:t>Interesting to note, one of the most important factor for room reverb properties is its size, and the material properties inside it, imo the furniture shape etc is not as they only serve purpose to make room smaller (less echo) and depending on type of furniture/objects.</w:t>
+      </w:r>
+    </w:p>
+    <w:p>
+      <w:r>
+        <w:t>Another interesting thing to note, is that sometimes the reverb effect is not applied for first few second when game is play (for example, speech on ST), especially apparent when there supposed to be strong reverb. So using loop and having very long silence at the end might be needed.</w:t>
+      </w:r>
+    </w:p>
+    <w:p>
+      <w:r>
+        <w:t>Generated all audio!</w:t>
       </w:r>
     </w:p>
     <w:p>
@@ -763,15 +617,7 @@
         </w:numPr>
       </w:pPr>
       <w:r>
-        <w:t xml:space="preserve">Do analysis using provided </w:t>
-      </w:r>
-      <w:proofErr w:type="spellStart"/>
-      <w:r>
-        <w:t>matlab</w:t>
-      </w:r>
-      <w:proofErr w:type="spellEnd"/>
-      <w:r>
-        <w:t>, have proper report and findings for meeting.</w:t>
+        <w:t>Do analysis using provided matlab, have proper report and findings for meeting.</w:t>
       </w:r>
     </w:p>
     <w:p>
@@ -795,15 +641,7 @@
         </w:numPr>
       </w:pPr>
       <w:r>
-        <w:t xml:space="preserve">automate baking with 1 button to </w:t>
-      </w:r>
-      <w:proofErr w:type="gramStart"/>
-      <w:r>
-        <w:t>streamline</w:t>
-      </w:r>
-      <w:proofErr w:type="gramEnd"/>
-      <w:r>
-        <w:t xml:space="preserve"> </w:t>
+        <w:t xml:space="preserve">automate baking with 1 button to streamline </w:t>
       </w:r>
     </w:p>
     <w:p>
@@ -815,15 +653,7 @@
         </w:numPr>
       </w:pPr>
       <w:r>
-        <w:t xml:space="preserve">Add lighting indicator for when steam audio is </w:t>
-      </w:r>
-      <w:proofErr w:type="gramStart"/>
-      <w:r>
-        <w:t>working</w:t>
-      </w:r>
-      <w:proofErr w:type="gramEnd"/>
-      <w:r>
-        <w:t xml:space="preserve"> </w:t>
+        <w:t xml:space="preserve">Add lighting indicator for when steam audio is working </w:t>
       </w:r>
     </w:p>
     <w:p>
@@ -835,23 +665,7 @@
         </w:numPr>
       </w:pPr>
       <w:r>
-        <w:t>Create unity scenes for all scenes and its category (</w:t>
-      </w:r>
-      <w:proofErr w:type="spellStart"/>
-      <w:r>
-        <w:t>VRDemo</w:t>
-      </w:r>
-      <w:proofErr w:type="spellEnd"/>
-      <w:r>
-        <w:t xml:space="preserve">, </w:t>
-      </w:r>
-      <w:proofErr w:type="spellStart"/>
-      <w:r>
-        <w:t>nonVRDemo</w:t>
-      </w:r>
-      <w:proofErr w:type="spellEnd"/>
-      <w:r>
-        <w:t>)</w:t>
+        <w:t>Create unity scenes for all scenes and its category (VRDemo, nonVRDemo)</w:t>
       </w:r>
     </w:p>
     <w:p>
@@ -863,24 +677,14 @@
         </w:numPr>
       </w:pPr>
       <w:r>
-        <w:t xml:space="preserve">Add Rachel and Joao for Demo for more immersive VR </w:t>
-      </w:r>
-      <w:proofErr w:type="gramStart"/>
-      <w:r>
-        <w:t>demo ,</w:t>
-      </w:r>
-      <w:proofErr w:type="gramEnd"/>
-      <w:r>
-        <w:t xml:space="preserve"> and probably have more audio cue. </w:t>
-      </w:r>
-      <w:proofErr w:type="spellStart"/>
+        <w:t xml:space="preserve">Add Rachel and Joao for Demo for more immersive VR demo , and probably have more audio cue. </w:t>
+      </w:r>
       <w:r>
         <w:rPr>
           <w:color w:val="70AD47" w:themeColor="accent6"/>
         </w:rPr>
         <w:t>otw</w:t>
       </w:r>
-      <w:proofErr w:type="spellEnd"/>
     </w:p>
     <w:p>
       <w:pPr>
@@ -891,21 +695,8 @@
         </w:numPr>
       </w:pPr>
       <w:r>
-        <w:t xml:space="preserve">Continue </w:t>
-      </w:r>
-      <w:proofErr w:type="spellStart"/>
-      <w:r>
-        <w:t>monodepth</w:t>
-      </w:r>
-      <w:proofErr w:type="spellEnd"/>
-      <w:r>
-        <w:t xml:space="preserve"> optimisation using </w:t>
-      </w:r>
-      <w:proofErr w:type="gramStart"/>
-      <w:r>
-        <w:t>enhance360debug.py</w:t>
-      </w:r>
-      <w:proofErr w:type="gramEnd"/>
+        <w:t>Continue monodepth optimisation using enhance360debug.py</w:t>
+      </w:r>
     </w:p>
     <w:p>
       <w:pPr>
@@ -916,13 +707,8 @@
         </w:numPr>
       </w:pPr>
       <w:r>
-        <w:t xml:space="preserve">Remove docker clutter </w:t>
-      </w:r>
-      <w:proofErr w:type="gramStart"/>
-      <w:r>
-        <w:t>automatically</w:t>
-      </w:r>
-      <w:proofErr w:type="gramEnd"/>
+        <w:t>Remove docker clutter automatically</w:t>
+      </w:r>
     </w:p>
     <w:p>
       <w:pPr>
@@ -938,92 +724,26 @@
     </w:p>
     <w:p>
       <w:r>
-        <w:t xml:space="preserve">Copied the RIR analysis folder one by one for commit and organisation to remove clutter (unneeded files), </w:t>
-      </w:r>
-      <w:proofErr w:type="gramStart"/>
-      <w:r>
-        <w:t>and also</w:t>
-      </w:r>
-      <w:proofErr w:type="gramEnd"/>
-      <w:r>
-        <w:t xml:space="preserve"> to make sure the original form Mona is unchanged for reference. It is also easier to have everything related to this internship in one repo instead of two.</w:t>
+        <w:t>Copied the RIR analysis folder one by one for commit and organisation to remove clutter (unneeded files), and also to make sure the original form Mona is unchanged for reference. It is also easier to have everything related to this internship in one repo instead of two.</w:t>
       </w:r>
       <w:r>
         <w:br/>
-        <w:t xml:space="preserve">Changed absolute paths to relative paths in </w:t>
-      </w:r>
-      <w:proofErr w:type="gramStart"/>
-      <w:r>
-        <w:t>Kitchen .</w:t>
-      </w:r>
-      <w:proofErr w:type="spellStart"/>
-      <w:r>
-        <w:t>ipynb</w:t>
-      </w:r>
-      <w:proofErr w:type="spellEnd"/>
-      <w:proofErr w:type="gramEnd"/>
-      <w:r>
-        <w:t xml:space="preserve"> for RIR generation form sine sweep deconvolve using Mona provided .</w:t>
-      </w:r>
-      <w:proofErr w:type="spellStart"/>
-      <w:r>
-        <w:t>ipynb</w:t>
-      </w:r>
-      <w:proofErr w:type="spellEnd"/>
-      <w:r>
-        <w:t xml:space="preserve">. Using Python version 3.8.19 after asking Mona (she uses 3.8.9, major version is what matters the most </w:t>
-      </w:r>
-      <w:proofErr w:type="spellStart"/>
-      <w:r>
-        <w:t>imo</w:t>
-      </w:r>
-      <w:proofErr w:type="spellEnd"/>
-      <w:r>
-        <w:t xml:space="preserve"> so no less compatibility/discrepancy issue).</w:t>
-      </w:r>
-    </w:p>
-    <w:p>
-      <w:r>
-        <w:t>Added Atiyeh-</w:t>
-      </w:r>
-      <w:proofErr w:type="spellStart"/>
-      <w:r>
-        <w:t>matlab</w:t>
-      </w:r>
-      <w:proofErr w:type="spellEnd"/>
-      <w:r>
-        <w:t xml:space="preserve"> folder for sounds output path. Added Main </w:t>
-      </w:r>
-      <w:proofErr w:type="spellStart"/>
-      <w:r>
-        <w:t>matlab</w:t>
-      </w:r>
-      <w:proofErr w:type="spellEnd"/>
-      <w:r>
-        <w:t xml:space="preserve"> file for RT60 and EDT analysis. Now modifying it to work with new folder in sounds folder (KT_GDP etc)</w:t>
+        <w:t>Changed absolute paths to relative paths in Kitchen .ipynb for RIR generation form sine sweep deconvolve using Mona provided .ipynb. Using Python version 3.8.19 after asking Mona (she uses 3.8.9, major version is what matters the most imo so no less compatibility/discrepancy issue).</w:t>
+      </w:r>
+    </w:p>
+    <w:p>
+      <w:r>
+        <w:t>Added Atiyeh-matlab folder for sounds output path. Added Main matlab file for RT60 and EDT analysis. Now modifying it to work with new folder in sounds folder (KT_GDP etc)</w:t>
       </w:r>
     </w:p>
     <w:p>
       <w:r>
         <w:lastRenderedPageBreak/>
-        <w:t>Copied dependencies folder (</w:t>
-      </w:r>
-      <w:proofErr w:type="spellStart"/>
-      <w:r>
-        <w:t>IoSR</w:t>
-      </w:r>
-      <w:proofErr w:type="spellEnd"/>
-      <w:r>
-        <w:t xml:space="preserve"> Toolbox, RIRs, and octave)</w:t>
-      </w:r>
-      <w:r>
-        <w:t xml:space="preserve"> from original repo to working </w:t>
-      </w:r>
-      <w:proofErr w:type="gramStart"/>
-      <w:r>
-        <w:t>repo</w:t>
-      </w:r>
-      <w:proofErr w:type="gramEnd"/>
+        <w:t>Copied dependencies folder (IoSR Toolbox, RIRs, and octave)</w:t>
+      </w:r>
+      <w:r>
+        <w:t xml:space="preserve"> from original repo to working repo</w:t>
+      </w:r>
     </w:p>
     <w:p>
       <w:r>
@@ -1077,21 +797,8 @@
     </w:p>
     <w:p>
       <w:r>
-        <w:t>Found out the culprit, it is the sampling rate. It should be 48kHz instead of 44.1kHz. This is confirmed by looking into sampling rate of Mona audio files (</w:t>
-      </w:r>
-      <w:proofErr w:type="spellStart"/>
-      <w:r>
-        <w:t>cus</w:t>
-      </w:r>
-      <w:proofErr w:type="spellEnd"/>
-      <w:r>
-        <w:t xml:space="preserve"> they work), and after converting mine to 48kHz using Audacity (right click track, rate to 48kHz, then change export setting to 48kHz), it also </w:t>
-      </w:r>
-      <w:proofErr w:type="gramStart"/>
-      <w:r>
-        <w:t>works</w:t>
-      </w:r>
-      <w:proofErr w:type="gramEnd"/>
+        <w:t>Found out the culprit, it is the sampling rate. It should be 48kHz instead of 44.1kHz. This is confirmed by looking into sampling rate of Mona audio files (cus they work), and after converting mine to 48kHz using Audacity (right click track, rate to 48kHz, then change export setting to 48kHz), it also works</w:t>
+      </w:r>
     </w:p>
     <w:p>
       <w:pPr>
@@ -1500,15 +1207,7 @@
     </w:p>
     <w:p>
       <w:r>
-        <w:t xml:space="preserve">After </w:t>
-      </w:r>
-      <w:proofErr w:type="gramStart"/>
-      <w:r>
-        <w:t>looking  back</w:t>
-      </w:r>
-      <w:proofErr w:type="gramEnd"/>
-      <w:r>
-        <w:t xml:space="preserve"> into the waveform of generated audio and input audio etc. I think the problem is that I used wrong sine sweep. Should’ve used linear sine sweep audio file instead, as seen, the second track (Mona) starts earlier, which coincide with linear.</w:t>
+        <w:t>After looking  back into the waveform of generated audio and input audio etc. I think the problem is that I used wrong sine sweep. Should’ve used linear sine sweep audio file instead, as seen, the second track (Mona) starts earlier, which coincide with linear.</w:t>
       </w:r>
     </w:p>
     <w:p>
@@ -1648,23 +1347,7 @@
         </w:drawing>
       </w:r>
       <w:r>
-        <w:t xml:space="preserve">Ok </w:t>
-      </w:r>
-      <w:proofErr w:type="spellStart"/>
-      <w:r>
-        <w:t>nvm</w:t>
-      </w:r>
-      <w:proofErr w:type="spellEnd"/>
-      <w:r>
-        <w:t xml:space="preserve">, this </w:t>
-      </w:r>
-      <w:proofErr w:type="gramStart"/>
-      <w:r>
-        <w:t>give</w:t>
-      </w:r>
-      <w:proofErr w:type="gramEnd"/>
-      <w:r>
-        <w:t xml:space="preserve"> even worse result…</w:t>
+        <w:t>Ok nvm, this give even worse result…</w:t>
       </w:r>
       <w:r>
         <w:rPr>
@@ -1675,23 +1358,7 @@
     </w:p>
     <w:p>
       <w:r>
-        <w:t xml:space="preserve">Ok after looking at the generated </w:t>
-      </w:r>
-      <w:proofErr w:type="spellStart"/>
-      <w:r>
-        <w:t>matlab</w:t>
-      </w:r>
-      <w:proofErr w:type="spellEnd"/>
-      <w:r>
-        <w:t xml:space="preserve"> charts </w:t>
-      </w:r>
-      <w:proofErr w:type="gramStart"/>
-      <w:r>
-        <w:t>and also</w:t>
-      </w:r>
-      <w:proofErr w:type="gramEnd"/>
-      <w:r>
-        <w:t xml:space="preserve"> RIR on audacity.</w:t>
+        <w:t>Ok after looking at the generated matlab charts and also RIR on audacity.</w:t>
       </w:r>
     </w:p>
     <w:p>
@@ -1781,15 +1448,7 @@
     <w:p>
       <w:r>
         <w:lastRenderedPageBreak/>
-        <w:t xml:space="preserve">Top is correct (Mona’s), bottom is what I got, </w:t>
-      </w:r>
-      <w:proofErr w:type="spellStart"/>
-      <w:r>
-        <w:t>its</w:t>
-      </w:r>
-      <w:proofErr w:type="spellEnd"/>
-      <w:r>
-        <w:t xml:space="preserve"> obvious that’s the wrong file as deconvolve obviously not working</w:t>
+        <w:t>Top is correct (Mona’s), bottom is what I got, its obvious that’s the wrong file as deconvolve obviously not working</w:t>
       </w:r>
       <w:r>
         <w:t xml:space="preserve"> to get RIR.</w:t>
@@ -1799,16 +1458,7 @@
       </w:r>
       <w:r>
         <w:br/>
-      </w:r>
-      <w:proofErr w:type="spellStart"/>
-      <w:proofErr w:type="gramStart"/>
-      <w:r>
-        <w:t>Lets</w:t>
-      </w:r>
-      <w:proofErr w:type="spellEnd"/>
-      <w:proofErr w:type="gramEnd"/>
-      <w:r>
-        <w:t xml:space="preserve"> try increasing probe number (decrease horizontal spacing</w:t>
+        <w:t>Lets try increasing probe number (decrease horizontal spacing</w:t>
       </w:r>
       <w:r>
         <w:t xml:space="preserve"> in probe batch box</w:t>
@@ -1961,26 +1611,13 @@
         <w:t>my generated audio</w:t>
       </w:r>
       <w:r>
-        <w:t xml:space="preserve"> EDT graph more, </w:t>
-      </w:r>
-      <w:proofErr w:type="spellStart"/>
-      <w:r>
-        <w:t>im</w:t>
-      </w:r>
-      <w:proofErr w:type="spellEnd"/>
-      <w:r>
-        <w:t xml:space="preserve"> confident this high EDT value is due to the bug mentioned before (where the reverb doesn’t take effect until few </w:t>
-      </w:r>
-      <w:proofErr w:type="gramStart"/>
+        <w:t xml:space="preserve"> EDT graph more, im confident this high EDT value is due to the bug mentioned before (where the reverb doesn’t take effect until few </w:t>
+      </w:r>
       <w:r>
         <w:t>milli</w:t>
       </w:r>
       <w:r>
-        <w:t>second</w:t>
-      </w:r>
-      <w:proofErr w:type="gramEnd"/>
-      <w:r>
-        <w:t xml:space="preserve"> into the </w:t>
+        <w:t xml:space="preserve">second into the </w:t>
       </w:r>
       <w:r>
         <w:t xml:space="preserve">game </w:t>
@@ -2082,15 +1719,7 @@
         </w:tabs>
       </w:pPr>
       <w:r>
-        <w:t xml:space="preserve">Maybe I need to trim the start? </w:t>
-      </w:r>
-      <w:proofErr w:type="spellStart"/>
-      <w:r>
-        <w:t>Wavepad</w:t>
-      </w:r>
-      <w:proofErr w:type="spellEnd"/>
-      <w:r>
-        <w:t xml:space="preserve"> have this option easily and that’s what it looks to get Mona’s audio file. Also, maybe I should use higher volume (unlikely the culprit but worth checking)</w:t>
+        <w:t>Maybe I need to trim the start? Wavepad have this option easily and that’s what it looks to get Mona’s audio file. Also, maybe I should use higher volume (unlikely the culprit but worth checking)</w:t>
       </w:r>
     </w:p>
     <w:p>
@@ -2306,31 +1935,7 @@
         </w:tabs>
       </w:pPr>
       <w:r>
-        <w:t xml:space="preserve">Another thought, maybe the encoding also matters, it was at signed </w:t>
-      </w:r>
-      <w:proofErr w:type="gramStart"/>
-      <w:r>
-        <w:t>16 bit</w:t>
-      </w:r>
-      <w:proofErr w:type="gramEnd"/>
-      <w:r>
-        <w:t xml:space="preserve"> PCM all this time, but I think </w:t>
-      </w:r>
-      <w:proofErr w:type="spellStart"/>
-      <w:r>
-        <w:t>wavepad</w:t>
-      </w:r>
-      <w:proofErr w:type="spellEnd"/>
-      <w:r>
-        <w:t xml:space="preserve"> default/highest is at 32bit PCM, so </w:t>
-      </w:r>
-      <w:proofErr w:type="spellStart"/>
-      <w:r>
-        <w:t>im</w:t>
-      </w:r>
-      <w:proofErr w:type="spellEnd"/>
-      <w:r>
-        <w:t xml:space="preserve"> changing to that.</w:t>
+        <w:t>Another thought, maybe the encoding also matters, it was at signed 16 bit PCM all this time, but I think wavepad default/highest is at 32bit PCM, so im changing to that.</w:t>
       </w:r>
     </w:p>
     <w:p>
@@ -2418,15 +2023,7 @@
         </w:tabs>
       </w:pPr>
       <w:r>
-        <w:t xml:space="preserve">There must be something wrong somewhere but </w:t>
-      </w:r>
-      <w:proofErr w:type="spellStart"/>
-      <w:r>
-        <w:t>im</w:t>
-      </w:r>
-      <w:proofErr w:type="spellEnd"/>
-      <w:r>
-        <w:t xml:space="preserve"> tired so off for now…</w:t>
+        <w:t>There must be something wrong somewhere but im tired so off for now…</w:t>
       </w:r>
     </w:p>
     <w:p>
@@ -2486,31 +2083,7 @@
         </w:numPr>
       </w:pPr>
       <w:r>
-        <w:t xml:space="preserve">Set up and debugged Steam Audio components in Unity (from Mona, </w:t>
-      </w:r>
-      <w:proofErr w:type="spellStart"/>
-      <w:r>
-        <w:t>its</w:t>
-      </w:r>
-      <w:proofErr w:type="spellEnd"/>
-      <w:r>
-        <w:t xml:space="preserve"> better to use baked instead of </w:t>
-      </w:r>
-      <w:proofErr w:type="spellStart"/>
-      <w:r>
-        <w:t>realtime</w:t>
-      </w:r>
-      <w:proofErr w:type="spellEnd"/>
-      <w:r>
-        <w:t xml:space="preserve">, also what S3A uses, the only option for Steam Audio </w:t>
-      </w:r>
-      <w:proofErr w:type="spellStart"/>
-      <w:r>
-        <w:t>atp</w:t>
-      </w:r>
-      <w:proofErr w:type="spellEnd"/>
-      <w:r>
-        <w:t>)</w:t>
+        <w:t>Set up and debugged Steam Audio components in Unity (from Mona, its better to use baked instead of realtime, also what S3A uses, the only option for Steam Audio atp)</w:t>
       </w:r>
     </w:p>
     <w:p>
@@ -2549,13 +2122,8 @@
         <w:t xml:space="preserve"> alignment for 5 evaluation scenes</w:t>
       </w:r>
       <w:r>
-        <w:t xml:space="preserve">, </w:t>
-      </w:r>
-      <w:proofErr w:type="gramStart"/>
-      <w:r>
-        <w:t>table</w:t>
-      </w:r>
-      <w:proofErr w:type="gramEnd"/>
+        <w:t>, table</w:t>
+      </w:r>
       <w:r>
         <w:t xml:space="preserve"> and instruction</w:t>
       </w:r>
@@ -2586,21 +2154,13 @@
         </w:numPr>
       </w:pPr>
       <w:r>
-        <w:t>KT – (4.16, 2.08, 5.44) enter scale (0.83, 1.28, 1.22</w:t>
-      </w:r>
-      <w:proofErr w:type="gramStart"/>
-      <w:r>
-        <w:t>)</w:t>
+        <w:t>KT – (4.16, 2.08, 5.44) enter scale (0.83, 1.28, 1.22)</w:t>
       </w:r>
       <w:r>
         <w:t xml:space="preserve"> </w:t>
       </w:r>
       <w:r>
-        <w:t>,</w:t>
-      </w:r>
-      <w:proofErr w:type="gramEnd"/>
-      <w:r>
-        <w:t xml:space="preserve"> align corner 2,</w:t>
+        <w:t>, align corner 2,</w:t>
       </w:r>
     </w:p>
     <w:p>
@@ -2612,13 +2172,8 @@
         </w:numPr>
       </w:pPr>
       <w:r>
-        <w:t xml:space="preserve">MR – (4.64, 1.84, 5.28), first rotate -90, enter scale (1.06, 1.27, 0.92), align corner </w:t>
-      </w:r>
-      <w:proofErr w:type="gramStart"/>
-      <w:r>
-        <w:t>3</w:t>
-      </w:r>
-      <w:proofErr w:type="gramEnd"/>
+        <w:t>MR – (4.64, 1.84, 5.28), first rotate -90, enter scale (1.06, 1.27, 0.92), align corner 3</w:t>
+      </w:r>
     </w:p>
     <w:p>
       <w:pPr>
@@ -2653,13 +2208,8 @@
         </w:numPr>
       </w:pPr>
       <w:r>
-        <w:t xml:space="preserve">UL – (4.48, 1.92, 4.24), enter scale in table, align corner </w:t>
-      </w:r>
-      <w:proofErr w:type="gramStart"/>
-      <w:r>
-        <w:t>0</w:t>
-      </w:r>
-      <w:proofErr w:type="gramEnd"/>
+        <w:t>UL – (4.48, 1.92, 4.24), enter scale in table, align corner 0</w:t>
+      </w:r>
     </w:p>
     <w:tbl>
       <w:tblPr>
@@ -2710,13 +2260,8 @@
           </w:tcPr>
           <w:p>
             <w:r>
-              <w:t xml:space="preserve">Ground Truth </w:t>
+              <w:t>Ground Truth Dimen</w:t>
             </w:r>
-            <w:proofErr w:type="spellStart"/>
-            <w:r>
-              <w:t>Dimen</w:t>
-            </w:r>
-            <w:proofErr w:type="spellEnd"/>
           </w:p>
         </w:tc>
       </w:tr>
@@ -2853,15 +2398,7 @@
           </w:tcPr>
           <w:p>
             <w:r>
-              <w:t>ST (2.39</w:t>
-            </w:r>
-            <w:proofErr w:type="gramStart"/>
-            <w:r>
-              <w:t>,  3.125</w:t>
-            </w:r>
-            <w:proofErr w:type="gramEnd"/>
-            <w:r>
-              <w:t>, 2.67)</w:t>
+              <w:t>ST (2.39,  3.125, 2.67)</w:t>
             </w:r>
           </w:p>
         </w:tc>
@@ -2999,15 +2536,7 @@
         </w:r>
       </w:hyperlink>
       <w:r>
-        <w:t xml:space="preserve">, </w:t>
-      </w:r>
-      <w:proofErr w:type="gramStart"/>
-      <w:r>
-        <w:t>in  Z</w:t>
-      </w:r>
-      <w:proofErr w:type="gramEnd"/>
-      <w:r>
-        <w:t>, X, Y ( Length, Width, Height).</w:t>
+        <w:t>, in  Z, X, Y ( Length, Width, Height).</w:t>
       </w:r>
     </w:p>
     <w:p>
@@ -3031,23 +2560,13 @@
         <w:t xml:space="preserve"> Audacity</w:t>
       </w:r>
       <w:r>
-        <w:t xml:space="preserve">, Mona uses </w:t>
-      </w:r>
-      <w:proofErr w:type="spellStart"/>
-      <w:proofErr w:type="gramStart"/>
-      <w:r>
-        <w:t>Wavepad</w:t>
-      </w:r>
-      <w:proofErr w:type="spellEnd"/>
+        <w:t>, Mona uses Wavepad</w:t>
+      </w:r>
       <w:r>
         <w:t>)</w:t>
       </w:r>
       <w:r>
-        <w:t>…</w:t>
-      </w:r>
-      <w:proofErr w:type="gramEnd"/>
-      <w:r>
-        <w:t xml:space="preserve"> concerns regarding audio compression?</w:t>
+        <w:t>… concerns regarding audio compression?</w:t>
       </w:r>
     </w:p>
     <w:p>
@@ -3119,23 +2638,7 @@
         </w:numPr>
       </w:pPr>
       <w:r>
-        <w:t xml:space="preserve">Issues with mono depth enhancement and mesh quality. -&gt; </w:t>
-      </w:r>
-      <w:proofErr w:type="spellStart"/>
-      <w:r>
-        <w:t>fix_limits</w:t>
-      </w:r>
-      <w:proofErr w:type="spellEnd"/>
-      <w:r>
-        <w:t xml:space="preserve"> function in </w:t>
-      </w:r>
-      <w:proofErr w:type="spellStart"/>
-      <w:r>
-        <w:t>preproc</w:t>
-      </w:r>
-      <w:proofErr w:type="spellEnd"/>
-      <w:r>
-        <w:t xml:space="preserve"> is the culprit, it causes the issue on close limits, but needed for far limits (for mirrors and proper room scale)</w:t>
+        <w:t>Issues with mono depth enhancement and mesh quality. -&gt; fix_limits function in preproc is the culprit, it causes the issue on close limits, but needed for far limits (for mirrors and proper room scale)</w:t>
       </w:r>
     </w:p>
     <w:p>
@@ -3146,24 +2649,11 @@
           <w:numId w:val="4"/>
         </w:numPr>
       </w:pPr>
-      <w:proofErr w:type="spellStart"/>
-      <w:r>
-        <w:t>ModelDimension</w:t>
-      </w:r>
-      <w:proofErr w:type="spellEnd"/>
-      <w:r>
-        <w:t xml:space="preserve"> calculation bugs in Unity. </w:t>
-      </w:r>
-      <w:r>
-        <w:t>(</w:t>
-      </w:r>
-      <w:proofErr w:type="gramStart"/>
-      <w:r>
-        <w:t>it</w:t>
-      </w:r>
-      <w:proofErr w:type="gramEnd"/>
-      <w:r>
-        <w:t xml:space="preserve"> shows dimension depending on the axes, but the model can be on wrong rotation initially, giving wrong width and length reversed.)</w:t>
+      <w:r>
+        <w:t xml:space="preserve">ModelDimension calculation bugs in Unity. </w:t>
+      </w:r>
+      <w:r>
+        <w:t>(it shows dimension depending on the axes, but the model can be on wrong rotation initially, giving wrong width and length reversed.)</w:t>
       </w:r>
     </w:p>
     <w:p>
@@ -3201,27 +2691,14 @@
         <w:t>Continue investigating and resolving EDT/RT60 analysis issues.</w:t>
       </w:r>
       <w:r>
-        <w:t xml:space="preserve"> (</w:t>
-      </w:r>
-      <w:proofErr w:type="gramStart"/>
-      <w:r>
-        <w:t>test</w:t>
-      </w:r>
-      <w:proofErr w:type="gramEnd"/>
-      <w:r>
-        <w:t xml:space="preserve"> other scenes, could be isolated KT scene issue?</w:t>
-      </w:r>
-      <w:r>
-        <w:t xml:space="preserve"> It seems EDT is most problematic, find out how EDT calculation works, is it due to audio reverb delay bug</w:t>
-      </w:r>
-      <w:proofErr w:type="gramStart"/>
-      <w:r>
-        <w:t xml:space="preserve">? </w:t>
+        <w:t xml:space="preserve"> (test other scenes, could be isolated KT scene issue?</w:t>
+      </w:r>
+      <w:r>
+        <w:t xml:space="preserve"> It seems EDT is most problematic, find out how EDT calculation works, is it due to audio reverb delay bug? </w:t>
       </w:r>
       <w:r>
         <w:t>)</w:t>
       </w:r>
-      <w:proofErr w:type="gramEnd"/>
     </w:p>
     <w:p>
       <w:pPr>
@@ -3262,40 +2739,11 @@
         <w:t>Explore additional methods for improving mono depth map quality.</w:t>
       </w:r>
       <w:r>
-        <w:t xml:space="preserve"> (delve deeper into </w:t>
-      </w:r>
-      <w:proofErr w:type="spellStart"/>
-      <w:r>
-        <w:t>fix_limits</w:t>
-      </w:r>
-      <w:proofErr w:type="spellEnd"/>
-      <w:r>
-        <w:t xml:space="preserve"> function and modify for mono</w:t>
-      </w:r>
-      <w:r>
-        <w:t xml:space="preserve">, </w:t>
-      </w:r>
-      <w:proofErr w:type="spellStart"/>
-      <w:r>
-        <w:t>monodepth</w:t>
-      </w:r>
-      <w:proofErr w:type="spellEnd"/>
-      <w:r>
-        <w:t xml:space="preserve"> map looks good, just incompatible with </w:t>
-      </w:r>
-      <w:proofErr w:type="spellStart"/>
-      <w:r>
-        <w:t>edgenet</w:t>
-      </w:r>
-      <w:proofErr w:type="spellEnd"/>
-      <w:r>
-        <w:t xml:space="preserve"> as noted by GDP, just CV problem </w:t>
-      </w:r>
-      <w:proofErr w:type="spellStart"/>
-      <w:r>
-        <w:t>atm</w:t>
-      </w:r>
-      <w:proofErr w:type="spellEnd"/>
+        <w:t xml:space="preserve"> (delve deeper into fix_limits function and modify for mono</w:t>
+      </w:r>
+      <w:r>
+        <w:t>, monodepth map looks good, just incompatible with edgenet as noted by GDP, just CV problem atm</w:t>
+      </w:r>
       <w:r>
         <w:t>)</w:t>
       </w:r>
@@ -3356,15 +2804,7 @@
         <w:pStyle w:val="Heading2"/>
       </w:pPr>
       <w:r>
-        <w:t xml:space="preserve">Meeting with </w:t>
-      </w:r>
-      <w:proofErr w:type="spellStart"/>
-      <w:r>
-        <w:t>Dr.</w:t>
-      </w:r>
-      <w:proofErr w:type="spellEnd"/>
-      <w:r>
-        <w:t xml:space="preserve"> Hansung notes:</w:t>
+        <w:t>Meeting with Dr. Hansung notes:</w:t>
       </w:r>
     </w:p>
     <w:p>
@@ -3376,13 +2816,8 @@
         </w:numPr>
       </w:pPr>
       <w:r>
-        <w:t xml:space="preserve">Continue with </w:t>
-      </w:r>
-      <w:proofErr w:type="gramStart"/>
-      <w:r>
-        <w:t>plan</w:t>
-      </w:r>
-      <w:proofErr w:type="gramEnd"/>
+        <w:t>Continue with plan</w:t>
+      </w:r>
     </w:p>
     <w:p>
       <w:pPr>
@@ -3420,13 +2855,8 @@
         </w:numPr>
       </w:pPr>
       <w:r>
-        <w:t xml:space="preserve">Finish audio evaluation and analysis perfectly first (with graph etc), Mona’ SSC part a bit different right now so optional </w:t>
-      </w:r>
-      <w:proofErr w:type="gramStart"/>
-      <w:r>
-        <w:t>instead</w:t>
-      </w:r>
-      <w:proofErr w:type="gramEnd"/>
+        <w:t>Finish audio evaluation and analysis perfectly first (with graph etc), Mona’ SSC part a bit different right now so optional instead</w:t>
+      </w:r>
     </w:p>
     <w:p>
       <w:r>
@@ -3498,17 +2928,7 @@
         </w:drawing>
       </w:r>
       <w:r>
-        <w:t xml:space="preserve">Verdict: figure out the EDT weird bug, must be something wrong with deconvolve or my recorded audio somewhere. </w:t>
-      </w:r>
-      <w:proofErr w:type="spellStart"/>
-      <w:proofErr w:type="gramStart"/>
-      <w:r>
-        <w:t>Lets</w:t>
-      </w:r>
-      <w:proofErr w:type="spellEnd"/>
-      <w:proofErr w:type="gramEnd"/>
-      <w:r>
-        <w:t xml:space="preserve"> try delayed audio again</w:t>
+        <w:t>Verdict: figure out the EDT weird bug, must be something wrong with deconvolve or my recorded audio somewhere. Lets try delayed audio again</w:t>
       </w:r>
       <w:r>
         <w:t xml:space="preserve"> on normal setting (S3A), then Mona’s setting</w:t>
@@ -3522,25 +2942,7 @@
     </w:p>
     <w:p>
       <w:r>
-        <w:t xml:space="preserve">Also, maybe </w:t>
-      </w:r>
-      <w:proofErr w:type="spellStart"/>
-      <w:proofErr w:type="gramStart"/>
-      <w:r>
-        <w:t>lets</w:t>
-      </w:r>
-      <w:proofErr w:type="spellEnd"/>
-      <w:proofErr w:type="gramEnd"/>
-      <w:r>
-        <w:t xml:space="preserve"> try record S3A and see if </w:t>
-      </w:r>
-      <w:proofErr w:type="spellStart"/>
-      <w:r>
-        <w:t>its</w:t>
-      </w:r>
-      <w:proofErr w:type="spellEnd"/>
-      <w:r>
-        <w:t xml:space="preserve"> probably my recording workflow </w:t>
+        <w:t xml:space="preserve">Also, maybe lets try record S3A and see if its probably my recording workflow </w:t>
       </w:r>
       <w:r>
         <w:t xml:space="preserve">is </w:t>
@@ -3553,21 +2955,8 @@
       </w:r>
     </w:p>
     <w:p>
-      <w:proofErr w:type="gramStart"/>
-      <w:r>
-        <w:t>Interestingly enough, RT60</w:t>
-      </w:r>
-      <w:proofErr w:type="gramEnd"/>
-      <w:r>
-        <w:t xml:space="preserve"> might be correct and only EDT is problematic, and when analysing MR scene audio, it proves that </w:t>
-      </w:r>
-      <w:proofErr w:type="spellStart"/>
-      <w:r>
-        <w:t>its</w:t>
-      </w:r>
-      <w:proofErr w:type="spellEnd"/>
-      <w:r>
-        <w:t xml:space="preserve"> not isolated issue to only KT scene. Here is the result for MR.</w:t>
+      <w:r>
+        <w:t>Interestingly enough, RT60 might be correct and only EDT is problematic, and when analysing MR scene audio, it proves that its not isolated issue to only KT scene. Here is the result for MR.</w:t>
       </w:r>
     </w:p>
     <w:p>
@@ -3640,15 +3029,7 @@
         </w:drawing>
       </w:r>
       <w:r>
-        <w:t xml:space="preserve">As seen, RT60 is fairly accurate and within range and from right, EDT is </w:t>
-      </w:r>
-      <w:proofErr w:type="gramStart"/>
-      <w:r>
-        <w:t>absolutely wrong</w:t>
-      </w:r>
-      <w:proofErr w:type="gramEnd"/>
-      <w:r>
-        <w:t xml:space="preserve"> line fit…</w:t>
+        <w:t>As seen, RT60 is fairly accurate and within range and from right, EDT is absolutely wrong line fit…</w:t>
       </w:r>
     </w:p>
     <w:p>
@@ -3666,13 +3047,8 @@
         <w:t xml:space="preserve"> (bottom waveform)</w:t>
       </w:r>
       <w:r>
-        <w:t xml:space="preserve"> is due to audio reverb delay bug mentioned </w:t>
-      </w:r>
-      <w:proofErr w:type="gramStart"/>
-      <w:r>
-        <w:t>before..</w:t>
-      </w:r>
-      <w:proofErr w:type="gramEnd"/>
+        <w:t xml:space="preserve"> is due to audio reverb delay bug mentioned before..</w:t>
+      </w:r>
       <w:r>
         <w:t xml:space="preserve"> Compare it to the delayed version!</w:t>
       </w:r>
@@ -3792,26 +3168,10 @@
         <w:t>This is using Mona’s setting</w:t>
       </w:r>
       <w:r>
-        <w:t xml:space="preserve"> (top waveform used my </w:t>
-      </w:r>
-      <w:proofErr w:type="spellStart"/>
-      <w:r>
-        <w:t>delayedaudiodelay.cs</w:t>
-      </w:r>
-      <w:proofErr w:type="spellEnd"/>
-      <w:r>
-        <w:t xml:space="preserve"> script and turn of play on </w:t>
-      </w:r>
-      <w:proofErr w:type="gramStart"/>
-      <w:r>
-        <w:t xml:space="preserve">awake) </w:t>
-      </w:r>
-      <w:r>
-        <w:t xml:space="preserve"> instead</w:t>
-      </w:r>
-      <w:proofErr w:type="gramEnd"/>
-      <w:r>
-        <w:t xml:space="preserve"> of S3A settings (which is unreliable/not standardised/tuned to latest steam audio and might have changed from actual used for evaluation):</w:t>
+        <w:t xml:space="preserve"> (top waveform used my delayedaudiodelay.cs script and turn of play on awake) </w:t>
+      </w:r>
+      <w:r>
+        <w:t xml:space="preserve"> instead of S3A settings (which is unreliable/not standardised/tuned to latest steam audio and might have changed from actual used for evaluation):</w:t>
       </w:r>
     </w:p>
     <w:p>
@@ -4088,13 +3448,8 @@
         </w:drawing>
       </w:r>
       <w:r>
-        <w:t xml:space="preserve">This might also be the noise source on the RIR… This is obviously a bug due to the way Steam audio initialise and for play on awake audio </w:t>
-      </w:r>
-      <w:proofErr w:type="gramStart"/>
-      <w:r>
-        <w:t>source..</w:t>
-      </w:r>
-      <w:proofErr w:type="gramEnd"/>
+        <w:t>This might also be the noise source on the RIR… This is obviously a bug due to the way Steam audio initialise and for play on awake audio source..</w:t>
+      </w:r>
     </w:p>
     <w:p>
       <w:r>
@@ -4380,97 +3735,30 @@
         </w:drawing>
       </w:r>
       <w:r>
-        <w:t xml:space="preserve"> </w:t>
-      </w:r>
-      <w:proofErr w:type="spellStart"/>
-      <w:r>
-        <w:t>Nvm</w:t>
-      </w:r>
-      <w:proofErr w:type="spellEnd"/>
-      <w:r>
-        <w:t>, even trimmed version got same RT60… Could it be the volume its recorded?</w:t>
-      </w:r>
-      <w:r>
-        <w:t xml:space="preserve"> Trying on 10% windows Volume instead of 50</w:t>
-      </w:r>
-      <w:proofErr w:type="gramStart"/>
-      <w:r>
-        <w:t>%</w:t>
-      </w:r>
-      <w:r>
-        <w:t>..</w:t>
-      </w:r>
-      <w:proofErr w:type="gramEnd"/>
-      <w:r>
-        <w:t xml:space="preserve"> Ok idk if </w:t>
-      </w:r>
-      <w:proofErr w:type="spellStart"/>
-      <w:r>
-        <w:t>im</w:t>
-      </w:r>
-      <w:proofErr w:type="spellEnd"/>
-      <w:r>
-        <w:t xml:space="preserve"> tripping but I got exactly same result. All 3 variant of mona setting have exact same Mean RT60 and EDT as above… confirmed!</w:t>
-      </w:r>
-    </w:p>
-    <w:p>
-      <w:proofErr w:type="spellStart"/>
-      <w:proofErr w:type="gramStart"/>
-      <w:r>
-        <w:t>Lets</w:t>
-      </w:r>
-      <w:proofErr w:type="spellEnd"/>
-      <w:proofErr w:type="gramEnd"/>
-      <w:r>
-        <w:t xml:space="preserve"> try with custom setting, go back to previous 0.5 vol on listener using 1 min </w:t>
-      </w:r>
-      <w:proofErr w:type="spellStart"/>
-      <w:r>
-        <w:t>dist</w:t>
-      </w:r>
-      <w:proofErr w:type="spellEnd"/>
-      <w:r>
-        <w:t xml:space="preserve"> and 30 max distance, 1 direct mix, 1 indirect mix level and 50% windows volume.</w:t>
-      </w:r>
-      <w:r>
-        <w:t xml:space="preserve"> </w:t>
-      </w:r>
-      <w:proofErr w:type="spellStart"/>
-      <w:proofErr w:type="gramStart"/>
-      <w:r>
-        <w:t>Lets</w:t>
-      </w:r>
-      <w:proofErr w:type="spellEnd"/>
-      <w:proofErr w:type="gramEnd"/>
-      <w:r>
-        <w:t xml:space="preserve"> call this customsetting1.</w:t>
-      </w:r>
-      <w:r>
-        <w:t xml:space="preserve"> Ok this </w:t>
-      </w:r>
-      <w:proofErr w:type="gramStart"/>
-      <w:r>
-        <w:t>bring</w:t>
-      </w:r>
-      <w:proofErr w:type="gramEnd"/>
-      <w:r>
-        <w:t xml:space="preserve"> us back to previous result -&gt;</w:t>
-      </w:r>
-    </w:p>
-    <w:p>
-      <w:proofErr w:type="spellStart"/>
-      <w:r>
-        <w:t>Im</w:t>
-      </w:r>
-      <w:proofErr w:type="spellEnd"/>
-      <w:r>
-        <w:t xml:space="preserve"> convinced this result mix is better but the EDT best fit line is </w:t>
-      </w:r>
-      <w:proofErr w:type="gramStart"/>
-      <w:r>
-        <w:t>buggy..</w:t>
-      </w:r>
-      <w:proofErr w:type="gramEnd"/>
+        <w:t xml:space="preserve"> Nvm, even trimmed version got same RT60… Could it be the volume its recorded?</w:t>
+      </w:r>
+      <w:r>
+        <w:t xml:space="preserve"> Trying on 10% windows Volume instead of 50%</w:t>
+      </w:r>
+      <w:r>
+        <w:t>.. Ok idk if im tripping but I got exactly same result. All 3 variant of mona setting have exact same Mean RT60 and EDT as above… confirmed!</w:t>
+      </w:r>
+    </w:p>
+    <w:p>
+      <w:r>
+        <w:t>Lets try with custom setting, go back to previous 0.5 vol on listener using 1 min dist and 30 max distance, 1 direct mix, 1 indirect mix level and 50% windows volume.</w:t>
+      </w:r>
+      <w:r>
+        <w:t xml:space="preserve"> Lets call this customsetting1.</w:t>
+      </w:r>
+      <w:r>
+        <w:t xml:space="preserve"> Ok this bring us back to previous result -&gt;</w:t>
+      </w:r>
+    </w:p>
+    <w:p>
+      <w:r>
+        <w:t>Im convinced this result mix is better but the EDT best fit line is buggy..</w:t>
+      </w:r>
     </w:p>
     <w:p>
       <w:r>
@@ -4620,33 +3908,7 @@
         </w:drawing>
       </w:r>
       <w:r>
-        <w:t xml:space="preserve">Now I think about it, volume does matter, </w:t>
-      </w:r>
-      <w:proofErr w:type="spellStart"/>
-      <w:r>
-        <w:t>atleast</w:t>
-      </w:r>
-      <w:proofErr w:type="spellEnd"/>
-      <w:r>
-        <w:t xml:space="preserve"> I shouldn’t let it clip, but not too low that some audio </w:t>
-      </w:r>
-      <w:proofErr w:type="spellStart"/>
-      <w:proofErr w:type="gramStart"/>
-      <w:r>
-        <w:t>cant</w:t>
-      </w:r>
-      <w:proofErr w:type="spellEnd"/>
-      <w:proofErr w:type="gramEnd"/>
-      <w:r>
-        <w:t xml:space="preserve"> be heard. </w:t>
-      </w:r>
-      <w:proofErr w:type="gramStart"/>
-      <w:r>
-        <w:t>Also</w:t>
-      </w:r>
-      <w:proofErr w:type="gramEnd"/>
-      <w:r>
-        <w:t xml:space="preserve"> stupid windows 11, for some reason, my headphone volume don’t do anything, I need to change it on volume mixer. Unity volume mixer at 20% seems good to not clipping. Also, as proven before, no need trimming/detach at silence.</w:t>
+        <w:t>Now I think about it, volume does matter, atleast I shouldn’t let it clip, but not too low that some audio cant be heard. Also stupid windows 11, for some reason, my headphone volume don’t do anything, I need to change it on volume mixer. Unity volume mixer at 20% seems good to not clipping. Also, as proven before, no need trimming/detach at silence.</w:t>
       </w:r>
       <w:r>
         <w:rPr>
@@ -4801,51 +4063,14 @@
         </w:drawing>
       </w:r>
       <w:r>
-        <w:t xml:space="preserve">As seen, interestingly, it seems fairly accurate now (RT60 still so high, but </w:t>
-      </w:r>
-      <w:proofErr w:type="spellStart"/>
-      <w:r>
-        <w:t>atleast</w:t>
-      </w:r>
-      <w:proofErr w:type="spellEnd"/>
-      <w:r>
-        <w:t xml:space="preserve"> EDT is very accurate.</w:t>
-      </w:r>
-      <w:r>
-        <w:t xml:space="preserve"> Let’s try 0.75 to 2.5 </w:t>
-      </w:r>
-      <w:proofErr w:type="gramStart"/>
-      <w:r>
-        <w:t>next, and</w:t>
-      </w:r>
-      <w:proofErr w:type="gramEnd"/>
-      <w:r>
-        <w:t xml:space="preserve"> find sweet spot &gt; This feels very bad but </w:t>
-      </w:r>
-      <w:proofErr w:type="spellStart"/>
-      <w:r>
-        <w:t>ig</w:t>
-      </w:r>
-      <w:proofErr w:type="spellEnd"/>
-      <w:r>
-        <w:t xml:space="preserve"> </w:t>
-      </w:r>
-      <w:proofErr w:type="spellStart"/>
-      <w:r>
-        <w:t>atleast</w:t>
-      </w:r>
-      <w:proofErr w:type="spellEnd"/>
-      <w:r>
-        <w:t xml:space="preserve"> all scenes should have same setting in the end to make this more ‘scientific’ or not too tuned, or else the resulting mesh would not really mean much.</w:t>
-      </w:r>
-      <w:r>
-        <w:t xml:space="preserve"> Maybe I should tune and calibrate on </w:t>
-      </w:r>
-      <w:proofErr w:type="gramStart"/>
-      <w:r>
-        <w:t>LR</w:t>
-      </w:r>
-      <w:proofErr w:type="gramEnd"/>
+        <w:t>As seen, interestingly, it seems fairly accurate now (RT60 still so high, but atleast EDT is very accurate.</w:t>
+      </w:r>
+      <w:r>
+        <w:t xml:space="preserve"> Let’s try 0.75 to 2.5 next, and find sweet spot &gt; This feels very bad but ig atleast all scenes should have same setting in the end to make this more ‘scientific’ or not too tuned, or else the resulting mesh would not really mean much.</w:t>
+      </w:r>
+      <w:r>
+        <w:t xml:space="preserve"> Maybe I should tune and calibrate on LR</w:t>
+      </w:r>
     </w:p>
     <w:p>
       <w:pPr>
@@ -4913,15 +4138,7 @@
         </w:drawing>
       </w:r>
       <w:r>
-        <w:t xml:space="preserve">But for now, </w:t>
-      </w:r>
-      <w:proofErr w:type="spellStart"/>
-      <w:r>
-        <w:t>lets</w:t>
-      </w:r>
-      <w:proofErr w:type="spellEnd"/>
-      <w:r>
-        <w:t xml:space="preserve"> test same 1 to 1 setting on KT scene and see what happens.</w:t>
+        <w:t>But for now, lets test same 1 to 1 setting on KT scene and see what happens.</w:t>
       </w:r>
       <w:r>
         <w:br/>
@@ -5094,6 +4311,138 @@
         </w:rPr>
         <w:t>Result, it did virtually nothing. Next lets try 1 on direct mix and 0.5 on reflections mix level.</w:t>
       </w:r>
+      <w:r>
+        <w:rPr>
+          <w:noProof/>
+        </w:rPr>
+        <w:t xml:space="preserve"> OK, it does slightly decreases RT60 (by 1 sec, but I don’t think this should be the solution, but we already know increasing reflections mix will just increase RT60 as the noise floor level also increases… It feels like I should really just get RT30 and extrapolate to get RT60 at this point, but before that. Lets try LR on 1 to 1 ratio</w:t>
+      </w:r>
+      <w:r>
+        <w:rPr>
+          <w:noProof/>
+        </w:rPr>
+        <w:t xml:space="preserve"> (Honestly, I feel like 1 to 1 should be the standard/realistic setting and should be for all scene.)</w:t>
+      </w:r>
+      <w:r>
+        <w:rPr>
+          <w:noProof/>
+        </w:rPr>
+        <w:t xml:space="preserve"> Ok after looking at Mona’s ST octave bands decay curve, it seems that using RT60 might not be the best after all? Because the mean might beaccurate, but it looks like </w:t>
+      </w:r>
+      <w:r>
+        <w:rPr>
+          <w:noProof/>
+        </w:rPr>
+        <w:lastRenderedPageBreak/>
+        <w:t>coincidencewhen looked further into each bang, as some have reverb lower than 1s, and other longer than 2/3s which average it out to be near what Kim21 got. For reference, this is the result from previous paper. For now, I’m thinking of lets just use 1 to 1 (I’m assuming previous early reflections is due to distance attenuation problem? Idk, surely befcause of strong early reflections but need to check more</w:t>
+      </w:r>
+      <w:r>
+        <w:rPr>
+          <w:noProof/>
+        </w:rPr>
+        <w:drawing>
+          <wp:inline distT="0" distB="0" distL="0" distR="0" wp14:anchorId="3FED3995" wp14:editId="3C37CC74">
+            <wp:extent cx="5731510" cy="1873250"/>
+            <wp:effectExtent l="0" t="0" r="2540" b="0"/>
+            <wp:docPr id="40" name="Picture 40"/>
+            <wp:cNvGraphicFramePr>
+              <a:graphicFrameLocks xmlns:a="http://schemas.openxmlformats.org/drawingml/2006/main" noChangeAspect="1"/>
+            </wp:cNvGraphicFramePr>
+            <a:graphic xmlns:a="http://schemas.openxmlformats.org/drawingml/2006/main">
+              <a:graphicData uri="http://schemas.openxmlformats.org/drawingml/2006/picture">
+                <pic:pic xmlns:pic="http://schemas.openxmlformats.org/drawingml/2006/picture">
+                  <pic:nvPicPr>
+                    <pic:cNvPr id="1" name=""/>
+                    <pic:cNvPicPr/>
+                  </pic:nvPicPr>
+                  <pic:blipFill>
+                    <a:blip r:embed="rId46"/>
+                    <a:stretch>
+                      <a:fillRect/>
+                    </a:stretch>
+                  </pic:blipFill>
+                  <pic:spPr>
+                    <a:xfrm>
+                      <a:off x="0" y="0"/>
+                      <a:ext cx="5731510" cy="1873250"/>
+                    </a:xfrm>
+                    <a:prstGeom prst="rect">
+                      <a:avLst/>
+                    </a:prstGeom>
+                  </pic:spPr>
+                </pic:pic>
+              </a:graphicData>
+            </a:graphic>
+          </wp:inline>
+        </w:drawing>
+      </w:r>
+    </w:p>
+    <w:p>
+      <w:pPr>
+        <w:rPr>
+          <w:noProof/>
+        </w:rPr>
+      </w:pPr>
+      <w:r>
+        <w:rPr>
+          <w:noProof/>
+        </w:rPr>
+        <w:t>In that case, lets experiment/test more and see what exactly causes that strong early reflection (Which cause very high EDT). Then, lets use RT30 extrapolated to RT60 for RT60 values, and get all scenes value and compare with Kim21 first, because I have doubts on Mona’s result/recording setup/parameters atm. It is unfortunate that Mona didn’t have LR because seeing dead/anechoic room results would be helpful for calibration/testing imo.</w:t>
+      </w:r>
+    </w:p>
+    <w:p>
+      <w:pPr>
+        <w:pStyle w:val="Heading2"/>
+        <w:rPr>
+          <w:b/>
+          <w:bCs/>
+          <w:noProof/>
+        </w:rPr>
+      </w:pPr>
+      <w:r>
+        <w:rPr>
+          <w:b/>
+          <w:bCs/>
+          <w:noProof/>
+        </w:rPr>
+        <w:t>FOCUSED TODO</w:t>
+      </w:r>
+    </w:p>
+    <w:p>
+      <w:pPr>
+        <w:pStyle w:val="ListParagraph"/>
+        <w:numPr>
+          <w:ilvl w:val="0"/>
+          <w:numId w:val="8"/>
+        </w:numPr>
+      </w:pPr>
+      <w:r>
+        <w:t>Experiment with settings/parameter to see what causes high EDT on S3A setting (strong early reflections, causing bug on line fitting)</w:t>
+      </w:r>
+    </w:p>
+    <w:p>
+      <w:pPr>
+        <w:pStyle w:val="ListParagraph"/>
+        <w:numPr>
+          <w:ilvl w:val="0"/>
+          <w:numId w:val="8"/>
+        </w:numPr>
+      </w:pPr>
+      <w:r>
+        <w:t>Use RT30 for RT60 estimation via extrapolation, and generate all graph/value to compare with Kim21, especially for RT60 on each bands as seen on picture above.</w:t>
+      </w:r>
+    </w:p>
+    <w:p>
+      <w:pPr>
+        <w:pStyle w:val="ListParagraph"/>
+        <w:numPr>
+          <w:ilvl w:val="0"/>
+          <w:numId w:val="8"/>
+        </w:numPr>
+      </w:pPr>
+      <w:r>
+        <w:t>Try maximise/increase global steam audio parameters to increase accuracy (hopefully?) to take advantage of using baked instead of realtime.</w:t>
+      </w:r>
     </w:p>
     <w:sectPr>
       <w:pgSz w:w="11906" w:h="16838"/>
@@ -5108,6 +4457,92 @@
 <file path=word/numbering.xml><?xml version="1.0" encoding="utf-8"?>
 <w:numbering xmlns:wpc="http://schemas.microsoft.com/office/word/2010/wordprocessingCanvas" xmlns:cx="http://schemas.microsoft.com/office/drawing/2014/chartex" xmlns:cx1="http://schemas.microsoft.com/office/drawing/2015/9/8/chartex" xmlns:cx2="http://schemas.microsoft.com/office/drawing/2015/10/21/chartex" xmlns:cx3="http://schemas.microsoft.com/office/drawing/2016/5/9/chartex" xmlns:cx4="http://schemas.microsoft.com/office/drawing/2016/5/10/chartex" xmlns:cx5="http://schemas.microsoft.com/office/drawing/2016/5/11/chartex" xmlns:cx6="http://schemas.microsoft.com/office/drawing/2016/5/12/chartex" xmlns:cx7="http://schemas.microsoft.com/office/drawing/2016/5/13/chartex" xmlns:cx8="http://schemas.microsoft.com/office/drawing/2016/5/14/chartex" xmlns:mc="http://schemas.openxmlformats.org/markup-compatibility/2006" xmlns:aink="http://schemas.microsoft.com/office/drawing/2016/ink" xmlns:am3d="http://schemas.microsoft.com/office/drawing/2017/model3d" xmlns:o="urn:schemas-microsoft-com:office:office" xmlns:oel="http://schemas.microsoft.com/office/2019/extlst" xmlns:r="http://schemas.openxmlformats.org/officeDocument/2006/relationships" xmlns:m="http://schemas.openxmlformats.org/officeDocument/2006/math" xmlns:v="urn:schemas-microsoft-com:vml" xmlns:wp14="http://schemas.microsoft.com/office/word/2010/wordprocessingDrawing" xmlns:wp="http://schemas.openxmlformats.org/drawingml/2006/wordprocessingDrawing" xmlns:w10="urn:schemas-microsoft-com:office:word" xmlns:w="http://schemas.openxmlformats.org/wordprocessingml/2006/main" xmlns:w14="http://schemas.microsoft.com/office/word/2010/wordml" xmlns:w15="http://schemas.microsoft.com/office/word/2012/wordml" xmlns:w16cex="http://schemas.microsoft.com/office/word/2018/wordml/cex" xmlns:w16cid="http://schemas.microsoft.com/office/word/2016/wordml/cid" xmlns:w16="http://schemas.microsoft.com/office/word/2018/wordml" xmlns:w16sdtdh="http://schemas.microsoft.com/office/word/2020/wordml/sdtdatahash" xmlns:w16se="http://schemas.microsoft.com/office/word/2015/wordml/symex" xmlns:wpg="http://schemas.microsoft.com/office/word/2010/wordprocessingGroup" xmlns:wpi="http://schemas.microsoft.com/office/word/2010/wordprocessingInk" xmlns:wne="http://schemas.microsoft.com/office/word/2006/wordml" xmlns:wps="http://schemas.microsoft.com/office/word/2010/wordprocessingShape" mc:Ignorable="w14 w15 w16se w16cid w16 w16cex w16sdtdh wp14">
   <w:abstractNum w:abstractNumId="0" w15:restartNumberingAfterBreak="0">
+    <w:nsid w:val="029705C9"/>
+    <w:multiLevelType w:val="hybridMultilevel"/>
+    <w:tmpl w:val="20B2B8CE"/>
+    <w:lvl w:ilvl="0" w:tplc="0809000F">
+      <w:start w:val="1"/>
+      <w:numFmt w:val="decimal"/>
+      <w:lvlText w:val="%1."/>
+      <w:lvlJc w:val="left"/>
+      <w:pPr>
+        <w:ind w:left="720" w:hanging="360"/>
+      </w:pPr>
+    </w:lvl>
+    <w:lvl w:ilvl="1" w:tplc="08090019" w:tentative="1">
+      <w:start w:val="1"/>
+      <w:numFmt w:val="lowerLetter"/>
+      <w:lvlText w:val="%2."/>
+      <w:lvlJc w:val="left"/>
+      <w:pPr>
+        <w:ind w:left="1440" w:hanging="360"/>
+      </w:pPr>
+    </w:lvl>
+    <w:lvl w:ilvl="2" w:tplc="0809001B" w:tentative="1">
+      <w:start w:val="1"/>
+      <w:numFmt w:val="lowerRoman"/>
+      <w:lvlText w:val="%3."/>
+      <w:lvlJc w:val="right"/>
+      <w:pPr>
+        <w:ind w:left="2160" w:hanging="180"/>
+      </w:pPr>
+    </w:lvl>
+    <w:lvl w:ilvl="3" w:tplc="0809000F" w:tentative="1">
+      <w:start w:val="1"/>
+      <w:numFmt w:val="decimal"/>
+      <w:lvlText w:val="%4."/>
+      <w:lvlJc w:val="left"/>
+      <w:pPr>
+        <w:ind w:left="2880" w:hanging="360"/>
+      </w:pPr>
+    </w:lvl>
+    <w:lvl w:ilvl="4" w:tplc="08090019" w:tentative="1">
+      <w:start w:val="1"/>
+      <w:numFmt w:val="lowerLetter"/>
+      <w:lvlText w:val="%5."/>
+      <w:lvlJc w:val="left"/>
+      <w:pPr>
+        <w:ind w:left="3600" w:hanging="360"/>
+      </w:pPr>
+    </w:lvl>
+    <w:lvl w:ilvl="5" w:tplc="0809001B" w:tentative="1">
+      <w:start w:val="1"/>
+      <w:numFmt w:val="lowerRoman"/>
+      <w:lvlText w:val="%6."/>
+      <w:lvlJc w:val="right"/>
+      <w:pPr>
+        <w:ind w:left="4320" w:hanging="180"/>
+      </w:pPr>
+    </w:lvl>
+    <w:lvl w:ilvl="6" w:tplc="0809000F" w:tentative="1">
+      <w:start w:val="1"/>
+      <w:numFmt w:val="decimal"/>
+      <w:lvlText w:val="%7."/>
+      <w:lvlJc w:val="left"/>
+      <w:pPr>
+        <w:ind w:left="5040" w:hanging="360"/>
+      </w:pPr>
+    </w:lvl>
+    <w:lvl w:ilvl="7" w:tplc="08090019" w:tentative="1">
+      <w:start w:val="1"/>
+      <w:numFmt w:val="lowerLetter"/>
+      <w:lvlText w:val="%8."/>
+      <w:lvlJc w:val="left"/>
+      <w:pPr>
+        <w:ind w:left="5760" w:hanging="360"/>
+      </w:pPr>
+    </w:lvl>
+    <w:lvl w:ilvl="8" w:tplc="0809001B" w:tentative="1">
+      <w:start w:val="1"/>
+      <w:numFmt w:val="lowerRoman"/>
+      <w:lvlText w:val="%9."/>
+      <w:lvlJc w:val="right"/>
+      <w:pPr>
+        <w:ind w:left="6480" w:hanging="180"/>
+      </w:pPr>
+    </w:lvl>
+  </w:abstractNum>
+  <w:abstractNum w:abstractNumId="1" w15:restartNumberingAfterBreak="0">
     <w:nsid w:val="2E29256B"/>
     <w:multiLevelType w:val="hybridMultilevel"/>
     <w:tmpl w:val="8B0CB3B6"/>
@@ -5193,7 +4628,7 @@
       </w:pPr>
     </w:lvl>
   </w:abstractNum>
-  <w:abstractNum w:abstractNumId="1" w15:restartNumberingAfterBreak="0">
+  <w:abstractNum w:abstractNumId="2" w15:restartNumberingAfterBreak="0">
     <w:nsid w:val="3AEA6098"/>
     <w:multiLevelType w:val="hybridMultilevel"/>
     <w:tmpl w:val="0304FDEC"/>
@@ -5279,7 +4714,7 @@
       </w:pPr>
     </w:lvl>
   </w:abstractNum>
-  <w:abstractNum w:abstractNumId="2" w15:restartNumberingAfterBreak="0">
+  <w:abstractNum w:abstractNumId="3" w15:restartNumberingAfterBreak="0">
     <w:nsid w:val="3B1A1BB9"/>
     <w:multiLevelType w:val="hybridMultilevel"/>
     <w:tmpl w:val="7F28A3F0"/>
@@ -5365,7 +4800,7 @@
       </w:pPr>
     </w:lvl>
   </w:abstractNum>
-  <w:abstractNum w:abstractNumId="3" w15:restartNumberingAfterBreak="0">
+  <w:abstractNum w:abstractNumId="4" w15:restartNumberingAfterBreak="0">
     <w:nsid w:val="4BFC5914"/>
     <w:multiLevelType w:val="hybridMultilevel"/>
     <w:tmpl w:val="0304FDEC"/>
@@ -5451,7 +4886,7 @@
       </w:pPr>
     </w:lvl>
   </w:abstractNum>
-  <w:abstractNum w:abstractNumId="4" w15:restartNumberingAfterBreak="0">
+  <w:abstractNum w:abstractNumId="5" w15:restartNumberingAfterBreak="0">
     <w:nsid w:val="65D02D83"/>
     <w:multiLevelType w:val="hybridMultilevel"/>
     <w:tmpl w:val="916EC160"/>
@@ -5537,7 +4972,7 @@
       </w:pPr>
     </w:lvl>
   </w:abstractNum>
-  <w:abstractNum w:abstractNumId="5" w15:restartNumberingAfterBreak="0">
+  <w:abstractNum w:abstractNumId="6" w15:restartNumberingAfterBreak="0">
     <w:nsid w:val="66034551"/>
     <w:multiLevelType w:val="hybridMultilevel"/>
     <w:tmpl w:val="1D36F7A6"/>
@@ -5626,7 +5061,7 @@
       </w:pPr>
     </w:lvl>
   </w:abstractNum>
-  <w:abstractNum w:abstractNumId="6" w15:restartNumberingAfterBreak="0">
+  <w:abstractNum w:abstractNumId="7" w15:restartNumberingAfterBreak="0">
     <w:nsid w:val="6D214DAA"/>
     <w:multiLevelType w:val="hybridMultilevel"/>
     <w:tmpl w:val="5984B0F6"/>
@@ -5740,25 +5175,28 @@
     </w:lvl>
   </w:abstractNum>
   <w:num w:numId="1" w16cid:durableId="345719557">
+    <w:abstractNumId w:val="4"/>
+  </w:num>
+  <w:num w:numId="2" w16cid:durableId="1813863892">
+    <w:abstractNumId w:val="2"/>
+  </w:num>
+  <w:num w:numId="3" w16cid:durableId="1728527268">
     <w:abstractNumId w:val="3"/>
   </w:num>
-  <w:num w:numId="2" w16cid:durableId="1813863892">
+  <w:num w:numId="4" w16cid:durableId="367071126">
     <w:abstractNumId w:val="1"/>
   </w:num>
-  <w:num w:numId="3" w16cid:durableId="1728527268">
-    <w:abstractNumId w:val="2"/>
+  <w:num w:numId="5" w16cid:durableId="1530290629">
+    <w:abstractNumId w:val="6"/>
   </w:num>
-  <w:num w:numId="4" w16cid:durableId="367071126">
-    <w:abstractNumId w:val="0"/>
-  </w:num>
-  <w:num w:numId="5" w16cid:durableId="1530290629">
+  <w:num w:numId="6" w16cid:durableId="930940710">
     <w:abstractNumId w:val="5"/>
   </w:num>
-  <w:num w:numId="6" w16cid:durableId="930940710">
-    <w:abstractNumId w:val="4"/>
+  <w:num w:numId="7" w16cid:durableId="455374187">
+    <w:abstractNumId w:val="7"/>
   </w:num>
-  <w:num w:numId="7" w16cid:durableId="455374187">
-    <w:abstractNumId w:val="6"/>
+  <w:num w:numId="8" w16cid:durableId="1454472006">
+    <w:abstractNumId w:val="0"/>
   </w:num>
 </w:numbering>
 </file>

</xml_diff>

<commit_message>
tested S3A setting with Mona volume and distance attenuation parameter (it does matter)
Former-commit-id: d6b4caba4ef080441984278a484f1f305bb7c1ea
</commit_message>
<xml_diff>
--- a/Intern-Logs/Week 5.docx
+++ b/Intern-Logs/Week 5.docx
@@ -124,7 +124,15 @@
         </w:numPr>
       </w:pPr>
       <w:r>
-        <w:t xml:space="preserve">automate baking with 1 button to streamline </w:t>
+        <w:t xml:space="preserve">automate baking with 1 button to </w:t>
+      </w:r>
+      <w:proofErr w:type="gramStart"/>
+      <w:r>
+        <w:t>streamline</w:t>
+      </w:r>
+      <w:proofErr w:type="gramEnd"/>
+      <w:r>
+        <w:t xml:space="preserve"> </w:t>
       </w:r>
     </w:p>
     <w:p>
@@ -136,8 +144,13 @@
         </w:numPr>
       </w:pPr>
       <w:r>
-        <w:t>Add lighting indicator for when steam audio is working</w:t>
-      </w:r>
+        <w:t xml:space="preserve">Add lighting indicator for when steam audio is </w:t>
+      </w:r>
+      <w:proofErr w:type="gramStart"/>
+      <w:r>
+        <w:t>working</w:t>
+      </w:r>
+      <w:proofErr w:type="gramEnd"/>
     </w:p>
     <w:p>
       <w:pPr>
@@ -150,12 +163,14 @@
       <w:r>
         <w:t xml:space="preserve">Generate all audio </w:t>
       </w:r>
+      <w:proofErr w:type="gramStart"/>
       <w:r>
         <w:rPr>
           <w:color w:val="70AD47" w:themeColor="accent6"/>
         </w:rPr>
         <w:t>done</w:t>
       </w:r>
+      <w:proofErr w:type="gramEnd"/>
     </w:p>
     <w:p>
       <w:pPr>
@@ -166,7 +181,15 @@
         </w:numPr>
       </w:pPr>
       <w:r>
-        <w:t>Do analysis using provided matlab, have proper report and findings for meeting.</w:t>
+        <w:t xml:space="preserve">Do analysis using provided </w:t>
+      </w:r>
+      <w:proofErr w:type="spellStart"/>
+      <w:r>
+        <w:t>matlab</w:t>
+      </w:r>
+      <w:proofErr w:type="spellEnd"/>
+      <w:r>
+        <w:t>, have proper report and findings for meeting.</w:t>
       </w:r>
     </w:p>
     <w:p>
@@ -178,8 +201,21 @@
         </w:numPr>
       </w:pPr>
       <w:r>
-        <w:t>Create unity scenes for all scenes and its category (VRDemo, nonVRDemo</w:t>
-      </w:r>
+        <w:t>Create unity scenes for all scenes and its category (</w:t>
+      </w:r>
+      <w:proofErr w:type="spellStart"/>
+      <w:r>
+        <w:t>VRDemo</w:t>
+      </w:r>
+      <w:proofErr w:type="spellEnd"/>
+      <w:r>
+        <w:t xml:space="preserve">, </w:t>
+      </w:r>
+      <w:proofErr w:type="spellStart"/>
+      <w:r>
+        <w:t>nonVRDemo</w:t>
+      </w:r>
+      <w:proofErr w:type="spellEnd"/>
       <w:r>
         <w:t>)</w:t>
       </w:r>
@@ -193,14 +229,24 @@
         </w:numPr>
       </w:pPr>
       <w:r>
-        <w:t xml:space="preserve">Add Rachel and Joao for Demo for more immersive VR demo , and probably have more audio cue. </w:t>
-      </w:r>
+        <w:t xml:space="preserve">Add Rachel and Joao for Demo for more immersive VR </w:t>
+      </w:r>
+      <w:proofErr w:type="gramStart"/>
+      <w:r>
+        <w:t>demo ,</w:t>
+      </w:r>
+      <w:proofErr w:type="gramEnd"/>
+      <w:r>
+        <w:t xml:space="preserve"> and probably have more audio cue. </w:t>
+      </w:r>
+      <w:proofErr w:type="spellStart"/>
       <w:r>
         <w:rPr>
           <w:color w:val="70AD47" w:themeColor="accent6"/>
         </w:rPr>
         <w:t>otw</w:t>
       </w:r>
+      <w:proofErr w:type="spellEnd"/>
     </w:p>
     <w:p>
       <w:pPr>
@@ -211,8 +257,21 @@
         </w:numPr>
       </w:pPr>
       <w:r>
-        <w:t>Continue monodepth optimisation using enhance360debug.py</w:t>
-      </w:r>
+        <w:t xml:space="preserve">Continue </w:t>
+      </w:r>
+      <w:proofErr w:type="spellStart"/>
+      <w:r>
+        <w:t>monodepth</w:t>
+      </w:r>
+      <w:proofErr w:type="spellEnd"/>
+      <w:r>
+        <w:t xml:space="preserve"> optimisation using </w:t>
+      </w:r>
+      <w:proofErr w:type="gramStart"/>
+      <w:r>
+        <w:t>enhance360debug.py</w:t>
+      </w:r>
+      <w:proofErr w:type="gramEnd"/>
     </w:p>
     <w:p>
       <w:pPr>
@@ -223,8 +282,13 @@
         </w:numPr>
       </w:pPr>
       <w:r>
-        <w:t>Remove docker clutter automatically</w:t>
-      </w:r>
+        <w:t xml:space="preserve">Remove docker clutter </w:t>
+      </w:r>
+      <w:proofErr w:type="gramStart"/>
+      <w:r>
+        <w:t>automatically</w:t>
+      </w:r>
+      <w:proofErr w:type="gramEnd"/>
     </w:p>
     <w:p>
       <w:pPr>
@@ -400,7 +464,15 @@
         <w:t>regarding audio quality and compression of using external softwar</w:t>
       </w:r>
       <w:r>
-        <w:t>e instead of directly through Unity but unfortunately there’s no simple way with Steam Audio compared to Google Resonance. (Need to confirm with Dr. Hansung if this is acceptable)</w:t>
+        <w:t xml:space="preserve">e instead of directly through Unity but unfortunately there’s no simple way with Steam Audio compared to Google Resonance. (Need to confirm with </w:t>
+      </w:r>
+      <w:proofErr w:type="spellStart"/>
+      <w:r>
+        <w:t>Dr.</w:t>
+      </w:r>
+      <w:proofErr w:type="spellEnd"/>
+      <w:r>
+        <w:t xml:space="preserve"> Hansung if this is acceptable)</w:t>
       </w:r>
     </w:p>
     <w:p>
@@ -546,8 +618,13 @@
           </wp:anchor>
         </w:drawing>
       </w:r>
-      <w:r>
-        <w:t xml:space="preserve">Matlab changes on octave band </w:t>
+      <w:proofErr w:type="spellStart"/>
+      <w:r>
+        <w:t>Matlab</w:t>
+      </w:r>
+      <w:proofErr w:type="spellEnd"/>
+      <w:r>
+        <w:t xml:space="preserve"> changes on octave band </w:t>
       </w:r>
       <w:r>
         <w:t>from 2:6 to 3:8 to follow previous paper methodology (as advised by Mona). To analyse the sound, just change directory definition and run the Main file (Main_Immersive_EDT_RT60.m)</w:t>
@@ -561,12 +638,41 @@
         <w:t xml:space="preserve"> for analysis</w:t>
       </w:r>
       <w:r>
-        <w:t>, run the .ipynb coded by Mona in respective scene folders.</w:t>
-      </w:r>
-    </w:p>
-    <w:p>
-      <w:r>
-        <w:t>Honestly my brain kinda fried alr today so will continue tomorrow instead.</w:t>
+        <w:t xml:space="preserve">, run </w:t>
+      </w:r>
+      <w:proofErr w:type="gramStart"/>
+      <w:r>
+        <w:t>the .</w:t>
+      </w:r>
+      <w:proofErr w:type="spellStart"/>
+      <w:r>
+        <w:t>ipynb</w:t>
+      </w:r>
+      <w:proofErr w:type="spellEnd"/>
+      <w:proofErr w:type="gramEnd"/>
+      <w:r>
+        <w:t xml:space="preserve"> coded by Mona in respective scene folders.</w:t>
+      </w:r>
+    </w:p>
+    <w:p>
+      <w:r>
+        <w:t xml:space="preserve">Honestly my brain </w:t>
+      </w:r>
+      <w:proofErr w:type="spellStart"/>
+      <w:r>
+        <w:t>kinda</w:t>
+      </w:r>
+      <w:proofErr w:type="spellEnd"/>
+      <w:r>
+        <w:t xml:space="preserve"> fried </w:t>
+      </w:r>
+      <w:proofErr w:type="spellStart"/>
+      <w:r>
+        <w:t>alr</w:t>
+      </w:r>
+      <w:proofErr w:type="spellEnd"/>
+      <w:r>
+        <w:t xml:space="preserve"> today so will continue tomorrow instead.</w:t>
       </w:r>
     </w:p>
     <w:p>
@@ -579,17 +685,57 @@
     </w:p>
     <w:p>
       <w:r>
-        <w:t>Interesting to note, one of the most important factor for room reverb properties is its size, and the material properties inside it, imo the furniture shape etc is not as they only serve purpose to make room smaller (less echo) and depending on type of furniture/objects.</w:t>
-      </w:r>
-    </w:p>
-    <w:p>
-      <w:r>
-        <w:t>Another interesting thing to note, is that sometimes the reverb effect is not applied for first few second when game is play (for example, speech on ST), especially apparent when there supposed to be strong reverb. So using loop and having very long silence at the end might be needed.</w:t>
-      </w:r>
-    </w:p>
-    <w:p>
-      <w:r>
-        <w:t>Generated all audio!</w:t>
+        <w:t xml:space="preserve">Interesting to note, one of the most important </w:t>
+      </w:r>
+      <w:proofErr w:type="gramStart"/>
+      <w:r>
+        <w:t>factor</w:t>
+      </w:r>
+      <w:proofErr w:type="gramEnd"/>
+      <w:r>
+        <w:t xml:space="preserve"> for room reverb properties is its size, and the material properties inside it, </w:t>
+      </w:r>
+      <w:proofErr w:type="spellStart"/>
+      <w:r>
+        <w:t>imo</w:t>
+      </w:r>
+      <w:proofErr w:type="spellEnd"/>
+      <w:r>
+        <w:t xml:space="preserve"> the furniture shape etc is not as they only serve purpose to make room smaller (less echo) and depending on type of furniture/objects.</w:t>
+      </w:r>
+    </w:p>
+    <w:p>
+      <w:r>
+        <w:t xml:space="preserve">Another interesting thing to note, is that sometimes the reverb effect is not applied for first few second when game is play (for example, speech on ST), especially apparent when </w:t>
+      </w:r>
+      <w:proofErr w:type="spellStart"/>
+      <w:r>
+        <w:t>there</w:t>
+      </w:r>
+      <w:proofErr w:type="spellEnd"/>
+      <w:r>
+        <w:t xml:space="preserve"> supposed to be strong reverb. </w:t>
+      </w:r>
+      <w:proofErr w:type="gramStart"/>
+      <w:r>
+        <w:t>So</w:t>
+      </w:r>
+      <w:proofErr w:type="gramEnd"/>
+      <w:r>
+        <w:t xml:space="preserve"> using loop and having very long silence at the end might be needed.</w:t>
+      </w:r>
+    </w:p>
+    <w:p>
+      <w:r>
+        <w:t xml:space="preserve">Generated all </w:t>
+      </w:r>
+      <w:proofErr w:type="gramStart"/>
+      <w:r>
+        <w:t>audio</w:t>
+      </w:r>
+      <w:proofErr w:type="gramEnd"/>
+      <w:r>
+        <w:t>!</w:t>
       </w:r>
     </w:p>
     <w:p>
@@ -617,7 +763,15 @@
         </w:numPr>
       </w:pPr>
       <w:r>
-        <w:t>Do analysis using provided matlab, have proper report and findings for meeting.</w:t>
+        <w:t xml:space="preserve">Do analysis using provided </w:t>
+      </w:r>
+      <w:proofErr w:type="spellStart"/>
+      <w:r>
+        <w:t>matlab</w:t>
+      </w:r>
+      <w:proofErr w:type="spellEnd"/>
+      <w:r>
+        <w:t>, have proper report and findings for meeting.</w:t>
       </w:r>
     </w:p>
     <w:p>
@@ -641,7 +795,15 @@
         </w:numPr>
       </w:pPr>
       <w:r>
-        <w:t xml:space="preserve">automate baking with 1 button to streamline </w:t>
+        <w:t xml:space="preserve">automate baking with 1 button to </w:t>
+      </w:r>
+      <w:proofErr w:type="gramStart"/>
+      <w:r>
+        <w:t>streamline</w:t>
+      </w:r>
+      <w:proofErr w:type="gramEnd"/>
+      <w:r>
+        <w:t xml:space="preserve"> </w:t>
       </w:r>
     </w:p>
     <w:p>
@@ -653,7 +815,15 @@
         </w:numPr>
       </w:pPr>
       <w:r>
-        <w:t xml:space="preserve">Add lighting indicator for when steam audio is working </w:t>
+        <w:t xml:space="preserve">Add lighting indicator for when steam audio is </w:t>
+      </w:r>
+      <w:proofErr w:type="gramStart"/>
+      <w:r>
+        <w:t>working</w:t>
+      </w:r>
+      <w:proofErr w:type="gramEnd"/>
+      <w:r>
+        <w:t xml:space="preserve"> </w:t>
       </w:r>
     </w:p>
     <w:p>
@@ -665,7 +835,23 @@
         </w:numPr>
       </w:pPr>
       <w:r>
-        <w:t>Create unity scenes for all scenes and its category (VRDemo, nonVRDemo)</w:t>
+        <w:t>Create unity scenes for all scenes and its category (</w:t>
+      </w:r>
+      <w:proofErr w:type="spellStart"/>
+      <w:r>
+        <w:t>VRDemo</w:t>
+      </w:r>
+      <w:proofErr w:type="spellEnd"/>
+      <w:r>
+        <w:t xml:space="preserve">, </w:t>
+      </w:r>
+      <w:proofErr w:type="spellStart"/>
+      <w:r>
+        <w:t>nonVRDemo</w:t>
+      </w:r>
+      <w:proofErr w:type="spellEnd"/>
+      <w:r>
+        <w:t>)</w:t>
       </w:r>
     </w:p>
     <w:p>
@@ -677,14 +863,24 @@
         </w:numPr>
       </w:pPr>
       <w:r>
-        <w:t xml:space="preserve">Add Rachel and Joao for Demo for more immersive VR demo , and probably have more audio cue. </w:t>
-      </w:r>
+        <w:t xml:space="preserve">Add Rachel and Joao for Demo for more immersive VR </w:t>
+      </w:r>
+      <w:proofErr w:type="gramStart"/>
+      <w:r>
+        <w:t>demo ,</w:t>
+      </w:r>
+      <w:proofErr w:type="gramEnd"/>
+      <w:r>
+        <w:t xml:space="preserve"> and probably have more audio cue. </w:t>
+      </w:r>
+      <w:proofErr w:type="spellStart"/>
       <w:r>
         <w:rPr>
           <w:color w:val="70AD47" w:themeColor="accent6"/>
         </w:rPr>
         <w:t>otw</w:t>
       </w:r>
+      <w:proofErr w:type="spellEnd"/>
     </w:p>
     <w:p>
       <w:pPr>
@@ -695,8 +891,21 @@
         </w:numPr>
       </w:pPr>
       <w:r>
-        <w:t>Continue monodepth optimisation using enhance360debug.py</w:t>
-      </w:r>
+        <w:t xml:space="preserve">Continue </w:t>
+      </w:r>
+      <w:proofErr w:type="spellStart"/>
+      <w:r>
+        <w:t>monodepth</w:t>
+      </w:r>
+      <w:proofErr w:type="spellEnd"/>
+      <w:r>
+        <w:t xml:space="preserve"> optimisation using </w:t>
+      </w:r>
+      <w:proofErr w:type="gramStart"/>
+      <w:r>
+        <w:t>enhance360debug.py</w:t>
+      </w:r>
+      <w:proofErr w:type="gramEnd"/>
     </w:p>
     <w:p>
       <w:pPr>
@@ -707,8 +916,13 @@
         </w:numPr>
       </w:pPr>
       <w:r>
-        <w:t>Remove docker clutter automatically</w:t>
-      </w:r>
+        <w:t xml:space="preserve">Remove docker clutter </w:t>
+      </w:r>
+      <w:proofErr w:type="gramStart"/>
+      <w:r>
+        <w:t>automatically</w:t>
+      </w:r>
+      <w:proofErr w:type="gramEnd"/>
     </w:p>
     <w:p>
       <w:pPr>
@@ -724,26 +938,92 @@
     </w:p>
     <w:p>
       <w:r>
-        <w:t>Copied the RIR analysis folder one by one for commit and organisation to remove clutter (unneeded files), and also to make sure the original form Mona is unchanged for reference. It is also easier to have everything related to this internship in one repo instead of two.</w:t>
+        <w:t xml:space="preserve">Copied the RIR analysis folder one by one for commit and organisation to remove clutter (unneeded files), </w:t>
+      </w:r>
+      <w:proofErr w:type="gramStart"/>
+      <w:r>
+        <w:t>and also</w:t>
+      </w:r>
+      <w:proofErr w:type="gramEnd"/>
+      <w:r>
+        <w:t xml:space="preserve"> to make sure the original form Mona is unchanged for reference. It is also easier to have everything related to this internship in one repo instead of two.</w:t>
       </w:r>
       <w:r>
         <w:br/>
-        <w:t>Changed absolute paths to relative paths in Kitchen .ipynb for RIR generation form sine sweep deconvolve using Mona provided .ipynb. Using Python version 3.8.19 after asking Mona (she uses 3.8.9, major version is what matters the most imo so no less compatibility/discrepancy issue).</w:t>
-      </w:r>
-    </w:p>
-    <w:p>
-      <w:r>
-        <w:t>Added Atiyeh-matlab folder for sounds output path. Added Main matlab file for RT60 and EDT analysis. Now modifying it to work with new folder in sounds folder (KT_GDP etc)</w:t>
+        <w:t xml:space="preserve">Changed absolute paths to relative paths in </w:t>
+      </w:r>
+      <w:proofErr w:type="gramStart"/>
+      <w:r>
+        <w:t>Kitchen .</w:t>
+      </w:r>
+      <w:proofErr w:type="spellStart"/>
+      <w:r>
+        <w:t>ipynb</w:t>
+      </w:r>
+      <w:proofErr w:type="spellEnd"/>
+      <w:proofErr w:type="gramEnd"/>
+      <w:r>
+        <w:t xml:space="preserve"> for RIR generation form sine sweep deconvolve using Mona provided .</w:t>
+      </w:r>
+      <w:proofErr w:type="spellStart"/>
+      <w:r>
+        <w:t>ipynb</w:t>
+      </w:r>
+      <w:proofErr w:type="spellEnd"/>
+      <w:r>
+        <w:t xml:space="preserve">. Using Python version 3.8.19 after asking Mona (she uses 3.8.9, major version is what matters the most </w:t>
+      </w:r>
+      <w:proofErr w:type="spellStart"/>
+      <w:r>
+        <w:t>imo</w:t>
+      </w:r>
+      <w:proofErr w:type="spellEnd"/>
+      <w:r>
+        <w:t xml:space="preserve"> so no less compatibility/discrepancy issue).</w:t>
+      </w:r>
+    </w:p>
+    <w:p>
+      <w:r>
+        <w:t>Added Atiyeh-</w:t>
+      </w:r>
+      <w:proofErr w:type="spellStart"/>
+      <w:r>
+        <w:t>matlab</w:t>
+      </w:r>
+      <w:proofErr w:type="spellEnd"/>
+      <w:r>
+        <w:t xml:space="preserve"> folder for sounds output path. Added Main </w:t>
+      </w:r>
+      <w:proofErr w:type="spellStart"/>
+      <w:r>
+        <w:t>matlab</w:t>
+      </w:r>
+      <w:proofErr w:type="spellEnd"/>
+      <w:r>
+        <w:t xml:space="preserve"> file for RT60 and EDT analysis. Now modifying it to work with new folder in sounds folder (KT_GDP etc)</w:t>
       </w:r>
     </w:p>
     <w:p>
       <w:r>
         <w:lastRenderedPageBreak/>
-        <w:t>Copied dependencies folder (IoSR Toolbox, RIRs, and octave)</w:t>
-      </w:r>
-      <w:r>
-        <w:t xml:space="preserve"> from original repo to working repo</w:t>
-      </w:r>
+        <w:t>Copied dependencies folder (</w:t>
+      </w:r>
+      <w:proofErr w:type="spellStart"/>
+      <w:r>
+        <w:t>IoSR</w:t>
+      </w:r>
+      <w:proofErr w:type="spellEnd"/>
+      <w:r>
+        <w:t xml:space="preserve"> Toolbox, RIRs, and octave)</w:t>
+      </w:r>
+      <w:r>
+        <w:t xml:space="preserve"> from original repo to working </w:t>
+      </w:r>
+      <w:proofErr w:type="gramStart"/>
+      <w:r>
+        <w:t>repo</w:t>
+      </w:r>
+      <w:proofErr w:type="gramEnd"/>
     </w:p>
     <w:p>
       <w:r>
@@ -797,8 +1077,21 @@
     </w:p>
     <w:p>
       <w:r>
-        <w:t>Found out the culprit, it is the sampling rate. It should be 48kHz instead of 44.1kHz. This is confirmed by looking into sampling rate of Mona audio files (cus they work), and after converting mine to 48kHz using Audacity (right click track, rate to 48kHz, then change export setting to 48kHz), it also works</w:t>
-      </w:r>
+        <w:t>Found out the culprit, it is the sampling rate. It should be 48kHz instead of 44.1kHz. This is confirmed by looking into sampling rate of Mona audio files (</w:t>
+      </w:r>
+      <w:proofErr w:type="spellStart"/>
+      <w:r>
+        <w:t>cus</w:t>
+      </w:r>
+      <w:proofErr w:type="spellEnd"/>
+      <w:r>
+        <w:t xml:space="preserve"> they work), and after converting mine to 48kHz using Audacity (right click track, rate to 48kHz, then change export setting to 48kHz), it also </w:t>
+      </w:r>
+      <w:proofErr w:type="gramStart"/>
+      <w:r>
+        <w:t>works</w:t>
+      </w:r>
+      <w:proofErr w:type="gramEnd"/>
     </w:p>
     <w:p>
       <w:pPr>
@@ -1207,7 +1500,15 @@
     </w:p>
     <w:p>
       <w:r>
-        <w:t>After looking  back into the waveform of generated audio and input audio etc. I think the problem is that I used wrong sine sweep. Should’ve used linear sine sweep audio file instead, as seen, the second track (Mona) starts earlier, which coincide with linear.</w:t>
+        <w:t xml:space="preserve">After </w:t>
+      </w:r>
+      <w:proofErr w:type="gramStart"/>
+      <w:r>
+        <w:t>looking  back</w:t>
+      </w:r>
+      <w:proofErr w:type="gramEnd"/>
+      <w:r>
+        <w:t xml:space="preserve"> into the waveform of generated audio and input audio etc. I think the problem is that I used wrong sine sweep. Should’ve used linear sine sweep audio file instead, as seen, the second track (Mona) starts earlier, which coincide with linear.</w:t>
       </w:r>
     </w:p>
     <w:p>
@@ -1347,7 +1648,23 @@
         </w:drawing>
       </w:r>
       <w:r>
-        <w:t>Ok nvm, this give even worse result…</w:t>
+        <w:t xml:space="preserve">Ok </w:t>
+      </w:r>
+      <w:proofErr w:type="spellStart"/>
+      <w:r>
+        <w:t>nvm</w:t>
+      </w:r>
+      <w:proofErr w:type="spellEnd"/>
+      <w:r>
+        <w:t xml:space="preserve">, this </w:t>
+      </w:r>
+      <w:proofErr w:type="gramStart"/>
+      <w:r>
+        <w:t>give</w:t>
+      </w:r>
+      <w:proofErr w:type="gramEnd"/>
+      <w:r>
+        <w:t xml:space="preserve"> even worse result…</w:t>
       </w:r>
       <w:r>
         <w:rPr>
@@ -1358,7 +1675,23 @@
     </w:p>
     <w:p>
       <w:r>
-        <w:t>Ok after looking at the generated matlab charts and also RIR on audacity.</w:t>
+        <w:t xml:space="preserve">Ok after looking at the generated </w:t>
+      </w:r>
+      <w:proofErr w:type="spellStart"/>
+      <w:r>
+        <w:t>matlab</w:t>
+      </w:r>
+      <w:proofErr w:type="spellEnd"/>
+      <w:r>
+        <w:t xml:space="preserve"> charts </w:t>
+      </w:r>
+      <w:proofErr w:type="gramStart"/>
+      <w:r>
+        <w:t>and also</w:t>
+      </w:r>
+      <w:proofErr w:type="gramEnd"/>
+      <w:r>
+        <w:t xml:space="preserve"> RIR on audacity.</w:t>
       </w:r>
     </w:p>
     <w:p>
@@ -1448,7 +1781,15 @@
     <w:p>
       <w:r>
         <w:lastRenderedPageBreak/>
-        <w:t>Top is correct (Mona’s), bottom is what I got, its obvious that’s the wrong file as deconvolve obviously not working</w:t>
+        <w:t xml:space="preserve">Top is correct (Mona’s), bottom is what I got, </w:t>
+      </w:r>
+      <w:proofErr w:type="spellStart"/>
+      <w:r>
+        <w:t>its</w:t>
+      </w:r>
+      <w:proofErr w:type="spellEnd"/>
+      <w:r>
+        <w:t xml:space="preserve"> obvious that’s the wrong file as deconvolve obviously not working</w:t>
       </w:r>
       <w:r>
         <w:t xml:space="preserve"> to get RIR.</w:t>
@@ -1458,7 +1799,16 @@
       </w:r>
       <w:r>
         <w:br/>
-        <w:t>Lets try increasing probe number (decrease horizontal spacing</w:t>
+      </w:r>
+      <w:proofErr w:type="spellStart"/>
+      <w:proofErr w:type="gramStart"/>
+      <w:r>
+        <w:t>Lets</w:t>
+      </w:r>
+      <w:proofErr w:type="spellEnd"/>
+      <w:proofErr w:type="gramEnd"/>
+      <w:r>
+        <w:t xml:space="preserve"> try increasing probe number (decrease horizontal spacing</w:t>
       </w:r>
       <w:r>
         <w:t xml:space="preserve"> in probe batch box</w:t>
@@ -1611,13 +1961,26 @@
         <w:t>my generated audio</w:t>
       </w:r>
       <w:r>
-        <w:t xml:space="preserve"> EDT graph more, im confident this high EDT value is due to the bug mentioned before (where the reverb doesn’t take effect until few </w:t>
-      </w:r>
+        <w:t xml:space="preserve"> EDT graph more, </w:t>
+      </w:r>
+      <w:proofErr w:type="spellStart"/>
+      <w:r>
+        <w:t>im</w:t>
+      </w:r>
+      <w:proofErr w:type="spellEnd"/>
+      <w:r>
+        <w:t xml:space="preserve"> confident this high EDT value is due to the bug mentioned before (where the reverb doesn’t take effect until few </w:t>
+      </w:r>
+      <w:proofErr w:type="gramStart"/>
       <w:r>
         <w:t>milli</w:t>
       </w:r>
       <w:r>
-        <w:t xml:space="preserve">second into the </w:t>
+        <w:t>second</w:t>
+      </w:r>
+      <w:proofErr w:type="gramEnd"/>
+      <w:r>
+        <w:t xml:space="preserve"> into the </w:t>
       </w:r>
       <w:r>
         <w:t xml:space="preserve">game </w:t>
@@ -1719,7 +2082,15 @@
         </w:tabs>
       </w:pPr>
       <w:r>
-        <w:t>Maybe I need to trim the start? Wavepad have this option easily and that’s what it looks to get Mona’s audio file. Also, maybe I should use higher volume (unlikely the culprit but worth checking)</w:t>
+        <w:t xml:space="preserve">Maybe I need to trim the start? </w:t>
+      </w:r>
+      <w:proofErr w:type="spellStart"/>
+      <w:r>
+        <w:t>Wavepad</w:t>
+      </w:r>
+      <w:proofErr w:type="spellEnd"/>
+      <w:r>
+        <w:t xml:space="preserve"> have this option easily and that’s what it looks to get Mona’s audio file. Also, maybe I should use higher volume (unlikely the culprit but worth checking)</w:t>
       </w:r>
     </w:p>
     <w:p>
@@ -1935,7 +2306,31 @@
         </w:tabs>
       </w:pPr>
       <w:r>
-        <w:t>Another thought, maybe the encoding also matters, it was at signed 16 bit PCM all this time, but I think wavepad default/highest is at 32bit PCM, so im changing to that.</w:t>
+        <w:t xml:space="preserve">Another thought, maybe the encoding also matters, it was at signed </w:t>
+      </w:r>
+      <w:proofErr w:type="gramStart"/>
+      <w:r>
+        <w:t>16 bit</w:t>
+      </w:r>
+      <w:proofErr w:type="gramEnd"/>
+      <w:r>
+        <w:t xml:space="preserve"> PCM all this time, but I think </w:t>
+      </w:r>
+      <w:proofErr w:type="spellStart"/>
+      <w:r>
+        <w:t>wavepad</w:t>
+      </w:r>
+      <w:proofErr w:type="spellEnd"/>
+      <w:r>
+        <w:t xml:space="preserve"> default/highest is at 32bit PCM, so </w:t>
+      </w:r>
+      <w:proofErr w:type="spellStart"/>
+      <w:r>
+        <w:t>im</w:t>
+      </w:r>
+      <w:proofErr w:type="spellEnd"/>
+      <w:r>
+        <w:t xml:space="preserve"> changing to that.</w:t>
       </w:r>
     </w:p>
     <w:p>
@@ -2023,7 +2418,15 @@
         </w:tabs>
       </w:pPr>
       <w:r>
-        <w:t>There must be something wrong somewhere but im tired so off for now…</w:t>
+        <w:t xml:space="preserve">There must be something wrong somewhere but </w:t>
+      </w:r>
+      <w:proofErr w:type="spellStart"/>
+      <w:r>
+        <w:t>im</w:t>
+      </w:r>
+      <w:proofErr w:type="spellEnd"/>
+      <w:r>
+        <w:t xml:space="preserve"> tired so off for now…</w:t>
       </w:r>
     </w:p>
     <w:p>
@@ -2083,7 +2486,31 @@
         </w:numPr>
       </w:pPr>
       <w:r>
-        <w:t>Set up and debugged Steam Audio components in Unity (from Mona, its better to use baked instead of realtime, also what S3A uses, the only option for Steam Audio atp)</w:t>
+        <w:t xml:space="preserve">Set up and debugged Steam Audio components in Unity (from Mona, </w:t>
+      </w:r>
+      <w:proofErr w:type="spellStart"/>
+      <w:r>
+        <w:t>its</w:t>
+      </w:r>
+      <w:proofErr w:type="spellEnd"/>
+      <w:r>
+        <w:t xml:space="preserve"> better to use baked instead of </w:t>
+      </w:r>
+      <w:proofErr w:type="spellStart"/>
+      <w:r>
+        <w:t>realtime</w:t>
+      </w:r>
+      <w:proofErr w:type="spellEnd"/>
+      <w:r>
+        <w:t xml:space="preserve">, also what S3A uses, the only option for Steam Audio </w:t>
+      </w:r>
+      <w:proofErr w:type="spellStart"/>
+      <w:r>
+        <w:t>atp</w:t>
+      </w:r>
+      <w:proofErr w:type="spellEnd"/>
+      <w:r>
+        <w:t>)</w:t>
       </w:r>
     </w:p>
     <w:p>
@@ -2122,8 +2549,13 @@
         <w:t xml:space="preserve"> alignment for 5 evaluation scenes</w:t>
       </w:r>
       <w:r>
-        <w:t>, table</w:t>
-      </w:r>
+        <w:t xml:space="preserve">, </w:t>
+      </w:r>
+      <w:proofErr w:type="gramStart"/>
+      <w:r>
+        <w:t>table</w:t>
+      </w:r>
+      <w:proofErr w:type="gramEnd"/>
       <w:r>
         <w:t xml:space="preserve"> and instruction</w:t>
       </w:r>
@@ -2154,13 +2586,21 @@
         </w:numPr>
       </w:pPr>
       <w:r>
-        <w:t>KT – (4.16, 2.08, 5.44) enter scale (0.83, 1.28, 1.22)</w:t>
+        <w:t>KT – (4.16, 2.08, 5.44) enter scale (0.83, 1.28, 1.22</w:t>
+      </w:r>
+      <w:proofErr w:type="gramStart"/>
+      <w:r>
+        <w:t>)</w:t>
       </w:r>
       <w:r>
         <w:t xml:space="preserve"> </w:t>
       </w:r>
       <w:r>
-        <w:t>, align corner 2,</w:t>
+        <w:t>,</w:t>
+      </w:r>
+      <w:proofErr w:type="gramEnd"/>
+      <w:r>
+        <w:t xml:space="preserve"> align corner 2,</w:t>
       </w:r>
     </w:p>
     <w:p>
@@ -2172,8 +2612,13 @@
         </w:numPr>
       </w:pPr>
       <w:r>
-        <w:t>MR – (4.64, 1.84, 5.28), first rotate -90, enter scale (1.06, 1.27, 0.92), align corner 3</w:t>
-      </w:r>
+        <w:t xml:space="preserve">MR – (4.64, 1.84, 5.28), first rotate -90, enter scale (1.06, 1.27, 0.92), align corner </w:t>
+      </w:r>
+      <w:proofErr w:type="gramStart"/>
+      <w:r>
+        <w:t>3</w:t>
+      </w:r>
+      <w:proofErr w:type="gramEnd"/>
     </w:p>
     <w:p>
       <w:pPr>
@@ -2208,8 +2653,13 @@
         </w:numPr>
       </w:pPr>
       <w:r>
-        <w:t>UL – (4.48, 1.92, 4.24), enter scale in table, align corner 0</w:t>
-      </w:r>
+        <w:t xml:space="preserve">UL – (4.48, 1.92, 4.24), enter scale in table, align corner </w:t>
+      </w:r>
+      <w:proofErr w:type="gramStart"/>
+      <w:r>
+        <w:t>0</w:t>
+      </w:r>
+      <w:proofErr w:type="gramEnd"/>
     </w:p>
     <w:tbl>
       <w:tblPr>
@@ -2260,8 +2710,13 @@
           </w:tcPr>
           <w:p>
             <w:r>
-              <w:t>Ground Truth Dimen</w:t>
+              <w:t xml:space="preserve">Ground Truth </w:t>
             </w:r>
+            <w:proofErr w:type="spellStart"/>
+            <w:r>
+              <w:t>Dimen</w:t>
+            </w:r>
+            <w:proofErr w:type="spellEnd"/>
           </w:p>
         </w:tc>
       </w:tr>
@@ -2398,7 +2853,15 @@
           </w:tcPr>
           <w:p>
             <w:r>
-              <w:t>ST (2.39,  3.125, 2.67)</w:t>
+              <w:t>ST (2.39</w:t>
+            </w:r>
+            <w:proofErr w:type="gramStart"/>
+            <w:r>
+              <w:t>,  3.125</w:t>
+            </w:r>
+            <w:proofErr w:type="gramEnd"/>
+            <w:r>
+              <w:t>, 2.67)</w:t>
             </w:r>
           </w:p>
         </w:tc>
@@ -2536,7 +2999,15 @@
         </w:r>
       </w:hyperlink>
       <w:r>
-        <w:t>, in  Z, X, Y ( Length, Width, Height).</w:t>
+        <w:t xml:space="preserve">, </w:t>
+      </w:r>
+      <w:proofErr w:type="gramStart"/>
+      <w:r>
+        <w:t>in  Z</w:t>
+      </w:r>
+      <w:proofErr w:type="gramEnd"/>
+      <w:r>
+        <w:t>, X, Y ( Length, Width, Height).</w:t>
       </w:r>
     </w:p>
     <w:p>
@@ -2560,13 +3031,23 @@
         <w:t xml:space="preserve"> Audacity</w:t>
       </w:r>
       <w:r>
-        <w:t>, Mona uses Wavepad</w:t>
-      </w:r>
+        <w:t xml:space="preserve">, Mona uses </w:t>
+      </w:r>
+      <w:proofErr w:type="spellStart"/>
+      <w:proofErr w:type="gramStart"/>
+      <w:r>
+        <w:t>Wavepad</w:t>
+      </w:r>
+      <w:proofErr w:type="spellEnd"/>
       <w:r>
         <w:t>)</w:t>
       </w:r>
       <w:r>
-        <w:t>… concerns regarding audio compression?</w:t>
+        <w:t>…</w:t>
+      </w:r>
+      <w:proofErr w:type="gramEnd"/>
+      <w:r>
+        <w:t xml:space="preserve"> concerns regarding audio compression?</w:t>
       </w:r>
     </w:p>
     <w:p>
@@ -2638,7 +3119,23 @@
         </w:numPr>
       </w:pPr>
       <w:r>
-        <w:t>Issues with mono depth enhancement and mesh quality. -&gt; fix_limits function in preproc is the culprit, it causes the issue on close limits, but needed for far limits (for mirrors and proper room scale)</w:t>
+        <w:t xml:space="preserve">Issues with mono depth enhancement and mesh quality. -&gt; </w:t>
+      </w:r>
+      <w:proofErr w:type="spellStart"/>
+      <w:r>
+        <w:t>fix_limits</w:t>
+      </w:r>
+      <w:proofErr w:type="spellEnd"/>
+      <w:r>
+        <w:t xml:space="preserve"> function in </w:t>
+      </w:r>
+      <w:proofErr w:type="spellStart"/>
+      <w:r>
+        <w:t>preproc</w:t>
+      </w:r>
+      <w:proofErr w:type="spellEnd"/>
+      <w:r>
+        <w:t xml:space="preserve"> is the culprit, it causes the issue on close limits, but needed for far limits (for mirrors and proper room scale)</w:t>
       </w:r>
     </w:p>
     <w:p>
@@ -2649,11 +3146,24 @@
           <w:numId w:val="4"/>
         </w:numPr>
       </w:pPr>
-      <w:r>
-        <w:t xml:space="preserve">ModelDimension calculation bugs in Unity. </w:t>
-      </w:r>
-      <w:r>
-        <w:t>(it shows dimension depending on the axes, but the model can be on wrong rotation initially, giving wrong width and length reversed.)</w:t>
+      <w:proofErr w:type="spellStart"/>
+      <w:r>
+        <w:t>ModelDimension</w:t>
+      </w:r>
+      <w:proofErr w:type="spellEnd"/>
+      <w:r>
+        <w:t xml:space="preserve"> calculation bugs in Unity. </w:t>
+      </w:r>
+      <w:r>
+        <w:t>(</w:t>
+      </w:r>
+      <w:proofErr w:type="gramStart"/>
+      <w:r>
+        <w:t>it</w:t>
+      </w:r>
+      <w:proofErr w:type="gramEnd"/>
+      <w:r>
+        <w:t xml:space="preserve"> shows dimension depending on the axes, but the model can be on wrong rotation initially, giving wrong width and length reversed.)</w:t>
       </w:r>
     </w:p>
     <w:p>
@@ -2691,14 +3201,27 @@
         <w:t>Continue investigating and resolving EDT/RT60 analysis issues.</w:t>
       </w:r>
       <w:r>
-        <w:t xml:space="preserve"> (test other scenes, could be isolated KT scene issue?</w:t>
-      </w:r>
-      <w:r>
-        <w:t xml:space="preserve"> It seems EDT is most problematic, find out how EDT calculation works, is it due to audio reverb delay bug? </w:t>
+        <w:t xml:space="preserve"> (</w:t>
+      </w:r>
+      <w:proofErr w:type="gramStart"/>
+      <w:r>
+        <w:t>test</w:t>
+      </w:r>
+      <w:proofErr w:type="gramEnd"/>
+      <w:r>
+        <w:t xml:space="preserve"> other scenes, could be isolated KT scene issue?</w:t>
+      </w:r>
+      <w:r>
+        <w:t xml:space="preserve"> It seems EDT is most problematic, find out how EDT calculation works, is it due to audio reverb delay bug</w:t>
+      </w:r>
+      <w:proofErr w:type="gramStart"/>
+      <w:r>
+        <w:t xml:space="preserve">? </w:t>
       </w:r>
       <w:r>
         <w:t>)</w:t>
       </w:r>
+      <w:proofErr w:type="gramEnd"/>
     </w:p>
     <w:p>
       <w:pPr>
@@ -2739,11 +3262,40 @@
         <w:t>Explore additional methods for improving mono depth map quality.</w:t>
       </w:r>
       <w:r>
-        <w:t xml:space="preserve"> (delve deeper into fix_limits function and modify for mono</w:t>
-      </w:r>
-      <w:r>
-        <w:t>, monodepth map looks good, just incompatible with edgenet as noted by GDP, just CV problem atm</w:t>
-      </w:r>
+        <w:t xml:space="preserve"> (delve deeper into </w:t>
+      </w:r>
+      <w:proofErr w:type="spellStart"/>
+      <w:r>
+        <w:t>fix_limits</w:t>
+      </w:r>
+      <w:proofErr w:type="spellEnd"/>
+      <w:r>
+        <w:t xml:space="preserve"> function and modify for mono</w:t>
+      </w:r>
+      <w:r>
+        <w:t xml:space="preserve">, </w:t>
+      </w:r>
+      <w:proofErr w:type="spellStart"/>
+      <w:r>
+        <w:t>monodepth</w:t>
+      </w:r>
+      <w:proofErr w:type="spellEnd"/>
+      <w:r>
+        <w:t xml:space="preserve"> map looks good, just incompatible with </w:t>
+      </w:r>
+      <w:proofErr w:type="spellStart"/>
+      <w:r>
+        <w:t>edgenet</w:t>
+      </w:r>
+      <w:proofErr w:type="spellEnd"/>
+      <w:r>
+        <w:t xml:space="preserve"> as noted by GDP, just CV problem </w:t>
+      </w:r>
+      <w:proofErr w:type="spellStart"/>
+      <w:r>
+        <w:t>atm</w:t>
+      </w:r>
+      <w:proofErr w:type="spellEnd"/>
       <w:r>
         <w:t>)</w:t>
       </w:r>
@@ -2804,7 +3356,15 @@
         <w:pStyle w:val="Heading2"/>
       </w:pPr>
       <w:r>
-        <w:t>Meeting with Dr. Hansung notes:</w:t>
+        <w:t xml:space="preserve">Meeting with </w:t>
+      </w:r>
+      <w:proofErr w:type="spellStart"/>
+      <w:r>
+        <w:t>Dr.</w:t>
+      </w:r>
+      <w:proofErr w:type="spellEnd"/>
+      <w:r>
+        <w:t xml:space="preserve"> Hansung notes:</w:t>
       </w:r>
     </w:p>
     <w:p>
@@ -2816,8 +3376,13 @@
         </w:numPr>
       </w:pPr>
       <w:r>
-        <w:t>Continue with plan</w:t>
-      </w:r>
+        <w:t xml:space="preserve">Continue with </w:t>
+      </w:r>
+      <w:proofErr w:type="gramStart"/>
+      <w:r>
+        <w:t>plan</w:t>
+      </w:r>
+      <w:proofErr w:type="gramEnd"/>
     </w:p>
     <w:p>
       <w:pPr>
@@ -2855,8 +3420,13 @@
         </w:numPr>
       </w:pPr>
       <w:r>
-        <w:t>Finish audio evaluation and analysis perfectly first (with graph etc), Mona’ SSC part a bit different right now so optional instead</w:t>
-      </w:r>
+        <w:t xml:space="preserve">Finish audio evaluation and analysis perfectly first (with graph etc), Mona’ SSC part a bit different right now so optional </w:t>
+      </w:r>
+      <w:proofErr w:type="gramStart"/>
+      <w:r>
+        <w:t>instead</w:t>
+      </w:r>
+      <w:proofErr w:type="gramEnd"/>
     </w:p>
     <w:p>
       <w:r>
@@ -2928,7 +3498,17 @@
         </w:drawing>
       </w:r>
       <w:r>
-        <w:t>Verdict: figure out the EDT weird bug, must be something wrong with deconvolve or my recorded audio somewhere. Lets try delayed audio again</w:t>
+        <w:t xml:space="preserve">Verdict: figure out the EDT weird bug, must be something wrong with deconvolve or my recorded audio somewhere. </w:t>
+      </w:r>
+      <w:proofErr w:type="spellStart"/>
+      <w:proofErr w:type="gramStart"/>
+      <w:r>
+        <w:t>Lets</w:t>
+      </w:r>
+      <w:proofErr w:type="spellEnd"/>
+      <w:proofErr w:type="gramEnd"/>
+      <w:r>
+        <w:t xml:space="preserve"> try delayed audio again</w:t>
       </w:r>
       <w:r>
         <w:t xml:space="preserve"> on normal setting (S3A), then Mona’s setting</w:t>
@@ -2942,7 +3522,25 @@
     </w:p>
     <w:p>
       <w:r>
-        <w:t xml:space="preserve">Also, maybe lets try record S3A and see if its probably my recording workflow </w:t>
+        <w:t xml:space="preserve">Also, maybe </w:t>
+      </w:r>
+      <w:proofErr w:type="spellStart"/>
+      <w:proofErr w:type="gramStart"/>
+      <w:r>
+        <w:t>lets</w:t>
+      </w:r>
+      <w:proofErr w:type="spellEnd"/>
+      <w:proofErr w:type="gramEnd"/>
+      <w:r>
+        <w:t xml:space="preserve"> try record S3A and see if </w:t>
+      </w:r>
+      <w:proofErr w:type="spellStart"/>
+      <w:r>
+        <w:t>its</w:t>
+      </w:r>
+      <w:proofErr w:type="spellEnd"/>
+      <w:r>
+        <w:t xml:space="preserve"> probably my recording workflow </w:t>
       </w:r>
       <w:r>
         <w:t xml:space="preserve">is </w:t>
@@ -2955,8 +3553,21 @@
       </w:r>
     </w:p>
     <w:p>
-      <w:r>
-        <w:t>Interestingly enough, RT60 might be correct and only EDT is problematic, and when analysing MR scene audio, it proves that its not isolated issue to only KT scene. Here is the result for MR.</w:t>
+      <w:proofErr w:type="gramStart"/>
+      <w:r>
+        <w:t>Interestingly enough, RT60</w:t>
+      </w:r>
+      <w:proofErr w:type="gramEnd"/>
+      <w:r>
+        <w:t xml:space="preserve"> might be correct and only EDT is problematic, and when analysing MR scene audio, it proves that </w:t>
+      </w:r>
+      <w:proofErr w:type="spellStart"/>
+      <w:r>
+        <w:t>its</w:t>
+      </w:r>
+      <w:proofErr w:type="spellEnd"/>
+      <w:r>
+        <w:t xml:space="preserve"> not isolated issue to only KT scene. Here is the result for MR.</w:t>
       </w:r>
     </w:p>
     <w:p>
@@ -3029,7 +3640,15 @@
         </w:drawing>
       </w:r>
       <w:r>
-        <w:t>As seen, RT60 is fairly accurate and within range and from right, EDT is absolutely wrong line fit…</w:t>
+        <w:t xml:space="preserve">As seen, RT60 is fairly accurate and within range and from right, EDT is </w:t>
+      </w:r>
+      <w:proofErr w:type="gramStart"/>
+      <w:r>
+        <w:t>absolutely wrong</w:t>
+      </w:r>
+      <w:proofErr w:type="gramEnd"/>
+      <w:r>
+        <w:t xml:space="preserve"> line fit…</w:t>
       </w:r>
     </w:p>
     <w:p>
@@ -3047,8 +3666,13 @@
         <w:t xml:space="preserve"> (bottom waveform)</w:t>
       </w:r>
       <w:r>
-        <w:t xml:space="preserve"> is due to audio reverb delay bug mentioned before..</w:t>
-      </w:r>
+        <w:t xml:space="preserve"> is due to audio reverb delay bug mentioned </w:t>
+      </w:r>
+      <w:proofErr w:type="gramStart"/>
+      <w:r>
+        <w:t>before..</w:t>
+      </w:r>
+      <w:proofErr w:type="gramEnd"/>
       <w:r>
         <w:t xml:space="preserve"> Compare it to the delayed version!</w:t>
       </w:r>
@@ -3168,10 +3792,26 @@
         <w:t>This is using Mona’s setting</w:t>
       </w:r>
       <w:r>
-        <w:t xml:space="preserve"> (top waveform used my delayedaudiodelay.cs script and turn of play on awake) </w:t>
-      </w:r>
-      <w:r>
-        <w:t xml:space="preserve"> instead of S3A settings (which is unreliable/not standardised/tuned to latest steam audio and might have changed from actual used for evaluation):</w:t>
+        <w:t xml:space="preserve"> (top waveform used my </w:t>
+      </w:r>
+      <w:proofErr w:type="spellStart"/>
+      <w:r>
+        <w:t>delayedaudiodelay.cs</w:t>
+      </w:r>
+      <w:proofErr w:type="spellEnd"/>
+      <w:r>
+        <w:t xml:space="preserve"> script and turn of play on </w:t>
+      </w:r>
+      <w:proofErr w:type="gramStart"/>
+      <w:r>
+        <w:t xml:space="preserve">awake) </w:t>
+      </w:r>
+      <w:r>
+        <w:t xml:space="preserve"> instead</w:t>
+      </w:r>
+      <w:proofErr w:type="gramEnd"/>
+      <w:r>
+        <w:t xml:space="preserve"> of S3A settings (which is unreliable/not standardised/tuned to latest steam audio and might have changed from actual used for evaluation):</w:t>
       </w:r>
     </w:p>
     <w:p>
@@ -3448,8 +4088,13 @@
         </w:drawing>
       </w:r>
       <w:r>
-        <w:t>This might also be the noise source on the RIR… This is obviously a bug due to the way Steam audio initialise and for play on awake audio source..</w:t>
-      </w:r>
+        <w:t xml:space="preserve">This might also be the noise source on the RIR… This is obviously a bug due to the way Steam audio initialise and for play on awake audio </w:t>
+      </w:r>
+      <w:proofErr w:type="gramStart"/>
+      <w:r>
+        <w:t>source..</w:t>
+      </w:r>
+      <w:proofErr w:type="gramEnd"/>
     </w:p>
     <w:p>
       <w:r>
@@ -3735,30 +4380,97 @@
         </w:drawing>
       </w:r>
       <w:r>
-        <w:t xml:space="preserve"> Nvm, even trimmed version got same RT60… Could it be the volume its recorded?</w:t>
-      </w:r>
-      <w:r>
-        <w:t xml:space="preserve"> Trying on 10% windows Volume instead of 50%</w:t>
-      </w:r>
-      <w:r>
-        <w:t>.. Ok idk if im tripping but I got exactly same result. All 3 variant of mona setting have exact same Mean RT60 and EDT as above… confirmed!</w:t>
-      </w:r>
-    </w:p>
-    <w:p>
-      <w:r>
-        <w:t>Lets try with custom setting, go back to previous 0.5 vol on listener using 1 min dist and 30 max distance, 1 direct mix, 1 indirect mix level and 50% windows volume.</w:t>
-      </w:r>
-      <w:r>
-        <w:t xml:space="preserve"> Lets call this customsetting1.</w:t>
-      </w:r>
-      <w:r>
-        <w:t xml:space="preserve"> Ok this bring us back to previous result -&gt;</w:t>
-      </w:r>
-    </w:p>
-    <w:p>
-      <w:r>
-        <w:t>Im convinced this result mix is better but the EDT best fit line is buggy..</w:t>
-      </w:r>
+        <w:t xml:space="preserve"> </w:t>
+      </w:r>
+      <w:proofErr w:type="spellStart"/>
+      <w:r>
+        <w:t>Nvm</w:t>
+      </w:r>
+      <w:proofErr w:type="spellEnd"/>
+      <w:r>
+        <w:t>, even trimmed version got same RT60… Could it be the volume its recorded?</w:t>
+      </w:r>
+      <w:r>
+        <w:t xml:space="preserve"> Trying on 10% windows Volume instead of 50</w:t>
+      </w:r>
+      <w:proofErr w:type="gramStart"/>
+      <w:r>
+        <w:t>%</w:t>
+      </w:r>
+      <w:r>
+        <w:t>..</w:t>
+      </w:r>
+      <w:proofErr w:type="gramEnd"/>
+      <w:r>
+        <w:t xml:space="preserve"> Ok idk if </w:t>
+      </w:r>
+      <w:proofErr w:type="spellStart"/>
+      <w:r>
+        <w:t>im</w:t>
+      </w:r>
+      <w:proofErr w:type="spellEnd"/>
+      <w:r>
+        <w:t xml:space="preserve"> tripping but I got exactly same result. All 3 variant of mona setting have exact same Mean RT60 and EDT as above… confirmed!</w:t>
+      </w:r>
+    </w:p>
+    <w:p>
+      <w:proofErr w:type="spellStart"/>
+      <w:proofErr w:type="gramStart"/>
+      <w:r>
+        <w:t>Lets</w:t>
+      </w:r>
+      <w:proofErr w:type="spellEnd"/>
+      <w:proofErr w:type="gramEnd"/>
+      <w:r>
+        <w:t xml:space="preserve"> try with custom setting, go back to previous 0.5 vol on listener using 1 min </w:t>
+      </w:r>
+      <w:proofErr w:type="spellStart"/>
+      <w:r>
+        <w:t>dist</w:t>
+      </w:r>
+      <w:proofErr w:type="spellEnd"/>
+      <w:r>
+        <w:t xml:space="preserve"> and 30 max distance, 1 direct mix, 1 indirect mix level and 50% windows volume.</w:t>
+      </w:r>
+      <w:r>
+        <w:t xml:space="preserve"> </w:t>
+      </w:r>
+      <w:proofErr w:type="spellStart"/>
+      <w:proofErr w:type="gramStart"/>
+      <w:r>
+        <w:t>Lets</w:t>
+      </w:r>
+      <w:proofErr w:type="spellEnd"/>
+      <w:proofErr w:type="gramEnd"/>
+      <w:r>
+        <w:t xml:space="preserve"> call this customsetting1.</w:t>
+      </w:r>
+      <w:r>
+        <w:t xml:space="preserve"> Ok this </w:t>
+      </w:r>
+      <w:proofErr w:type="gramStart"/>
+      <w:r>
+        <w:t>bring</w:t>
+      </w:r>
+      <w:proofErr w:type="gramEnd"/>
+      <w:r>
+        <w:t xml:space="preserve"> us back to previous result -&gt;</w:t>
+      </w:r>
+    </w:p>
+    <w:p>
+      <w:proofErr w:type="spellStart"/>
+      <w:r>
+        <w:t>Im</w:t>
+      </w:r>
+      <w:proofErr w:type="spellEnd"/>
+      <w:r>
+        <w:t xml:space="preserve"> convinced this result mix is better but the EDT best fit line is </w:t>
+      </w:r>
+      <w:proofErr w:type="gramStart"/>
+      <w:r>
+        <w:t>buggy..</w:t>
+      </w:r>
+      <w:proofErr w:type="gramEnd"/>
     </w:p>
     <w:p>
       <w:r>
@@ -3908,7 +4620,33 @@
         </w:drawing>
       </w:r>
       <w:r>
-        <w:t>Now I think about it, volume does matter, atleast I shouldn’t let it clip, but not too low that some audio cant be heard. Also stupid windows 11, for some reason, my headphone volume don’t do anything, I need to change it on volume mixer. Unity volume mixer at 20% seems good to not clipping. Also, as proven before, no need trimming/detach at silence.</w:t>
+        <w:t xml:space="preserve">Now I think about it, volume does matter, </w:t>
+      </w:r>
+      <w:proofErr w:type="spellStart"/>
+      <w:r>
+        <w:t>atleast</w:t>
+      </w:r>
+      <w:proofErr w:type="spellEnd"/>
+      <w:r>
+        <w:t xml:space="preserve"> I shouldn’t let it clip, but not too low that some audio </w:t>
+      </w:r>
+      <w:proofErr w:type="spellStart"/>
+      <w:proofErr w:type="gramStart"/>
+      <w:r>
+        <w:t>cant</w:t>
+      </w:r>
+      <w:proofErr w:type="spellEnd"/>
+      <w:proofErr w:type="gramEnd"/>
+      <w:r>
+        <w:t xml:space="preserve"> be heard. </w:t>
+      </w:r>
+      <w:proofErr w:type="gramStart"/>
+      <w:r>
+        <w:t>Also</w:t>
+      </w:r>
+      <w:proofErr w:type="gramEnd"/>
+      <w:r>
+        <w:t xml:space="preserve"> stupid windows 11, for some reason, my headphone volume don’t do anything, I need to change it on volume mixer. Unity volume mixer at 20% seems good to not clipping. Also, as proven before, no need trimming/detach at silence.</w:t>
       </w:r>
       <w:r>
         <w:rPr>
@@ -4063,14 +4801,51 @@
         </w:drawing>
       </w:r>
       <w:r>
-        <w:t>As seen, interestingly, it seems fairly accurate now (RT60 still so high, but atleast EDT is very accurate.</w:t>
-      </w:r>
-      <w:r>
-        <w:t xml:space="preserve"> Let’s try 0.75 to 2.5 next, and find sweet spot &gt; This feels very bad but ig atleast all scenes should have same setting in the end to make this more ‘scientific’ or not too tuned, or else the resulting mesh would not really mean much.</w:t>
-      </w:r>
-      <w:r>
-        <w:t xml:space="preserve"> Maybe I should tune and calibrate on LR</w:t>
-      </w:r>
+        <w:t xml:space="preserve">As seen, interestingly, it seems fairly accurate now (RT60 still so high, but </w:t>
+      </w:r>
+      <w:proofErr w:type="spellStart"/>
+      <w:r>
+        <w:t>atleast</w:t>
+      </w:r>
+      <w:proofErr w:type="spellEnd"/>
+      <w:r>
+        <w:t xml:space="preserve"> EDT is very accurate.</w:t>
+      </w:r>
+      <w:r>
+        <w:t xml:space="preserve"> Let’s try 0.75 to 2.5 </w:t>
+      </w:r>
+      <w:proofErr w:type="gramStart"/>
+      <w:r>
+        <w:t>next, and</w:t>
+      </w:r>
+      <w:proofErr w:type="gramEnd"/>
+      <w:r>
+        <w:t xml:space="preserve"> find sweet spot &gt; This feels very bad but </w:t>
+      </w:r>
+      <w:proofErr w:type="spellStart"/>
+      <w:r>
+        <w:t>ig</w:t>
+      </w:r>
+      <w:proofErr w:type="spellEnd"/>
+      <w:r>
+        <w:t xml:space="preserve"> </w:t>
+      </w:r>
+      <w:proofErr w:type="spellStart"/>
+      <w:r>
+        <w:t>atleast</w:t>
+      </w:r>
+      <w:proofErr w:type="spellEnd"/>
+      <w:r>
+        <w:t xml:space="preserve"> all scenes should have same setting in the end to make this more ‘scientific’ or not too tuned, or else the resulting mesh would not really mean much.</w:t>
+      </w:r>
+      <w:r>
+        <w:t xml:space="preserve"> Maybe I should tune and calibrate on </w:t>
+      </w:r>
+      <w:proofErr w:type="gramStart"/>
+      <w:r>
+        <w:t>LR</w:t>
+      </w:r>
+      <w:proofErr w:type="gramEnd"/>
     </w:p>
     <w:p>
       <w:pPr>
@@ -4138,7 +4913,15 @@
         </w:drawing>
       </w:r>
       <w:r>
-        <w:t>But for now, lets test same 1 to 1 setting on KT scene and see what happens.</w:t>
+        <w:t xml:space="preserve">But for now, </w:t>
+      </w:r>
+      <w:proofErr w:type="spellStart"/>
+      <w:r>
+        <w:t>lets</w:t>
+      </w:r>
+      <w:proofErr w:type="spellEnd"/>
+      <w:r>
+        <w:t xml:space="preserve"> test same 1 to 1 setting on KT scene and see what happens.</w:t>
       </w:r>
       <w:r>
         <w:br/>
@@ -4417,7 +5200,15 @@
         </w:numPr>
       </w:pPr>
       <w:r>
-        <w:t>Experiment with settings/parameter to see what causes high EDT on S3A setting (strong early reflections, causing bug on line fitting)</w:t>
+        <w:t xml:space="preserve">Experiment with settings/parameter to see what causes high EDT on S3A setting (strong early reflections, causing bug </w:t>
+      </w:r>
+      <w:proofErr w:type="gramStart"/>
+      <w:r>
+        <w:t>on line</w:t>
+      </w:r>
+      <w:proofErr w:type="gramEnd"/>
+      <w:r>
+        <w:t xml:space="preserve"> fitting)</w:t>
       </w:r>
     </w:p>
     <w:p>
@@ -4429,7 +5220,15 @@
         </w:numPr>
       </w:pPr>
       <w:r>
-        <w:t>Use RT30 for RT60 estimation via extrapolation, and generate all graph/value to compare with Kim21, especially for RT60 on each bands as seen on picture above.</w:t>
+        <w:t xml:space="preserve">Use RT30 for RT60 estimation via </w:t>
+      </w:r>
+      <w:proofErr w:type="gramStart"/>
+      <w:r>
+        <w:t>extrapolation, and</w:t>
+      </w:r>
+      <w:proofErr w:type="gramEnd"/>
+      <w:r>
+        <w:t xml:space="preserve"> generate all graph/value to compare with Kim21, especially for RT60 on each bands as seen on picture above.</w:t>
       </w:r>
     </w:p>
     <w:p>
@@ -4441,9 +5240,241 @@
         </w:numPr>
       </w:pPr>
       <w:r>
-        <w:t>Try maximise/increase global steam audio parameters to increase accuracy (hopefully?) to take advantage of using baked instead of realtime.</w:t>
-      </w:r>
-    </w:p>
+        <w:t xml:space="preserve">Try maximise/increase global steam audio parameters to increase accuracy (hopefully?) to take advantage of using baked instead of </w:t>
+      </w:r>
+      <w:proofErr w:type="spellStart"/>
+      <w:r>
+        <w:t>realtime</w:t>
+      </w:r>
+      <w:proofErr w:type="spellEnd"/>
+      <w:r>
+        <w:t>.</w:t>
+      </w:r>
+    </w:p>
+    <w:p>
+      <w:pPr>
+        <w:pStyle w:val="Heading3"/>
+      </w:pPr>
+      <w:r>
+        <w:t xml:space="preserve">High EDT on S3A setting </w:t>
+      </w:r>
+      <w:proofErr w:type="gramStart"/>
+      <w:r>
+        <w:t>investigation</w:t>
+      </w:r>
+      <w:proofErr w:type="gramEnd"/>
+    </w:p>
+    <w:p>
+      <w:r>
+        <w:t>The main culprit right now is the volume and distance attenuation setting, 2</w:t>
+      </w:r>
+      <w:r>
+        <w:rPr>
+          <w:vertAlign w:val="superscript"/>
+        </w:rPr>
+        <w:t>nd</w:t>
+      </w:r>
+      <w:r>
+        <w:t xml:space="preserve"> is the lack of occlusion/transmission. </w:t>
+      </w:r>
+    </w:p>
+    <w:p>
+      <w:r>
+        <w:drawing>
+          <wp:anchor distT="0" distB="0" distL="114300" distR="114300" simplePos="0" relativeHeight="251693056" behindDoc="1" locked="0" layoutInCell="1" allowOverlap="1" wp14:anchorId="3D98E70B" wp14:editId="3EF06567">
+            <wp:simplePos x="0" y="0"/>
+            <wp:positionH relativeFrom="margin">
+              <wp:align>right</wp:align>
+            </wp:positionH>
+            <wp:positionV relativeFrom="paragraph">
+              <wp:posOffset>5080</wp:posOffset>
+            </wp:positionV>
+            <wp:extent cx="2362200" cy="2459355"/>
+            <wp:effectExtent l="0" t="0" r="0" b="0"/>
+            <wp:wrapTight wrapText="bothSides">
+              <wp:wrapPolygon edited="0">
+                <wp:start x="0" y="0"/>
+                <wp:lineTo x="0" y="21416"/>
+                <wp:lineTo x="21426" y="21416"/>
+                <wp:lineTo x="21426" y="0"/>
+                <wp:lineTo x="0" y="0"/>
+              </wp:wrapPolygon>
+            </wp:wrapTight>
+            <wp:docPr id="41" name="Picture 41"/>
+            <wp:cNvGraphicFramePr>
+              <a:graphicFrameLocks xmlns:a="http://schemas.openxmlformats.org/drawingml/2006/main" noChangeAspect="1"/>
+            </wp:cNvGraphicFramePr>
+            <a:graphic xmlns:a="http://schemas.openxmlformats.org/drawingml/2006/main">
+              <a:graphicData uri="http://schemas.openxmlformats.org/drawingml/2006/picture">
+                <pic:pic xmlns:pic="http://schemas.openxmlformats.org/drawingml/2006/picture">
+                  <pic:nvPicPr>
+                    <pic:cNvPr id="1" name=""/>
+                    <pic:cNvPicPr/>
+                  </pic:nvPicPr>
+                  <pic:blipFill>
+                    <a:blip r:embed="rId47">
+                      <a:extLst>
+                        <a:ext uri="{28A0092B-C50C-407E-A947-70E740481C1C}">
+                          <a14:useLocalDpi xmlns:a14="http://schemas.microsoft.com/office/drawing/2010/main" val="0"/>
+                        </a:ext>
+                      </a:extLst>
+                    </a:blip>
+                    <a:stretch>
+                      <a:fillRect/>
+                    </a:stretch>
+                  </pic:blipFill>
+                  <pic:spPr>
+                    <a:xfrm>
+                      <a:off x="0" y="0"/>
+                      <a:ext cx="2362200" cy="2459355"/>
+                    </a:xfrm>
+                    <a:prstGeom prst="rect">
+                      <a:avLst/>
+                    </a:prstGeom>
+                  </pic:spPr>
+                </pic:pic>
+              </a:graphicData>
+            </a:graphic>
+            <wp14:sizeRelH relativeFrom="margin">
+              <wp14:pctWidth>0</wp14:pctWidth>
+            </wp14:sizeRelH>
+            <wp14:sizeRelV relativeFrom="margin">
+              <wp14:pctHeight>0</wp14:pctHeight>
+            </wp14:sizeRelV>
+          </wp:anchor>
+        </w:drawing>
+      </w:r>
+      <w:proofErr w:type="spellStart"/>
+      <w:proofErr w:type="gramStart"/>
+      <w:r>
+        <w:t>Lets</w:t>
+      </w:r>
+      <w:proofErr w:type="spellEnd"/>
+      <w:proofErr w:type="gramEnd"/>
+      <w:r>
+        <w:t xml:space="preserve"> try the 1</w:t>
+      </w:r>
+      <w:r>
+        <w:rPr>
+          <w:vertAlign w:val="superscript"/>
+        </w:rPr>
+        <w:t>st</w:t>
+      </w:r>
+      <w:r>
+        <w:t xml:space="preserve"> one, first set setting according to S3A KT audio source, then reproduce to see if still get same audio result as before.</w:t>
+      </w:r>
+      <w:r>
+        <w:t xml:space="preserve"> OK, got same result as before</w:t>
+      </w:r>
+      <w:r>
+        <w:t xml:space="preserve"> can also confirm from octave band decay curve graph that it is due to strong early reflection which causes best line fit bug(?)</w:t>
+      </w:r>
+      <w:r>
+        <w:t>.</w:t>
+      </w:r>
+      <w:r>
+        <w:t xml:space="preserve">                                                          Top is default S3A, bottom is with Mona volume and attenuation </w:t>
+      </w:r>
+      <w:r>
+        <w:sym w:font="Wingdings" w:char="F0E0"/>
+      </w:r>
+    </w:p>
+    <w:p>
+      <w:r>
+        <w:t>N</w:t>
+      </w:r>
+      <w:r>
+        <w:t xml:space="preserve">ext </w:t>
+      </w:r>
+      <w:proofErr w:type="gramStart"/>
+      <w:r>
+        <w:t>lets</w:t>
+      </w:r>
+      <w:proofErr w:type="gramEnd"/>
+      <w:r>
+        <w:t xml:space="preserve"> change the volume to 1 and min distance to 0.2, and max to 10 instead of 1 and 30 (default S3A in KT Eval)</w:t>
+      </w:r>
+      <w:r>
+        <w:t>.</w:t>
+      </w:r>
+      <w:r>
+        <w:t xml:space="preserve"> </w:t>
+      </w:r>
+      <w:r>
+        <w:t xml:space="preserve"> </w:t>
+      </w:r>
+      <w:r>
+        <w:rPr>
+          <w:color w:val="4472C4" w:themeColor="accent1"/>
+        </w:rPr>
+        <w:t xml:space="preserve">OK confirmed that volume in audio source does matter </w:t>
+      </w:r>
+      <w:r>
+        <w:t xml:space="preserve">and </w:t>
+      </w:r>
+      <w:r>
+        <w:t>possibly</w:t>
+      </w:r>
+      <w:r>
+        <w:t xml:space="preserve"> distance attenuation</w:t>
+      </w:r>
+      <w:r>
+        <w:t xml:space="preserve"> (checking) as its part of the Unity simulation. Windows/Driver level audio mixer level/system volume however doesn’t because its not simulation </w:t>
+      </w:r>
+      <w:proofErr w:type="gramStart"/>
+      <w:r>
+        <w:t>related</w:t>
+      </w:r>
+      <w:proofErr w:type="gramEnd"/>
+      <w:r>
+        <w:t xml:space="preserve"> I think</w:t>
+      </w:r>
+      <w:r>
+        <w:t xml:space="preserve"> as proven before</w:t>
+      </w:r>
+      <w:r>
+        <w:t>.</w:t>
+      </w:r>
+    </w:p>
+    <w:p>
+      <w:r>
+        <w:rPr>
+          <w:color w:val="4472C4" w:themeColor="accent1"/>
+        </w:rPr>
+        <w:lastRenderedPageBreak/>
+        <w:t xml:space="preserve">Note: only need to bake audio source </w:t>
+      </w:r>
+      <w:r>
+        <w:t xml:space="preserve">when changing only audio source parameter (not changing listener location etc), which makes sense, only bake </w:t>
+      </w:r>
+      <w:proofErr w:type="spellStart"/>
+      <w:r>
+        <w:t>gameobject</w:t>
+      </w:r>
+      <w:proofErr w:type="spellEnd"/>
+      <w:r>
+        <w:t xml:space="preserve"> where u change its parameter.</w:t>
+      </w:r>
+    </w:p>
+    <w:p>
+      <w:r>
+        <w:t>N</w:t>
+      </w:r>
+      <w:r>
+        <w:t xml:space="preserve">ow </w:t>
+      </w:r>
+      <w:proofErr w:type="spellStart"/>
+      <w:proofErr w:type="gramStart"/>
+      <w:r>
+        <w:t>lets</w:t>
+      </w:r>
+      <w:proofErr w:type="spellEnd"/>
+      <w:proofErr w:type="gramEnd"/>
+      <w:r>
+        <w:t xml:space="preserve"> change only volume, but keep distance at 1 and 30. To see if distance its distance or volume that matters.</w:t>
+      </w:r>
+    </w:p>
+    <w:p/>
     <w:sectPr>
       <w:pgSz w:w="11906" w:h="16838"/>
       <w:pgMar w:top="1440" w:right="1440" w:bottom="1440" w:left="1440" w:header="708" w:footer="708" w:gutter="0"/>

</xml_diff>

<commit_message>
tested distance attenuation and found out EDT is dependent on it. while RT60 most likely on volume (audio source settings)
Former-commit-id: 37bb2ee76e8b1ce91bfa7e8dd0942d9dfcbd8f6b
</commit_message>
<xml_diff>
--- a/Intern-Logs/Week 5.docx
+++ b/Intern-Logs/Week 5.docx
@@ -124,15 +124,7 @@
         </w:numPr>
       </w:pPr>
       <w:r>
-        <w:t xml:space="preserve">automate baking with 1 button to </w:t>
-      </w:r>
-      <w:proofErr w:type="gramStart"/>
-      <w:r>
-        <w:t>streamline</w:t>
-      </w:r>
-      <w:proofErr w:type="gramEnd"/>
-      <w:r>
-        <w:t xml:space="preserve"> </w:t>
+        <w:t xml:space="preserve">automate baking with 1 button to streamline </w:t>
       </w:r>
     </w:p>
     <w:p>
@@ -144,13 +136,8 @@
         </w:numPr>
       </w:pPr>
       <w:r>
-        <w:t xml:space="preserve">Add lighting indicator for when steam audio is </w:t>
-      </w:r>
-      <w:proofErr w:type="gramStart"/>
-      <w:r>
-        <w:t>working</w:t>
-      </w:r>
-      <w:proofErr w:type="gramEnd"/>
+        <w:t>Add lighting indicator for when steam audio is working</w:t>
+      </w:r>
     </w:p>
     <w:p>
       <w:pPr>
@@ -163,14 +150,12 @@
       <w:r>
         <w:t xml:space="preserve">Generate all audio </w:t>
       </w:r>
-      <w:proofErr w:type="gramStart"/>
       <w:r>
         <w:rPr>
           <w:color w:val="70AD47" w:themeColor="accent6"/>
         </w:rPr>
         <w:t>done</w:t>
       </w:r>
-      <w:proofErr w:type="gramEnd"/>
     </w:p>
     <w:p>
       <w:pPr>
@@ -181,15 +166,7 @@
         </w:numPr>
       </w:pPr>
       <w:r>
-        <w:t xml:space="preserve">Do analysis using provided </w:t>
-      </w:r>
-      <w:proofErr w:type="spellStart"/>
-      <w:r>
-        <w:t>matlab</w:t>
-      </w:r>
-      <w:proofErr w:type="spellEnd"/>
-      <w:r>
-        <w:t>, have proper report and findings for meeting.</w:t>
+        <w:t>Do analysis using provided matlab, have proper report and findings for meeting.</w:t>
       </w:r>
     </w:p>
     <w:p>
@@ -201,21 +178,8 @@
         </w:numPr>
       </w:pPr>
       <w:r>
-        <w:t>Create unity scenes for all scenes and its category (</w:t>
-      </w:r>
-      <w:proofErr w:type="spellStart"/>
-      <w:r>
-        <w:t>VRDemo</w:t>
-      </w:r>
-      <w:proofErr w:type="spellEnd"/>
-      <w:r>
-        <w:t xml:space="preserve">, </w:t>
-      </w:r>
-      <w:proofErr w:type="spellStart"/>
-      <w:r>
-        <w:t>nonVRDemo</w:t>
-      </w:r>
-      <w:proofErr w:type="spellEnd"/>
+        <w:t>Create unity scenes for all scenes and its category (VRDemo, nonVRDemo</w:t>
+      </w:r>
       <w:r>
         <w:t>)</w:t>
       </w:r>
@@ -229,24 +193,14 @@
         </w:numPr>
       </w:pPr>
       <w:r>
-        <w:t xml:space="preserve">Add Rachel and Joao for Demo for more immersive VR </w:t>
-      </w:r>
-      <w:proofErr w:type="gramStart"/>
-      <w:r>
-        <w:t>demo ,</w:t>
-      </w:r>
-      <w:proofErr w:type="gramEnd"/>
-      <w:r>
-        <w:t xml:space="preserve"> and probably have more audio cue. </w:t>
-      </w:r>
-      <w:proofErr w:type="spellStart"/>
+        <w:t xml:space="preserve">Add Rachel and Joao for Demo for more immersive VR demo , and probably have more audio cue. </w:t>
+      </w:r>
       <w:r>
         <w:rPr>
           <w:color w:val="70AD47" w:themeColor="accent6"/>
         </w:rPr>
         <w:t>otw</w:t>
       </w:r>
-      <w:proofErr w:type="spellEnd"/>
     </w:p>
     <w:p>
       <w:pPr>
@@ -257,21 +211,8 @@
         </w:numPr>
       </w:pPr>
       <w:r>
-        <w:t xml:space="preserve">Continue </w:t>
-      </w:r>
-      <w:proofErr w:type="spellStart"/>
-      <w:r>
-        <w:t>monodepth</w:t>
-      </w:r>
-      <w:proofErr w:type="spellEnd"/>
-      <w:r>
-        <w:t xml:space="preserve"> optimisation using </w:t>
-      </w:r>
-      <w:proofErr w:type="gramStart"/>
-      <w:r>
-        <w:t>enhance360debug.py</w:t>
-      </w:r>
-      <w:proofErr w:type="gramEnd"/>
+        <w:t>Continue monodepth optimisation using enhance360debug.py</w:t>
+      </w:r>
     </w:p>
     <w:p>
       <w:pPr>
@@ -282,13 +223,8 @@
         </w:numPr>
       </w:pPr>
       <w:r>
-        <w:t xml:space="preserve">Remove docker clutter </w:t>
-      </w:r>
-      <w:proofErr w:type="gramStart"/>
-      <w:r>
-        <w:t>automatically</w:t>
-      </w:r>
-      <w:proofErr w:type="gramEnd"/>
+        <w:t>Remove docker clutter automatically</w:t>
+      </w:r>
     </w:p>
     <w:p>
       <w:pPr>
@@ -464,15 +400,7 @@
         <w:t>regarding audio quality and compression of using external softwar</w:t>
       </w:r>
       <w:r>
-        <w:t xml:space="preserve">e instead of directly through Unity but unfortunately there’s no simple way with Steam Audio compared to Google Resonance. (Need to confirm with </w:t>
-      </w:r>
-      <w:proofErr w:type="spellStart"/>
-      <w:r>
-        <w:t>Dr.</w:t>
-      </w:r>
-      <w:proofErr w:type="spellEnd"/>
-      <w:r>
-        <w:t xml:space="preserve"> Hansung if this is acceptable)</w:t>
+        <w:t>e instead of directly through Unity but unfortunately there’s no simple way with Steam Audio compared to Google Resonance. (Need to confirm with Dr. Hansung if this is acceptable)</w:t>
       </w:r>
     </w:p>
     <w:p>
@@ -618,13 +546,8 @@
           </wp:anchor>
         </w:drawing>
       </w:r>
-      <w:proofErr w:type="spellStart"/>
-      <w:r>
-        <w:t>Matlab</w:t>
-      </w:r>
-      <w:proofErr w:type="spellEnd"/>
-      <w:r>
-        <w:t xml:space="preserve"> changes on octave band </w:t>
+      <w:r>
+        <w:t xml:space="preserve">Matlab changes on octave band </w:t>
       </w:r>
       <w:r>
         <w:t>from 2:6 to 3:8 to follow previous paper methodology (as advised by Mona). To analyse the sound, just change directory definition and run the Main file (Main_Immersive_EDT_RT60.m)</w:t>
@@ -638,41 +561,12 @@
         <w:t xml:space="preserve"> for analysis</w:t>
       </w:r>
       <w:r>
-        <w:t xml:space="preserve">, run </w:t>
-      </w:r>
-      <w:proofErr w:type="gramStart"/>
-      <w:r>
-        <w:t>the .</w:t>
-      </w:r>
-      <w:proofErr w:type="spellStart"/>
-      <w:r>
-        <w:t>ipynb</w:t>
-      </w:r>
-      <w:proofErr w:type="spellEnd"/>
-      <w:proofErr w:type="gramEnd"/>
-      <w:r>
-        <w:t xml:space="preserve"> coded by Mona in respective scene folders.</w:t>
-      </w:r>
-    </w:p>
-    <w:p>
-      <w:r>
-        <w:t xml:space="preserve">Honestly my brain </w:t>
-      </w:r>
-      <w:proofErr w:type="spellStart"/>
-      <w:r>
-        <w:t>kinda</w:t>
-      </w:r>
-      <w:proofErr w:type="spellEnd"/>
-      <w:r>
-        <w:t xml:space="preserve"> fried </w:t>
-      </w:r>
-      <w:proofErr w:type="spellStart"/>
-      <w:r>
-        <w:t>alr</w:t>
-      </w:r>
-      <w:proofErr w:type="spellEnd"/>
-      <w:r>
-        <w:t xml:space="preserve"> today so will continue tomorrow instead.</w:t>
+        <w:t>, run the .ipynb coded by Mona in respective scene folders.</w:t>
+      </w:r>
+    </w:p>
+    <w:p>
+      <w:r>
+        <w:t>Honestly my brain kinda fried alr today so will continue tomorrow instead.</w:t>
       </w:r>
     </w:p>
     <w:p>
@@ -685,57 +579,17 @@
     </w:p>
     <w:p>
       <w:r>
-        <w:t xml:space="preserve">Interesting to note, one of the most important </w:t>
-      </w:r>
-      <w:proofErr w:type="gramStart"/>
-      <w:r>
-        <w:t>factor</w:t>
-      </w:r>
-      <w:proofErr w:type="gramEnd"/>
-      <w:r>
-        <w:t xml:space="preserve"> for room reverb properties is its size, and the material properties inside it, </w:t>
-      </w:r>
-      <w:proofErr w:type="spellStart"/>
-      <w:r>
-        <w:t>imo</w:t>
-      </w:r>
-      <w:proofErr w:type="spellEnd"/>
-      <w:r>
-        <w:t xml:space="preserve"> the furniture shape etc is not as they only serve purpose to make room smaller (less echo) and depending on type of furniture/objects.</w:t>
-      </w:r>
-    </w:p>
-    <w:p>
-      <w:r>
-        <w:t xml:space="preserve">Another interesting thing to note, is that sometimes the reverb effect is not applied for first few second when game is play (for example, speech on ST), especially apparent when </w:t>
-      </w:r>
-      <w:proofErr w:type="spellStart"/>
-      <w:r>
-        <w:t>there</w:t>
-      </w:r>
-      <w:proofErr w:type="spellEnd"/>
-      <w:r>
-        <w:t xml:space="preserve"> supposed to be strong reverb. </w:t>
-      </w:r>
-      <w:proofErr w:type="gramStart"/>
-      <w:r>
-        <w:t>So</w:t>
-      </w:r>
-      <w:proofErr w:type="gramEnd"/>
-      <w:r>
-        <w:t xml:space="preserve"> using loop and having very long silence at the end might be needed.</w:t>
-      </w:r>
-    </w:p>
-    <w:p>
-      <w:r>
-        <w:t xml:space="preserve">Generated all </w:t>
-      </w:r>
-      <w:proofErr w:type="gramStart"/>
-      <w:r>
-        <w:t>audio</w:t>
-      </w:r>
-      <w:proofErr w:type="gramEnd"/>
-      <w:r>
-        <w:t>!</w:t>
+        <w:t>Interesting to note, one of the most important factor for room reverb properties is its size, and the material properties inside it, imo the furniture shape etc is not as they only serve purpose to make room smaller (less echo) and depending on type of furniture/objects.</w:t>
+      </w:r>
+    </w:p>
+    <w:p>
+      <w:r>
+        <w:t>Another interesting thing to note, is that sometimes the reverb effect is not applied for first few second when game is play (for example, speech on ST), especially apparent when there supposed to be strong reverb. So using loop and having very long silence at the end might be needed.</w:t>
+      </w:r>
+    </w:p>
+    <w:p>
+      <w:r>
+        <w:t>Generated all audio!</w:t>
       </w:r>
     </w:p>
     <w:p>
@@ -763,15 +617,7 @@
         </w:numPr>
       </w:pPr>
       <w:r>
-        <w:t xml:space="preserve">Do analysis using provided </w:t>
-      </w:r>
-      <w:proofErr w:type="spellStart"/>
-      <w:r>
-        <w:t>matlab</w:t>
-      </w:r>
-      <w:proofErr w:type="spellEnd"/>
-      <w:r>
-        <w:t>, have proper report and findings for meeting.</w:t>
+        <w:t>Do analysis using provided matlab, have proper report and findings for meeting.</w:t>
       </w:r>
     </w:p>
     <w:p>
@@ -795,15 +641,7 @@
         </w:numPr>
       </w:pPr>
       <w:r>
-        <w:t xml:space="preserve">automate baking with 1 button to </w:t>
-      </w:r>
-      <w:proofErr w:type="gramStart"/>
-      <w:r>
-        <w:t>streamline</w:t>
-      </w:r>
-      <w:proofErr w:type="gramEnd"/>
-      <w:r>
-        <w:t xml:space="preserve"> </w:t>
+        <w:t xml:space="preserve">automate baking with 1 button to streamline </w:t>
       </w:r>
     </w:p>
     <w:p>
@@ -815,15 +653,7 @@
         </w:numPr>
       </w:pPr>
       <w:r>
-        <w:t xml:space="preserve">Add lighting indicator for when steam audio is </w:t>
-      </w:r>
-      <w:proofErr w:type="gramStart"/>
-      <w:r>
-        <w:t>working</w:t>
-      </w:r>
-      <w:proofErr w:type="gramEnd"/>
-      <w:r>
-        <w:t xml:space="preserve"> </w:t>
+        <w:t xml:space="preserve">Add lighting indicator for when steam audio is working </w:t>
       </w:r>
     </w:p>
     <w:p>
@@ -835,23 +665,7 @@
         </w:numPr>
       </w:pPr>
       <w:r>
-        <w:t>Create unity scenes for all scenes and its category (</w:t>
-      </w:r>
-      <w:proofErr w:type="spellStart"/>
-      <w:r>
-        <w:t>VRDemo</w:t>
-      </w:r>
-      <w:proofErr w:type="spellEnd"/>
-      <w:r>
-        <w:t xml:space="preserve">, </w:t>
-      </w:r>
-      <w:proofErr w:type="spellStart"/>
-      <w:r>
-        <w:t>nonVRDemo</w:t>
-      </w:r>
-      <w:proofErr w:type="spellEnd"/>
-      <w:r>
-        <w:t>)</w:t>
+        <w:t>Create unity scenes for all scenes and its category (VRDemo, nonVRDemo)</w:t>
       </w:r>
     </w:p>
     <w:p>
@@ -863,24 +677,14 @@
         </w:numPr>
       </w:pPr>
       <w:r>
-        <w:t xml:space="preserve">Add Rachel and Joao for Demo for more immersive VR </w:t>
-      </w:r>
-      <w:proofErr w:type="gramStart"/>
-      <w:r>
-        <w:t>demo ,</w:t>
-      </w:r>
-      <w:proofErr w:type="gramEnd"/>
-      <w:r>
-        <w:t xml:space="preserve"> and probably have more audio cue. </w:t>
-      </w:r>
-      <w:proofErr w:type="spellStart"/>
+        <w:t xml:space="preserve">Add Rachel and Joao for Demo for more immersive VR demo , and probably have more audio cue. </w:t>
+      </w:r>
       <w:r>
         <w:rPr>
           <w:color w:val="70AD47" w:themeColor="accent6"/>
         </w:rPr>
         <w:t>otw</w:t>
       </w:r>
-      <w:proofErr w:type="spellEnd"/>
     </w:p>
     <w:p>
       <w:pPr>
@@ -891,21 +695,8 @@
         </w:numPr>
       </w:pPr>
       <w:r>
-        <w:t xml:space="preserve">Continue </w:t>
-      </w:r>
-      <w:proofErr w:type="spellStart"/>
-      <w:r>
-        <w:t>monodepth</w:t>
-      </w:r>
-      <w:proofErr w:type="spellEnd"/>
-      <w:r>
-        <w:t xml:space="preserve"> optimisation using </w:t>
-      </w:r>
-      <w:proofErr w:type="gramStart"/>
-      <w:r>
-        <w:t>enhance360debug.py</w:t>
-      </w:r>
-      <w:proofErr w:type="gramEnd"/>
+        <w:t>Continue monodepth optimisation using enhance360debug.py</w:t>
+      </w:r>
     </w:p>
     <w:p>
       <w:pPr>
@@ -916,13 +707,8 @@
         </w:numPr>
       </w:pPr>
       <w:r>
-        <w:t xml:space="preserve">Remove docker clutter </w:t>
-      </w:r>
-      <w:proofErr w:type="gramStart"/>
-      <w:r>
-        <w:t>automatically</w:t>
-      </w:r>
-      <w:proofErr w:type="gramEnd"/>
+        <w:t>Remove docker clutter automatically</w:t>
+      </w:r>
     </w:p>
     <w:p>
       <w:pPr>
@@ -938,92 +724,26 @@
     </w:p>
     <w:p>
       <w:r>
-        <w:t xml:space="preserve">Copied the RIR analysis folder one by one for commit and organisation to remove clutter (unneeded files), </w:t>
-      </w:r>
-      <w:proofErr w:type="gramStart"/>
-      <w:r>
-        <w:t>and also</w:t>
-      </w:r>
-      <w:proofErr w:type="gramEnd"/>
-      <w:r>
-        <w:t xml:space="preserve"> to make sure the original form Mona is unchanged for reference. It is also easier to have everything related to this internship in one repo instead of two.</w:t>
+        <w:t>Copied the RIR analysis folder one by one for commit and organisation to remove clutter (unneeded files), and also to make sure the original form Mona is unchanged for reference. It is also easier to have everything related to this internship in one repo instead of two.</w:t>
       </w:r>
       <w:r>
         <w:br/>
-        <w:t xml:space="preserve">Changed absolute paths to relative paths in </w:t>
-      </w:r>
-      <w:proofErr w:type="gramStart"/>
-      <w:r>
-        <w:t>Kitchen .</w:t>
-      </w:r>
-      <w:proofErr w:type="spellStart"/>
-      <w:r>
-        <w:t>ipynb</w:t>
-      </w:r>
-      <w:proofErr w:type="spellEnd"/>
-      <w:proofErr w:type="gramEnd"/>
-      <w:r>
-        <w:t xml:space="preserve"> for RIR generation form sine sweep deconvolve using Mona provided .</w:t>
-      </w:r>
-      <w:proofErr w:type="spellStart"/>
-      <w:r>
-        <w:t>ipynb</w:t>
-      </w:r>
-      <w:proofErr w:type="spellEnd"/>
-      <w:r>
-        <w:t xml:space="preserve">. Using Python version 3.8.19 after asking Mona (she uses 3.8.9, major version is what matters the most </w:t>
-      </w:r>
-      <w:proofErr w:type="spellStart"/>
-      <w:r>
-        <w:t>imo</w:t>
-      </w:r>
-      <w:proofErr w:type="spellEnd"/>
-      <w:r>
-        <w:t xml:space="preserve"> so no less compatibility/discrepancy issue).</w:t>
-      </w:r>
-    </w:p>
-    <w:p>
-      <w:r>
-        <w:t>Added Atiyeh-</w:t>
-      </w:r>
-      <w:proofErr w:type="spellStart"/>
-      <w:r>
-        <w:t>matlab</w:t>
-      </w:r>
-      <w:proofErr w:type="spellEnd"/>
-      <w:r>
-        <w:t xml:space="preserve"> folder for sounds output path. Added Main </w:t>
-      </w:r>
-      <w:proofErr w:type="spellStart"/>
-      <w:r>
-        <w:t>matlab</w:t>
-      </w:r>
-      <w:proofErr w:type="spellEnd"/>
-      <w:r>
-        <w:t xml:space="preserve"> file for RT60 and EDT analysis. Now modifying it to work with new folder in sounds folder (KT_GDP etc)</w:t>
+        <w:t>Changed absolute paths to relative paths in Kitchen .ipynb for RIR generation form sine sweep deconvolve using Mona provided .ipynb. Using Python version 3.8.19 after asking Mona (she uses 3.8.9, major version is what matters the most imo so no less compatibility/discrepancy issue).</w:t>
+      </w:r>
+    </w:p>
+    <w:p>
+      <w:r>
+        <w:t>Added Atiyeh-matlab folder for sounds output path. Added Main matlab file for RT60 and EDT analysis. Now modifying it to work with new folder in sounds folder (KT_GDP etc)</w:t>
       </w:r>
     </w:p>
     <w:p>
       <w:r>
         <w:lastRenderedPageBreak/>
-        <w:t>Copied dependencies folder (</w:t>
-      </w:r>
-      <w:proofErr w:type="spellStart"/>
-      <w:r>
-        <w:t>IoSR</w:t>
-      </w:r>
-      <w:proofErr w:type="spellEnd"/>
-      <w:r>
-        <w:t xml:space="preserve"> Toolbox, RIRs, and octave)</w:t>
-      </w:r>
-      <w:r>
-        <w:t xml:space="preserve"> from original repo to working </w:t>
-      </w:r>
-      <w:proofErr w:type="gramStart"/>
-      <w:r>
-        <w:t>repo</w:t>
-      </w:r>
-      <w:proofErr w:type="gramEnd"/>
+        <w:t>Copied dependencies folder (IoSR Toolbox, RIRs, and octave)</w:t>
+      </w:r>
+      <w:r>
+        <w:t xml:space="preserve"> from original repo to working repo</w:t>
+      </w:r>
     </w:p>
     <w:p>
       <w:r>
@@ -1077,21 +797,8 @@
     </w:p>
     <w:p>
       <w:r>
-        <w:t>Found out the culprit, it is the sampling rate. It should be 48kHz instead of 44.1kHz. This is confirmed by looking into sampling rate of Mona audio files (</w:t>
-      </w:r>
-      <w:proofErr w:type="spellStart"/>
-      <w:r>
-        <w:t>cus</w:t>
-      </w:r>
-      <w:proofErr w:type="spellEnd"/>
-      <w:r>
-        <w:t xml:space="preserve"> they work), and after converting mine to 48kHz using Audacity (right click track, rate to 48kHz, then change export setting to 48kHz), it also </w:t>
-      </w:r>
-      <w:proofErr w:type="gramStart"/>
-      <w:r>
-        <w:t>works</w:t>
-      </w:r>
-      <w:proofErr w:type="gramEnd"/>
+        <w:t>Found out the culprit, it is the sampling rate. It should be 48kHz instead of 44.1kHz. This is confirmed by looking into sampling rate of Mona audio files (cus they work), and after converting mine to 48kHz using Audacity (right click track, rate to 48kHz, then change export setting to 48kHz), it also works</w:t>
+      </w:r>
     </w:p>
     <w:p>
       <w:pPr>
@@ -1500,15 +1207,7 @@
     </w:p>
     <w:p>
       <w:r>
-        <w:t xml:space="preserve">After </w:t>
-      </w:r>
-      <w:proofErr w:type="gramStart"/>
-      <w:r>
-        <w:t>looking  back</w:t>
-      </w:r>
-      <w:proofErr w:type="gramEnd"/>
-      <w:r>
-        <w:t xml:space="preserve"> into the waveform of generated audio and input audio etc. I think the problem is that I used wrong sine sweep. Should’ve used linear sine sweep audio file instead, as seen, the second track (Mona) starts earlier, which coincide with linear.</w:t>
+        <w:t>After looking  back into the waveform of generated audio and input audio etc. I think the problem is that I used wrong sine sweep. Should’ve used linear sine sweep audio file instead, as seen, the second track (Mona) starts earlier, which coincide with linear.</w:t>
       </w:r>
     </w:p>
     <w:p>
@@ -1648,23 +1347,7 @@
         </w:drawing>
       </w:r>
       <w:r>
-        <w:t xml:space="preserve">Ok </w:t>
-      </w:r>
-      <w:proofErr w:type="spellStart"/>
-      <w:r>
-        <w:t>nvm</w:t>
-      </w:r>
-      <w:proofErr w:type="spellEnd"/>
-      <w:r>
-        <w:t xml:space="preserve">, this </w:t>
-      </w:r>
-      <w:proofErr w:type="gramStart"/>
-      <w:r>
-        <w:t>give</w:t>
-      </w:r>
-      <w:proofErr w:type="gramEnd"/>
-      <w:r>
-        <w:t xml:space="preserve"> even worse result…</w:t>
+        <w:t>Ok nvm, this give even worse result…</w:t>
       </w:r>
       <w:r>
         <w:rPr>
@@ -1675,23 +1358,7 @@
     </w:p>
     <w:p>
       <w:r>
-        <w:t xml:space="preserve">Ok after looking at the generated </w:t>
-      </w:r>
-      <w:proofErr w:type="spellStart"/>
-      <w:r>
-        <w:t>matlab</w:t>
-      </w:r>
-      <w:proofErr w:type="spellEnd"/>
-      <w:r>
-        <w:t xml:space="preserve"> charts </w:t>
-      </w:r>
-      <w:proofErr w:type="gramStart"/>
-      <w:r>
-        <w:t>and also</w:t>
-      </w:r>
-      <w:proofErr w:type="gramEnd"/>
-      <w:r>
-        <w:t xml:space="preserve"> RIR on audacity.</w:t>
+        <w:t>Ok after looking at the generated matlab charts and also RIR on audacity.</w:t>
       </w:r>
     </w:p>
     <w:p>
@@ -1781,15 +1448,7 @@
     <w:p>
       <w:r>
         <w:lastRenderedPageBreak/>
-        <w:t xml:space="preserve">Top is correct (Mona’s), bottom is what I got, </w:t>
-      </w:r>
-      <w:proofErr w:type="spellStart"/>
-      <w:r>
-        <w:t>its</w:t>
-      </w:r>
-      <w:proofErr w:type="spellEnd"/>
-      <w:r>
-        <w:t xml:space="preserve"> obvious that’s the wrong file as deconvolve obviously not working</w:t>
+        <w:t>Top is correct (Mona’s), bottom is what I got, its obvious that’s the wrong file as deconvolve obviously not working</w:t>
       </w:r>
       <w:r>
         <w:t xml:space="preserve"> to get RIR.</w:t>
@@ -1799,16 +1458,7 @@
       </w:r>
       <w:r>
         <w:br/>
-      </w:r>
-      <w:proofErr w:type="spellStart"/>
-      <w:proofErr w:type="gramStart"/>
-      <w:r>
-        <w:t>Lets</w:t>
-      </w:r>
-      <w:proofErr w:type="spellEnd"/>
-      <w:proofErr w:type="gramEnd"/>
-      <w:r>
-        <w:t xml:space="preserve"> try increasing probe number (decrease horizontal spacing</w:t>
+        <w:t>Lets try increasing probe number (decrease horizontal spacing</w:t>
       </w:r>
       <w:r>
         <w:t xml:space="preserve"> in probe batch box</w:t>
@@ -1961,26 +1611,13 @@
         <w:t>my generated audio</w:t>
       </w:r>
       <w:r>
-        <w:t xml:space="preserve"> EDT graph more, </w:t>
-      </w:r>
-      <w:proofErr w:type="spellStart"/>
-      <w:r>
-        <w:t>im</w:t>
-      </w:r>
-      <w:proofErr w:type="spellEnd"/>
-      <w:r>
-        <w:t xml:space="preserve"> confident this high EDT value is due to the bug mentioned before (where the reverb doesn’t take effect until few </w:t>
-      </w:r>
-      <w:proofErr w:type="gramStart"/>
+        <w:t xml:space="preserve"> EDT graph more, im confident this high EDT value is due to the bug mentioned before (where the reverb doesn’t take effect until few </w:t>
+      </w:r>
       <w:r>
         <w:t>milli</w:t>
       </w:r>
       <w:r>
-        <w:t>second</w:t>
-      </w:r>
-      <w:proofErr w:type="gramEnd"/>
-      <w:r>
-        <w:t xml:space="preserve"> into the </w:t>
+        <w:t xml:space="preserve">second into the </w:t>
       </w:r>
       <w:r>
         <w:t xml:space="preserve">game </w:t>
@@ -2082,15 +1719,7 @@
         </w:tabs>
       </w:pPr>
       <w:r>
-        <w:t xml:space="preserve">Maybe I need to trim the start? </w:t>
-      </w:r>
-      <w:proofErr w:type="spellStart"/>
-      <w:r>
-        <w:t>Wavepad</w:t>
-      </w:r>
-      <w:proofErr w:type="spellEnd"/>
-      <w:r>
-        <w:t xml:space="preserve"> have this option easily and that’s what it looks to get Mona’s audio file. Also, maybe I should use higher volume (unlikely the culprit but worth checking)</w:t>
+        <w:t>Maybe I need to trim the start? Wavepad have this option easily and that’s what it looks to get Mona’s audio file. Also, maybe I should use higher volume (unlikely the culprit but worth checking)</w:t>
       </w:r>
     </w:p>
     <w:p>
@@ -2306,31 +1935,7 @@
         </w:tabs>
       </w:pPr>
       <w:r>
-        <w:t xml:space="preserve">Another thought, maybe the encoding also matters, it was at signed </w:t>
-      </w:r>
-      <w:proofErr w:type="gramStart"/>
-      <w:r>
-        <w:t>16 bit</w:t>
-      </w:r>
-      <w:proofErr w:type="gramEnd"/>
-      <w:r>
-        <w:t xml:space="preserve"> PCM all this time, but I think </w:t>
-      </w:r>
-      <w:proofErr w:type="spellStart"/>
-      <w:r>
-        <w:t>wavepad</w:t>
-      </w:r>
-      <w:proofErr w:type="spellEnd"/>
-      <w:r>
-        <w:t xml:space="preserve"> default/highest is at 32bit PCM, so </w:t>
-      </w:r>
-      <w:proofErr w:type="spellStart"/>
-      <w:r>
-        <w:t>im</w:t>
-      </w:r>
-      <w:proofErr w:type="spellEnd"/>
-      <w:r>
-        <w:t xml:space="preserve"> changing to that.</w:t>
+        <w:t>Another thought, maybe the encoding also matters, it was at signed 16 bit PCM all this time, but I think wavepad default/highest is at 32bit PCM, so im changing to that.</w:t>
       </w:r>
     </w:p>
     <w:p>
@@ -2418,15 +2023,7 @@
         </w:tabs>
       </w:pPr>
       <w:r>
-        <w:t xml:space="preserve">There must be something wrong somewhere but </w:t>
-      </w:r>
-      <w:proofErr w:type="spellStart"/>
-      <w:r>
-        <w:t>im</w:t>
-      </w:r>
-      <w:proofErr w:type="spellEnd"/>
-      <w:r>
-        <w:t xml:space="preserve"> tired so off for now…</w:t>
+        <w:t>There must be something wrong somewhere but im tired so off for now…</w:t>
       </w:r>
     </w:p>
     <w:p>
@@ -2486,31 +2083,7 @@
         </w:numPr>
       </w:pPr>
       <w:r>
-        <w:t xml:space="preserve">Set up and debugged Steam Audio components in Unity (from Mona, </w:t>
-      </w:r>
-      <w:proofErr w:type="spellStart"/>
-      <w:r>
-        <w:t>its</w:t>
-      </w:r>
-      <w:proofErr w:type="spellEnd"/>
-      <w:r>
-        <w:t xml:space="preserve"> better to use baked instead of </w:t>
-      </w:r>
-      <w:proofErr w:type="spellStart"/>
-      <w:r>
-        <w:t>realtime</w:t>
-      </w:r>
-      <w:proofErr w:type="spellEnd"/>
-      <w:r>
-        <w:t xml:space="preserve">, also what S3A uses, the only option for Steam Audio </w:t>
-      </w:r>
-      <w:proofErr w:type="spellStart"/>
-      <w:r>
-        <w:t>atp</w:t>
-      </w:r>
-      <w:proofErr w:type="spellEnd"/>
-      <w:r>
-        <w:t>)</w:t>
+        <w:t>Set up and debugged Steam Audio components in Unity (from Mona, its better to use baked instead of realtime, also what S3A uses, the only option for Steam Audio atp)</w:t>
       </w:r>
     </w:p>
     <w:p>
@@ -2549,13 +2122,8 @@
         <w:t xml:space="preserve"> alignment for 5 evaluation scenes</w:t>
       </w:r>
       <w:r>
-        <w:t xml:space="preserve">, </w:t>
-      </w:r>
-      <w:proofErr w:type="gramStart"/>
-      <w:r>
-        <w:t>table</w:t>
-      </w:r>
-      <w:proofErr w:type="gramEnd"/>
+        <w:t>, table</w:t>
+      </w:r>
       <w:r>
         <w:t xml:space="preserve"> and instruction</w:t>
       </w:r>
@@ -2586,21 +2154,13 @@
         </w:numPr>
       </w:pPr>
       <w:r>
-        <w:t>KT – (4.16, 2.08, 5.44) enter scale (0.83, 1.28, 1.22</w:t>
-      </w:r>
-      <w:proofErr w:type="gramStart"/>
-      <w:r>
-        <w:t>)</w:t>
+        <w:t>KT – (4.16, 2.08, 5.44) enter scale (0.83, 1.28, 1.22)</w:t>
       </w:r>
       <w:r>
         <w:t xml:space="preserve"> </w:t>
       </w:r>
       <w:r>
-        <w:t>,</w:t>
-      </w:r>
-      <w:proofErr w:type="gramEnd"/>
-      <w:r>
-        <w:t xml:space="preserve"> align corner 2,</w:t>
+        <w:t>, align corner 2,</w:t>
       </w:r>
     </w:p>
     <w:p>
@@ -2612,13 +2172,8 @@
         </w:numPr>
       </w:pPr>
       <w:r>
-        <w:t xml:space="preserve">MR – (4.64, 1.84, 5.28), first rotate -90, enter scale (1.06, 1.27, 0.92), align corner </w:t>
-      </w:r>
-      <w:proofErr w:type="gramStart"/>
-      <w:r>
-        <w:t>3</w:t>
-      </w:r>
-      <w:proofErr w:type="gramEnd"/>
+        <w:t>MR – (4.64, 1.84, 5.28), first rotate -90, enter scale (1.06, 1.27, 0.92), align corner 3</w:t>
+      </w:r>
     </w:p>
     <w:p>
       <w:pPr>
@@ -2653,13 +2208,8 @@
         </w:numPr>
       </w:pPr>
       <w:r>
-        <w:t xml:space="preserve">UL – (4.48, 1.92, 4.24), enter scale in table, align corner </w:t>
-      </w:r>
-      <w:proofErr w:type="gramStart"/>
-      <w:r>
-        <w:t>0</w:t>
-      </w:r>
-      <w:proofErr w:type="gramEnd"/>
+        <w:t>UL – (4.48, 1.92, 4.24), enter scale in table, align corner 0</w:t>
+      </w:r>
     </w:p>
     <w:tbl>
       <w:tblPr>
@@ -2710,13 +2260,8 @@
           </w:tcPr>
           <w:p>
             <w:r>
-              <w:t xml:space="preserve">Ground Truth </w:t>
+              <w:t>Ground Truth Dimen</w:t>
             </w:r>
-            <w:proofErr w:type="spellStart"/>
-            <w:r>
-              <w:t>Dimen</w:t>
-            </w:r>
-            <w:proofErr w:type="spellEnd"/>
           </w:p>
         </w:tc>
       </w:tr>
@@ -2853,15 +2398,7 @@
           </w:tcPr>
           <w:p>
             <w:r>
-              <w:t>ST (2.39</w:t>
-            </w:r>
-            <w:proofErr w:type="gramStart"/>
-            <w:r>
-              <w:t>,  3.125</w:t>
-            </w:r>
-            <w:proofErr w:type="gramEnd"/>
-            <w:r>
-              <w:t>, 2.67)</w:t>
+              <w:t>ST (2.39,  3.125, 2.67)</w:t>
             </w:r>
           </w:p>
         </w:tc>
@@ -2999,15 +2536,7 @@
         </w:r>
       </w:hyperlink>
       <w:r>
-        <w:t xml:space="preserve">, </w:t>
-      </w:r>
-      <w:proofErr w:type="gramStart"/>
-      <w:r>
-        <w:t>in  Z</w:t>
-      </w:r>
-      <w:proofErr w:type="gramEnd"/>
-      <w:r>
-        <w:t>, X, Y ( Length, Width, Height).</w:t>
+        <w:t>, in  Z, X, Y ( Length, Width, Height).</w:t>
       </w:r>
     </w:p>
     <w:p>
@@ -3031,23 +2560,13 @@
         <w:t xml:space="preserve"> Audacity</w:t>
       </w:r>
       <w:r>
-        <w:t xml:space="preserve">, Mona uses </w:t>
-      </w:r>
-      <w:proofErr w:type="spellStart"/>
-      <w:proofErr w:type="gramStart"/>
-      <w:r>
-        <w:t>Wavepad</w:t>
-      </w:r>
-      <w:proofErr w:type="spellEnd"/>
+        <w:t>, Mona uses Wavepad</w:t>
+      </w:r>
       <w:r>
         <w:t>)</w:t>
       </w:r>
       <w:r>
-        <w:t>…</w:t>
-      </w:r>
-      <w:proofErr w:type="gramEnd"/>
-      <w:r>
-        <w:t xml:space="preserve"> concerns regarding audio compression?</w:t>
+        <w:t>… concerns regarding audio compression?</w:t>
       </w:r>
     </w:p>
     <w:p>
@@ -3119,23 +2638,7 @@
         </w:numPr>
       </w:pPr>
       <w:r>
-        <w:t xml:space="preserve">Issues with mono depth enhancement and mesh quality. -&gt; </w:t>
-      </w:r>
-      <w:proofErr w:type="spellStart"/>
-      <w:r>
-        <w:t>fix_limits</w:t>
-      </w:r>
-      <w:proofErr w:type="spellEnd"/>
-      <w:r>
-        <w:t xml:space="preserve"> function in </w:t>
-      </w:r>
-      <w:proofErr w:type="spellStart"/>
-      <w:r>
-        <w:t>preproc</w:t>
-      </w:r>
-      <w:proofErr w:type="spellEnd"/>
-      <w:r>
-        <w:t xml:space="preserve"> is the culprit, it causes the issue on close limits, but needed for far limits (for mirrors and proper room scale)</w:t>
+        <w:t>Issues with mono depth enhancement and mesh quality. -&gt; fix_limits function in preproc is the culprit, it causes the issue on close limits, but needed for far limits (for mirrors and proper room scale)</w:t>
       </w:r>
     </w:p>
     <w:p>
@@ -3146,24 +2649,11 @@
           <w:numId w:val="4"/>
         </w:numPr>
       </w:pPr>
-      <w:proofErr w:type="spellStart"/>
-      <w:r>
-        <w:t>ModelDimension</w:t>
-      </w:r>
-      <w:proofErr w:type="spellEnd"/>
-      <w:r>
-        <w:t xml:space="preserve"> calculation bugs in Unity. </w:t>
-      </w:r>
-      <w:r>
-        <w:t>(</w:t>
-      </w:r>
-      <w:proofErr w:type="gramStart"/>
-      <w:r>
-        <w:t>it</w:t>
-      </w:r>
-      <w:proofErr w:type="gramEnd"/>
-      <w:r>
-        <w:t xml:space="preserve"> shows dimension depending on the axes, but the model can be on wrong rotation initially, giving wrong width and length reversed.)</w:t>
+      <w:r>
+        <w:t xml:space="preserve">ModelDimension calculation bugs in Unity. </w:t>
+      </w:r>
+      <w:r>
+        <w:t>(it shows dimension depending on the axes, but the model can be on wrong rotation initially, giving wrong width and length reversed.)</w:t>
       </w:r>
     </w:p>
     <w:p>
@@ -3201,27 +2691,14 @@
         <w:t>Continue investigating and resolving EDT/RT60 analysis issues.</w:t>
       </w:r>
       <w:r>
-        <w:t xml:space="preserve"> (</w:t>
-      </w:r>
-      <w:proofErr w:type="gramStart"/>
-      <w:r>
-        <w:t>test</w:t>
-      </w:r>
-      <w:proofErr w:type="gramEnd"/>
-      <w:r>
-        <w:t xml:space="preserve"> other scenes, could be isolated KT scene issue?</w:t>
-      </w:r>
-      <w:r>
-        <w:t xml:space="preserve"> It seems EDT is most problematic, find out how EDT calculation works, is it due to audio reverb delay bug</w:t>
-      </w:r>
-      <w:proofErr w:type="gramStart"/>
-      <w:r>
-        <w:t xml:space="preserve">? </w:t>
+        <w:t xml:space="preserve"> (test other scenes, could be isolated KT scene issue?</w:t>
+      </w:r>
+      <w:r>
+        <w:t xml:space="preserve"> It seems EDT is most problematic, find out how EDT calculation works, is it due to audio reverb delay bug? </w:t>
       </w:r>
       <w:r>
         <w:t>)</w:t>
       </w:r>
-      <w:proofErr w:type="gramEnd"/>
     </w:p>
     <w:p>
       <w:pPr>
@@ -3262,40 +2739,11 @@
         <w:t>Explore additional methods for improving mono depth map quality.</w:t>
       </w:r>
       <w:r>
-        <w:t xml:space="preserve"> (delve deeper into </w:t>
-      </w:r>
-      <w:proofErr w:type="spellStart"/>
-      <w:r>
-        <w:t>fix_limits</w:t>
-      </w:r>
-      <w:proofErr w:type="spellEnd"/>
-      <w:r>
-        <w:t xml:space="preserve"> function and modify for mono</w:t>
-      </w:r>
-      <w:r>
-        <w:t xml:space="preserve">, </w:t>
-      </w:r>
-      <w:proofErr w:type="spellStart"/>
-      <w:r>
-        <w:t>monodepth</w:t>
-      </w:r>
-      <w:proofErr w:type="spellEnd"/>
-      <w:r>
-        <w:t xml:space="preserve"> map looks good, just incompatible with </w:t>
-      </w:r>
-      <w:proofErr w:type="spellStart"/>
-      <w:r>
-        <w:t>edgenet</w:t>
-      </w:r>
-      <w:proofErr w:type="spellEnd"/>
-      <w:r>
-        <w:t xml:space="preserve"> as noted by GDP, just CV problem </w:t>
-      </w:r>
-      <w:proofErr w:type="spellStart"/>
-      <w:r>
-        <w:t>atm</w:t>
-      </w:r>
-      <w:proofErr w:type="spellEnd"/>
+        <w:t xml:space="preserve"> (delve deeper into fix_limits function and modify for mono</w:t>
+      </w:r>
+      <w:r>
+        <w:t>, monodepth map looks good, just incompatible with edgenet as noted by GDP, just CV problem atm</w:t>
+      </w:r>
       <w:r>
         <w:t>)</w:t>
       </w:r>
@@ -3356,15 +2804,7 @@
         <w:pStyle w:val="Heading2"/>
       </w:pPr>
       <w:r>
-        <w:t xml:space="preserve">Meeting with </w:t>
-      </w:r>
-      <w:proofErr w:type="spellStart"/>
-      <w:r>
-        <w:t>Dr.</w:t>
-      </w:r>
-      <w:proofErr w:type="spellEnd"/>
-      <w:r>
-        <w:t xml:space="preserve"> Hansung notes:</w:t>
+        <w:t>Meeting with Dr. Hansung notes:</w:t>
       </w:r>
     </w:p>
     <w:p>
@@ -3376,13 +2816,8 @@
         </w:numPr>
       </w:pPr>
       <w:r>
-        <w:t xml:space="preserve">Continue with </w:t>
-      </w:r>
-      <w:proofErr w:type="gramStart"/>
-      <w:r>
-        <w:t>plan</w:t>
-      </w:r>
-      <w:proofErr w:type="gramEnd"/>
+        <w:t>Continue with plan</w:t>
+      </w:r>
     </w:p>
     <w:p>
       <w:pPr>
@@ -3420,13 +2855,8 @@
         </w:numPr>
       </w:pPr>
       <w:r>
-        <w:t xml:space="preserve">Finish audio evaluation and analysis perfectly first (with graph etc), Mona’ SSC part a bit different right now so optional </w:t>
-      </w:r>
-      <w:proofErr w:type="gramStart"/>
-      <w:r>
-        <w:t>instead</w:t>
-      </w:r>
-      <w:proofErr w:type="gramEnd"/>
+        <w:t>Finish audio evaluation and analysis perfectly first (with graph etc), Mona’ SSC part a bit different right now so optional instead</w:t>
+      </w:r>
     </w:p>
     <w:p>
       <w:r>
@@ -3498,17 +2928,7 @@
         </w:drawing>
       </w:r>
       <w:r>
-        <w:t xml:space="preserve">Verdict: figure out the EDT weird bug, must be something wrong with deconvolve or my recorded audio somewhere. </w:t>
-      </w:r>
-      <w:proofErr w:type="spellStart"/>
-      <w:proofErr w:type="gramStart"/>
-      <w:r>
-        <w:t>Lets</w:t>
-      </w:r>
-      <w:proofErr w:type="spellEnd"/>
-      <w:proofErr w:type="gramEnd"/>
-      <w:r>
-        <w:t xml:space="preserve"> try delayed audio again</w:t>
+        <w:t>Verdict: figure out the EDT weird bug, must be something wrong with deconvolve or my recorded audio somewhere. Lets try delayed audio again</w:t>
       </w:r>
       <w:r>
         <w:t xml:space="preserve"> on normal setting (S3A), then Mona’s setting</w:t>
@@ -3522,25 +2942,7 @@
     </w:p>
     <w:p>
       <w:r>
-        <w:t xml:space="preserve">Also, maybe </w:t>
-      </w:r>
-      <w:proofErr w:type="spellStart"/>
-      <w:proofErr w:type="gramStart"/>
-      <w:r>
-        <w:t>lets</w:t>
-      </w:r>
-      <w:proofErr w:type="spellEnd"/>
-      <w:proofErr w:type="gramEnd"/>
-      <w:r>
-        <w:t xml:space="preserve"> try record S3A and see if </w:t>
-      </w:r>
-      <w:proofErr w:type="spellStart"/>
-      <w:r>
-        <w:t>its</w:t>
-      </w:r>
-      <w:proofErr w:type="spellEnd"/>
-      <w:r>
-        <w:t xml:space="preserve"> probably my recording workflow </w:t>
+        <w:t xml:space="preserve">Also, maybe lets try record S3A and see if its probably my recording workflow </w:t>
       </w:r>
       <w:r>
         <w:t xml:space="preserve">is </w:t>
@@ -3553,21 +2955,8 @@
       </w:r>
     </w:p>
     <w:p>
-      <w:proofErr w:type="gramStart"/>
-      <w:r>
-        <w:t>Interestingly enough, RT60</w:t>
-      </w:r>
-      <w:proofErr w:type="gramEnd"/>
-      <w:r>
-        <w:t xml:space="preserve"> might be correct and only EDT is problematic, and when analysing MR scene audio, it proves that </w:t>
-      </w:r>
-      <w:proofErr w:type="spellStart"/>
-      <w:r>
-        <w:t>its</w:t>
-      </w:r>
-      <w:proofErr w:type="spellEnd"/>
-      <w:r>
-        <w:t xml:space="preserve"> not isolated issue to only KT scene. Here is the result for MR.</w:t>
+      <w:r>
+        <w:t>Interestingly enough, RT60 might be correct and only EDT is problematic, and when analysing MR scene audio, it proves that its not isolated issue to only KT scene. Here is the result for MR.</w:t>
       </w:r>
     </w:p>
     <w:p>
@@ -3640,15 +3029,7 @@
         </w:drawing>
       </w:r>
       <w:r>
-        <w:t xml:space="preserve">As seen, RT60 is fairly accurate and within range and from right, EDT is </w:t>
-      </w:r>
-      <w:proofErr w:type="gramStart"/>
-      <w:r>
-        <w:t>absolutely wrong</w:t>
-      </w:r>
-      <w:proofErr w:type="gramEnd"/>
-      <w:r>
-        <w:t xml:space="preserve"> line fit…</w:t>
+        <w:t>As seen, RT60 is fairly accurate and within range and from right, EDT is absolutely wrong line fit…</w:t>
       </w:r>
     </w:p>
     <w:p>
@@ -3666,13 +3047,8 @@
         <w:t xml:space="preserve"> (bottom waveform)</w:t>
       </w:r>
       <w:r>
-        <w:t xml:space="preserve"> is due to audio reverb delay bug mentioned </w:t>
-      </w:r>
-      <w:proofErr w:type="gramStart"/>
-      <w:r>
-        <w:t>before..</w:t>
-      </w:r>
-      <w:proofErr w:type="gramEnd"/>
+        <w:t xml:space="preserve"> is due to audio reverb delay bug mentioned before..</w:t>
+      </w:r>
       <w:r>
         <w:t xml:space="preserve"> Compare it to the delayed version!</w:t>
       </w:r>
@@ -3792,26 +3168,10 @@
         <w:t>This is using Mona’s setting</w:t>
       </w:r>
       <w:r>
-        <w:t xml:space="preserve"> (top waveform used my </w:t>
-      </w:r>
-      <w:proofErr w:type="spellStart"/>
-      <w:r>
-        <w:t>delayedaudiodelay.cs</w:t>
-      </w:r>
-      <w:proofErr w:type="spellEnd"/>
-      <w:r>
-        <w:t xml:space="preserve"> script and turn of play on </w:t>
-      </w:r>
-      <w:proofErr w:type="gramStart"/>
-      <w:r>
-        <w:t xml:space="preserve">awake) </w:t>
-      </w:r>
-      <w:r>
-        <w:t xml:space="preserve"> instead</w:t>
-      </w:r>
-      <w:proofErr w:type="gramEnd"/>
-      <w:r>
-        <w:t xml:space="preserve"> of S3A settings (which is unreliable/not standardised/tuned to latest steam audio and might have changed from actual used for evaluation):</w:t>
+        <w:t xml:space="preserve"> (top waveform used my delayedaudiodelay.cs script and turn of play on awake) </w:t>
+      </w:r>
+      <w:r>
+        <w:t xml:space="preserve"> instead of S3A settings (which is unreliable/not standardised/tuned to latest steam audio and might have changed from actual used for evaluation):</w:t>
       </w:r>
     </w:p>
     <w:p>
@@ -4088,13 +3448,8 @@
         </w:drawing>
       </w:r>
       <w:r>
-        <w:t xml:space="preserve">This might also be the noise source on the RIR… This is obviously a bug due to the way Steam audio initialise and for play on awake audio </w:t>
-      </w:r>
-      <w:proofErr w:type="gramStart"/>
-      <w:r>
-        <w:t>source..</w:t>
-      </w:r>
-      <w:proofErr w:type="gramEnd"/>
+        <w:t>This might also be the noise source on the RIR… This is obviously a bug due to the way Steam audio initialise and for play on awake audio source..</w:t>
+      </w:r>
     </w:p>
     <w:p>
       <w:r>
@@ -4380,97 +3735,30 @@
         </w:drawing>
       </w:r>
       <w:r>
-        <w:t xml:space="preserve"> </w:t>
-      </w:r>
-      <w:proofErr w:type="spellStart"/>
-      <w:r>
-        <w:t>Nvm</w:t>
-      </w:r>
-      <w:proofErr w:type="spellEnd"/>
-      <w:r>
-        <w:t>, even trimmed version got same RT60… Could it be the volume its recorded?</w:t>
-      </w:r>
-      <w:r>
-        <w:t xml:space="preserve"> Trying on 10% windows Volume instead of 50</w:t>
-      </w:r>
-      <w:proofErr w:type="gramStart"/>
-      <w:r>
-        <w:t>%</w:t>
-      </w:r>
-      <w:r>
-        <w:t>..</w:t>
-      </w:r>
-      <w:proofErr w:type="gramEnd"/>
-      <w:r>
-        <w:t xml:space="preserve"> Ok idk if </w:t>
-      </w:r>
-      <w:proofErr w:type="spellStart"/>
-      <w:r>
-        <w:t>im</w:t>
-      </w:r>
-      <w:proofErr w:type="spellEnd"/>
-      <w:r>
-        <w:t xml:space="preserve"> tripping but I got exactly same result. All 3 variant of mona setting have exact same Mean RT60 and EDT as above… confirmed!</w:t>
-      </w:r>
-    </w:p>
-    <w:p>
-      <w:proofErr w:type="spellStart"/>
-      <w:proofErr w:type="gramStart"/>
-      <w:r>
-        <w:t>Lets</w:t>
-      </w:r>
-      <w:proofErr w:type="spellEnd"/>
-      <w:proofErr w:type="gramEnd"/>
-      <w:r>
-        <w:t xml:space="preserve"> try with custom setting, go back to previous 0.5 vol on listener using 1 min </w:t>
-      </w:r>
-      <w:proofErr w:type="spellStart"/>
-      <w:r>
-        <w:t>dist</w:t>
-      </w:r>
-      <w:proofErr w:type="spellEnd"/>
-      <w:r>
-        <w:t xml:space="preserve"> and 30 max distance, 1 direct mix, 1 indirect mix level and 50% windows volume.</w:t>
-      </w:r>
-      <w:r>
-        <w:t xml:space="preserve"> </w:t>
-      </w:r>
-      <w:proofErr w:type="spellStart"/>
-      <w:proofErr w:type="gramStart"/>
-      <w:r>
-        <w:t>Lets</w:t>
-      </w:r>
-      <w:proofErr w:type="spellEnd"/>
-      <w:proofErr w:type="gramEnd"/>
-      <w:r>
-        <w:t xml:space="preserve"> call this customsetting1.</w:t>
-      </w:r>
-      <w:r>
-        <w:t xml:space="preserve"> Ok this </w:t>
-      </w:r>
-      <w:proofErr w:type="gramStart"/>
-      <w:r>
-        <w:t>bring</w:t>
-      </w:r>
-      <w:proofErr w:type="gramEnd"/>
-      <w:r>
-        <w:t xml:space="preserve"> us back to previous result -&gt;</w:t>
-      </w:r>
-    </w:p>
-    <w:p>
-      <w:proofErr w:type="spellStart"/>
-      <w:r>
-        <w:t>Im</w:t>
-      </w:r>
-      <w:proofErr w:type="spellEnd"/>
-      <w:r>
-        <w:t xml:space="preserve"> convinced this result mix is better but the EDT best fit line is </w:t>
-      </w:r>
-      <w:proofErr w:type="gramStart"/>
-      <w:r>
-        <w:t>buggy..</w:t>
-      </w:r>
-      <w:proofErr w:type="gramEnd"/>
+        <w:t xml:space="preserve"> Nvm, even trimmed version got same RT60… Could it be the volume its recorded?</w:t>
+      </w:r>
+      <w:r>
+        <w:t xml:space="preserve"> Trying on 10% windows Volume instead of 50%</w:t>
+      </w:r>
+      <w:r>
+        <w:t>.. Ok idk if im tripping but I got exactly same result. All 3 variant of mona setting have exact same Mean RT60 and EDT as above… confirmed!</w:t>
+      </w:r>
+    </w:p>
+    <w:p>
+      <w:r>
+        <w:t>Lets try with custom setting, go back to previous 0.5 vol on listener using 1 min dist and 30 max distance, 1 direct mix, 1 indirect mix level and 50% windows volume.</w:t>
+      </w:r>
+      <w:r>
+        <w:t xml:space="preserve"> Lets call this customsetting1.</w:t>
+      </w:r>
+      <w:r>
+        <w:t xml:space="preserve"> Ok this bring us back to previous result -&gt;</w:t>
+      </w:r>
+    </w:p>
+    <w:p>
+      <w:r>
+        <w:t>Im convinced this result mix is better but the EDT best fit line is buggy..</w:t>
+      </w:r>
     </w:p>
     <w:p>
       <w:r>
@@ -4620,33 +3908,7 @@
         </w:drawing>
       </w:r>
       <w:r>
-        <w:t xml:space="preserve">Now I think about it, volume does matter, </w:t>
-      </w:r>
-      <w:proofErr w:type="spellStart"/>
-      <w:r>
-        <w:t>atleast</w:t>
-      </w:r>
-      <w:proofErr w:type="spellEnd"/>
-      <w:r>
-        <w:t xml:space="preserve"> I shouldn’t let it clip, but not too low that some audio </w:t>
-      </w:r>
-      <w:proofErr w:type="spellStart"/>
-      <w:proofErr w:type="gramStart"/>
-      <w:r>
-        <w:t>cant</w:t>
-      </w:r>
-      <w:proofErr w:type="spellEnd"/>
-      <w:proofErr w:type="gramEnd"/>
-      <w:r>
-        <w:t xml:space="preserve"> be heard. </w:t>
-      </w:r>
-      <w:proofErr w:type="gramStart"/>
-      <w:r>
-        <w:t>Also</w:t>
-      </w:r>
-      <w:proofErr w:type="gramEnd"/>
-      <w:r>
-        <w:t xml:space="preserve"> stupid windows 11, for some reason, my headphone volume don’t do anything, I need to change it on volume mixer. Unity volume mixer at 20% seems good to not clipping. Also, as proven before, no need trimming/detach at silence.</w:t>
+        <w:t>Now I think about it, volume does matter, atleast I shouldn’t let it clip, but not too low that some audio cant be heard. Also stupid windows 11, for some reason, my headphone volume don’t do anything, I need to change it on volume mixer. Unity volume mixer at 20% seems good to not clipping. Also, as proven before, no need trimming/detach at silence.</w:t>
       </w:r>
       <w:r>
         <w:rPr>
@@ -4801,51 +4063,14 @@
         </w:drawing>
       </w:r>
       <w:r>
-        <w:t xml:space="preserve">As seen, interestingly, it seems fairly accurate now (RT60 still so high, but </w:t>
-      </w:r>
-      <w:proofErr w:type="spellStart"/>
-      <w:r>
-        <w:t>atleast</w:t>
-      </w:r>
-      <w:proofErr w:type="spellEnd"/>
-      <w:r>
-        <w:t xml:space="preserve"> EDT is very accurate.</w:t>
-      </w:r>
-      <w:r>
-        <w:t xml:space="preserve"> Let’s try 0.75 to 2.5 </w:t>
-      </w:r>
-      <w:proofErr w:type="gramStart"/>
-      <w:r>
-        <w:t>next, and</w:t>
-      </w:r>
-      <w:proofErr w:type="gramEnd"/>
-      <w:r>
-        <w:t xml:space="preserve"> find sweet spot &gt; This feels very bad but </w:t>
-      </w:r>
-      <w:proofErr w:type="spellStart"/>
-      <w:r>
-        <w:t>ig</w:t>
-      </w:r>
-      <w:proofErr w:type="spellEnd"/>
-      <w:r>
-        <w:t xml:space="preserve"> </w:t>
-      </w:r>
-      <w:proofErr w:type="spellStart"/>
-      <w:r>
-        <w:t>atleast</w:t>
-      </w:r>
-      <w:proofErr w:type="spellEnd"/>
-      <w:r>
-        <w:t xml:space="preserve"> all scenes should have same setting in the end to make this more ‘scientific’ or not too tuned, or else the resulting mesh would not really mean much.</w:t>
-      </w:r>
-      <w:r>
-        <w:t xml:space="preserve"> Maybe I should tune and calibrate on </w:t>
-      </w:r>
-      <w:proofErr w:type="gramStart"/>
-      <w:r>
-        <w:t>LR</w:t>
-      </w:r>
-      <w:proofErr w:type="gramEnd"/>
+        <w:t>As seen, interestingly, it seems fairly accurate now (RT60 still so high, but atleast EDT is very accurate.</w:t>
+      </w:r>
+      <w:r>
+        <w:t xml:space="preserve"> Let’s try 0.75 to 2.5 next, and find sweet spot &gt; This feels very bad but ig atleast all scenes should have same setting in the end to make this more ‘scientific’ or not too tuned, or else the resulting mesh would not really mean much.</w:t>
+      </w:r>
+      <w:r>
+        <w:t xml:space="preserve"> Maybe I should tune and calibrate on LR</w:t>
+      </w:r>
     </w:p>
     <w:p>
       <w:pPr>
@@ -4913,15 +4138,7 @@
         </w:drawing>
       </w:r>
       <w:r>
-        <w:t xml:space="preserve">But for now, </w:t>
-      </w:r>
-      <w:proofErr w:type="spellStart"/>
-      <w:r>
-        <w:t>lets</w:t>
-      </w:r>
-      <w:proofErr w:type="spellEnd"/>
-      <w:r>
-        <w:t xml:space="preserve"> test same 1 to 1 setting on KT scene and see what happens.</w:t>
+        <w:t>But for now, lets test same 1 to 1 setting on KT scene and see what happens.</w:t>
       </w:r>
       <w:r>
         <w:br/>
@@ -5200,15 +4417,7 @@
         </w:numPr>
       </w:pPr>
       <w:r>
-        <w:t xml:space="preserve">Experiment with settings/parameter to see what causes high EDT on S3A setting (strong early reflections, causing bug </w:t>
-      </w:r>
-      <w:proofErr w:type="gramStart"/>
-      <w:r>
-        <w:t>on line</w:t>
-      </w:r>
-      <w:proofErr w:type="gramEnd"/>
-      <w:r>
-        <w:t xml:space="preserve"> fitting)</w:t>
+        <w:t>Experiment with settings/parameter to see what causes high EDT on S3A setting (strong early reflections, causing bug on line fitting)</w:t>
       </w:r>
     </w:p>
     <w:p>
@@ -5220,15 +4429,7 @@
         </w:numPr>
       </w:pPr>
       <w:r>
-        <w:t xml:space="preserve">Use RT30 for RT60 estimation via </w:t>
-      </w:r>
-      <w:proofErr w:type="gramStart"/>
-      <w:r>
-        <w:t>extrapolation, and</w:t>
-      </w:r>
-      <w:proofErr w:type="gramEnd"/>
-      <w:r>
-        <w:t xml:space="preserve"> generate all graph/value to compare with Kim21, especially for RT60 on each bands as seen on picture above.</w:t>
+        <w:t>Use RT30 for RT60 estimation via extrapolation, and generate all graph/value to compare with Kim21, especially for RT60 on each bands as seen on picture above.</w:t>
       </w:r>
     </w:p>
     <w:p>
@@ -5240,15 +4441,7 @@
         </w:numPr>
       </w:pPr>
       <w:r>
-        <w:t xml:space="preserve">Try maximise/increase global steam audio parameters to increase accuracy (hopefully?) to take advantage of using baked instead of </w:t>
-      </w:r>
-      <w:proofErr w:type="spellStart"/>
-      <w:r>
-        <w:t>realtime</w:t>
-      </w:r>
-      <w:proofErr w:type="spellEnd"/>
-      <w:r>
-        <w:t>.</w:t>
+        <w:t>Try maximise/increase global steam audio parameters to increase accuracy (hopefully?) to take advantage of using baked instead of realtime.</w:t>
       </w:r>
     </w:p>
     <w:p>
@@ -5256,13 +4449,8 @@
         <w:pStyle w:val="Heading3"/>
       </w:pPr>
       <w:r>
-        <w:t xml:space="preserve">High EDT on S3A setting </w:t>
-      </w:r>
-      <w:proofErr w:type="gramStart"/>
-      <w:r>
-        <w:t>investigation</w:t>
-      </w:r>
-      <w:proofErr w:type="gramEnd"/>
+        <w:t>High EDT on S3A setting investigation</w:t>
+      </w:r>
     </w:p>
     <w:p>
       <w:r>
@@ -5344,15 +4532,8 @@
           </wp:anchor>
         </w:drawing>
       </w:r>
-      <w:proofErr w:type="spellStart"/>
-      <w:proofErr w:type="gramStart"/>
-      <w:r>
-        <w:t>Lets</w:t>
-      </w:r>
-      <w:proofErr w:type="spellEnd"/>
-      <w:proofErr w:type="gramEnd"/>
-      <w:r>
-        <w:t xml:space="preserve"> try the 1</w:t>
+      <w:r>
+        <w:t>Lets try the 1</w:t>
       </w:r>
       <w:r>
         <w:rPr>
@@ -5384,15 +4565,7 @@
         <w:t>N</w:t>
       </w:r>
       <w:r>
-        <w:t xml:space="preserve">ext </w:t>
-      </w:r>
-      <w:proofErr w:type="gramStart"/>
-      <w:r>
-        <w:t>lets</w:t>
-      </w:r>
-      <w:proofErr w:type="gramEnd"/>
-      <w:r>
-        <w:t xml:space="preserve"> change the volume to 1 and min distance to 0.2, and max to 10 instead of 1 and 30 (default S3A in KT Eval)</w:t>
+        <w:t>ext lets change the volume to 1 and min distance to 0.2, and max to 10 instead of 1 and 30 (default S3A in KT Eval)</w:t>
       </w:r>
       <w:r>
         <w:t>.</w:t>
@@ -5419,15 +4592,7 @@
         <w:t xml:space="preserve"> distance attenuation</w:t>
       </w:r>
       <w:r>
-        <w:t xml:space="preserve"> (checking) as its part of the Unity simulation. Windows/Driver level audio mixer level/system volume however doesn’t because its not simulation </w:t>
-      </w:r>
-      <w:proofErr w:type="gramStart"/>
-      <w:r>
-        <w:t>related</w:t>
-      </w:r>
-      <w:proofErr w:type="gramEnd"/>
-      <w:r>
-        <w:t xml:space="preserve"> I think</w:t>
+        <w:t xml:space="preserve"> (checking) as its part of the Unity simulation. Windows/Driver level audio mixer level/system volume however doesn’t because its not simulation related I think</w:t>
       </w:r>
       <w:r>
         <w:t xml:space="preserve"> as proven before</w:t>
@@ -5445,15 +4610,7 @@
         <w:t xml:space="preserve">Note: only need to bake audio source </w:t>
       </w:r>
       <w:r>
-        <w:t xml:space="preserve">when changing only audio source parameter (not changing listener location etc), which makes sense, only bake </w:t>
-      </w:r>
-      <w:proofErr w:type="spellStart"/>
-      <w:r>
-        <w:t>gameobject</w:t>
-      </w:r>
-      <w:proofErr w:type="spellEnd"/>
-      <w:r>
-        <w:t xml:space="preserve"> where u change its parameter.</w:t>
+        <w:t>when changing only audio source parameter (not changing listener location etc), which makes sense, only bake gameobject where u change its parameter.</w:t>
       </w:r>
     </w:p>
     <w:p>
@@ -5461,20 +4618,293 @@
         <w:t>N</w:t>
       </w:r>
       <w:r>
-        <w:t xml:space="preserve">ow </w:t>
-      </w:r>
-      <w:proofErr w:type="spellStart"/>
-      <w:proofErr w:type="gramStart"/>
-      <w:r>
-        <w:t>lets</w:t>
-      </w:r>
-      <w:proofErr w:type="spellEnd"/>
-      <w:proofErr w:type="gramEnd"/>
-      <w:r>
-        <w:t xml:space="preserve"> change only volume, but keep distance at 1 and 30. To see if distance its distance or volume that matters.</w:t>
-      </w:r>
-    </w:p>
-    <w:p/>
+        <w:t>ow lets change only volume</w:t>
+      </w:r>
+      <w:r>
+        <w:t xml:space="preserve"> from 0.13 to 1</w:t>
+      </w:r>
+      <w:r>
+        <w:t>, but keep distance at 1 and 30. To see if distance its distance</w:t>
+      </w:r>
+      <w:r>
+        <w:t xml:space="preserve"> attenuation</w:t>
+      </w:r>
+      <w:r>
+        <w:t xml:space="preserve"> or volume that matters.</w:t>
+      </w:r>
+    </w:p>
+    <w:p>
+      <w:r>
+        <w:drawing>
+          <wp:anchor distT="0" distB="0" distL="114300" distR="114300" simplePos="0" relativeHeight="251694080" behindDoc="1" locked="0" layoutInCell="1" allowOverlap="1" wp14:anchorId="13C6C1D9" wp14:editId="6A2FA2EF">
+            <wp:simplePos x="0" y="0"/>
+            <wp:positionH relativeFrom="column">
+              <wp:posOffset>0</wp:posOffset>
+            </wp:positionH>
+            <wp:positionV relativeFrom="paragraph">
+              <wp:posOffset>3810</wp:posOffset>
+            </wp:positionV>
+            <wp:extent cx="3543795" cy="1762371"/>
+            <wp:effectExtent l="0" t="0" r="0" b="9525"/>
+            <wp:wrapTight wrapText="bothSides">
+              <wp:wrapPolygon edited="0">
+                <wp:start x="0" y="0"/>
+                <wp:lineTo x="0" y="21483"/>
+                <wp:lineTo x="21484" y="21483"/>
+                <wp:lineTo x="21484" y="0"/>
+                <wp:lineTo x="0" y="0"/>
+              </wp:wrapPolygon>
+            </wp:wrapTight>
+            <wp:docPr id="42" name="Picture 42"/>
+            <wp:cNvGraphicFramePr>
+              <a:graphicFrameLocks xmlns:a="http://schemas.openxmlformats.org/drawingml/2006/main" noChangeAspect="1"/>
+            </wp:cNvGraphicFramePr>
+            <a:graphic xmlns:a="http://schemas.openxmlformats.org/drawingml/2006/main">
+              <a:graphicData uri="http://schemas.openxmlformats.org/drawingml/2006/picture">
+                <pic:pic xmlns:pic="http://schemas.openxmlformats.org/drawingml/2006/picture">
+                  <pic:nvPicPr>
+                    <pic:cNvPr id="1" name=""/>
+                    <pic:cNvPicPr/>
+                  </pic:nvPicPr>
+                  <pic:blipFill>
+                    <a:blip r:embed="rId48">
+                      <a:extLst>
+                        <a:ext uri="{28A0092B-C50C-407E-A947-70E740481C1C}">
+                          <a14:useLocalDpi xmlns:a14="http://schemas.microsoft.com/office/drawing/2010/main" val="0"/>
+                        </a:ext>
+                      </a:extLst>
+                    </a:blip>
+                    <a:stretch>
+                      <a:fillRect/>
+                    </a:stretch>
+                  </pic:blipFill>
+                  <pic:spPr>
+                    <a:xfrm>
+                      <a:off x="0" y="0"/>
+                      <a:ext cx="3543795" cy="1762371"/>
+                    </a:xfrm>
+                    <a:prstGeom prst="rect">
+                      <a:avLst/>
+                    </a:prstGeom>
+                  </pic:spPr>
+                </pic:pic>
+              </a:graphicData>
+            </a:graphic>
+          </wp:anchor>
+        </w:drawing>
+      </w:r>
+      <w:r>
+        <w:t>The results shows that distance attenuation is the culprit for EDT, while volume is for RT60 which makes sense. Due to higher volume level, the noise floor level is also higher. Due to longer max distance on distance attenuation (curve driven), the listener position hears stronger early reflection thus higher EDT due to best line fit</w:t>
+      </w:r>
+      <w:r>
+        <w:t xml:space="preserve"> anomalies.</w:t>
+      </w:r>
+    </w:p>
+    <w:p>
+      <w:r>
+        <w:drawing>
+          <wp:anchor distT="0" distB="0" distL="114300" distR="114300" simplePos="0" relativeHeight="251697152" behindDoc="1" locked="0" layoutInCell="1" allowOverlap="1" wp14:anchorId="4F96BA8D" wp14:editId="330ED579">
+            <wp:simplePos x="0" y="0"/>
+            <wp:positionH relativeFrom="column">
+              <wp:posOffset>3028950</wp:posOffset>
+            </wp:positionH>
+            <wp:positionV relativeFrom="paragraph">
+              <wp:posOffset>2043430</wp:posOffset>
+            </wp:positionV>
+            <wp:extent cx="3286125" cy="2040890"/>
+            <wp:effectExtent l="0" t="0" r="9525" b="0"/>
+            <wp:wrapTight wrapText="bothSides">
+              <wp:wrapPolygon edited="0">
+                <wp:start x="0" y="0"/>
+                <wp:lineTo x="0" y="21371"/>
+                <wp:lineTo x="21537" y="21371"/>
+                <wp:lineTo x="21537" y="0"/>
+                <wp:lineTo x="0" y="0"/>
+              </wp:wrapPolygon>
+            </wp:wrapTight>
+            <wp:docPr id="45" name="Picture 45"/>
+            <wp:cNvGraphicFramePr>
+              <a:graphicFrameLocks xmlns:a="http://schemas.openxmlformats.org/drawingml/2006/main" noChangeAspect="1"/>
+            </wp:cNvGraphicFramePr>
+            <a:graphic xmlns:a="http://schemas.openxmlformats.org/drawingml/2006/main">
+              <a:graphicData uri="http://schemas.openxmlformats.org/drawingml/2006/picture">
+                <pic:pic xmlns:pic="http://schemas.openxmlformats.org/drawingml/2006/picture">
+                  <pic:nvPicPr>
+                    <pic:cNvPr id="1" name=""/>
+                    <pic:cNvPicPr/>
+                  </pic:nvPicPr>
+                  <pic:blipFill>
+                    <a:blip r:embed="rId49" cstate="print">
+                      <a:extLst>
+                        <a:ext uri="{28A0092B-C50C-407E-A947-70E740481C1C}">
+                          <a14:useLocalDpi xmlns:a14="http://schemas.microsoft.com/office/drawing/2010/main" val="0"/>
+                        </a:ext>
+                      </a:extLst>
+                    </a:blip>
+                    <a:stretch>
+                      <a:fillRect/>
+                    </a:stretch>
+                  </pic:blipFill>
+                  <pic:spPr>
+                    <a:xfrm>
+                      <a:off x="0" y="0"/>
+                      <a:ext cx="3286125" cy="2040890"/>
+                    </a:xfrm>
+                    <a:prstGeom prst="rect">
+                      <a:avLst/>
+                    </a:prstGeom>
+                  </pic:spPr>
+                </pic:pic>
+              </a:graphicData>
+            </a:graphic>
+            <wp14:sizeRelH relativeFrom="margin">
+              <wp14:pctWidth>0</wp14:pctWidth>
+            </wp14:sizeRelH>
+            <wp14:sizeRelV relativeFrom="margin">
+              <wp14:pctHeight>0</wp14:pctHeight>
+            </wp14:sizeRelV>
+          </wp:anchor>
+        </w:drawing>
+      </w:r>
+      <w:r>
+        <w:drawing>
+          <wp:anchor distT="0" distB="0" distL="114300" distR="114300" simplePos="0" relativeHeight="251696128" behindDoc="1" locked="0" layoutInCell="1" allowOverlap="1" wp14:anchorId="32795697" wp14:editId="71116556">
+            <wp:simplePos x="0" y="0"/>
+            <wp:positionH relativeFrom="margin">
+              <wp:posOffset>3133725</wp:posOffset>
+            </wp:positionH>
+            <wp:positionV relativeFrom="paragraph">
+              <wp:posOffset>1367155</wp:posOffset>
+            </wp:positionV>
+            <wp:extent cx="2838450" cy="633095"/>
+            <wp:effectExtent l="0" t="0" r="0" b="0"/>
+            <wp:wrapTight wrapText="bothSides">
+              <wp:wrapPolygon edited="0">
+                <wp:start x="0" y="0"/>
+                <wp:lineTo x="0" y="20798"/>
+                <wp:lineTo x="21455" y="20798"/>
+                <wp:lineTo x="21455" y="0"/>
+                <wp:lineTo x="0" y="0"/>
+              </wp:wrapPolygon>
+            </wp:wrapTight>
+            <wp:docPr id="44" name="Picture 44"/>
+            <wp:cNvGraphicFramePr>
+              <a:graphicFrameLocks xmlns:a="http://schemas.openxmlformats.org/drawingml/2006/main" noChangeAspect="1"/>
+            </wp:cNvGraphicFramePr>
+            <a:graphic xmlns:a="http://schemas.openxmlformats.org/drawingml/2006/main">
+              <a:graphicData uri="http://schemas.openxmlformats.org/drawingml/2006/picture">
+                <pic:pic xmlns:pic="http://schemas.openxmlformats.org/drawingml/2006/picture">
+                  <pic:nvPicPr>
+                    <pic:cNvPr id="1" name=""/>
+                    <pic:cNvPicPr/>
+                  </pic:nvPicPr>
+                  <pic:blipFill>
+                    <a:blip r:embed="rId50">
+                      <a:extLst>
+                        <a:ext uri="{28A0092B-C50C-407E-A947-70E740481C1C}">
+                          <a14:useLocalDpi xmlns:a14="http://schemas.microsoft.com/office/drawing/2010/main" val="0"/>
+                        </a:ext>
+                      </a:extLst>
+                    </a:blip>
+                    <a:stretch>
+                      <a:fillRect/>
+                    </a:stretch>
+                  </pic:blipFill>
+                  <pic:spPr>
+                    <a:xfrm>
+                      <a:off x="0" y="0"/>
+                      <a:ext cx="2838450" cy="633095"/>
+                    </a:xfrm>
+                    <a:prstGeom prst="rect">
+                      <a:avLst/>
+                    </a:prstGeom>
+                  </pic:spPr>
+                </pic:pic>
+              </a:graphicData>
+            </a:graphic>
+            <wp14:sizeRelH relativeFrom="margin">
+              <wp14:pctWidth>0</wp14:pctWidth>
+            </wp14:sizeRelH>
+            <wp14:sizeRelV relativeFrom="margin">
+              <wp14:pctHeight>0</wp14:pctHeight>
+            </wp14:sizeRelV>
+          </wp:anchor>
+        </w:drawing>
+      </w:r>
+      <w:r>
+        <w:drawing>
+          <wp:anchor distT="0" distB="0" distL="114300" distR="114300" simplePos="0" relativeHeight="251695104" behindDoc="1" locked="0" layoutInCell="1" allowOverlap="1" wp14:anchorId="2E0E35DF" wp14:editId="4AB9D7EE">
+            <wp:simplePos x="0" y="0"/>
+            <wp:positionH relativeFrom="margin">
+              <wp:align>left</wp:align>
+            </wp:positionH>
+            <wp:positionV relativeFrom="paragraph">
+              <wp:posOffset>-4445</wp:posOffset>
+            </wp:positionV>
+            <wp:extent cx="3039745" cy="3238500"/>
+            <wp:effectExtent l="0" t="0" r="8255" b="0"/>
+            <wp:wrapTight wrapText="bothSides">
+              <wp:wrapPolygon edited="0">
+                <wp:start x="0" y="0"/>
+                <wp:lineTo x="0" y="21473"/>
+                <wp:lineTo x="21523" y="21473"/>
+                <wp:lineTo x="21523" y="0"/>
+                <wp:lineTo x="0" y="0"/>
+              </wp:wrapPolygon>
+            </wp:wrapTight>
+            <wp:docPr id="43" name="Picture 43"/>
+            <wp:cNvGraphicFramePr>
+              <a:graphicFrameLocks xmlns:a="http://schemas.openxmlformats.org/drawingml/2006/main" noChangeAspect="1"/>
+            </wp:cNvGraphicFramePr>
+            <a:graphic xmlns:a="http://schemas.openxmlformats.org/drawingml/2006/main">
+              <a:graphicData uri="http://schemas.openxmlformats.org/drawingml/2006/picture">
+                <pic:pic xmlns:pic="http://schemas.openxmlformats.org/drawingml/2006/picture">
+                  <pic:nvPicPr>
+                    <pic:cNvPr id="1" name=""/>
+                    <pic:cNvPicPr/>
+                  </pic:nvPicPr>
+                  <pic:blipFill>
+                    <a:blip r:embed="rId51">
+                      <a:extLst>
+                        <a:ext uri="{28A0092B-C50C-407E-A947-70E740481C1C}">
+                          <a14:useLocalDpi xmlns:a14="http://schemas.microsoft.com/office/drawing/2010/main" val="0"/>
+                        </a:ext>
+                      </a:extLst>
+                    </a:blip>
+                    <a:stretch>
+                      <a:fillRect/>
+                    </a:stretch>
+                  </pic:blipFill>
+                  <pic:spPr>
+                    <a:xfrm>
+                      <a:off x="0" y="0"/>
+                      <a:ext cx="3039745" cy="3238500"/>
+                    </a:xfrm>
+                    <a:prstGeom prst="rect">
+                      <a:avLst/>
+                    </a:prstGeom>
+                  </pic:spPr>
+                </pic:pic>
+              </a:graphicData>
+            </a:graphic>
+            <wp14:sizeRelH relativeFrom="margin">
+              <wp14:pctWidth>0</wp14:pctWidth>
+            </wp14:sizeRelH>
+            <wp14:sizeRelV relativeFrom="margin">
+              <wp14:pctHeight>0</wp14:pctHeight>
+            </wp14:sizeRelV>
+          </wp:anchor>
+        </w:drawing>
+      </w:r>
+      <w:r>
+        <w:t>Question is now, if realism is the goal, why not enable attenuation based on physics based instead of curve driven (which is more useful for directive/game experience with non simulation in mind). At the same regard, might as well enable simulation defined air absorption as well.</w:t>
+      </w:r>
+    </w:p>
+    <w:p>
+      <w:r>
+        <w:t>But first, just to see if its usable, lets only enable physics based attenuation instead of curve driven for now.</w:t>
+      </w:r>
+    </w:p>
     <w:sectPr>
       <w:pgSz w:w="11906" w:h="16838"/>
       <w:pgMar w:top="1440" w:right="1440" w:bottom="1440" w:left="1440" w:header="708" w:footer="708" w:gutter="0"/>

</xml_diff>

<commit_message>
PHYSICS based attenuation fixes EDT
</commit_message>
<xml_diff>
--- a/Intern-Logs/Week 5.docx
+++ b/Intern-Logs/Week 5.docx
@@ -4703,7 +4703,7 @@
     <w:p>
       <w:r>
         <w:drawing>
-          <wp:anchor distT="0" distB="0" distL="114300" distR="114300" simplePos="0" relativeHeight="251697152" behindDoc="1" locked="0" layoutInCell="1" allowOverlap="1" wp14:anchorId="4F96BA8D" wp14:editId="330ED579">
+          <wp:anchor distT="0" distB="0" distL="114300" distR="114300" simplePos="0" relativeHeight="251697152" behindDoc="1" locked="0" layoutInCell="1" allowOverlap="1" wp14:anchorId="4F96BA8D" wp14:editId="6A2FCDEE">
             <wp:simplePos x="0" y="0"/>
             <wp:positionH relativeFrom="column">
               <wp:posOffset>3028950</wp:posOffset>
@@ -4902,7 +4902,77 @@
     </w:p>
     <w:p>
       <w:r>
+        <w:drawing>
+          <wp:anchor distT="0" distB="0" distL="114300" distR="114300" simplePos="0" relativeHeight="251698176" behindDoc="1" locked="0" layoutInCell="1" allowOverlap="1" wp14:anchorId="4B383F4F" wp14:editId="49EB7104">
+            <wp:simplePos x="0" y="0"/>
+            <wp:positionH relativeFrom="column">
+              <wp:posOffset>-28575</wp:posOffset>
+            </wp:positionH>
+            <wp:positionV relativeFrom="paragraph">
+              <wp:posOffset>2501265</wp:posOffset>
+            </wp:positionV>
+            <wp:extent cx="2762250" cy="1307465"/>
+            <wp:effectExtent l="0" t="0" r="0" b="6985"/>
+            <wp:wrapTight wrapText="bothSides">
+              <wp:wrapPolygon edited="0">
+                <wp:start x="0" y="0"/>
+                <wp:lineTo x="0" y="21401"/>
+                <wp:lineTo x="21451" y="21401"/>
+                <wp:lineTo x="21451" y="0"/>
+                <wp:lineTo x="0" y="0"/>
+              </wp:wrapPolygon>
+            </wp:wrapTight>
+            <wp:docPr id="46" name="Picture 46"/>
+            <wp:cNvGraphicFramePr>
+              <a:graphicFrameLocks xmlns:a="http://schemas.openxmlformats.org/drawingml/2006/main" noChangeAspect="1"/>
+            </wp:cNvGraphicFramePr>
+            <a:graphic xmlns:a="http://schemas.openxmlformats.org/drawingml/2006/main">
+              <a:graphicData uri="http://schemas.openxmlformats.org/drawingml/2006/picture">
+                <pic:pic xmlns:pic="http://schemas.openxmlformats.org/drawingml/2006/picture">
+                  <pic:nvPicPr>
+                    <pic:cNvPr id="1" name=""/>
+                    <pic:cNvPicPr/>
+                  </pic:nvPicPr>
+                  <pic:blipFill>
+                    <a:blip r:embed="rId52">
+                      <a:extLst>
+                        <a:ext uri="{28A0092B-C50C-407E-A947-70E740481C1C}">
+                          <a14:useLocalDpi xmlns:a14="http://schemas.microsoft.com/office/drawing/2010/main" val="0"/>
+                        </a:ext>
+                      </a:extLst>
+                    </a:blip>
+                    <a:stretch>
+                      <a:fillRect/>
+                    </a:stretch>
+                  </pic:blipFill>
+                  <pic:spPr>
+                    <a:xfrm>
+                      <a:off x="0" y="0"/>
+                      <a:ext cx="2762250" cy="1307465"/>
+                    </a:xfrm>
+                    <a:prstGeom prst="rect">
+                      <a:avLst/>
+                    </a:prstGeom>
+                  </pic:spPr>
+                </pic:pic>
+              </a:graphicData>
+            </a:graphic>
+            <wp14:sizeRelH relativeFrom="margin">
+              <wp14:pctWidth>0</wp14:pctWidth>
+            </wp14:sizeRelH>
+            <wp14:sizeRelV relativeFrom="margin">
+              <wp14:pctHeight>0</wp14:pctHeight>
+            </wp14:sizeRelV>
+          </wp:anchor>
+        </w:drawing>
+      </w:r>
+      <w:r>
         <w:t>But first, just to see if its usable, lets only enable physics based attenuation instead of curve driven for now.</w:t>
+      </w:r>
+    </w:p>
+    <w:p>
+      <w:r>
+        <w:t>YES! Physics based attenuation works! This is great as saves the headache of thinking whats the best curve for each scene. As expected, because volume is still 1, RT60 still too high due to high floor noise level, lets try enabling air absorption (simulation defined) and see what changes.</w:t>
       </w:r>
     </w:p>
     <w:sectPr>

</xml_diff>

<commit_message>
enabled air absorption (not much changes, maybe more effective in larger room/scenes like ST)
Former-commit-id: 638eab60f3168508b8d4d8c7350639176b3ff70b
</commit_message>
<xml_diff>
--- a/Intern-Logs/Week 5.docx
+++ b/Intern-Logs/Week 5.docx
@@ -4973,6 +4973,71 @@
     <w:p>
       <w:r>
         <w:t>YES! Physics based attenuation works! This is great as saves the headache of thinking whats the best curve for each scene. As expected, because volume is still 1, RT60 still too high due to high floor noise level, lets try enabling air absorption (simulation defined) and see what changes.</w:t>
+      </w:r>
+    </w:p>
+    <w:p>
+      <w:r>
+        <w:lastRenderedPageBreak/>
+        <w:drawing>
+          <wp:anchor distT="0" distB="0" distL="114300" distR="114300" simplePos="0" relativeHeight="251699200" behindDoc="1" locked="0" layoutInCell="1" allowOverlap="1" wp14:anchorId="40C3BD5B" wp14:editId="5C286129">
+            <wp:simplePos x="0" y="0"/>
+            <wp:positionH relativeFrom="column">
+              <wp:posOffset>0</wp:posOffset>
+            </wp:positionH>
+            <wp:positionV relativeFrom="paragraph">
+              <wp:posOffset>0</wp:posOffset>
+            </wp:positionV>
+            <wp:extent cx="3343275" cy="1600200"/>
+            <wp:effectExtent l="0" t="0" r="9525" b="0"/>
+            <wp:wrapTight wrapText="bothSides">
+              <wp:wrapPolygon edited="0">
+                <wp:start x="0" y="0"/>
+                <wp:lineTo x="0" y="21343"/>
+                <wp:lineTo x="21538" y="21343"/>
+                <wp:lineTo x="21538" y="0"/>
+                <wp:lineTo x="0" y="0"/>
+              </wp:wrapPolygon>
+            </wp:wrapTight>
+            <wp:docPr id="47" name="Picture 47"/>
+            <wp:cNvGraphicFramePr>
+              <a:graphicFrameLocks xmlns:a="http://schemas.openxmlformats.org/drawingml/2006/main" noChangeAspect="1"/>
+            </wp:cNvGraphicFramePr>
+            <a:graphic xmlns:a="http://schemas.openxmlformats.org/drawingml/2006/main">
+              <a:graphicData uri="http://schemas.openxmlformats.org/drawingml/2006/picture">
+                <pic:pic xmlns:pic="http://schemas.openxmlformats.org/drawingml/2006/picture">
+                  <pic:nvPicPr>
+                    <pic:cNvPr id="1" name=""/>
+                    <pic:cNvPicPr/>
+                  </pic:nvPicPr>
+                  <pic:blipFill>
+                    <a:blip r:embed="rId53">
+                      <a:extLst>
+                        <a:ext uri="{28A0092B-C50C-407E-A947-70E740481C1C}">
+                          <a14:useLocalDpi xmlns:a14="http://schemas.microsoft.com/office/drawing/2010/main" val="0"/>
+                        </a:ext>
+                      </a:extLst>
+                    </a:blip>
+                    <a:stretch>
+                      <a:fillRect/>
+                    </a:stretch>
+                  </pic:blipFill>
+                  <pic:spPr>
+                    <a:xfrm>
+                      <a:off x="0" y="0"/>
+                      <a:ext cx="3343275" cy="1600200"/>
+                    </a:xfrm>
+                    <a:prstGeom prst="rect">
+                      <a:avLst/>
+                    </a:prstGeom>
+                  </pic:spPr>
+                </pic:pic>
+              </a:graphicData>
+            </a:graphic>
+          </wp:anchor>
+        </w:drawing>
+      </w:r>
+      <w:r>
+        <w:t>Air absorption doesn’t do much, probably more effective on larger room like ST, but I’ll keep it enable for now. Next, lets lower the volume to 0.5 and see if this fixes RT60.</w:t>
       </w:r>
     </w:p>
     <w:sectPr>

</xml_diff>

<commit_message>
test vol0.05, still not accurate RT60, noise floor level  still mess it up
</commit_message>
<xml_diff>
--- a/Intern-Logs/Week 5.docx
+++ b/Intern-Logs/Week 5.docx
@@ -124,7 +124,15 @@
         </w:numPr>
       </w:pPr>
       <w:r>
-        <w:t xml:space="preserve">automate baking with 1 button to streamline </w:t>
+        <w:t xml:space="preserve">automate baking with 1 button to </w:t>
+      </w:r>
+      <w:proofErr w:type="gramStart"/>
+      <w:r>
+        <w:t>streamline</w:t>
+      </w:r>
+      <w:proofErr w:type="gramEnd"/>
+      <w:r>
+        <w:t xml:space="preserve"> </w:t>
       </w:r>
     </w:p>
     <w:p>
@@ -136,8 +144,13 @@
         </w:numPr>
       </w:pPr>
       <w:r>
-        <w:t>Add lighting indicator for when steam audio is working</w:t>
-      </w:r>
+        <w:t xml:space="preserve">Add lighting indicator for when steam audio is </w:t>
+      </w:r>
+      <w:proofErr w:type="gramStart"/>
+      <w:r>
+        <w:t>working</w:t>
+      </w:r>
+      <w:proofErr w:type="gramEnd"/>
     </w:p>
     <w:p>
       <w:pPr>
@@ -150,12 +163,14 @@
       <w:r>
         <w:t xml:space="preserve">Generate all audio </w:t>
       </w:r>
+      <w:proofErr w:type="gramStart"/>
       <w:r>
         <w:rPr>
           <w:color w:val="70AD47" w:themeColor="accent6"/>
         </w:rPr>
         <w:t>done</w:t>
       </w:r>
+      <w:proofErr w:type="gramEnd"/>
     </w:p>
     <w:p>
       <w:pPr>
@@ -166,7 +181,15 @@
         </w:numPr>
       </w:pPr>
       <w:r>
-        <w:t>Do analysis using provided matlab, have proper report and findings for meeting.</w:t>
+        <w:t xml:space="preserve">Do analysis using provided </w:t>
+      </w:r>
+      <w:proofErr w:type="spellStart"/>
+      <w:r>
+        <w:t>matlab</w:t>
+      </w:r>
+      <w:proofErr w:type="spellEnd"/>
+      <w:r>
+        <w:t>, have proper report and findings for meeting.</w:t>
       </w:r>
     </w:p>
     <w:p>
@@ -178,8 +201,21 @@
         </w:numPr>
       </w:pPr>
       <w:r>
-        <w:t>Create unity scenes for all scenes and its category (VRDemo, nonVRDemo</w:t>
-      </w:r>
+        <w:t>Create unity scenes for all scenes and its category (</w:t>
+      </w:r>
+      <w:proofErr w:type="spellStart"/>
+      <w:r>
+        <w:t>VRDemo</w:t>
+      </w:r>
+      <w:proofErr w:type="spellEnd"/>
+      <w:r>
+        <w:t xml:space="preserve">, </w:t>
+      </w:r>
+      <w:proofErr w:type="spellStart"/>
+      <w:r>
+        <w:t>nonVRDemo</w:t>
+      </w:r>
+      <w:proofErr w:type="spellEnd"/>
       <w:r>
         <w:t>)</w:t>
       </w:r>
@@ -193,14 +229,24 @@
         </w:numPr>
       </w:pPr>
       <w:r>
-        <w:t xml:space="preserve">Add Rachel and Joao for Demo for more immersive VR demo , and probably have more audio cue. </w:t>
-      </w:r>
+        <w:t xml:space="preserve">Add Rachel and Joao for Demo for more immersive VR </w:t>
+      </w:r>
+      <w:proofErr w:type="gramStart"/>
+      <w:r>
+        <w:t>demo ,</w:t>
+      </w:r>
+      <w:proofErr w:type="gramEnd"/>
+      <w:r>
+        <w:t xml:space="preserve"> and probably have more audio cue. </w:t>
+      </w:r>
+      <w:proofErr w:type="spellStart"/>
       <w:r>
         <w:rPr>
           <w:color w:val="70AD47" w:themeColor="accent6"/>
         </w:rPr>
         <w:t>otw</w:t>
       </w:r>
+      <w:proofErr w:type="spellEnd"/>
     </w:p>
     <w:p>
       <w:pPr>
@@ -211,8 +257,21 @@
         </w:numPr>
       </w:pPr>
       <w:r>
-        <w:t>Continue monodepth optimisation using enhance360debug.py</w:t>
-      </w:r>
+        <w:t xml:space="preserve">Continue </w:t>
+      </w:r>
+      <w:proofErr w:type="spellStart"/>
+      <w:r>
+        <w:t>monodepth</w:t>
+      </w:r>
+      <w:proofErr w:type="spellEnd"/>
+      <w:r>
+        <w:t xml:space="preserve"> optimisation using </w:t>
+      </w:r>
+      <w:proofErr w:type="gramStart"/>
+      <w:r>
+        <w:t>enhance360debug.py</w:t>
+      </w:r>
+      <w:proofErr w:type="gramEnd"/>
     </w:p>
     <w:p>
       <w:pPr>
@@ -223,8 +282,13 @@
         </w:numPr>
       </w:pPr>
       <w:r>
-        <w:t>Remove docker clutter automatically</w:t>
-      </w:r>
+        <w:t xml:space="preserve">Remove docker clutter </w:t>
+      </w:r>
+      <w:proofErr w:type="gramStart"/>
+      <w:r>
+        <w:t>automatically</w:t>
+      </w:r>
+      <w:proofErr w:type="gramEnd"/>
     </w:p>
     <w:p>
       <w:pPr>
@@ -400,7 +464,15 @@
         <w:t>regarding audio quality and compression of using external softwar</w:t>
       </w:r>
       <w:r>
-        <w:t>e instead of directly through Unity but unfortunately there’s no simple way with Steam Audio compared to Google Resonance. (Need to confirm with Dr. Hansung if this is acceptable)</w:t>
+        <w:t xml:space="preserve">e instead of directly through Unity but unfortunately there’s no simple way with Steam Audio compared to Google Resonance. (Need to confirm with </w:t>
+      </w:r>
+      <w:proofErr w:type="spellStart"/>
+      <w:r>
+        <w:t>Dr.</w:t>
+      </w:r>
+      <w:proofErr w:type="spellEnd"/>
+      <w:r>
+        <w:t xml:space="preserve"> Hansung if this is acceptable)</w:t>
       </w:r>
     </w:p>
     <w:p>
@@ -546,8 +618,13 @@
           </wp:anchor>
         </w:drawing>
       </w:r>
-      <w:r>
-        <w:t xml:space="preserve">Matlab changes on octave band </w:t>
+      <w:proofErr w:type="spellStart"/>
+      <w:r>
+        <w:t>Matlab</w:t>
+      </w:r>
+      <w:proofErr w:type="spellEnd"/>
+      <w:r>
+        <w:t xml:space="preserve"> changes on octave band </w:t>
       </w:r>
       <w:r>
         <w:t>from 2:6 to 3:8 to follow previous paper methodology (as advised by Mona). To analyse the sound, just change directory definition and run the Main file (Main_Immersive_EDT_RT60.m)</w:t>
@@ -561,12 +638,41 @@
         <w:t xml:space="preserve"> for analysis</w:t>
       </w:r>
       <w:r>
-        <w:t>, run the .ipynb coded by Mona in respective scene folders.</w:t>
-      </w:r>
-    </w:p>
-    <w:p>
-      <w:r>
-        <w:t>Honestly my brain kinda fried alr today so will continue tomorrow instead.</w:t>
+        <w:t xml:space="preserve">, run </w:t>
+      </w:r>
+      <w:proofErr w:type="gramStart"/>
+      <w:r>
+        <w:t>the .</w:t>
+      </w:r>
+      <w:proofErr w:type="spellStart"/>
+      <w:r>
+        <w:t>ipynb</w:t>
+      </w:r>
+      <w:proofErr w:type="spellEnd"/>
+      <w:proofErr w:type="gramEnd"/>
+      <w:r>
+        <w:t xml:space="preserve"> coded by Mona in respective scene folders.</w:t>
+      </w:r>
+    </w:p>
+    <w:p>
+      <w:r>
+        <w:t xml:space="preserve">Honestly my brain </w:t>
+      </w:r>
+      <w:proofErr w:type="spellStart"/>
+      <w:r>
+        <w:t>kinda</w:t>
+      </w:r>
+      <w:proofErr w:type="spellEnd"/>
+      <w:r>
+        <w:t xml:space="preserve"> fried </w:t>
+      </w:r>
+      <w:proofErr w:type="spellStart"/>
+      <w:r>
+        <w:t>alr</w:t>
+      </w:r>
+      <w:proofErr w:type="spellEnd"/>
+      <w:r>
+        <w:t xml:space="preserve"> today so will continue tomorrow instead.</w:t>
       </w:r>
     </w:p>
     <w:p>
@@ -579,17 +685,57 @@
     </w:p>
     <w:p>
       <w:r>
-        <w:t>Interesting to note, one of the most important factor for room reverb properties is its size, and the material properties inside it, imo the furniture shape etc is not as they only serve purpose to make room smaller (less echo) and depending on type of furniture/objects.</w:t>
-      </w:r>
-    </w:p>
-    <w:p>
-      <w:r>
-        <w:t>Another interesting thing to note, is that sometimes the reverb effect is not applied for first few second when game is play (for example, speech on ST), especially apparent when there supposed to be strong reverb. So using loop and having very long silence at the end might be needed.</w:t>
-      </w:r>
-    </w:p>
-    <w:p>
-      <w:r>
-        <w:t>Generated all audio!</w:t>
+        <w:t xml:space="preserve">Interesting to note, one of the most important </w:t>
+      </w:r>
+      <w:proofErr w:type="gramStart"/>
+      <w:r>
+        <w:t>factor</w:t>
+      </w:r>
+      <w:proofErr w:type="gramEnd"/>
+      <w:r>
+        <w:t xml:space="preserve"> for room reverb properties is its size, and the material properties inside it, </w:t>
+      </w:r>
+      <w:proofErr w:type="spellStart"/>
+      <w:r>
+        <w:t>imo</w:t>
+      </w:r>
+      <w:proofErr w:type="spellEnd"/>
+      <w:r>
+        <w:t xml:space="preserve"> the furniture shape etc is not as they only serve purpose to make room smaller (less echo) and depending on type of furniture/objects.</w:t>
+      </w:r>
+    </w:p>
+    <w:p>
+      <w:r>
+        <w:t xml:space="preserve">Another interesting thing to note, is that sometimes the reverb effect is not applied for first few second when game is play (for example, speech on ST), especially apparent when </w:t>
+      </w:r>
+      <w:proofErr w:type="spellStart"/>
+      <w:r>
+        <w:t>there</w:t>
+      </w:r>
+      <w:proofErr w:type="spellEnd"/>
+      <w:r>
+        <w:t xml:space="preserve"> supposed to be strong reverb. </w:t>
+      </w:r>
+      <w:proofErr w:type="gramStart"/>
+      <w:r>
+        <w:t>So</w:t>
+      </w:r>
+      <w:proofErr w:type="gramEnd"/>
+      <w:r>
+        <w:t xml:space="preserve"> using loop and having very long silence at the end might be needed.</w:t>
+      </w:r>
+    </w:p>
+    <w:p>
+      <w:r>
+        <w:t xml:space="preserve">Generated all </w:t>
+      </w:r>
+      <w:proofErr w:type="gramStart"/>
+      <w:r>
+        <w:t>audio</w:t>
+      </w:r>
+      <w:proofErr w:type="gramEnd"/>
+      <w:r>
+        <w:t>!</w:t>
       </w:r>
     </w:p>
     <w:p>
@@ -617,7 +763,15 @@
         </w:numPr>
       </w:pPr>
       <w:r>
-        <w:t>Do analysis using provided matlab, have proper report and findings for meeting.</w:t>
+        <w:t xml:space="preserve">Do analysis using provided </w:t>
+      </w:r>
+      <w:proofErr w:type="spellStart"/>
+      <w:r>
+        <w:t>matlab</w:t>
+      </w:r>
+      <w:proofErr w:type="spellEnd"/>
+      <w:r>
+        <w:t>, have proper report and findings for meeting.</w:t>
       </w:r>
     </w:p>
     <w:p>
@@ -641,7 +795,15 @@
         </w:numPr>
       </w:pPr>
       <w:r>
-        <w:t xml:space="preserve">automate baking with 1 button to streamline </w:t>
+        <w:t xml:space="preserve">automate baking with 1 button to </w:t>
+      </w:r>
+      <w:proofErr w:type="gramStart"/>
+      <w:r>
+        <w:t>streamline</w:t>
+      </w:r>
+      <w:proofErr w:type="gramEnd"/>
+      <w:r>
+        <w:t xml:space="preserve"> </w:t>
       </w:r>
     </w:p>
     <w:p>
@@ -653,7 +815,15 @@
         </w:numPr>
       </w:pPr>
       <w:r>
-        <w:t xml:space="preserve">Add lighting indicator for when steam audio is working </w:t>
+        <w:t xml:space="preserve">Add lighting indicator for when steam audio is </w:t>
+      </w:r>
+      <w:proofErr w:type="gramStart"/>
+      <w:r>
+        <w:t>working</w:t>
+      </w:r>
+      <w:proofErr w:type="gramEnd"/>
+      <w:r>
+        <w:t xml:space="preserve"> </w:t>
       </w:r>
     </w:p>
     <w:p>
@@ -665,7 +835,23 @@
         </w:numPr>
       </w:pPr>
       <w:r>
-        <w:t>Create unity scenes for all scenes and its category (VRDemo, nonVRDemo)</w:t>
+        <w:t>Create unity scenes for all scenes and its category (</w:t>
+      </w:r>
+      <w:proofErr w:type="spellStart"/>
+      <w:r>
+        <w:t>VRDemo</w:t>
+      </w:r>
+      <w:proofErr w:type="spellEnd"/>
+      <w:r>
+        <w:t xml:space="preserve">, </w:t>
+      </w:r>
+      <w:proofErr w:type="spellStart"/>
+      <w:r>
+        <w:t>nonVRDemo</w:t>
+      </w:r>
+      <w:proofErr w:type="spellEnd"/>
+      <w:r>
+        <w:t>)</w:t>
       </w:r>
     </w:p>
     <w:p>
@@ -677,14 +863,24 @@
         </w:numPr>
       </w:pPr>
       <w:r>
-        <w:t xml:space="preserve">Add Rachel and Joao for Demo for more immersive VR demo , and probably have more audio cue. </w:t>
-      </w:r>
+        <w:t xml:space="preserve">Add Rachel and Joao for Demo for more immersive VR </w:t>
+      </w:r>
+      <w:proofErr w:type="gramStart"/>
+      <w:r>
+        <w:t>demo ,</w:t>
+      </w:r>
+      <w:proofErr w:type="gramEnd"/>
+      <w:r>
+        <w:t xml:space="preserve"> and probably have more audio cue. </w:t>
+      </w:r>
+      <w:proofErr w:type="spellStart"/>
       <w:r>
         <w:rPr>
           <w:color w:val="70AD47" w:themeColor="accent6"/>
         </w:rPr>
         <w:t>otw</w:t>
       </w:r>
+      <w:proofErr w:type="spellEnd"/>
     </w:p>
     <w:p>
       <w:pPr>
@@ -695,8 +891,21 @@
         </w:numPr>
       </w:pPr>
       <w:r>
-        <w:t>Continue monodepth optimisation using enhance360debug.py</w:t>
-      </w:r>
+        <w:t xml:space="preserve">Continue </w:t>
+      </w:r>
+      <w:proofErr w:type="spellStart"/>
+      <w:r>
+        <w:t>monodepth</w:t>
+      </w:r>
+      <w:proofErr w:type="spellEnd"/>
+      <w:r>
+        <w:t xml:space="preserve"> optimisation using </w:t>
+      </w:r>
+      <w:proofErr w:type="gramStart"/>
+      <w:r>
+        <w:t>enhance360debug.py</w:t>
+      </w:r>
+      <w:proofErr w:type="gramEnd"/>
     </w:p>
     <w:p>
       <w:pPr>
@@ -707,8 +916,13 @@
         </w:numPr>
       </w:pPr>
       <w:r>
-        <w:t>Remove docker clutter automatically</w:t>
-      </w:r>
+        <w:t xml:space="preserve">Remove docker clutter </w:t>
+      </w:r>
+      <w:proofErr w:type="gramStart"/>
+      <w:r>
+        <w:t>automatically</w:t>
+      </w:r>
+      <w:proofErr w:type="gramEnd"/>
     </w:p>
     <w:p>
       <w:pPr>
@@ -724,26 +938,92 @@
     </w:p>
     <w:p>
       <w:r>
-        <w:t>Copied the RIR analysis folder one by one for commit and organisation to remove clutter (unneeded files), and also to make sure the original form Mona is unchanged for reference. It is also easier to have everything related to this internship in one repo instead of two.</w:t>
+        <w:t xml:space="preserve">Copied the RIR analysis folder one by one for commit and organisation to remove clutter (unneeded files), </w:t>
+      </w:r>
+      <w:proofErr w:type="gramStart"/>
+      <w:r>
+        <w:t>and also</w:t>
+      </w:r>
+      <w:proofErr w:type="gramEnd"/>
+      <w:r>
+        <w:t xml:space="preserve"> to make sure the original form Mona is unchanged for reference. It is also easier to have everything related to this internship in one repo instead of two.</w:t>
       </w:r>
       <w:r>
         <w:br/>
-        <w:t>Changed absolute paths to relative paths in Kitchen .ipynb for RIR generation form sine sweep deconvolve using Mona provided .ipynb. Using Python version 3.8.19 after asking Mona (she uses 3.8.9, major version is what matters the most imo so no less compatibility/discrepancy issue).</w:t>
-      </w:r>
-    </w:p>
-    <w:p>
-      <w:r>
-        <w:t>Added Atiyeh-matlab folder for sounds output path. Added Main matlab file for RT60 and EDT analysis. Now modifying it to work with new folder in sounds folder (KT_GDP etc)</w:t>
+        <w:t xml:space="preserve">Changed absolute paths to relative paths in </w:t>
+      </w:r>
+      <w:proofErr w:type="gramStart"/>
+      <w:r>
+        <w:t>Kitchen .</w:t>
+      </w:r>
+      <w:proofErr w:type="spellStart"/>
+      <w:r>
+        <w:t>ipynb</w:t>
+      </w:r>
+      <w:proofErr w:type="spellEnd"/>
+      <w:proofErr w:type="gramEnd"/>
+      <w:r>
+        <w:t xml:space="preserve"> for RIR generation form sine sweep deconvolve using Mona provided .</w:t>
+      </w:r>
+      <w:proofErr w:type="spellStart"/>
+      <w:r>
+        <w:t>ipynb</w:t>
+      </w:r>
+      <w:proofErr w:type="spellEnd"/>
+      <w:r>
+        <w:t xml:space="preserve">. Using Python version 3.8.19 after asking Mona (she uses 3.8.9, major version is what matters the most </w:t>
+      </w:r>
+      <w:proofErr w:type="spellStart"/>
+      <w:r>
+        <w:t>imo</w:t>
+      </w:r>
+      <w:proofErr w:type="spellEnd"/>
+      <w:r>
+        <w:t xml:space="preserve"> so no less compatibility/discrepancy issue).</w:t>
+      </w:r>
+    </w:p>
+    <w:p>
+      <w:r>
+        <w:t>Added Atiyeh-</w:t>
+      </w:r>
+      <w:proofErr w:type="spellStart"/>
+      <w:r>
+        <w:t>matlab</w:t>
+      </w:r>
+      <w:proofErr w:type="spellEnd"/>
+      <w:r>
+        <w:t xml:space="preserve"> folder for sounds output path. Added Main </w:t>
+      </w:r>
+      <w:proofErr w:type="spellStart"/>
+      <w:r>
+        <w:t>matlab</w:t>
+      </w:r>
+      <w:proofErr w:type="spellEnd"/>
+      <w:r>
+        <w:t xml:space="preserve"> file for RT60 and EDT analysis. Now modifying it to work with new folder in sounds folder (KT_GDP etc)</w:t>
       </w:r>
     </w:p>
     <w:p>
       <w:r>
         <w:lastRenderedPageBreak/>
-        <w:t>Copied dependencies folder (IoSR Toolbox, RIRs, and octave)</w:t>
-      </w:r>
-      <w:r>
-        <w:t xml:space="preserve"> from original repo to working repo</w:t>
-      </w:r>
+        <w:t>Copied dependencies folder (</w:t>
+      </w:r>
+      <w:proofErr w:type="spellStart"/>
+      <w:r>
+        <w:t>IoSR</w:t>
+      </w:r>
+      <w:proofErr w:type="spellEnd"/>
+      <w:r>
+        <w:t xml:space="preserve"> Toolbox, RIRs, and octave)</w:t>
+      </w:r>
+      <w:r>
+        <w:t xml:space="preserve"> from original repo to working </w:t>
+      </w:r>
+      <w:proofErr w:type="gramStart"/>
+      <w:r>
+        <w:t>repo</w:t>
+      </w:r>
+      <w:proofErr w:type="gramEnd"/>
     </w:p>
     <w:p>
       <w:r>
@@ -797,8 +1077,21 @@
     </w:p>
     <w:p>
       <w:r>
-        <w:t>Found out the culprit, it is the sampling rate. It should be 48kHz instead of 44.1kHz. This is confirmed by looking into sampling rate of Mona audio files (cus they work), and after converting mine to 48kHz using Audacity (right click track, rate to 48kHz, then change export setting to 48kHz), it also works</w:t>
-      </w:r>
+        <w:t>Found out the culprit, it is the sampling rate. It should be 48kHz instead of 44.1kHz. This is confirmed by looking into sampling rate of Mona audio files (</w:t>
+      </w:r>
+      <w:proofErr w:type="spellStart"/>
+      <w:r>
+        <w:t>cus</w:t>
+      </w:r>
+      <w:proofErr w:type="spellEnd"/>
+      <w:r>
+        <w:t xml:space="preserve"> they work), and after converting mine to 48kHz using Audacity (right click track, rate to 48kHz, then change export setting to 48kHz), it also </w:t>
+      </w:r>
+      <w:proofErr w:type="gramStart"/>
+      <w:r>
+        <w:t>works</w:t>
+      </w:r>
+      <w:proofErr w:type="gramEnd"/>
     </w:p>
     <w:p>
       <w:pPr>
@@ -1207,7 +1500,15 @@
     </w:p>
     <w:p>
       <w:r>
-        <w:t>After looking  back into the waveform of generated audio and input audio etc. I think the problem is that I used wrong sine sweep. Should’ve used linear sine sweep audio file instead, as seen, the second track (Mona) starts earlier, which coincide with linear.</w:t>
+        <w:t xml:space="preserve">After </w:t>
+      </w:r>
+      <w:proofErr w:type="gramStart"/>
+      <w:r>
+        <w:t>looking  back</w:t>
+      </w:r>
+      <w:proofErr w:type="gramEnd"/>
+      <w:r>
+        <w:t xml:space="preserve"> into the waveform of generated audio and input audio etc. I think the problem is that I used wrong sine sweep. Should’ve used linear sine sweep audio file instead, as seen, the second track (Mona) starts earlier, which coincide with linear.</w:t>
       </w:r>
     </w:p>
     <w:p>
@@ -1347,7 +1648,23 @@
         </w:drawing>
       </w:r>
       <w:r>
-        <w:t>Ok nvm, this give even worse result…</w:t>
+        <w:t xml:space="preserve">Ok </w:t>
+      </w:r>
+      <w:proofErr w:type="spellStart"/>
+      <w:r>
+        <w:t>nvm</w:t>
+      </w:r>
+      <w:proofErr w:type="spellEnd"/>
+      <w:r>
+        <w:t xml:space="preserve">, this </w:t>
+      </w:r>
+      <w:proofErr w:type="gramStart"/>
+      <w:r>
+        <w:t>give</w:t>
+      </w:r>
+      <w:proofErr w:type="gramEnd"/>
+      <w:r>
+        <w:t xml:space="preserve"> even worse result…</w:t>
       </w:r>
       <w:r>
         <w:rPr>
@@ -1358,7 +1675,23 @@
     </w:p>
     <w:p>
       <w:r>
-        <w:t>Ok after looking at the generated matlab charts and also RIR on audacity.</w:t>
+        <w:t xml:space="preserve">Ok after looking at the generated </w:t>
+      </w:r>
+      <w:proofErr w:type="spellStart"/>
+      <w:r>
+        <w:t>matlab</w:t>
+      </w:r>
+      <w:proofErr w:type="spellEnd"/>
+      <w:r>
+        <w:t xml:space="preserve"> charts </w:t>
+      </w:r>
+      <w:proofErr w:type="gramStart"/>
+      <w:r>
+        <w:t>and also</w:t>
+      </w:r>
+      <w:proofErr w:type="gramEnd"/>
+      <w:r>
+        <w:t xml:space="preserve"> RIR on audacity.</w:t>
       </w:r>
     </w:p>
     <w:p>
@@ -1448,7 +1781,15 @@
     <w:p>
       <w:r>
         <w:lastRenderedPageBreak/>
-        <w:t>Top is correct (Mona’s), bottom is what I got, its obvious that’s the wrong file as deconvolve obviously not working</w:t>
+        <w:t xml:space="preserve">Top is correct (Mona’s), bottom is what I got, </w:t>
+      </w:r>
+      <w:proofErr w:type="spellStart"/>
+      <w:r>
+        <w:t>its</w:t>
+      </w:r>
+      <w:proofErr w:type="spellEnd"/>
+      <w:r>
+        <w:t xml:space="preserve"> obvious that’s the wrong file as deconvolve obviously not working</w:t>
       </w:r>
       <w:r>
         <w:t xml:space="preserve"> to get RIR.</w:t>
@@ -1458,7 +1799,16 @@
       </w:r>
       <w:r>
         <w:br/>
-        <w:t>Lets try increasing probe number (decrease horizontal spacing</w:t>
+      </w:r>
+      <w:proofErr w:type="spellStart"/>
+      <w:proofErr w:type="gramStart"/>
+      <w:r>
+        <w:t>Lets</w:t>
+      </w:r>
+      <w:proofErr w:type="spellEnd"/>
+      <w:proofErr w:type="gramEnd"/>
+      <w:r>
+        <w:t xml:space="preserve"> try increasing probe number (decrease horizontal spacing</w:t>
       </w:r>
       <w:r>
         <w:t xml:space="preserve"> in probe batch box</w:t>
@@ -1611,13 +1961,26 @@
         <w:t>my generated audio</w:t>
       </w:r>
       <w:r>
-        <w:t xml:space="preserve"> EDT graph more, im confident this high EDT value is due to the bug mentioned before (where the reverb doesn’t take effect until few </w:t>
-      </w:r>
+        <w:t xml:space="preserve"> EDT graph more, </w:t>
+      </w:r>
+      <w:proofErr w:type="spellStart"/>
+      <w:r>
+        <w:t>im</w:t>
+      </w:r>
+      <w:proofErr w:type="spellEnd"/>
+      <w:r>
+        <w:t xml:space="preserve"> confident this high EDT value is due to the bug mentioned before (where the reverb doesn’t take effect until few </w:t>
+      </w:r>
+      <w:proofErr w:type="gramStart"/>
       <w:r>
         <w:t>milli</w:t>
       </w:r>
       <w:r>
-        <w:t xml:space="preserve">second into the </w:t>
+        <w:t>second</w:t>
+      </w:r>
+      <w:proofErr w:type="gramEnd"/>
+      <w:r>
+        <w:t xml:space="preserve"> into the </w:t>
       </w:r>
       <w:r>
         <w:t xml:space="preserve">game </w:t>
@@ -1719,7 +2082,15 @@
         </w:tabs>
       </w:pPr>
       <w:r>
-        <w:t>Maybe I need to trim the start? Wavepad have this option easily and that’s what it looks to get Mona’s audio file. Also, maybe I should use higher volume (unlikely the culprit but worth checking)</w:t>
+        <w:t xml:space="preserve">Maybe I need to trim the start? </w:t>
+      </w:r>
+      <w:proofErr w:type="spellStart"/>
+      <w:r>
+        <w:t>Wavepad</w:t>
+      </w:r>
+      <w:proofErr w:type="spellEnd"/>
+      <w:r>
+        <w:t xml:space="preserve"> have this option easily and that’s what it looks to get Mona’s audio file. Also, maybe I should use higher volume (unlikely the culprit but worth checking)</w:t>
       </w:r>
     </w:p>
     <w:p>
@@ -1935,7 +2306,31 @@
         </w:tabs>
       </w:pPr>
       <w:r>
-        <w:t>Another thought, maybe the encoding also matters, it was at signed 16 bit PCM all this time, but I think wavepad default/highest is at 32bit PCM, so im changing to that.</w:t>
+        <w:t xml:space="preserve">Another thought, maybe the encoding also matters, it was at signed </w:t>
+      </w:r>
+      <w:proofErr w:type="gramStart"/>
+      <w:r>
+        <w:t>16 bit</w:t>
+      </w:r>
+      <w:proofErr w:type="gramEnd"/>
+      <w:r>
+        <w:t xml:space="preserve"> PCM all this time, but I think </w:t>
+      </w:r>
+      <w:proofErr w:type="spellStart"/>
+      <w:r>
+        <w:t>wavepad</w:t>
+      </w:r>
+      <w:proofErr w:type="spellEnd"/>
+      <w:r>
+        <w:t xml:space="preserve"> default/highest is at 32bit PCM, so </w:t>
+      </w:r>
+      <w:proofErr w:type="spellStart"/>
+      <w:r>
+        <w:t>im</w:t>
+      </w:r>
+      <w:proofErr w:type="spellEnd"/>
+      <w:r>
+        <w:t xml:space="preserve"> changing to that.</w:t>
       </w:r>
     </w:p>
     <w:p>
@@ -2023,7 +2418,15 @@
         </w:tabs>
       </w:pPr>
       <w:r>
-        <w:t>There must be something wrong somewhere but im tired so off for now…</w:t>
+        <w:t xml:space="preserve">There must be something wrong somewhere but </w:t>
+      </w:r>
+      <w:proofErr w:type="spellStart"/>
+      <w:r>
+        <w:t>im</w:t>
+      </w:r>
+      <w:proofErr w:type="spellEnd"/>
+      <w:r>
+        <w:t xml:space="preserve"> tired so off for now…</w:t>
       </w:r>
     </w:p>
     <w:p>
@@ -2083,7 +2486,31 @@
         </w:numPr>
       </w:pPr>
       <w:r>
-        <w:t>Set up and debugged Steam Audio components in Unity (from Mona, its better to use baked instead of realtime, also what S3A uses, the only option for Steam Audio atp)</w:t>
+        <w:t xml:space="preserve">Set up and debugged Steam Audio components in Unity (from Mona, </w:t>
+      </w:r>
+      <w:proofErr w:type="spellStart"/>
+      <w:r>
+        <w:t>its</w:t>
+      </w:r>
+      <w:proofErr w:type="spellEnd"/>
+      <w:r>
+        <w:t xml:space="preserve"> better to use baked instead of </w:t>
+      </w:r>
+      <w:proofErr w:type="spellStart"/>
+      <w:r>
+        <w:t>realtime</w:t>
+      </w:r>
+      <w:proofErr w:type="spellEnd"/>
+      <w:r>
+        <w:t xml:space="preserve">, also what S3A uses, the only option for Steam Audio </w:t>
+      </w:r>
+      <w:proofErr w:type="spellStart"/>
+      <w:r>
+        <w:t>atp</w:t>
+      </w:r>
+      <w:proofErr w:type="spellEnd"/>
+      <w:r>
+        <w:t>)</w:t>
       </w:r>
     </w:p>
     <w:p>
@@ -2122,8 +2549,13 @@
         <w:t xml:space="preserve"> alignment for 5 evaluation scenes</w:t>
       </w:r>
       <w:r>
-        <w:t>, table</w:t>
-      </w:r>
+        <w:t xml:space="preserve">, </w:t>
+      </w:r>
+      <w:proofErr w:type="gramStart"/>
+      <w:r>
+        <w:t>table</w:t>
+      </w:r>
+      <w:proofErr w:type="gramEnd"/>
       <w:r>
         <w:t xml:space="preserve"> and instruction</w:t>
       </w:r>
@@ -2154,13 +2586,21 @@
         </w:numPr>
       </w:pPr>
       <w:r>
-        <w:t>KT – (4.16, 2.08, 5.44) enter scale (0.83, 1.28, 1.22)</w:t>
+        <w:t>KT – (4.16, 2.08, 5.44) enter scale (0.83, 1.28, 1.22</w:t>
+      </w:r>
+      <w:proofErr w:type="gramStart"/>
+      <w:r>
+        <w:t>)</w:t>
       </w:r>
       <w:r>
         <w:t xml:space="preserve"> </w:t>
       </w:r>
       <w:r>
-        <w:t>, align corner 2,</w:t>
+        <w:t>,</w:t>
+      </w:r>
+      <w:proofErr w:type="gramEnd"/>
+      <w:r>
+        <w:t xml:space="preserve"> align corner 2,</w:t>
       </w:r>
     </w:p>
     <w:p>
@@ -2172,8 +2612,13 @@
         </w:numPr>
       </w:pPr>
       <w:r>
-        <w:t>MR – (4.64, 1.84, 5.28), first rotate -90, enter scale (1.06, 1.27, 0.92), align corner 3</w:t>
-      </w:r>
+        <w:t xml:space="preserve">MR – (4.64, 1.84, 5.28), first rotate -90, enter scale (1.06, 1.27, 0.92), align corner </w:t>
+      </w:r>
+      <w:proofErr w:type="gramStart"/>
+      <w:r>
+        <w:t>3</w:t>
+      </w:r>
+      <w:proofErr w:type="gramEnd"/>
     </w:p>
     <w:p>
       <w:pPr>
@@ -2208,8 +2653,13 @@
         </w:numPr>
       </w:pPr>
       <w:r>
-        <w:t>UL – (4.48, 1.92, 4.24), enter scale in table, align corner 0</w:t>
-      </w:r>
+        <w:t xml:space="preserve">UL – (4.48, 1.92, 4.24), enter scale in table, align corner </w:t>
+      </w:r>
+      <w:proofErr w:type="gramStart"/>
+      <w:r>
+        <w:t>0</w:t>
+      </w:r>
+      <w:proofErr w:type="gramEnd"/>
     </w:p>
     <w:tbl>
       <w:tblPr>
@@ -2260,8 +2710,13 @@
           </w:tcPr>
           <w:p>
             <w:r>
-              <w:t>Ground Truth Dimen</w:t>
+              <w:t xml:space="preserve">Ground Truth </w:t>
             </w:r>
+            <w:proofErr w:type="spellStart"/>
+            <w:r>
+              <w:t>Dimen</w:t>
+            </w:r>
+            <w:proofErr w:type="spellEnd"/>
           </w:p>
         </w:tc>
       </w:tr>
@@ -2398,7 +2853,15 @@
           </w:tcPr>
           <w:p>
             <w:r>
-              <w:t>ST (2.39,  3.125, 2.67)</w:t>
+              <w:t>ST (2.39</w:t>
+            </w:r>
+            <w:proofErr w:type="gramStart"/>
+            <w:r>
+              <w:t>,  3.125</w:t>
+            </w:r>
+            <w:proofErr w:type="gramEnd"/>
+            <w:r>
+              <w:t>, 2.67)</w:t>
             </w:r>
           </w:p>
         </w:tc>
@@ -2536,7 +2999,15 @@
         </w:r>
       </w:hyperlink>
       <w:r>
-        <w:t>, in  Z, X, Y ( Length, Width, Height).</w:t>
+        <w:t xml:space="preserve">, </w:t>
+      </w:r>
+      <w:proofErr w:type="gramStart"/>
+      <w:r>
+        <w:t>in  Z</w:t>
+      </w:r>
+      <w:proofErr w:type="gramEnd"/>
+      <w:r>
+        <w:t>, X, Y ( Length, Width, Height).</w:t>
       </w:r>
     </w:p>
     <w:p>
@@ -2560,13 +3031,23 @@
         <w:t xml:space="preserve"> Audacity</w:t>
       </w:r>
       <w:r>
-        <w:t>, Mona uses Wavepad</w:t>
-      </w:r>
+        <w:t xml:space="preserve">, Mona uses </w:t>
+      </w:r>
+      <w:proofErr w:type="spellStart"/>
+      <w:proofErr w:type="gramStart"/>
+      <w:r>
+        <w:t>Wavepad</w:t>
+      </w:r>
+      <w:proofErr w:type="spellEnd"/>
       <w:r>
         <w:t>)</w:t>
       </w:r>
       <w:r>
-        <w:t>… concerns regarding audio compression?</w:t>
+        <w:t>…</w:t>
+      </w:r>
+      <w:proofErr w:type="gramEnd"/>
+      <w:r>
+        <w:t xml:space="preserve"> concerns regarding audio compression?</w:t>
       </w:r>
     </w:p>
     <w:p>
@@ -2638,7 +3119,23 @@
         </w:numPr>
       </w:pPr>
       <w:r>
-        <w:t>Issues with mono depth enhancement and mesh quality. -&gt; fix_limits function in preproc is the culprit, it causes the issue on close limits, but needed for far limits (for mirrors and proper room scale)</w:t>
+        <w:t xml:space="preserve">Issues with mono depth enhancement and mesh quality. -&gt; </w:t>
+      </w:r>
+      <w:proofErr w:type="spellStart"/>
+      <w:r>
+        <w:t>fix_limits</w:t>
+      </w:r>
+      <w:proofErr w:type="spellEnd"/>
+      <w:r>
+        <w:t xml:space="preserve"> function in </w:t>
+      </w:r>
+      <w:proofErr w:type="spellStart"/>
+      <w:r>
+        <w:t>preproc</w:t>
+      </w:r>
+      <w:proofErr w:type="spellEnd"/>
+      <w:r>
+        <w:t xml:space="preserve"> is the culprit, it causes the issue on close limits, but needed for far limits (for mirrors and proper room scale)</w:t>
       </w:r>
     </w:p>
     <w:p>
@@ -2649,11 +3146,24 @@
           <w:numId w:val="4"/>
         </w:numPr>
       </w:pPr>
-      <w:r>
-        <w:t xml:space="preserve">ModelDimension calculation bugs in Unity. </w:t>
-      </w:r>
-      <w:r>
-        <w:t>(it shows dimension depending on the axes, but the model can be on wrong rotation initially, giving wrong width and length reversed.)</w:t>
+      <w:proofErr w:type="spellStart"/>
+      <w:r>
+        <w:t>ModelDimension</w:t>
+      </w:r>
+      <w:proofErr w:type="spellEnd"/>
+      <w:r>
+        <w:t xml:space="preserve"> calculation bugs in Unity. </w:t>
+      </w:r>
+      <w:r>
+        <w:t>(</w:t>
+      </w:r>
+      <w:proofErr w:type="gramStart"/>
+      <w:r>
+        <w:t>it</w:t>
+      </w:r>
+      <w:proofErr w:type="gramEnd"/>
+      <w:r>
+        <w:t xml:space="preserve"> shows dimension depending on the axes, but the model can be on wrong rotation initially, giving wrong width and length reversed.)</w:t>
       </w:r>
     </w:p>
     <w:p>
@@ -2691,14 +3201,27 @@
         <w:t>Continue investigating and resolving EDT/RT60 analysis issues.</w:t>
       </w:r>
       <w:r>
-        <w:t xml:space="preserve"> (test other scenes, could be isolated KT scene issue?</w:t>
-      </w:r>
-      <w:r>
-        <w:t xml:space="preserve"> It seems EDT is most problematic, find out how EDT calculation works, is it due to audio reverb delay bug? </w:t>
+        <w:t xml:space="preserve"> (</w:t>
+      </w:r>
+      <w:proofErr w:type="gramStart"/>
+      <w:r>
+        <w:t>test</w:t>
+      </w:r>
+      <w:proofErr w:type="gramEnd"/>
+      <w:r>
+        <w:t xml:space="preserve"> other scenes, could be isolated KT scene issue?</w:t>
+      </w:r>
+      <w:r>
+        <w:t xml:space="preserve"> It seems EDT is most problematic, find out how EDT calculation works, is it due to audio reverb delay bug</w:t>
+      </w:r>
+      <w:proofErr w:type="gramStart"/>
+      <w:r>
+        <w:t xml:space="preserve">? </w:t>
       </w:r>
       <w:r>
         <w:t>)</w:t>
       </w:r>
+      <w:proofErr w:type="gramEnd"/>
     </w:p>
     <w:p>
       <w:pPr>
@@ -2739,11 +3262,40 @@
         <w:t>Explore additional methods for improving mono depth map quality.</w:t>
       </w:r>
       <w:r>
-        <w:t xml:space="preserve"> (delve deeper into fix_limits function and modify for mono</w:t>
-      </w:r>
-      <w:r>
-        <w:t>, monodepth map looks good, just incompatible with edgenet as noted by GDP, just CV problem atm</w:t>
-      </w:r>
+        <w:t xml:space="preserve"> (delve deeper into </w:t>
+      </w:r>
+      <w:proofErr w:type="spellStart"/>
+      <w:r>
+        <w:t>fix_limits</w:t>
+      </w:r>
+      <w:proofErr w:type="spellEnd"/>
+      <w:r>
+        <w:t xml:space="preserve"> function and modify for mono</w:t>
+      </w:r>
+      <w:r>
+        <w:t xml:space="preserve">, </w:t>
+      </w:r>
+      <w:proofErr w:type="spellStart"/>
+      <w:r>
+        <w:t>monodepth</w:t>
+      </w:r>
+      <w:proofErr w:type="spellEnd"/>
+      <w:r>
+        <w:t xml:space="preserve"> map looks good, just incompatible with </w:t>
+      </w:r>
+      <w:proofErr w:type="spellStart"/>
+      <w:r>
+        <w:t>edgenet</w:t>
+      </w:r>
+      <w:proofErr w:type="spellEnd"/>
+      <w:r>
+        <w:t xml:space="preserve"> as noted by GDP, just CV problem </w:t>
+      </w:r>
+      <w:proofErr w:type="spellStart"/>
+      <w:r>
+        <w:t>atm</w:t>
+      </w:r>
+      <w:proofErr w:type="spellEnd"/>
       <w:r>
         <w:t>)</w:t>
       </w:r>
@@ -2804,7 +3356,15 @@
         <w:pStyle w:val="Heading2"/>
       </w:pPr>
       <w:r>
-        <w:t>Meeting with Dr. Hansung notes:</w:t>
+        <w:t xml:space="preserve">Meeting with </w:t>
+      </w:r>
+      <w:proofErr w:type="spellStart"/>
+      <w:r>
+        <w:t>Dr.</w:t>
+      </w:r>
+      <w:proofErr w:type="spellEnd"/>
+      <w:r>
+        <w:t xml:space="preserve"> Hansung notes:</w:t>
       </w:r>
     </w:p>
     <w:p>
@@ -2816,8 +3376,13 @@
         </w:numPr>
       </w:pPr>
       <w:r>
-        <w:t>Continue with plan</w:t>
-      </w:r>
+        <w:t xml:space="preserve">Continue with </w:t>
+      </w:r>
+      <w:proofErr w:type="gramStart"/>
+      <w:r>
+        <w:t>plan</w:t>
+      </w:r>
+      <w:proofErr w:type="gramEnd"/>
     </w:p>
     <w:p>
       <w:pPr>
@@ -2855,8 +3420,13 @@
         </w:numPr>
       </w:pPr>
       <w:r>
-        <w:t>Finish audio evaluation and analysis perfectly first (with graph etc), Mona’ SSC part a bit different right now so optional instead</w:t>
-      </w:r>
+        <w:t xml:space="preserve">Finish audio evaluation and analysis perfectly first (with graph etc), Mona’ SSC part a bit different right now so optional </w:t>
+      </w:r>
+      <w:proofErr w:type="gramStart"/>
+      <w:r>
+        <w:t>instead</w:t>
+      </w:r>
+      <w:proofErr w:type="gramEnd"/>
     </w:p>
     <w:p>
       <w:r>
@@ -2928,7 +3498,17 @@
         </w:drawing>
       </w:r>
       <w:r>
-        <w:t>Verdict: figure out the EDT weird bug, must be something wrong with deconvolve or my recorded audio somewhere. Lets try delayed audio again</w:t>
+        <w:t xml:space="preserve">Verdict: figure out the EDT weird bug, must be something wrong with deconvolve or my recorded audio somewhere. </w:t>
+      </w:r>
+      <w:proofErr w:type="spellStart"/>
+      <w:proofErr w:type="gramStart"/>
+      <w:r>
+        <w:t>Lets</w:t>
+      </w:r>
+      <w:proofErr w:type="spellEnd"/>
+      <w:proofErr w:type="gramEnd"/>
+      <w:r>
+        <w:t xml:space="preserve"> try delayed audio again</w:t>
       </w:r>
       <w:r>
         <w:t xml:space="preserve"> on normal setting (S3A), then Mona’s setting</w:t>
@@ -2942,7 +3522,25 @@
     </w:p>
     <w:p>
       <w:r>
-        <w:t xml:space="preserve">Also, maybe lets try record S3A and see if its probably my recording workflow </w:t>
+        <w:t xml:space="preserve">Also, maybe </w:t>
+      </w:r>
+      <w:proofErr w:type="spellStart"/>
+      <w:proofErr w:type="gramStart"/>
+      <w:r>
+        <w:t>lets</w:t>
+      </w:r>
+      <w:proofErr w:type="spellEnd"/>
+      <w:proofErr w:type="gramEnd"/>
+      <w:r>
+        <w:t xml:space="preserve"> try record S3A and see if </w:t>
+      </w:r>
+      <w:proofErr w:type="spellStart"/>
+      <w:r>
+        <w:t>its</w:t>
+      </w:r>
+      <w:proofErr w:type="spellEnd"/>
+      <w:r>
+        <w:t xml:space="preserve"> probably my recording workflow </w:t>
       </w:r>
       <w:r>
         <w:t xml:space="preserve">is </w:t>
@@ -2955,8 +3553,21 @@
       </w:r>
     </w:p>
     <w:p>
-      <w:r>
-        <w:t>Interestingly enough, RT60 might be correct and only EDT is problematic, and when analysing MR scene audio, it proves that its not isolated issue to only KT scene. Here is the result for MR.</w:t>
+      <w:proofErr w:type="gramStart"/>
+      <w:r>
+        <w:t>Interestingly enough, RT60</w:t>
+      </w:r>
+      <w:proofErr w:type="gramEnd"/>
+      <w:r>
+        <w:t xml:space="preserve"> might be correct and only EDT is problematic, and when analysing MR scene audio, it proves that </w:t>
+      </w:r>
+      <w:proofErr w:type="spellStart"/>
+      <w:r>
+        <w:t>its</w:t>
+      </w:r>
+      <w:proofErr w:type="spellEnd"/>
+      <w:r>
+        <w:t xml:space="preserve"> not isolated issue to only KT scene. Here is the result for MR.</w:t>
       </w:r>
     </w:p>
     <w:p>
@@ -3029,7 +3640,15 @@
         </w:drawing>
       </w:r>
       <w:r>
-        <w:t>As seen, RT60 is fairly accurate and within range and from right, EDT is absolutely wrong line fit…</w:t>
+        <w:t xml:space="preserve">As seen, RT60 is fairly accurate and within range and from right, EDT is </w:t>
+      </w:r>
+      <w:proofErr w:type="gramStart"/>
+      <w:r>
+        <w:t>absolutely wrong</w:t>
+      </w:r>
+      <w:proofErr w:type="gramEnd"/>
+      <w:r>
+        <w:t xml:space="preserve"> line fit…</w:t>
       </w:r>
     </w:p>
     <w:p>
@@ -3047,8 +3666,13 @@
         <w:t xml:space="preserve"> (bottom waveform)</w:t>
       </w:r>
       <w:r>
-        <w:t xml:space="preserve"> is due to audio reverb delay bug mentioned before..</w:t>
-      </w:r>
+        <w:t xml:space="preserve"> is due to audio reverb delay bug mentioned </w:t>
+      </w:r>
+      <w:proofErr w:type="gramStart"/>
+      <w:r>
+        <w:t>before..</w:t>
+      </w:r>
+      <w:proofErr w:type="gramEnd"/>
       <w:r>
         <w:t xml:space="preserve"> Compare it to the delayed version!</w:t>
       </w:r>
@@ -3168,10 +3792,26 @@
         <w:t>This is using Mona’s setting</w:t>
       </w:r>
       <w:r>
-        <w:t xml:space="preserve"> (top waveform used my delayedaudiodelay.cs script and turn of play on awake) </w:t>
-      </w:r>
-      <w:r>
-        <w:t xml:space="preserve"> instead of S3A settings (which is unreliable/not standardised/tuned to latest steam audio and might have changed from actual used for evaluation):</w:t>
+        <w:t xml:space="preserve"> (top waveform used my </w:t>
+      </w:r>
+      <w:proofErr w:type="spellStart"/>
+      <w:r>
+        <w:t>delayedaudiodelay.cs</w:t>
+      </w:r>
+      <w:proofErr w:type="spellEnd"/>
+      <w:r>
+        <w:t xml:space="preserve"> script and turn of play on </w:t>
+      </w:r>
+      <w:proofErr w:type="gramStart"/>
+      <w:r>
+        <w:t xml:space="preserve">awake) </w:t>
+      </w:r>
+      <w:r>
+        <w:t xml:space="preserve"> instead</w:t>
+      </w:r>
+      <w:proofErr w:type="gramEnd"/>
+      <w:r>
+        <w:t xml:space="preserve"> of S3A settings (which is unreliable/not standardised/tuned to latest steam audio and might have changed from actual used for evaluation):</w:t>
       </w:r>
     </w:p>
     <w:p>
@@ -3448,8 +4088,13 @@
         </w:drawing>
       </w:r>
       <w:r>
-        <w:t>This might also be the noise source on the RIR… This is obviously a bug due to the way Steam audio initialise and for play on awake audio source..</w:t>
-      </w:r>
+        <w:t xml:space="preserve">This might also be the noise source on the RIR… This is obviously a bug due to the way Steam audio initialise and for play on awake audio </w:t>
+      </w:r>
+      <w:proofErr w:type="gramStart"/>
+      <w:r>
+        <w:t>source..</w:t>
+      </w:r>
+      <w:proofErr w:type="gramEnd"/>
     </w:p>
     <w:p>
       <w:r>
@@ -3735,30 +4380,97 @@
         </w:drawing>
       </w:r>
       <w:r>
-        <w:t xml:space="preserve"> Nvm, even trimmed version got same RT60… Could it be the volume its recorded?</w:t>
-      </w:r>
-      <w:r>
-        <w:t xml:space="preserve"> Trying on 10% windows Volume instead of 50%</w:t>
-      </w:r>
-      <w:r>
-        <w:t>.. Ok idk if im tripping but I got exactly same result. All 3 variant of mona setting have exact same Mean RT60 and EDT as above… confirmed!</w:t>
-      </w:r>
-    </w:p>
-    <w:p>
-      <w:r>
-        <w:t>Lets try with custom setting, go back to previous 0.5 vol on listener using 1 min dist and 30 max distance, 1 direct mix, 1 indirect mix level and 50% windows volume.</w:t>
-      </w:r>
-      <w:r>
-        <w:t xml:space="preserve"> Lets call this customsetting1.</w:t>
-      </w:r>
-      <w:r>
-        <w:t xml:space="preserve"> Ok this bring us back to previous result -&gt;</w:t>
-      </w:r>
-    </w:p>
-    <w:p>
-      <w:r>
-        <w:t>Im convinced this result mix is better but the EDT best fit line is buggy..</w:t>
-      </w:r>
+        <w:t xml:space="preserve"> </w:t>
+      </w:r>
+      <w:proofErr w:type="spellStart"/>
+      <w:r>
+        <w:t>Nvm</w:t>
+      </w:r>
+      <w:proofErr w:type="spellEnd"/>
+      <w:r>
+        <w:t>, even trimmed version got same RT60… Could it be the volume its recorded?</w:t>
+      </w:r>
+      <w:r>
+        <w:t xml:space="preserve"> Trying on 10% windows Volume instead of 50</w:t>
+      </w:r>
+      <w:proofErr w:type="gramStart"/>
+      <w:r>
+        <w:t>%</w:t>
+      </w:r>
+      <w:r>
+        <w:t>..</w:t>
+      </w:r>
+      <w:proofErr w:type="gramEnd"/>
+      <w:r>
+        <w:t xml:space="preserve"> Ok idk if </w:t>
+      </w:r>
+      <w:proofErr w:type="spellStart"/>
+      <w:r>
+        <w:t>im</w:t>
+      </w:r>
+      <w:proofErr w:type="spellEnd"/>
+      <w:r>
+        <w:t xml:space="preserve"> tripping but I got exactly same result. All 3 variant of mona setting have exact same Mean RT60 and EDT as above… confirmed!</w:t>
+      </w:r>
+    </w:p>
+    <w:p>
+      <w:proofErr w:type="spellStart"/>
+      <w:proofErr w:type="gramStart"/>
+      <w:r>
+        <w:t>Lets</w:t>
+      </w:r>
+      <w:proofErr w:type="spellEnd"/>
+      <w:proofErr w:type="gramEnd"/>
+      <w:r>
+        <w:t xml:space="preserve"> try with custom setting, go back to previous 0.5 vol on listener using 1 min </w:t>
+      </w:r>
+      <w:proofErr w:type="spellStart"/>
+      <w:r>
+        <w:t>dist</w:t>
+      </w:r>
+      <w:proofErr w:type="spellEnd"/>
+      <w:r>
+        <w:t xml:space="preserve"> and 30 max distance, 1 direct mix, 1 indirect mix level and 50% windows volume.</w:t>
+      </w:r>
+      <w:r>
+        <w:t xml:space="preserve"> </w:t>
+      </w:r>
+      <w:proofErr w:type="spellStart"/>
+      <w:proofErr w:type="gramStart"/>
+      <w:r>
+        <w:t>Lets</w:t>
+      </w:r>
+      <w:proofErr w:type="spellEnd"/>
+      <w:proofErr w:type="gramEnd"/>
+      <w:r>
+        <w:t xml:space="preserve"> call this customsetting1.</w:t>
+      </w:r>
+      <w:r>
+        <w:t xml:space="preserve"> Ok this </w:t>
+      </w:r>
+      <w:proofErr w:type="gramStart"/>
+      <w:r>
+        <w:t>bring</w:t>
+      </w:r>
+      <w:proofErr w:type="gramEnd"/>
+      <w:r>
+        <w:t xml:space="preserve"> us back to previous result -&gt;</w:t>
+      </w:r>
+    </w:p>
+    <w:p>
+      <w:proofErr w:type="spellStart"/>
+      <w:r>
+        <w:t>Im</w:t>
+      </w:r>
+      <w:proofErr w:type="spellEnd"/>
+      <w:r>
+        <w:t xml:space="preserve"> convinced this result mix is better but the EDT best fit line is </w:t>
+      </w:r>
+      <w:proofErr w:type="gramStart"/>
+      <w:r>
+        <w:t>buggy..</w:t>
+      </w:r>
+      <w:proofErr w:type="gramEnd"/>
     </w:p>
     <w:p>
       <w:r>
@@ -3908,7 +4620,33 @@
         </w:drawing>
       </w:r>
       <w:r>
-        <w:t>Now I think about it, volume does matter, atleast I shouldn’t let it clip, but not too low that some audio cant be heard. Also stupid windows 11, for some reason, my headphone volume don’t do anything, I need to change it on volume mixer. Unity volume mixer at 20% seems good to not clipping. Also, as proven before, no need trimming/detach at silence.</w:t>
+        <w:t xml:space="preserve">Now I think about it, volume does matter, </w:t>
+      </w:r>
+      <w:proofErr w:type="spellStart"/>
+      <w:r>
+        <w:t>atleast</w:t>
+      </w:r>
+      <w:proofErr w:type="spellEnd"/>
+      <w:r>
+        <w:t xml:space="preserve"> I shouldn’t let it clip, but not too low that some audio </w:t>
+      </w:r>
+      <w:proofErr w:type="spellStart"/>
+      <w:proofErr w:type="gramStart"/>
+      <w:r>
+        <w:t>cant</w:t>
+      </w:r>
+      <w:proofErr w:type="spellEnd"/>
+      <w:proofErr w:type="gramEnd"/>
+      <w:r>
+        <w:t xml:space="preserve"> be heard. </w:t>
+      </w:r>
+      <w:proofErr w:type="gramStart"/>
+      <w:r>
+        <w:t>Also</w:t>
+      </w:r>
+      <w:proofErr w:type="gramEnd"/>
+      <w:r>
+        <w:t xml:space="preserve"> stupid windows 11, for some reason, my headphone volume don’t do anything, I need to change it on volume mixer. Unity volume mixer at 20% seems good to not clipping. Also, as proven before, no need trimming/detach at silence.</w:t>
       </w:r>
       <w:r>
         <w:rPr>
@@ -4063,14 +4801,51 @@
         </w:drawing>
       </w:r>
       <w:r>
-        <w:t>As seen, interestingly, it seems fairly accurate now (RT60 still so high, but atleast EDT is very accurate.</w:t>
-      </w:r>
-      <w:r>
-        <w:t xml:space="preserve"> Let’s try 0.75 to 2.5 next, and find sweet spot &gt; This feels very bad but ig atleast all scenes should have same setting in the end to make this more ‘scientific’ or not too tuned, or else the resulting mesh would not really mean much.</w:t>
-      </w:r>
-      <w:r>
-        <w:t xml:space="preserve"> Maybe I should tune and calibrate on LR</w:t>
-      </w:r>
+        <w:t xml:space="preserve">As seen, interestingly, it seems fairly accurate now (RT60 still so high, but </w:t>
+      </w:r>
+      <w:proofErr w:type="spellStart"/>
+      <w:r>
+        <w:t>atleast</w:t>
+      </w:r>
+      <w:proofErr w:type="spellEnd"/>
+      <w:r>
+        <w:t xml:space="preserve"> EDT is very accurate.</w:t>
+      </w:r>
+      <w:r>
+        <w:t xml:space="preserve"> Let’s try 0.75 to 2.5 </w:t>
+      </w:r>
+      <w:proofErr w:type="gramStart"/>
+      <w:r>
+        <w:t>next, and</w:t>
+      </w:r>
+      <w:proofErr w:type="gramEnd"/>
+      <w:r>
+        <w:t xml:space="preserve"> find sweet spot &gt; This feels very bad but </w:t>
+      </w:r>
+      <w:proofErr w:type="spellStart"/>
+      <w:r>
+        <w:t>ig</w:t>
+      </w:r>
+      <w:proofErr w:type="spellEnd"/>
+      <w:r>
+        <w:t xml:space="preserve"> </w:t>
+      </w:r>
+      <w:proofErr w:type="spellStart"/>
+      <w:r>
+        <w:t>atleast</w:t>
+      </w:r>
+      <w:proofErr w:type="spellEnd"/>
+      <w:r>
+        <w:t xml:space="preserve"> all scenes should have same setting in the end to make this more ‘scientific’ or not too tuned, or else the resulting mesh would not really mean much.</w:t>
+      </w:r>
+      <w:r>
+        <w:t xml:space="preserve"> Maybe I should tune and calibrate on </w:t>
+      </w:r>
+      <w:proofErr w:type="gramStart"/>
+      <w:r>
+        <w:t>LR</w:t>
+      </w:r>
+      <w:proofErr w:type="gramEnd"/>
     </w:p>
     <w:p>
       <w:pPr>
@@ -4138,7 +4913,15 @@
         </w:drawing>
       </w:r>
       <w:r>
-        <w:t>But for now, lets test same 1 to 1 setting on KT scene and see what happens.</w:t>
+        <w:t xml:space="preserve">But for now, </w:t>
+      </w:r>
+      <w:proofErr w:type="spellStart"/>
+      <w:r>
+        <w:t>lets</w:t>
+      </w:r>
+      <w:proofErr w:type="spellEnd"/>
+      <w:r>
+        <w:t xml:space="preserve"> test same 1 to 1 setting on KT scene and see what happens.</w:t>
       </w:r>
       <w:r>
         <w:br/>
@@ -4417,7 +5200,15 @@
         </w:numPr>
       </w:pPr>
       <w:r>
-        <w:t>Experiment with settings/parameter to see what causes high EDT on S3A setting (strong early reflections, causing bug on line fitting)</w:t>
+        <w:t xml:space="preserve">Experiment with settings/parameter to see what causes high EDT on S3A setting (strong early reflections, causing bug </w:t>
+      </w:r>
+      <w:proofErr w:type="gramStart"/>
+      <w:r>
+        <w:t>on line</w:t>
+      </w:r>
+      <w:proofErr w:type="gramEnd"/>
+      <w:r>
+        <w:t xml:space="preserve"> fitting)</w:t>
       </w:r>
     </w:p>
     <w:p>
@@ -4429,7 +5220,15 @@
         </w:numPr>
       </w:pPr>
       <w:r>
-        <w:t>Use RT30 for RT60 estimation via extrapolation, and generate all graph/value to compare with Kim21, especially for RT60 on each bands as seen on picture above.</w:t>
+        <w:t xml:space="preserve">Use RT30 for RT60 estimation via </w:t>
+      </w:r>
+      <w:proofErr w:type="gramStart"/>
+      <w:r>
+        <w:t>extrapolation, and</w:t>
+      </w:r>
+      <w:proofErr w:type="gramEnd"/>
+      <w:r>
+        <w:t xml:space="preserve"> generate all graph/value to compare with Kim21, especially for RT60 on each bands as seen on picture above.</w:t>
       </w:r>
     </w:p>
     <w:p>
@@ -4441,7 +5240,15 @@
         </w:numPr>
       </w:pPr>
       <w:r>
-        <w:t>Try maximise/increase global steam audio parameters to increase accuracy (hopefully?) to take advantage of using baked instead of realtime.</w:t>
+        <w:t xml:space="preserve">Try maximise/increase global steam audio parameters to increase accuracy (hopefully?) to take advantage of using baked instead of </w:t>
+      </w:r>
+      <w:proofErr w:type="spellStart"/>
+      <w:r>
+        <w:t>realtime</w:t>
+      </w:r>
+      <w:proofErr w:type="spellEnd"/>
+      <w:r>
+        <w:t>.</w:t>
       </w:r>
     </w:p>
     <w:p>
@@ -4449,8 +5256,13 @@
         <w:pStyle w:val="Heading3"/>
       </w:pPr>
       <w:r>
-        <w:t>High EDT on S3A setting investigation</w:t>
-      </w:r>
+        <w:t xml:space="preserve">High EDT on S3A setting </w:t>
+      </w:r>
+      <w:proofErr w:type="gramStart"/>
+      <w:r>
+        <w:t>investigation</w:t>
+      </w:r>
+      <w:proofErr w:type="gramEnd"/>
     </w:p>
     <w:p>
       <w:r>
@@ -4532,8 +5344,15 @@
           </wp:anchor>
         </w:drawing>
       </w:r>
-      <w:r>
-        <w:t>Lets try the 1</w:t>
+      <w:proofErr w:type="spellStart"/>
+      <w:proofErr w:type="gramStart"/>
+      <w:r>
+        <w:t>Lets</w:t>
+      </w:r>
+      <w:proofErr w:type="spellEnd"/>
+      <w:proofErr w:type="gramEnd"/>
+      <w:r>
+        <w:t xml:space="preserve"> try the 1</w:t>
       </w:r>
       <w:r>
         <w:rPr>
@@ -4565,7 +5384,15 @@
         <w:t>N</w:t>
       </w:r>
       <w:r>
-        <w:t>ext lets change the volume to 1 and min distance to 0.2, and max to 10 instead of 1 and 30 (default S3A in KT Eval)</w:t>
+        <w:t xml:space="preserve">ext </w:t>
+      </w:r>
+      <w:proofErr w:type="gramStart"/>
+      <w:r>
+        <w:t>lets</w:t>
+      </w:r>
+      <w:proofErr w:type="gramEnd"/>
+      <w:r>
+        <w:t xml:space="preserve"> change the volume to 1 and min distance to 0.2, and max to 10 instead of 1 and 30 (default S3A in KT Eval)</w:t>
       </w:r>
       <w:r>
         <w:t>.</w:t>
@@ -4592,7 +5419,15 @@
         <w:t xml:space="preserve"> distance attenuation</w:t>
       </w:r>
       <w:r>
-        <w:t xml:space="preserve"> (checking) as its part of the Unity simulation. Windows/Driver level audio mixer level/system volume however doesn’t because its not simulation related I think</w:t>
+        <w:t xml:space="preserve"> (checking) as its part of the Unity simulation. Windows/Driver level audio mixer level/system volume however doesn’t because its not simulation </w:t>
+      </w:r>
+      <w:proofErr w:type="gramStart"/>
+      <w:r>
+        <w:t>related</w:t>
+      </w:r>
+      <w:proofErr w:type="gramEnd"/>
+      <w:r>
+        <w:t xml:space="preserve"> I think</w:t>
       </w:r>
       <w:r>
         <w:t xml:space="preserve"> as proven before</w:t>
@@ -4610,7 +5445,15 @@
         <w:t xml:space="preserve">Note: only need to bake audio source </w:t>
       </w:r>
       <w:r>
-        <w:t>when changing only audio source parameter (not changing listener location etc), which makes sense, only bake gameobject where u change its parameter.</w:t>
+        <w:t xml:space="preserve">when changing only audio source parameter (not changing listener location etc), which makes sense, only bake </w:t>
+      </w:r>
+      <w:proofErr w:type="spellStart"/>
+      <w:r>
+        <w:t>gameobject</w:t>
+      </w:r>
+      <w:proofErr w:type="spellEnd"/>
+      <w:r>
+        <w:t xml:space="preserve"> where u change its parameter.</w:t>
       </w:r>
     </w:p>
     <w:p>
@@ -4618,7 +5461,17 @@
         <w:t>N</w:t>
       </w:r>
       <w:r>
-        <w:t>ow lets change only volume</w:t>
+        <w:t xml:space="preserve">ow </w:t>
+      </w:r>
+      <w:proofErr w:type="spellStart"/>
+      <w:proofErr w:type="gramStart"/>
+      <w:r>
+        <w:t>lets</w:t>
+      </w:r>
+      <w:proofErr w:type="spellEnd"/>
+      <w:proofErr w:type="gramEnd"/>
+      <w:r>
+        <w:t xml:space="preserve"> change only volume</w:t>
       </w:r>
       <w:r>
         <w:t xml:space="preserve"> from 0.13 to 1</w:t>
@@ -4897,7 +5750,15 @@
         </w:drawing>
       </w:r>
       <w:r>
-        <w:t>Question is now, if realism is the goal, why not enable attenuation based on physics based instead of curve driven (which is more useful for directive/game experience with non simulation in mind). At the same regard, might as well enable simulation defined air absorption as well.</w:t>
+        <w:t xml:space="preserve">Question is now, if realism is the goal, why not enable attenuation based on physics based instead of curve driven (which is more useful for directive/game experience with </w:t>
+      </w:r>
+      <w:proofErr w:type="spellStart"/>
+      <w:r>
+        <w:t>non simulation</w:t>
+      </w:r>
+      <w:proofErr w:type="spellEnd"/>
+      <w:r>
+        <w:t xml:space="preserve"> in mind). At the same regard, might as well enable simulation defined air absorption as well.</w:t>
       </w:r>
     </w:p>
     <w:p>
@@ -4967,17 +5828,113 @@
         </w:drawing>
       </w:r>
       <w:r>
-        <w:t>But first, just to see if its usable, lets only enable physics based attenuation instead of curve driven for now.</w:t>
-      </w:r>
-    </w:p>
-    <w:p>
-      <w:r>
-        <w:t>YES! Physics based attenuation works! This is great as saves the headache of thinking whats the best curve for each scene. As expected, because volume is still 1, RT60 still too high due to high floor noise level, lets try enabling air absorption (simulation defined) and see what changes.</w:t>
+        <w:t xml:space="preserve">But first, just to see if its usable, lets only enable </w:t>
+      </w:r>
+      <w:proofErr w:type="gramStart"/>
+      <w:r>
+        <w:t>physics based</w:t>
+      </w:r>
+      <w:proofErr w:type="gramEnd"/>
+      <w:r>
+        <w:t xml:space="preserve"> attenuation instead of curve driven for now.</w:t>
+      </w:r>
+    </w:p>
+    <w:p>
+      <w:r>
+        <w:t xml:space="preserve">YES! Physics based attenuation works! This is great as saves the headache of thinking </w:t>
+      </w:r>
+      <w:proofErr w:type="spellStart"/>
+      <w:r>
+        <w:t>whats</w:t>
+      </w:r>
+      <w:proofErr w:type="spellEnd"/>
+      <w:r>
+        <w:t xml:space="preserve"> the best curve for each scene. As expected, because volume is still 1, RT60 still too high due to high floor noise level, </w:t>
+      </w:r>
+      <w:proofErr w:type="spellStart"/>
+      <w:r>
+        <w:t>lets</w:t>
+      </w:r>
+      <w:proofErr w:type="spellEnd"/>
+      <w:r>
+        <w:t xml:space="preserve"> try enabling air absorption (simulation defined) and see what changes.</w:t>
       </w:r>
     </w:p>
     <w:p>
       <w:r>
         <w:lastRenderedPageBreak/>
+        <w:drawing>
+          <wp:anchor distT="0" distB="0" distL="114300" distR="114300" simplePos="0" relativeHeight="251700224" behindDoc="1" locked="0" layoutInCell="1" allowOverlap="1" wp14:anchorId="2A48D617" wp14:editId="6EA7F0BF">
+            <wp:simplePos x="0" y="0"/>
+            <wp:positionH relativeFrom="margin">
+              <wp:align>left</wp:align>
+            </wp:positionH>
+            <wp:positionV relativeFrom="paragraph">
+              <wp:posOffset>1743075</wp:posOffset>
+            </wp:positionV>
+            <wp:extent cx="2376805" cy="2152650"/>
+            <wp:effectExtent l="0" t="0" r="4445" b="0"/>
+            <wp:wrapTight wrapText="bothSides">
+              <wp:wrapPolygon edited="0">
+                <wp:start x="0" y="0"/>
+                <wp:lineTo x="0" y="21409"/>
+                <wp:lineTo x="21467" y="21409"/>
+                <wp:lineTo x="21467" y="0"/>
+                <wp:lineTo x="0" y="0"/>
+              </wp:wrapPolygon>
+            </wp:wrapTight>
+            <wp:docPr id="48" name="Picture 48"/>
+            <wp:cNvGraphicFramePr>
+              <a:graphicFrameLocks xmlns:a="http://schemas.openxmlformats.org/drawingml/2006/main" noChangeAspect="1"/>
+            </wp:cNvGraphicFramePr>
+            <a:graphic xmlns:a="http://schemas.openxmlformats.org/drawingml/2006/main">
+              <a:graphicData uri="http://schemas.openxmlformats.org/drawingml/2006/picture">
+                <pic:pic xmlns:pic="http://schemas.openxmlformats.org/drawingml/2006/picture">
+                  <pic:nvPicPr>
+                    <pic:cNvPr id="1" name=""/>
+                    <pic:cNvPicPr/>
+                  </pic:nvPicPr>
+                  <pic:blipFill rotWithShape="1">
+                    <a:blip r:embed="rId53">
+                      <a:extLst>
+                        <a:ext uri="{28A0092B-C50C-407E-A947-70E740481C1C}">
+                          <a14:useLocalDpi xmlns:a14="http://schemas.microsoft.com/office/drawing/2010/main" val="0"/>
+                        </a:ext>
+                      </a:extLst>
+                    </a:blip>
+                    <a:srcRect t="33918"/>
+                    <a:stretch/>
+                  </pic:blipFill>
+                  <pic:spPr bwMode="auto">
+                    <a:xfrm>
+                      <a:off x="0" y="0"/>
+                      <a:ext cx="2376805" cy="2152650"/>
+                    </a:xfrm>
+                    <a:prstGeom prst="rect">
+                      <a:avLst/>
+                    </a:prstGeom>
+                    <a:ln>
+                      <a:noFill/>
+                    </a:ln>
+                    <a:extLst>
+                      <a:ext uri="{53640926-AAD7-44D8-BBD7-CCE9431645EC}">
+                        <a14:shadowObscured xmlns:a14="http://schemas.microsoft.com/office/drawing/2010/main"/>
+                      </a:ext>
+                    </a:extLst>
+                  </pic:spPr>
+                </pic:pic>
+              </a:graphicData>
+            </a:graphic>
+            <wp14:sizeRelH relativeFrom="margin">
+              <wp14:pctWidth>0</wp14:pctWidth>
+            </wp14:sizeRelH>
+            <wp14:sizeRelV relativeFrom="margin">
+              <wp14:pctHeight>0</wp14:pctHeight>
+            </wp14:sizeRelV>
+          </wp:anchor>
+        </w:drawing>
+      </w:r>
+      <w:r>
         <w:drawing>
           <wp:anchor distT="0" distB="0" distL="114300" distR="114300" simplePos="0" relativeHeight="251699200" behindDoc="1" locked="0" layoutInCell="1" allowOverlap="1" wp14:anchorId="40C3BD5B" wp14:editId="5C286129">
             <wp:simplePos x="0" y="0"/>
@@ -5010,7 +5967,7 @@
                     <pic:cNvPicPr/>
                   </pic:nvPicPr>
                   <pic:blipFill>
-                    <a:blip r:embed="rId53">
+                    <a:blip r:embed="rId54">
                       <a:extLst>
                         <a:ext uri="{28A0092B-C50C-407E-A947-70E740481C1C}">
                           <a14:useLocalDpi xmlns:a14="http://schemas.microsoft.com/office/drawing/2010/main" val="0"/>
@@ -5040,9 +5997,225 @@
         <w:t>Air absorption doesn’t do much, probably more effective on larger room like ST, but I’ll keep it enable for now. Next, lets lower the volume to 0.5 and see if this fixes RT60.</w:t>
       </w:r>
       <w:r>
-        <w:t xml:space="preserve"> Unfortunately, this doesn’t, so lets go back to 0.13 and see if this changes anything. If not, then I think I’m forced to use RT30/45 or something and extrapolate.</w:t>
-      </w:r>
-    </w:p>
+        <w:t xml:space="preserve"> Unfortunately, this doesn’t, so </w:t>
+      </w:r>
+      <w:proofErr w:type="gramStart"/>
+      <w:r>
+        <w:t>lets</w:t>
+      </w:r>
+      <w:proofErr w:type="gramEnd"/>
+      <w:r>
+        <w:t xml:space="preserve"> go back to 0.13 and see if this changes anything. If not, then I think I’m forced to use RT30/45 or something and extrapolate.</w:t>
+      </w:r>
+      <w:r>
+        <w:tab/>
+      </w:r>
+    </w:p>
+    <w:p>
+      <w:pPr>
+        <w:rPr>
+          <w:noProof/>
+        </w:rPr>
+      </w:pPr>
+      <w:r>
+        <w:drawing>
+          <wp:anchor distT="0" distB="0" distL="114300" distR="114300" simplePos="0" relativeHeight="251701248" behindDoc="1" locked="0" layoutInCell="1" allowOverlap="1" wp14:anchorId="5AE00E64" wp14:editId="726A4A1B">
+            <wp:simplePos x="0" y="0"/>
+            <wp:positionH relativeFrom="margin">
+              <wp:posOffset>3886200</wp:posOffset>
+            </wp:positionH>
+            <wp:positionV relativeFrom="paragraph">
+              <wp:posOffset>13970</wp:posOffset>
+            </wp:positionV>
+            <wp:extent cx="2105025" cy="2616835"/>
+            <wp:effectExtent l="0" t="0" r="9525" b="0"/>
+            <wp:wrapTight wrapText="bothSides">
+              <wp:wrapPolygon edited="0">
+                <wp:start x="0" y="0"/>
+                <wp:lineTo x="0" y="21385"/>
+                <wp:lineTo x="21502" y="21385"/>
+                <wp:lineTo x="21502" y="0"/>
+                <wp:lineTo x="0" y="0"/>
+              </wp:wrapPolygon>
+            </wp:wrapTight>
+            <wp:docPr id="49" name="Picture 49"/>
+            <wp:cNvGraphicFramePr>
+              <a:graphicFrameLocks xmlns:a="http://schemas.openxmlformats.org/drawingml/2006/main" noChangeAspect="1"/>
+            </wp:cNvGraphicFramePr>
+            <a:graphic xmlns:a="http://schemas.openxmlformats.org/drawingml/2006/main">
+              <a:graphicData uri="http://schemas.openxmlformats.org/drawingml/2006/picture">
+                <pic:pic xmlns:pic="http://schemas.openxmlformats.org/drawingml/2006/picture">
+                  <pic:nvPicPr>
+                    <pic:cNvPr id="1" name=""/>
+                    <pic:cNvPicPr/>
+                  </pic:nvPicPr>
+                  <pic:blipFill>
+                    <a:blip r:embed="rId55" cstate="print">
+                      <a:extLst>
+                        <a:ext uri="{28A0092B-C50C-407E-A947-70E740481C1C}">
+                          <a14:useLocalDpi xmlns:a14="http://schemas.microsoft.com/office/drawing/2010/main" val="0"/>
+                        </a:ext>
+                      </a:extLst>
+                    </a:blip>
+                    <a:stretch>
+                      <a:fillRect/>
+                    </a:stretch>
+                  </pic:blipFill>
+                  <pic:spPr>
+                    <a:xfrm>
+                      <a:off x="0" y="0"/>
+                      <a:ext cx="2105025" cy="2616835"/>
+                    </a:xfrm>
+                    <a:prstGeom prst="rect">
+                      <a:avLst/>
+                    </a:prstGeom>
+                  </pic:spPr>
+                </pic:pic>
+              </a:graphicData>
+            </a:graphic>
+            <wp14:sizeRelH relativeFrom="margin">
+              <wp14:pctWidth>0</wp14:pctWidth>
+            </wp14:sizeRelH>
+            <wp14:sizeRelV relativeFrom="margin">
+              <wp14:pctHeight>0</wp14:pctHeight>
+            </wp14:sizeRelV>
+          </wp:anchor>
+        </w:drawing>
+      </w:r>
+      <w:r>
+        <w:sym w:font="Wingdings" w:char="F0DF"/>
+      </w:r>
+      <w:r>
+        <w:t xml:space="preserve"> Top is vol at 0.5 and bottom is at 0.13, as seen it helps a lot but still not as accurate. This is most likely</w:t>
+      </w:r>
+      <w:r>
+        <w:t xml:space="preserve"> due to the noise floor level being at around -50 instead at less than -60, causing the best line fit problem again as seen in        </w:t>
+      </w:r>
+      <w:proofErr w:type="gramStart"/>
+      <w:r>
+        <w:t>following  graph</w:t>
+      </w:r>
+      <w:proofErr w:type="gramEnd"/>
+      <w:r>
+        <w:rPr>
+          <w:noProof/>
+        </w:rPr>
+        <w:t xml:space="preserve"> </w:t>
+      </w:r>
+      <w:r>
+        <w:rPr>
+          <w:noProof/>
+        </w:rPr>
+        <w:sym w:font="Wingdings" w:char="F0E0"/>
+      </w:r>
+    </w:p>
+    <w:p>
+      <w:pPr>
+        <w:rPr>
+          <w:noProof/>
+        </w:rPr>
+      </w:pPr>
+      <w:r>
+        <w:rPr>
+          <w:noProof/>
+        </w:rPr>
+        <w:t>Lets try at 0.05 volume</w:t>
+      </w:r>
+      <w:r>
+        <w:rPr>
+          <w:noProof/>
+        </w:rPr>
+        <w:t xml:space="preserve"> just in case</w:t>
+      </w:r>
+      <w:r>
+        <w:rPr>
+          <w:noProof/>
+        </w:rPr>
+        <w:t>. I also maxed (100%) System/Windows volume level/mixer just in case its too quiet.</w:t>
+      </w:r>
+    </w:p>
+    <w:p>
+      <w:r>
+        <w:drawing>
+          <wp:anchor distT="0" distB="0" distL="114300" distR="114300" simplePos="0" relativeHeight="251702272" behindDoc="1" locked="0" layoutInCell="1" allowOverlap="1" wp14:anchorId="53AF855D" wp14:editId="0805DEE0">
+            <wp:simplePos x="0" y="0"/>
+            <wp:positionH relativeFrom="margin">
+              <wp:align>left</wp:align>
+            </wp:positionH>
+            <wp:positionV relativeFrom="paragraph">
+              <wp:posOffset>-3810</wp:posOffset>
+            </wp:positionV>
+            <wp:extent cx="1857375" cy="901065"/>
+            <wp:effectExtent l="0" t="0" r="9525" b="0"/>
+            <wp:wrapTight wrapText="bothSides">
+              <wp:wrapPolygon edited="0">
+                <wp:start x="0" y="0"/>
+                <wp:lineTo x="0" y="21006"/>
+                <wp:lineTo x="21489" y="21006"/>
+                <wp:lineTo x="21489" y="0"/>
+                <wp:lineTo x="0" y="0"/>
+              </wp:wrapPolygon>
+            </wp:wrapTight>
+            <wp:docPr id="50" name="Picture 50"/>
+            <wp:cNvGraphicFramePr>
+              <a:graphicFrameLocks xmlns:a="http://schemas.openxmlformats.org/drawingml/2006/main" noChangeAspect="1"/>
+            </wp:cNvGraphicFramePr>
+            <a:graphic xmlns:a="http://schemas.openxmlformats.org/drawingml/2006/main">
+              <a:graphicData uri="http://schemas.openxmlformats.org/drawingml/2006/picture">
+                <pic:pic xmlns:pic="http://schemas.openxmlformats.org/drawingml/2006/picture">
+                  <pic:nvPicPr>
+                    <pic:cNvPr id="1" name=""/>
+                    <pic:cNvPicPr/>
+                  </pic:nvPicPr>
+                  <pic:blipFill>
+                    <a:blip r:embed="rId56">
+                      <a:extLst>
+                        <a:ext uri="{28A0092B-C50C-407E-A947-70E740481C1C}">
+                          <a14:useLocalDpi xmlns:a14="http://schemas.microsoft.com/office/drawing/2010/main" val="0"/>
+                        </a:ext>
+                      </a:extLst>
+                    </a:blip>
+                    <a:stretch>
+                      <a:fillRect/>
+                    </a:stretch>
+                  </pic:blipFill>
+                  <pic:spPr>
+                    <a:xfrm>
+                      <a:off x="0" y="0"/>
+                      <a:ext cx="1857375" cy="901065"/>
+                    </a:xfrm>
+                    <a:prstGeom prst="rect">
+                      <a:avLst/>
+                    </a:prstGeom>
+                  </pic:spPr>
+                </pic:pic>
+              </a:graphicData>
+            </a:graphic>
+            <wp14:sizeRelH relativeFrom="margin">
+              <wp14:pctWidth>0</wp14:pctWidth>
+            </wp14:sizeRelH>
+            <wp14:sizeRelV relativeFrom="margin">
+              <wp14:pctHeight>0</wp14:pctHeight>
+            </wp14:sizeRelV>
+          </wp:anchor>
+        </w:drawing>
+      </w:r>
+      <w:r>
+        <w:t xml:space="preserve">Volume at 0.05 helps a lot but still not enough as the noise floor still present around -50 to -60db especially in lower frequency but still present in some frequency like 2k and 4k interestingly, so changing band wont really solve it either. </w:t>
+      </w:r>
+      <w:proofErr w:type="gramStart"/>
+      <w:r>
+        <w:t>Lets</w:t>
+      </w:r>
+      <w:proofErr w:type="gramEnd"/>
+      <w:r>
+        <w:t xml:space="preserve"> try 0.01 just in case, at max System/Windows volume mixer</w:t>
+      </w:r>
+      <w:r>
+        <w:t xml:space="preserve"> again.</w:t>
+      </w:r>
+    </w:p>
+    <w:p/>
     <w:sectPr>
       <w:pgSz w:w="11906" w:h="16838"/>
       <w:pgMar w:top="1440" w:right="1440" w:bottom="1440" w:left="1440" w:header="708" w:footer="708" w:gutter="0"/>

</xml_diff>

<commit_message>
test volume at 0.01 gives good RT60 and EDT but concerns regarding sounds dissipation before reflection esp for ST (need to try setting on ST)
</commit_message>
<xml_diff>
--- a/Intern-Logs/Week 5.docx
+++ b/Intern-Logs/Week 5.docx
@@ -124,15 +124,7 @@
         </w:numPr>
       </w:pPr>
       <w:r>
-        <w:t xml:space="preserve">automate baking with 1 button to </w:t>
-      </w:r>
-      <w:proofErr w:type="gramStart"/>
-      <w:r>
-        <w:t>streamline</w:t>
-      </w:r>
-      <w:proofErr w:type="gramEnd"/>
-      <w:r>
-        <w:t xml:space="preserve"> </w:t>
+        <w:t xml:space="preserve">automate baking with 1 button to streamline </w:t>
       </w:r>
     </w:p>
     <w:p>
@@ -144,13 +136,8 @@
         </w:numPr>
       </w:pPr>
       <w:r>
-        <w:t xml:space="preserve">Add lighting indicator for when steam audio is </w:t>
-      </w:r>
-      <w:proofErr w:type="gramStart"/>
-      <w:r>
-        <w:t>working</w:t>
-      </w:r>
-      <w:proofErr w:type="gramEnd"/>
+        <w:t>Add lighting indicator for when steam audio is working</w:t>
+      </w:r>
     </w:p>
     <w:p>
       <w:pPr>
@@ -163,14 +150,12 @@
       <w:r>
         <w:t xml:space="preserve">Generate all audio </w:t>
       </w:r>
-      <w:proofErr w:type="gramStart"/>
       <w:r>
         <w:rPr>
           <w:color w:val="70AD47" w:themeColor="accent6"/>
         </w:rPr>
         <w:t>done</w:t>
       </w:r>
-      <w:proofErr w:type="gramEnd"/>
     </w:p>
     <w:p>
       <w:pPr>
@@ -181,15 +166,7 @@
         </w:numPr>
       </w:pPr>
       <w:r>
-        <w:t xml:space="preserve">Do analysis using provided </w:t>
-      </w:r>
-      <w:proofErr w:type="spellStart"/>
-      <w:r>
-        <w:t>matlab</w:t>
-      </w:r>
-      <w:proofErr w:type="spellEnd"/>
-      <w:r>
-        <w:t>, have proper report and findings for meeting.</w:t>
+        <w:t>Do analysis using provided matlab, have proper report and findings for meeting.</w:t>
       </w:r>
     </w:p>
     <w:p>
@@ -201,21 +178,8 @@
         </w:numPr>
       </w:pPr>
       <w:r>
-        <w:t>Create unity scenes for all scenes and its category (</w:t>
-      </w:r>
-      <w:proofErr w:type="spellStart"/>
-      <w:r>
-        <w:t>VRDemo</w:t>
-      </w:r>
-      <w:proofErr w:type="spellEnd"/>
-      <w:r>
-        <w:t xml:space="preserve">, </w:t>
-      </w:r>
-      <w:proofErr w:type="spellStart"/>
-      <w:r>
-        <w:t>nonVRDemo</w:t>
-      </w:r>
-      <w:proofErr w:type="spellEnd"/>
+        <w:t>Create unity scenes for all scenes and its category (VRDemo, nonVRDemo</w:t>
+      </w:r>
       <w:r>
         <w:t>)</w:t>
       </w:r>
@@ -229,24 +193,14 @@
         </w:numPr>
       </w:pPr>
       <w:r>
-        <w:t xml:space="preserve">Add Rachel and Joao for Demo for more immersive VR </w:t>
-      </w:r>
-      <w:proofErr w:type="gramStart"/>
-      <w:r>
-        <w:t>demo ,</w:t>
-      </w:r>
-      <w:proofErr w:type="gramEnd"/>
-      <w:r>
-        <w:t xml:space="preserve"> and probably have more audio cue. </w:t>
-      </w:r>
-      <w:proofErr w:type="spellStart"/>
+        <w:t xml:space="preserve">Add Rachel and Joao for Demo for more immersive VR demo , and probably have more audio cue. </w:t>
+      </w:r>
       <w:r>
         <w:rPr>
           <w:color w:val="70AD47" w:themeColor="accent6"/>
         </w:rPr>
         <w:t>otw</w:t>
       </w:r>
-      <w:proofErr w:type="spellEnd"/>
     </w:p>
     <w:p>
       <w:pPr>
@@ -257,21 +211,8 @@
         </w:numPr>
       </w:pPr>
       <w:r>
-        <w:t xml:space="preserve">Continue </w:t>
-      </w:r>
-      <w:proofErr w:type="spellStart"/>
-      <w:r>
-        <w:t>monodepth</w:t>
-      </w:r>
-      <w:proofErr w:type="spellEnd"/>
-      <w:r>
-        <w:t xml:space="preserve"> optimisation using </w:t>
-      </w:r>
-      <w:proofErr w:type="gramStart"/>
-      <w:r>
-        <w:t>enhance360debug.py</w:t>
-      </w:r>
-      <w:proofErr w:type="gramEnd"/>
+        <w:t>Continue monodepth optimisation using enhance360debug.py</w:t>
+      </w:r>
     </w:p>
     <w:p>
       <w:pPr>
@@ -282,13 +223,8 @@
         </w:numPr>
       </w:pPr>
       <w:r>
-        <w:t xml:space="preserve">Remove docker clutter </w:t>
-      </w:r>
-      <w:proofErr w:type="gramStart"/>
-      <w:r>
-        <w:t>automatically</w:t>
-      </w:r>
-      <w:proofErr w:type="gramEnd"/>
+        <w:t>Remove docker clutter automatically</w:t>
+      </w:r>
     </w:p>
     <w:p>
       <w:pPr>
@@ -464,15 +400,7 @@
         <w:t>regarding audio quality and compression of using external softwar</w:t>
       </w:r>
       <w:r>
-        <w:t xml:space="preserve">e instead of directly through Unity but unfortunately there’s no simple way with Steam Audio compared to Google Resonance. (Need to confirm with </w:t>
-      </w:r>
-      <w:proofErr w:type="spellStart"/>
-      <w:r>
-        <w:t>Dr.</w:t>
-      </w:r>
-      <w:proofErr w:type="spellEnd"/>
-      <w:r>
-        <w:t xml:space="preserve"> Hansung if this is acceptable)</w:t>
+        <w:t>e instead of directly through Unity but unfortunately there’s no simple way with Steam Audio compared to Google Resonance. (Need to confirm with Dr. Hansung if this is acceptable)</w:t>
       </w:r>
     </w:p>
     <w:p>
@@ -618,13 +546,8 @@
           </wp:anchor>
         </w:drawing>
       </w:r>
-      <w:proofErr w:type="spellStart"/>
-      <w:r>
-        <w:t>Matlab</w:t>
-      </w:r>
-      <w:proofErr w:type="spellEnd"/>
-      <w:r>
-        <w:t xml:space="preserve"> changes on octave band </w:t>
+      <w:r>
+        <w:t xml:space="preserve">Matlab changes on octave band </w:t>
       </w:r>
       <w:r>
         <w:t>from 2:6 to 3:8 to follow previous paper methodology (as advised by Mona). To analyse the sound, just change directory definition and run the Main file (Main_Immersive_EDT_RT60.m)</w:t>
@@ -638,41 +561,12 @@
         <w:t xml:space="preserve"> for analysis</w:t>
       </w:r>
       <w:r>
-        <w:t xml:space="preserve">, run </w:t>
-      </w:r>
-      <w:proofErr w:type="gramStart"/>
-      <w:r>
-        <w:t>the .</w:t>
-      </w:r>
-      <w:proofErr w:type="spellStart"/>
-      <w:r>
-        <w:t>ipynb</w:t>
-      </w:r>
-      <w:proofErr w:type="spellEnd"/>
-      <w:proofErr w:type="gramEnd"/>
-      <w:r>
-        <w:t xml:space="preserve"> coded by Mona in respective scene folders.</w:t>
-      </w:r>
-    </w:p>
-    <w:p>
-      <w:r>
-        <w:t xml:space="preserve">Honestly my brain </w:t>
-      </w:r>
-      <w:proofErr w:type="spellStart"/>
-      <w:r>
-        <w:t>kinda</w:t>
-      </w:r>
-      <w:proofErr w:type="spellEnd"/>
-      <w:r>
-        <w:t xml:space="preserve"> fried </w:t>
-      </w:r>
-      <w:proofErr w:type="spellStart"/>
-      <w:r>
-        <w:t>alr</w:t>
-      </w:r>
-      <w:proofErr w:type="spellEnd"/>
-      <w:r>
-        <w:t xml:space="preserve"> today so will continue tomorrow instead.</w:t>
+        <w:t>, run the .ipynb coded by Mona in respective scene folders.</w:t>
+      </w:r>
+    </w:p>
+    <w:p>
+      <w:r>
+        <w:t>Honestly my brain kinda fried alr today so will continue tomorrow instead.</w:t>
       </w:r>
     </w:p>
     <w:p>
@@ -685,57 +579,17 @@
     </w:p>
     <w:p>
       <w:r>
-        <w:t xml:space="preserve">Interesting to note, one of the most important </w:t>
-      </w:r>
-      <w:proofErr w:type="gramStart"/>
-      <w:r>
-        <w:t>factor</w:t>
-      </w:r>
-      <w:proofErr w:type="gramEnd"/>
-      <w:r>
-        <w:t xml:space="preserve"> for room reverb properties is its size, and the material properties inside it, </w:t>
-      </w:r>
-      <w:proofErr w:type="spellStart"/>
-      <w:r>
-        <w:t>imo</w:t>
-      </w:r>
-      <w:proofErr w:type="spellEnd"/>
-      <w:r>
-        <w:t xml:space="preserve"> the furniture shape etc is not as they only serve purpose to make room smaller (less echo) and depending on type of furniture/objects.</w:t>
-      </w:r>
-    </w:p>
-    <w:p>
-      <w:r>
-        <w:t xml:space="preserve">Another interesting thing to note, is that sometimes the reverb effect is not applied for first few second when game is play (for example, speech on ST), especially apparent when </w:t>
-      </w:r>
-      <w:proofErr w:type="spellStart"/>
-      <w:r>
-        <w:t>there</w:t>
-      </w:r>
-      <w:proofErr w:type="spellEnd"/>
-      <w:r>
-        <w:t xml:space="preserve"> supposed to be strong reverb. </w:t>
-      </w:r>
-      <w:proofErr w:type="gramStart"/>
-      <w:r>
-        <w:t>So</w:t>
-      </w:r>
-      <w:proofErr w:type="gramEnd"/>
-      <w:r>
-        <w:t xml:space="preserve"> using loop and having very long silence at the end might be needed.</w:t>
-      </w:r>
-    </w:p>
-    <w:p>
-      <w:r>
-        <w:t xml:space="preserve">Generated all </w:t>
-      </w:r>
-      <w:proofErr w:type="gramStart"/>
-      <w:r>
-        <w:t>audio</w:t>
-      </w:r>
-      <w:proofErr w:type="gramEnd"/>
-      <w:r>
-        <w:t>!</w:t>
+        <w:t>Interesting to note, one of the most important factor for room reverb properties is its size, and the material properties inside it, imo the furniture shape etc is not as they only serve purpose to make room smaller (less echo) and depending on type of furniture/objects.</w:t>
+      </w:r>
+    </w:p>
+    <w:p>
+      <w:r>
+        <w:t>Another interesting thing to note, is that sometimes the reverb effect is not applied for first few second when game is play (for example, speech on ST), especially apparent when there supposed to be strong reverb. So using loop and having very long silence at the end might be needed.</w:t>
+      </w:r>
+    </w:p>
+    <w:p>
+      <w:r>
+        <w:t>Generated all audio!</w:t>
       </w:r>
     </w:p>
     <w:p>
@@ -763,15 +617,7 @@
         </w:numPr>
       </w:pPr>
       <w:r>
-        <w:t xml:space="preserve">Do analysis using provided </w:t>
-      </w:r>
-      <w:proofErr w:type="spellStart"/>
-      <w:r>
-        <w:t>matlab</w:t>
-      </w:r>
-      <w:proofErr w:type="spellEnd"/>
-      <w:r>
-        <w:t>, have proper report and findings for meeting.</w:t>
+        <w:t>Do analysis using provided matlab, have proper report and findings for meeting.</w:t>
       </w:r>
     </w:p>
     <w:p>
@@ -795,15 +641,7 @@
         </w:numPr>
       </w:pPr>
       <w:r>
-        <w:t xml:space="preserve">automate baking with 1 button to </w:t>
-      </w:r>
-      <w:proofErr w:type="gramStart"/>
-      <w:r>
-        <w:t>streamline</w:t>
-      </w:r>
-      <w:proofErr w:type="gramEnd"/>
-      <w:r>
-        <w:t xml:space="preserve"> </w:t>
+        <w:t xml:space="preserve">automate baking with 1 button to streamline </w:t>
       </w:r>
     </w:p>
     <w:p>
@@ -815,15 +653,7 @@
         </w:numPr>
       </w:pPr>
       <w:r>
-        <w:t xml:space="preserve">Add lighting indicator for when steam audio is </w:t>
-      </w:r>
-      <w:proofErr w:type="gramStart"/>
-      <w:r>
-        <w:t>working</w:t>
-      </w:r>
-      <w:proofErr w:type="gramEnd"/>
-      <w:r>
-        <w:t xml:space="preserve"> </w:t>
+        <w:t xml:space="preserve">Add lighting indicator for when steam audio is working </w:t>
       </w:r>
     </w:p>
     <w:p>
@@ -835,23 +665,7 @@
         </w:numPr>
       </w:pPr>
       <w:r>
-        <w:t>Create unity scenes for all scenes and its category (</w:t>
-      </w:r>
-      <w:proofErr w:type="spellStart"/>
-      <w:r>
-        <w:t>VRDemo</w:t>
-      </w:r>
-      <w:proofErr w:type="spellEnd"/>
-      <w:r>
-        <w:t xml:space="preserve">, </w:t>
-      </w:r>
-      <w:proofErr w:type="spellStart"/>
-      <w:r>
-        <w:t>nonVRDemo</w:t>
-      </w:r>
-      <w:proofErr w:type="spellEnd"/>
-      <w:r>
-        <w:t>)</w:t>
+        <w:t>Create unity scenes for all scenes and its category (VRDemo, nonVRDemo)</w:t>
       </w:r>
     </w:p>
     <w:p>
@@ -863,24 +677,14 @@
         </w:numPr>
       </w:pPr>
       <w:r>
-        <w:t xml:space="preserve">Add Rachel and Joao for Demo for more immersive VR </w:t>
-      </w:r>
-      <w:proofErr w:type="gramStart"/>
-      <w:r>
-        <w:t>demo ,</w:t>
-      </w:r>
-      <w:proofErr w:type="gramEnd"/>
-      <w:r>
-        <w:t xml:space="preserve"> and probably have more audio cue. </w:t>
-      </w:r>
-      <w:proofErr w:type="spellStart"/>
+        <w:t xml:space="preserve">Add Rachel and Joao for Demo for more immersive VR demo , and probably have more audio cue. </w:t>
+      </w:r>
       <w:r>
         <w:rPr>
           <w:color w:val="70AD47" w:themeColor="accent6"/>
         </w:rPr>
         <w:t>otw</w:t>
       </w:r>
-      <w:proofErr w:type="spellEnd"/>
     </w:p>
     <w:p>
       <w:pPr>
@@ -891,21 +695,8 @@
         </w:numPr>
       </w:pPr>
       <w:r>
-        <w:t xml:space="preserve">Continue </w:t>
-      </w:r>
-      <w:proofErr w:type="spellStart"/>
-      <w:r>
-        <w:t>monodepth</w:t>
-      </w:r>
-      <w:proofErr w:type="spellEnd"/>
-      <w:r>
-        <w:t xml:space="preserve"> optimisation using </w:t>
-      </w:r>
-      <w:proofErr w:type="gramStart"/>
-      <w:r>
-        <w:t>enhance360debug.py</w:t>
-      </w:r>
-      <w:proofErr w:type="gramEnd"/>
+        <w:t>Continue monodepth optimisation using enhance360debug.py</w:t>
+      </w:r>
     </w:p>
     <w:p>
       <w:pPr>
@@ -916,13 +707,8 @@
         </w:numPr>
       </w:pPr>
       <w:r>
-        <w:t xml:space="preserve">Remove docker clutter </w:t>
-      </w:r>
-      <w:proofErr w:type="gramStart"/>
-      <w:r>
-        <w:t>automatically</w:t>
-      </w:r>
-      <w:proofErr w:type="gramEnd"/>
+        <w:t>Remove docker clutter automatically</w:t>
+      </w:r>
     </w:p>
     <w:p>
       <w:pPr>
@@ -938,92 +724,26 @@
     </w:p>
     <w:p>
       <w:r>
-        <w:t xml:space="preserve">Copied the RIR analysis folder one by one for commit and organisation to remove clutter (unneeded files), </w:t>
-      </w:r>
-      <w:proofErr w:type="gramStart"/>
-      <w:r>
-        <w:t>and also</w:t>
-      </w:r>
-      <w:proofErr w:type="gramEnd"/>
-      <w:r>
-        <w:t xml:space="preserve"> to make sure the original form Mona is unchanged for reference. It is also easier to have everything related to this internship in one repo instead of two.</w:t>
+        <w:t>Copied the RIR analysis folder one by one for commit and organisation to remove clutter (unneeded files), and also to make sure the original form Mona is unchanged for reference. It is also easier to have everything related to this internship in one repo instead of two.</w:t>
       </w:r>
       <w:r>
         <w:br/>
-        <w:t xml:space="preserve">Changed absolute paths to relative paths in </w:t>
-      </w:r>
-      <w:proofErr w:type="gramStart"/>
-      <w:r>
-        <w:t>Kitchen .</w:t>
-      </w:r>
-      <w:proofErr w:type="spellStart"/>
-      <w:r>
-        <w:t>ipynb</w:t>
-      </w:r>
-      <w:proofErr w:type="spellEnd"/>
-      <w:proofErr w:type="gramEnd"/>
-      <w:r>
-        <w:t xml:space="preserve"> for RIR generation form sine sweep deconvolve using Mona provided .</w:t>
-      </w:r>
-      <w:proofErr w:type="spellStart"/>
-      <w:r>
-        <w:t>ipynb</w:t>
-      </w:r>
-      <w:proofErr w:type="spellEnd"/>
-      <w:r>
-        <w:t xml:space="preserve">. Using Python version 3.8.19 after asking Mona (she uses 3.8.9, major version is what matters the most </w:t>
-      </w:r>
-      <w:proofErr w:type="spellStart"/>
-      <w:r>
-        <w:t>imo</w:t>
-      </w:r>
-      <w:proofErr w:type="spellEnd"/>
-      <w:r>
-        <w:t xml:space="preserve"> so no less compatibility/discrepancy issue).</w:t>
-      </w:r>
-    </w:p>
-    <w:p>
-      <w:r>
-        <w:t>Added Atiyeh-</w:t>
-      </w:r>
-      <w:proofErr w:type="spellStart"/>
-      <w:r>
-        <w:t>matlab</w:t>
-      </w:r>
-      <w:proofErr w:type="spellEnd"/>
-      <w:r>
-        <w:t xml:space="preserve"> folder for sounds output path. Added Main </w:t>
-      </w:r>
-      <w:proofErr w:type="spellStart"/>
-      <w:r>
-        <w:t>matlab</w:t>
-      </w:r>
-      <w:proofErr w:type="spellEnd"/>
-      <w:r>
-        <w:t xml:space="preserve"> file for RT60 and EDT analysis. Now modifying it to work with new folder in sounds folder (KT_GDP etc)</w:t>
+        <w:t>Changed absolute paths to relative paths in Kitchen .ipynb for RIR generation form sine sweep deconvolve using Mona provided .ipynb. Using Python version 3.8.19 after asking Mona (she uses 3.8.9, major version is what matters the most imo so no less compatibility/discrepancy issue).</w:t>
+      </w:r>
+    </w:p>
+    <w:p>
+      <w:r>
+        <w:t>Added Atiyeh-matlab folder for sounds output path. Added Main matlab file for RT60 and EDT analysis. Now modifying it to work with new folder in sounds folder (KT_GDP etc)</w:t>
       </w:r>
     </w:p>
     <w:p>
       <w:r>
         <w:lastRenderedPageBreak/>
-        <w:t>Copied dependencies folder (</w:t>
-      </w:r>
-      <w:proofErr w:type="spellStart"/>
-      <w:r>
-        <w:t>IoSR</w:t>
-      </w:r>
-      <w:proofErr w:type="spellEnd"/>
-      <w:r>
-        <w:t xml:space="preserve"> Toolbox, RIRs, and octave)</w:t>
-      </w:r>
-      <w:r>
-        <w:t xml:space="preserve"> from original repo to working </w:t>
-      </w:r>
-      <w:proofErr w:type="gramStart"/>
-      <w:r>
-        <w:t>repo</w:t>
-      </w:r>
-      <w:proofErr w:type="gramEnd"/>
+        <w:t>Copied dependencies folder (IoSR Toolbox, RIRs, and octave)</w:t>
+      </w:r>
+      <w:r>
+        <w:t xml:space="preserve"> from original repo to working repo</w:t>
+      </w:r>
     </w:p>
     <w:p>
       <w:r>
@@ -1077,21 +797,8 @@
     </w:p>
     <w:p>
       <w:r>
-        <w:t>Found out the culprit, it is the sampling rate. It should be 48kHz instead of 44.1kHz. This is confirmed by looking into sampling rate of Mona audio files (</w:t>
-      </w:r>
-      <w:proofErr w:type="spellStart"/>
-      <w:r>
-        <w:t>cus</w:t>
-      </w:r>
-      <w:proofErr w:type="spellEnd"/>
-      <w:r>
-        <w:t xml:space="preserve"> they work), and after converting mine to 48kHz using Audacity (right click track, rate to 48kHz, then change export setting to 48kHz), it also </w:t>
-      </w:r>
-      <w:proofErr w:type="gramStart"/>
-      <w:r>
-        <w:t>works</w:t>
-      </w:r>
-      <w:proofErr w:type="gramEnd"/>
+        <w:t>Found out the culprit, it is the sampling rate. It should be 48kHz instead of 44.1kHz. This is confirmed by looking into sampling rate of Mona audio files (cus they work), and after converting mine to 48kHz using Audacity (right click track, rate to 48kHz, then change export setting to 48kHz), it also works</w:t>
+      </w:r>
     </w:p>
     <w:p>
       <w:pPr>
@@ -1500,15 +1207,7 @@
     </w:p>
     <w:p>
       <w:r>
-        <w:t xml:space="preserve">After </w:t>
-      </w:r>
-      <w:proofErr w:type="gramStart"/>
-      <w:r>
-        <w:t>looking  back</w:t>
-      </w:r>
-      <w:proofErr w:type="gramEnd"/>
-      <w:r>
-        <w:t xml:space="preserve"> into the waveform of generated audio and input audio etc. I think the problem is that I used wrong sine sweep. Should’ve used linear sine sweep audio file instead, as seen, the second track (Mona) starts earlier, which coincide with linear.</w:t>
+        <w:t>After looking  back into the waveform of generated audio and input audio etc. I think the problem is that I used wrong sine sweep. Should’ve used linear sine sweep audio file instead, as seen, the second track (Mona) starts earlier, which coincide with linear.</w:t>
       </w:r>
     </w:p>
     <w:p>
@@ -1648,23 +1347,7 @@
         </w:drawing>
       </w:r>
       <w:r>
-        <w:t xml:space="preserve">Ok </w:t>
-      </w:r>
-      <w:proofErr w:type="spellStart"/>
-      <w:r>
-        <w:t>nvm</w:t>
-      </w:r>
-      <w:proofErr w:type="spellEnd"/>
-      <w:r>
-        <w:t xml:space="preserve">, this </w:t>
-      </w:r>
-      <w:proofErr w:type="gramStart"/>
-      <w:r>
-        <w:t>give</w:t>
-      </w:r>
-      <w:proofErr w:type="gramEnd"/>
-      <w:r>
-        <w:t xml:space="preserve"> even worse result…</w:t>
+        <w:t>Ok nvm, this give even worse result…</w:t>
       </w:r>
       <w:r>
         <w:rPr>
@@ -1675,23 +1358,7 @@
     </w:p>
     <w:p>
       <w:r>
-        <w:t xml:space="preserve">Ok after looking at the generated </w:t>
-      </w:r>
-      <w:proofErr w:type="spellStart"/>
-      <w:r>
-        <w:t>matlab</w:t>
-      </w:r>
-      <w:proofErr w:type="spellEnd"/>
-      <w:r>
-        <w:t xml:space="preserve"> charts </w:t>
-      </w:r>
-      <w:proofErr w:type="gramStart"/>
-      <w:r>
-        <w:t>and also</w:t>
-      </w:r>
-      <w:proofErr w:type="gramEnd"/>
-      <w:r>
-        <w:t xml:space="preserve"> RIR on audacity.</w:t>
+        <w:t>Ok after looking at the generated matlab charts and also RIR on audacity.</w:t>
       </w:r>
     </w:p>
     <w:p>
@@ -1781,15 +1448,7 @@
     <w:p>
       <w:r>
         <w:lastRenderedPageBreak/>
-        <w:t xml:space="preserve">Top is correct (Mona’s), bottom is what I got, </w:t>
-      </w:r>
-      <w:proofErr w:type="spellStart"/>
-      <w:r>
-        <w:t>its</w:t>
-      </w:r>
-      <w:proofErr w:type="spellEnd"/>
-      <w:r>
-        <w:t xml:space="preserve"> obvious that’s the wrong file as deconvolve obviously not working</w:t>
+        <w:t>Top is correct (Mona’s), bottom is what I got, its obvious that’s the wrong file as deconvolve obviously not working</w:t>
       </w:r>
       <w:r>
         <w:t xml:space="preserve"> to get RIR.</w:t>
@@ -1799,16 +1458,7 @@
       </w:r>
       <w:r>
         <w:br/>
-      </w:r>
-      <w:proofErr w:type="spellStart"/>
-      <w:proofErr w:type="gramStart"/>
-      <w:r>
-        <w:t>Lets</w:t>
-      </w:r>
-      <w:proofErr w:type="spellEnd"/>
-      <w:proofErr w:type="gramEnd"/>
-      <w:r>
-        <w:t xml:space="preserve"> try increasing probe number (decrease horizontal spacing</w:t>
+        <w:t>Lets try increasing probe number (decrease horizontal spacing</w:t>
       </w:r>
       <w:r>
         <w:t xml:space="preserve"> in probe batch box</w:t>
@@ -1961,26 +1611,13 @@
         <w:t>my generated audio</w:t>
       </w:r>
       <w:r>
-        <w:t xml:space="preserve"> EDT graph more, </w:t>
-      </w:r>
-      <w:proofErr w:type="spellStart"/>
-      <w:r>
-        <w:t>im</w:t>
-      </w:r>
-      <w:proofErr w:type="spellEnd"/>
-      <w:r>
-        <w:t xml:space="preserve"> confident this high EDT value is due to the bug mentioned before (where the reverb doesn’t take effect until few </w:t>
-      </w:r>
-      <w:proofErr w:type="gramStart"/>
+        <w:t xml:space="preserve"> EDT graph more, im confident this high EDT value is due to the bug mentioned before (where the reverb doesn’t take effect until few </w:t>
+      </w:r>
       <w:r>
         <w:t>milli</w:t>
       </w:r>
       <w:r>
-        <w:t>second</w:t>
-      </w:r>
-      <w:proofErr w:type="gramEnd"/>
-      <w:r>
-        <w:t xml:space="preserve"> into the </w:t>
+        <w:t xml:space="preserve">second into the </w:t>
       </w:r>
       <w:r>
         <w:t xml:space="preserve">game </w:t>
@@ -2082,15 +1719,7 @@
         </w:tabs>
       </w:pPr>
       <w:r>
-        <w:t xml:space="preserve">Maybe I need to trim the start? </w:t>
-      </w:r>
-      <w:proofErr w:type="spellStart"/>
-      <w:r>
-        <w:t>Wavepad</w:t>
-      </w:r>
-      <w:proofErr w:type="spellEnd"/>
-      <w:r>
-        <w:t xml:space="preserve"> have this option easily and that’s what it looks to get Mona’s audio file. Also, maybe I should use higher volume (unlikely the culprit but worth checking)</w:t>
+        <w:t>Maybe I need to trim the start? Wavepad have this option easily and that’s what it looks to get Mona’s audio file. Also, maybe I should use higher volume (unlikely the culprit but worth checking)</w:t>
       </w:r>
     </w:p>
     <w:p>
@@ -2306,31 +1935,7 @@
         </w:tabs>
       </w:pPr>
       <w:r>
-        <w:t xml:space="preserve">Another thought, maybe the encoding also matters, it was at signed </w:t>
-      </w:r>
-      <w:proofErr w:type="gramStart"/>
-      <w:r>
-        <w:t>16 bit</w:t>
-      </w:r>
-      <w:proofErr w:type="gramEnd"/>
-      <w:r>
-        <w:t xml:space="preserve"> PCM all this time, but I think </w:t>
-      </w:r>
-      <w:proofErr w:type="spellStart"/>
-      <w:r>
-        <w:t>wavepad</w:t>
-      </w:r>
-      <w:proofErr w:type="spellEnd"/>
-      <w:r>
-        <w:t xml:space="preserve"> default/highest is at 32bit PCM, so </w:t>
-      </w:r>
-      <w:proofErr w:type="spellStart"/>
-      <w:r>
-        <w:t>im</w:t>
-      </w:r>
-      <w:proofErr w:type="spellEnd"/>
-      <w:r>
-        <w:t xml:space="preserve"> changing to that.</w:t>
+        <w:t>Another thought, maybe the encoding also matters, it was at signed 16 bit PCM all this time, but I think wavepad default/highest is at 32bit PCM, so im changing to that.</w:t>
       </w:r>
     </w:p>
     <w:p>
@@ -2418,15 +2023,7 @@
         </w:tabs>
       </w:pPr>
       <w:r>
-        <w:t xml:space="preserve">There must be something wrong somewhere but </w:t>
-      </w:r>
-      <w:proofErr w:type="spellStart"/>
-      <w:r>
-        <w:t>im</w:t>
-      </w:r>
-      <w:proofErr w:type="spellEnd"/>
-      <w:r>
-        <w:t xml:space="preserve"> tired so off for now…</w:t>
+        <w:t>There must be something wrong somewhere but im tired so off for now…</w:t>
       </w:r>
     </w:p>
     <w:p>
@@ -2486,31 +2083,7 @@
         </w:numPr>
       </w:pPr>
       <w:r>
-        <w:t xml:space="preserve">Set up and debugged Steam Audio components in Unity (from Mona, </w:t>
-      </w:r>
-      <w:proofErr w:type="spellStart"/>
-      <w:r>
-        <w:t>its</w:t>
-      </w:r>
-      <w:proofErr w:type="spellEnd"/>
-      <w:r>
-        <w:t xml:space="preserve"> better to use baked instead of </w:t>
-      </w:r>
-      <w:proofErr w:type="spellStart"/>
-      <w:r>
-        <w:t>realtime</w:t>
-      </w:r>
-      <w:proofErr w:type="spellEnd"/>
-      <w:r>
-        <w:t xml:space="preserve">, also what S3A uses, the only option for Steam Audio </w:t>
-      </w:r>
-      <w:proofErr w:type="spellStart"/>
-      <w:r>
-        <w:t>atp</w:t>
-      </w:r>
-      <w:proofErr w:type="spellEnd"/>
-      <w:r>
-        <w:t>)</w:t>
+        <w:t>Set up and debugged Steam Audio components in Unity (from Mona, its better to use baked instead of realtime, also what S3A uses, the only option for Steam Audio atp)</w:t>
       </w:r>
     </w:p>
     <w:p>
@@ -2549,13 +2122,8 @@
         <w:t xml:space="preserve"> alignment for 5 evaluation scenes</w:t>
       </w:r>
       <w:r>
-        <w:t xml:space="preserve">, </w:t>
-      </w:r>
-      <w:proofErr w:type="gramStart"/>
-      <w:r>
-        <w:t>table</w:t>
-      </w:r>
-      <w:proofErr w:type="gramEnd"/>
+        <w:t>, table</w:t>
+      </w:r>
       <w:r>
         <w:t xml:space="preserve"> and instruction</w:t>
       </w:r>
@@ -2586,21 +2154,13 @@
         </w:numPr>
       </w:pPr>
       <w:r>
-        <w:t>KT – (4.16, 2.08, 5.44) enter scale (0.83, 1.28, 1.22</w:t>
-      </w:r>
-      <w:proofErr w:type="gramStart"/>
-      <w:r>
-        <w:t>)</w:t>
+        <w:t>KT – (4.16, 2.08, 5.44) enter scale (0.83, 1.28, 1.22)</w:t>
       </w:r>
       <w:r>
         <w:t xml:space="preserve"> </w:t>
       </w:r>
       <w:r>
-        <w:t>,</w:t>
-      </w:r>
-      <w:proofErr w:type="gramEnd"/>
-      <w:r>
-        <w:t xml:space="preserve"> align corner 2,</w:t>
+        <w:t>, align corner 2,</w:t>
       </w:r>
     </w:p>
     <w:p>
@@ -2612,13 +2172,8 @@
         </w:numPr>
       </w:pPr>
       <w:r>
-        <w:t xml:space="preserve">MR – (4.64, 1.84, 5.28), first rotate -90, enter scale (1.06, 1.27, 0.92), align corner </w:t>
-      </w:r>
-      <w:proofErr w:type="gramStart"/>
-      <w:r>
-        <w:t>3</w:t>
-      </w:r>
-      <w:proofErr w:type="gramEnd"/>
+        <w:t>MR – (4.64, 1.84, 5.28), first rotate -90, enter scale (1.06, 1.27, 0.92), align corner 3</w:t>
+      </w:r>
     </w:p>
     <w:p>
       <w:pPr>
@@ -2653,13 +2208,8 @@
         </w:numPr>
       </w:pPr>
       <w:r>
-        <w:t xml:space="preserve">UL – (4.48, 1.92, 4.24), enter scale in table, align corner </w:t>
-      </w:r>
-      <w:proofErr w:type="gramStart"/>
-      <w:r>
-        <w:t>0</w:t>
-      </w:r>
-      <w:proofErr w:type="gramEnd"/>
+        <w:t>UL – (4.48, 1.92, 4.24), enter scale in table, align corner 0</w:t>
+      </w:r>
     </w:p>
     <w:tbl>
       <w:tblPr>
@@ -2710,13 +2260,8 @@
           </w:tcPr>
           <w:p>
             <w:r>
-              <w:t xml:space="preserve">Ground Truth </w:t>
+              <w:t>Ground Truth Dimen</w:t>
             </w:r>
-            <w:proofErr w:type="spellStart"/>
-            <w:r>
-              <w:t>Dimen</w:t>
-            </w:r>
-            <w:proofErr w:type="spellEnd"/>
           </w:p>
         </w:tc>
       </w:tr>
@@ -2853,15 +2398,7 @@
           </w:tcPr>
           <w:p>
             <w:r>
-              <w:t>ST (2.39</w:t>
-            </w:r>
-            <w:proofErr w:type="gramStart"/>
-            <w:r>
-              <w:t>,  3.125</w:t>
-            </w:r>
-            <w:proofErr w:type="gramEnd"/>
-            <w:r>
-              <w:t>, 2.67)</w:t>
+              <w:t>ST (2.39,  3.125, 2.67)</w:t>
             </w:r>
           </w:p>
         </w:tc>
@@ -2999,15 +2536,7 @@
         </w:r>
       </w:hyperlink>
       <w:r>
-        <w:t xml:space="preserve">, </w:t>
-      </w:r>
-      <w:proofErr w:type="gramStart"/>
-      <w:r>
-        <w:t>in  Z</w:t>
-      </w:r>
-      <w:proofErr w:type="gramEnd"/>
-      <w:r>
-        <w:t>, X, Y ( Length, Width, Height).</w:t>
+        <w:t>, in  Z, X, Y ( Length, Width, Height).</w:t>
       </w:r>
     </w:p>
     <w:p>
@@ -3031,23 +2560,13 @@
         <w:t xml:space="preserve"> Audacity</w:t>
       </w:r>
       <w:r>
-        <w:t xml:space="preserve">, Mona uses </w:t>
-      </w:r>
-      <w:proofErr w:type="spellStart"/>
-      <w:proofErr w:type="gramStart"/>
-      <w:r>
-        <w:t>Wavepad</w:t>
-      </w:r>
-      <w:proofErr w:type="spellEnd"/>
+        <w:t>, Mona uses Wavepad</w:t>
+      </w:r>
       <w:r>
         <w:t>)</w:t>
       </w:r>
       <w:r>
-        <w:t>…</w:t>
-      </w:r>
-      <w:proofErr w:type="gramEnd"/>
-      <w:r>
-        <w:t xml:space="preserve"> concerns regarding audio compression?</w:t>
+        <w:t>… concerns regarding audio compression?</w:t>
       </w:r>
     </w:p>
     <w:p>
@@ -3119,23 +2638,7 @@
         </w:numPr>
       </w:pPr>
       <w:r>
-        <w:t xml:space="preserve">Issues with mono depth enhancement and mesh quality. -&gt; </w:t>
-      </w:r>
-      <w:proofErr w:type="spellStart"/>
-      <w:r>
-        <w:t>fix_limits</w:t>
-      </w:r>
-      <w:proofErr w:type="spellEnd"/>
-      <w:r>
-        <w:t xml:space="preserve"> function in </w:t>
-      </w:r>
-      <w:proofErr w:type="spellStart"/>
-      <w:r>
-        <w:t>preproc</w:t>
-      </w:r>
-      <w:proofErr w:type="spellEnd"/>
-      <w:r>
-        <w:t xml:space="preserve"> is the culprit, it causes the issue on close limits, but needed for far limits (for mirrors and proper room scale)</w:t>
+        <w:t>Issues with mono depth enhancement and mesh quality. -&gt; fix_limits function in preproc is the culprit, it causes the issue on close limits, but needed for far limits (for mirrors and proper room scale)</w:t>
       </w:r>
     </w:p>
     <w:p>
@@ -3146,24 +2649,11 @@
           <w:numId w:val="4"/>
         </w:numPr>
       </w:pPr>
-      <w:proofErr w:type="spellStart"/>
-      <w:r>
-        <w:t>ModelDimension</w:t>
-      </w:r>
-      <w:proofErr w:type="spellEnd"/>
-      <w:r>
-        <w:t xml:space="preserve"> calculation bugs in Unity. </w:t>
-      </w:r>
-      <w:r>
-        <w:t>(</w:t>
-      </w:r>
-      <w:proofErr w:type="gramStart"/>
-      <w:r>
-        <w:t>it</w:t>
-      </w:r>
-      <w:proofErr w:type="gramEnd"/>
-      <w:r>
-        <w:t xml:space="preserve"> shows dimension depending on the axes, but the model can be on wrong rotation initially, giving wrong width and length reversed.)</w:t>
+      <w:r>
+        <w:t xml:space="preserve">ModelDimension calculation bugs in Unity. </w:t>
+      </w:r>
+      <w:r>
+        <w:t>(it shows dimension depending on the axes, but the model can be on wrong rotation initially, giving wrong width and length reversed.)</w:t>
       </w:r>
     </w:p>
     <w:p>
@@ -3201,27 +2691,14 @@
         <w:t>Continue investigating and resolving EDT/RT60 analysis issues.</w:t>
       </w:r>
       <w:r>
-        <w:t xml:space="preserve"> (</w:t>
-      </w:r>
-      <w:proofErr w:type="gramStart"/>
-      <w:r>
-        <w:t>test</w:t>
-      </w:r>
-      <w:proofErr w:type="gramEnd"/>
-      <w:r>
-        <w:t xml:space="preserve"> other scenes, could be isolated KT scene issue?</w:t>
-      </w:r>
-      <w:r>
-        <w:t xml:space="preserve"> It seems EDT is most problematic, find out how EDT calculation works, is it due to audio reverb delay bug</w:t>
-      </w:r>
-      <w:proofErr w:type="gramStart"/>
-      <w:r>
-        <w:t xml:space="preserve">? </w:t>
+        <w:t xml:space="preserve"> (test other scenes, could be isolated KT scene issue?</w:t>
+      </w:r>
+      <w:r>
+        <w:t xml:space="preserve"> It seems EDT is most problematic, find out how EDT calculation works, is it due to audio reverb delay bug? </w:t>
       </w:r>
       <w:r>
         <w:t>)</w:t>
       </w:r>
-      <w:proofErr w:type="gramEnd"/>
     </w:p>
     <w:p>
       <w:pPr>
@@ -3262,40 +2739,11 @@
         <w:t>Explore additional methods for improving mono depth map quality.</w:t>
       </w:r>
       <w:r>
-        <w:t xml:space="preserve"> (delve deeper into </w:t>
-      </w:r>
-      <w:proofErr w:type="spellStart"/>
-      <w:r>
-        <w:t>fix_limits</w:t>
-      </w:r>
-      <w:proofErr w:type="spellEnd"/>
-      <w:r>
-        <w:t xml:space="preserve"> function and modify for mono</w:t>
-      </w:r>
-      <w:r>
-        <w:t xml:space="preserve">, </w:t>
-      </w:r>
-      <w:proofErr w:type="spellStart"/>
-      <w:r>
-        <w:t>monodepth</w:t>
-      </w:r>
-      <w:proofErr w:type="spellEnd"/>
-      <w:r>
-        <w:t xml:space="preserve"> map looks good, just incompatible with </w:t>
-      </w:r>
-      <w:proofErr w:type="spellStart"/>
-      <w:r>
-        <w:t>edgenet</w:t>
-      </w:r>
-      <w:proofErr w:type="spellEnd"/>
-      <w:r>
-        <w:t xml:space="preserve"> as noted by GDP, just CV problem </w:t>
-      </w:r>
-      <w:proofErr w:type="spellStart"/>
-      <w:r>
-        <w:t>atm</w:t>
-      </w:r>
-      <w:proofErr w:type="spellEnd"/>
+        <w:t xml:space="preserve"> (delve deeper into fix_limits function and modify for mono</w:t>
+      </w:r>
+      <w:r>
+        <w:t>, monodepth map looks good, just incompatible with edgenet as noted by GDP, just CV problem atm</w:t>
+      </w:r>
       <w:r>
         <w:t>)</w:t>
       </w:r>
@@ -3356,15 +2804,7 @@
         <w:pStyle w:val="Heading2"/>
       </w:pPr>
       <w:r>
-        <w:t xml:space="preserve">Meeting with </w:t>
-      </w:r>
-      <w:proofErr w:type="spellStart"/>
-      <w:r>
-        <w:t>Dr.</w:t>
-      </w:r>
-      <w:proofErr w:type="spellEnd"/>
-      <w:r>
-        <w:t xml:space="preserve"> Hansung notes:</w:t>
+        <w:t>Meeting with Dr. Hansung notes:</w:t>
       </w:r>
     </w:p>
     <w:p>
@@ -3376,13 +2816,8 @@
         </w:numPr>
       </w:pPr>
       <w:r>
-        <w:t xml:space="preserve">Continue with </w:t>
-      </w:r>
-      <w:proofErr w:type="gramStart"/>
-      <w:r>
-        <w:t>plan</w:t>
-      </w:r>
-      <w:proofErr w:type="gramEnd"/>
+        <w:t>Continue with plan</w:t>
+      </w:r>
     </w:p>
     <w:p>
       <w:pPr>
@@ -3420,13 +2855,8 @@
         </w:numPr>
       </w:pPr>
       <w:r>
-        <w:t xml:space="preserve">Finish audio evaluation and analysis perfectly first (with graph etc), Mona’ SSC part a bit different right now so optional </w:t>
-      </w:r>
-      <w:proofErr w:type="gramStart"/>
-      <w:r>
-        <w:t>instead</w:t>
-      </w:r>
-      <w:proofErr w:type="gramEnd"/>
+        <w:t>Finish audio evaluation and analysis perfectly first (with graph etc), Mona’ SSC part a bit different right now so optional instead</w:t>
+      </w:r>
     </w:p>
     <w:p>
       <w:r>
@@ -3498,17 +2928,7 @@
         </w:drawing>
       </w:r>
       <w:r>
-        <w:t xml:space="preserve">Verdict: figure out the EDT weird bug, must be something wrong with deconvolve or my recorded audio somewhere. </w:t>
-      </w:r>
-      <w:proofErr w:type="spellStart"/>
-      <w:proofErr w:type="gramStart"/>
-      <w:r>
-        <w:t>Lets</w:t>
-      </w:r>
-      <w:proofErr w:type="spellEnd"/>
-      <w:proofErr w:type="gramEnd"/>
-      <w:r>
-        <w:t xml:space="preserve"> try delayed audio again</w:t>
+        <w:t>Verdict: figure out the EDT weird bug, must be something wrong with deconvolve or my recorded audio somewhere. Lets try delayed audio again</w:t>
       </w:r>
       <w:r>
         <w:t xml:space="preserve"> on normal setting (S3A), then Mona’s setting</w:t>
@@ -3522,25 +2942,7 @@
     </w:p>
     <w:p>
       <w:r>
-        <w:t xml:space="preserve">Also, maybe </w:t>
-      </w:r>
-      <w:proofErr w:type="spellStart"/>
-      <w:proofErr w:type="gramStart"/>
-      <w:r>
-        <w:t>lets</w:t>
-      </w:r>
-      <w:proofErr w:type="spellEnd"/>
-      <w:proofErr w:type="gramEnd"/>
-      <w:r>
-        <w:t xml:space="preserve"> try record S3A and see if </w:t>
-      </w:r>
-      <w:proofErr w:type="spellStart"/>
-      <w:r>
-        <w:t>its</w:t>
-      </w:r>
-      <w:proofErr w:type="spellEnd"/>
-      <w:r>
-        <w:t xml:space="preserve"> probably my recording workflow </w:t>
+        <w:t xml:space="preserve">Also, maybe lets try record S3A and see if its probably my recording workflow </w:t>
       </w:r>
       <w:r>
         <w:t xml:space="preserve">is </w:t>
@@ -3553,21 +2955,8 @@
       </w:r>
     </w:p>
     <w:p>
-      <w:proofErr w:type="gramStart"/>
-      <w:r>
-        <w:t>Interestingly enough, RT60</w:t>
-      </w:r>
-      <w:proofErr w:type="gramEnd"/>
-      <w:r>
-        <w:t xml:space="preserve"> might be correct and only EDT is problematic, and when analysing MR scene audio, it proves that </w:t>
-      </w:r>
-      <w:proofErr w:type="spellStart"/>
-      <w:r>
-        <w:t>its</w:t>
-      </w:r>
-      <w:proofErr w:type="spellEnd"/>
-      <w:r>
-        <w:t xml:space="preserve"> not isolated issue to only KT scene. Here is the result for MR.</w:t>
+      <w:r>
+        <w:t>Interestingly enough, RT60 might be correct and only EDT is problematic, and when analysing MR scene audio, it proves that its not isolated issue to only KT scene. Here is the result for MR.</w:t>
       </w:r>
     </w:p>
     <w:p>
@@ -3640,15 +3029,7 @@
         </w:drawing>
       </w:r>
       <w:r>
-        <w:t xml:space="preserve">As seen, RT60 is fairly accurate and within range and from right, EDT is </w:t>
-      </w:r>
-      <w:proofErr w:type="gramStart"/>
-      <w:r>
-        <w:t>absolutely wrong</w:t>
-      </w:r>
-      <w:proofErr w:type="gramEnd"/>
-      <w:r>
-        <w:t xml:space="preserve"> line fit…</w:t>
+        <w:t>As seen, RT60 is fairly accurate and within range and from right, EDT is absolutely wrong line fit…</w:t>
       </w:r>
     </w:p>
     <w:p>
@@ -3666,13 +3047,8 @@
         <w:t xml:space="preserve"> (bottom waveform)</w:t>
       </w:r>
       <w:r>
-        <w:t xml:space="preserve"> is due to audio reverb delay bug mentioned </w:t>
-      </w:r>
-      <w:proofErr w:type="gramStart"/>
-      <w:r>
-        <w:t>before..</w:t>
-      </w:r>
-      <w:proofErr w:type="gramEnd"/>
+        <w:t xml:space="preserve"> is due to audio reverb delay bug mentioned before..</w:t>
+      </w:r>
       <w:r>
         <w:t xml:space="preserve"> Compare it to the delayed version!</w:t>
       </w:r>
@@ -3792,26 +3168,10 @@
         <w:t>This is using Mona’s setting</w:t>
       </w:r>
       <w:r>
-        <w:t xml:space="preserve"> (top waveform used my </w:t>
-      </w:r>
-      <w:proofErr w:type="spellStart"/>
-      <w:r>
-        <w:t>delayedaudiodelay.cs</w:t>
-      </w:r>
-      <w:proofErr w:type="spellEnd"/>
-      <w:r>
-        <w:t xml:space="preserve"> script and turn of play on </w:t>
-      </w:r>
-      <w:proofErr w:type="gramStart"/>
-      <w:r>
-        <w:t xml:space="preserve">awake) </w:t>
-      </w:r>
-      <w:r>
-        <w:t xml:space="preserve"> instead</w:t>
-      </w:r>
-      <w:proofErr w:type="gramEnd"/>
-      <w:r>
-        <w:t xml:space="preserve"> of S3A settings (which is unreliable/not standardised/tuned to latest steam audio and might have changed from actual used for evaluation):</w:t>
+        <w:t xml:space="preserve"> (top waveform used my delayedaudiodelay.cs script and turn of play on awake) </w:t>
+      </w:r>
+      <w:r>
+        <w:t xml:space="preserve"> instead of S3A settings (which is unreliable/not standardised/tuned to latest steam audio and might have changed from actual used for evaluation):</w:t>
       </w:r>
     </w:p>
     <w:p>
@@ -4088,13 +3448,8 @@
         </w:drawing>
       </w:r>
       <w:r>
-        <w:t xml:space="preserve">This might also be the noise source on the RIR… This is obviously a bug due to the way Steam audio initialise and for play on awake audio </w:t>
-      </w:r>
-      <w:proofErr w:type="gramStart"/>
-      <w:r>
-        <w:t>source..</w:t>
-      </w:r>
-      <w:proofErr w:type="gramEnd"/>
+        <w:t>This might also be the noise source on the RIR… This is obviously a bug due to the way Steam audio initialise and for play on awake audio source..</w:t>
+      </w:r>
     </w:p>
     <w:p>
       <w:r>
@@ -4380,97 +3735,30 @@
         </w:drawing>
       </w:r>
       <w:r>
-        <w:t xml:space="preserve"> </w:t>
-      </w:r>
-      <w:proofErr w:type="spellStart"/>
-      <w:r>
-        <w:t>Nvm</w:t>
-      </w:r>
-      <w:proofErr w:type="spellEnd"/>
-      <w:r>
-        <w:t>, even trimmed version got same RT60… Could it be the volume its recorded?</w:t>
-      </w:r>
-      <w:r>
-        <w:t xml:space="preserve"> Trying on 10% windows Volume instead of 50</w:t>
-      </w:r>
-      <w:proofErr w:type="gramStart"/>
-      <w:r>
-        <w:t>%</w:t>
-      </w:r>
-      <w:r>
-        <w:t>..</w:t>
-      </w:r>
-      <w:proofErr w:type="gramEnd"/>
-      <w:r>
-        <w:t xml:space="preserve"> Ok idk if </w:t>
-      </w:r>
-      <w:proofErr w:type="spellStart"/>
-      <w:r>
-        <w:t>im</w:t>
-      </w:r>
-      <w:proofErr w:type="spellEnd"/>
-      <w:r>
-        <w:t xml:space="preserve"> tripping but I got exactly same result. All 3 variant of mona setting have exact same Mean RT60 and EDT as above… confirmed!</w:t>
-      </w:r>
-    </w:p>
-    <w:p>
-      <w:proofErr w:type="spellStart"/>
-      <w:proofErr w:type="gramStart"/>
-      <w:r>
-        <w:t>Lets</w:t>
-      </w:r>
-      <w:proofErr w:type="spellEnd"/>
-      <w:proofErr w:type="gramEnd"/>
-      <w:r>
-        <w:t xml:space="preserve"> try with custom setting, go back to previous 0.5 vol on listener using 1 min </w:t>
-      </w:r>
-      <w:proofErr w:type="spellStart"/>
-      <w:r>
-        <w:t>dist</w:t>
-      </w:r>
-      <w:proofErr w:type="spellEnd"/>
-      <w:r>
-        <w:t xml:space="preserve"> and 30 max distance, 1 direct mix, 1 indirect mix level and 50% windows volume.</w:t>
-      </w:r>
-      <w:r>
-        <w:t xml:space="preserve"> </w:t>
-      </w:r>
-      <w:proofErr w:type="spellStart"/>
-      <w:proofErr w:type="gramStart"/>
-      <w:r>
-        <w:t>Lets</w:t>
-      </w:r>
-      <w:proofErr w:type="spellEnd"/>
-      <w:proofErr w:type="gramEnd"/>
-      <w:r>
-        <w:t xml:space="preserve"> call this customsetting1.</w:t>
-      </w:r>
-      <w:r>
-        <w:t xml:space="preserve"> Ok this </w:t>
-      </w:r>
-      <w:proofErr w:type="gramStart"/>
-      <w:r>
-        <w:t>bring</w:t>
-      </w:r>
-      <w:proofErr w:type="gramEnd"/>
-      <w:r>
-        <w:t xml:space="preserve"> us back to previous result -&gt;</w:t>
-      </w:r>
-    </w:p>
-    <w:p>
-      <w:proofErr w:type="spellStart"/>
-      <w:r>
-        <w:t>Im</w:t>
-      </w:r>
-      <w:proofErr w:type="spellEnd"/>
-      <w:r>
-        <w:t xml:space="preserve"> convinced this result mix is better but the EDT best fit line is </w:t>
-      </w:r>
-      <w:proofErr w:type="gramStart"/>
-      <w:r>
-        <w:t>buggy..</w:t>
-      </w:r>
-      <w:proofErr w:type="gramEnd"/>
+        <w:t xml:space="preserve"> Nvm, even trimmed version got same RT60… Could it be the volume its recorded?</w:t>
+      </w:r>
+      <w:r>
+        <w:t xml:space="preserve"> Trying on 10% windows Volume instead of 50%</w:t>
+      </w:r>
+      <w:r>
+        <w:t>.. Ok idk if im tripping but I got exactly same result. All 3 variant of mona setting have exact same Mean RT60 and EDT as above… confirmed!</w:t>
+      </w:r>
+    </w:p>
+    <w:p>
+      <w:r>
+        <w:t>Lets try with custom setting, go back to previous 0.5 vol on listener using 1 min dist and 30 max distance, 1 direct mix, 1 indirect mix level and 50% windows volume.</w:t>
+      </w:r>
+      <w:r>
+        <w:t xml:space="preserve"> Lets call this customsetting1.</w:t>
+      </w:r>
+      <w:r>
+        <w:t xml:space="preserve"> Ok this bring us back to previous result -&gt;</w:t>
+      </w:r>
+    </w:p>
+    <w:p>
+      <w:r>
+        <w:t>Im convinced this result mix is better but the EDT best fit line is buggy..</w:t>
+      </w:r>
     </w:p>
     <w:p>
       <w:r>
@@ -4620,33 +3908,7 @@
         </w:drawing>
       </w:r>
       <w:r>
-        <w:t xml:space="preserve">Now I think about it, volume does matter, </w:t>
-      </w:r>
-      <w:proofErr w:type="spellStart"/>
-      <w:r>
-        <w:t>atleast</w:t>
-      </w:r>
-      <w:proofErr w:type="spellEnd"/>
-      <w:r>
-        <w:t xml:space="preserve"> I shouldn’t let it clip, but not too low that some audio </w:t>
-      </w:r>
-      <w:proofErr w:type="spellStart"/>
-      <w:proofErr w:type="gramStart"/>
-      <w:r>
-        <w:t>cant</w:t>
-      </w:r>
-      <w:proofErr w:type="spellEnd"/>
-      <w:proofErr w:type="gramEnd"/>
-      <w:r>
-        <w:t xml:space="preserve"> be heard. </w:t>
-      </w:r>
-      <w:proofErr w:type="gramStart"/>
-      <w:r>
-        <w:t>Also</w:t>
-      </w:r>
-      <w:proofErr w:type="gramEnd"/>
-      <w:r>
-        <w:t xml:space="preserve"> stupid windows 11, for some reason, my headphone volume don’t do anything, I need to change it on volume mixer. Unity volume mixer at 20% seems good to not clipping. Also, as proven before, no need trimming/detach at silence.</w:t>
+        <w:t>Now I think about it, volume does matter, atleast I shouldn’t let it clip, but not too low that some audio cant be heard. Also stupid windows 11, for some reason, my headphone volume don’t do anything, I need to change it on volume mixer. Unity volume mixer at 20% seems good to not clipping. Also, as proven before, no need trimming/detach at silence.</w:t>
       </w:r>
       <w:r>
         <w:rPr>
@@ -4801,51 +4063,14 @@
         </w:drawing>
       </w:r>
       <w:r>
-        <w:t xml:space="preserve">As seen, interestingly, it seems fairly accurate now (RT60 still so high, but </w:t>
-      </w:r>
-      <w:proofErr w:type="spellStart"/>
-      <w:r>
-        <w:t>atleast</w:t>
-      </w:r>
-      <w:proofErr w:type="spellEnd"/>
-      <w:r>
-        <w:t xml:space="preserve"> EDT is very accurate.</w:t>
-      </w:r>
-      <w:r>
-        <w:t xml:space="preserve"> Let’s try 0.75 to 2.5 </w:t>
-      </w:r>
-      <w:proofErr w:type="gramStart"/>
-      <w:r>
-        <w:t>next, and</w:t>
-      </w:r>
-      <w:proofErr w:type="gramEnd"/>
-      <w:r>
-        <w:t xml:space="preserve"> find sweet spot &gt; This feels very bad but </w:t>
-      </w:r>
-      <w:proofErr w:type="spellStart"/>
-      <w:r>
-        <w:t>ig</w:t>
-      </w:r>
-      <w:proofErr w:type="spellEnd"/>
-      <w:r>
-        <w:t xml:space="preserve"> </w:t>
-      </w:r>
-      <w:proofErr w:type="spellStart"/>
-      <w:r>
-        <w:t>atleast</w:t>
-      </w:r>
-      <w:proofErr w:type="spellEnd"/>
-      <w:r>
-        <w:t xml:space="preserve"> all scenes should have same setting in the end to make this more ‘scientific’ or not too tuned, or else the resulting mesh would not really mean much.</w:t>
-      </w:r>
-      <w:r>
-        <w:t xml:space="preserve"> Maybe I should tune and calibrate on </w:t>
-      </w:r>
-      <w:proofErr w:type="gramStart"/>
-      <w:r>
-        <w:t>LR</w:t>
-      </w:r>
-      <w:proofErr w:type="gramEnd"/>
+        <w:t>As seen, interestingly, it seems fairly accurate now (RT60 still so high, but atleast EDT is very accurate.</w:t>
+      </w:r>
+      <w:r>
+        <w:t xml:space="preserve"> Let’s try 0.75 to 2.5 next, and find sweet spot &gt; This feels very bad but ig atleast all scenes should have same setting in the end to make this more ‘scientific’ or not too tuned, or else the resulting mesh would not really mean much.</w:t>
+      </w:r>
+      <w:r>
+        <w:t xml:space="preserve"> Maybe I should tune and calibrate on LR</w:t>
+      </w:r>
     </w:p>
     <w:p>
       <w:pPr>
@@ -4913,15 +4138,7 @@
         </w:drawing>
       </w:r>
       <w:r>
-        <w:t xml:space="preserve">But for now, </w:t>
-      </w:r>
-      <w:proofErr w:type="spellStart"/>
-      <w:r>
-        <w:t>lets</w:t>
-      </w:r>
-      <w:proofErr w:type="spellEnd"/>
-      <w:r>
-        <w:t xml:space="preserve"> test same 1 to 1 setting on KT scene and see what happens.</w:t>
+        <w:t>But for now, lets test same 1 to 1 setting on KT scene and see what happens.</w:t>
       </w:r>
       <w:r>
         <w:br/>
@@ -5200,15 +4417,7 @@
         </w:numPr>
       </w:pPr>
       <w:r>
-        <w:t xml:space="preserve">Experiment with settings/parameter to see what causes high EDT on S3A setting (strong early reflections, causing bug </w:t>
-      </w:r>
-      <w:proofErr w:type="gramStart"/>
-      <w:r>
-        <w:t>on line</w:t>
-      </w:r>
-      <w:proofErr w:type="gramEnd"/>
-      <w:r>
-        <w:t xml:space="preserve"> fitting)</w:t>
+        <w:t>Experiment with settings/parameter to see what causes high EDT on S3A setting (strong early reflections, causing bug on line fitting)</w:t>
       </w:r>
     </w:p>
     <w:p>
@@ -5220,15 +4429,7 @@
         </w:numPr>
       </w:pPr>
       <w:r>
-        <w:t xml:space="preserve">Use RT30 for RT60 estimation via </w:t>
-      </w:r>
-      <w:proofErr w:type="gramStart"/>
-      <w:r>
-        <w:t>extrapolation, and</w:t>
-      </w:r>
-      <w:proofErr w:type="gramEnd"/>
-      <w:r>
-        <w:t xml:space="preserve"> generate all graph/value to compare with Kim21, especially for RT60 on each bands as seen on picture above.</w:t>
+        <w:t>Use RT30 for RT60 estimation via extrapolation, and generate all graph/value to compare with Kim21, especially for RT60 on each bands as seen on picture above.</w:t>
       </w:r>
     </w:p>
     <w:p>
@@ -5240,15 +4441,7 @@
         </w:numPr>
       </w:pPr>
       <w:r>
-        <w:t xml:space="preserve">Try maximise/increase global steam audio parameters to increase accuracy (hopefully?) to take advantage of using baked instead of </w:t>
-      </w:r>
-      <w:proofErr w:type="spellStart"/>
-      <w:r>
-        <w:t>realtime</w:t>
-      </w:r>
-      <w:proofErr w:type="spellEnd"/>
-      <w:r>
-        <w:t>.</w:t>
+        <w:t>Try maximise/increase global steam audio parameters to increase accuracy (hopefully?) to take advantage of using baked instead of realtime.</w:t>
       </w:r>
     </w:p>
     <w:p>
@@ -5256,13 +4449,8 @@
         <w:pStyle w:val="Heading3"/>
       </w:pPr>
       <w:r>
-        <w:t xml:space="preserve">High EDT on S3A setting </w:t>
-      </w:r>
-      <w:proofErr w:type="gramStart"/>
-      <w:r>
-        <w:t>investigation</w:t>
-      </w:r>
-      <w:proofErr w:type="gramEnd"/>
+        <w:t>High EDT on S3A setting investigation</w:t>
+      </w:r>
     </w:p>
     <w:p>
       <w:r>
@@ -5344,15 +4532,8 @@
           </wp:anchor>
         </w:drawing>
       </w:r>
-      <w:proofErr w:type="spellStart"/>
-      <w:proofErr w:type="gramStart"/>
-      <w:r>
-        <w:t>Lets</w:t>
-      </w:r>
-      <w:proofErr w:type="spellEnd"/>
-      <w:proofErr w:type="gramEnd"/>
-      <w:r>
-        <w:t xml:space="preserve"> try the 1</w:t>
+      <w:r>
+        <w:t>Lets try the 1</w:t>
       </w:r>
       <w:r>
         <w:rPr>
@@ -5384,15 +4565,7 @@
         <w:t>N</w:t>
       </w:r>
       <w:r>
-        <w:t xml:space="preserve">ext </w:t>
-      </w:r>
-      <w:proofErr w:type="gramStart"/>
-      <w:r>
-        <w:t>lets</w:t>
-      </w:r>
-      <w:proofErr w:type="gramEnd"/>
-      <w:r>
-        <w:t xml:space="preserve"> change the volume to 1 and min distance to 0.2, and max to 10 instead of 1 and 30 (default S3A in KT Eval)</w:t>
+        <w:t>ext lets change the volume to 1 and min distance to 0.2, and max to 10 instead of 1 and 30 (default S3A in KT Eval)</w:t>
       </w:r>
       <w:r>
         <w:t>.</w:t>
@@ -5419,15 +4592,7 @@
         <w:t xml:space="preserve"> distance attenuation</w:t>
       </w:r>
       <w:r>
-        <w:t xml:space="preserve"> (checking) as its part of the Unity simulation. Windows/Driver level audio mixer level/system volume however doesn’t because its not simulation </w:t>
-      </w:r>
-      <w:proofErr w:type="gramStart"/>
-      <w:r>
-        <w:t>related</w:t>
-      </w:r>
-      <w:proofErr w:type="gramEnd"/>
-      <w:r>
-        <w:t xml:space="preserve"> I think</w:t>
+        <w:t xml:space="preserve"> (checking) as its part of the Unity simulation. Windows/Driver level audio mixer level/system volume however doesn’t because its not simulation related I think</w:t>
       </w:r>
       <w:r>
         <w:t xml:space="preserve"> as proven before</w:t>
@@ -5445,15 +4610,7 @@
         <w:t xml:space="preserve">Note: only need to bake audio source </w:t>
       </w:r>
       <w:r>
-        <w:t xml:space="preserve">when changing only audio source parameter (not changing listener location etc), which makes sense, only bake </w:t>
-      </w:r>
-      <w:proofErr w:type="spellStart"/>
-      <w:r>
-        <w:t>gameobject</w:t>
-      </w:r>
-      <w:proofErr w:type="spellEnd"/>
-      <w:r>
-        <w:t xml:space="preserve"> where u change its parameter.</w:t>
+        <w:t>when changing only audio source parameter (not changing listener location etc), which makes sense, only bake gameobject where u change its parameter.</w:t>
       </w:r>
     </w:p>
     <w:p>
@@ -5461,17 +4618,7 @@
         <w:t>N</w:t>
       </w:r>
       <w:r>
-        <w:t xml:space="preserve">ow </w:t>
-      </w:r>
-      <w:proofErr w:type="spellStart"/>
-      <w:proofErr w:type="gramStart"/>
-      <w:r>
-        <w:t>lets</w:t>
-      </w:r>
-      <w:proofErr w:type="spellEnd"/>
-      <w:proofErr w:type="gramEnd"/>
-      <w:r>
-        <w:t xml:space="preserve"> change only volume</w:t>
+        <w:t>ow lets change only volume</w:t>
       </w:r>
       <w:r>
         <w:t xml:space="preserve"> from 0.13 to 1</w:t>
@@ -5750,15 +4897,7 @@
         </w:drawing>
       </w:r>
       <w:r>
-        <w:t xml:space="preserve">Question is now, if realism is the goal, why not enable attenuation based on physics based instead of curve driven (which is more useful for directive/game experience with </w:t>
-      </w:r>
-      <w:proofErr w:type="spellStart"/>
-      <w:r>
-        <w:t>non simulation</w:t>
-      </w:r>
-      <w:proofErr w:type="spellEnd"/>
-      <w:r>
-        <w:t xml:space="preserve"> in mind). At the same regard, might as well enable simulation defined air absorption as well.</w:t>
+        <w:t>Question is now, if realism is the goal, why not enable attenuation based on physics based instead of curve driven (which is more useful for directive/game experience with non simulation in mind). At the same regard, might as well enable simulation defined air absorption as well.</w:t>
       </w:r>
     </w:p>
     <w:p>
@@ -5828,36 +4967,12 @@
         </w:drawing>
       </w:r>
       <w:r>
-        <w:t xml:space="preserve">But first, just to see if its usable, lets only enable </w:t>
-      </w:r>
-      <w:proofErr w:type="gramStart"/>
-      <w:r>
-        <w:t>physics based</w:t>
-      </w:r>
-      <w:proofErr w:type="gramEnd"/>
-      <w:r>
-        <w:t xml:space="preserve"> attenuation instead of curve driven for now.</w:t>
-      </w:r>
-    </w:p>
-    <w:p>
-      <w:r>
-        <w:t xml:space="preserve">YES! Physics based attenuation works! This is great as saves the headache of thinking </w:t>
-      </w:r>
-      <w:proofErr w:type="spellStart"/>
-      <w:r>
-        <w:t>whats</w:t>
-      </w:r>
-      <w:proofErr w:type="spellEnd"/>
-      <w:r>
-        <w:t xml:space="preserve"> the best curve for each scene. As expected, because volume is still 1, RT60 still too high due to high floor noise level, </w:t>
-      </w:r>
-      <w:proofErr w:type="spellStart"/>
-      <w:r>
-        <w:t>lets</w:t>
-      </w:r>
-      <w:proofErr w:type="spellEnd"/>
-      <w:r>
-        <w:t xml:space="preserve"> try enabling air absorption (simulation defined) and see what changes.</w:t>
+        <w:t>But first, just to see if its usable, lets only enable physics based attenuation instead of curve driven for now.</w:t>
+      </w:r>
+    </w:p>
+    <w:p>
+      <w:r>
+        <w:t>YES! Physics based attenuation works! This is great as saves the headache of thinking whats the best curve for each scene. As expected, because volume is still 1, RT60 still too high due to high floor noise level, lets try enabling air absorption (simulation defined) and see what changes.</w:t>
       </w:r>
     </w:p>
     <w:p>
@@ -5997,15 +5112,7 @@
         <w:t>Air absorption doesn’t do much, probably more effective on larger room like ST, but I’ll keep it enable for now. Next, lets lower the volume to 0.5 and see if this fixes RT60.</w:t>
       </w:r>
       <w:r>
-        <w:t xml:space="preserve"> Unfortunately, this doesn’t, so </w:t>
-      </w:r>
-      <w:proofErr w:type="gramStart"/>
-      <w:r>
-        <w:t>lets</w:t>
-      </w:r>
-      <w:proofErr w:type="gramEnd"/>
-      <w:r>
-        <w:t xml:space="preserve"> go back to 0.13 and see if this changes anything. If not, then I think I’m forced to use RT30/45 or something and extrapolate.</w:t>
+        <w:t xml:space="preserve"> Unfortunately, this doesn’t, so lets go back to 0.13 and see if this changes anything. If not, then I think I’m forced to use RT30/45 or something and extrapolate.</w:t>
       </w:r>
       <w:r>
         <w:tab/>
@@ -6089,13 +5196,8 @@
         <w:t xml:space="preserve"> Top is vol at 0.5 and bottom is at 0.13, as seen it helps a lot but still not as accurate. This is most likely</w:t>
       </w:r>
       <w:r>
-        <w:t xml:space="preserve"> due to the noise floor level being at around -50 instead at less than -60, causing the best line fit problem again as seen in        </w:t>
-      </w:r>
-      <w:proofErr w:type="gramStart"/>
-      <w:r>
-        <w:t>following  graph</w:t>
-      </w:r>
-      <w:proofErr w:type="gramEnd"/>
+        <w:t xml:space="preserve"> due to the noise floor level being at around -50 instead at less than -60, causing the best line fit problem again as seen in        following  graph</w:t>
+      </w:r>
       <w:r>
         <w:rPr>
           <w:noProof/>
@@ -6137,7 +5239,7 @@
     <w:p>
       <w:r>
         <w:drawing>
-          <wp:anchor distT="0" distB="0" distL="114300" distR="114300" simplePos="0" relativeHeight="251702272" behindDoc="1" locked="0" layoutInCell="1" allowOverlap="1" wp14:anchorId="53AF855D" wp14:editId="0805DEE0">
+          <wp:anchor distT="0" distB="0" distL="114300" distR="114300" simplePos="0" relativeHeight="251702272" behindDoc="1" locked="0" layoutInCell="1" allowOverlap="1" wp14:anchorId="53AF855D" wp14:editId="62CA4D6B">
             <wp:simplePos x="0" y="0"/>
             <wp:positionH relativeFrom="margin">
               <wp:align>left</wp:align>
@@ -6201,21 +5303,105 @@
         </w:drawing>
       </w:r>
       <w:r>
-        <w:t xml:space="preserve">Volume at 0.05 helps a lot but still not enough as the noise floor still present around -50 to -60db especially in lower frequency but still present in some frequency like 2k and 4k interestingly, so changing band wont really solve it either. </w:t>
-      </w:r>
-      <w:proofErr w:type="gramStart"/>
-      <w:r>
-        <w:t>Lets</w:t>
-      </w:r>
-      <w:proofErr w:type="gramEnd"/>
-      <w:r>
-        <w:t xml:space="preserve"> try 0.01 just in case, at max System/Windows volume mixer</w:t>
+        <w:t>Volume at 0.05 helps a lot but still not enough as the noise floor still present around -50 to -60db especially in lower frequency but still present in some frequency like 2k and 4k interestingly, so changing band wont really solve it either. Lets try 0.01 just in case, at max System/Windows volume mixer</w:t>
       </w:r>
       <w:r>
         <w:t xml:space="preserve"> again.</w:t>
       </w:r>
     </w:p>
-    <w:p/>
+    <w:p>
+      <w:pPr>
+        <w:rPr>
+          <w:noProof/>
+        </w:rPr>
+      </w:pPr>
+      <w:r>
+        <w:drawing>
+          <wp:anchor distT="0" distB="0" distL="114300" distR="114300" simplePos="0" relativeHeight="251703296" behindDoc="1" locked="0" layoutInCell="1" allowOverlap="1" wp14:anchorId="7558DBE7" wp14:editId="5024EE75">
+            <wp:simplePos x="0" y="0"/>
+            <wp:positionH relativeFrom="margin">
+              <wp:align>right</wp:align>
+            </wp:positionH>
+            <wp:positionV relativeFrom="paragraph">
+              <wp:posOffset>12700</wp:posOffset>
+            </wp:positionV>
+            <wp:extent cx="2124075" cy="906780"/>
+            <wp:effectExtent l="0" t="0" r="9525" b="7620"/>
+            <wp:wrapTight wrapText="bothSides">
+              <wp:wrapPolygon edited="0">
+                <wp:start x="0" y="0"/>
+                <wp:lineTo x="0" y="21328"/>
+                <wp:lineTo x="21503" y="21328"/>
+                <wp:lineTo x="21503" y="0"/>
+                <wp:lineTo x="0" y="0"/>
+              </wp:wrapPolygon>
+            </wp:wrapTight>
+            <wp:docPr id="51" name="Picture 51"/>
+            <wp:cNvGraphicFramePr>
+              <a:graphicFrameLocks xmlns:a="http://schemas.openxmlformats.org/drawingml/2006/main" noChangeAspect="1"/>
+            </wp:cNvGraphicFramePr>
+            <a:graphic xmlns:a="http://schemas.openxmlformats.org/drawingml/2006/main">
+              <a:graphicData uri="http://schemas.openxmlformats.org/drawingml/2006/picture">
+                <pic:pic xmlns:pic="http://schemas.openxmlformats.org/drawingml/2006/picture">
+                  <pic:nvPicPr>
+                    <pic:cNvPr id="1" name=""/>
+                    <pic:cNvPicPr/>
+                  </pic:nvPicPr>
+                  <pic:blipFill>
+                    <a:blip r:embed="rId57">
+                      <a:extLst>
+                        <a:ext uri="{28A0092B-C50C-407E-A947-70E740481C1C}">
+                          <a14:useLocalDpi xmlns:a14="http://schemas.microsoft.com/office/drawing/2010/main" val="0"/>
+                        </a:ext>
+                      </a:extLst>
+                    </a:blip>
+                    <a:stretch>
+                      <a:fillRect/>
+                    </a:stretch>
+                  </pic:blipFill>
+                  <pic:spPr>
+                    <a:xfrm>
+                      <a:off x="0" y="0"/>
+                      <a:ext cx="2124075" cy="906780"/>
+                    </a:xfrm>
+                    <a:prstGeom prst="rect">
+                      <a:avLst/>
+                    </a:prstGeom>
+                  </pic:spPr>
+                </pic:pic>
+              </a:graphicData>
+            </a:graphic>
+            <wp14:sizeRelH relativeFrom="margin">
+              <wp14:pctWidth>0</wp14:pctWidth>
+            </wp14:sizeRelH>
+            <wp14:sizeRelV relativeFrom="margin">
+              <wp14:pctHeight>0</wp14:pctHeight>
+            </wp14:sizeRelV>
+          </wp:anchor>
+        </w:drawing>
+      </w:r>
+      <w:r>
+        <w:t>LETSGO IT WORKS SOMEHOW</w:t>
+      </w:r>
+      <w:r>
+        <w:rPr>
+          <w:noProof/>
+        </w:rPr>
+        <w:t xml:space="preserve">, the result for volume 0.01 </w:t>
+      </w:r>
+      <w:r>
+        <w:rPr>
+          <w:noProof/>
+        </w:rPr>
+        <w:sym w:font="Wingdings" w:char="F0E0"/>
+      </w:r>
+      <w:r>
+        <w:rPr>
+          <w:noProof/>
+        </w:rPr>
+        <w:t xml:space="preserve"> only concern is that whether or not this same setting will work for other scenes, especially like ST, would the low volume cause the sounds to dissipates even before reflecting… This requires more testing for sure. But before that, lets try same volume 0.01 but this time at 50% Windows/System volume mixer level to see if it affects the calculation/recording.</w:t>
+      </w:r>
+    </w:p>
     <w:sectPr>
       <w:pgSz w:w="11906" w:h="16838"/>
       <w:pgMar w:top="1440" w:right="1440" w:bottom="1440" w:left="1440" w:header="708" w:footer="708" w:gutter="0"/>

</xml_diff>

<commit_message>
tested vol 0.01 at Windows mixer/recording volume level of 50% instead of 100% (no difference in EDT anr RT60, exact same in fact
</commit_message>
<xml_diff>
--- a/Intern-Logs/Week 5.docx
+++ b/Intern-Logs/Week 5.docx
@@ -4979,7 +4979,7 @@
       <w:r>
         <w:lastRenderedPageBreak/>
         <w:drawing>
-          <wp:anchor distT="0" distB="0" distL="114300" distR="114300" simplePos="0" relativeHeight="251700224" behindDoc="1" locked="0" layoutInCell="1" allowOverlap="1" wp14:anchorId="2A48D617" wp14:editId="6EA7F0BF">
+          <wp:anchor distT="0" distB="0" distL="114300" distR="114300" simplePos="0" relativeHeight="251700224" behindDoc="1" locked="0" layoutInCell="1" allowOverlap="1" wp14:anchorId="2A48D617" wp14:editId="7473B477">
             <wp:simplePos x="0" y="0"/>
             <wp:positionH relativeFrom="margin">
               <wp:align>left</wp:align>
@@ -5126,7 +5126,7 @@
       </w:pPr>
       <w:r>
         <w:drawing>
-          <wp:anchor distT="0" distB="0" distL="114300" distR="114300" simplePos="0" relativeHeight="251701248" behindDoc="1" locked="0" layoutInCell="1" allowOverlap="1" wp14:anchorId="5AE00E64" wp14:editId="726A4A1B">
+          <wp:anchor distT="0" distB="0" distL="114300" distR="114300" simplePos="0" relativeHeight="251701248" behindDoc="1" locked="0" layoutInCell="1" allowOverlap="1" wp14:anchorId="5AE00E64" wp14:editId="281D1A33">
             <wp:simplePos x="0" y="0"/>
             <wp:positionH relativeFrom="margin">
               <wp:posOffset>3886200</wp:posOffset>
@@ -5239,7 +5239,7 @@
     <w:p>
       <w:r>
         <w:drawing>
-          <wp:anchor distT="0" distB="0" distL="114300" distR="114300" simplePos="0" relativeHeight="251702272" behindDoc="1" locked="0" layoutInCell="1" allowOverlap="1" wp14:anchorId="53AF855D" wp14:editId="62CA4D6B">
+          <wp:anchor distT="0" distB="0" distL="114300" distR="114300" simplePos="0" relativeHeight="251702272" behindDoc="1" locked="0" layoutInCell="1" allowOverlap="1" wp14:anchorId="53AF855D" wp14:editId="61FE07D2">
             <wp:simplePos x="0" y="0"/>
             <wp:positionH relativeFrom="margin">
               <wp:align>left</wp:align>
@@ -5316,6 +5316,74 @@
         </w:rPr>
       </w:pPr>
       <w:r>
+        <w:rPr>
+          <w:noProof/>
+        </w:rPr>
+        <w:drawing>
+          <wp:anchor distT="0" distB="0" distL="114300" distR="114300" simplePos="0" relativeHeight="251704320" behindDoc="1" locked="0" layoutInCell="1" allowOverlap="1" wp14:anchorId="2CD79450" wp14:editId="0E579500">
+            <wp:simplePos x="0" y="0"/>
+            <wp:positionH relativeFrom="column">
+              <wp:posOffset>-180975</wp:posOffset>
+            </wp:positionH>
+            <wp:positionV relativeFrom="paragraph">
+              <wp:posOffset>1003300</wp:posOffset>
+            </wp:positionV>
+            <wp:extent cx="1760855" cy="1685925"/>
+            <wp:effectExtent l="0" t="0" r="0" b="9525"/>
+            <wp:wrapTight wrapText="bothSides">
+              <wp:wrapPolygon edited="0">
+                <wp:start x="0" y="0"/>
+                <wp:lineTo x="0" y="21478"/>
+                <wp:lineTo x="21265" y="21478"/>
+                <wp:lineTo x="21265" y="0"/>
+                <wp:lineTo x="0" y="0"/>
+              </wp:wrapPolygon>
+            </wp:wrapTight>
+            <wp:docPr id="52" name="Picture 52"/>
+            <wp:cNvGraphicFramePr>
+              <a:graphicFrameLocks xmlns:a="http://schemas.openxmlformats.org/drawingml/2006/main" noChangeAspect="1"/>
+            </wp:cNvGraphicFramePr>
+            <a:graphic xmlns:a="http://schemas.openxmlformats.org/drawingml/2006/main">
+              <a:graphicData uri="http://schemas.openxmlformats.org/drawingml/2006/picture">
+                <pic:pic xmlns:pic="http://schemas.openxmlformats.org/drawingml/2006/picture">
+                  <pic:nvPicPr>
+                    <pic:cNvPr id="1" name=""/>
+                    <pic:cNvPicPr/>
+                  </pic:nvPicPr>
+                  <pic:blipFill>
+                    <a:blip r:embed="rId57">
+                      <a:extLst>
+                        <a:ext uri="{28A0092B-C50C-407E-A947-70E740481C1C}">
+                          <a14:useLocalDpi xmlns:a14="http://schemas.microsoft.com/office/drawing/2010/main" val="0"/>
+                        </a:ext>
+                      </a:extLst>
+                    </a:blip>
+                    <a:stretch>
+                      <a:fillRect/>
+                    </a:stretch>
+                  </pic:blipFill>
+                  <pic:spPr>
+                    <a:xfrm>
+                      <a:off x="0" y="0"/>
+                      <a:ext cx="1760855" cy="1685925"/>
+                    </a:xfrm>
+                    <a:prstGeom prst="rect">
+                      <a:avLst/>
+                    </a:prstGeom>
+                  </pic:spPr>
+                </pic:pic>
+              </a:graphicData>
+            </a:graphic>
+            <wp14:sizeRelH relativeFrom="margin">
+              <wp14:pctWidth>0</wp14:pctWidth>
+            </wp14:sizeRelH>
+            <wp14:sizeRelV relativeFrom="margin">
+              <wp14:pctHeight>0</wp14:pctHeight>
+            </wp14:sizeRelV>
+          </wp:anchor>
+        </w:drawing>
+      </w:r>
+      <w:r>
         <w:drawing>
           <wp:anchor distT="0" distB="0" distL="114300" distR="114300" simplePos="0" relativeHeight="251703296" behindDoc="1" locked="0" layoutInCell="1" allowOverlap="1" wp14:anchorId="7558DBE7" wp14:editId="5024EE75">
             <wp:simplePos x="0" y="0"/>
@@ -5348,7 +5416,7 @@
                     <pic:cNvPicPr/>
                   </pic:nvPicPr>
                   <pic:blipFill>
-                    <a:blip r:embed="rId57">
+                    <a:blip r:embed="rId58">
                       <a:extLst>
                         <a:ext uri="{28A0092B-C50C-407E-A947-70E740481C1C}">
                           <a14:useLocalDpi xmlns:a14="http://schemas.microsoft.com/office/drawing/2010/main" val="0"/>
@@ -5400,6 +5468,25 @@
           <w:noProof/>
         </w:rPr>
         <w:t xml:space="preserve"> only concern is that whether or not this same setting will work for other scenes, especially like ST, would the low volume cause the sounds to dissipates even before reflecting… This requires more testing for sure. But before that, lets try same volume 0.01 but this time at 50% Windows/System volume mixer level to see if it affects the calculation/recording.</w:t>
+      </w:r>
+      <w:r>
+        <w:rPr>
+          <w:noProof/>
+        </w:rPr>
+        <w:t xml:space="preserve"> </w:t>
+      </w:r>
+    </w:p>
+    <w:p>
+      <w:pPr>
+        <w:rPr>
+          <w:noProof/>
+        </w:rPr>
+      </w:pPr>
+      <w:r>
+        <w:rPr>
+          <w:noProof/>
+        </w:rPr>
+        <w:t>CONCLUSION: NOPE AS TESTED BEFORE, volume mixer/recording level does not matter as long as there’s enough sound/decibel ig. Top is at 100% and bottom is at 50% Windows mixer/recording volume level with audio source at 0.01 volume. Next, let’s setup ST ipynb and test it there to see if very small volume like this would affect it.</w:t>
       </w:r>
     </w:p>
     <w:sectPr>

</xml_diff>

<commit_message>
test vol 0.01 on ST, as expected, got too low RT60 but somehow also higher EDT than RT60, strong early reverb problem again...
</commit_message>
<xml_diff>
--- a/Intern-Logs/Week 5.docx
+++ b/Intern-Logs/Week 5.docx
@@ -4979,7 +4979,7 @@
       <w:r>
         <w:lastRenderedPageBreak/>
         <w:drawing>
-          <wp:anchor distT="0" distB="0" distL="114300" distR="114300" simplePos="0" relativeHeight="251700224" behindDoc="1" locked="0" layoutInCell="1" allowOverlap="1" wp14:anchorId="2A48D617" wp14:editId="7473B477">
+          <wp:anchor distT="0" distB="0" distL="114300" distR="114300" simplePos="0" relativeHeight="251700224" behindDoc="1" locked="0" layoutInCell="1" allowOverlap="1" wp14:anchorId="2A48D617" wp14:editId="46F65B54">
             <wp:simplePos x="0" y="0"/>
             <wp:positionH relativeFrom="margin">
               <wp:align>left</wp:align>
@@ -5126,7 +5126,7 @@
       </w:pPr>
       <w:r>
         <w:drawing>
-          <wp:anchor distT="0" distB="0" distL="114300" distR="114300" simplePos="0" relativeHeight="251701248" behindDoc="1" locked="0" layoutInCell="1" allowOverlap="1" wp14:anchorId="5AE00E64" wp14:editId="281D1A33">
+          <wp:anchor distT="0" distB="0" distL="114300" distR="114300" simplePos="0" relativeHeight="251701248" behindDoc="1" locked="0" layoutInCell="1" allowOverlap="1" wp14:anchorId="5AE00E64" wp14:editId="1E22971A">
             <wp:simplePos x="0" y="0"/>
             <wp:positionH relativeFrom="margin">
               <wp:posOffset>3886200</wp:posOffset>
@@ -5239,7 +5239,7 @@
     <w:p>
       <w:r>
         <w:drawing>
-          <wp:anchor distT="0" distB="0" distL="114300" distR="114300" simplePos="0" relativeHeight="251702272" behindDoc="1" locked="0" layoutInCell="1" allowOverlap="1" wp14:anchorId="53AF855D" wp14:editId="61FE07D2">
+          <wp:anchor distT="0" distB="0" distL="114300" distR="114300" simplePos="0" relativeHeight="251702272" behindDoc="1" locked="0" layoutInCell="1" allowOverlap="1" wp14:anchorId="53AF855D" wp14:editId="1D614940">
             <wp:simplePos x="0" y="0"/>
             <wp:positionH relativeFrom="margin">
               <wp:align>left</wp:align>
@@ -5320,7 +5320,7 @@
           <w:noProof/>
         </w:rPr>
         <w:drawing>
-          <wp:anchor distT="0" distB="0" distL="114300" distR="114300" simplePos="0" relativeHeight="251704320" behindDoc="1" locked="0" layoutInCell="1" allowOverlap="1" wp14:anchorId="2CD79450" wp14:editId="0E579500">
+          <wp:anchor distT="0" distB="0" distL="114300" distR="114300" simplePos="0" relativeHeight="251704320" behindDoc="1" locked="0" layoutInCell="1" allowOverlap="1" wp14:anchorId="2CD79450" wp14:editId="3F297DE3">
             <wp:simplePos x="0" y="0"/>
             <wp:positionH relativeFrom="column">
               <wp:posOffset>-180975</wp:posOffset>
@@ -5487,6 +5487,124 @@
           <w:noProof/>
         </w:rPr>
         <w:t>CONCLUSION: NOPE AS TESTED BEFORE, volume mixer/recording level does not matter as long as there’s enough sound/decibel ig. Top is at 100% and bottom is at 50% Windows mixer/recording volume level with audio source at 0.01 volume. Next, let’s setup ST ipynb and test it there to see if very small volume like this would affect it.</w:t>
+      </w:r>
+    </w:p>
+    <w:p>
+      <w:pPr>
+        <w:rPr>
+          <w:noProof/>
+        </w:rPr>
+      </w:pPr>
+      <w:r>
+        <w:rPr>
+          <w:noProof/>
+        </w:rPr>
+        <w:drawing>
+          <wp:anchor distT="0" distB="0" distL="114300" distR="114300" simplePos="0" relativeHeight="251705344" behindDoc="1" locked="0" layoutInCell="1" allowOverlap="1" wp14:anchorId="403159EB" wp14:editId="063A1948">
+            <wp:simplePos x="0" y="0"/>
+            <wp:positionH relativeFrom="column">
+              <wp:posOffset>3914775</wp:posOffset>
+            </wp:positionH>
+            <wp:positionV relativeFrom="paragraph">
+              <wp:posOffset>-25400</wp:posOffset>
+            </wp:positionV>
+            <wp:extent cx="2019300" cy="909955"/>
+            <wp:effectExtent l="0" t="0" r="0" b="4445"/>
+            <wp:wrapTight wrapText="bothSides">
+              <wp:wrapPolygon edited="0">
+                <wp:start x="0" y="0"/>
+                <wp:lineTo x="0" y="21253"/>
+                <wp:lineTo x="21396" y="21253"/>
+                <wp:lineTo x="21396" y="0"/>
+                <wp:lineTo x="0" y="0"/>
+              </wp:wrapPolygon>
+            </wp:wrapTight>
+            <wp:docPr id="53" name="Picture 53"/>
+            <wp:cNvGraphicFramePr>
+              <a:graphicFrameLocks xmlns:a="http://schemas.openxmlformats.org/drawingml/2006/main" noChangeAspect="1"/>
+            </wp:cNvGraphicFramePr>
+            <a:graphic xmlns:a="http://schemas.openxmlformats.org/drawingml/2006/main">
+              <a:graphicData uri="http://schemas.openxmlformats.org/drawingml/2006/picture">
+                <pic:pic xmlns:pic="http://schemas.openxmlformats.org/drawingml/2006/picture">
+                  <pic:nvPicPr>
+                    <pic:cNvPr id="1" name=""/>
+                    <pic:cNvPicPr/>
+                  </pic:nvPicPr>
+                  <pic:blipFill>
+                    <a:blip r:embed="rId59">
+                      <a:extLst>
+                        <a:ext uri="{28A0092B-C50C-407E-A947-70E740481C1C}">
+                          <a14:useLocalDpi xmlns:a14="http://schemas.microsoft.com/office/drawing/2010/main" val="0"/>
+                        </a:ext>
+                      </a:extLst>
+                    </a:blip>
+                    <a:stretch>
+                      <a:fillRect/>
+                    </a:stretch>
+                  </pic:blipFill>
+                  <pic:spPr>
+                    <a:xfrm>
+                      <a:off x="0" y="0"/>
+                      <a:ext cx="2019300" cy="909955"/>
+                    </a:xfrm>
+                    <a:prstGeom prst="rect">
+                      <a:avLst/>
+                    </a:prstGeom>
+                  </pic:spPr>
+                </pic:pic>
+              </a:graphicData>
+            </a:graphic>
+            <wp14:sizeRelH relativeFrom="margin">
+              <wp14:pctWidth>0</wp14:pctWidth>
+            </wp14:sizeRelH>
+            <wp14:sizeRelV relativeFrom="margin">
+              <wp14:pctHeight>0</wp14:pctHeight>
+            </wp14:sizeRelV>
+          </wp:anchor>
+        </w:drawing>
+      </w:r>
+      <w:r>
+        <w:rPr>
+          <w:noProof/>
+        </w:rPr>
+        <w:t xml:space="preserve">BIG BAD NEWS! This is what I got </w:t>
+      </w:r>
+      <w:r>
+        <w:rPr>
+          <w:noProof/>
+        </w:rPr>
+        <w:sym w:font="Wingdings" w:char="F0E0"/>
+      </w:r>
+      <w:r>
+        <w:rPr>
+          <w:noProof/>
+        </w:rPr>
+        <w:t xml:space="preserve"> for KT, obviously wrong as too small RT60, and EDT higher than RT60. There is strong early reverb somehow, and I think RT60 too low because as concerned, the </w:t>
+      </w:r>
+      <w:r>
+        <w:rPr>
+          <w:noProof/>
+        </w:rPr>
+        <w:lastRenderedPageBreak/>
+        <w:t>sound energy dissipated even before reflecting due to too low volume.</w:t>
+      </w:r>
+      <w:r>
+        <w:rPr>
+          <w:noProof/>
+        </w:rPr>
+        <w:t xml:space="preserve"> Honestly, could be because air absorption setting, but I still think it should be enabled. So maybe lets try volume </w:t>
+      </w:r>
+      <w:r>
+        <w:rPr>
+          <w:noProof/>
+        </w:rPr>
+        <w:t>1</w:t>
+      </w:r>
+      <w:r>
+        <w:rPr>
+          <w:noProof/>
+        </w:rPr>
+        <w:t xml:space="preserve"> first.</w:t>
       </w:r>
     </w:p>
     <w:sectPr>

</xml_diff>

<commit_message>
test ST at volume 1 (now both are too high, but atleast RT60 is higher than EDT as expected)
</commit_message>
<xml_diff>
--- a/Intern-Logs/Week 5.docx
+++ b/Intern-Logs/Week 5.docx
@@ -5592,7 +5592,279 @@
         <w:rPr>
           <w:noProof/>
         </w:rPr>
-        <w:t xml:space="preserve"> Honestly, could be because air absorption setting, but I still think it should be enabled. So maybe lets try volume </w:t>
+        <w:t xml:space="preserve"> Honestly, could be because </w:t>
+      </w:r>
+      <w:r>
+        <w:rPr>
+          <w:noProof/>
+        </w:rPr>
+        <w:drawing>
+          <wp:anchor distT="0" distB="0" distL="114300" distR="114300" simplePos="0" relativeHeight="251708416" behindDoc="1" locked="0" layoutInCell="1" allowOverlap="1" wp14:anchorId="2320023B" wp14:editId="5DEE3303">
+            <wp:simplePos x="0" y="0"/>
+            <wp:positionH relativeFrom="page">
+              <wp:posOffset>5483860</wp:posOffset>
+            </wp:positionH>
+            <wp:positionV relativeFrom="paragraph">
+              <wp:posOffset>390525</wp:posOffset>
+            </wp:positionV>
+            <wp:extent cx="1752600" cy="868045"/>
+            <wp:effectExtent l="0" t="0" r="0" b="8255"/>
+            <wp:wrapTight wrapText="bothSides">
+              <wp:wrapPolygon edited="0">
+                <wp:start x="0" y="0"/>
+                <wp:lineTo x="0" y="21331"/>
+                <wp:lineTo x="21365" y="21331"/>
+                <wp:lineTo x="21365" y="0"/>
+                <wp:lineTo x="0" y="0"/>
+              </wp:wrapPolygon>
+            </wp:wrapTight>
+            <wp:docPr id="56" name="Picture 56"/>
+            <wp:cNvGraphicFramePr>
+              <a:graphicFrameLocks xmlns:a="http://schemas.openxmlformats.org/drawingml/2006/main" noChangeAspect="1"/>
+            </wp:cNvGraphicFramePr>
+            <a:graphic xmlns:a="http://schemas.openxmlformats.org/drawingml/2006/main">
+              <a:graphicData uri="http://schemas.openxmlformats.org/drawingml/2006/picture">
+                <pic:pic xmlns:pic="http://schemas.openxmlformats.org/drawingml/2006/picture">
+                  <pic:nvPicPr>
+                    <pic:cNvPr id="1" name=""/>
+                    <pic:cNvPicPr/>
+                  </pic:nvPicPr>
+                  <pic:blipFill>
+                    <a:blip r:embed="rId60">
+                      <a:extLst>
+                        <a:ext uri="{28A0092B-C50C-407E-A947-70E740481C1C}">
+                          <a14:useLocalDpi xmlns:a14="http://schemas.microsoft.com/office/drawing/2010/main" val="0"/>
+                        </a:ext>
+                      </a:extLst>
+                    </a:blip>
+                    <a:stretch>
+                      <a:fillRect/>
+                    </a:stretch>
+                  </pic:blipFill>
+                  <pic:spPr>
+                    <a:xfrm>
+                      <a:off x="0" y="0"/>
+                      <a:ext cx="1752600" cy="868045"/>
+                    </a:xfrm>
+                    <a:prstGeom prst="rect">
+                      <a:avLst/>
+                    </a:prstGeom>
+                  </pic:spPr>
+                </pic:pic>
+              </a:graphicData>
+            </a:graphic>
+            <wp14:sizeRelH relativeFrom="margin">
+              <wp14:pctWidth>0</wp14:pctWidth>
+            </wp14:sizeRelH>
+            <wp14:sizeRelV relativeFrom="margin">
+              <wp14:pctHeight>0</wp14:pctHeight>
+            </wp14:sizeRelV>
+          </wp:anchor>
+        </w:drawing>
+      </w:r>
+      <w:r>
+        <w:rPr>
+          <w:noProof/>
+        </w:rPr>
+        <w:drawing>
+          <wp:anchor distT="0" distB="0" distL="114300" distR="114300" simplePos="0" relativeHeight="251707392" behindDoc="1" locked="0" layoutInCell="1" allowOverlap="1" wp14:anchorId="43C0B608" wp14:editId="39D0C83F">
+            <wp:simplePos x="0" y="0"/>
+            <wp:positionH relativeFrom="margin">
+              <wp:posOffset>2286000</wp:posOffset>
+            </wp:positionH>
+            <wp:positionV relativeFrom="paragraph">
+              <wp:posOffset>381000</wp:posOffset>
+            </wp:positionV>
+            <wp:extent cx="2258695" cy="3086100"/>
+            <wp:effectExtent l="0" t="0" r="8255" b="0"/>
+            <wp:wrapTight wrapText="bothSides">
+              <wp:wrapPolygon edited="0">
+                <wp:start x="0" y="0"/>
+                <wp:lineTo x="0" y="21467"/>
+                <wp:lineTo x="21497" y="21467"/>
+                <wp:lineTo x="21497" y="0"/>
+                <wp:lineTo x="0" y="0"/>
+              </wp:wrapPolygon>
+            </wp:wrapTight>
+            <wp:docPr id="55" name="Picture 55"/>
+            <wp:cNvGraphicFramePr>
+              <a:graphicFrameLocks xmlns:a="http://schemas.openxmlformats.org/drawingml/2006/main" noChangeAspect="1"/>
+            </wp:cNvGraphicFramePr>
+            <a:graphic xmlns:a="http://schemas.openxmlformats.org/drawingml/2006/main">
+              <a:graphicData uri="http://schemas.openxmlformats.org/drawingml/2006/picture">
+                <pic:pic xmlns:pic="http://schemas.openxmlformats.org/drawingml/2006/picture">
+                  <pic:nvPicPr>
+                    <pic:cNvPr id="1" name=""/>
+                    <pic:cNvPicPr/>
+                  </pic:nvPicPr>
+                  <pic:blipFill>
+                    <a:blip r:embed="rId61" cstate="print">
+                      <a:extLst>
+                        <a:ext uri="{28A0092B-C50C-407E-A947-70E740481C1C}">
+                          <a14:useLocalDpi xmlns:a14="http://schemas.microsoft.com/office/drawing/2010/main" val="0"/>
+                        </a:ext>
+                      </a:extLst>
+                    </a:blip>
+                    <a:stretch>
+                      <a:fillRect/>
+                    </a:stretch>
+                  </pic:blipFill>
+                  <pic:spPr>
+                    <a:xfrm>
+                      <a:off x="0" y="0"/>
+                      <a:ext cx="2258695" cy="3086100"/>
+                    </a:xfrm>
+                    <a:prstGeom prst="rect">
+                      <a:avLst/>
+                    </a:prstGeom>
+                  </pic:spPr>
+                </pic:pic>
+              </a:graphicData>
+            </a:graphic>
+            <wp14:sizeRelH relativeFrom="margin">
+              <wp14:pctWidth>0</wp14:pctWidth>
+            </wp14:sizeRelH>
+            <wp14:sizeRelV relativeFrom="margin">
+              <wp14:pctHeight>0</wp14:pctHeight>
+            </wp14:sizeRelV>
+          </wp:anchor>
+        </w:drawing>
+      </w:r>
+      <w:r>
+        <w:rPr>
+          <w:noProof/>
+        </w:rPr>
+        <w:drawing>
+          <wp:anchor distT="0" distB="0" distL="114300" distR="114300" simplePos="0" relativeHeight="251706368" behindDoc="1" locked="0" layoutInCell="1" allowOverlap="1" wp14:anchorId="48D291F4" wp14:editId="07754B27">
+            <wp:simplePos x="0" y="0"/>
+            <wp:positionH relativeFrom="margin">
+              <wp:align>left</wp:align>
+            </wp:positionH>
+            <wp:positionV relativeFrom="paragraph">
+              <wp:posOffset>371475</wp:posOffset>
+            </wp:positionV>
+            <wp:extent cx="2214245" cy="3057525"/>
+            <wp:effectExtent l="0" t="0" r="0" b="9525"/>
+            <wp:wrapTight wrapText="bothSides">
+              <wp:wrapPolygon edited="0">
+                <wp:start x="0" y="0"/>
+                <wp:lineTo x="0" y="21533"/>
+                <wp:lineTo x="21371" y="21533"/>
+                <wp:lineTo x="21371" y="0"/>
+                <wp:lineTo x="0" y="0"/>
+              </wp:wrapPolygon>
+            </wp:wrapTight>
+            <wp:docPr id="54" name="Picture 54"/>
+            <wp:cNvGraphicFramePr>
+              <a:graphicFrameLocks xmlns:a="http://schemas.openxmlformats.org/drawingml/2006/main" noChangeAspect="1"/>
+            </wp:cNvGraphicFramePr>
+            <a:graphic xmlns:a="http://schemas.openxmlformats.org/drawingml/2006/main">
+              <a:graphicData uri="http://schemas.openxmlformats.org/drawingml/2006/picture">
+                <pic:pic xmlns:pic="http://schemas.openxmlformats.org/drawingml/2006/picture">
+                  <pic:nvPicPr>
+                    <pic:cNvPr id="1" name=""/>
+                    <pic:cNvPicPr/>
+                  </pic:nvPicPr>
+                  <pic:blipFill>
+                    <a:blip r:embed="rId62" cstate="print">
+                      <a:extLst>
+                        <a:ext uri="{28A0092B-C50C-407E-A947-70E740481C1C}">
+                          <a14:useLocalDpi xmlns:a14="http://schemas.microsoft.com/office/drawing/2010/main" val="0"/>
+                        </a:ext>
+                      </a:extLst>
+                    </a:blip>
+                    <a:stretch>
+                      <a:fillRect/>
+                    </a:stretch>
+                  </pic:blipFill>
+                  <pic:spPr>
+                    <a:xfrm>
+                      <a:off x="0" y="0"/>
+                      <a:ext cx="2214245" cy="3057525"/>
+                    </a:xfrm>
+                    <a:prstGeom prst="rect">
+                      <a:avLst/>
+                    </a:prstGeom>
+                  </pic:spPr>
+                </pic:pic>
+              </a:graphicData>
+            </a:graphic>
+            <wp14:sizeRelH relativeFrom="margin">
+              <wp14:pctWidth>0</wp14:pctWidth>
+            </wp14:sizeRelH>
+            <wp14:sizeRelV relativeFrom="margin">
+              <wp14:pctHeight>0</wp14:pctHeight>
+            </wp14:sizeRelV>
+          </wp:anchor>
+        </w:drawing>
+      </w:r>
+      <w:r>
+        <w:rPr>
+          <w:noProof/>
+        </w:rPr>
+        <w:t xml:space="preserve">air absorption setting, but I still think it should be enabled. </w:t>
+      </w:r>
+      <w:r>
+        <w:rPr>
+          <w:noProof/>
+        </w:rPr>
+        <w:t xml:space="preserve"> </w:t>
+      </w:r>
+    </w:p>
+    <w:p>
+      <w:pPr>
+        <w:rPr>
+          <w:noProof/>
+        </w:rPr>
+      </w:pPr>
+      <w:r>
+        <w:rPr>
+          <w:noProof/>
+        </w:rPr>
+        <w:t>From left to right: My decay curve, Mona’s decay curve and mean RT60, EDT. Tbh could also be because the way I record is different to Mona? A builtin steam audio recorder is vastly needed ngl.</w:t>
+      </w:r>
+    </w:p>
+    <w:p>
+      <w:pPr>
+        <w:rPr>
+          <w:noProof/>
+        </w:rPr>
+      </w:pPr>
+      <w:r>
+        <w:rPr>
+          <w:noProof/>
+        </w:rPr>
+        <w:t>Lets</w:t>
+      </w:r>
+      <w:r>
+        <w:rPr>
+          <w:noProof/>
+        </w:rPr>
+        <w:t xml:space="preserve"> try </w:t>
+      </w:r>
+      <w:r>
+        <w:rPr>
+          <w:noProof/>
+        </w:rPr>
+        <w:t xml:space="preserve">changin </w:t>
+      </w:r>
+      <w:r>
+        <w:rPr>
+          <w:noProof/>
+        </w:rPr>
+        <w:t>volume</w:t>
+      </w:r>
+      <w:r>
+        <w:rPr>
+          <w:noProof/>
+        </w:rPr>
+        <w:t xml:space="preserve"> from 0.01 to</w:t>
+      </w:r>
+      <w:r>
+        <w:rPr>
+          <w:noProof/>
+        </w:rPr>
+        <w:t xml:space="preserve"> </w:t>
       </w:r>
       <w:r>
         <w:rPr>
@@ -5605,6 +5877,31 @@
           <w:noProof/>
         </w:rPr>
         <w:t xml:space="preserve"> first.</w:t>
+      </w:r>
+      <w:r>
+        <w:rPr>
+          <w:noProof/>
+        </w:rPr>
+        <w:t xml:space="preserve"> </w:t>
+      </w:r>
+      <w:r>
+        <w:rPr>
+          <w:noProof/>
+        </w:rPr>
+        <w:t xml:space="preserve"> Now both EDT and RT60 are wrong, but atleast RT60 is higher than EDT as expected. Verdict for now is its impossible to get rid of noise floor level and get accurate RT60 measurement, so might as well use RT30 and extrapolate it (idk why my setup is having problem while Mona’s doesn’t)</w:t>
+      </w:r>
+    </w:p>
+    <w:p>
+      <w:pPr>
+        <w:rPr>
+          <w:noProof/>
+        </w:rPr>
+      </w:pPr>
+      <w:r>
+        <w:rPr>
+          <w:noProof/>
+        </w:rPr>
+        <w:t>Next, let’s try changing back the mix level ratio to what Mona had set (0.5 to 5) and see if this fixes EDT value for ST.</w:t>
       </w:r>
     </w:p>
     <w:sectPr>

</xml_diff>

<commit_message>
tested vol 1 with mona setting (w/ physics based attenuation and air absorption), still too high EDT and RT60, verdict concluded in log
</commit_message>
<xml_diff>
--- a/Intern-Logs/Week 5.docx
+++ b/Intern-Logs/Week 5.docx
@@ -124,7 +124,15 @@
         </w:numPr>
       </w:pPr>
       <w:r>
-        <w:t xml:space="preserve">automate baking with 1 button to streamline </w:t>
+        <w:t xml:space="preserve">automate baking with 1 button to </w:t>
+      </w:r>
+      <w:proofErr w:type="gramStart"/>
+      <w:r>
+        <w:t>streamline</w:t>
+      </w:r>
+      <w:proofErr w:type="gramEnd"/>
+      <w:r>
+        <w:t xml:space="preserve"> </w:t>
       </w:r>
     </w:p>
     <w:p>
@@ -136,8 +144,13 @@
         </w:numPr>
       </w:pPr>
       <w:r>
-        <w:t>Add lighting indicator for when steam audio is working</w:t>
-      </w:r>
+        <w:t xml:space="preserve">Add lighting indicator for when steam audio is </w:t>
+      </w:r>
+      <w:proofErr w:type="gramStart"/>
+      <w:r>
+        <w:t>working</w:t>
+      </w:r>
+      <w:proofErr w:type="gramEnd"/>
     </w:p>
     <w:p>
       <w:pPr>
@@ -150,12 +163,14 @@
       <w:r>
         <w:t xml:space="preserve">Generate all audio </w:t>
       </w:r>
+      <w:proofErr w:type="gramStart"/>
       <w:r>
         <w:rPr>
           <w:color w:val="70AD47" w:themeColor="accent6"/>
         </w:rPr>
         <w:t>done</w:t>
       </w:r>
+      <w:proofErr w:type="gramEnd"/>
     </w:p>
     <w:p>
       <w:pPr>
@@ -166,7 +181,15 @@
         </w:numPr>
       </w:pPr>
       <w:r>
-        <w:t>Do analysis using provided matlab, have proper report and findings for meeting.</w:t>
+        <w:t xml:space="preserve">Do analysis using provided </w:t>
+      </w:r>
+      <w:proofErr w:type="spellStart"/>
+      <w:r>
+        <w:t>matlab</w:t>
+      </w:r>
+      <w:proofErr w:type="spellEnd"/>
+      <w:r>
+        <w:t>, have proper report and findings for meeting.</w:t>
       </w:r>
     </w:p>
     <w:p>
@@ -178,8 +201,21 @@
         </w:numPr>
       </w:pPr>
       <w:r>
-        <w:t>Create unity scenes for all scenes and its category (VRDemo, nonVRDemo</w:t>
-      </w:r>
+        <w:t>Create unity scenes for all scenes and its category (</w:t>
+      </w:r>
+      <w:proofErr w:type="spellStart"/>
+      <w:r>
+        <w:t>VRDemo</w:t>
+      </w:r>
+      <w:proofErr w:type="spellEnd"/>
+      <w:r>
+        <w:t xml:space="preserve">, </w:t>
+      </w:r>
+      <w:proofErr w:type="spellStart"/>
+      <w:r>
+        <w:t>nonVRDemo</w:t>
+      </w:r>
+      <w:proofErr w:type="spellEnd"/>
       <w:r>
         <w:t>)</w:t>
       </w:r>
@@ -193,14 +229,24 @@
         </w:numPr>
       </w:pPr>
       <w:r>
-        <w:t xml:space="preserve">Add Rachel and Joao for Demo for more immersive VR demo , and probably have more audio cue. </w:t>
-      </w:r>
+        <w:t xml:space="preserve">Add Rachel and Joao for Demo for more immersive VR </w:t>
+      </w:r>
+      <w:proofErr w:type="gramStart"/>
+      <w:r>
+        <w:t>demo ,</w:t>
+      </w:r>
+      <w:proofErr w:type="gramEnd"/>
+      <w:r>
+        <w:t xml:space="preserve"> and probably have more audio cue. </w:t>
+      </w:r>
+      <w:proofErr w:type="spellStart"/>
       <w:r>
         <w:rPr>
           <w:color w:val="70AD47" w:themeColor="accent6"/>
         </w:rPr>
         <w:t>otw</w:t>
       </w:r>
+      <w:proofErr w:type="spellEnd"/>
     </w:p>
     <w:p>
       <w:pPr>
@@ -211,8 +257,21 @@
         </w:numPr>
       </w:pPr>
       <w:r>
-        <w:t>Continue monodepth optimisation using enhance360debug.py</w:t>
-      </w:r>
+        <w:t xml:space="preserve">Continue </w:t>
+      </w:r>
+      <w:proofErr w:type="spellStart"/>
+      <w:r>
+        <w:t>monodepth</w:t>
+      </w:r>
+      <w:proofErr w:type="spellEnd"/>
+      <w:r>
+        <w:t xml:space="preserve"> optimisation using </w:t>
+      </w:r>
+      <w:proofErr w:type="gramStart"/>
+      <w:r>
+        <w:t>enhance360debug.py</w:t>
+      </w:r>
+      <w:proofErr w:type="gramEnd"/>
     </w:p>
     <w:p>
       <w:pPr>
@@ -223,8 +282,13 @@
         </w:numPr>
       </w:pPr>
       <w:r>
-        <w:t>Remove docker clutter automatically</w:t>
-      </w:r>
+        <w:t xml:space="preserve">Remove docker clutter </w:t>
+      </w:r>
+      <w:proofErr w:type="gramStart"/>
+      <w:r>
+        <w:t>automatically</w:t>
+      </w:r>
+      <w:proofErr w:type="gramEnd"/>
     </w:p>
     <w:p>
       <w:pPr>
@@ -400,7 +464,15 @@
         <w:t>regarding audio quality and compression of using external softwar</w:t>
       </w:r>
       <w:r>
-        <w:t>e instead of directly through Unity but unfortunately there’s no simple way with Steam Audio compared to Google Resonance. (Need to confirm with Dr. Hansung if this is acceptable)</w:t>
+        <w:t xml:space="preserve">e instead of directly through Unity but unfortunately there’s no simple way with Steam Audio compared to Google Resonance. (Need to confirm with </w:t>
+      </w:r>
+      <w:proofErr w:type="spellStart"/>
+      <w:r>
+        <w:t>Dr.</w:t>
+      </w:r>
+      <w:proofErr w:type="spellEnd"/>
+      <w:r>
+        <w:t xml:space="preserve"> Hansung if this is acceptable)</w:t>
       </w:r>
     </w:p>
     <w:p>
@@ -546,8 +618,13 @@
           </wp:anchor>
         </w:drawing>
       </w:r>
-      <w:r>
-        <w:t xml:space="preserve">Matlab changes on octave band </w:t>
+      <w:proofErr w:type="spellStart"/>
+      <w:r>
+        <w:t>Matlab</w:t>
+      </w:r>
+      <w:proofErr w:type="spellEnd"/>
+      <w:r>
+        <w:t xml:space="preserve"> changes on octave band </w:t>
       </w:r>
       <w:r>
         <w:t>from 2:6 to 3:8 to follow previous paper methodology (as advised by Mona). To analyse the sound, just change directory definition and run the Main file (Main_Immersive_EDT_RT60.m)</w:t>
@@ -561,12 +638,41 @@
         <w:t xml:space="preserve"> for analysis</w:t>
       </w:r>
       <w:r>
-        <w:t>, run the .ipynb coded by Mona in respective scene folders.</w:t>
-      </w:r>
-    </w:p>
-    <w:p>
-      <w:r>
-        <w:t>Honestly my brain kinda fried alr today so will continue tomorrow instead.</w:t>
+        <w:t xml:space="preserve">, run </w:t>
+      </w:r>
+      <w:proofErr w:type="gramStart"/>
+      <w:r>
+        <w:t>the .</w:t>
+      </w:r>
+      <w:proofErr w:type="spellStart"/>
+      <w:r>
+        <w:t>ipynb</w:t>
+      </w:r>
+      <w:proofErr w:type="spellEnd"/>
+      <w:proofErr w:type="gramEnd"/>
+      <w:r>
+        <w:t xml:space="preserve"> coded by Mona in respective scene folders.</w:t>
+      </w:r>
+    </w:p>
+    <w:p>
+      <w:r>
+        <w:t xml:space="preserve">Honestly my brain </w:t>
+      </w:r>
+      <w:proofErr w:type="spellStart"/>
+      <w:r>
+        <w:t>kinda</w:t>
+      </w:r>
+      <w:proofErr w:type="spellEnd"/>
+      <w:r>
+        <w:t xml:space="preserve"> fried </w:t>
+      </w:r>
+      <w:proofErr w:type="spellStart"/>
+      <w:r>
+        <w:t>alr</w:t>
+      </w:r>
+      <w:proofErr w:type="spellEnd"/>
+      <w:r>
+        <w:t xml:space="preserve"> today so will continue tomorrow instead.</w:t>
       </w:r>
     </w:p>
     <w:p>
@@ -579,17 +685,57 @@
     </w:p>
     <w:p>
       <w:r>
-        <w:t>Interesting to note, one of the most important factor for room reverb properties is its size, and the material properties inside it, imo the furniture shape etc is not as they only serve purpose to make room smaller (less echo) and depending on type of furniture/objects.</w:t>
-      </w:r>
-    </w:p>
-    <w:p>
-      <w:r>
-        <w:t>Another interesting thing to note, is that sometimes the reverb effect is not applied for first few second when game is play (for example, speech on ST), especially apparent when there supposed to be strong reverb. So using loop and having very long silence at the end might be needed.</w:t>
-      </w:r>
-    </w:p>
-    <w:p>
-      <w:r>
-        <w:t>Generated all audio!</w:t>
+        <w:t xml:space="preserve">Interesting to note, one of the most important </w:t>
+      </w:r>
+      <w:proofErr w:type="gramStart"/>
+      <w:r>
+        <w:t>factor</w:t>
+      </w:r>
+      <w:proofErr w:type="gramEnd"/>
+      <w:r>
+        <w:t xml:space="preserve"> for room reverb properties is its size, and the material properties inside it, </w:t>
+      </w:r>
+      <w:proofErr w:type="spellStart"/>
+      <w:r>
+        <w:t>imo</w:t>
+      </w:r>
+      <w:proofErr w:type="spellEnd"/>
+      <w:r>
+        <w:t xml:space="preserve"> the furniture shape etc is not as they only serve purpose to make room smaller (less echo) and depending on type of furniture/objects.</w:t>
+      </w:r>
+    </w:p>
+    <w:p>
+      <w:r>
+        <w:t xml:space="preserve">Another interesting thing to note, is that sometimes the reverb effect is not applied for first few second when game is play (for example, speech on ST), especially apparent when </w:t>
+      </w:r>
+      <w:proofErr w:type="spellStart"/>
+      <w:r>
+        <w:t>there</w:t>
+      </w:r>
+      <w:proofErr w:type="spellEnd"/>
+      <w:r>
+        <w:t xml:space="preserve"> supposed to be strong reverb. </w:t>
+      </w:r>
+      <w:proofErr w:type="gramStart"/>
+      <w:r>
+        <w:t>So</w:t>
+      </w:r>
+      <w:proofErr w:type="gramEnd"/>
+      <w:r>
+        <w:t xml:space="preserve"> using loop and having very long silence at the end might be needed.</w:t>
+      </w:r>
+    </w:p>
+    <w:p>
+      <w:r>
+        <w:t xml:space="preserve">Generated all </w:t>
+      </w:r>
+      <w:proofErr w:type="gramStart"/>
+      <w:r>
+        <w:t>audio</w:t>
+      </w:r>
+      <w:proofErr w:type="gramEnd"/>
+      <w:r>
+        <w:t>!</w:t>
       </w:r>
     </w:p>
     <w:p>
@@ -617,7 +763,15 @@
         </w:numPr>
       </w:pPr>
       <w:r>
-        <w:t>Do analysis using provided matlab, have proper report and findings for meeting.</w:t>
+        <w:t xml:space="preserve">Do analysis using provided </w:t>
+      </w:r>
+      <w:proofErr w:type="spellStart"/>
+      <w:r>
+        <w:t>matlab</w:t>
+      </w:r>
+      <w:proofErr w:type="spellEnd"/>
+      <w:r>
+        <w:t>, have proper report and findings for meeting.</w:t>
       </w:r>
     </w:p>
     <w:p>
@@ -641,7 +795,15 @@
         </w:numPr>
       </w:pPr>
       <w:r>
-        <w:t xml:space="preserve">automate baking with 1 button to streamline </w:t>
+        <w:t xml:space="preserve">automate baking with 1 button to </w:t>
+      </w:r>
+      <w:proofErr w:type="gramStart"/>
+      <w:r>
+        <w:t>streamline</w:t>
+      </w:r>
+      <w:proofErr w:type="gramEnd"/>
+      <w:r>
+        <w:t xml:space="preserve"> </w:t>
       </w:r>
     </w:p>
     <w:p>
@@ -653,7 +815,15 @@
         </w:numPr>
       </w:pPr>
       <w:r>
-        <w:t xml:space="preserve">Add lighting indicator for when steam audio is working </w:t>
+        <w:t xml:space="preserve">Add lighting indicator for when steam audio is </w:t>
+      </w:r>
+      <w:proofErr w:type="gramStart"/>
+      <w:r>
+        <w:t>working</w:t>
+      </w:r>
+      <w:proofErr w:type="gramEnd"/>
+      <w:r>
+        <w:t xml:space="preserve"> </w:t>
       </w:r>
     </w:p>
     <w:p>
@@ -665,7 +835,23 @@
         </w:numPr>
       </w:pPr>
       <w:r>
-        <w:t>Create unity scenes for all scenes and its category (VRDemo, nonVRDemo)</w:t>
+        <w:t>Create unity scenes for all scenes and its category (</w:t>
+      </w:r>
+      <w:proofErr w:type="spellStart"/>
+      <w:r>
+        <w:t>VRDemo</w:t>
+      </w:r>
+      <w:proofErr w:type="spellEnd"/>
+      <w:r>
+        <w:t xml:space="preserve">, </w:t>
+      </w:r>
+      <w:proofErr w:type="spellStart"/>
+      <w:r>
+        <w:t>nonVRDemo</w:t>
+      </w:r>
+      <w:proofErr w:type="spellEnd"/>
+      <w:r>
+        <w:t>)</w:t>
       </w:r>
     </w:p>
     <w:p>
@@ -677,14 +863,24 @@
         </w:numPr>
       </w:pPr>
       <w:r>
-        <w:t xml:space="preserve">Add Rachel and Joao for Demo for more immersive VR demo , and probably have more audio cue. </w:t>
-      </w:r>
+        <w:t xml:space="preserve">Add Rachel and Joao for Demo for more immersive VR </w:t>
+      </w:r>
+      <w:proofErr w:type="gramStart"/>
+      <w:r>
+        <w:t>demo ,</w:t>
+      </w:r>
+      <w:proofErr w:type="gramEnd"/>
+      <w:r>
+        <w:t xml:space="preserve"> and probably have more audio cue. </w:t>
+      </w:r>
+      <w:proofErr w:type="spellStart"/>
       <w:r>
         <w:rPr>
           <w:color w:val="70AD47" w:themeColor="accent6"/>
         </w:rPr>
         <w:t>otw</w:t>
       </w:r>
+      <w:proofErr w:type="spellEnd"/>
     </w:p>
     <w:p>
       <w:pPr>
@@ -695,8 +891,21 @@
         </w:numPr>
       </w:pPr>
       <w:r>
-        <w:t>Continue monodepth optimisation using enhance360debug.py</w:t>
-      </w:r>
+        <w:t xml:space="preserve">Continue </w:t>
+      </w:r>
+      <w:proofErr w:type="spellStart"/>
+      <w:r>
+        <w:t>monodepth</w:t>
+      </w:r>
+      <w:proofErr w:type="spellEnd"/>
+      <w:r>
+        <w:t xml:space="preserve"> optimisation using </w:t>
+      </w:r>
+      <w:proofErr w:type="gramStart"/>
+      <w:r>
+        <w:t>enhance360debug.py</w:t>
+      </w:r>
+      <w:proofErr w:type="gramEnd"/>
     </w:p>
     <w:p>
       <w:pPr>
@@ -707,8 +916,13 @@
         </w:numPr>
       </w:pPr>
       <w:r>
-        <w:t>Remove docker clutter automatically</w:t>
-      </w:r>
+        <w:t xml:space="preserve">Remove docker clutter </w:t>
+      </w:r>
+      <w:proofErr w:type="gramStart"/>
+      <w:r>
+        <w:t>automatically</w:t>
+      </w:r>
+      <w:proofErr w:type="gramEnd"/>
     </w:p>
     <w:p>
       <w:pPr>
@@ -724,26 +938,92 @@
     </w:p>
     <w:p>
       <w:r>
-        <w:t>Copied the RIR analysis folder one by one for commit and organisation to remove clutter (unneeded files), and also to make sure the original form Mona is unchanged for reference. It is also easier to have everything related to this internship in one repo instead of two.</w:t>
+        <w:t xml:space="preserve">Copied the RIR analysis folder one by one for commit and organisation to remove clutter (unneeded files), </w:t>
+      </w:r>
+      <w:proofErr w:type="gramStart"/>
+      <w:r>
+        <w:t>and also</w:t>
+      </w:r>
+      <w:proofErr w:type="gramEnd"/>
+      <w:r>
+        <w:t xml:space="preserve"> to make sure the original form Mona is unchanged for reference. It is also easier to have everything related to this internship in one repo instead of two.</w:t>
       </w:r>
       <w:r>
         <w:br/>
-        <w:t>Changed absolute paths to relative paths in Kitchen .ipynb for RIR generation form sine sweep deconvolve using Mona provided .ipynb. Using Python version 3.8.19 after asking Mona (she uses 3.8.9, major version is what matters the most imo so no less compatibility/discrepancy issue).</w:t>
-      </w:r>
-    </w:p>
-    <w:p>
-      <w:r>
-        <w:t>Added Atiyeh-matlab folder for sounds output path. Added Main matlab file for RT60 and EDT analysis. Now modifying it to work with new folder in sounds folder (KT_GDP etc)</w:t>
+        <w:t xml:space="preserve">Changed absolute paths to relative paths in </w:t>
+      </w:r>
+      <w:proofErr w:type="gramStart"/>
+      <w:r>
+        <w:t>Kitchen .</w:t>
+      </w:r>
+      <w:proofErr w:type="spellStart"/>
+      <w:r>
+        <w:t>ipynb</w:t>
+      </w:r>
+      <w:proofErr w:type="spellEnd"/>
+      <w:proofErr w:type="gramEnd"/>
+      <w:r>
+        <w:t xml:space="preserve"> for RIR generation form sine sweep deconvolve using Mona provided .</w:t>
+      </w:r>
+      <w:proofErr w:type="spellStart"/>
+      <w:r>
+        <w:t>ipynb</w:t>
+      </w:r>
+      <w:proofErr w:type="spellEnd"/>
+      <w:r>
+        <w:t xml:space="preserve">. Using Python version 3.8.19 after asking Mona (she uses 3.8.9, major version is what matters the most </w:t>
+      </w:r>
+      <w:proofErr w:type="spellStart"/>
+      <w:r>
+        <w:t>imo</w:t>
+      </w:r>
+      <w:proofErr w:type="spellEnd"/>
+      <w:r>
+        <w:t xml:space="preserve"> so no less compatibility/discrepancy issue).</w:t>
+      </w:r>
+    </w:p>
+    <w:p>
+      <w:r>
+        <w:t>Added Atiyeh-</w:t>
+      </w:r>
+      <w:proofErr w:type="spellStart"/>
+      <w:r>
+        <w:t>matlab</w:t>
+      </w:r>
+      <w:proofErr w:type="spellEnd"/>
+      <w:r>
+        <w:t xml:space="preserve"> folder for sounds output path. Added Main </w:t>
+      </w:r>
+      <w:proofErr w:type="spellStart"/>
+      <w:r>
+        <w:t>matlab</w:t>
+      </w:r>
+      <w:proofErr w:type="spellEnd"/>
+      <w:r>
+        <w:t xml:space="preserve"> file for RT60 and EDT analysis. Now modifying it to work with new folder in sounds folder (KT_GDP etc)</w:t>
       </w:r>
     </w:p>
     <w:p>
       <w:r>
         <w:lastRenderedPageBreak/>
-        <w:t>Copied dependencies folder (IoSR Toolbox, RIRs, and octave)</w:t>
-      </w:r>
-      <w:r>
-        <w:t xml:space="preserve"> from original repo to working repo</w:t>
-      </w:r>
+        <w:t>Copied dependencies folder (</w:t>
+      </w:r>
+      <w:proofErr w:type="spellStart"/>
+      <w:r>
+        <w:t>IoSR</w:t>
+      </w:r>
+      <w:proofErr w:type="spellEnd"/>
+      <w:r>
+        <w:t xml:space="preserve"> Toolbox, RIRs, and octave)</w:t>
+      </w:r>
+      <w:r>
+        <w:t xml:space="preserve"> from original repo to working </w:t>
+      </w:r>
+      <w:proofErr w:type="gramStart"/>
+      <w:r>
+        <w:t>repo</w:t>
+      </w:r>
+      <w:proofErr w:type="gramEnd"/>
     </w:p>
     <w:p>
       <w:r>
@@ -797,8 +1077,21 @@
     </w:p>
     <w:p>
       <w:r>
-        <w:t>Found out the culprit, it is the sampling rate. It should be 48kHz instead of 44.1kHz. This is confirmed by looking into sampling rate of Mona audio files (cus they work), and after converting mine to 48kHz using Audacity (right click track, rate to 48kHz, then change export setting to 48kHz), it also works</w:t>
-      </w:r>
+        <w:t>Found out the culprit, it is the sampling rate. It should be 48kHz instead of 44.1kHz. This is confirmed by looking into sampling rate of Mona audio files (</w:t>
+      </w:r>
+      <w:proofErr w:type="spellStart"/>
+      <w:r>
+        <w:t>cus</w:t>
+      </w:r>
+      <w:proofErr w:type="spellEnd"/>
+      <w:r>
+        <w:t xml:space="preserve"> they work), and after converting mine to 48kHz using Audacity (right click track, rate to 48kHz, then change export setting to 48kHz), it also </w:t>
+      </w:r>
+      <w:proofErr w:type="gramStart"/>
+      <w:r>
+        <w:t>works</w:t>
+      </w:r>
+      <w:proofErr w:type="gramEnd"/>
     </w:p>
     <w:p>
       <w:pPr>
@@ -1207,7 +1500,15 @@
     </w:p>
     <w:p>
       <w:r>
-        <w:t>After looking  back into the waveform of generated audio and input audio etc. I think the problem is that I used wrong sine sweep. Should’ve used linear sine sweep audio file instead, as seen, the second track (Mona) starts earlier, which coincide with linear.</w:t>
+        <w:t xml:space="preserve">After </w:t>
+      </w:r>
+      <w:proofErr w:type="gramStart"/>
+      <w:r>
+        <w:t>looking  back</w:t>
+      </w:r>
+      <w:proofErr w:type="gramEnd"/>
+      <w:r>
+        <w:t xml:space="preserve"> into the waveform of generated audio and input audio etc. I think the problem is that I used wrong sine sweep. Should’ve used linear sine sweep audio file instead, as seen, the second track (Mona) starts earlier, which coincide with linear.</w:t>
       </w:r>
     </w:p>
     <w:p>
@@ -1347,7 +1648,23 @@
         </w:drawing>
       </w:r>
       <w:r>
-        <w:t>Ok nvm, this give even worse result…</w:t>
+        <w:t xml:space="preserve">Ok </w:t>
+      </w:r>
+      <w:proofErr w:type="spellStart"/>
+      <w:r>
+        <w:t>nvm</w:t>
+      </w:r>
+      <w:proofErr w:type="spellEnd"/>
+      <w:r>
+        <w:t xml:space="preserve">, this </w:t>
+      </w:r>
+      <w:proofErr w:type="gramStart"/>
+      <w:r>
+        <w:t>give</w:t>
+      </w:r>
+      <w:proofErr w:type="gramEnd"/>
+      <w:r>
+        <w:t xml:space="preserve"> even worse result…</w:t>
       </w:r>
       <w:r>
         <w:rPr>
@@ -1358,7 +1675,23 @@
     </w:p>
     <w:p>
       <w:r>
-        <w:t>Ok after looking at the generated matlab charts and also RIR on audacity.</w:t>
+        <w:t xml:space="preserve">Ok after looking at the generated </w:t>
+      </w:r>
+      <w:proofErr w:type="spellStart"/>
+      <w:r>
+        <w:t>matlab</w:t>
+      </w:r>
+      <w:proofErr w:type="spellEnd"/>
+      <w:r>
+        <w:t xml:space="preserve"> charts </w:t>
+      </w:r>
+      <w:proofErr w:type="gramStart"/>
+      <w:r>
+        <w:t>and also</w:t>
+      </w:r>
+      <w:proofErr w:type="gramEnd"/>
+      <w:r>
+        <w:t xml:space="preserve"> RIR on audacity.</w:t>
       </w:r>
     </w:p>
     <w:p>
@@ -1448,7 +1781,15 @@
     <w:p>
       <w:r>
         <w:lastRenderedPageBreak/>
-        <w:t>Top is correct (Mona’s), bottom is what I got, its obvious that’s the wrong file as deconvolve obviously not working</w:t>
+        <w:t xml:space="preserve">Top is correct (Mona’s), bottom is what I got, </w:t>
+      </w:r>
+      <w:proofErr w:type="spellStart"/>
+      <w:r>
+        <w:t>its</w:t>
+      </w:r>
+      <w:proofErr w:type="spellEnd"/>
+      <w:r>
+        <w:t xml:space="preserve"> obvious that’s the wrong file as deconvolve obviously not working</w:t>
       </w:r>
       <w:r>
         <w:t xml:space="preserve"> to get RIR.</w:t>
@@ -1458,7 +1799,16 @@
       </w:r>
       <w:r>
         <w:br/>
-        <w:t>Lets try increasing probe number (decrease horizontal spacing</w:t>
+      </w:r>
+      <w:proofErr w:type="spellStart"/>
+      <w:proofErr w:type="gramStart"/>
+      <w:r>
+        <w:t>Lets</w:t>
+      </w:r>
+      <w:proofErr w:type="spellEnd"/>
+      <w:proofErr w:type="gramEnd"/>
+      <w:r>
+        <w:t xml:space="preserve"> try increasing probe number (decrease horizontal spacing</w:t>
       </w:r>
       <w:r>
         <w:t xml:space="preserve"> in probe batch box</w:t>
@@ -1611,13 +1961,26 @@
         <w:t>my generated audio</w:t>
       </w:r>
       <w:r>
-        <w:t xml:space="preserve"> EDT graph more, im confident this high EDT value is due to the bug mentioned before (where the reverb doesn’t take effect until few </w:t>
-      </w:r>
+        <w:t xml:space="preserve"> EDT graph more, </w:t>
+      </w:r>
+      <w:proofErr w:type="spellStart"/>
+      <w:r>
+        <w:t>im</w:t>
+      </w:r>
+      <w:proofErr w:type="spellEnd"/>
+      <w:r>
+        <w:t xml:space="preserve"> confident this high EDT value is due to the bug mentioned before (where the reverb doesn’t take effect until few </w:t>
+      </w:r>
+      <w:proofErr w:type="gramStart"/>
       <w:r>
         <w:t>milli</w:t>
       </w:r>
       <w:r>
-        <w:t xml:space="preserve">second into the </w:t>
+        <w:t>second</w:t>
+      </w:r>
+      <w:proofErr w:type="gramEnd"/>
+      <w:r>
+        <w:t xml:space="preserve"> into the </w:t>
       </w:r>
       <w:r>
         <w:t xml:space="preserve">game </w:t>
@@ -1719,7 +2082,15 @@
         </w:tabs>
       </w:pPr>
       <w:r>
-        <w:t>Maybe I need to trim the start? Wavepad have this option easily and that’s what it looks to get Mona’s audio file. Also, maybe I should use higher volume (unlikely the culprit but worth checking)</w:t>
+        <w:t xml:space="preserve">Maybe I need to trim the start? </w:t>
+      </w:r>
+      <w:proofErr w:type="spellStart"/>
+      <w:r>
+        <w:t>Wavepad</w:t>
+      </w:r>
+      <w:proofErr w:type="spellEnd"/>
+      <w:r>
+        <w:t xml:space="preserve"> have this option easily and that’s what it looks to get Mona’s audio file. Also, maybe I should use higher volume (unlikely the culprit but worth checking)</w:t>
       </w:r>
     </w:p>
     <w:p>
@@ -1935,7 +2306,31 @@
         </w:tabs>
       </w:pPr>
       <w:r>
-        <w:t>Another thought, maybe the encoding also matters, it was at signed 16 bit PCM all this time, but I think wavepad default/highest is at 32bit PCM, so im changing to that.</w:t>
+        <w:t xml:space="preserve">Another thought, maybe the encoding also matters, it was at signed </w:t>
+      </w:r>
+      <w:proofErr w:type="gramStart"/>
+      <w:r>
+        <w:t>16 bit</w:t>
+      </w:r>
+      <w:proofErr w:type="gramEnd"/>
+      <w:r>
+        <w:t xml:space="preserve"> PCM all this time, but I think </w:t>
+      </w:r>
+      <w:proofErr w:type="spellStart"/>
+      <w:r>
+        <w:t>wavepad</w:t>
+      </w:r>
+      <w:proofErr w:type="spellEnd"/>
+      <w:r>
+        <w:t xml:space="preserve"> default/highest is at 32bit PCM, so </w:t>
+      </w:r>
+      <w:proofErr w:type="spellStart"/>
+      <w:r>
+        <w:t>im</w:t>
+      </w:r>
+      <w:proofErr w:type="spellEnd"/>
+      <w:r>
+        <w:t xml:space="preserve"> changing to that.</w:t>
       </w:r>
     </w:p>
     <w:p>
@@ -2023,7 +2418,15 @@
         </w:tabs>
       </w:pPr>
       <w:r>
-        <w:t>There must be something wrong somewhere but im tired so off for now…</w:t>
+        <w:t xml:space="preserve">There must be something wrong somewhere but </w:t>
+      </w:r>
+      <w:proofErr w:type="spellStart"/>
+      <w:r>
+        <w:t>im</w:t>
+      </w:r>
+      <w:proofErr w:type="spellEnd"/>
+      <w:r>
+        <w:t xml:space="preserve"> tired so off for now…</w:t>
       </w:r>
     </w:p>
     <w:p>
@@ -2083,7 +2486,31 @@
         </w:numPr>
       </w:pPr>
       <w:r>
-        <w:t>Set up and debugged Steam Audio components in Unity (from Mona, its better to use baked instead of realtime, also what S3A uses, the only option for Steam Audio atp)</w:t>
+        <w:t xml:space="preserve">Set up and debugged Steam Audio components in Unity (from Mona, </w:t>
+      </w:r>
+      <w:proofErr w:type="spellStart"/>
+      <w:r>
+        <w:t>its</w:t>
+      </w:r>
+      <w:proofErr w:type="spellEnd"/>
+      <w:r>
+        <w:t xml:space="preserve"> better to use baked instead of </w:t>
+      </w:r>
+      <w:proofErr w:type="spellStart"/>
+      <w:r>
+        <w:t>realtime</w:t>
+      </w:r>
+      <w:proofErr w:type="spellEnd"/>
+      <w:r>
+        <w:t xml:space="preserve">, also what S3A uses, the only option for Steam Audio </w:t>
+      </w:r>
+      <w:proofErr w:type="spellStart"/>
+      <w:r>
+        <w:t>atp</w:t>
+      </w:r>
+      <w:proofErr w:type="spellEnd"/>
+      <w:r>
+        <w:t>)</w:t>
       </w:r>
     </w:p>
     <w:p>
@@ -2122,8 +2549,13 @@
         <w:t xml:space="preserve"> alignment for 5 evaluation scenes</w:t>
       </w:r>
       <w:r>
-        <w:t>, table</w:t>
-      </w:r>
+        <w:t xml:space="preserve">, </w:t>
+      </w:r>
+      <w:proofErr w:type="gramStart"/>
+      <w:r>
+        <w:t>table</w:t>
+      </w:r>
+      <w:proofErr w:type="gramEnd"/>
       <w:r>
         <w:t xml:space="preserve"> and instruction</w:t>
       </w:r>
@@ -2154,13 +2586,21 @@
         </w:numPr>
       </w:pPr>
       <w:r>
-        <w:t>KT – (4.16, 2.08, 5.44) enter scale (0.83, 1.28, 1.22)</w:t>
+        <w:t>KT – (4.16, 2.08, 5.44) enter scale (0.83, 1.28, 1.22</w:t>
+      </w:r>
+      <w:proofErr w:type="gramStart"/>
+      <w:r>
+        <w:t>)</w:t>
       </w:r>
       <w:r>
         <w:t xml:space="preserve"> </w:t>
       </w:r>
       <w:r>
-        <w:t>, align corner 2,</w:t>
+        <w:t>,</w:t>
+      </w:r>
+      <w:proofErr w:type="gramEnd"/>
+      <w:r>
+        <w:t xml:space="preserve"> align corner 2,</w:t>
       </w:r>
     </w:p>
     <w:p>
@@ -2172,8 +2612,13 @@
         </w:numPr>
       </w:pPr>
       <w:r>
-        <w:t>MR – (4.64, 1.84, 5.28), first rotate -90, enter scale (1.06, 1.27, 0.92), align corner 3</w:t>
-      </w:r>
+        <w:t xml:space="preserve">MR – (4.64, 1.84, 5.28), first rotate -90, enter scale (1.06, 1.27, 0.92), align corner </w:t>
+      </w:r>
+      <w:proofErr w:type="gramStart"/>
+      <w:r>
+        <w:t>3</w:t>
+      </w:r>
+      <w:proofErr w:type="gramEnd"/>
     </w:p>
     <w:p>
       <w:pPr>
@@ -2208,8 +2653,13 @@
         </w:numPr>
       </w:pPr>
       <w:r>
-        <w:t>UL – (4.48, 1.92, 4.24), enter scale in table, align corner 0</w:t>
-      </w:r>
+        <w:t xml:space="preserve">UL – (4.48, 1.92, 4.24), enter scale in table, align corner </w:t>
+      </w:r>
+      <w:proofErr w:type="gramStart"/>
+      <w:r>
+        <w:t>0</w:t>
+      </w:r>
+      <w:proofErr w:type="gramEnd"/>
     </w:p>
     <w:tbl>
       <w:tblPr>
@@ -2260,8 +2710,13 @@
           </w:tcPr>
           <w:p>
             <w:r>
-              <w:t>Ground Truth Dimen</w:t>
+              <w:t xml:space="preserve">Ground Truth </w:t>
             </w:r>
+            <w:proofErr w:type="spellStart"/>
+            <w:r>
+              <w:t>Dimen</w:t>
+            </w:r>
+            <w:proofErr w:type="spellEnd"/>
           </w:p>
         </w:tc>
       </w:tr>
@@ -2398,7 +2853,15 @@
           </w:tcPr>
           <w:p>
             <w:r>
-              <w:t>ST (2.39,  3.125, 2.67)</w:t>
+              <w:t>ST (2.39</w:t>
+            </w:r>
+            <w:proofErr w:type="gramStart"/>
+            <w:r>
+              <w:t>,  3.125</w:t>
+            </w:r>
+            <w:proofErr w:type="gramEnd"/>
+            <w:r>
+              <w:t>, 2.67)</w:t>
             </w:r>
           </w:p>
         </w:tc>
@@ -2536,7 +2999,15 @@
         </w:r>
       </w:hyperlink>
       <w:r>
-        <w:t>, in  Z, X, Y ( Length, Width, Height).</w:t>
+        <w:t xml:space="preserve">, </w:t>
+      </w:r>
+      <w:proofErr w:type="gramStart"/>
+      <w:r>
+        <w:t>in  Z</w:t>
+      </w:r>
+      <w:proofErr w:type="gramEnd"/>
+      <w:r>
+        <w:t>, X, Y ( Length, Width, Height).</w:t>
       </w:r>
     </w:p>
     <w:p>
@@ -2560,13 +3031,23 @@
         <w:t xml:space="preserve"> Audacity</w:t>
       </w:r>
       <w:r>
-        <w:t>, Mona uses Wavepad</w:t>
-      </w:r>
+        <w:t xml:space="preserve">, Mona uses </w:t>
+      </w:r>
+      <w:proofErr w:type="spellStart"/>
+      <w:proofErr w:type="gramStart"/>
+      <w:r>
+        <w:t>Wavepad</w:t>
+      </w:r>
+      <w:proofErr w:type="spellEnd"/>
       <w:r>
         <w:t>)</w:t>
       </w:r>
       <w:r>
-        <w:t>… concerns regarding audio compression?</w:t>
+        <w:t>…</w:t>
+      </w:r>
+      <w:proofErr w:type="gramEnd"/>
+      <w:r>
+        <w:t xml:space="preserve"> concerns regarding audio compression?</w:t>
       </w:r>
     </w:p>
     <w:p>
@@ -2638,7 +3119,23 @@
         </w:numPr>
       </w:pPr>
       <w:r>
-        <w:t>Issues with mono depth enhancement and mesh quality. -&gt; fix_limits function in preproc is the culprit, it causes the issue on close limits, but needed for far limits (for mirrors and proper room scale)</w:t>
+        <w:t xml:space="preserve">Issues with mono depth enhancement and mesh quality. -&gt; </w:t>
+      </w:r>
+      <w:proofErr w:type="spellStart"/>
+      <w:r>
+        <w:t>fix_limits</w:t>
+      </w:r>
+      <w:proofErr w:type="spellEnd"/>
+      <w:r>
+        <w:t xml:space="preserve"> function in </w:t>
+      </w:r>
+      <w:proofErr w:type="spellStart"/>
+      <w:r>
+        <w:t>preproc</w:t>
+      </w:r>
+      <w:proofErr w:type="spellEnd"/>
+      <w:r>
+        <w:t xml:space="preserve"> is the culprit, it causes the issue on close limits, but needed for far limits (for mirrors and proper room scale)</w:t>
       </w:r>
     </w:p>
     <w:p>
@@ -2649,11 +3146,24 @@
           <w:numId w:val="4"/>
         </w:numPr>
       </w:pPr>
-      <w:r>
-        <w:t xml:space="preserve">ModelDimension calculation bugs in Unity. </w:t>
-      </w:r>
-      <w:r>
-        <w:t>(it shows dimension depending on the axes, but the model can be on wrong rotation initially, giving wrong width and length reversed.)</w:t>
+      <w:proofErr w:type="spellStart"/>
+      <w:r>
+        <w:t>ModelDimension</w:t>
+      </w:r>
+      <w:proofErr w:type="spellEnd"/>
+      <w:r>
+        <w:t xml:space="preserve"> calculation bugs in Unity. </w:t>
+      </w:r>
+      <w:r>
+        <w:t>(</w:t>
+      </w:r>
+      <w:proofErr w:type="gramStart"/>
+      <w:r>
+        <w:t>it</w:t>
+      </w:r>
+      <w:proofErr w:type="gramEnd"/>
+      <w:r>
+        <w:t xml:space="preserve"> shows dimension depending on the axes, but the model can be on wrong rotation initially, giving wrong width and length reversed.)</w:t>
       </w:r>
     </w:p>
     <w:p>
@@ -2691,14 +3201,27 @@
         <w:t>Continue investigating and resolving EDT/RT60 analysis issues.</w:t>
       </w:r>
       <w:r>
-        <w:t xml:space="preserve"> (test other scenes, could be isolated KT scene issue?</w:t>
-      </w:r>
-      <w:r>
-        <w:t xml:space="preserve"> It seems EDT is most problematic, find out how EDT calculation works, is it due to audio reverb delay bug? </w:t>
+        <w:t xml:space="preserve"> (</w:t>
+      </w:r>
+      <w:proofErr w:type="gramStart"/>
+      <w:r>
+        <w:t>test</w:t>
+      </w:r>
+      <w:proofErr w:type="gramEnd"/>
+      <w:r>
+        <w:t xml:space="preserve"> other scenes, could be isolated KT scene issue?</w:t>
+      </w:r>
+      <w:r>
+        <w:t xml:space="preserve"> It seems EDT is most problematic, find out how EDT calculation works, is it due to audio reverb delay bug</w:t>
+      </w:r>
+      <w:proofErr w:type="gramStart"/>
+      <w:r>
+        <w:t xml:space="preserve">? </w:t>
       </w:r>
       <w:r>
         <w:t>)</w:t>
       </w:r>
+      <w:proofErr w:type="gramEnd"/>
     </w:p>
     <w:p>
       <w:pPr>
@@ -2739,11 +3262,40 @@
         <w:t>Explore additional methods for improving mono depth map quality.</w:t>
       </w:r>
       <w:r>
-        <w:t xml:space="preserve"> (delve deeper into fix_limits function and modify for mono</w:t>
-      </w:r>
-      <w:r>
-        <w:t>, monodepth map looks good, just incompatible with edgenet as noted by GDP, just CV problem atm</w:t>
-      </w:r>
+        <w:t xml:space="preserve"> (delve deeper into </w:t>
+      </w:r>
+      <w:proofErr w:type="spellStart"/>
+      <w:r>
+        <w:t>fix_limits</w:t>
+      </w:r>
+      <w:proofErr w:type="spellEnd"/>
+      <w:r>
+        <w:t xml:space="preserve"> function and modify for mono</w:t>
+      </w:r>
+      <w:r>
+        <w:t xml:space="preserve">, </w:t>
+      </w:r>
+      <w:proofErr w:type="spellStart"/>
+      <w:r>
+        <w:t>monodepth</w:t>
+      </w:r>
+      <w:proofErr w:type="spellEnd"/>
+      <w:r>
+        <w:t xml:space="preserve"> map looks good, just incompatible with </w:t>
+      </w:r>
+      <w:proofErr w:type="spellStart"/>
+      <w:r>
+        <w:t>edgenet</w:t>
+      </w:r>
+      <w:proofErr w:type="spellEnd"/>
+      <w:r>
+        <w:t xml:space="preserve"> as noted by GDP, just CV problem </w:t>
+      </w:r>
+      <w:proofErr w:type="spellStart"/>
+      <w:r>
+        <w:t>atm</w:t>
+      </w:r>
+      <w:proofErr w:type="spellEnd"/>
       <w:r>
         <w:t>)</w:t>
       </w:r>
@@ -2804,7 +3356,15 @@
         <w:pStyle w:val="Heading2"/>
       </w:pPr>
       <w:r>
-        <w:t>Meeting with Dr. Hansung notes:</w:t>
+        <w:t xml:space="preserve">Meeting with </w:t>
+      </w:r>
+      <w:proofErr w:type="spellStart"/>
+      <w:r>
+        <w:t>Dr.</w:t>
+      </w:r>
+      <w:proofErr w:type="spellEnd"/>
+      <w:r>
+        <w:t xml:space="preserve"> Hansung notes:</w:t>
       </w:r>
     </w:p>
     <w:p>
@@ -2816,8 +3376,13 @@
         </w:numPr>
       </w:pPr>
       <w:r>
-        <w:t>Continue with plan</w:t>
-      </w:r>
+        <w:t xml:space="preserve">Continue with </w:t>
+      </w:r>
+      <w:proofErr w:type="gramStart"/>
+      <w:r>
+        <w:t>plan</w:t>
+      </w:r>
+      <w:proofErr w:type="gramEnd"/>
     </w:p>
     <w:p>
       <w:pPr>
@@ -2855,8 +3420,13 @@
         </w:numPr>
       </w:pPr>
       <w:r>
-        <w:t>Finish audio evaluation and analysis perfectly first (with graph etc), Mona’ SSC part a bit different right now so optional instead</w:t>
-      </w:r>
+        <w:t xml:space="preserve">Finish audio evaluation and analysis perfectly first (with graph etc), Mona’ SSC part a bit different right now so optional </w:t>
+      </w:r>
+      <w:proofErr w:type="gramStart"/>
+      <w:r>
+        <w:t>instead</w:t>
+      </w:r>
+      <w:proofErr w:type="gramEnd"/>
     </w:p>
     <w:p>
       <w:r>
@@ -2928,7 +3498,17 @@
         </w:drawing>
       </w:r>
       <w:r>
-        <w:t>Verdict: figure out the EDT weird bug, must be something wrong with deconvolve or my recorded audio somewhere. Lets try delayed audio again</w:t>
+        <w:t xml:space="preserve">Verdict: figure out the EDT weird bug, must be something wrong with deconvolve or my recorded audio somewhere. </w:t>
+      </w:r>
+      <w:proofErr w:type="spellStart"/>
+      <w:proofErr w:type="gramStart"/>
+      <w:r>
+        <w:t>Lets</w:t>
+      </w:r>
+      <w:proofErr w:type="spellEnd"/>
+      <w:proofErr w:type="gramEnd"/>
+      <w:r>
+        <w:t xml:space="preserve"> try delayed audio again</w:t>
       </w:r>
       <w:r>
         <w:t xml:space="preserve"> on normal setting (S3A), then Mona’s setting</w:t>
@@ -2942,7 +3522,25 @@
     </w:p>
     <w:p>
       <w:r>
-        <w:t xml:space="preserve">Also, maybe lets try record S3A and see if its probably my recording workflow </w:t>
+        <w:t xml:space="preserve">Also, maybe </w:t>
+      </w:r>
+      <w:proofErr w:type="spellStart"/>
+      <w:proofErr w:type="gramStart"/>
+      <w:r>
+        <w:t>lets</w:t>
+      </w:r>
+      <w:proofErr w:type="spellEnd"/>
+      <w:proofErr w:type="gramEnd"/>
+      <w:r>
+        <w:t xml:space="preserve"> try record S3A and see if </w:t>
+      </w:r>
+      <w:proofErr w:type="spellStart"/>
+      <w:r>
+        <w:t>its</w:t>
+      </w:r>
+      <w:proofErr w:type="spellEnd"/>
+      <w:r>
+        <w:t xml:space="preserve"> probably my recording workflow </w:t>
       </w:r>
       <w:r>
         <w:t xml:space="preserve">is </w:t>
@@ -2955,8 +3553,21 @@
       </w:r>
     </w:p>
     <w:p>
-      <w:r>
-        <w:t>Interestingly enough, RT60 might be correct and only EDT is problematic, and when analysing MR scene audio, it proves that its not isolated issue to only KT scene. Here is the result for MR.</w:t>
+      <w:proofErr w:type="gramStart"/>
+      <w:r>
+        <w:t>Interestingly enough, RT60</w:t>
+      </w:r>
+      <w:proofErr w:type="gramEnd"/>
+      <w:r>
+        <w:t xml:space="preserve"> might be correct and only EDT is problematic, and when analysing MR scene audio, it proves that </w:t>
+      </w:r>
+      <w:proofErr w:type="spellStart"/>
+      <w:r>
+        <w:t>its</w:t>
+      </w:r>
+      <w:proofErr w:type="spellEnd"/>
+      <w:r>
+        <w:t xml:space="preserve"> not isolated issue to only KT scene. Here is the result for MR.</w:t>
       </w:r>
     </w:p>
     <w:p>
@@ -3029,7 +3640,15 @@
         </w:drawing>
       </w:r>
       <w:r>
-        <w:t>As seen, RT60 is fairly accurate and within range and from right, EDT is absolutely wrong line fit…</w:t>
+        <w:t xml:space="preserve">As seen, RT60 is fairly accurate and within range and from right, EDT is </w:t>
+      </w:r>
+      <w:proofErr w:type="gramStart"/>
+      <w:r>
+        <w:t>absolutely wrong</w:t>
+      </w:r>
+      <w:proofErr w:type="gramEnd"/>
+      <w:r>
+        <w:t xml:space="preserve"> line fit…</w:t>
       </w:r>
     </w:p>
     <w:p>
@@ -3047,8 +3666,13 @@
         <w:t xml:space="preserve"> (bottom waveform)</w:t>
       </w:r>
       <w:r>
-        <w:t xml:space="preserve"> is due to audio reverb delay bug mentioned before..</w:t>
-      </w:r>
+        <w:t xml:space="preserve"> is due to audio reverb delay bug mentioned </w:t>
+      </w:r>
+      <w:proofErr w:type="gramStart"/>
+      <w:r>
+        <w:t>before..</w:t>
+      </w:r>
+      <w:proofErr w:type="gramEnd"/>
       <w:r>
         <w:t xml:space="preserve"> Compare it to the delayed version!</w:t>
       </w:r>
@@ -3168,10 +3792,26 @@
         <w:t>This is using Mona’s setting</w:t>
       </w:r>
       <w:r>
-        <w:t xml:space="preserve"> (top waveform used my delayedaudiodelay.cs script and turn of play on awake) </w:t>
-      </w:r>
-      <w:r>
-        <w:t xml:space="preserve"> instead of S3A settings (which is unreliable/not standardised/tuned to latest steam audio and might have changed from actual used for evaluation):</w:t>
+        <w:t xml:space="preserve"> (top waveform used my </w:t>
+      </w:r>
+      <w:proofErr w:type="spellStart"/>
+      <w:r>
+        <w:t>delayedaudiodelay.cs</w:t>
+      </w:r>
+      <w:proofErr w:type="spellEnd"/>
+      <w:r>
+        <w:t xml:space="preserve"> script and turn of play on </w:t>
+      </w:r>
+      <w:proofErr w:type="gramStart"/>
+      <w:r>
+        <w:t xml:space="preserve">awake) </w:t>
+      </w:r>
+      <w:r>
+        <w:t xml:space="preserve"> instead</w:t>
+      </w:r>
+      <w:proofErr w:type="gramEnd"/>
+      <w:r>
+        <w:t xml:space="preserve"> of S3A settings (which is unreliable/not standardised/tuned to latest steam audio and might have changed from actual used for evaluation):</w:t>
       </w:r>
     </w:p>
     <w:p>
@@ -3448,8 +4088,13 @@
         </w:drawing>
       </w:r>
       <w:r>
-        <w:t>This might also be the noise source on the RIR… This is obviously a bug due to the way Steam audio initialise and for play on awake audio source..</w:t>
-      </w:r>
+        <w:t xml:space="preserve">This might also be the noise source on the RIR… This is obviously a bug due to the way Steam audio initialise and for play on awake audio </w:t>
+      </w:r>
+      <w:proofErr w:type="gramStart"/>
+      <w:r>
+        <w:t>source..</w:t>
+      </w:r>
+      <w:proofErr w:type="gramEnd"/>
     </w:p>
     <w:p>
       <w:r>
@@ -3735,30 +4380,97 @@
         </w:drawing>
       </w:r>
       <w:r>
-        <w:t xml:space="preserve"> Nvm, even trimmed version got same RT60… Could it be the volume its recorded?</w:t>
-      </w:r>
-      <w:r>
-        <w:t xml:space="preserve"> Trying on 10% windows Volume instead of 50%</w:t>
-      </w:r>
-      <w:r>
-        <w:t>.. Ok idk if im tripping but I got exactly same result. All 3 variant of mona setting have exact same Mean RT60 and EDT as above… confirmed!</w:t>
-      </w:r>
-    </w:p>
-    <w:p>
-      <w:r>
-        <w:t>Lets try with custom setting, go back to previous 0.5 vol on listener using 1 min dist and 30 max distance, 1 direct mix, 1 indirect mix level and 50% windows volume.</w:t>
-      </w:r>
-      <w:r>
-        <w:t xml:space="preserve"> Lets call this customsetting1.</w:t>
-      </w:r>
-      <w:r>
-        <w:t xml:space="preserve"> Ok this bring us back to previous result -&gt;</w:t>
-      </w:r>
-    </w:p>
-    <w:p>
-      <w:r>
-        <w:t>Im convinced this result mix is better but the EDT best fit line is buggy..</w:t>
-      </w:r>
+        <w:t xml:space="preserve"> </w:t>
+      </w:r>
+      <w:proofErr w:type="spellStart"/>
+      <w:r>
+        <w:t>Nvm</w:t>
+      </w:r>
+      <w:proofErr w:type="spellEnd"/>
+      <w:r>
+        <w:t>, even trimmed version got same RT60… Could it be the volume its recorded?</w:t>
+      </w:r>
+      <w:r>
+        <w:t xml:space="preserve"> Trying on 10% windows Volume instead of 50</w:t>
+      </w:r>
+      <w:proofErr w:type="gramStart"/>
+      <w:r>
+        <w:t>%</w:t>
+      </w:r>
+      <w:r>
+        <w:t>..</w:t>
+      </w:r>
+      <w:proofErr w:type="gramEnd"/>
+      <w:r>
+        <w:t xml:space="preserve"> Ok idk if </w:t>
+      </w:r>
+      <w:proofErr w:type="spellStart"/>
+      <w:r>
+        <w:t>im</w:t>
+      </w:r>
+      <w:proofErr w:type="spellEnd"/>
+      <w:r>
+        <w:t xml:space="preserve"> tripping but I got exactly same result. All 3 variant of mona setting have exact same Mean RT60 and EDT as above… confirmed!</w:t>
+      </w:r>
+    </w:p>
+    <w:p>
+      <w:proofErr w:type="spellStart"/>
+      <w:proofErr w:type="gramStart"/>
+      <w:r>
+        <w:t>Lets</w:t>
+      </w:r>
+      <w:proofErr w:type="spellEnd"/>
+      <w:proofErr w:type="gramEnd"/>
+      <w:r>
+        <w:t xml:space="preserve"> try with custom setting, go back to previous 0.5 vol on listener using 1 min </w:t>
+      </w:r>
+      <w:proofErr w:type="spellStart"/>
+      <w:r>
+        <w:t>dist</w:t>
+      </w:r>
+      <w:proofErr w:type="spellEnd"/>
+      <w:r>
+        <w:t xml:space="preserve"> and 30 max distance, 1 direct mix, 1 indirect mix level and 50% windows volume.</w:t>
+      </w:r>
+      <w:r>
+        <w:t xml:space="preserve"> </w:t>
+      </w:r>
+      <w:proofErr w:type="spellStart"/>
+      <w:proofErr w:type="gramStart"/>
+      <w:r>
+        <w:t>Lets</w:t>
+      </w:r>
+      <w:proofErr w:type="spellEnd"/>
+      <w:proofErr w:type="gramEnd"/>
+      <w:r>
+        <w:t xml:space="preserve"> call this customsetting1.</w:t>
+      </w:r>
+      <w:r>
+        <w:t xml:space="preserve"> Ok this </w:t>
+      </w:r>
+      <w:proofErr w:type="gramStart"/>
+      <w:r>
+        <w:t>bring</w:t>
+      </w:r>
+      <w:proofErr w:type="gramEnd"/>
+      <w:r>
+        <w:t xml:space="preserve"> us back to previous result -&gt;</w:t>
+      </w:r>
+    </w:p>
+    <w:p>
+      <w:proofErr w:type="spellStart"/>
+      <w:r>
+        <w:t>Im</w:t>
+      </w:r>
+      <w:proofErr w:type="spellEnd"/>
+      <w:r>
+        <w:t xml:space="preserve"> convinced this result mix is better but the EDT best fit line is </w:t>
+      </w:r>
+      <w:proofErr w:type="gramStart"/>
+      <w:r>
+        <w:t>buggy..</w:t>
+      </w:r>
+      <w:proofErr w:type="gramEnd"/>
     </w:p>
     <w:p>
       <w:r>
@@ -3908,7 +4620,33 @@
         </w:drawing>
       </w:r>
       <w:r>
-        <w:t>Now I think about it, volume does matter, atleast I shouldn’t let it clip, but not too low that some audio cant be heard. Also stupid windows 11, for some reason, my headphone volume don’t do anything, I need to change it on volume mixer. Unity volume mixer at 20% seems good to not clipping. Also, as proven before, no need trimming/detach at silence.</w:t>
+        <w:t xml:space="preserve">Now I think about it, volume does matter, </w:t>
+      </w:r>
+      <w:proofErr w:type="spellStart"/>
+      <w:r>
+        <w:t>atleast</w:t>
+      </w:r>
+      <w:proofErr w:type="spellEnd"/>
+      <w:r>
+        <w:t xml:space="preserve"> I shouldn’t let it clip, but not too low that some audio </w:t>
+      </w:r>
+      <w:proofErr w:type="spellStart"/>
+      <w:proofErr w:type="gramStart"/>
+      <w:r>
+        <w:t>cant</w:t>
+      </w:r>
+      <w:proofErr w:type="spellEnd"/>
+      <w:proofErr w:type="gramEnd"/>
+      <w:r>
+        <w:t xml:space="preserve"> be heard. </w:t>
+      </w:r>
+      <w:proofErr w:type="gramStart"/>
+      <w:r>
+        <w:t>Also</w:t>
+      </w:r>
+      <w:proofErr w:type="gramEnd"/>
+      <w:r>
+        <w:t xml:space="preserve"> stupid windows 11, for some reason, my headphone volume don’t do anything, I need to change it on volume mixer. Unity volume mixer at 20% seems good to not clipping. Also, as proven before, no need trimming/detach at silence.</w:t>
       </w:r>
       <w:r>
         <w:rPr>
@@ -4063,14 +4801,51 @@
         </w:drawing>
       </w:r>
       <w:r>
-        <w:t>As seen, interestingly, it seems fairly accurate now (RT60 still so high, but atleast EDT is very accurate.</w:t>
-      </w:r>
-      <w:r>
-        <w:t xml:space="preserve"> Let’s try 0.75 to 2.5 next, and find sweet spot &gt; This feels very bad but ig atleast all scenes should have same setting in the end to make this more ‘scientific’ or not too tuned, or else the resulting mesh would not really mean much.</w:t>
-      </w:r>
-      <w:r>
-        <w:t xml:space="preserve"> Maybe I should tune and calibrate on LR</w:t>
-      </w:r>
+        <w:t xml:space="preserve">As seen, interestingly, it seems fairly accurate now (RT60 still so high, but </w:t>
+      </w:r>
+      <w:proofErr w:type="spellStart"/>
+      <w:r>
+        <w:t>atleast</w:t>
+      </w:r>
+      <w:proofErr w:type="spellEnd"/>
+      <w:r>
+        <w:t xml:space="preserve"> EDT is very accurate.</w:t>
+      </w:r>
+      <w:r>
+        <w:t xml:space="preserve"> Let’s try 0.75 to 2.5 </w:t>
+      </w:r>
+      <w:proofErr w:type="gramStart"/>
+      <w:r>
+        <w:t>next, and</w:t>
+      </w:r>
+      <w:proofErr w:type="gramEnd"/>
+      <w:r>
+        <w:t xml:space="preserve"> find sweet spot &gt; This feels very bad but </w:t>
+      </w:r>
+      <w:proofErr w:type="spellStart"/>
+      <w:r>
+        <w:t>ig</w:t>
+      </w:r>
+      <w:proofErr w:type="spellEnd"/>
+      <w:r>
+        <w:t xml:space="preserve"> </w:t>
+      </w:r>
+      <w:proofErr w:type="spellStart"/>
+      <w:r>
+        <w:t>atleast</w:t>
+      </w:r>
+      <w:proofErr w:type="spellEnd"/>
+      <w:r>
+        <w:t xml:space="preserve"> all scenes should have same setting in the end to make this more ‘scientific’ or not too tuned, or else the resulting mesh would not really mean much.</w:t>
+      </w:r>
+      <w:r>
+        <w:t xml:space="preserve"> Maybe I should tune and calibrate on </w:t>
+      </w:r>
+      <w:proofErr w:type="gramStart"/>
+      <w:r>
+        <w:t>LR</w:t>
+      </w:r>
+      <w:proofErr w:type="gramEnd"/>
     </w:p>
     <w:p>
       <w:pPr>
@@ -4138,7 +4913,15 @@
         </w:drawing>
       </w:r>
       <w:r>
-        <w:t>But for now, lets test same 1 to 1 setting on KT scene and see what happens.</w:t>
+        <w:t xml:space="preserve">But for now, </w:t>
+      </w:r>
+      <w:proofErr w:type="spellStart"/>
+      <w:r>
+        <w:t>lets</w:t>
+      </w:r>
+      <w:proofErr w:type="spellEnd"/>
+      <w:r>
+        <w:t xml:space="preserve"> test same 1 to 1 setting on KT scene and see what happens.</w:t>
       </w:r>
       <w:r>
         <w:br/>
@@ -4417,7 +5200,15 @@
         </w:numPr>
       </w:pPr>
       <w:r>
-        <w:t>Experiment with settings/parameter to see what causes high EDT on S3A setting (strong early reflections, causing bug on line fitting)</w:t>
+        <w:t xml:space="preserve">Experiment with settings/parameter to see what causes high EDT on S3A setting (strong early reflections, causing bug </w:t>
+      </w:r>
+      <w:proofErr w:type="gramStart"/>
+      <w:r>
+        <w:t>on line</w:t>
+      </w:r>
+      <w:proofErr w:type="gramEnd"/>
+      <w:r>
+        <w:t xml:space="preserve"> fitting)</w:t>
       </w:r>
     </w:p>
     <w:p>
@@ -4429,7 +5220,15 @@
         </w:numPr>
       </w:pPr>
       <w:r>
-        <w:t>Use RT30 for RT60 estimation via extrapolation, and generate all graph/value to compare with Kim21, especially for RT60 on each bands as seen on picture above.</w:t>
+        <w:t xml:space="preserve">Use RT30 for RT60 estimation via </w:t>
+      </w:r>
+      <w:proofErr w:type="gramStart"/>
+      <w:r>
+        <w:t>extrapolation, and</w:t>
+      </w:r>
+      <w:proofErr w:type="gramEnd"/>
+      <w:r>
+        <w:t xml:space="preserve"> generate all graph/value to compare with Kim21, especially for RT60 on each bands as seen on picture above.</w:t>
       </w:r>
     </w:p>
     <w:p>
@@ -4441,7 +5240,15 @@
         </w:numPr>
       </w:pPr>
       <w:r>
-        <w:t>Try maximise/increase global steam audio parameters to increase accuracy (hopefully?) to take advantage of using baked instead of realtime.</w:t>
+        <w:t xml:space="preserve">Try maximise/increase global steam audio parameters to increase accuracy (hopefully?) to take advantage of using baked instead of </w:t>
+      </w:r>
+      <w:proofErr w:type="spellStart"/>
+      <w:r>
+        <w:t>realtime</w:t>
+      </w:r>
+      <w:proofErr w:type="spellEnd"/>
+      <w:r>
+        <w:t>.</w:t>
       </w:r>
     </w:p>
     <w:p>
@@ -4449,8 +5256,13 @@
         <w:pStyle w:val="Heading3"/>
       </w:pPr>
       <w:r>
-        <w:t>High EDT on S3A setting investigation</w:t>
-      </w:r>
+        <w:t xml:space="preserve">High EDT on S3A setting </w:t>
+      </w:r>
+      <w:proofErr w:type="gramStart"/>
+      <w:r>
+        <w:t>investigation</w:t>
+      </w:r>
+      <w:proofErr w:type="gramEnd"/>
     </w:p>
     <w:p>
       <w:r>
@@ -4532,8 +5344,15 @@
           </wp:anchor>
         </w:drawing>
       </w:r>
-      <w:r>
-        <w:t>Lets try the 1</w:t>
+      <w:proofErr w:type="spellStart"/>
+      <w:proofErr w:type="gramStart"/>
+      <w:r>
+        <w:t>Lets</w:t>
+      </w:r>
+      <w:proofErr w:type="spellEnd"/>
+      <w:proofErr w:type="gramEnd"/>
+      <w:r>
+        <w:t xml:space="preserve"> try the 1</w:t>
       </w:r>
       <w:r>
         <w:rPr>
@@ -4565,7 +5384,15 @@
         <w:t>N</w:t>
       </w:r>
       <w:r>
-        <w:t>ext lets change the volume to 1 and min distance to 0.2, and max to 10 instead of 1 and 30 (default S3A in KT Eval)</w:t>
+        <w:t xml:space="preserve">ext </w:t>
+      </w:r>
+      <w:proofErr w:type="gramStart"/>
+      <w:r>
+        <w:t>lets</w:t>
+      </w:r>
+      <w:proofErr w:type="gramEnd"/>
+      <w:r>
+        <w:t xml:space="preserve"> change the volume to 1 and min distance to 0.2, and max to 10 instead of 1 and 30 (default S3A in KT Eval)</w:t>
       </w:r>
       <w:r>
         <w:t>.</w:t>
@@ -4592,7 +5419,15 @@
         <w:t xml:space="preserve"> distance attenuation</w:t>
       </w:r>
       <w:r>
-        <w:t xml:space="preserve"> (checking) as its part of the Unity simulation. Windows/Driver level audio mixer level/system volume however doesn’t because its not simulation related I think</w:t>
+        <w:t xml:space="preserve"> (checking) as its part of the Unity simulation. Windows/Driver level audio mixer level/system volume however doesn’t because its not simulation </w:t>
+      </w:r>
+      <w:proofErr w:type="gramStart"/>
+      <w:r>
+        <w:t>related</w:t>
+      </w:r>
+      <w:proofErr w:type="gramEnd"/>
+      <w:r>
+        <w:t xml:space="preserve"> I think</w:t>
       </w:r>
       <w:r>
         <w:t xml:space="preserve"> as proven before</w:t>
@@ -4610,7 +5445,15 @@
         <w:t xml:space="preserve">Note: only need to bake audio source </w:t>
       </w:r>
       <w:r>
-        <w:t>when changing only audio source parameter (not changing listener location etc), which makes sense, only bake gameobject where u change its parameter.</w:t>
+        <w:t xml:space="preserve">when changing only audio source parameter (not changing listener location etc), which makes sense, only bake </w:t>
+      </w:r>
+      <w:proofErr w:type="spellStart"/>
+      <w:r>
+        <w:t>gameobject</w:t>
+      </w:r>
+      <w:proofErr w:type="spellEnd"/>
+      <w:r>
+        <w:t xml:space="preserve"> where u change its parameter.</w:t>
       </w:r>
     </w:p>
     <w:p>
@@ -4618,7 +5461,17 @@
         <w:t>N</w:t>
       </w:r>
       <w:r>
-        <w:t>ow lets change only volume</w:t>
+        <w:t xml:space="preserve">ow </w:t>
+      </w:r>
+      <w:proofErr w:type="spellStart"/>
+      <w:proofErr w:type="gramStart"/>
+      <w:r>
+        <w:t>lets</w:t>
+      </w:r>
+      <w:proofErr w:type="spellEnd"/>
+      <w:proofErr w:type="gramEnd"/>
+      <w:r>
+        <w:t xml:space="preserve"> change only volume</w:t>
       </w:r>
       <w:r>
         <w:t xml:space="preserve"> from 0.13 to 1</w:t>
@@ -4897,7 +5750,15 @@
         </w:drawing>
       </w:r>
       <w:r>
-        <w:t>Question is now, if realism is the goal, why not enable attenuation based on physics based instead of curve driven (which is more useful for directive/game experience with non simulation in mind). At the same regard, might as well enable simulation defined air absorption as well.</w:t>
+        <w:t xml:space="preserve">Question is now, if realism is the goal, why not enable attenuation based on physics based instead of curve driven (which is more useful for directive/game experience with </w:t>
+      </w:r>
+      <w:proofErr w:type="spellStart"/>
+      <w:r>
+        <w:t>non simulation</w:t>
+      </w:r>
+      <w:proofErr w:type="spellEnd"/>
+      <w:r>
+        <w:t xml:space="preserve"> in mind). At the same regard, might as well enable simulation defined air absorption as well.</w:t>
       </w:r>
     </w:p>
     <w:p>
@@ -4967,12 +5828,36 @@
         </w:drawing>
       </w:r>
       <w:r>
-        <w:t>But first, just to see if its usable, lets only enable physics based attenuation instead of curve driven for now.</w:t>
-      </w:r>
-    </w:p>
-    <w:p>
-      <w:r>
-        <w:t>YES! Physics based attenuation works! This is great as saves the headache of thinking whats the best curve for each scene. As expected, because volume is still 1, RT60 still too high due to high floor noise level, lets try enabling air absorption (simulation defined) and see what changes.</w:t>
+        <w:t xml:space="preserve">But first, just to see if its usable, lets only enable </w:t>
+      </w:r>
+      <w:proofErr w:type="gramStart"/>
+      <w:r>
+        <w:t>physics based</w:t>
+      </w:r>
+      <w:proofErr w:type="gramEnd"/>
+      <w:r>
+        <w:t xml:space="preserve"> attenuation instead of curve driven for now.</w:t>
+      </w:r>
+    </w:p>
+    <w:p>
+      <w:r>
+        <w:t xml:space="preserve">YES! Physics based attenuation works! This is great as saves the headache of thinking </w:t>
+      </w:r>
+      <w:proofErr w:type="spellStart"/>
+      <w:r>
+        <w:t>whats</w:t>
+      </w:r>
+      <w:proofErr w:type="spellEnd"/>
+      <w:r>
+        <w:t xml:space="preserve"> the best curve for each scene. As expected, because volume is still 1, RT60 still too high due to high floor noise level, </w:t>
+      </w:r>
+      <w:proofErr w:type="spellStart"/>
+      <w:r>
+        <w:t>lets</w:t>
+      </w:r>
+      <w:proofErr w:type="spellEnd"/>
+      <w:r>
+        <w:t xml:space="preserve"> try enabling air absorption (simulation defined) and see what changes.</w:t>
       </w:r>
     </w:p>
     <w:p>
@@ -5112,7 +5997,15 @@
         <w:t>Air absorption doesn’t do much, probably more effective on larger room like ST, but I’ll keep it enable for now. Next, lets lower the volume to 0.5 and see if this fixes RT60.</w:t>
       </w:r>
       <w:r>
-        <w:t xml:space="preserve"> Unfortunately, this doesn’t, so lets go back to 0.13 and see if this changes anything. If not, then I think I’m forced to use RT30/45 or something and extrapolate.</w:t>
+        <w:t xml:space="preserve"> Unfortunately, this doesn’t, so </w:t>
+      </w:r>
+      <w:proofErr w:type="gramStart"/>
+      <w:r>
+        <w:t>lets</w:t>
+      </w:r>
+      <w:proofErr w:type="gramEnd"/>
+      <w:r>
+        <w:t xml:space="preserve"> go back to 0.13 and see if this changes anything. If not, then I think I’m forced to use RT30/45 or something and extrapolate.</w:t>
       </w:r>
       <w:r>
         <w:tab/>
@@ -5196,8 +6089,13 @@
         <w:t xml:space="preserve"> Top is vol at 0.5 and bottom is at 0.13, as seen it helps a lot but still not as accurate. This is most likely</w:t>
       </w:r>
       <w:r>
-        <w:t xml:space="preserve"> due to the noise floor level being at around -50 instead at less than -60, causing the best line fit problem again as seen in        following  graph</w:t>
-      </w:r>
+        <w:t xml:space="preserve"> due to the noise floor level being at around -50 instead at less than -60, causing the best line fit problem again as seen in        </w:t>
+      </w:r>
+      <w:proofErr w:type="gramStart"/>
+      <w:r>
+        <w:t>following  graph</w:t>
+      </w:r>
+      <w:proofErr w:type="gramEnd"/>
       <w:r>
         <w:rPr>
           <w:noProof/>
@@ -5303,7 +6201,15 @@
         </w:drawing>
       </w:r>
       <w:r>
-        <w:t>Volume at 0.05 helps a lot but still not enough as the noise floor still present around -50 to -60db especially in lower frequency but still present in some frequency like 2k and 4k interestingly, so changing band wont really solve it either. Lets try 0.01 just in case, at max System/Windows volume mixer</w:t>
+        <w:t xml:space="preserve">Volume at 0.05 helps a lot but still not enough as the noise floor still present around -50 to -60db especially in lower frequency but still present in some frequency like 2k and 4k interestingly, so changing band wont really solve it either. </w:t>
+      </w:r>
+      <w:proofErr w:type="gramStart"/>
+      <w:r>
+        <w:t>Lets</w:t>
+      </w:r>
+      <w:proofErr w:type="gramEnd"/>
+      <w:r>
+        <w:t xml:space="preserve"> try 0.01 just in case, at max System/Windows volume mixer</w:t>
       </w:r>
       <w:r>
         <w:t xml:space="preserve"> again.</w:t>
@@ -5903,6 +6809,199 @@
         </w:rPr>
         <w:t>Next, let’s try changing back the mix level ratio to what Mona had set (0.5 to 5) and see if this fixes EDT value for ST.</w:t>
       </w:r>
+      <w:r>
+        <w:rPr>
+          <w:noProof/>
+        </w:rPr>
+        <w:t xml:space="preserve"> Now I think about it, I should also enable occlusion and transmissin if realism reproduction is the goal. Going to do it as well</w:t>
+      </w:r>
+      <w:r>
+        <w:rPr>
+          <w:noProof/>
+        </w:rPr>
+        <w:t xml:space="preserve"> (tbf, its probably not going to change much in terms of static listener, as occlusion is more important for moving listener for positioning etc).</w:t>
+      </w:r>
+    </w:p>
+    <w:p>
+      <w:pPr>
+        <w:rPr>
+          <w:noProof/>
+        </w:rPr>
+      </w:pPr>
+      <w:r>
+        <w:rPr>
+          <w:noProof/>
+        </w:rPr>
+        <w:drawing>
+          <wp:anchor distT="0" distB="0" distL="114300" distR="114300" simplePos="0" relativeHeight="251710464" behindDoc="1" locked="0" layoutInCell="1" allowOverlap="1" wp14:anchorId="378ED7FE" wp14:editId="7BD7D6D9">
+            <wp:simplePos x="0" y="0"/>
+            <wp:positionH relativeFrom="column">
+              <wp:posOffset>3257550</wp:posOffset>
+            </wp:positionH>
+            <wp:positionV relativeFrom="paragraph">
+              <wp:posOffset>1580515</wp:posOffset>
+            </wp:positionV>
+            <wp:extent cx="2371725" cy="1745615"/>
+            <wp:effectExtent l="0" t="0" r="9525" b="6985"/>
+            <wp:wrapTight wrapText="bothSides">
+              <wp:wrapPolygon edited="0">
+                <wp:start x="0" y="0"/>
+                <wp:lineTo x="0" y="21451"/>
+                <wp:lineTo x="21513" y="21451"/>
+                <wp:lineTo x="21513" y="0"/>
+                <wp:lineTo x="0" y="0"/>
+              </wp:wrapPolygon>
+            </wp:wrapTight>
+            <wp:docPr id="58" name="Picture 58"/>
+            <wp:cNvGraphicFramePr>
+              <a:graphicFrameLocks xmlns:a="http://schemas.openxmlformats.org/drawingml/2006/main" noChangeAspect="1"/>
+            </wp:cNvGraphicFramePr>
+            <a:graphic xmlns:a="http://schemas.openxmlformats.org/drawingml/2006/main">
+              <a:graphicData uri="http://schemas.openxmlformats.org/drawingml/2006/picture">
+                <pic:pic xmlns:pic="http://schemas.openxmlformats.org/drawingml/2006/picture">
+                  <pic:nvPicPr>
+                    <pic:cNvPr id="1" name=""/>
+                    <pic:cNvPicPr/>
+                  </pic:nvPicPr>
+                  <pic:blipFill>
+                    <a:blip r:embed="rId63" cstate="print">
+                      <a:extLst>
+                        <a:ext uri="{28A0092B-C50C-407E-A947-70E740481C1C}">
+                          <a14:useLocalDpi xmlns:a14="http://schemas.microsoft.com/office/drawing/2010/main" val="0"/>
+                        </a:ext>
+                      </a:extLst>
+                    </a:blip>
+                    <a:stretch>
+                      <a:fillRect/>
+                    </a:stretch>
+                  </pic:blipFill>
+                  <pic:spPr>
+                    <a:xfrm>
+                      <a:off x="0" y="0"/>
+                      <a:ext cx="2371725" cy="1745615"/>
+                    </a:xfrm>
+                    <a:prstGeom prst="rect">
+                      <a:avLst/>
+                    </a:prstGeom>
+                  </pic:spPr>
+                </pic:pic>
+              </a:graphicData>
+            </a:graphic>
+            <wp14:sizeRelH relativeFrom="margin">
+              <wp14:pctWidth>0</wp14:pctWidth>
+            </wp14:sizeRelH>
+            <wp14:sizeRelV relativeFrom="margin">
+              <wp14:pctHeight>0</wp14:pctHeight>
+            </wp14:sizeRelV>
+          </wp:anchor>
+        </w:drawing>
+      </w:r>
+      <w:r>
+        <w:rPr>
+          <w:noProof/>
+        </w:rPr>
+        <w:drawing>
+          <wp:anchor distT="0" distB="0" distL="114300" distR="114300" simplePos="0" relativeHeight="251709440" behindDoc="1" locked="0" layoutInCell="1" allowOverlap="1" wp14:anchorId="16D43BF5" wp14:editId="0AB29A82">
+            <wp:simplePos x="0" y="0"/>
+            <wp:positionH relativeFrom="column">
+              <wp:posOffset>0</wp:posOffset>
+            </wp:positionH>
+            <wp:positionV relativeFrom="paragraph">
+              <wp:posOffset>-2540</wp:posOffset>
+            </wp:positionV>
+            <wp:extent cx="3448531" cy="1600423"/>
+            <wp:effectExtent l="0" t="0" r="0" b="0"/>
+            <wp:wrapTight wrapText="bothSides">
+              <wp:wrapPolygon edited="0">
+                <wp:start x="0" y="0"/>
+                <wp:lineTo x="0" y="21343"/>
+                <wp:lineTo x="21481" y="21343"/>
+                <wp:lineTo x="21481" y="0"/>
+                <wp:lineTo x="0" y="0"/>
+              </wp:wrapPolygon>
+            </wp:wrapTight>
+            <wp:docPr id="57" name="Picture 57"/>
+            <wp:cNvGraphicFramePr>
+              <a:graphicFrameLocks xmlns:a="http://schemas.openxmlformats.org/drawingml/2006/main" noChangeAspect="1"/>
+            </wp:cNvGraphicFramePr>
+            <a:graphic xmlns:a="http://schemas.openxmlformats.org/drawingml/2006/main">
+              <a:graphicData uri="http://schemas.openxmlformats.org/drawingml/2006/picture">
+                <pic:pic xmlns:pic="http://schemas.openxmlformats.org/drawingml/2006/picture">
+                  <pic:nvPicPr>
+                    <pic:cNvPr id="1" name=""/>
+                    <pic:cNvPicPr/>
+                  </pic:nvPicPr>
+                  <pic:blipFill>
+                    <a:blip r:embed="rId64">
+                      <a:extLst>
+                        <a:ext uri="{28A0092B-C50C-407E-A947-70E740481C1C}">
+                          <a14:useLocalDpi xmlns:a14="http://schemas.microsoft.com/office/drawing/2010/main" val="0"/>
+                        </a:ext>
+                      </a:extLst>
+                    </a:blip>
+                    <a:stretch>
+                      <a:fillRect/>
+                    </a:stretch>
+                  </pic:blipFill>
+                  <pic:spPr>
+                    <a:xfrm>
+                      <a:off x="0" y="0"/>
+                      <a:ext cx="3448531" cy="1600423"/>
+                    </a:xfrm>
+                    <a:prstGeom prst="rect">
+                      <a:avLst/>
+                    </a:prstGeom>
+                  </pic:spPr>
+                </pic:pic>
+              </a:graphicData>
+            </a:graphic>
+          </wp:anchor>
+        </w:drawing>
+      </w:r>
+      <w:r>
+        <w:rPr>
+          <w:noProof/>
+        </w:rPr>
+        <w:t>NVM, even using Mona setting (w/ physics based attenuation and air absorption), this is what I got. Tbf, even the proposed Kim21 ST got way higher EDT (around 0.95 sec) than actual recorded (around 0.20 sec), so this might just be limitation of Unity Steam Audio simulation and one of its quirk.</w:t>
+      </w:r>
+      <w:r>
+        <w:rPr>
+          <w:noProof/>
+        </w:rPr>
+        <w:t xml:space="preserve"> Interestingly though, Mona managed to get very low EDT (around 0.8, but still not as accurate as recorded) </w:t>
+      </w:r>
+      <w:r>
+        <w:rPr>
+          <w:noProof/>
+        </w:rPr>
+        <w:t xml:space="preserve"> EDT graph from Kim21 paper for ref </w:t>
+      </w:r>
+      <w:r>
+        <w:rPr>
+          <w:noProof/>
+        </w:rPr>
+        <w:sym w:font="Wingdings" w:char="F0E0"/>
+      </w:r>
+      <w:r>
+        <w:rPr>
+          <w:noProof/>
+        </w:rPr>
+        <w:br/>
+        <w:t>So verdict so far is to use Mona setting, with physics based attenuation, air absorption, at 0.5 volume (to lower EDT a bit esp for ST), and get RT60 from extrapolated RT30 instead.</w:t>
+      </w:r>
+      <w:r>
+        <w:rPr>
+          <w:noProof/>
+        </w:rPr>
+        <w:t xml:space="preserve"> That’s all for today.</w:t>
+      </w:r>
+    </w:p>
+    <w:p>
+      <w:pPr>
+        <w:rPr>
+          <w:noProof/>
+        </w:rPr>
+      </w:pPr>
     </w:p>
     <w:sectPr>
       <w:pgSz w:w="11906" w:h="16838"/>

</xml_diff>

<commit_message>
recovered updated logs from backup and removed no longer used convertlfs script
</commit_message>
<xml_diff>
--- a/Intern-Logs/Week 5.docx
+++ b/Intern-Logs/Week 5.docx
@@ -1541,7 +1541,7 @@
           <w:noProof/>
         </w:rPr>
         <w:drawing>
-          <wp:anchor distT="0" distB="0" distL="114300" distR="114300" simplePos="0" relativeHeight="251671552" behindDoc="1" locked="0" layoutInCell="1" allowOverlap="1" wp14:anchorId="06026DF9" wp14:editId="4EBA4BF1">
+          <wp:anchor distT="0" distB="0" distL="114300" distR="114300" simplePos="0" relativeHeight="251671552" behindDoc="1" locked="0" layoutInCell="1" allowOverlap="1" wp14:anchorId="06026DF9" wp14:editId="6043DD03">
             <wp:simplePos x="0" y="0"/>
             <wp:positionH relativeFrom="margin">
               <wp:align>left</wp:align>
@@ -1864,7 +1864,7 @@
           <w:noProof/>
         </w:rPr>
         <w:drawing>
-          <wp:anchor distT="0" distB="0" distL="114300" distR="114300" simplePos="0" relativeHeight="251659263" behindDoc="1" locked="0" layoutInCell="1" allowOverlap="1" wp14:anchorId="041C2F40" wp14:editId="12BBEE86">
+          <wp:anchor distT="0" distB="0" distL="114300" distR="114300" simplePos="0" relativeHeight="251659263" behindDoc="1" locked="0" layoutInCell="1" allowOverlap="1" wp14:anchorId="041C2F40" wp14:editId="28264C25">
             <wp:simplePos x="0" y="0"/>
             <wp:positionH relativeFrom="margin">
               <wp:align>center</wp:align>
@@ -4004,6 +4004,9 @@
     </w:p>
     <w:p>
       <w:r>
+        <w:rPr>
+          <w:noProof/>
+        </w:rPr>
         <w:drawing>
           <wp:anchor distT="0" distB="0" distL="114300" distR="114300" simplePos="0" relativeHeight="251689984" behindDoc="1" locked="0" layoutInCell="1" allowOverlap="1" wp14:anchorId="2F644E9B" wp14:editId="254B407E">
             <wp:simplePos x="0" y="0"/>
@@ -4079,6 +4082,9 @@
         </w:rPr>
       </w:pPr>
       <w:r>
+        <w:rPr>
+          <w:noProof/>
+        </w:rPr>
         <w:drawing>
           <wp:anchor distT="0" distB="0" distL="114300" distR="114300" simplePos="0" relativeHeight="251691008" behindDoc="1" locked="0" layoutInCell="1" allowOverlap="1" wp14:anchorId="664A458E" wp14:editId="5181AD6D">
             <wp:simplePos x="0" y="0"/>
@@ -4468,6 +4474,9 @@
     </w:p>
     <w:p>
       <w:r>
+        <w:rPr>
+          <w:noProof/>
+        </w:rPr>
         <w:drawing>
           <wp:anchor distT="0" distB="0" distL="114300" distR="114300" simplePos="0" relativeHeight="251693056" behindDoc="1" locked="0" layoutInCell="1" allowOverlap="1" wp14:anchorId="3D98E70B" wp14:editId="3EF06567">
             <wp:simplePos x="0" y="0"/>
@@ -4635,6 +4644,9 @@
     </w:p>
     <w:p>
       <w:r>
+        <w:rPr>
+          <w:noProof/>
+        </w:rPr>
         <w:drawing>
           <wp:anchor distT="0" distB="0" distL="114300" distR="114300" simplePos="0" relativeHeight="251694080" behindDoc="1" locked="0" layoutInCell="1" allowOverlap="1" wp14:anchorId="13C6C1D9" wp14:editId="6A2FA2EF">
             <wp:simplePos x="0" y="0"/>
@@ -4702,8 +4714,11 @@
     </w:p>
     <w:p>
       <w:r>
+        <w:rPr>
+          <w:noProof/>
+        </w:rPr>
         <w:drawing>
-          <wp:anchor distT="0" distB="0" distL="114300" distR="114300" simplePos="0" relativeHeight="251697152" behindDoc="1" locked="0" layoutInCell="1" allowOverlap="1" wp14:anchorId="4F96BA8D" wp14:editId="6A2FCDEE">
+          <wp:anchor distT="0" distB="0" distL="114300" distR="114300" simplePos="0" relativeHeight="251697152" behindDoc="1" locked="0" layoutInCell="1" allowOverlap="1" wp14:anchorId="4F96BA8D" wp14:editId="78D1EAB6">
             <wp:simplePos x="0" y="0"/>
             <wp:positionH relativeFrom="column">
               <wp:posOffset>3028950</wp:posOffset>
@@ -4767,6 +4782,9 @@
         </w:drawing>
       </w:r>
       <w:r>
+        <w:rPr>
+          <w:noProof/>
+        </w:rPr>
         <w:drawing>
           <wp:anchor distT="0" distB="0" distL="114300" distR="114300" simplePos="0" relativeHeight="251696128" behindDoc="1" locked="0" layoutInCell="1" allowOverlap="1" wp14:anchorId="32795697" wp14:editId="71116556">
             <wp:simplePos x="0" y="0"/>
@@ -4832,6 +4850,9 @@
         </w:drawing>
       </w:r>
       <w:r>
+        <w:rPr>
+          <w:noProof/>
+        </w:rPr>
         <w:drawing>
           <wp:anchor distT="0" distB="0" distL="114300" distR="114300" simplePos="0" relativeHeight="251695104" behindDoc="1" locked="0" layoutInCell="1" allowOverlap="1" wp14:anchorId="2E0E35DF" wp14:editId="4AB9D7EE">
             <wp:simplePos x="0" y="0"/>
@@ -4902,6 +4923,9 @@
     </w:p>
     <w:p>
       <w:r>
+        <w:rPr>
+          <w:noProof/>
+        </w:rPr>
         <w:drawing>
           <wp:anchor distT="0" distB="0" distL="114300" distR="114300" simplePos="0" relativeHeight="251698176" behindDoc="1" locked="0" layoutInCell="1" allowOverlap="1" wp14:anchorId="4B383F4F" wp14:editId="49EB7104">
             <wp:simplePos x="0" y="0"/>
@@ -4977,7 +5001,85 @@
     </w:p>
     <w:p>
       <w:r>
+        <w:rPr>
+          <w:noProof/>
+        </w:rPr>
         <w:lastRenderedPageBreak/>
+        <w:drawing>
+          <wp:anchor distT="0" distB="0" distL="114300" distR="114300" simplePos="0" relativeHeight="251700224" behindDoc="1" locked="0" layoutInCell="1" allowOverlap="1" wp14:anchorId="2A48D617" wp14:editId="46F65B54">
+            <wp:simplePos x="0" y="0"/>
+            <wp:positionH relativeFrom="margin">
+              <wp:align>left</wp:align>
+            </wp:positionH>
+            <wp:positionV relativeFrom="paragraph">
+              <wp:posOffset>1743075</wp:posOffset>
+            </wp:positionV>
+            <wp:extent cx="2376805" cy="2152650"/>
+            <wp:effectExtent l="0" t="0" r="4445" b="0"/>
+            <wp:wrapTight wrapText="bothSides">
+              <wp:wrapPolygon edited="0">
+                <wp:start x="0" y="0"/>
+                <wp:lineTo x="0" y="21409"/>
+                <wp:lineTo x="21467" y="21409"/>
+                <wp:lineTo x="21467" y="0"/>
+                <wp:lineTo x="0" y="0"/>
+              </wp:wrapPolygon>
+            </wp:wrapTight>
+            <wp:docPr id="48" name="Picture 48"/>
+            <wp:cNvGraphicFramePr>
+              <a:graphicFrameLocks xmlns:a="http://schemas.openxmlformats.org/drawingml/2006/main" noChangeAspect="1"/>
+            </wp:cNvGraphicFramePr>
+            <a:graphic xmlns:a="http://schemas.openxmlformats.org/drawingml/2006/main">
+              <a:graphicData uri="http://schemas.openxmlformats.org/drawingml/2006/picture">
+                <pic:pic xmlns:pic="http://schemas.openxmlformats.org/drawingml/2006/picture">
+                  <pic:nvPicPr>
+                    <pic:cNvPr id="1" name=""/>
+                    <pic:cNvPicPr/>
+                  </pic:nvPicPr>
+                  <pic:blipFill rotWithShape="1">
+                    <a:blip r:embed="rId53">
+                      <a:extLst>
+                        <a:ext uri="{28A0092B-C50C-407E-A947-70E740481C1C}">
+                          <a14:useLocalDpi xmlns:a14="http://schemas.microsoft.com/office/drawing/2010/main" val="0"/>
+                        </a:ext>
+                      </a:extLst>
+                    </a:blip>
+                    <a:srcRect t="33918"/>
+                    <a:stretch/>
+                  </pic:blipFill>
+                  <pic:spPr bwMode="auto">
+                    <a:xfrm>
+                      <a:off x="0" y="0"/>
+                      <a:ext cx="2376805" cy="2152650"/>
+                    </a:xfrm>
+                    <a:prstGeom prst="rect">
+                      <a:avLst/>
+                    </a:prstGeom>
+                    <a:ln>
+                      <a:noFill/>
+                    </a:ln>
+                    <a:extLst>
+                      <a:ext uri="{53640926-AAD7-44D8-BBD7-CCE9431645EC}">
+                        <a14:shadowObscured xmlns:a14="http://schemas.microsoft.com/office/drawing/2010/main"/>
+                      </a:ext>
+                    </a:extLst>
+                  </pic:spPr>
+                </pic:pic>
+              </a:graphicData>
+            </a:graphic>
+            <wp14:sizeRelH relativeFrom="margin">
+              <wp14:pctWidth>0</wp14:pctWidth>
+            </wp14:sizeRelH>
+            <wp14:sizeRelV relativeFrom="margin">
+              <wp14:pctHeight>0</wp14:pctHeight>
+            </wp14:sizeRelV>
+          </wp:anchor>
+        </w:drawing>
+      </w:r>
+      <w:r>
+        <w:rPr>
+          <w:noProof/>
+        </w:rPr>
         <w:drawing>
           <wp:anchor distT="0" distB="0" distL="114300" distR="114300" simplePos="0" relativeHeight="251699200" behindDoc="1" locked="0" layoutInCell="1" allowOverlap="1" wp14:anchorId="40C3BD5B" wp14:editId="5C286129">
             <wp:simplePos x="0" y="0"/>
@@ -5010,7 +5112,7 @@
                     <pic:cNvPicPr/>
                   </pic:nvPicPr>
                   <pic:blipFill>
-                    <a:blip r:embed="rId53">
+                    <a:blip r:embed="rId54">
                       <a:extLst>
                         <a:ext uri="{28A0092B-C50C-407E-A947-70E740481C1C}">
                           <a14:useLocalDpi xmlns:a14="http://schemas.microsoft.com/office/drawing/2010/main" val="0"/>
@@ -5038,6 +5140,1110 @@
       </w:r>
       <w:r>
         <w:t>Air absorption doesn’t do much, probably more effective on larger room like ST, but I’ll keep it enable for now. Next, lets lower the volume to 0.5 and see if this fixes RT60.</w:t>
+      </w:r>
+      <w:r>
+        <w:t xml:space="preserve"> Unfortunately, this doesn’t, so lets go back to 0.13 and see if this changes anything. If not, then I think I’m forced to use RT30/45 or something and extrapolate.</w:t>
+      </w:r>
+      <w:r>
+        <w:tab/>
+      </w:r>
+    </w:p>
+    <w:p>
+      <w:pPr>
+        <w:rPr>
+          <w:noProof/>
+        </w:rPr>
+      </w:pPr>
+      <w:r>
+        <w:rPr>
+          <w:noProof/>
+        </w:rPr>
+        <w:drawing>
+          <wp:anchor distT="0" distB="0" distL="114300" distR="114300" simplePos="0" relativeHeight="251701248" behindDoc="1" locked="0" layoutInCell="1" allowOverlap="1" wp14:anchorId="5AE00E64" wp14:editId="1E22971A">
+            <wp:simplePos x="0" y="0"/>
+            <wp:positionH relativeFrom="margin">
+              <wp:posOffset>3886200</wp:posOffset>
+            </wp:positionH>
+            <wp:positionV relativeFrom="paragraph">
+              <wp:posOffset>13970</wp:posOffset>
+            </wp:positionV>
+            <wp:extent cx="2105025" cy="2616835"/>
+            <wp:effectExtent l="0" t="0" r="9525" b="0"/>
+            <wp:wrapTight wrapText="bothSides">
+              <wp:wrapPolygon edited="0">
+                <wp:start x="0" y="0"/>
+                <wp:lineTo x="0" y="21385"/>
+                <wp:lineTo x="21502" y="21385"/>
+                <wp:lineTo x="21502" y="0"/>
+                <wp:lineTo x="0" y="0"/>
+              </wp:wrapPolygon>
+            </wp:wrapTight>
+            <wp:docPr id="49" name="Picture 49"/>
+            <wp:cNvGraphicFramePr>
+              <a:graphicFrameLocks xmlns:a="http://schemas.openxmlformats.org/drawingml/2006/main" noChangeAspect="1"/>
+            </wp:cNvGraphicFramePr>
+            <a:graphic xmlns:a="http://schemas.openxmlformats.org/drawingml/2006/main">
+              <a:graphicData uri="http://schemas.openxmlformats.org/drawingml/2006/picture">
+                <pic:pic xmlns:pic="http://schemas.openxmlformats.org/drawingml/2006/picture">
+                  <pic:nvPicPr>
+                    <pic:cNvPr id="1" name=""/>
+                    <pic:cNvPicPr/>
+                  </pic:nvPicPr>
+                  <pic:blipFill>
+                    <a:blip r:embed="rId55" cstate="print">
+                      <a:extLst>
+                        <a:ext uri="{28A0092B-C50C-407E-A947-70E740481C1C}">
+                          <a14:useLocalDpi xmlns:a14="http://schemas.microsoft.com/office/drawing/2010/main" val="0"/>
+                        </a:ext>
+                      </a:extLst>
+                    </a:blip>
+                    <a:stretch>
+                      <a:fillRect/>
+                    </a:stretch>
+                  </pic:blipFill>
+                  <pic:spPr>
+                    <a:xfrm>
+                      <a:off x="0" y="0"/>
+                      <a:ext cx="2105025" cy="2616835"/>
+                    </a:xfrm>
+                    <a:prstGeom prst="rect">
+                      <a:avLst/>
+                    </a:prstGeom>
+                  </pic:spPr>
+                </pic:pic>
+              </a:graphicData>
+            </a:graphic>
+            <wp14:sizeRelH relativeFrom="margin">
+              <wp14:pctWidth>0</wp14:pctWidth>
+            </wp14:sizeRelH>
+            <wp14:sizeRelV relativeFrom="margin">
+              <wp14:pctHeight>0</wp14:pctHeight>
+            </wp14:sizeRelV>
+          </wp:anchor>
+        </w:drawing>
+      </w:r>
+      <w:r>
+        <w:sym w:font="Wingdings" w:char="F0DF"/>
+      </w:r>
+      <w:r>
+        <w:t xml:space="preserve"> Top is vol at 0.5 and bottom is at 0.13, as seen it helps a lot but still not as accurate. This is most likely</w:t>
+      </w:r>
+      <w:r>
+        <w:t xml:space="preserve"> due to the noise floor level being at around -50 instead at less than -60, causing the best line fit problem again as seen in        following  graph</w:t>
+      </w:r>
+      <w:r>
+        <w:rPr>
+          <w:noProof/>
+        </w:rPr>
+        <w:t xml:space="preserve"> </w:t>
+      </w:r>
+      <w:r>
+        <w:rPr>
+          <w:noProof/>
+        </w:rPr>
+        <w:sym w:font="Wingdings" w:char="F0E0"/>
+      </w:r>
+    </w:p>
+    <w:p>
+      <w:pPr>
+        <w:rPr>
+          <w:noProof/>
+        </w:rPr>
+      </w:pPr>
+      <w:r>
+        <w:rPr>
+          <w:noProof/>
+        </w:rPr>
+        <w:t>Lets try at 0.05 volume</w:t>
+      </w:r>
+      <w:r>
+        <w:rPr>
+          <w:noProof/>
+        </w:rPr>
+        <w:t xml:space="preserve"> just in case</w:t>
+      </w:r>
+      <w:r>
+        <w:rPr>
+          <w:noProof/>
+        </w:rPr>
+        <w:t>. I also maxed (100%) System/Windows volume level/mixer just in case its too quiet.</w:t>
+      </w:r>
+    </w:p>
+    <w:p>
+      <w:r>
+        <w:rPr>
+          <w:noProof/>
+        </w:rPr>
+        <w:drawing>
+          <wp:anchor distT="0" distB="0" distL="114300" distR="114300" simplePos="0" relativeHeight="251702272" behindDoc="1" locked="0" layoutInCell="1" allowOverlap="1" wp14:anchorId="53AF855D" wp14:editId="1D614940">
+            <wp:simplePos x="0" y="0"/>
+            <wp:positionH relativeFrom="margin">
+              <wp:align>left</wp:align>
+            </wp:positionH>
+            <wp:positionV relativeFrom="paragraph">
+              <wp:posOffset>-3810</wp:posOffset>
+            </wp:positionV>
+            <wp:extent cx="1857375" cy="901065"/>
+            <wp:effectExtent l="0" t="0" r="9525" b="0"/>
+            <wp:wrapTight wrapText="bothSides">
+              <wp:wrapPolygon edited="0">
+                <wp:start x="0" y="0"/>
+                <wp:lineTo x="0" y="21006"/>
+                <wp:lineTo x="21489" y="21006"/>
+                <wp:lineTo x="21489" y="0"/>
+                <wp:lineTo x="0" y="0"/>
+              </wp:wrapPolygon>
+            </wp:wrapTight>
+            <wp:docPr id="50" name="Picture 50"/>
+            <wp:cNvGraphicFramePr>
+              <a:graphicFrameLocks xmlns:a="http://schemas.openxmlformats.org/drawingml/2006/main" noChangeAspect="1"/>
+            </wp:cNvGraphicFramePr>
+            <a:graphic xmlns:a="http://schemas.openxmlformats.org/drawingml/2006/main">
+              <a:graphicData uri="http://schemas.openxmlformats.org/drawingml/2006/picture">
+                <pic:pic xmlns:pic="http://schemas.openxmlformats.org/drawingml/2006/picture">
+                  <pic:nvPicPr>
+                    <pic:cNvPr id="1" name=""/>
+                    <pic:cNvPicPr/>
+                  </pic:nvPicPr>
+                  <pic:blipFill>
+                    <a:blip r:embed="rId56">
+                      <a:extLst>
+                        <a:ext uri="{28A0092B-C50C-407E-A947-70E740481C1C}">
+                          <a14:useLocalDpi xmlns:a14="http://schemas.microsoft.com/office/drawing/2010/main" val="0"/>
+                        </a:ext>
+                      </a:extLst>
+                    </a:blip>
+                    <a:stretch>
+                      <a:fillRect/>
+                    </a:stretch>
+                  </pic:blipFill>
+                  <pic:spPr>
+                    <a:xfrm>
+                      <a:off x="0" y="0"/>
+                      <a:ext cx="1857375" cy="901065"/>
+                    </a:xfrm>
+                    <a:prstGeom prst="rect">
+                      <a:avLst/>
+                    </a:prstGeom>
+                  </pic:spPr>
+                </pic:pic>
+              </a:graphicData>
+            </a:graphic>
+            <wp14:sizeRelH relativeFrom="margin">
+              <wp14:pctWidth>0</wp14:pctWidth>
+            </wp14:sizeRelH>
+            <wp14:sizeRelV relativeFrom="margin">
+              <wp14:pctHeight>0</wp14:pctHeight>
+            </wp14:sizeRelV>
+          </wp:anchor>
+        </w:drawing>
+      </w:r>
+      <w:r>
+        <w:t>Volume at 0.05 helps a lot but still not enough as the noise floor still present around -50 to -60db especially in lower frequency but still present in some frequency like 2k and 4k interestingly, so changing band wont really solve it either. Lets try 0.01 just in case, at max System/Windows volume mixer</w:t>
+      </w:r>
+      <w:r>
+        <w:t xml:space="preserve"> again.</w:t>
+      </w:r>
+    </w:p>
+    <w:p>
+      <w:pPr>
+        <w:rPr>
+          <w:noProof/>
+        </w:rPr>
+      </w:pPr>
+      <w:r>
+        <w:rPr>
+          <w:noProof/>
+        </w:rPr>
+        <w:drawing>
+          <wp:anchor distT="0" distB="0" distL="114300" distR="114300" simplePos="0" relativeHeight="251704320" behindDoc="1" locked="0" layoutInCell="1" allowOverlap="1" wp14:anchorId="2CD79450" wp14:editId="3F297DE3">
+            <wp:simplePos x="0" y="0"/>
+            <wp:positionH relativeFrom="column">
+              <wp:posOffset>-180975</wp:posOffset>
+            </wp:positionH>
+            <wp:positionV relativeFrom="paragraph">
+              <wp:posOffset>1003300</wp:posOffset>
+            </wp:positionV>
+            <wp:extent cx="1760855" cy="1685925"/>
+            <wp:effectExtent l="0" t="0" r="0" b="9525"/>
+            <wp:wrapTight wrapText="bothSides">
+              <wp:wrapPolygon edited="0">
+                <wp:start x="0" y="0"/>
+                <wp:lineTo x="0" y="21478"/>
+                <wp:lineTo x="21265" y="21478"/>
+                <wp:lineTo x="21265" y="0"/>
+                <wp:lineTo x="0" y="0"/>
+              </wp:wrapPolygon>
+            </wp:wrapTight>
+            <wp:docPr id="52" name="Picture 52"/>
+            <wp:cNvGraphicFramePr>
+              <a:graphicFrameLocks xmlns:a="http://schemas.openxmlformats.org/drawingml/2006/main" noChangeAspect="1"/>
+            </wp:cNvGraphicFramePr>
+            <a:graphic xmlns:a="http://schemas.openxmlformats.org/drawingml/2006/main">
+              <a:graphicData uri="http://schemas.openxmlformats.org/drawingml/2006/picture">
+                <pic:pic xmlns:pic="http://schemas.openxmlformats.org/drawingml/2006/picture">
+                  <pic:nvPicPr>
+                    <pic:cNvPr id="1" name=""/>
+                    <pic:cNvPicPr/>
+                  </pic:nvPicPr>
+                  <pic:blipFill>
+                    <a:blip r:embed="rId57">
+                      <a:extLst>
+                        <a:ext uri="{28A0092B-C50C-407E-A947-70E740481C1C}">
+                          <a14:useLocalDpi xmlns:a14="http://schemas.microsoft.com/office/drawing/2010/main" val="0"/>
+                        </a:ext>
+                      </a:extLst>
+                    </a:blip>
+                    <a:stretch>
+                      <a:fillRect/>
+                    </a:stretch>
+                  </pic:blipFill>
+                  <pic:spPr>
+                    <a:xfrm>
+                      <a:off x="0" y="0"/>
+                      <a:ext cx="1760855" cy="1685925"/>
+                    </a:xfrm>
+                    <a:prstGeom prst="rect">
+                      <a:avLst/>
+                    </a:prstGeom>
+                  </pic:spPr>
+                </pic:pic>
+              </a:graphicData>
+            </a:graphic>
+            <wp14:sizeRelH relativeFrom="margin">
+              <wp14:pctWidth>0</wp14:pctWidth>
+            </wp14:sizeRelH>
+            <wp14:sizeRelV relativeFrom="margin">
+              <wp14:pctHeight>0</wp14:pctHeight>
+            </wp14:sizeRelV>
+          </wp:anchor>
+        </w:drawing>
+      </w:r>
+      <w:r>
+        <w:rPr>
+          <w:noProof/>
+        </w:rPr>
+        <w:drawing>
+          <wp:anchor distT="0" distB="0" distL="114300" distR="114300" simplePos="0" relativeHeight="251703296" behindDoc="1" locked="0" layoutInCell="1" allowOverlap="1" wp14:anchorId="7558DBE7" wp14:editId="5024EE75">
+            <wp:simplePos x="0" y="0"/>
+            <wp:positionH relativeFrom="margin">
+              <wp:align>right</wp:align>
+            </wp:positionH>
+            <wp:positionV relativeFrom="paragraph">
+              <wp:posOffset>12700</wp:posOffset>
+            </wp:positionV>
+            <wp:extent cx="2124075" cy="906780"/>
+            <wp:effectExtent l="0" t="0" r="9525" b="7620"/>
+            <wp:wrapTight wrapText="bothSides">
+              <wp:wrapPolygon edited="0">
+                <wp:start x="0" y="0"/>
+                <wp:lineTo x="0" y="21328"/>
+                <wp:lineTo x="21503" y="21328"/>
+                <wp:lineTo x="21503" y="0"/>
+                <wp:lineTo x="0" y="0"/>
+              </wp:wrapPolygon>
+            </wp:wrapTight>
+            <wp:docPr id="51" name="Picture 51"/>
+            <wp:cNvGraphicFramePr>
+              <a:graphicFrameLocks xmlns:a="http://schemas.openxmlformats.org/drawingml/2006/main" noChangeAspect="1"/>
+            </wp:cNvGraphicFramePr>
+            <a:graphic xmlns:a="http://schemas.openxmlformats.org/drawingml/2006/main">
+              <a:graphicData uri="http://schemas.openxmlformats.org/drawingml/2006/picture">
+                <pic:pic xmlns:pic="http://schemas.openxmlformats.org/drawingml/2006/picture">
+                  <pic:nvPicPr>
+                    <pic:cNvPr id="1" name=""/>
+                    <pic:cNvPicPr/>
+                  </pic:nvPicPr>
+                  <pic:blipFill>
+                    <a:blip r:embed="rId58">
+                      <a:extLst>
+                        <a:ext uri="{28A0092B-C50C-407E-A947-70E740481C1C}">
+                          <a14:useLocalDpi xmlns:a14="http://schemas.microsoft.com/office/drawing/2010/main" val="0"/>
+                        </a:ext>
+                      </a:extLst>
+                    </a:blip>
+                    <a:stretch>
+                      <a:fillRect/>
+                    </a:stretch>
+                  </pic:blipFill>
+                  <pic:spPr>
+                    <a:xfrm>
+                      <a:off x="0" y="0"/>
+                      <a:ext cx="2124075" cy="906780"/>
+                    </a:xfrm>
+                    <a:prstGeom prst="rect">
+                      <a:avLst/>
+                    </a:prstGeom>
+                  </pic:spPr>
+                </pic:pic>
+              </a:graphicData>
+            </a:graphic>
+            <wp14:sizeRelH relativeFrom="margin">
+              <wp14:pctWidth>0</wp14:pctWidth>
+            </wp14:sizeRelH>
+            <wp14:sizeRelV relativeFrom="margin">
+              <wp14:pctHeight>0</wp14:pctHeight>
+            </wp14:sizeRelV>
+          </wp:anchor>
+        </w:drawing>
+      </w:r>
+      <w:r>
+        <w:t>LETSGO IT WORKS SOMEHOW</w:t>
+      </w:r>
+      <w:r>
+        <w:rPr>
+          <w:noProof/>
+        </w:rPr>
+        <w:t xml:space="preserve">, the result for volume 0.01 </w:t>
+      </w:r>
+      <w:r>
+        <w:rPr>
+          <w:noProof/>
+        </w:rPr>
+        <w:sym w:font="Wingdings" w:char="F0E0"/>
+      </w:r>
+      <w:r>
+        <w:rPr>
+          <w:noProof/>
+        </w:rPr>
+        <w:t xml:space="preserve"> only concern is that whether or not this same setting will work for other scenes, especially like ST, would the low volume cause the sounds to dissipates even before reflecting… This requires more testing for sure. But before that, lets try same volume 0.01 but this time at 50% Windows/System volume mixer level to see if it affects the calculation/recording.</w:t>
+      </w:r>
+      <w:r>
+        <w:rPr>
+          <w:noProof/>
+        </w:rPr>
+        <w:t xml:space="preserve"> </w:t>
+      </w:r>
+    </w:p>
+    <w:p>
+      <w:pPr>
+        <w:rPr>
+          <w:noProof/>
+        </w:rPr>
+      </w:pPr>
+      <w:r>
+        <w:rPr>
+          <w:noProof/>
+        </w:rPr>
+        <w:t>CONCLUSION: NOPE AS TESTED BEFORE, volume mixer/recording level does not matter as long as there’s enough sound/decibel ig. Top is at 100% and bottom is at 50% Windows mixer/recording volume level with audio source at 0.01 volume. Next, let’s setup ST ipynb and test it there to see if very small volume like this would affect it.</w:t>
+      </w:r>
+    </w:p>
+    <w:p>
+      <w:pPr>
+        <w:rPr>
+          <w:noProof/>
+        </w:rPr>
+      </w:pPr>
+      <w:r>
+        <w:rPr>
+          <w:noProof/>
+        </w:rPr>
+        <w:drawing>
+          <wp:anchor distT="0" distB="0" distL="114300" distR="114300" simplePos="0" relativeHeight="251705344" behindDoc="1" locked="0" layoutInCell="1" allowOverlap="1" wp14:anchorId="403159EB" wp14:editId="063A1948">
+            <wp:simplePos x="0" y="0"/>
+            <wp:positionH relativeFrom="column">
+              <wp:posOffset>3914775</wp:posOffset>
+            </wp:positionH>
+            <wp:positionV relativeFrom="paragraph">
+              <wp:posOffset>-25400</wp:posOffset>
+            </wp:positionV>
+            <wp:extent cx="2019300" cy="909955"/>
+            <wp:effectExtent l="0" t="0" r="0" b="4445"/>
+            <wp:wrapTight wrapText="bothSides">
+              <wp:wrapPolygon edited="0">
+                <wp:start x="0" y="0"/>
+                <wp:lineTo x="0" y="21253"/>
+                <wp:lineTo x="21396" y="21253"/>
+                <wp:lineTo x="21396" y="0"/>
+                <wp:lineTo x="0" y="0"/>
+              </wp:wrapPolygon>
+            </wp:wrapTight>
+            <wp:docPr id="53" name="Picture 53"/>
+            <wp:cNvGraphicFramePr>
+              <a:graphicFrameLocks xmlns:a="http://schemas.openxmlformats.org/drawingml/2006/main" noChangeAspect="1"/>
+            </wp:cNvGraphicFramePr>
+            <a:graphic xmlns:a="http://schemas.openxmlformats.org/drawingml/2006/main">
+              <a:graphicData uri="http://schemas.openxmlformats.org/drawingml/2006/picture">
+                <pic:pic xmlns:pic="http://schemas.openxmlformats.org/drawingml/2006/picture">
+                  <pic:nvPicPr>
+                    <pic:cNvPr id="1" name=""/>
+                    <pic:cNvPicPr/>
+                  </pic:nvPicPr>
+                  <pic:blipFill>
+                    <a:blip r:embed="rId59">
+                      <a:extLst>
+                        <a:ext uri="{28A0092B-C50C-407E-A947-70E740481C1C}">
+                          <a14:useLocalDpi xmlns:a14="http://schemas.microsoft.com/office/drawing/2010/main" val="0"/>
+                        </a:ext>
+                      </a:extLst>
+                    </a:blip>
+                    <a:stretch>
+                      <a:fillRect/>
+                    </a:stretch>
+                  </pic:blipFill>
+                  <pic:spPr>
+                    <a:xfrm>
+                      <a:off x="0" y="0"/>
+                      <a:ext cx="2019300" cy="909955"/>
+                    </a:xfrm>
+                    <a:prstGeom prst="rect">
+                      <a:avLst/>
+                    </a:prstGeom>
+                  </pic:spPr>
+                </pic:pic>
+              </a:graphicData>
+            </a:graphic>
+            <wp14:sizeRelH relativeFrom="margin">
+              <wp14:pctWidth>0</wp14:pctWidth>
+            </wp14:sizeRelH>
+            <wp14:sizeRelV relativeFrom="margin">
+              <wp14:pctHeight>0</wp14:pctHeight>
+            </wp14:sizeRelV>
+          </wp:anchor>
+        </w:drawing>
+      </w:r>
+      <w:r>
+        <w:rPr>
+          <w:noProof/>
+        </w:rPr>
+        <w:t xml:space="preserve">BIG BAD NEWS! This is what I got </w:t>
+      </w:r>
+      <w:r>
+        <w:rPr>
+          <w:noProof/>
+        </w:rPr>
+        <w:sym w:font="Wingdings" w:char="F0E0"/>
+      </w:r>
+      <w:r>
+        <w:rPr>
+          <w:noProof/>
+        </w:rPr>
+        <w:t xml:space="preserve"> for </w:t>
+      </w:r>
+      <w:r>
+        <w:rPr>
+          <w:noProof/>
+        </w:rPr>
+        <w:t>S</w:t>
+      </w:r>
+      <w:r>
+        <w:rPr>
+          <w:noProof/>
+        </w:rPr>
+        <w:t xml:space="preserve">T, obviously wrong as too small RT60, and EDT higher than RT60. There is strong early reverb somehow, and I think RT60 too low because as concerned, the </w:t>
+      </w:r>
+      <w:r>
+        <w:rPr>
+          <w:noProof/>
+        </w:rPr>
+        <w:lastRenderedPageBreak/>
+        <w:t>sound energy dissipated even before reflecting due to too low volume.</w:t>
+      </w:r>
+      <w:r>
+        <w:rPr>
+          <w:noProof/>
+        </w:rPr>
+        <w:t xml:space="preserve"> Honestly, could be because </w:t>
+      </w:r>
+      <w:r>
+        <w:rPr>
+          <w:noProof/>
+        </w:rPr>
+        <w:drawing>
+          <wp:anchor distT="0" distB="0" distL="114300" distR="114300" simplePos="0" relativeHeight="251708416" behindDoc="1" locked="0" layoutInCell="1" allowOverlap="1" wp14:anchorId="2320023B" wp14:editId="5DEE3303">
+            <wp:simplePos x="0" y="0"/>
+            <wp:positionH relativeFrom="page">
+              <wp:posOffset>5483860</wp:posOffset>
+            </wp:positionH>
+            <wp:positionV relativeFrom="paragraph">
+              <wp:posOffset>390525</wp:posOffset>
+            </wp:positionV>
+            <wp:extent cx="1752600" cy="868045"/>
+            <wp:effectExtent l="0" t="0" r="0" b="8255"/>
+            <wp:wrapTight wrapText="bothSides">
+              <wp:wrapPolygon edited="0">
+                <wp:start x="0" y="0"/>
+                <wp:lineTo x="0" y="21331"/>
+                <wp:lineTo x="21365" y="21331"/>
+                <wp:lineTo x="21365" y="0"/>
+                <wp:lineTo x="0" y="0"/>
+              </wp:wrapPolygon>
+            </wp:wrapTight>
+            <wp:docPr id="56" name="Picture 56"/>
+            <wp:cNvGraphicFramePr>
+              <a:graphicFrameLocks xmlns:a="http://schemas.openxmlformats.org/drawingml/2006/main" noChangeAspect="1"/>
+            </wp:cNvGraphicFramePr>
+            <a:graphic xmlns:a="http://schemas.openxmlformats.org/drawingml/2006/main">
+              <a:graphicData uri="http://schemas.openxmlformats.org/drawingml/2006/picture">
+                <pic:pic xmlns:pic="http://schemas.openxmlformats.org/drawingml/2006/picture">
+                  <pic:nvPicPr>
+                    <pic:cNvPr id="1" name=""/>
+                    <pic:cNvPicPr/>
+                  </pic:nvPicPr>
+                  <pic:blipFill>
+                    <a:blip r:embed="rId60">
+                      <a:extLst>
+                        <a:ext uri="{28A0092B-C50C-407E-A947-70E740481C1C}">
+                          <a14:useLocalDpi xmlns:a14="http://schemas.microsoft.com/office/drawing/2010/main" val="0"/>
+                        </a:ext>
+                      </a:extLst>
+                    </a:blip>
+                    <a:stretch>
+                      <a:fillRect/>
+                    </a:stretch>
+                  </pic:blipFill>
+                  <pic:spPr>
+                    <a:xfrm>
+                      <a:off x="0" y="0"/>
+                      <a:ext cx="1752600" cy="868045"/>
+                    </a:xfrm>
+                    <a:prstGeom prst="rect">
+                      <a:avLst/>
+                    </a:prstGeom>
+                  </pic:spPr>
+                </pic:pic>
+              </a:graphicData>
+            </a:graphic>
+            <wp14:sizeRelH relativeFrom="margin">
+              <wp14:pctWidth>0</wp14:pctWidth>
+            </wp14:sizeRelH>
+            <wp14:sizeRelV relativeFrom="margin">
+              <wp14:pctHeight>0</wp14:pctHeight>
+            </wp14:sizeRelV>
+          </wp:anchor>
+        </w:drawing>
+      </w:r>
+      <w:r>
+        <w:rPr>
+          <w:noProof/>
+        </w:rPr>
+        <w:drawing>
+          <wp:anchor distT="0" distB="0" distL="114300" distR="114300" simplePos="0" relativeHeight="251707392" behindDoc="1" locked="0" layoutInCell="1" allowOverlap="1" wp14:anchorId="43C0B608" wp14:editId="39D0C83F">
+            <wp:simplePos x="0" y="0"/>
+            <wp:positionH relativeFrom="margin">
+              <wp:posOffset>2286000</wp:posOffset>
+            </wp:positionH>
+            <wp:positionV relativeFrom="paragraph">
+              <wp:posOffset>381000</wp:posOffset>
+            </wp:positionV>
+            <wp:extent cx="2258695" cy="3086100"/>
+            <wp:effectExtent l="0" t="0" r="8255" b="0"/>
+            <wp:wrapTight wrapText="bothSides">
+              <wp:wrapPolygon edited="0">
+                <wp:start x="0" y="0"/>
+                <wp:lineTo x="0" y="21467"/>
+                <wp:lineTo x="21497" y="21467"/>
+                <wp:lineTo x="21497" y="0"/>
+                <wp:lineTo x="0" y="0"/>
+              </wp:wrapPolygon>
+            </wp:wrapTight>
+            <wp:docPr id="55" name="Picture 55"/>
+            <wp:cNvGraphicFramePr>
+              <a:graphicFrameLocks xmlns:a="http://schemas.openxmlformats.org/drawingml/2006/main" noChangeAspect="1"/>
+            </wp:cNvGraphicFramePr>
+            <a:graphic xmlns:a="http://schemas.openxmlformats.org/drawingml/2006/main">
+              <a:graphicData uri="http://schemas.openxmlformats.org/drawingml/2006/picture">
+                <pic:pic xmlns:pic="http://schemas.openxmlformats.org/drawingml/2006/picture">
+                  <pic:nvPicPr>
+                    <pic:cNvPr id="1" name=""/>
+                    <pic:cNvPicPr/>
+                  </pic:nvPicPr>
+                  <pic:blipFill>
+                    <a:blip r:embed="rId61" cstate="print">
+                      <a:extLst>
+                        <a:ext uri="{28A0092B-C50C-407E-A947-70E740481C1C}">
+                          <a14:useLocalDpi xmlns:a14="http://schemas.microsoft.com/office/drawing/2010/main" val="0"/>
+                        </a:ext>
+                      </a:extLst>
+                    </a:blip>
+                    <a:stretch>
+                      <a:fillRect/>
+                    </a:stretch>
+                  </pic:blipFill>
+                  <pic:spPr>
+                    <a:xfrm>
+                      <a:off x="0" y="0"/>
+                      <a:ext cx="2258695" cy="3086100"/>
+                    </a:xfrm>
+                    <a:prstGeom prst="rect">
+                      <a:avLst/>
+                    </a:prstGeom>
+                  </pic:spPr>
+                </pic:pic>
+              </a:graphicData>
+            </a:graphic>
+            <wp14:sizeRelH relativeFrom="margin">
+              <wp14:pctWidth>0</wp14:pctWidth>
+            </wp14:sizeRelH>
+            <wp14:sizeRelV relativeFrom="margin">
+              <wp14:pctHeight>0</wp14:pctHeight>
+            </wp14:sizeRelV>
+          </wp:anchor>
+        </w:drawing>
+      </w:r>
+      <w:r>
+        <w:rPr>
+          <w:noProof/>
+        </w:rPr>
+        <w:drawing>
+          <wp:anchor distT="0" distB="0" distL="114300" distR="114300" simplePos="0" relativeHeight="251706368" behindDoc="1" locked="0" layoutInCell="1" allowOverlap="1" wp14:anchorId="48D291F4" wp14:editId="07754B27">
+            <wp:simplePos x="0" y="0"/>
+            <wp:positionH relativeFrom="margin">
+              <wp:align>left</wp:align>
+            </wp:positionH>
+            <wp:positionV relativeFrom="paragraph">
+              <wp:posOffset>371475</wp:posOffset>
+            </wp:positionV>
+            <wp:extent cx="2214245" cy="3057525"/>
+            <wp:effectExtent l="0" t="0" r="0" b="9525"/>
+            <wp:wrapTight wrapText="bothSides">
+              <wp:wrapPolygon edited="0">
+                <wp:start x="0" y="0"/>
+                <wp:lineTo x="0" y="21533"/>
+                <wp:lineTo x="21371" y="21533"/>
+                <wp:lineTo x="21371" y="0"/>
+                <wp:lineTo x="0" y="0"/>
+              </wp:wrapPolygon>
+            </wp:wrapTight>
+            <wp:docPr id="54" name="Picture 54"/>
+            <wp:cNvGraphicFramePr>
+              <a:graphicFrameLocks xmlns:a="http://schemas.openxmlformats.org/drawingml/2006/main" noChangeAspect="1"/>
+            </wp:cNvGraphicFramePr>
+            <a:graphic xmlns:a="http://schemas.openxmlformats.org/drawingml/2006/main">
+              <a:graphicData uri="http://schemas.openxmlformats.org/drawingml/2006/picture">
+                <pic:pic xmlns:pic="http://schemas.openxmlformats.org/drawingml/2006/picture">
+                  <pic:nvPicPr>
+                    <pic:cNvPr id="1" name=""/>
+                    <pic:cNvPicPr/>
+                  </pic:nvPicPr>
+                  <pic:blipFill>
+                    <a:blip r:embed="rId62" cstate="print">
+                      <a:extLst>
+                        <a:ext uri="{28A0092B-C50C-407E-A947-70E740481C1C}">
+                          <a14:useLocalDpi xmlns:a14="http://schemas.microsoft.com/office/drawing/2010/main" val="0"/>
+                        </a:ext>
+                      </a:extLst>
+                    </a:blip>
+                    <a:stretch>
+                      <a:fillRect/>
+                    </a:stretch>
+                  </pic:blipFill>
+                  <pic:spPr>
+                    <a:xfrm>
+                      <a:off x="0" y="0"/>
+                      <a:ext cx="2214245" cy="3057525"/>
+                    </a:xfrm>
+                    <a:prstGeom prst="rect">
+                      <a:avLst/>
+                    </a:prstGeom>
+                  </pic:spPr>
+                </pic:pic>
+              </a:graphicData>
+            </a:graphic>
+            <wp14:sizeRelH relativeFrom="margin">
+              <wp14:pctWidth>0</wp14:pctWidth>
+            </wp14:sizeRelH>
+            <wp14:sizeRelV relativeFrom="margin">
+              <wp14:pctHeight>0</wp14:pctHeight>
+            </wp14:sizeRelV>
+          </wp:anchor>
+        </w:drawing>
+      </w:r>
+      <w:r>
+        <w:rPr>
+          <w:noProof/>
+        </w:rPr>
+        <w:t xml:space="preserve">air absorption setting, but I still think it should be enabled. </w:t>
+      </w:r>
+      <w:r>
+        <w:rPr>
+          <w:noProof/>
+        </w:rPr>
+        <w:t xml:space="preserve"> </w:t>
+      </w:r>
+    </w:p>
+    <w:p>
+      <w:pPr>
+        <w:rPr>
+          <w:noProof/>
+        </w:rPr>
+      </w:pPr>
+      <w:r>
+        <w:rPr>
+          <w:noProof/>
+        </w:rPr>
+        <w:t>From left to right: My decay curve, Mona’s decay curve and mean RT60, EDT. Tbh could also be because the way I record is different to Mona? A builtin steam audio recorder is vastly needed ngl.</w:t>
+      </w:r>
+    </w:p>
+    <w:p>
+      <w:pPr>
+        <w:rPr>
+          <w:noProof/>
+        </w:rPr>
+      </w:pPr>
+      <w:r>
+        <w:rPr>
+          <w:noProof/>
+        </w:rPr>
+        <w:t>Lets</w:t>
+      </w:r>
+      <w:r>
+        <w:rPr>
+          <w:noProof/>
+        </w:rPr>
+        <w:t xml:space="preserve"> try </w:t>
+      </w:r>
+      <w:r>
+        <w:rPr>
+          <w:noProof/>
+        </w:rPr>
+        <w:t xml:space="preserve">changin </w:t>
+      </w:r>
+      <w:r>
+        <w:rPr>
+          <w:noProof/>
+        </w:rPr>
+        <w:t>volume</w:t>
+      </w:r>
+      <w:r>
+        <w:rPr>
+          <w:noProof/>
+        </w:rPr>
+        <w:t xml:space="preserve"> from 0.01 to</w:t>
+      </w:r>
+      <w:r>
+        <w:rPr>
+          <w:noProof/>
+        </w:rPr>
+        <w:t xml:space="preserve"> </w:t>
+      </w:r>
+      <w:r>
+        <w:rPr>
+          <w:noProof/>
+        </w:rPr>
+        <w:t>1</w:t>
+      </w:r>
+      <w:r>
+        <w:rPr>
+          <w:noProof/>
+        </w:rPr>
+        <w:t xml:space="preserve"> first.</w:t>
+      </w:r>
+      <w:r>
+        <w:rPr>
+          <w:noProof/>
+        </w:rPr>
+        <w:t xml:space="preserve"> </w:t>
+      </w:r>
+      <w:r>
+        <w:rPr>
+          <w:noProof/>
+        </w:rPr>
+        <w:t xml:space="preserve"> Now both EDT and RT60 are wrong, but atleast RT60 is higher than EDT as expected. Verdict for now is its impossible to get rid of noise floor level and get accurate RT60 measurement, so might as well use RT30 and extrapolate it (idk why my setup is having problem while Mona’s doesn’t)</w:t>
+      </w:r>
+    </w:p>
+    <w:p>
+      <w:pPr>
+        <w:rPr>
+          <w:noProof/>
+        </w:rPr>
+      </w:pPr>
+      <w:r>
+        <w:rPr>
+          <w:noProof/>
+        </w:rPr>
+        <w:t>Next, let’s try changing back the mix level ratio to what Mona had set (0.5 to 5) and see if this fixes EDT value for ST.</w:t>
+      </w:r>
+      <w:r>
+        <w:rPr>
+          <w:noProof/>
+        </w:rPr>
+        <w:t xml:space="preserve"> Now I think about it, I should also enable occlusion and transmissin if realism reproduction is the goal. Going to do it as well</w:t>
+      </w:r>
+      <w:r>
+        <w:rPr>
+          <w:noProof/>
+        </w:rPr>
+        <w:t xml:space="preserve"> (tbf, its probably not going to change much in terms of static listener, as occlusion is more important for moving listener for positioning etc).</w:t>
+      </w:r>
+    </w:p>
+    <w:p>
+      <w:pPr>
+        <w:rPr>
+          <w:noProof/>
+        </w:rPr>
+      </w:pPr>
+      <w:r>
+        <w:rPr>
+          <w:noProof/>
+        </w:rPr>
+        <w:drawing>
+          <wp:anchor distT="0" distB="0" distL="114300" distR="114300" simplePos="0" relativeHeight="251710464" behindDoc="1" locked="0" layoutInCell="1" allowOverlap="1" wp14:anchorId="378ED7FE" wp14:editId="4C411BBC">
+            <wp:simplePos x="0" y="0"/>
+            <wp:positionH relativeFrom="column">
+              <wp:posOffset>3257550</wp:posOffset>
+            </wp:positionH>
+            <wp:positionV relativeFrom="paragraph">
+              <wp:posOffset>1580515</wp:posOffset>
+            </wp:positionV>
+            <wp:extent cx="2371725" cy="1745615"/>
+            <wp:effectExtent l="0" t="0" r="9525" b="6985"/>
+            <wp:wrapTight wrapText="bothSides">
+              <wp:wrapPolygon edited="0">
+                <wp:start x="0" y="0"/>
+                <wp:lineTo x="0" y="21451"/>
+                <wp:lineTo x="21513" y="21451"/>
+                <wp:lineTo x="21513" y="0"/>
+                <wp:lineTo x="0" y="0"/>
+              </wp:wrapPolygon>
+            </wp:wrapTight>
+            <wp:docPr id="58" name="Picture 58"/>
+            <wp:cNvGraphicFramePr>
+              <a:graphicFrameLocks xmlns:a="http://schemas.openxmlformats.org/drawingml/2006/main" noChangeAspect="1"/>
+            </wp:cNvGraphicFramePr>
+            <a:graphic xmlns:a="http://schemas.openxmlformats.org/drawingml/2006/main">
+              <a:graphicData uri="http://schemas.openxmlformats.org/drawingml/2006/picture">
+                <pic:pic xmlns:pic="http://schemas.openxmlformats.org/drawingml/2006/picture">
+                  <pic:nvPicPr>
+                    <pic:cNvPr id="1" name=""/>
+                    <pic:cNvPicPr/>
+                  </pic:nvPicPr>
+                  <pic:blipFill>
+                    <a:blip r:embed="rId63" cstate="print">
+                      <a:extLst>
+                        <a:ext uri="{28A0092B-C50C-407E-A947-70E740481C1C}">
+                          <a14:useLocalDpi xmlns:a14="http://schemas.microsoft.com/office/drawing/2010/main" val="0"/>
+                        </a:ext>
+                      </a:extLst>
+                    </a:blip>
+                    <a:stretch>
+                      <a:fillRect/>
+                    </a:stretch>
+                  </pic:blipFill>
+                  <pic:spPr>
+                    <a:xfrm>
+                      <a:off x="0" y="0"/>
+                      <a:ext cx="2371725" cy="1745615"/>
+                    </a:xfrm>
+                    <a:prstGeom prst="rect">
+                      <a:avLst/>
+                    </a:prstGeom>
+                  </pic:spPr>
+                </pic:pic>
+              </a:graphicData>
+            </a:graphic>
+            <wp14:sizeRelH relativeFrom="margin">
+              <wp14:pctWidth>0</wp14:pctWidth>
+            </wp14:sizeRelH>
+            <wp14:sizeRelV relativeFrom="margin">
+              <wp14:pctHeight>0</wp14:pctHeight>
+            </wp14:sizeRelV>
+          </wp:anchor>
+        </w:drawing>
+      </w:r>
+      <w:r>
+        <w:rPr>
+          <w:noProof/>
+        </w:rPr>
+        <w:drawing>
+          <wp:anchor distT="0" distB="0" distL="114300" distR="114300" simplePos="0" relativeHeight="251709440" behindDoc="1" locked="0" layoutInCell="1" allowOverlap="1" wp14:anchorId="16D43BF5" wp14:editId="0AB29A82">
+            <wp:simplePos x="0" y="0"/>
+            <wp:positionH relativeFrom="column">
+              <wp:posOffset>0</wp:posOffset>
+            </wp:positionH>
+            <wp:positionV relativeFrom="paragraph">
+              <wp:posOffset>-2540</wp:posOffset>
+            </wp:positionV>
+            <wp:extent cx="3448531" cy="1600423"/>
+            <wp:effectExtent l="0" t="0" r="0" b="0"/>
+            <wp:wrapTight wrapText="bothSides">
+              <wp:wrapPolygon edited="0">
+                <wp:start x="0" y="0"/>
+                <wp:lineTo x="0" y="21343"/>
+                <wp:lineTo x="21481" y="21343"/>
+                <wp:lineTo x="21481" y="0"/>
+                <wp:lineTo x="0" y="0"/>
+              </wp:wrapPolygon>
+            </wp:wrapTight>
+            <wp:docPr id="57" name="Picture 57"/>
+            <wp:cNvGraphicFramePr>
+              <a:graphicFrameLocks xmlns:a="http://schemas.openxmlformats.org/drawingml/2006/main" noChangeAspect="1"/>
+            </wp:cNvGraphicFramePr>
+            <a:graphic xmlns:a="http://schemas.openxmlformats.org/drawingml/2006/main">
+              <a:graphicData uri="http://schemas.openxmlformats.org/drawingml/2006/picture">
+                <pic:pic xmlns:pic="http://schemas.openxmlformats.org/drawingml/2006/picture">
+                  <pic:nvPicPr>
+                    <pic:cNvPr id="1" name=""/>
+                    <pic:cNvPicPr/>
+                  </pic:nvPicPr>
+                  <pic:blipFill>
+                    <a:blip r:embed="rId64">
+                      <a:extLst>
+                        <a:ext uri="{28A0092B-C50C-407E-A947-70E740481C1C}">
+                          <a14:useLocalDpi xmlns:a14="http://schemas.microsoft.com/office/drawing/2010/main" val="0"/>
+                        </a:ext>
+                      </a:extLst>
+                    </a:blip>
+                    <a:stretch>
+                      <a:fillRect/>
+                    </a:stretch>
+                  </pic:blipFill>
+                  <pic:spPr>
+                    <a:xfrm>
+                      <a:off x="0" y="0"/>
+                      <a:ext cx="3448531" cy="1600423"/>
+                    </a:xfrm>
+                    <a:prstGeom prst="rect">
+                      <a:avLst/>
+                    </a:prstGeom>
+                  </pic:spPr>
+                </pic:pic>
+              </a:graphicData>
+            </a:graphic>
+          </wp:anchor>
+        </w:drawing>
+      </w:r>
+      <w:r>
+        <w:rPr>
+          <w:noProof/>
+        </w:rPr>
+        <w:t>NVM, even using Mona setting (w/ physics based attenuation and air absorption), this is what I got. Tbf, even the proposed Kim21 ST got way higher EDT (around 0.95 sec) than actual recorded (around 0.20 sec), so this might just be limitation of Unity Steam Audio simulation and one of its quirk.</w:t>
+      </w:r>
+      <w:r>
+        <w:rPr>
+          <w:noProof/>
+        </w:rPr>
+        <w:t xml:space="preserve"> Interestingly though, Mona managed to get very low EDT (around 0.8, but still not as accurate as recorded) </w:t>
+      </w:r>
+      <w:r>
+        <w:rPr>
+          <w:noProof/>
+        </w:rPr>
+        <w:t xml:space="preserve"> EDT graph from Kim21 paper for ref </w:t>
+      </w:r>
+      <w:r>
+        <w:rPr>
+          <w:noProof/>
+        </w:rPr>
+        <w:sym w:font="Wingdings" w:char="F0E0"/>
+      </w:r>
+      <w:r>
+        <w:rPr>
+          <w:noProof/>
+        </w:rPr>
+        <w:br/>
+        <w:t>So verdict so far is to use Mona setting, with physics based attenuation, air absorption</w:t>
+      </w:r>
+      <w:r>
+        <w:rPr>
+          <w:noProof/>
+        </w:rPr>
+        <w:t>, mix ratio of 1 to 1 for now</w:t>
+      </w:r>
+      <w:r>
+        <w:rPr>
+          <w:noProof/>
+        </w:rPr>
+        <w:t>, at 0.5 volume (to lower EDT</w:t>
+      </w:r>
+      <w:r>
+        <w:rPr>
+          <w:noProof/>
+        </w:rPr>
+        <w:t xml:space="preserve"> </w:t>
+      </w:r>
+      <w:r>
+        <w:rPr>
+          <w:noProof/>
+        </w:rPr>
+        <w:t>a bit esp for ST</w:t>
+      </w:r>
+      <w:r>
+        <w:rPr>
+          <w:noProof/>
+        </w:rPr>
+        <w:t xml:space="preserve"> and noise floor for RT30 in KT</w:t>
+      </w:r>
+      <w:r>
+        <w:rPr>
+          <w:noProof/>
+        </w:rPr>
+        <w:t>), and get RT60 from extrapolated RT30 instead.</w:t>
+      </w:r>
+      <w:r>
+        <w:rPr>
+          <w:noProof/>
+        </w:rPr>
+        <w:t xml:space="preserve"> That’s all for today.</w:t>
+      </w:r>
+    </w:p>
+    <w:p>
+      <w:pPr>
+        <w:rPr>
+          <w:noProof/>
+        </w:rPr>
+      </w:pPr>
+    </w:p>
+    <w:p>
+      <w:pPr>
+        <w:pStyle w:val="Heading1"/>
+        <w:rPr>
+          <w:noProof/>
+        </w:rPr>
+      </w:pPr>
+      <w:r>
+        <w:rPr>
+          <w:noProof/>
+        </w:rPr>
+        <w:lastRenderedPageBreak/>
+        <w:t>Friday, 26 July 2024</w:t>
+      </w:r>
+    </w:p>
+    <w:p>
+      <w:r>
+        <w:t xml:space="preserve">Tried pushing but unfortunately still having problems due to LFS quota… </w:t>
+      </w:r>
+      <w:r>
+        <w:drawing>
+          <wp:inline distT="0" distB="0" distL="0" distR="0" wp14:anchorId="12CC58B9" wp14:editId="442012B4">
+            <wp:extent cx="5731510" cy="791210"/>
+            <wp:effectExtent l="0" t="0" r="2540" b="8890"/>
+            <wp:docPr id="59" name="Picture 59"/>
+            <wp:cNvGraphicFramePr>
+              <a:graphicFrameLocks xmlns:a="http://schemas.openxmlformats.org/drawingml/2006/main" noChangeAspect="1"/>
+            </wp:cNvGraphicFramePr>
+            <a:graphic xmlns:a="http://schemas.openxmlformats.org/drawingml/2006/main">
+              <a:graphicData uri="http://schemas.openxmlformats.org/drawingml/2006/picture">
+                <pic:pic xmlns:pic="http://schemas.openxmlformats.org/drawingml/2006/picture">
+                  <pic:nvPicPr>
+                    <pic:cNvPr id="1" name=""/>
+                    <pic:cNvPicPr/>
+                  </pic:nvPicPr>
+                  <pic:blipFill>
+                    <a:blip r:embed="rId65"/>
+                    <a:stretch>
+                      <a:fillRect/>
+                    </a:stretch>
+                  </pic:blipFill>
+                  <pic:spPr>
+                    <a:xfrm>
+                      <a:off x="0" y="0"/>
+                      <a:ext cx="5731510" cy="791210"/>
+                    </a:xfrm>
+                    <a:prstGeom prst="rect">
+                      <a:avLst/>
+                    </a:prstGeom>
+                  </pic:spPr>
+                </pic:pic>
+              </a:graphicData>
+            </a:graphic>
+          </wp:inline>
+        </w:drawing>
+      </w:r>
+    </w:p>
+    <w:p>
+      <w:r>
+        <w:t>Note to self: never use LFS anymore, its too small quota, not worth it and just plain annoying.</w:t>
       </w:r>
     </w:p>
     <w:sectPr>

</xml_diff>

<commit_message>
Monday 30 Jul signoff backup
</commit_message>
<xml_diff>
--- a/Intern-Logs/Week 5.docx
+++ b/Intern-Logs/Week 5.docx
@@ -1541,7 +1541,7 @@
           <w:noProof/>
         </w:rPr>
         <w:drawing>
-          <wp:anchor distT="0" distB="0" distL="114300" distR="114300" simplePos="0" relativeHeight="251671552" behindDoc="1" locked="0" layoutInCell="1" allowOverlap="1" wp14:anchorId="06026DF9" wp14:editId="6043DD03">
+          <wp:anchor distT="0" distB="0" distL="114300" distR="114300" simplePos="0" relativeHeight="251671552" behindDoc="1" locked="0" layoutInCell="1" allowOverlap="1" wp14:anchorId="06026DF9" wp14:editId="38DCAE40">
             <wp:simplePos x="0" y="0"/>
             <wp:positionH relativeFrom="margin">
               <wp:align>left</wp:align>
@@ -1864,7 +1864,7 @@
           <w:noProof/>
         </w:rPr>
         <w:drawing>
-          <wp:anchor distT="0" distB="0" distL="114300" distR="114300" simplePos="0" relativeHeight="251659263" behindDoc="1" locked="0" layoutInCell="1" allowOverlap="1" wp14:anchorId="041C2F40" wp14:editId="28264C25">
+          <wp:anchor distT="0" distB="0" distL="114300" distR="114300" simplePos="0" relativeHeight="251659263" behindDoc="1" locked="0" layoutInCell="1" allowOverlap="1" wp14:anchorId="041C2F40" wp14:editId="18ACD10D">
             <wp:simplePos x="0" y="0"/>
             <wp:positionH relativeFrom="margin">
               <wp:align>center</wp:align>
@@ -4718,7 +4718,7 @@
           <w:noProof/>
         </w:rPr>
         <w:drawing>
-          <wp:anchor distT="0" distB="0" distL="114300" distR="114300" simplePos="0" relativeHeight="251697152" behindDoc="1" locked="0" layoutInCell="1" allowOverlap="1" wp14:anchorId="4F96BA8D" wp14:editId="78D1EAB6">
+          <wp:anchor distT="0" distB="0" distL="114300" distR="114300" simplePos="0" relativeHeight="251697152" behindDoc="1" locked="0" layoutInCell="1" allowOverlap="1" wp14:anchorId="4F96BA8D" wp14:editId="5615AD79">
             <wp:simplePos x="0" y="0"/>
             <wp:positionH relativeFrom="column">
               <wp:posOffset>3028950</wp:posOffset>
@@ -5978,7 +5978,7 @@
           <w:noProof/>
         </w:rPr>
         <w:drawing>
-          <wp:anchor distT="0" distB="0" distL="114300" distR="114300" simplePos="0" relativeHeight="251710464" behindDoc="1" locked="0" layoutInCell="1" allowOverlap="1" wp14:anchorId="378ED7FE" wp14:editId="4C411BBC">
+          <wp:anchor distT="0" distB="0" distL="114300" distR="114300" simplePos="0" relativeHeight="251710464" behindDoc="1" locked="0" layoutInCell="1" allowOverlap="1" wp14:anchorId="378ED7FE" wp14:editId="4031EB1E">
             <wp:simplePos x="0" y="0"/>
             <wp:positionH relativeFrom="column">
               <wp:posOffset>3257550</wp:posOffset>
@@ -6204,6 +6204,9 @@
         <w:t xml:space="preserve">Tried pushing but unfortunately still having problems due to LFS quota… </w:t>
       </w:r>
       <w:r>
+        <w:rPr>
+          <w:noProof/>
+        </w:rPr>
         <w:drawing>
           <wp:inline distT="0" distB="0" distL="0" distR="0" wp14:anchorId="12CC58B9" wp14:editId="442012B4">
             <wp:extent cx="5731510" cy="791210"/>
@@ -6245,6 +6248,102 @@
       <w:r>
         <w:t>Note to self: never use LFS anymore, its too small quota, not worth it and just plain annoying.</w:t>
       </w:r>
+      <w:r>
+        <w:t xml:space="preserve"> Done fixing push problem (uninstalled LFS, create new branch, deleted remote repo and republish, created backup in onedrive). Still have some duplicate commits but I cant be annoyed to fix it rn tbh.</w:t>
+      </w:r>
+    </w:p>
+    <w:p>
+      <w:r>
+        <w:t>Let’s continue with the next task in Focused TODO.</w:t>
+      </w:r>
+    </w:p>
+    <w:p>
+      <w:pPr>
+        <w:pStyle w:val="Heading2"/>
+        <w:rPr>
+          <w:b/>
+          <w:bCs/>
+          <w:noProof/>
+        </w:rPr>
+      </w:pPr>
+      <w:r>
+        <w:rPr>
+          <w:b/>
+          <w:bCs/>
+          <w:noProof/>
+        </w:rPr>
+        <w:t>FOCUSED TODO</w:t>
+      </w:r>
+    </w:p>
+    <w:p>
+      <w:pPr>
+        <w:pStyle w:val="ListParagraph"/>
+        <w:numPr>
+          <w:ilvl w:val="0"/>
+          <w:numId w:val="9"/>
+        </w:numPr>
+      </w:pPr>
+      <w:r>
+        <w:t>Experiment with settings/parameter to see what causes high EDT on S3A setting (strong early reflections, causing bug on line fitting)</w:t>
+      </w:r>
+      <w:r>
+        <w:t xml:space="preserve"> </w:t>
+      </w:r>
+      <w:r>
+        <w:rPr>
+          <w:color w:val="70AD47" w:themeColor="accent6"/>
+        </w:rPr>
+        <w:t>done ish for now</w:t>
+      </w:r>
+    </w:p>
+    <w:p>
+      <w:pPr>
+        <w:pStyle w:val="ListParagraph"/>
+        <w:numPr>
+          <w:ilvl w:val="0"/>
+          <w:numId w:val="9"/>
+        </w:numPr>
+      </w:pPr>
+      <w:r>
+        <w:t>Use RT30 for RT60 estimation via extrapolation, and generate all graph/value to compare with Kim21, especially for RT60 on each bands as seen on picture above.</w:t>
+      </w:r>
+    </w:p>
+    <w:p>
+      <w:pPr>
+        <w:pStyle w:val="ListParagraph"/>
+        <w:numPr>
+          <w:ilvl w:val="0"/>
+          <w:numId w:val="9"/>
+        </w:numPr>
+      </w:pPr>
+      <w:r>
+        <w:t>Try maximise/increase global steam audio parameters to increase accuracy (hopefully?) to take advantage of using baked instead of realtime.</w:t>
+      </w:r>
+    </w:p>
+    <w:p>
+      <w:pPr>
+        <w:pStyle w:val="ListParagraph"/>
+        <w:numPr>
+          <w:ilvl w:val="0"/>
+          <w:numId w:val="9"/>
+        </w:numPr>
+      </w:pPr>
+      <w:r>
+        <w:t>Figure out what causing early reflections (high EDT) in ST scene.</w:t>
+      </w:r>
+    </w:p>
+    <w:p>
+      <w:r>
+        <w:t>OK lets continue with 2, lets first get RT30 and then estimate RT60 from there and confirm that this is a correct and even working approach.</w:t>
+      </w:r>
+    </w:p>
+    <w:p>
+      <w:r>
+        <w:t>Uhhh, using y_fit parameter on irStats does absolutely nothing, ok it fixes the graph a bit, but the calculation is still wrong</w:t>
+      </w:r>
+      <w:r>
+        <w:t xml:space="preserve"> Tried some things but still not working. I gave up for today.</w:t>
+      </w:r>
     </w:p>
     <w:sectPr>
       <w:pgSz w:w="11906" w:h="16838"/>
@@ -6864,6 +6963,92 @@
     </w:lvl>
   </w:abstractNum>
   <w:abstractNum w:abstractNumId="7" w15:restartNumberingAfterBreak="0">
+    <w:nsid w:val="6AAD430A"/>
+    <w:multiLevelType w:val="hybridMultilevel"/>
+    <w:tmpl w:val="20B2B8CE"/>
+    <w:lvl w:ilvl="0" w:tplc="FFFFFFFF">
+      <w:start w:val="1"/>
+      <w:numFmt w:val="decimal"/>
+      <w:lvlText w:val="%1."/>
+      <w:lvlJc w:val="left"/>
+      <w:pPr>
+        <w:ind w:left="720" w:hanging="360"/>
+      </w:pPr>
+    </w:lvl>
+    <w:lvl w:ilvl="1" w:tplc="FFFFFFFF" w:tentative="1">
+      <w:start w:val="1"/>
+      <w:numFmt w:val="lowerLetter"/>
+      <w:lvlText w:val="%2."/>
+      <w:lvlJc w:val="left"/>
+      <w:pPr>
+        <w:ind w:left="1440" w:hanging="360"/>
+      </w:pPr>
+    </w:lvl>
+    <w:lvl w:ilvl="2" w:tplc="FFFFFFFF" w:tentative="1">
+      <w:start w:val="1"/>
+      <w:numFmt w:val="lowerRoman"/>
+      <w:lvlText w:val="%3."/>
+      <w:lvlJc w:val="right"/>
+      <w:pPr>
+        <w:ind w:left="2160" w:hanging="180"/>
+      </w:pPr>
+    </w:lvl>
+    <w:lvl w:ilvl="3" w:tplc="FFFFFFFF" w:tentative="1">
+      <w:start w:val="1"/>
+      <w:numFmt w:val="decimal"/>
+      <w:lvlText w:val="%4."/>
+      <w:lvlJc w:val="left"/>
+      <w:pPr>
+        <w:ind w:left="2880" w:hanging="360"/>
+      </w:pPr>
+    </w:lvl>
+    <w:lvl w:ilvl="4" w:tplc="FFFFFFFF" w:tentative="1">
+      <w:start w:val="1"/>
+      <w:numFmt w:val="lowerLetter"/>
+      <w:lvlText w:val="%5."/>
+      <w:lvlJc w:val="left"/>
+      <w:pPr>
+        <w:ind w:left="3600" w:hanging="360"/>
+      </w:pPr>
+    </w:lvl>
+    <w:lvl w:ilvl="5" w:tplc="FFFFFFFF" w:tentative="1">
+      <w:start w:val="1"/>
+      <w:numFmt w:val="lowerRoman"/>
+      <w:lvlText w:val="%6."/>
+      <w:lvlJc w:val="right"/>
+      <w:pPr>
+        <w:ind w:left="4320" w:hanging="180"/>
+      </w:pPr>
+    </w:lvl>
+    <w:lvl w:ilvl="6" w:tplc="FFFFFFFF" w:tentative="1">
+      <w:start w:val="1"/>
+      <w:numFmt w:val="decimal"/>
+      <w:lvlText w:val="%7."/>
+      <w:lvlJc w:val="left"/>
+      <w:pPr>
+        <w:ind w:left="5040" w:hanging="360"/>
+      </w:pPr>
+    </w:lvl>
+    <w:lvl w:ilvl="7" w:tplc="FFFFFFFF" w:tentative="1">
+      <w:start w:val="1"/>
+      <w:numFmt w:val="lowerLetter"/>
+      <w:lvlText w:val="%8."/>
+      <w:lvlJc w:val="left"/>
+      <w:pPr>
+        <w:ind w:left="5760" w:hanging="360"/>
+      </w:pPr>
+    </w:lvl>
+    <w:lvl w:ilvl="8" w:tplc="FFFFFFFF" w:tentative="1">
+      <w:start w:val="1"/>
+      <w:numFmt w:val="lowerRoman"/>
+      <w:lvlText w:val="%9."/>
+      <w:lvlJc w:val="right"/>
+      <w:pPr>
+        <w:ind w:left="6480" w:hanging="180"/>
+      </w:pPr>
+    </w:lvl>
+  </w:abstractNum>
+  <w:abstractNum w:abstractNumId="8" w15:restartNumberingAfterBreak="0">
     <w:nsid w:val="6D214DAA"/>
     <w:multiLevelType w:val="hybridMultilevel"/>
     <w:tmpl w:val="5984B0F6"/>
@@ -6995,10 +7180,13 @@
     <w:abstractNumId w:val="5"/>
   </w:num>
   <w:num w:numId="7" w16cid:durableId="455374187">
-    <w:abstractNumId w:val="7"/>
+    <w:abstractNumId w:val="8"/>
   </w:num>
   <w:num w:numId="8" w16cid:durableId="1454472006">
     <w:abstractNumId w:val="0"/>
+  </w:num>
+  <w:num w:numId="9" w16cid:durableId="237323530">
+    <w:abstractNumId w:val="7"/>
   </w:num>
 </w:numbering>
 </file>

</xml_diff>